<commit_message>
Completed among species analysis
</commit_message>
<xml_diff>
--- a/Paper/Bayesian Myctophids.docx
+++ b/Paper/Bayesian Myctophids.docx
@@ -3123,7 +3123,7 @@
         </w:numPr>
       </w:pPr>
       <w:r>
-        <w:t>Run on default settings.</w:t>
+        <w:t>3000 iter, 1500 warmup.</w:t>
       </w:r>
     </w:p>
     <w:p>
@@ -4119,13 +4119,1937 @@
             <w:r>
               <w:t>0.9994</w:t>
             </w:r>
-            <w:bookmarkStart w:id="0" w:name="_GoBack"/>
-            <w:bookmarkEnd w:id="0"/>
           </w:p>
         </w:tc>
       </w:tr>
     </w:tbl>
     <w:p/>
+    <w:p>
+      <w:pPr>
+        <w:pStyle w:val="Heading2"/>
+      </w:pPr>
+      <w:r>
+        <w:t>Results –</w:t>
+      </w:r>
+      <w:r>
+        <w:t xml:space="preserve"> </w:t>
+      </w:r>
+      <w:r>
+        <w:t>Temperature Model</w:t>
+      </w:r>
+    </w:p>
+    <w:p>
+      <w:pPr>
+        <w:pStyle w:val="ListParagraph"/>
+        <w:numPr>
+          <w:ilvl w:val="0"/>
+          <w:numId w:val="17"/>
+        </w:numPr>
+      </w:pPr>
+      <w:r>
+        <w:t>3000 iter, 1500 warmup.</w:t>
+      </w:r>
+    </w:p>
+    <w:p>
+      <w:pPr>
+        <w:pStyle w:val="ListParagraph"/>
+        <w:numPr>
+          <w:ilvl w:val="0"/>
+          <w:numId w:val="17"/>
+        </w:numPr>
+      </w:pPr>
+      <w:r>
+        <w:t>Diagnostics:</w:t>
+      </w:r>
+    </w:p>
+    <w:p>
+      <w:pPr>
+        <w:pStyle w:val="ListParagraph"/>
+        <w:numPr>
+          <w:ilvl w:val="1"/>
+          <w:numId w:val="17"/>
+        </w:numPr>
+      </w:pPr>
+      <w:r>
+        <w:t>Pairs plot, looking happy.</w:t>
+      </w:r>
+    </w:p>
+    <w:p>
+      <w:pPr>
+        <w:pStyle w:val="ListParagraph"/>
+        <w:numPr>
+          <w:ilvl w:val="1"/>
+          <w:numId w:val="17"/>
+        </w:numPr>
+      </w:pPr>
+      <w:r>
+        <w:t>E-BFMI good.</w:t>
+      </w:r>
+    </w:p>
+    <w:p>
+      <w:pPr>
+        <w:pStyle w:val="ListParagraph"/>
+        <w:numPr>
+          <w:ilvl w:val="1"/>
+          <w:numId w:val="17"/>
+        </w:numPr>
+      </w:pPr>
+      <w:r>
+        <w:t>Treedepth all ok.</w:t>
+      </w:r>
+    </w:p>
+    <w:p>
+      <w:pPr>
+        <w:pStyle w:val="ListParagraph"/>
+        <w:numPr>
+          <w:ilvl w:val="1"/>
+          <w:numId w:val="17"/>
+        </w:numPr>
+      </w:pPr>
+      <w:r>
+        <w:t>No divergent iterations.</w:t>
+      </w:r>
+    </w:p>
+    <w:tbl>
+      <w:tblPr>
+        <w:tblStyle w:val="TableGrid"/>
+        <w:tblW w:w="0" w:type="auto"/>
+        <w:tblLook w:val="04A0" w:firstRow="1" w:lastRow="0" w:firstColumn="1" w:lastColumn="0" w:noHBand="0" w:noVBand="1"/>
+      </w:tblPr>
+      <w:tblGrid>
+        <w:gridCol w:w="1513"/>
+        <w:gridCol w:w="1312"/>
+        <w:gridCol w:w="1136"/>
+        <w:gridCol w:w="1333"/>
+        <w:gridCol w:w="1337"/>
+        <w:gridCol w:w="1229"/>
+        <w:gridCol w:w="1156"/>
+      </w:tblGrid>
+      <w:tr>
+        <w:tc>
+          <w:tcPr>
+            <w:tcW w:w="1513" w:type="dxa"/>
+          </w:tcPr>
+          <w:p>
+            <w:pPr>
+              <w:rPr>
+                <w:b/>
+              </w:rPr>
+            </w:pPr>
+            <w:r>
+              <w:rPr>
+                <w:b/>
+              </w:rPr>
+              <w:t>Parameter</w:t>
+            </w:r>
+          </w:p>
+        </w:tc>
+        <w:tc>
+          <w:tcPr>
+            <w:tcW w:w="1312" w:type="dxa"/>
+          </w:tcPr>
+          <w:p>
+            <w:pPr>
+              <w:rPr>
+                <w:b/>
+              </w:rPr>
+            </w:pPr>
+            <w:r>
+              <w:rPr>
+                <w:b/>
+              </w:rPr>
+              <w:t>Mean</w:t>
+            </w:r>
+          </w:p>
+        </w:tc>
+        <w:tc>
+          <w:tcPr>
+            <w:tcW w:w="1136" w:type="dxa"/>
+          </w:tcPr>
+          <w:p>
+            <w:pPr>
+              <w:rPr>
+                <w:b/>
+              </w:rPr>
+            </w:pPr>
+            <w:r>
+              <w:rPr>
+                <w:b/>
+              </w:rPr>
+              <w:t>SD</w:t>
+            </w:r>
+          </w:p>
+        </w:tc>
+        <w:tc>
+          <w:tcPr>
+            <w:tcW w:w="1333" w:type="dxa"/>
+          </w:tcPr>
+          <w:p>
+            <w:pPr>
+              <w:rPr>
+                <w:b/>
+              </w:rPr>
+            </w:pPr>
+            <w:r>
+              <w:rPr>
+                <w:b/>
+              </w:rPr>
+              <w:t>Lower 95%</w:t>
+            </w:r>
+          </w:p>
+        </w:tc>
+        <w:tc>
+          <w:tcPr>
+            <w:tcW w:w="1337" w:type="dxa"/>
+          </w:tcPr>
+          <w:p>
+            <w:pPr>
+              <w:rPr>
+                <w:b/>
+              </w:rPr>
+            </w:pPr>
+            <w:r>
+              <w:rPr>
+                <w:b/>
+              </w:rPr>
+              <w:t>Upper 95%</w:t>
+            </w:r>
+          </w:p>
+        </w:tc>
+        <w:tc>
+          <w:tcPr>
+            <w:tcW w:w="1229" w:type="dxa"/>
+          </w:tcPr>
+          <w:p>
+            <w:pPr>
+              <w:rPr>
+                <w:b/>
+              </w:rPr>
+            </w:pPr>
+            <w:r>
+              <w:rPr>
+                <w:b/>
+              </w:rPr>
+              <w:t>N_eff</w:t>
+            </w:r>
+          </w:p>
+        </w:tc>
+        <w:tc>
+          <w:tcPr>
+            <w:tcW w:w="1156" w:type="dxa"/>
+          </w:tcPr>
+          <w:p>
+            <w:pPr>
+              <w:rPr>
+                <w:b/>
+              </w:rPr>
+            </w:pPr>
+            <w:r>
+              <w:rPr>
+                <w:b/>
+              </w:rPr>
+              <w:t>R_hat</w:t>
+            </w:r>
+          </w:p>
+        </w:tc>
+      </w:tr>
+      <w:tr>
+        <w:tc>
+          <w:tcPr>
+            <w:tcW w:w="1513" w:type="dxa"/>
+          </w:tcPr>
+          <w:p>
+            <w:r>
+              <w:t>a</w:t>
+            </w:r>
+          </w:p>
+        </w:tc>
+        <w:tc>
+          <w:tcPr>
+            <w:tcW w:w="1312" w:type="dxa"/>
+          </w:tcPr>
+          <w:p>
+            <w:r>
+              <w:t>0.1819</w:t>
+            </w:r>
+          </w:p>
+        </w:tc>
+        <w:tc>
+          <w:tcPr>
+            <w:tcW w:w="1136" w:type="dxa"/>
+          </w:tcPr>
+          <w:p>
+            <w:r>
+              <w:t>0.1746</w:t>
+            </w:r>
+          </w:p>
+        </w:tc>
+        <w:tc>
+          <w:tcPr>
+            <w:tcW w:w="1333" w:type="dxa"/>
+          </w:tcPr>
+          <w:p>
+            <w:r>
+              <w:t>0.1547</w:t>
+            </w:r>
+          </w:p>
+        </w:tc>
+        <w:tc>
+          <w:tcPr>
+            <w:tcW w:w="1337" w:type="dxa"/>
+          </w:tcPr>
+          <w:p>
+            <w:r>
+              <w:t>0.2090</w:t>
+            </w:r>
+          </w:p>
+        </w:tc>
+        <w:tc>
+          <w:tcPr>
+            <w:tcW w:w="1229" w:type="dxa"/>
+          </w:tcPr>
+          <w:p>
+            <w:r>
+              <w:t>257</w:t>
+            </w:r>
+          </w:p>
+        </w:tc>
+        <w:tc>
+          <w:tcPr>
+            <w:tcW w:w="1156" w:type="dxa"/>
+          </w:tcPr>
+          <w:p>
+            <w:r>
+              <w:t>1.006</w:t>
+            </w:r>
+            <w:r>
+              <w:t>0</w:t>
+            </w:r>
+          </w:p>
+        </w:tc>
+      </w:tr>
+      <w:tr>
+        <w:tc>
+          <w:tcPr>
+            <w:tcW w:w="1513" w:type="dxa"/>
+          </w:tcPr>
+          <w:p>
+            <w:r>
+              <w:t>b_T</w:t>
+            </w:r>
+          </w:p>
+        </w:tc>
+        <w:tc>
+          <w:tcPr>
+            <w:tcW w:w="1312" w:type="dxa"/>
+          </w:tcPr>
+          <w:p>
+            <w:r>
+              <w:t>-0.0041</w:t>
+            </w:r>
+          </w:p>
+        </w:tc>
+        <w:tc>
+          <w:tcPr>
+            <w:tcW w:w="1136" w:type="dxa"/>
+          </w:tcPr>
+          <w:p>
+            <w:r>
+              <w:t>0.0023</w:t>
+            </w:r>
+          </w:p>
+        </w:tc>
+        <w:tc>
+          <w:tcPr>
+            <w:tcW w:w="1333" w:type="dxa"/>
+          </w:tcPr>
+          <w:p>
+            <w:r>
+              <w:t>-0.0083</w:t>
+            </w:r>
+          </w:p>
+        </w:tc>
+        <w:tc>
+          <w:tcPr>
+            <w:tcW w:w="1337" w:type="dxa"/>
+          </w:tcPr>
+          <w:p>
+            <w:r>
+              <w:t>0.0008</w:t>
+            </w:r>
+          </w:p>
+        </w:tc>
+        <w:tc>
+          <w:tcPr>
+            <w:tcW w:w="1229" w:type="dxa"/>
+          </w:tcPr>
+          <w:p>
+            <w:r>
+              <w:t>181</w:t>
+            </w:r>
+          </w:p>
+        </w:tc>
+        <w:tc>
+          <w:tcPr>
+            <w:tcW w:w="1156" w:type="dxa"/>
+          </w:tcPr>
+          <w:p>
+            <w:r>
+              <w:t>0.9993</w:t>
+            </w:r>
+          </w:p>
+        </w:tc>
+      </w:tr>
+      <w:tr>
+        <w:tc>
+          <w:tcPr>
+            <w:tcW w:w="1513" w:type="dxa"/>
+          </w:tcPr>
+          <w:p>
+            <w:r>
+              <w:t>a_Var_ELN</w:t>
+            </w:r>
+          </w:p>
+        </w:tc>
+        <w:tc>
+          <w:tcPr>
+            <w:tcW w:w="1312" w:type="dxa"/>
+          </w:tcPr>
+          <w:p>
+            <w:r>
+              <w:t>0.0296</w:t>
+            </w:r>
+          </w:p>
+        </w:tc>
+        <w:tc>
+          <w:tcPr>
+            <w:tcW w:w="1136" w:type="dxa"/>
+          </w:tcPr>
+          <w:p>
+            <w:r>
+              <w:t>0.0138</w:t>
+            </w:r>
+          </w:p>
+        </w:tc>
+        <w:tc>
+          <w:tcPr>
+            <w:tcW w:w="1333" w:type="dxa"/>
+          </w:tcPr>
+          <w:p>
+            <w:r>
+              <w:t>-0.0001</w:t>
+            </w:r>
+          </w:p>
+        </w:tc>
+        <w:tc>
+          <w:tcPr>
+            <w:tcW w:w="1337" w:type="dxa"/>
+          </w:tcPr>
+          <w:p>
+            <w:r>
+              <w:t>0.0579</w:t>
+            </w:r>
+          </w:p>
+        </w:tc>
+        <w:tc>
+          <w:tcPr>
+            <w:tcW w:w="1229" w:type="dxa"/>
+          </w:tcPr>
+          <w:p>
+            <w:r>
+              <w:t>277</w:t>
+            </w:r>
+          </w:p>
+        </w:tc>
+        <w:tc>
+          <w:tcPr>
+            <w:tcW w:w="1156" w:type="dxa"/>
+          </w:tcPr>
+          <w:p>
+            <w:r>
+              <w:t>1.0045</w:t>
+            </w:r>
+          </w:p>
+        </w:tc>
+      </w:tr>
+      <w:tr>
+        <w:tc>
+          <w:tcPr>
+            <w:tcW w:w="1513" w:type="dxa"/>
+          </w:tcPr>
+          <w:p>
+            <w:r>
+              <w:t>a_Var_ELC</w:t>
+            </w:r>
+          </w:p>
+        </w:tc>
+        <w:tc>
+          <w:tcPr>
+            <w:tcW w:w="1312" w:type="dxa"/>
+          </w:tcPr>
+          <w:p>
+            <w:r>
+              <w:t>-0.0084</w:t>
+            </w:r>
+          </w:p>
+        </w:tc>
+        <w:tc>
+          <w:tcPr>
+            <w:tcW w:w="1136" w:type="dxa"/>
+          </w:tcPr>
+          <w:p>
+            <w:r>
+              <w:t>0.0139</w:t>
+            </w:r>
+          </w:p>
+        </w:tc>
+        <w:tc>
+          <w:tcPr>
+            <w:tcW w:w="1333" w:type="dxa"/>
+          </w:tcPr>
+          <w:p>
+            <w:r>
+              <w:t>-0.0363</w:t>
+            </w:r>
+          </w:p>
+        </w:tc>
+        <w:tc>
+          <w:tcPr>
+            <w:tcW w:w="1337" w:type="dxa"/>
+          </w:tcPr>
+          <w:p>
+            <w:r>
+              <w:t>0.0201</w:t>
+            </w:r>
+          </w:p>
+        </w:tc>
+        <w:tc>
+          <w:tcPr>
+            <w:tcW w:w="1229" w:type="dxa"/>
+          </w:tcPr>
+          <w:p>
+            <w:r>
+              <w:t>265</w:t>
+            </w:r>
+          </w:p>
+        </w:tc>
+        <w:tc>
+          <w:tcPr>
+            <w:tcW w:w="1156" w:type="dxa"/>
+          </w:tcPr>
+          <w:p>
+            <w:r>
+              <w:t>1.0048</w:t>
+            </w:r>
+          </w:p>
+        </w:tc>
+      </w:tr>
+      <w:tr>
+        <w:tc>
+          <w:tcPr>
+            <w:tcW w:w="1513" w:type="dxa"/>
+          </w:tcPr>
+          <w:p>
+            <w:r>
+              <w:t>a_Var_GYR</w:t>
+            </w:r>
+          </w:p>
+        </w:tc>
+        <w:tc>
+          <w:tcPr>
+            <w:tcW w:w="1312" w:type="dxa"/>
+          </w:tcPr>
+          <w:p>
+            <w:r>
+              <w:t>0.0191</w:t>
+            </w:r>
+          </w:p>
+        </w:tc>
+        <w:tc>
+          <w:tcPr>
+            <w:tcW w:w="1136" w:type="dxa"/>
+          </w:tcPr>
+          <w:p>
+            <w:r>
+              <w:t>0.0139</w:t>
+            </w:r>
+          </w:p>
+        </w:tc>
+        <w:tc>
+          <w:tcPr>
+            <w:tcW w:w="1333" w:type="dxa"/>
+          </w:tcPr>
+          <w:p>
+            <w:r>
+              <w:t>-0.0073</w:t>
+            </w:r>
+          </w:p>
+        </w:tc>
+        <w:tc>
+          <w:tcPr>
+            <w:tcW w:w="1337" w:type="dxa"/>
+          </w:tcPr>
+          <w:p>
+            <w:r>
+              <w:t>0.0487</w:t>
+            </w:r>
+          </w:p>
+        </w:tc>
+        <w:tc>
+          <w:tcPr>
+            <w:tcW w:w="1229" w:type="dxa"/>
+          </w:tcPr>
+          <w:p>
+            <w:r>
+              <w:t>286</w:t>
+            </w:r>
+          </w:p>
+        </w:tc>
+        <w:tc>
+          <w:tcPr>
+            <w:tcW w:w="1156" w:type="dxa"/>
+          </w:tcPr>
+          <w:p>
+            <w:r>
+              <w:t>1.0048</w:t>
+            </w:r>
+          </w:p>
+        </w:tc>
+      </w:tr>
+      <w:tr>
+        <w:tc>
+          <w:tcPr>
+            <w:tcW w:w="1513" w:type="dxa"/>
+          </w:tcPr>
+          <w:p>
+            <w:r>
+              <w:t>a_Var_GYN</w:t>
+            </w:r>
+          </w:p>
+        </w:tc>
+        <w:tc>
+          <w:tcPr>
+            <w:tcW w:w="1312" w:type="dxa"/>
+          </w:tcPr>
+          <w:p>
+            <w:r>
+              <w:t>-0.0335</w:t>
+            </w:r>
+          </w:p>
+        </w:tc>
+        <w:tc>
+          <w:tcPr>
+            <w:tcW w:w="1136" w:type="dxa"/>
+          </w:tcPr>
+          <w:p>
+            <w:r>
+              <w:t>0.0141</w:t>
+            </w:r>
+          </w:p>
+        </w:tc>
+        <w:tc>
+          <w:tcPr>
+            <w:tcW w:w="1333" w:type="dxa"/>
+          </w:tcPr>
+          <w:p>
+            <w:r>
+              <w:t>-0.0604</w:t>
+            </w:r>
+          </w:p>
+        </w:tc>
+        <w:tc>
+          <w:tcPr>
+            <w:tcW w:w="1337" w:type="dxa"/>
+          </w:tcPr>
+          <w:p>
+            <w:r>
+              <w:t>-0.0026</w:t>
+            </w:r>
+          </w:p>
+        </w:tc>
+        <w:tc>
+          <w:tcPr>
+            <w:tcW w:w="1229" w:type="dxa"/>
+          </w:tcPr>
+          <w:p>
+            <w:r>
+              <w:t>271</w:t>
+            </w:r>
+          </w:p>
+        </w:tc>
+        <w:tc>
+          <w:tcPr>
+            <w:tcW w:w="1156" w:type="dxa"/>
+          </w:tcPr>
+          <w:p>
+            <w:r>
+              <w:t>1.0029</w:t>
+            </w:r>
+          </w:p>
+        </w:tc>
+      </w:tr>
+      <w:tr>
+        <w:tc>
+          <w:tcPr>
+            <w:tcW w:w="1513" w:type="dxa"/>
+          </w:tcPr>
+          <w:p>
+            <w:r>
+              <w:t>a_Var_KRA</w:t>
+            </w:r>
+          </w:p>
+        </w:tc>
+        <w:tc>
+          <w:tcPr>
+            <w:tcW w:w="1312" w:type="dxa"/>
+          </w:tcPr>
+          <w:p>
+            <w:r>
+              <w:t>0.0097</w:t>
+            </w:r>
+          </w:p>
+        </w:tc>
+        <w:tc>
+          <w:tcPr>
+            <w:tcW w:w="1136" w:type="dxa"/>
+          </w:tcPr>
+          <w:p>
+            <w:r>
+              <w:t>0.0136</w:t>
+            </w:r>
+          </w:p>
+        </w:tc>
+        <w:tc>
+          <w:tcPr>
+            <w:tcW w:w="1333" w:type="dxa"/>
+          </w:tcPr>
+          <w:p>
+            <w:r>
+              <w:t>-0.0161</w:t>
+            </w:r>
+          </w:p>
+        </w:tc>
+        <w:tc>
+          <w:tcPr>
+            <w:tcW w:w="1337" w:type="dxa"/>
+          </w:tcPr>
+          <w:p>
+            <w:r>
+              <w:t>0.0411</w:t>
+            </w:r>
+          </w:p>
+        </w:tc>
+        <w:tc>
+          <w:tcPr>
+            <w:tcW w:w="1229" w:type="dxa"/>
+          </w:tcPr>
+          <w:p>
+            <w:r>
+              <w:t>267</w:t>
+            </w:r>
+          </w:p>
+        </w:tc>
+        <w:tc>
+          <w:tcPr>
+            <w:tcW w:w="1156" w:type="dxa"/>
+          </w:tcPr>
+          <w:p>
+            <w:r>
+              <w:t>1.0059</w:t>
+            </w:r>
+          </w:p>
+        </w:tc>
+      </w:tr>
+      <w:tr>
+        <w:tc>
+          <w:tcPr>
+            <w:tcW w:w="1513" w:type="dxa"/>
+          </w:tcPr>
+          <w:p>
+            <w:r>
+              <w:t>a_Var_PRM</w:t>
+            </w:r>
+          </w:p>
+        </w:tc>
+        <w:tc>
+          <w:tcPr>
+            <w:tcW w:w="1312" w:type="dxa"/>
+          </w:tcPr>
+          <w:p>
+            <w:r>
+              <w:t>-0.0135</w:t>
+            </w:r>
+          </w:p>
+        </w:tc>
+        <w:tc>
+          <w:tcPr>
+            <w:tcW w:w="1136" w:type="dxa"/>
+          </w:tcPr>
+          <w:p>
+            <w:r>
+              <w:t>0.0137</w:t>
+            </w:r>
+          </w:p>
+        </w:tc>
+        <w:tc>
+          <w:tcPr>
+            <w:tcW w:w="1333" w:type="dxa"/>
+          </w:tcPr>
+          <w:p>
+            <w:r>
+              <w:t>-0.0413</w:t>
+            </w:r>
+          </w:p>
+        </w:tc>
+        <w:tc>
+          <w:tcPr>
+            <w:tcW w:w="1337" w:type="dxa"/>
+          </w:tcPr>
+          <w:p>
+            <w:r>
+              <w:t>0.0135</w:t>
+            </w:r>
+          </w:p>
+        </w:tc>
+        <w:tc>
+          <w:tcPr>
+            <w:tcW w:w="1229" w:type="dxa"/>
+          </w:tcPr>
+          <w:p>
+            <w:r>
+              <w:t>271</w:t>
+            </w:r>
+          </w:p>
+        </w:tc>
+        <w:tc>
+          <w:tcPr>
+            <w:tcW w:w="1156" w:type="dxa"/>
+          </w:tcPr>
+          <w:p>
+            <w:r>
+              <w:t>1.0033</w:t>
+            </w:r>
+          </w:p>
+        </w:tc>
+      </w:tr>
+      <w:tr>
+        <w:tc>
+          <w:tcPr>
+            <w:tcW w:w="1513" w:type="dxa"/>
+          </w:tcPr>
+          <w:p>
+            <w:r>
+              <w:t>sigma_Species</w:t>
+            </w:r>
+          </w:p>
+        </w:tc>
+        <w:tc>
+          <w:tcPr>
+            <w:tcW w:w="1312" w:type="dxa"/>
+          </w:tcPr>
+          <w:p>
+            <w:r>
+              <w:t>0.0319</w:t>
+            </w:r>
+          </w:p>
+        </w:tc>
+        <w:tc>
+          <w:tcPr>
+            <w:tcW w:w="1136" w:type="dxa"/>
+          </w:tcPr>
+          <w:p>
+            <w:r>
+              <w:t>0.0140</w:t>
+            </w:r>
+          </w:p>
+        </w:tc>
+        <w:tc>
+          <w:tcPr>
+            <w:tcW w:w="1333" w:type="dxa"/>
+          </w:tcPr>
+          <w:p>
+            <w:r>
+              <w:t>0.0131</w:t>
+            </w:r>
+          </w:p>
+        </w:tc>
+        <w:tc>
+          <w:tcPr>
+            <w:tcW w:w="1337" w:type="dxa"/>
+          </w:tcPr>
+          <w:p>
+            <w:r>
+              <w:t>0.0608</w:t>
+            </w:r>
+          </w:p>
+        </w:tc>
+        <w:tc>
+          <w:tcPr>
+            <w:tcW w:w="1229" w:type="dxa"/>
+          </w:tcPr>
+          <w:p>
+            <w:r>
+              <w:t>585</w:t>
+            </w:r>
+          </w:p>
+        </w:tc>
+        <w:tc>
+          <w:tcPr>
+            <w:tcW w:w="1156" w:type="dxa"/>
+          </w:tcPr>
+          <w:p>
+            <w:r>
+              <w:t>1.0019</w:t>
+            </w:r>
+          </w:p>
+        </w:tc>
+      </w:tr>
+      <w:tr>
+        <w:tc>
+          <w:tcPr>
+            <w:tcW w:w="1513" w:type="dxa"/>
+          </w:tcPr>
+          <w:p>
+            <w:r>
+              <w:t>sigma</w:t>
+            </w:r>
+          </w:p>
+        </w:tc>
+        <w:tc>
+          <w:tcPr>
+            <w:tcW w:w="1312" w:type="dxa"/>
+          </w:tcPr>
+          <w:p>
+            <w:r>
+              <w:t>0.0124</w:t>
+            </w:r>
+          </w:p>
+        </w:tc>
+        <w:tc>
+          <w:tcPr>
+            <w:tcW w:w="1136" w:type="dxa"/>
+          </w:tcPr>
+          <w:p>
+            <w:r>
+              <w:t>0.0017</w:t>
+            </w:r>
+          </w:p>
+        </w:tc>
+        <w:tc>
+          <w:tcPr>
+            <w:tcW w:w="1333" w:type="dxa"/>
+          </w:tcPr>
+          <w:p>
+            <w:r>
+              <w:t>0.0089</w:t>
+            </w:r>
+          </w:p>
+        </w:tc>
+        <w:tc>
+          <w:tcPr>
+            <w:tcW w:w="1337" w:type="dxa"/>
+          </w:tcPr>
+          <w:p>
+            <w:r>
+              <w:t>0.0158</w:t>
+            </w:r>
+          </w:p>
+        </w:tc>
+        <w:tc>
+          <w:tcPr>
+            <w:tcW w:w="1229" w:type="dxa"/>
+          </w:tcPr>
+          <w:p>
+            <w:r>
+              <w:t>436</w:t>
+            </w:r>
+          </w:p>
+        </w:tc>
+        <w:tc>
+          <w:tcPr>
+            <w:tcW w:w="1156" w:type="dxa"/>
+          </w:tcPr>
+          <w:p>
+            <w:r>
+              <w:t>1.0004</w:t>
+            </w:r>
+          </w:p>
+        </w:tc>
+      </w:tr>
+    </w:tbl>
+    <w:p>
+      <w:pPr>
+        <w:rPr>
+          <w:color w:val="FF0000"/>
+        </w:rPr>
+      </w:pPr>
+    </w:p>
+    <w:p>
+      <w:pPr>
+        <w:pStyle w:val="Heading2"/>
+      </w:pPr>
+      <w:r>
+        <w:t>Results – Weight Model</w:t>
+      </w:r>
+    </w:p>
+    <w:p>
+      <w:pPr>
+        <w:pStyle w:val="ListParagraph"/>
+        <w:numPr>
+          <w:ilvl w:val="0"/>
+          <w:numId w:val="17"/>
+        </w:numPr>
+      </w:pPr>
+      <w:r>
+        <w:t>3000 iter, 1500 warmup.</w:t>
+      </w:r>
+    </w:p>
+    <w:p>
+      <w:pPr>
+        <w:pStyle w:val="ListParagraph"/>
+        <w:numPr>
+          <w:ilvl w:val="0"/>
+          <w:numId w:val="17"/>
+        </w:numPr>
+      </w:pPr>
+      <w:r>
+        <w:t>Diagnostics:</w:t>
+      </w:r>
+    </w:p>
+    <w:p>
+      <w:pPr>
+        <w:pStyle w:val="ListParagraph"/>
+        <w:numPr>
+          <w:ilvl w:val="1"/>
+          <w:numId w:val="17"/>
+        </w:numPr>
+      </w:pPr>
+      <w:r>
+        <w:t>Pairs plot, looking happy.</w:t>
+      </w:r>
+    </w:p>
+    <w:p>
+      <w:pPr>
+        <w:pStyle w:val="ListParagraph"/>
+        <w:numPr>
+          <w:ilvl w:val="1"/>
+          <w:numId w:val="17"/>
+        </w:numPr>
+      </w:pPr>
+      <w:r>
+        <w:t>E-BFMI good.</w:t>
+      </w:r>
+    </w:p>
+    <w:p>
+      <w:pPr>
+        <w:pStyle w:val="ListParagraph"/>
+        <w:numPr>
+          <w:ilvl w:val="1"/>
+          <w:numId w:val="17"/>
+        </w:numPr>
+      </w:pPr>
+      <w:r>
+        <w:t>Treedepth all ok.</w:t>
+      </w:r>
+    </w:p>
+    <w:p>
+      <w:pPr>
+        <w:pStyle w:val="ListParagraph"/>
+        <w:numPr>
+          <w:ilvl w:val="1"/>
+          <w:numId w:val="17"/>
+        </w:numPr>
+      </w:pPr>
+      <w:r>
+        <w:t>No divergent iterations.</w:t>
+      </w:r>
+    </w:p>
+    <w:tbl>
+      <w:tblPr>
+        <w:tblStyle w:val="TableGrid"/>
+        <w:tblW w:w="0" w:type="auto"/>
+        <w:tblLook w:val="04A0" w:firstRow="1" w:lastRow="0" w:firstColumn="1" w:lastColumn="0" w:noHBand="0" w:noVBand="1"/>
+      </w:tblPr>
+      <w:tblGrid>
+        <w:gridCol w:w="1513"/>
+        <w:gridCol w:w="1312"/>
+        <w:gridCol w:w="1136"/>
+        <w:gridCol w:w="1333"/>
+        <w:gridCol w:w="1337"/>
+        <w:gridCol w:w="1229"/>
+        <w:gridCol w:w="1156"/>
+      </w:tblGrid>
+      <w:tr>
+        <w:tc>
+          <w:tcPr>
+            <w:tcW w:w="1513" w:type="dxa"/>
+          </w:tcPr>
+          <w:p>
+            <w:pPr>
+              <w:rPr>
+                <w:b/>
+              </w:rPr>
+            </w:pPr>
+            <w:r>
+              <w:rPr>
+                <w:b/>
+              </w:rPr>
+              <w:t>Parameter</w:t>
+            </w:r>
+          </w:p>
+        </w:tc>
+        <w:tc>
+          <w:tcPr>
+            <w:tcW w:w="1312" w:type="dxa"/>
+          </w:tcPr>
+          <w:p>
+            <w:pPr>
+              <w:rPr>
+                <w:b/>
+              </w:rPr>
+            </w:pPr>
+            <w:r>
+              <w:rPr>
+                <w:b/>
+              </w:rPr>
+              <w:t>Mean</w:t>
+            </w:r>
+          </w:p>
+        </w:tc>
+        <w:tc>
+          <w:tcPr>
+            <w:tcW w:w="1136" w:type="dxa"/>
+          </w:tcPr>
+          <w:p>
+            <w:pPr>
+              <w:rPr>
+                <w:b/>
+              </w:rPr>
+            </w:pPr>
+            <w:r>
+              <w:rPr>
+                <w:b/>
+              </w:rPr>
+              <w:t>SD</w:t>
+            </w:r>
+          </w:p>
+        </w:tc>
+        <w:tc>
+          <w:tcPr>
+            <w:tcW w:w="1333" w:type="dxa"/>
+          </w:tcPr>
+          <w:p>
+            <w:pPr>
+              <w:rPr>
+                <w:b/>
+              </w:rPr>
+            </w:pPr>
+            <w:r>
+              <w:rPr>
+                <w:b/>
+              </w:rPr>
+              <w:t>Lower 95%</w:t>
+            </w:r>
+          </w:p>
+        </w:tc>
+        <w:tc>
+          <w:tcPr>
+            <w:tcW w:w="1337" w:type="dxa"/>
+          </w:tcPr>
+          <w:p>
+            <w:pPr>
+              <w:rPr>
+                <w:b/>
+              </w:rPr>
+            </w:pPr>
+            <w:r>
+              <w:rPr>
+                <w:b/>
+              </w:rPr>
+              <w:t>Upper 95%</w:t>
+            </w:r>
+          </w:p>
+        </w:tc>
+        <w:tc>
+          <w:tcPr>
+            <w:tcW w:w="1229" w:type="dxa"/>
+          </w:tcPr>
+          <w:p>
+            <w:pPr>
+              <w:rPr>
+                <w:b/>
+              </w:rPr>
+            </w:pPr>
+            <w:r>
+              <w:rPr>
+                <w:b/>
+              </w:rPr>
+              <w:t>N_eff</w:t>
+            </w:r>
+          </w:p>
+        </w:tc>
+        <w:tc>
+          <w:tcPr>
+            <w:tcW w:w="1156" w:type="dxa"/>
+          </w:tcPr>
+          <w:p>
+            <w:pPr>
+              <w:rPr>
+                <w:b/>
+              </w:rPr>
+            </w:pPr>
+            <w:r>
+              <w:rPr>
+                <w:b/>
+              </w:rPr>
+              <w:t>R_hat</w:t>
+            </w:r>
+          </w:p>
+        </w:tc>
+      </w:tr>
+      <w:tr>
+        <w:tc>
+          <w:tcPr>
+            <w:tcW w:w="1513" w:type="dxa"/>
+          </w:tcPr>
+          <w:p>
+            <w:r>
+              <w:t>a</w:t>
+            </w:r>
+          </w:p>
+        </w:tc>
+        <w:tc>
+          <w:tcPr>
+            <w:tcW w:w="1312" w:type="dxa"/>
+          </w:tcPr>
+          <w:p>
+            <w:r>
+              <w:t>0.1808</w:t>
+            </w:r>
+          </w:p>
+        </w:tc>
+        <w:tc>
+          <w:tcPr>
+            <w:tcW w:w="1136" w:type="dxa"/>
+          </w:tcPr>
+          <w:p>
+            <w:r>
+              <w:t>0.0163</w:t>
+            </w:r>
+          </w:p>
+        </w:tc>
+        <w:tc>
+          <w:tcPr>
+            <w:tcW w:w="1333" w:type="dxa"/>
+          </w:tcPr>
+          <w:p>
+            <w:r>
+              <w:t>0.1474</w:t>
+            </w:r>
+          </w:p>
+        </w:tc>
+        <w:tc>
+          <w:tcPr>
+            <w:tcW w:w="1337" w:type="dxa"/>
+          </w:tcPr>
+          <w:p>
+            <w:r>
+              <w:t>0.2128</w:t>
+            </w:r>
+          </w:p>
+        </w:tc>
+        <w:tc>
+          <w:tcPr>
+            <w:tcW w:w="1229" w:type="dxa"/>
+          </w:tcPr>
+          <w:p>
+            <w:r>
+              <w:t>356</w:t>
+            </w:r>
+          </w:p>
+        </w:tc>
+        <w:tc>
+          <w:tcPr>
+            <w:tcW w:w="1156" w:type="dxa"/>
+          </w:tcPr>
+          <w:p>
+            <w:r>
+              <w:t>0.9993</w:t>
+            </w:r>
+          </w:p>
+        </w:tc>
+      </w:tr>
+      <w:tr>
+        <w:tc>
+          <w:tcPr>
+            <w:tcW w:w="1513" w:type="dxa"/>
+          </w:tcPr>
+          <w:p>
+            <w:r>
+              <w:t>b_W</w:t>
+            </w:r>
+          </w:p>
+        </w:tc>
+        <w:tc>
+          <w:tcPr>
+            <w:tcW w:w="1312" w:type="dxa"/>
+          </w:tcPr>
+          <w:p>
+            <w:r>
+              <w:t>0.0036</w:t>
+            </w:r>
+          </w:p>
+        </w:tc>
+        <w:tc>
+          <w:tcPr>
+            <w:tcW w:w="1136" w:type="dxa"/>
+          </w:tcPr>
+          <w:p>
+            <w:r>
+              <w:t>0.0043</w:t>
+            </w:r>
+          </w:p>
+        </w:tc>
+        <w:tc>
+          <w:tcPr>
+            <w:tcW w:w="1333" w:type="dxa"/>
+          </w:tcPr>
+          <w:p>
+            <w:r>
+              <w:t>-0.0045</w:t>
+            </w:r>
+          </w:p>
+        </w:tc>
+        <w:tc>
+          <w:tcPr>
+            <w:tcW w:w="1337" w:type="dxa"/>
+          </w:tcPr>
+          <w:p>
+            <w:r>
+              <w:t>0.0122</w:t>
+            </w:r>
+          </w:p>
+        </w:tc>
+        <w:tc>
+          <w:tcPr>
+            <w:tcW w:w="1229" w:type="dxa"/>
+          </w:tcPr>
+          <w:p>
+            <w:r>
+              <w:t>1500</w:t>
+            </w:r>
+          </w:p>
+        </w:tc>
+        <w:tc>
+          <w:tcPr>
+            <w:tcW w:w="1156" w:type="dxa"/>
+          </w:tcPr>
+          <w:p>
+            <w:r>
+              <w:t>1.0002</w:t>
+            </w:r>
+          </w:p>
+        </w:tc>
+      </w:tr>
+      <w:tr>
+        <w:tc>
+          <w:tcPr>
+            <w:tcW w:w="1513" w:type="dxa"/>
+          </w:tcPr>
+          <w:p>
+            <w:r>
+              <w:t>a_Var_ELN</w:t>
+            </w:r>
+          </w:p>
+        </w:tc>
+        <w:tc>
+          <w:tcPr>
+            <w:tcW w:w="1312" w:type="dxa"/>
+          </w:tcPr>
+          <w:p>
+            <w:r>
+              <w:t>0.0324</w:t>
+            </w:r>
+          </w:p>
+        </w:tc>
+        <w:tc>
+          <w:tcPr>
+            <w:tcW w:w="1136" w:type="dxa"/>
+          </w:tcPr>
+          <w:p>
+            <w:r>
+              <w:t>0.0167</w:t>
+            </w:r>
+          </w:p>
+        </w:tc>
+        <w:tc>
+          <w:tcPr>
+            <w:tcW w:w="1333" w:type="dxa"/>
+          </w:tcPr>
+          <w:p>
+            <w:r>
+              <w:t>-0.0020</w:t>
+            </w:r>
+          </w:p>
+        </w:tc>
+        <w:tc>
+          <w:tcPr>
+            <w:tcW w:w="1337" w:type="dxa"/>
+          </w:tcPr>
+          <w:p>
+            <w:r>
+              <w:t>0.0644</w:t>
+            </w:r>
+          </w:p>
+        </w:tc>
+        <w:tc>
+          <w:tcPr>
+            <w:tcW w:w="1229" w:type="dxa"/>
+          </w:tcPr>
+          <w:p>
+            <w:r>
+              <w:t>361</w:t>
+            </w:r>
+          </w:p>
+        </w:tc>
+        <w:tc>
+          <w:tcPr>
+            <w:tcW w:w="1156" w:type="dxa"/>
+          </w:tcPr>
+          <w:p>
+            <w:r>
+              <w:t>0.9993</w:t>
+            </w:r>
+          </w:p>
+        </w:tc>
+      </w:tr>
+      <w:tr>
+        <w:tc>
+          <w:tcPr>
+            <w:tcW w:w="1513" w:type="dxa"/>
+          </w:tcPr>
+          <w:p>
+            <w:r>
+              <w:t>a_Var_ELC</w:t>
+            </w:r>
+          </w:p>
+        </w:tc>
+        <w:tc>
+          <w:tcPr>
+            <w:tcW w:w="1312" w:type="dxa"/>
+          </w:tcPr>
+          <w:p>
+            <w:r>
+              <w:t>-0.0125</w:t>
+            </w:r>
+          </w:p>
+        </w:tc>
+        <w:tc>
+          <w:tcPr>
+            <w:tcW w:w="1136" w:type="dxa"/>
+          </w:tcPr>
+          <w:p>
+            <w:r>
+              <w:t>0.0167</w:t>
+            </w:r>
+          </w:p>
+        </w:tc>
+        <w:tc>
+          <w:tcPr>
+            <w:tcW w:w="1333" w:type="dxa"/>
+          </w:tcPr>
+          <w:p>
+            <w:r>
+              <w:t>-0.0481</w:t>
+            </w:r>
+          </w:p>
+        </w:tc>
+        <w:tc>
+          <w:tcPr>
+            <w:tcW w:w="1337" w:type="dxa"/>
+          </w:tcPr>
+          <w:p>
+            <w:r>
+              <w:t>0.0196</w:t>
+            </w:r>
+          </w:p>
+        </w:tc>
+        <w:tc>
+          <w:tcPr>
+            <w:tcW w:w="1229" w:type="dxa"/>
+          </w:tcPr>
+          <w:p>
+            <w:r>
+              <w:t>364</w:t>
+            </w:r>
+          </w:p>
+        </w:tc>
+        <w:tc>
+          <w:tcPr>
+            <w:tcW w:w="1156" w:type="dxa"/>
+          </w:tcPr>
+          <w:p>
+            <w:r>
+              <w:t>0.9993</w:t>
+            </w:r>
+          </w:p>
+        </w:tc>
+      </w:tr>
+      <w:tr>
+        <w:tc>
+          <w:tcPr>
+            <w:tcW w:w="1513" w:type="dxa"/>
+          </w:tcPr>
+          <w:p>
+            <w:r>
+              <w:t>a_Var_GYR</w:t>
+            </w:r>
+          </w:p>
+        </w:tc>
+        <w:tc>
+          <w:tcPr>
+            <w:tcW w:w="1312" w:type="dxa"/>
+          </w:tcPr>
+          <w:p>
+            <w:r>
+              <w:t>0.0232</w:t>
+            </w:r>
+          </w:p>
+        </w:tc>
+        <w:tc>
+          <w:tcPr>
+            <w:tcW w:w="1136" w:type="dxa"/>
+          </w:tcPr>
+          <w:p>
+            <w:r>
+              <w:t>0.0168</w:t>
+            </w:r>
+          </w:p>
+        </w:tc>
+        <w:tc>
+          <w:tcPr>
+            <w:tcW w:w="1333" w:type="dxa"/>
+          </w:tcPr>
+          <w:p>
+            <w:r>
+              <w:t>-0.0136</w:t>
+            </w:r>
+          </w:p>
+        </w:tc>
+        <w:tc>
+          <w:tcPr>
+            <w:tcW w:w="1337" w:type="dxa"/>
+          </w:tcPr>
+          <w:p>
+            <w:r>
+              <w:t>0.0531</w:t>
+            </w:r>
+          </w:p>
+        </w:tc>
+        <w:tc>
+          <w:tcPr>
+            <w:tcW w:w="1229" w:type="dxa"/>
+          </w:tcPr>
+          <w:p>
+            <w:r>
+              <w:t>375</w:t>
+            </w:r>
+          </w:p>
+        </w:tc>
+        <w:tc>
+          <w:tcPr>
+            <w:tcW w:w="1156" w:type="dxa"/>
+          </w:tcPr>
+          <w:p>
+            <w:r>
+              <w:t>0.9993</w:t>
+            </w:r>
+          </w:p>
+        </w:tc>
+      </w:tr>
+      <w:tr>
+        <w:tc>
+          <w:tcPr>
+            <w:tcW w:w="1513" w:type="dxa"/>
+          </w:tcPr>
+          <w:p>
+            <w:r>
+              <w:t>a_Var_GYN</w:t>
+            </w:r>
+          </w:p>
+        </w:tc>
+        <w:tc>
+          <w:tcPr>
+            <w:tcW w:w="1312" w:type="dxa"/>
+          </w:tcPr>
+          <w:p>
+            <w:r>
+              <w:t>-0.0431</w:t>
+            </w:r>
+          </w:p>
+        </w:tc>
+        <w:tc>
+          <w:tcPr>
+            <w:tcW w:w="1136" w:type="dxa"/>
+          </w:tcPr>
+          <w:p>
+            <w:r>
+              <w:t>0.0181</w:t>
+            </w:r>
+          </w:p>
+        </w:tc>
+        <w:tc>
+          <w:tcPr>
+            <w:tcW w:w="1333" w:type="dxa"/>
+          </w:tcPr>
+          <w:p>
+            <w:r>
+              <w:t>-0.0779</w:t>
+            </w:r>
+          </w:p>
+        </w:tc>
+        <w:tc>
+          <w:tcPr>
+            <w:tcW w:w="1337" w:type="dxa"/>
+          </w:tcPr>
+          <w:p>
+            <w:r>
+              <w:t>-0.0065</w:t>
+            </w:r>
+          </w:p>
+        </w:tc>
+        <w:tc>
+          <w:tcPr>
+            <w:tcW w:w="1229" w:type="dxa"/>
+          </w:tcPr>
+          <w:p>
+            <w:r>
+              <w:t>419</w:t>
+            </w:r>
+          </w:p>
+        </w:tc>
+        <w:tc>
+          <w:tcPr>
+            <w:tcW w:w="1156" w:type="dxa"/>
+          </w:tcPr>
+          <w:p>
+            <w:r>
+              <w:t>0.9993</w:t>
+            </w:r>
+          </w:p>
+        </w:tc>
+      </w:tr>
+      <w:tr>
+        <w:tc>
+          <w:tcPr>
+            <w:tcW w:w="1513" w:type="dxa"/>
+          </w:tcPr>
+          <w:p>
+            <w:r>
+              <w:t>a_Var_KRA</w:t>
+            </w:r>
+          </w:p>
+        </w:tc>
+        <w:tc>
+          <w:tcPr>
+            <w:tcW w:w="1312" w:type="dxa"/>
+          </w:tcPr>
+          <w:p>
+            <w:r>
+              <w:t>0.0138</w:t>
+            </w:r>
+          </w:p>
+        </w:tc>
+        <w:tc>
+          <w:tcPr>
+            <w:tcW w:w="1136" w:type="dxa"/>
+          </w:tcPr>
+          <w:p>
+            <w:r>
+              <w:t>0.0174</w:t>
+            </w:r>
+          </w:p>
+        </w:tc>
+        <w:tc>
+          <w:tcPr>
+            <w:tcW w:w="1333" w:type="dxa"/>
+          </w:tcPr>
+          <w:p>
+            <w:r>
+              <w:t>-0.0196</w:t>
+            </w:r>
+          </w:p>
+        </w:tc>
+        <w:tc>
+          <w:tcPr>
+            <w:tcW w:w="1337" w:type="dxa"/>
+          </w:tcPr>
+          <w:p>
+            <w:r>
+              <w:t>0.0500</w:t>
+            </w:r>
+          </w:p>
+        </w:tc>
+        <w:tc>
+          <w:tcPr>
+            <w:tcW w:w="1229" w:type="dxa"/>
+          </w:tcPr>
+          <w:p>
+            <w:r>
+              <w:t>374</w:t>
+            </w:r>
+          </w:p>
+        </w:tc>
+        <w:tc>
+          <w:tcPr>
+            <w:tcW w:w="1156" w:type="dxa"/>
+          </w:tcPr>
+          <w:p>
+            <w:r>
+              <w:t>0.9994</w:t>
+            </w:r>
+          </w:p>
+        </w:tc>
+      </w:tr>
+      <w:tr>
+        <w:tc>
+          <w:tcPr>
+            <w:tcW w:w="1513" w:type="dxa"/>
+          </w:tcPr>
+          <w:p>
+            <w:r>
+              <w:t>a_Var_PRM</w:t>
+            </w:r>
+          </w:p>
+        </w:tc>
+        <w:tc>
+          <w:tcPr>
+            <w:tcW w:w="1312" w:type="dxa"/>
+          </w:tcPr>
+          <w:p>
+            <w:r>
+              <w:t>-0.0093</w:t>
+            </w:r>
+          </w:p>
+        </w:tc>
+        <w:tc>
+          <w:tcPr>
+            <w:tcW w:w="1136" w:type="dxa"/>
+          </w:tcPr>
+          <w:p>
+            <w:r>
+              <w:t>0.0174</w:t>
+            </w:r>
+          </w:p>
+        </w:tc>
+        <w:tc>
+          <w:tcPr>
+            <w:tcW w:w="1333" w:type="dxa"/>
+          </w:tcPr>
+          <w:p>
+            <w:r>
+              <w:t>-0.0436</w:t>
+            </w:r>
+          </w:p>
+        </w:tc>
+        <w:tc>
+          <w:tcPr>
+            <w:tcW w:w="1337" w:type="dxa"/>
+          </w:tcPr>
+          <w:p>
+            <w:r>
+              <w:t>0.0254</w:t>
+            </w:r>
+          </w:p>
+        </w:tc>
+        <w:tc>
+          <w:tcPr>
+            <w:tcW w:w="1229" w:type="dxa"/>
+          </w:tcPr>
+          <w:p>
+            <w:r>
+              <w:t>389</w:t>
+            </w:r>
+          </w:p>
+        </w:tc>
+        <w:tc>
+          <w:tcPr>
+            <w:tcW w:w="1156" w:type="dxa"/>
+          </w:tcPr>
+          <w:p>
+            <w:r>
+              <w:t>0.9993</w:t>
+            </w:r>
+          </w:p>
+        </w:tc>
+      </w:tr>
+      <w:tr>
+        <w:tc>
+          <w:tcPr>
+            <w:tcW w:w="1513" w:type="dxa"/>
+          </w:tcPr>
+          <w:p>
+            <w:r>
+              <w:t>sigma_Species</w:t>
+            </w:r>
+          </w:p>
+        </w:tc>
+        <w:tc>
+          <w:tcPr>
+            <w:tcW w:w="1312" w:type="dxa"/>
+          </w:tcPr>
+          <w:p>
+            <w:r>
+              <w:t>0.0384</w:t>
+            </w:r>
+          </w:p>
+        </w:tc>
+        <w:tc>
+          <w:tcPr>
+            <w:tcW w:w="1136" w:type="dxa"/>
+          </w:tcPr>
+          <w:p>
+            <w:r>
+              <w:t>0.0186</w:t>
+            </w:r>
+          </w:p>
+        </w:tc>
+        <w:tc>
+          <w:tcPr>
+            <w:tcW w:w="1333" w:type="dxa"/>
+          </w:tcPr>
+          <w:p>
+            <w:r>
+              <w:t>0.0165</w:t>
+            </w:r>
+          </w:p>
+        </w:tc>
+        <w:tc>
+          <w:tcPr>
+            <w:tcW w:w="1337" w:type="dxa"/>
+          </w:tcPr>
+          <w:p>
+            <w:r>
+              <w:t>0.0716</w:t>
+            </w:r>
+          </w:p>
+        </w:tc>
+        <w:tc>
+          <w:tcPr>
+            <w:tcW w:w="1229" w:type="dxa"/>
+          </w:tcPr>
+          <w:p>
+            <w:r>
+              <w:t>666</w:t>
+            </w:r>
+          </w:p>
+        </w:tc>
+        <w:tc>
+          <w:tcPr>
+            <w:tcW w:w="1156" w:type="dxa"/>
+          </w:tcPr>
+          <w:p>
+            <w:r>
+              <w:t>0.9996</w:t>
+            </w:r>
+          </w:p>
+        </w:tc>
+      </w:tr>
+      <w:tr>
+        <w:tc>
+          <w:tcPr>
+            <w:tcW w:w="1513" w:type="dxa"/>
+          </w:tcPr>
+          <w:p>
+            <w:r>
+              <w:t>sigma</w:t>
+            </w:r>
+          </w:p>
+        </w:tc>
+        <w:tc>
+          <w:tcPr>
+            <w:tcW w:w="1312" w:type="dxa"/>
+          </w:tcPr>
+          <w:p>
+            <w:r>
+              <w:t>0.0132</w:t>
+            </w:r>
+          </w:p>
+        </w:tc>
+        <w:tc>
+          <w:tcPr>
+            <w:tcW w:w="1136" w:type="dxa"/>
+          </w:tcPr>
+          <w:p>
+            <w:r>
+              <w:t>0.0015</w:t>
+            </w:r>
+          </w:p>
+        </w:tc>
+        <w:tc>
+          <w:tcPr>
+            <w:tcW w:w="1333" w:type="dxa"/>
+          </w:tcPr>
+          <w:p>
+            <w:r>
+              <w:t>0.0104</w:t>
+            </w:r>
+          </w:p>
+        </w:tc>
+        <w:tc>
+          <w:tcPr>
+            <w:tcW w:w="1337" w:type="dxa"/>
+          </w:tcPr>
+          <w:p>
+            <w:r>
+              <w:t>0.0163</w:t>
+            </w:r>
+          </w:p>
+        </w:tc>
+        <w:tc>
+          <w:tcPr>
+            <w:tcW w:w="1229" w:type="dxa"/>
+          </w:tcPr>
+          <w:p>
+            <w:r>
+              <w:t>648</w:t>
+            </w:r>
+          </w:p>
+        </w:tc>
+        <w:tc>
+          <w:tcPr>
+            <w:tcW w:w="1156" w:type="dxa"/>
+          </w:tcPr>
+          <w:p>
+            <w:r>
+              <w:t>1.0035</w:t>
+            </w:r>
+          </w:p>
+        </w:tc>
+      </w:tr>
+    </w:tbl>
+    <w:p/>
+    <w:p>
+      <w:pPr>
+        <w:pStyle w:val="Heading2"/>
+      </w:pPr>
+      <w:r>
+        <w:lastRenderedPageBreak/>
+        <w:t>Results – Body Mass Temp Model – Within Species</w:t>
+      </w:r>
+    </w:p>
+    <w:p>
+      <w:pPr>
+        <w:pStyle w:val="Heading3"/>
+      </w:pPr>
+      <w:r>
+        <w:t>ELN</w:t>
+      </w:r>
+    </w:p>
+    <w:p>
+      <w:bookmarkStart w:id="0" w:name="_GoBack"/>
+      <w:bookmarkEnd w:id="0"/>
+    </w:p>
     <w:sectPr>
       <w:headerReference w:type="default" r:id="rId9"/>
       <w:pgSz w:w="11906" w:h="16838"/>
@@ -5987,6 +7911,119 @@
     </w:lvl>
   </w:abstractNum>
   <w:abstractNum w:abstractNumId="16" w15:restartNumberingAfterBreak="0">
+    <w:nsid w:val="722429ED"/>
+    <w:multiLevelType w:val="hybridMultilevel"/>
+    <w:tmpl w:val="2CCE2ABE"/>
+    <w:lvl w:ilvl="0" w:tplc="08090001">
+      <w:start w:val="1"/>
+      <w:numFmt w:val="bullet"/>
+      <w:lvlText w:val=""/>
+      <w:lvlJc w:val="left"/>
+      <w:pPr>
+        <w:ind w:left="720" w:hanging="360"/>
+      </w:pPr>
+      <w:rPr>
+        <w:rFonts w:ascii="Symbol" w:hAnsi="Symbol" w:hint="default"/>
+      </w:rPr>
+    </w:lvl>
+    <w:lvl w:ilvl="1" w:tplc="08090003" w:tentative="1">
+      <w:start w:val="1"/>
+      <w:numFmt w:val="bullet"/>
+      <w:lvlText w:val="o"/>
+      <w:lvlJc w:val="left"/>
+      <w:pPr>
+        <w:ind w:left="1440" w:hanging="360"/>
+      </w:pPr>
+      <w:rPr>
+        <w:rFonts w:ascii="Courier New" w:hAnsi="Courier New" w:cs="Courier New" w:hint="default"/>
+      </w:rPr>
+    </w:lvl>
+    <w:lvl w:ilvl="2" w:tplc="08090005" w:tentative="1">
+      <w:start w:val="1"/>
+      <w:numFmt w:val="bullet"/>
+      <w:lvlText w:val=""/>
+      <w:lvlJc w:val="left"/>
+      <w:pPr>
+        <w:ind w:left="2160" w:hanging="360"/>
+      </w:pPr>
+      <w:rPr>
+        <w:rFonts w:ascii="Wingdings" w:hAnsi="Wingdings" w:hint="default"/>
+      </w:rPr>
+    </w:lvl>
+    <w:lvl w:ilvl="3" w:tplc="08090001" w:tentative="1">
+      <w:start w:val="1"/>
+      <w:numFmt w:val="bullet"/>
+      <w:lvlText w:val=""/>
+      <w:lvlJc w:val="left"/>
+      <w:pPr>
+        <w:ind w:left="2880" w:hanging="360"/>
+      </w:pPr>
+      <w:rPr>
+        <w:rFonts w:ascii="Symbol" w:hAnsi="Symbol" w:hint="default"/>
+      </w:rPr>
+    </w:lvl>
+    <w:lvl w:ilvl="4" w:tplc="08090003" w:tentative="1">
+      <w:start w:val="1"/>
+      <w:numFmt w:val="bullet"/>
+      <w:lvlText w:val="o"/>
+      <w:lvlJc w:val="left"/>
+      <w:pPr>
+        <w:ind w:left="3600" w:hanging="360"/>
+      </w:pPr>
+      <w:rPr>
+        <w:rFonts w:ascii="Courier New" w:hAnsi="Courier New" w:cs="Courier New" w:hint="default"/>
+      </w:rPr>
+    </w:lvl>
+    <w:lvl w:ilvl="5" w:tplc="08090005" w:tentative="1">
+      <w:start w:val="1"/>
+      <w:numFmt w:val="bullet"/>
+      <w:lvlText w:val=""/>
+      <w:lvlJc w:val="left"/>
+      <w:pPr>
+        <w:ind w:left="4320" w:hanging="360"/>
+      </w:pPr>
+      <w:rPr>
+        <w:rFonts w:ascii="Wingdings" w:hAnsi="Wingdings" w:hint="default"/>
+      </w:rPr>
+    </w:lvl>
+    <w:lvl w:ilvl="6" w:tplc="08090001" w:tentative="1">
+      <w:start w:val="1"/>
+      <w:numFmt w:val="bullet"/>
+      <w:lvlText w:val=""/>
+      <w:lvlJc w:val="left"/>
+      <w:pPr>
+        <w:ind w:left="5040" w:hanging="360"/>
+      </w:pPr>
+      <w:rPr>
+        <w:rFonts w:ascii="Symbol" w:hAnsi="Symbol" w:hint="default"/>
+      </w:rPr>
+    </w:lvl>
+    <w:lvl w:ilvl="7" w:tplc="08090003" w:tentative="1">
+      <w:start w:val="1"/>
+      <w:numFmt w:val="bullet"/>
+      <w:lvlText w:val="o"/>
+      <w:lvlJc w:val="left"/>
+      <w:pPr>
+        <w:ind w:left="5760" w:hanging="360"/>
+      </w:pPr>
+      <w:rPr>
+        <w:rFonts w:ascii="Courier New" w:hAnsi="Courier New" w:cs="Courier New" w:hint="default"/>
+      </w:rPr>
+    </w:lvl>
+    <w:lvl w:ilvl="8" w:tplc="08090005" w:tentative="1">
+      <w:start w:val="1"/>
+      <w:numFmt w:val="bullet"/>
+      <w:lvlText w:val=""/>
+      <w:lvlJc w:val="left"/>
+      <w:pPr>
+        <w:ind w:left="6480" w:hanging="360"/>
+      </w:pPr>
+      <w:rPr>
+        <w:rFonts w:ascii="Wingdings" w:hAnsi="Wingdings" w:hint="default"/>
+      </w:rPr>
+    </w:lvl>
+  </w:abstractNum>
+  <w:abstractNum w:abstractNumId="17" w15:restartNumberingAfterBreak="0">
     <w:nsid w:val="76E206F3"/>
     <w:multiLevelType w:val="hybridMultilevel"/>
     <w:tmpl w:val="B3566246"/>
@@ -6124,7 +8161,7 @@
     <w:abstractNumId w:val="12"/>
   </w:num>
   <w:num w:numId="9">
-    <w:abstractNumId w:val="16"/>
+    <w:abstractNumId w:val="17"/>
   </w:num>
   <w:num w:numId="10">
     <w:abstractNumId w:val="6"/>
@@ -6149,6 +8186,9 @@
   </w:num>
   <w:num w:numId="17">
     <w:abstractNumId w:val="4"/>
+  </w:num>
+  <w:num w:numId="18">
+    <w:abstractNumId w:val="16"/>
   </w:num>
 </w:numbering>
 </file>
@@ -7141,7 +9181,7 @@
 </file>
 
 <file path=customXml/itemProps1.xml><?xml version="1.0" encoding="utf-8"?>
-<ds:datastoreItem xmlns:ds="http://schemas.openxmlformats.org/officeDocument/2006/customXml" ds:itemID="{D4502708-9EBF-4E1C-9A7E-51616A08FD05}">
+<ds:datastoreItem xmlns:ds="http://schemas.openxmlformats.org/officeDocument/2006/customXml" ds:itemID="{D571B86B-46CA-4974-A8FF-CE395E7CCA5E}">
   <ds:schemaRefs>
     <ds:schemaRef ds:uri="http://schemas.openxmlformats.org/officeDocument/2006/bibliography"/>
   </ds:schemaRefs>

</xml_diff>

<commit_message>
Did M_T_W models within species
</commit_message>
<xml_diff>
--- a/Paper/Bayesian Myctophids.docx
+++ b/Paper/Bayesian Myctophids.docx
@@ -4129,13 +4129,7 @@
         <w:pStyle w:val="Heading2"/>
       </w:pPr>
       <w:r>
-        <w:t>Results –</w:t>
-      </w:r>
-      <w:r>
-        <w:t xml:space="preserve"> </w:t>
-      </w:r>
-      <w:r>
-        <w:t>Temperature Model</w:t>
+        <w:t>Results – Temperature Model</w:t>
       </w:r>
     </w:p>
     <w:p>
@@ -6047,9 +6041,3111 @@
       </w:r>
     </w:p>
     <w:p>
-      <w:bookmarkStart w:id="0" w:name="_GoBack"/>
-      <w:bookmarkEnd w:id="0"/>
-    </w:p>
+      <w:pPr>
+        <w:pStyle w:val="ListParagraph"/>
+        <w:numPr>
+          <w:ilvl w:val="0"/>
+          <w:numId w:val="17"/>
+        </w:numPr>
+      </w:pPr>
+      <w:r>
+        <w:t>3000 iter, 1500 warmup.</w:t>
+      </w:r>
+    </w:p>
+    <w:p>
+      <w:pPr>
+        <w:pStyle w:val="ListParagraph"/>
+        <w:numPr>
+          <w:ilvl w:val="0"/>
+          <w:numId w:val="17"/>
+        </w:numPr>
+      </w:pPr>
+      <w:r>
+        <w:t>Diagnostics:</w:t>
+      </w:r>
+    </w:p>
+    <w:p>
+      <w:pPr>
+        <w:pStyle w:val="ListParagraph"/>
+        <w:numPr>
+          <w:ilvl w:val="1"/>
+          <w:numId w:val="17"/>
+        </w:numPr>
+      </w:pPr>
+      <w:r>
+        <w:t>Fairly strong autocorrelation between a and b_T (0.57).</w:t>
+      </w:r>
+    </w:p>
+    <w:p>
+      <w:pPr>
+        <w:pStyle w:val="ListParagraph"/>
+        <w:numPr>
+          <w:ilvl w:val="1"/>
+          <w:numId w:val="17"/>
+        </w:numPr>
+      </w:pPr>
+      <w:r>
+        <w:t>E-BFMI good.</w:t>
+      </w:r>
+    </w:p>
+    <w:p>
+      <w:pPr>
+        <w:pStyle w:val="ListParagraph"/>
+        <w:numPr>
+          <w:ilvl w:val="1"/>
+          <w:numId w:val="17"/>
+        </w:numPr>
+      </w:pPr>
+      <w:r>
+        <w:t>Treedepth all ok.</w:t>
+      </w:r>
+    </w:p>
+    <w:p>
+      <w:pPr>
+        <w:pStyle w:val="ListParagraph"/>
+        <w:numPr>
+          <w:ilvl w:val="1"/>
+          <w:numId w:val="17"/>
+        </w:numPr>
+      </w:pPr>
+      <w:r>
+        <w:t>No divergent iterations.</w:t>
+      </w:r>
+    </w:p>
+    <w:tbl>
+      <w:tblPr>
+        <w:tblStyle w:val="TableGrid"/>
+        <w:tblW w:w="0" w:type="auto"/>
+        <w:tblLook w:val="04A0" w:firstRow="1" w:lastRow="0" w:firstColumn="1" w:lastColumn="0" w:noHBand="0" w:noVBand="1"/>
+      </w:tblPr>
+      <w:tblGrid>
+        <w:gridCol w:w="1513"/>
+        <w:gridCol w:w="1312"/>
+        <w:gridCol w:w="1136"/>
+        <w:gridCol w:w="1333"/>
+        <w:gridCol w:w="1337"/>
+        <w:gridCol w:w="1229"/>
+        <w:gridCol w:w="1156"/>
+      </w:tblGrid>
+      <w:tr>
+        <w:tc>
+          <w:tcPr>
+            <w:tcW w:w="1513" w:type="dxa"/>
+          </w:tcPr>
+          <w:p>
+            <w:pPr>
+              <w:rPr>
+                <w:b/>
+              </w:rPr>
+            </w:pPr>
+            <w:r>
+              <w:rPr>
+                <w:b/>
+              </w:rPr>
+              <w:t>Parameter</w:t>
+            </w:r>
+          </w:p>
+        </w:tc>
+        <w:tc>
+          <w:tcPr>
+            <w:tcW w:w="1312" w:type="dxa"/>
+          </w:tcPr>
+          <w:p>
+            <w:pPr>
+              <w:rPr>
+                <w:b/>
+              </w:rPr>
+            </w:pPr>
+            <w:r>
+              <w:rPr>
+                <w:b/>
+              </w:rPr>
+              <w:t>Mean</w:t>
+            </w:r>
+          </w:p>
+        </w:tc>
+        <w:tc>
+          <w:tcPr>
+            <w:tcW w:w="1136" w:type="dxa"/>
+          </w:tcPr>
+          <w:p>
+            <w:pPr>
+              <w:rPr>
+                <w:b/>
+              </w:rPr>
+            </w:pPr>
+            <w:r>
+              <w:rPr>
+                <w:b/>
+              </w:rPr>
+              <w:t>SD</w:t>
+            </w:r>
+          </w:p>
+        </w:tc>
+        <w:tc>
+          <w:tcPr>
+            <w:tcW w:w="1333" w:type="dxa"/>
+          </w:tcPr>
+          <w:p>
+            <w:pPr>
+              <w:rPr>
+                <w:b/>
+              </w:rPr>
+            </w:pPr>
+            <w:r>
+              <w:rPr>
+                <w:b/>
+              </w:rPr>
+              <w:t>Lower 95%</w:t>
+            </w:r>
+          </w:p>
+        </w:tc>
+        <w:tc>
+          <w:tcPr>
+            <w:tcW w:w="1337" w:type="dxa"/>
+          </w:tcPr>
+          <w:p>
+            <w:pPr>
+              <w:rPr>
+                <w:b/>
+              </w:rPr>
+            </w:pPr>
+            <w:r>
+              <w:rPr>
+                <w:b/>
+              </w:rPr>
+              <w:t>Upper 95%</w:t>
+            </w:r>
+          </w:p>
+        </w:tc>
+        <w:tc>
+          <w:tcPr>
+            <w:tcW w:w="1229" w:type="dxa"/>
+          </w:tcPr>
+          <w:p>
+            <w:pPr>
+              <w:rPr>
+                <w:b/>
+              </w:rPr>
+            </w:pPr>
+            <w:r>
+              <w:rPr>
+                <w:b/>
+              </w:rPr>
+              <w:t>N_eff</w:t>
+            </w:r>
+          </w:p>
+        </w:tc>
+        <w:tc>
+          <w:tcPr>
+            <w:tcW w:w="1156" w:type="dxa"/>
+          </w:tcPr>
+          <w:p>
+            <w:pPr>
+              <w:rPr>
+                <w:b/>
+              </w:rPr>
+            </w:pPr>
+            <w:r>
+              <w:rPr>
+                <w:b/>
+              </w:rPr>
+              <w:t>R_hat</w:t>
+            </w:r>
+          </w:p>
+        </w:tc>
+      </w:tr>
+      <w:tr>
+        <w:tc>
+          <w:tcPr>
+            <w:tcW w:w="1513" w:type="dxa"/>
+          </w:tcPr>
+          <w:p>
+            <w:r>
+              <w:t>a</w:t>
+            </w:r>
+          </w:p>
+        </w:tc>
+        <w:tc>
+          <w:tcPr>
+            <w:tcW w:w="1312" w:type="dxa"/>
+          </w:tcPr>
+          <w:p>
+            <w:r>
+              <w:t>0.2139</w:t>
+            </w:r>
+          </w:p>
+        </w:tc>
+        <w:tc>
+          <w:tcPr>
+            <w:tcW w:w="1136" w:type="dxa"/>
+          </w:tcPr>
+          <w:p>
+            <w:r>
+              <w:t>0.0067</w:t>
+            </w:r>
+          </w:p>
+        </w:tc>
+        <w:tc>
+          <w:tcPr>
+            <w:tcW w:w="1333" w:type="dxa"/>
+          </w:tcPr>
+          <w:p>
+            <w:r>
+              <w:t>0.1998</w:t>
+            </w:r>
+          </w:p>
+        </w:tc>
+        <w:tc>
+          <w:tcPr>
+            <w:tcW w:w="1337" w:type="dxa"/>
+          </w:tcPr>
+          <w:p>
+            <w:r>
+              <w:t>0.2261</w:t>
+            </w:r>
+          </w:p>
+        </w:tc>
+        <w:tc>
+          <w:tcPr>
+            <w:tcW w:w="1229" w:type="dxa"/>
+          </w:tcPr>
+          <w:p>
+            <w:r>
+              <w:t>848</w:t>
+            </w:r>
+          </w:p>
+        </w:tc>
+        <w:tc>
+          <w:tcPr>
+            <w:tcW w:w="1156" w:type="dxa"/>
+          </w:tcPr>
+          <w:p>
+            <w:r>
+              <w:t>0.9995</w:t>
+            </w:r>
+          </w:p>
+        </w:tc>
+      </w:tr>
+      <w:tr>
+        <w:tc>
+          <w:tcPr>
+            <w:tcW w:w="1513" w:type="dxa"/>
+          </w:tcPr>
+          <w:p>
+            <w:r>
+              <w:t>b_W</w:t>
+            </w:r>
+          </w:p>
+        </w:tc>
+        <w:tc>
+          <w:tcPr>
+            <w:tcW w:w="1312" w:type="dxa"/>
+          </w:tcPr>
+          <w:p>
+            <w:r>
+              <w:t>0.0068</w:t>
+            </w:r>
+          </w:p>
+        </w:tc>
+        <w:tc>
+          <w:tcPr>
+            <w:tcW w:w="1136" w:type="dxa"/>
+          </w:tcPr>
+          <w:p>
+            <w:r>
+              <w:t>0.0120</w:t>
+            </w:r>
+          </w:p>
+        </w:tc>
+        <w:tc>
+          <w:tcPr>
+            <w:tcW w:w="1333" w:type="dxa"/>
+          </w:tcPr>
+          <w:p>
+            <w:r>
+              <w:t>-0.0197</w:t>
+            </w:r>
+          </w:p>
+        </w:tc>
+        <w:tc>
+          <w:tcPr>
+            <w:tcW w:w="1337" w:type="dxa"/>
+          </w:tcPr>
+          <w:p>
+            <w:r>
+              <w:t>0.0282</w:t>
+            </w:r>
+          </w:p>
+        </w:tc>
+        <w:tc>
+          <w:tcPr>
+            <w:tcW w:w="1229" w:type="dxa"/>
+          </w:tcPr>
+          <w:p>
+            <w:r>
+              <w:t>1500</w:t>
+            </w:r>
+          </w:p>
+        </w:tc>
+        <w:tc>
+          <w:tcPr>
+            <w:tcW w:w="1156" w:type="dxa"/>
+          </w:tcPr>
+          <w:p>
+            <w:r>
+              <w:t>1.0004</w:t>
+            </w:r>
+          </w:p>
+        </w:tc>
+      </w:tr>
+      <w:tr>
+        <w:tc>
+          <w:tcPr>
+            <w:tcW w:w="1513" w:type="dxa"/>
+          </w:tcPr>
+          <w:p>
+            <w:r>
+              <w:t>b_T</w:t>
+            </w:r>
+          </w:p>
+        </w:tc>
+        <w:tc>
+          <w:tcPr>
+            <w:tcW w:w="1312" w:type="dxa"/>
+          </w:tcPr>
+          <w:p>
+            <w:r>
+              <w:t>0.0018</w:t>
+            </w:r>
+          </w:p>
+        </w:tc>
+        <w:tc>
+          <w:tcPr>
+            <w:tcW w:w="1136" w:type="dxa"/>
+          </w:tcPr>
+          <w:p>
+            <w:r>
+              <w:t>0.0085</w:t>
+            </w:r>
+          </w:p>
+        </w:tc>
+        <w:tc>
+          <w:tcPr>
+            <w:tcW w:w="1333" w:type="dxa"/>
+          </w:tcPr>
+          <w:p>
+            <w:r>
+              <w:t>-0.0154</w:t>
+            </w:r>
+          </w:p>
+        </w:tc>
+        <w:tc>
+          <w:tcPr>
+            <w:tcW w:w="1337" w:type="dxa"/>
+          </w:tcPr>
+          <w:p>
+            <w:r>
+              <w:t>0.0171</w:t>
+            </w:r>
+          </w:p>
+        </w:tc>
+        <w:tc>
+          <w:tcPr>
+            <w:tcW w:w="1229" w:type="dxa"/>
+          </w:tcPr>
+          <w:p>
+            <w:r>
+              <w:t>466</w:t>
+            </w:r>
+          </w:p>
+        </w:tc>
+        <w:tc>
+          <w:tcPr>
+            <w:tcW w:w="1156" w:type="dxa"/>
+          </w:tcPr>
+          <w:p>
+            <w:r>
+              <w:t>1.0012</w:t>
+            </w:r>
+          </w:p>
+        </w:tc>
+      </w:tr>
+      <w:tr>
+        <w:tc>
+          <w:tcPr>
+            <w:tcW w:w="1513" w:type="dxa"/>
+          </w:tcPr>
+          <w:p>
+            <w:r>
+              <w:t>sigma</w:t>
+            </w:r>
+          </w:p>
+        </w:tc>
+        <w:tc>
+          <w:tcPr>
+            <w:tcW w:w="1312" w:type="dxa"/>
+          </w:tcPr>
+          <w:p>
+            <w:r>
+              <w:t>0.0171</w:t>
+            </w:r>
+          </w:p>
+        </w:tc>
+        <w:tc>
+          <w:tcPr>
+            <w:tcW w:w="1136" w:type="dxa"/>
+          </w:tcPr>
+          <w:p>
+            <w:r>
+              <w:t>0.0051</w:t>
+            </w:r>
+          </w:p>
+        </w:tc>
+        <w:tc>
+          <w:tcPr>
+            <w:tcW w:w="1333" w:type="dxa"/>
+          </w:tcPr>
+          <w:p>
+            <w:r>
+              <w:t>0.0079</w:t>
+            </w:r>
+          </w:p>
+        </w:tc>
+        <w:tc>
+          <w:tcPr>
+            <w:tcW w:w="1337" w:type="dxa"/>
+          </w:tcPr>
+          <w:p>
+            <w:r>
+              <w:t>0.0271</w:t>
+            </w:r>
+          </w:p>
+        </w:tc>
+        <w:tc>
+          <w:tcPr>
+            <w:tcW w:w="1229" w:type="dxa"/>
+          </w:tcPr>
+          <w:p>
+            <w:r>
+              <w:t>850</w:t>
+            </w:r>
+          </w:p>
+        </w:tc>
+        <w:tc>
+          <w:tcPr>
+            <w:tcW w:w="1156" w:type="dxa"/>
+          </w:tcPr>
+          <w:p>
+            <w:r>
+              <w:t>0.9993</w:t>
+            </w:r>
+          </w:p>
+        </w:tc>
+      </w:tr>
+    </w:tbl>
+    <w:p/>
+    <w:p>
+      <w:pPr>
+        <w:pStyle w:val="Heading3"/>
+      </w:pPr>
+      <w:r>
+        <w:t>ELC</w:t>
+      </w:r>
+    </w:p>
+    <w:p>
+      <w:pPr>
+        <w:pStyle w:val="ListParagraph"/>
+        <w:numPr>
+          <w:ilvl w:val="0"/>
+          <w:numId w:val="17"/>
+        </w:numPr>
+      </w:pPr>
+      <w:r>
+        <w:t>6000</w:t>
+      </w:r>
+      <w:r>
+        <w:t xml:space="preserve"> iter, </w:t>
+      </w:r>
+      <w:r>
+        <w:t>3000</w:t>
+      </w:r>
+      <w:r>
+        <w:t xml:space="preserve"> warmup.</w:t>
+      </w:r>
+    </w:p>
+    <w:p>
+      <w:pPr>
+        <w:pStyle w:val="ListParagraph"/>
+        <w:numPr>
+          <w:ilvl w:val="1"/>
+          <w:numId w:val="17"/>
+        </w:numPr>
+      </w:pPr>
+      <w:r>
+        <w:t>Adapt_delta = 0.90.</w:t>
+      </w:r>
+    </w:p>
+    <w:p>
+      <w:pPr>
+        <w:pStyle w:val="ListParagraph"/>
+        <w:numPr>
+          <w:ilvl w:val="0"/>
+          <w:numId w:val="17"/>
+        </w:numPr>
+      </w:pPr>
+      <w:r>
+        <w:t>Diagnostics:</w:t>
+      </w:r>
+    </w:p>
+    <w:p>
+      <w:pPr>
+        <w:pStyle w:val="ListParagraph"/>
+        <w:numPr>
+          <w:ilvl w:val="1"/>
+          <w:numId w:val="17"/>
+        </w:numPr>
+      </w:pPr>
+      <w:r>
+        <w:t>422</w:t>
+      </w:r>
+      <w:r>
+        <w:t xml:space="preserve"> divergent iterations.</w:t>
+      </w:r>
+    </w:p>
+    <w:p>
+      <w:pPr>
+        <w:pStyle w:val="ListParagraph"/>
+        <w:numPr>
+          <w:ilvl w:val="1"/>
+          <w:numId w:val="17"/>
+        </w:numPr>
+      </w:pPr>
+      <w:r>
+        <w:t>E-BFMI and treedepth ok.</w:t>
+      </w:r>
+    </w:p>
+    <w:p>
+      <w:pPr>
+        <w:pStyle w:val="ListParagraph"/>
+        <w:numPr>
+          <w:ilvl w:val="1"/>
+          <w:numId w:val="17"/>
+        </w:numPr>
+      </w:pPr>
+      <w:r>
+        <w:t xml:space="preserve">Strong autocorrelation between </w:t>
+      </w:r>
+      <w:r>
+        <w:t xml:space="preserve">a and </w:t>
+      </w:r>
+      <w:r>
+        <w:t xml:space="preserve">b_W </w:t>
+      </w:r>
+      <w:r>
+        <w:t xml:space="preserve">(-0.88) </w:t>
+      </w:r>
+      <w:r>
+        <w:t xml:space="preserve">and </w:t>
+      </w:r>
+      <w:r>
+        <w:t>b_T</w:t>
+      </w:r>
+      <w:r>
+        <w:t xml:space="preserve"> (-0.52)</w:t>
+      </w:r>
+      <w:r>
+        <w:t>.</w:t>
+      </w:r>
+    </w:p>
+    <w:tbl>
+      <w:tblPr>
+        <w:tblStyle w:val="TableGrid"/>
+        <w:tblW w:w="0" w:type="auto"/>
+        <w:tblLook w:val="04A0" w:firstRow="1" w:lastRow="0" w:firstColumn="1" w:lastColumn="0" w:noHBand="0" w:noVBand="1"/>
+      </w:tblPr>
+      <w:tblGrid>
+        <w:gridCol w:w="1513"/>
+        <w:gridCol w:w="1312"/>
+        <w:gridCol w:w="1136"/>
+        <w:gridCol w:w="1333"/>
+        <w:gridCol w:w="1337"/>
+        <w:gridCol w:w="1229"/>
+        <w:gridCol w:w="1156"/>
+      </w:tblGrid>
+      <w:tr>
+        <w:tc>
+          <w:tcPr>
+            <w:tcW w:w="1513" w:type="dxa"/>
+          </w:tcPr>
+          <w:p>
+            <w:pPr>
+              <w:rPr>
+                <w:b/>
+              </w:rPr>
+            </w:pPr>
+            <w:r>
+              <w:rPr>
+                <w:b/>
+              </w:rPr>
+              <w:t>Parameter</w:t>
+            </w:r>
+          </w:p>
+        </w:tc>
+        <w:tc>
+          <w:tcPr>
+            <w:tcW w:w="1312" w:type="dxa"/>
+          </w:tcPr>
+          <w:p>
+            <w:pPr>
+              <w:rPr>
+                <w:b/>
+              </w:rPr>
+            </w:pPr>
+            <w:r>
+              <w:rPr>
+                <w:b/>
+              </w:rPr>
+              <w:t>Mean</w:t>
+            </w:r>
+          </w:p>
+        </w:tc>
+        <w:tc>
+          <w:tcPr>
+            <w:tcW w:w="1136" w:type="dxa"/>
+          </w:tcPr>
+          <w:p>
+            <w:pPr>
+              <w:rPr>
+                <w:b/>
+              </w:rPr>
+            </w:pPr>
+            <w:r>
+              <w:rPr>
+                <w:b/>
+              </w:rPr>
+              <w:t>SD</w:t>
+            </w:r>
+          </w:p>
+        </w:tc>
+        <w:tc>
+          <w:tcPr>
+            <w:tcW w:w="1333" w:type="dxa"/>
+          </w:tcPr>
+          <w:p>
+            <w:pPr>
+              <w:rPr>
+                <w:b/>
+              </w:rPr>
+            </w:pPr>
+            <w:r>
+              <w:rPr>
+                <w:b/>
+              </w:rPr>
+              <w:t>Lower 95%</w:t>
+            </w:r>
+          </w:p>
+        </w:tc>
+        <w:tc>
+          <w:tcPr>
+            <w:tcW w:w="1337" w:type="dxa"/>
+          </w:tcPr>
+          <w:p>
+            <w:pPr>
+              <w:rPr>
+                <w:b/>
+              </w:rPr>
+            </w:pPr>
+            <w:r>
+              <w:rPr>
+                <w:b/>
+              </w:rPr>
+              <w:t>Upper 95%</w:t>
+            </w:r>
+          </w:p>
+        </w:tc>
+        <w:tc>
+          <w:tcPr>
+            <w:tcW w:w="1229" w:type="dxa"/>
+          </w:tcPr>
+          <w:p>
+            <w:pPr>
+              <w:rPr>
+                <w:b/>
+              </w:rPr>
+            </w:pPr>
+            <w:r>
+              <w:rPr>
+                <w:b/>
+              </w:rPr>
+              <w:t>N_eff</w:t>
+            </w:r>
+          </w:p>
+        </w:tc>
+        <w:tc>
+          <w:tcPr>
+            <w:tcW w:w="1156" w:type="dxa"/>
+          </w:tcPr>
+          <w:p>
+            <w:pPr>
+              <w:rPr>
+                <w:b/>
+              </w:rPr>
+            </w:pPr>
+            <w:r>
+              <w:rPr>
+                <w:b/>
+              </w:rPr>
+              <w:t>R_hat</w:t>
+            </w:r>
+          </w:p>
+        </w:tc>
+      </w:tr>
+      <w:tr>
+        <w:tc>
+          <w:tcPr>
+            <w:tcW w:w="1513" w:type="dxa"/>
+          </w:tcPr>
+          <w:p>
+            <w:r>
+              <w:t>a</w:t>
+            </w:r>
+          </w:p>
+        </w:tc>
+        <w:tc>
+          <w:tcPr>
+            <w:tcW w:w="1312" w:type="dxa"/>
+          </w:tcPr>
+          <w:p>
+            <w:r>
+              <w:t>0.1759</w:t>
+            </w:r>
+          </w:p>
+        </w:tc>
+        <w:tc>
+          <w:tcPr>
+            <w:tcW w:w="1136" w:type="dxa"/>
+          </w:tcPr>
+          <w:p>
+            <w:r>
+              <w:t>0.0124</w:t>
+            </w:r>
+          </w:p>
+        </w:tc>
+        <w:tc>
+          <w:tcPr>
+            <w:tcW w:w="1333" w:type="dxa"/>
+          </w:tcPr>
+          <w:p>
+            <w:r>
+              <w:t>0.1536</w:t>
+            </w:r>
+          </w:p>
+        </w:tc>
+        <w:tc>
+          <w:tcPr>
+            <w:tcW w:w="1337" w:type="dxa"/>
+          </w:tcPr>
+          <w:p>
+            <w:r>
+              <w:t>0.2014</w:t>
+            </w:r>
+          </w:p>
+        </w:tc>
+        <w:tc>
+          <w:tcPr>
+            <w:tcW w:w="1229" w:type="dxa"/>
+          </w:tcPr>
+          <w:p>
+            <w:r>
+              <w:t>89</w:t>
+            </w:r>
+          </w:p>
+        </w:tc>
+        <w:tc>
+          <w:tcPr>
+            <w:tcW w:w="1156" w:type="dxa"/>
+          </w:tcPr>
+          <w:p>
+            <w:r>
+              <w:t>1.0292</w:t>
+            </w:r>
+          </w:p>
+        </w:tc>
+      </w:tr>
+      <w:tr>
+        <w:tc>
+          <w:tcPr>
+            <w:tcW w:w="1513" w:type="dxa"/>
+          </w:tcPr>
+          <w:p>
+            <w:r>
+              <w:t>b_W</w:t>
+            </w:r>
+          </w:p>
+        </w:tc>
+        <w:tc>
+          <w:tcPr>
+            <w:tcW w:w="1312" w:type="dxa"/>
+          </w:tcPr>
+          <w:p>
+            <w:r>
+              <w:t>-0.0278</w:t>
+            </w:r>
+          </w:p>
+        </w:tc>
+        <w:tc>
+          <w:tcPr>
+            <w:tcW w:w="1136" w:type="dxa"/>
+          </w:tcPr>
+          <w:p>
+            <w:r>
+              <w:t>0.0333</w:t>
+            </w:r>
+          </w:p>
+        </w:tc>
+        <w:tc>
+          <w:tcPr>
+            <w:tcW w:w="1333" w:type="dxa"/>
+          </w:tcPr>
+          <w:p>
+            <w:r>
+              <w:t>-0.0988</w:t>
+            </w:r>
+          </w:p>
+        </w:tc>
+        <w:tc>
+          <w:tcPr>
+            <w:tcW w:w="1337" w:type="dxa"/>
+          </w:tcPr>
+          <w:p>
+            <w:r>
+              <w:t>0.0294</w:t>
+            </w:r>
+          </w:p>
+        </w:tc>
+        <w:tc>
+          <w:tcPr>
+            <w:tcW w:w="1229" w:type="dxa"/>
+          </w:tcPr>
+          <w:p>
+            <w:r>
+              <w:t>112</w:t>
+            </w:r>
+          </w:p>
+        </w:tc>
+        <w:tc>
+          <w:tcPr>
+            <w:tcW w:w="1156" w:type="dxa"/>
+          </w:tcPr>
+          <w:p>
+            <w:r>
+              <w:t>1.0143</w:t>
+            </w:r>
+          </w:p>
+        </w:tc>
+      </w:tr>
+      <w:tr>
+        <w:tc>
+          <w:tcPr>
+            <w:tcW w:w="1513" w:type="dxa"/>
+          </w:tcPr>
+          <w:p>
+            <w:r>
+              <w:t>b_T</w:t>
+            </w:r>
+          </w:p>
+        </w:tc>
+        <w:tc>
+          <w:tcPr>
+            <w:tcW w:w="1312" w:type="dxa"/>
+          </w:tcPr>
+          <w:p>
+            <w:r>
+              <w:t>0.0010</w:t>
+            </w:r>
+          </w:p>
+        </w:tc>
+        <w:tc>
+          <w:tcPr>
+            <w:tcW w:w="1136" w:type="dxa"/>
+          </w:tcPr>
+          <w:p>
+            <w:r>
+              <w:t>0.0051</w:t>
+            </w:r>
+          </w:p>
+        </w:tc>
+        <w:tc>
+          <w:tcPr>
+            <w:tcW w:w="1333" w:type="dxa"/>
+          </w:tcPr>
+          <w:p>
+            <w:r>
+              <w:t>-0.0091</w:t>
+            </w:r>
+          </w:p>
+        </w:tc>
+        <w:tc>
+          <w:tcPr>
+            <w:tcW w:w="1337" w:type="dxa"/>
+          </w:tcPr>
+          <w:p>
+            <w:r>
+              <w:t>0.0118</w:t>
+            </w:r>
+          </w:p>
+        </w:tc>
+        <w:tc>
+          <w:tcPr>
+            <w:tcW w:w="1229" w:type="dxa"/>
+          </w:tcPr>
+          <w:p>
+            <w:r>
+              <w:t>255</w:t>
+            </w:r>
+          </w:p>
+        </w:tc>
+        <w:tc>
+          <w:tcPr>
+            <w:tcW w:w="1156" w:type="dxa"/>
+          </w:tcPr>
+          <w:p>
+            <w:r>
+              <w:t>1.0157</w:t>
+            </w:r>
+          </w:p>
+        </w:tc>
+      </w:tr>
+      <w:tr>
+        <w:tc>
+          <w:tcPr>
+            <w:tcW w:w="1513" w:type="dxa"/>
+          </w:tcPr>
+          <w:p>
+            <w:r>
+              <w:t>sigma</w:t>
+            </w:r>
+          </w:p>
+        </w:tc>
+        <w:tc>
+          <w:tcPr>
+            <w:tcW w:w="1312" w:type="dxa"/>
+          </w:tcPr>
+          <w:p>
+            <w:r>
+              <w:t>0.0063</w:t>
+            </w:r>
+          </w:p>
+        </w:tc>
+        <w:tc>
+          <w:tcPr>
+            <w:tcW w:w="1136" w:type="dxa"/>
+          </w:tcPr>
+          <w:p>
+            <w:r>
+              <w:t>0.0035</w:t>
+            </w:r>
+          </w:p>
+        </w:tc>
+        <w:tc>
+          <w:tcPr>
+            <w:tcW w:w="1333" w:type="dxa"/>
+          </w:tcPr>
+          <w:p>
+            <w:r>
+              <w:t>0.0020</w:t>
+            </w:r>
+          </w:p>
+        </w:tc>
+        <w:tc>
+          <w:tcPr>
+            <w:tcW w:w="1337" w:type="dxa"/>
+          </w:tcPr>
+          <w:p>
+            <w:r>
+              <w:t>0.0127</w:t>
+            </w:r>
+          </w:p>
+        </w:tc>
+        <w:tc>
+          <w:tcPr>
+            <w:tcW w:w="1229" w:type="dxa"/>
+          </w:tcPr>
+          <w:p>
+            <w:r>
+              <w:t>87</w:t>
+            </w:r>
+          </w:p>
+        </w:tc>
+        <w:tc>
+          <w:tcPr>
+            <w:tcW w:w="1156" w:type="dxa"/>
+          </w:tcPr>
+          <w:p>
+            <w:r>
+              <w:t>1.0304</w:t>
+            </w:r>
+          </w:p>
+        </w:tc>
+      </w:tr>
+    </w:tbl>
+    <w:p/>
+    <w:p>
+      <w:pPr>
+        <w:pStyle w:val="Heading3"/>
+      </w:pPr>
+      <w:r>
+        <w:t>GYR</w:t>
+      </w:r>
+    </w:p>
+    <w:p>
+      <w:pPr>
+        <w:pStyle w:val="ListParagraph"/>
+        <w:numPr>
+          <w:ilvl w:val="0"/>
+          <w:numId w:val="21"/>
+        </w:numPr>
+      </w:pPr>
+      <w:r>
+        <w:t>6000 iter, 3000 warmup.</w:t>
+      </w:r>
+    </w:p>
+    <w:p>
+      <w:pPr>
+        <w:pStyle w:val="ListParagraph"/>
+        <w:numPr>
+          <w:ilvl w:val="1"/>
+          <w:numId w:val="21"/>
+        </w:numPr>
+      </w:pPr>
+      <w:r>
+        <w:t>Adapt_delta = 0.90.</w:t>
+      </w:r>
+    </w:p>
+    <w:p>
+      <w:pPr>
+        <w:pStyle w:val="ListParagraph"/>
+        <w:numPr>
+          <w:ilvl w:val="0"/>
+          <w:numId w:val="21"/>
+        </w:numPr>
+      </w:pPr>
+      <w:r>
+        <w:t>Diagnostics:</w:t>
+      </w:r>
+    </w:p>
+    <w:p>
+      <w:pPr>
+        <w:pStyle w:val="ListParagraph"/>
+        <w:numPr>
+          <w:ilvl w:val="1"/>
+          <w:numId w:val="21"/>
+        </w:numPr>
+      </w:pPr>
+      <w:r>
+        <w:t>262 divergent iterations.</w:t>
+      </w:r>
+    </w:p>
+    <w:p>
+      <w:pPr>
+        <w:pStyle w:val="ListParagraph"/>
+        <w:numPr>
+          <w:ilvl w:val="1"/>
+          <w:numId w:val="21"/>
+        </w:numPr>
+      </w:pPr>
+      <w:r>
+        <w:t>E-BFMI and treedepth ok.</w:t>
+      </w:r>
+    </w:p>
+    <w:p>
+      <w:pPr>
+        <w:pStyle w:val="ListParagraph"/>
+        <w:numPr>
+          <w:ilvl w:val="1"/>
+          <w:numId w:val="21"/>
+        </w:numPr>
+      </w:pPr>
+      <w:r>
+        <w:t>Some autocorrelation between a and b_W(-0.5) and b_T(0.45), and b_W and b_T(0.44).</w:t>
+      </w:r>
+    </w:p>
+    <w:tbl>
+      <w:tblPr>
+        <w:tblStyle w:val="TableGrid"/>
+        <w:tblW w:w="0" w:type="auto"/>
+        <w:tblLook w:val="04A0" w:firstRow="1" w:lastRow="0" w:firstColumn="1" w:lastColumn="0" w:noHBand="0" w:noVBand="1"/>
+      </w:tblPr>
+      <w:tblGrid>
+        <w:gridCol w:w="1513"/>
+        <w:gridCol w:w="1312"/>
+        <w:gridCol w:w="1136"/>
+        <w:gridCol w:w="1333"/>
+        <w:gridCol w:w="1337"/>
+        <w:gridCol w:w="1229"/>
+        <w:gridCol w:w="1156"/>
+      </w:tblGrid>
+      <w:tr>
+        <w:tc>
+          <w:tcPr>
+            <w:tcW w:w="1513" w:type="dxa"/>
+          </w:tcPr>
+          <w:p>
+            <w:pPr>
+              <w:rPr>
+                <w:b/>
+              </w:rPr>
+            </w:pPr>
+            <w:r>
+              <w:rPr>
+                <w:b/>
+              </w:rPr>
+              <w:t>Parameter</w:t>
+            </w:r>
+          </w:p>
+        </w:tc>
+        <w:tc>
+          <w:tcPr>
+            <w:tcW w:w="1312" w:type="dxa"/>
+          </w:tcPr>
+          <w:p>
+            <w:pPr>
+              <w:rPr>
+                <w:b/>
+              </w:rPr>
+            </w:pPr>
+            <w:r>
+              <w:rPr>
+                <w:b/>
+              </w:rPr>
+              <w:t>Mean</w:t>
+            </w:r>
+          </w:p>
+        </w:tc>
+        <w:tc>
+          <w:tcPr>
+            <w:tcW w:w="1136" w:type="dxa"/>
+          </w:tcPr>
+          <w:p>
+            <w:pPr>
+              <w:rPr>
+                <w:b/>
+              </w:rPr>
+            </w:pPr>
+            <w:r>
+              <w:rPr>
+                <w:b/>
+              </w:rPr>
+              <w:t>SD</w:t>
+            </w:r>
+          </w:p>
+        </w:tc>
+        <w:tc>
+          <w:tcPr>
+            <w:tcW w:w="1333" w:type="dxa"/>
+          </w:tcPr>
+          <w:p>
+            <w:pPr>
+              <w:rPr>
+                <w:b/>
+              </w:rPr>
+            </w:pPr>
+            <w:r>
+              <w:rPr>
+                <w:b/>
+              </w:rPr>
+              <w:t>Lower 95%</w:t>
+            </w:r>
+          </w:p>
+        </w:tc>
+        <w:tc>
+          <w:tcPr>
+            <w:tcW w:w="1337" w:type="dxa"/>
+          </w:tcPr>
+          <w:p>
+            <w:pPr>
+              <w:rPr>
+                <w:b/>
+              </w:rPr>
+            </w:pPr>
+            <w:r>
+              <w:rPr>
+                <w:b/>
+              </w:rPr>
+              <w:t>Upper 95%</w:t>
+            </w:r>
+          </w:p>
+        </w:tc>
+        <w:tc>
+          <w:tcPr>
+            <w:tcW w:w="1229" w:type="dxa"/>
+          </w:tcPr>
+          <w:p>
+            <w:pPr>
+              <w:rPr>
+                <w:b/>
+              </w:rPr>
+            </w:pPr>
+            <w:r>
+              <w:rPr>
+                <w:b/>
+              </w:rPr>
+              <w:t>N_eff</w:t>
+            </w:r>
+          </w:p>
+        </w:tc>
+        <w:tc>
+          <w:tcPr>
+            <w:tcW w:w="1156" w:type="dxa"/>
+          </w:tcPr>
+          <w:p>
+            <w:pPr>
+              <w:rPr>
+                <w:b/>
+              </w:rPr>
+            </w:pPr>
+            <w:r>
+              <w:rPr>
+                <w:b/>
+              </w:rPr>
+              <w:t>R_hat</w:t>
+            </w:r>
+          </w:p>
+        </w:tc>
+      </w:tr>
+      <w:tr>
+        <w:tc>
+          <w:tcPr>
+            <w:tcW w:w="1513" w:type="dxa"/>
+          </w:tcPr>
+          <w:p>
+            <w:r>
+              <w:t>a</w:t>
+            </w:r>
+          </w:p>
+        </w:tc>
+        <w:tc>
+          <w:tcPr>
+            <w:tcW w:w="1312" w:type="dxa"/>
+          </w:tcPr>
+          <w:p>
+            <w:r>
+              <w:t>0.2162</w:t>
+            </w:r>
+          </w:p>
+        </w:tc>
+        <w:tc>
+          <w:tcPr>
+            <w:tcW w:w="1136" w:type="dxa"/>
+          </w:tcPr>
+          <w:p>
+            <w:r>
+              <w:t>0.0075</w:t>
+            </w:r>
+          </w:p>
+        </w:tc>
+        <w:tc>
+          <w:tcPr>
+            <w:tcW w:w="1333" w:type="dxa"/>
+          </w:tcPr>
+          <w:p>
+            <w:r>
+              <w:t>0.2014</w:t>
+            </w:r>
+          </w:p>
+        </w:tc>
+        <w:tc>
+          <w:tcPr>
+            <w:tcW w:w="1337" w:type="dxa"/>
+          </w:tcPr>
+          <w:p>
+            <w:r>
+              <w:t>0.2311</w:t>
+            </w:r>
+          </w:p>
+        </w:tc>
+        <w:tc>
+          <w:tcPr>
+            <w:tcW w:w="1229" w:type="dxa"/>
+          </w:tcPr>
+          <w:p>
+            <w:r>
+              <w:t>468</w:t>
+            </w:r>
+          </w:p>
+        </w:tc>
+        <w:tc>
+          <w:tcPr>
+            <w:tcW w:w="1156" w:type="dxa"/>
+          </w:tcPr>
+          <w:p>
+            <w:r>
+              <w:t>1.0004</w:t>
+            </w:r>
+          </w:p>
+        </w:tc>
+      </w:tr>
+      <w:tr>
+        <w:tc>
+          <w:tcPr>
+            <w:tcW w:w="1513" w:type="dxa"/>
+          </w:tcPr>
+          <w:p>
+            <w:r>
+              <w:t>b_W</w:t>
+            </w:r>
+          </w:p>
+        </w:tc>
+        <w:tc>
+          <w:tcPr>
+            <w:tcW w:w="1312" w:type="dxa"/>
+          </w:tcPr>
+          <w:p>
+            <w:r>
+              <w:t>-0.0159</w:t>
+            </w:r>
+          </w:p>
+        </w:tc>
+        <w:tc>
+          <w:tcPr>
+            <w:tcW w:w="1136" w:type="dxa"/>
+          </w:tcPr>
+          <w:p>
+            <w:r>
+              <w:t>0.0089</w:t>
+            </w:r>
+          </w:p>
+        </w:tc>
+        <w:tc>
+          <w:tcPr>
+            <w:tcW w:w="1333" w:type="dxa"/>
+          </w:tcPr>
+          <w:p>
+            <w:r>
+              <w:t>-0.0333</w:t>
+            </w:r>
+          </w:p>
+        </w:tc>
+        <w:tc>
+          <w:tcPr>
+            <w:tcW w:w="1337" w:type="dxa"/>
+          </w:tcPr>
+          <w:p>
+            <w:r>
+              <w:t>0.0010</w:t>
+            </w:r>
+          </w:p>
+        </w:tc>
+        <w:tc>
+          <w:tcPr>
+            <w:tcW w:w="1229" w:type="dxa"/>
+          </w:tcPr>
+          <w:p>
+            <w:r>
+              <w:t>393</w:t>
+            </w:r>
+          </w:p>
+        </w:tc>
+        <w:tc>
+          <w:tcPr>
+            <w:tcW w:w="1156" w:type="dxa"/>
+          </w:tcPr>
+          <w:p>
+            <w:r>
+              <w:t>0.9998</w:t>
+            </w:r>
+          </w:p>
+        </w:tc>
+      </w:tr>
+      <w:tr>
+        <w:tc>
+          <w:tcPr>
+            <w:tcW w:w="1513" w:type="dxa"/>
+          </w:tcPr>
+          <w:p>
+            <w:r>
+              <w:t>b_T</w:t>
+            </w:r>
+          </w:p>
+        </w:tc>
+        <w:tc>
+          <w:tcPr>
+            <w:tcW w:w="1312" w:type="dxa"/>
+          </w:tcPr>
+          <w:p>
+            <w:r>
+              <w:t>-0.0017</w:t>
+            </w:r>
+          </w:p>
+        </w:tc>
+        <w:tc>
+          <w:tcPr>
+            <w:tcW w:w="1136" w:type="dxa"/>
+          </w:tcPr>
+          <w:p>
+            <w:r>
+              <w:t>0.0045</w:t>
+            </w:r>
+          </w:p>
+        </w:tc>
+        <w:tc>
+          <w:tcPr>
+            <w:tcW w:w="1333" w:type="dxa"/>
+          </w:tcPr>
+          <w:p>
+            <w:r>
+              <w:t>-0.0104</w:t>
+            </w:r>
+          </w:p>
+        </w:tc>
+        <w:tc>
+          <w:tcPr>
+            <w:tcW w:w="1337" w:type="dxa"/>
+          </w:tcPr>
+          <w:p>
+            <w:r>
+              <w:t>0.0069</w:t>
+            </w:r>
+          </w:p>
+        </w:tc>
+        <w:tc>
+          <w:tcPr>
+            <w:tcW w:w="1229" w:type="dxa"/>
+          </w:tcPr>
+          <w:p>
+            <w:r>
+              <w:t>100</w:t>
+            </w:r>
+          </w:p>
+        </w:tc>
+        <w:tc>
+          <w:tcPr>
+            <w:tcW w:w="1156" w:type="dxa"/>
+          </w:tcPr>
+          <w:p>
+            <w:r>
+              <w:t>1.0011</w:t>
+            </w:r>
+          </w:p>
+        </w:tc>
+      </w:tr>
+      <w:tr>
+        <w:tc>
+          <w:tcPr>
+            <w:tcW w:w="1513" w:type="dxa"/>
+          </w:tcPr>
+          <w:p>
+            <w:r>
+              <w:t>sigma</w:t>
+            </w:r>
+          </w:p>
+        </w:tc>
+        <w:tc>
+          <w:tcPr>
+            <w:tcW w:w="1312" w:type="dxa"/>
+          </w:tcPr>
+          <w:p>
+            <w:r>
+              <w:t>0.0067</w:t>
+            </w:r>
+          </w:p>
+        </w:tc>
+        <w:tc>
+          <w:tcPr>
+            <w:tcW w:w="1136" w:type="dxa"/>
+          </w:tcPr>
+          <w:p>
+            <w:r>
+              <w:t>0.0035</w:t>
+            </w:r>
+          </w:p>
+        </w:tc>
+        <w:tc>
+          <w:tcPr>
+            <w:tcW w:w="1333" w:type="dxa"/>
+          </w:tcPr>
+          <w:p>
+            <w:r>
+              <w:t>0.0016</w:t>
+            </w:r>
+          </w:p>
+        </w:tc>
+        <w:tc>
+          <w:tcPr>
+            <w:tcW w:w="1337" w:type="dxa"/>
+          </w:tcPr>
+          <w:p>
+            <w:r>
+              <w:t>0.0132</w:t>
+            </w:r>
+          </w:p>
+        </w:tc>
+        <w:tc>
+          <w:tcPr>
+            <w:tcW w:w="1229" w:type="dxa"/>
+          </w:tcPr>
+          <w:p>
+            <w:r>
+              <w:t>183</w:t>
+            </w:r>
+          </w:p>
+        </w:tc>
+        <w:tc>
+          <w:tcPr>
+            <w:tcW w:w="1156" w:type="dxa"/>
+          </w:tcPr>
+          <w:p>
+            <w:r>
+              <w:t>1.0086</w:t>
+            </w:r>
+          </w:p>
+        </w:tc>
+      </w:tr>
+    </w:tbl>
+    <w:p/>
+    <w:p>
+      <w:pPr>
+        <w:pStyle w:val="Heading3"/>
+      </w:pPr>
+      <w:r>
+        <w:t>GYN</w:t>
+      </w:r>
+    </w:p>
+    <w:p>
+      <w:pPr>
+        <w:pStyle w:val="ListParagraph"/>
+        <w:numPr>
+          <w:ilvl w:val="0"/>
+          <w:numId w:val="22"/>
+        </w:numPr>
+      </w:pPr>
+      <w:r>
+        <w:t>6000 iter, 3000 warmup.</w:t>
+      </w:r>
+    </w:p>
+    <w:p>
+      <w:pPr>
+        <w:pStyle w:val="ListParagraph"/>
+        <w:numPr>
+          <w:ilvl w:val="1"/>
+          <w:numId w:val="22"/>
+        </w:numPr>
+      </w:pPr>
+      <w:r>
+        <w:t>Adapt_delta = 0.90.</w:t>
+      </w:r>
+    </w:p>
+    <w:p>
+      <w:pPr>
+        <w:pStyle w:val="ListParagraph"/>
+        <w:numPr>
+          <w:ilvl w:val="0"/>
+          <w:numId w:val="22"/>
+        </w:numPr>
+      </w:pPr>
+      <w:r>
+        <w:lastRenderedPageBreak/>
+        <w:t>Diagnostics:</w:t>
+      </w:r>
+    </w:p>
+    <w:p>
+      <w:pPr>
+        <w:pStyle w:val="ListParagraph"/>
+        <w:numPr>
+          <w:ilvl w:val="1"/>
+          <w:numId w:val="22"/>
+        </w:numPr>
+      </w:pPr>
+      <w:r>
+        <w:t>183 divergent iterations.</w:t>
+      </w:r>
+    </w:p>
+    <w:p>
+      <w:pPr>
+        <w:pStyle w:val="ListParagraph"/>
+        <w:numPr>
+          <w:ilvl w:val="1"/>
+          <w:numId w:val="22"/>
+        </w:numPr>
+      </w:pPr>
+      <w:r>
+        <w:t>E-BFMI and treedepth ok.</w:t>
+      </w:r>
+    </w:p>
+    <w:p>
+      <w:pPr>
+        <w:pStyle w:val="ListParagraph"/>
+        <w:numPr>
+          <w:ilvl w:val="1"/>
+          <w:numId w:val="22"/>
+        </w:numPr>
+      </w:pPr>
+      <w:r>
+        <w:t>Very strong autocorrelation between a and b_W (0.98).</w:t>
+      </w:r>
+    </w:p>
+    <w:tbl>
+      <w:tblPr>
+        <w:tblStyle w:val="TableGrid"/>
+        <w:tblW w:w="0" w:type="auto"/>
+        <w:tblLook w:val="04A0" w:firstRow="1" w:lastRow="0" w:firstColumn="1" w:lastColumn="0" w:noHBand="0" w:noVBand="1"/>
+      </w:tblPr>
+      <w:tblGrid>
+        <w:gridCol w:w="1513"/>
+        <w:gridCol w:w="1312"/>
+        <w:gridCol w:w="1136"/>
+        <w:gridCol w:w="1333"/>
+        <w:gridCol w:w="1337"/>
+        <w:gridCol w:w="1229"/>
+        <w:gridCol w:w="1156"/>
+      </w:tblGrid>
+      <w:tr>
+        <w:tc>
+          <w:tcPr>
+            <w:tcW w:w="1513" w:type="dxa"/>
+          </w:tcPr>
+          <w:p>
+            <w:pPr>
+              <w:rPr>
+                <w:b/>
+              </w:rPr>
+            </w:pPr>
+            <w:r>
+              <w:rPr>
+                <w:b/>
+              </w:rPr>
+              <w:t>Parameter</w:t>
+            </w:r>
+          </w:p>
+        </w:tc>
+        <w:tc>
+          <w:tcPr>
+            <w:tcW w:w="1312" w:type="dxa"/>
+          </w:tcPr>
+          <w:p>
+            <w:pPr>
+              <w:rPr>
+                <w:b/>
+              </w:rPr>
+            </w:pPr>
+            <w:r>
+              <w:rPr>
+                <w:b/>
+              </w:rPr>
+              <w:t>Mean</w:t>
+            </w:r>
+          </w:p>
+        </w:tc>
+        <w:tc>
+          <w:tcPr>
+            <w:tcW w:w="1136" w:type="dxa"/>
+          </w:tcPr>
+          <w:p>
+            <w:pPr>
+              <w:rPr>
+                <w:b/>
+              </w:rPr>
+            </w:pPr>
+            <w:r>
+              <w:rPr>
+                <w:b/>
+              </w:rPr>
+              <w:t>SD</w:t>
+            </w:r>
+          </w:p>
+        </w:tc>
+        <w:tc>
+          <w:tcPr>
+            <w:tcW w:w="1333" w:type="dxa"/>
+          </w:tcPr>
+          <w:p>
+            <w:pPr>
+              <w:rPr>
+                <w:b/>
+              </w:rPr>
+            </w:pPr>
+            <w:r>
+              <w:rPr>
+                <w:b/>
+              </w:rPr>
+              <w:t>Lower 95%</w:t>
+            </w:r>
+          </w:p>
+        </w:tc>
+        <w:tc>
+          <w:tcPr>
+            <w:tcW w:w="1337" w:type="dxa"/>
+          </w:tcPr>
+          <w:p>
+            <w:pPr>
+              <w:rPr>
+                <w:b/>
+              </w:rPr>
+            </w:pPr>
+            <w:r>
+              <w:rPr>
+                <w:b/>
+              </w:rPr>
+              <w:t>Upper 95%</w:t>
+            </w:r>
+          </w:p>
+        </w:tc>
+        <w:tc>
+          <w:tcPr>
+            <w:tcW w:w="1229" w:type="dxa"/>
+          </w:tcPr>
+          <w:p>
+            <w:pPr>
+              <w:rPr>
+                <w:b/>
+              </w:rPr>
+            </w:pPr>
+            <w:r>
+              <w:rPr>
+                <w:b/>
+              </w:rPr>
+              <w:t>N_eff</w:t>
+            </w:r>
+          </w:p>
+        </w:tc>
+        <w:tc>
+          <w:tcPr>
+            <w:tcW w:w="1156" w:type="dxa"/>
+          </w:tcPr>
+          <w:p>
+            <w:pPr>
+              <w:rPr>
+                <w:b/>
+              </w:rPr>
+            </w:pPr>
+            <w:r>
+              <w:rPr>
+                <w:b/>
+              </w:rPr>
+              <w:t>R_hat</w:t>
+            </w:r>
+          </w:p>
+        </w:tc>
+      </w:tr>
+      <w:tr>
+        <w:tc>
+          <w:tcPr>
+            <w:tcW w:w="1513" w:type="dxa"/>
+          </w:tcPr>
+          <w:p>
+            <w:r>
+              <w:t>a</w:t>
+            </w:r>
+          </w:p>
+        </w:tc>
+        <w:tc>
+          <w:tcPr>
+            <w:tcW w:w="1312" w:type="dxa"/>
+          </w:tcPr>
+          <w:p>
+            <w:r>
+              <w:t>0.1732</w:t>
+            </w:r>
+          </w:p>
+        </w:tc>
+        <w:tc>
+          <w:tcPr>
+            <w:tcW w:w="1136" w:type="dxa"/>
+          </w:tcPr>
+          <w:p>
+            <w:r>
+              <w:t>0.0545</w:t>
+            </w:r>
+          </w:p>
+        </w:tc>
+        <w:tc>
+          <w:tcPr>
+            <w:tcW w:w="1333" w:type="dxa"/>
+          </w:tcPr>
+          <w:p>
+            <w:r>
+              <w:t>0.0696</w:t>
+            </w:r>
+          </w:p>
+        </w:tc>
+        <w:tc>
+          <w:tcPr>
+            <w:tcW w:w="1337" w:type="dxa"/>
+          </w:tcPr>
+          <w:p>
+            <w:r>
+              <w:t>0.2894</w:t>
+            </w:r>
+          </w:p>
+        </w:tc>
+        <w:tc>
+          <w:tcPr>
+            <w:tcW w:w="1229" w:type="dxa"/>
+          </w:tcPr>
+          <w:p>
+            <w:r>
+              <w:t>1051</w:t>
+            </w:r>
+          </w:p>
+        </w:tc>
+        <w:tc>
+          <w:tcPr>
+            <w:tcW w:w="1156" w:type="dxa"/>
+          </w:tcPr>
+          <w:p>
+            <w:r>
+              <w:t>1.0000</w:t>
+            </w:r>
+          </w:p>
+        </w:tc>
+      </w:tr>
+      <w:tr>
+        <w:tc>
+          <w:tcPr>
+            <w:tcW w:w="1513" w:type="dxa"/>
+          </w:tcPr>
+          <w:p>
+            <w:r>
+              <w:t>b_W</w:t>
+            </w:r>
+          </w:p>
+        </w:tc>
+        <w:tc>
+          <w:tcPr>
+            <w:tcW w:w="1312" w:type="dxa"/>
+          </w:tcPr>
+          <w:p>
+            <w:r>
+              <w:t>-0.0161</w:t>
+            </w:r>
+          </w:p>
+        </w:tc>
+        <w:tc>
+          <w:tcPr>
+            <w:tcW w:w="1136" w:type="dxa"/>
+          </w:tcPr>
+          <w:p>
+            <w:r>
+              <w:t>0.0314</w:t>
+            </w:r>
+          </w:p>
+        </w:tc>
+        <w:tc>
+          <w:tcPr>
+            <w:tcW w:w="1333" w:type="dxa"/>
+          </w:tcPr>
+          <w:p>
+            <w:r>
+              <w:t>-0.0770</w:t>
+            </w:r>
+          </w:p>
+        </w:tc>
+        <w:tc>
+          <w:tcPr>
+            <w:tcW w:w="1337" w:type="dxa"/>
+          </w:tcPr>
+          <w:p>
+            <w:r>
+              <w:t>0.0495</w:t>
+            </w:r>
+          </w:p>
+        </w:tc>
+        <w:tc>
+          <w:tcPr>
+            <w:tcW w:w="1229" w:type="dxa"/>
+          </w:tcPr>
+          <w:p>
+            <w:r>
+              <w:t>1071</w:t>
+            </w:r>
+          </w:p>
+        </w:tc>
+        <w:tc>
+          <w:tcPr>
+            <w:tcW w:w="1156" w:type="dxa"/>
+          </w:tcPr>
+          <w:p>
+            <w:r>
+              <w:t>1.0002</w:t>
+            </w:r>
+          </w:p>
+        </w:tc>
+      </w:tr>
+      <w:tr>
+        <w:tc>
+          <w:tcPr>
+            <w:tcW w:w="1513" w:type="dxa"/>
+          </w:tcPr>
+          <w:p>
+            <w:r>
+              <w:t>b_T</w:t>
+            </w:r>
+          </w:p>
+        </w:tc>
+        <w:tc>
+          <w:tcPr>
+            <w:tcW w:w="1312" w:type="dxa"/>
+          </w:tcPr>
+          <w:p>
+            <w:r>
+              <w:t>-0.0026</w:t>
+            </w:r>
+          </w:p>
+        </w:tc>
+        <w:tc>
+          <w:tcPr>
+            <w:tcW w:w="1136" w:type="dxa"/>
+          </w:tcPr>
+          <w:p>
+            <w:r>
+              <w:t>0.0099</w:t>
+            </w:r>
+          </w:p>
+        </w:tc>
+        <w:tc>
+          <w:tcPr>
+            <w:tcW w:w="1333" w:type="dxa"/>
+          </w:tcPr>
+          <w:p>
+            <w:r>
+              <w:t>-0.0231</w:t>
+            </w:r>
+          </w:p>
+        </w:tc>
+        <w:tc>
+          <w:tcPr>
+            <w:tcW w:w="1337" w:type="dxa"/>
+          </w:tcPr>
+          <w:p>
+            <w:r>
+              <w:t>0.0152</w:t>
+            </w:r>
+          </w:p>
+        </w:tc>
+        <w:tc>
+          <w:tcPr>
+            <w:tcW w:w="1229" w:type="dxa"/>
+          </w:tcPr>
+          <w:p>
+            <w:r>
+              <w:t>614</w:t>
+            </w:r>
+          </w:p>
+        </w:tc>
+        <w:tc>
+          <w:tcPr>
+            <w:tcW w:w="1156" w:type="dxa"/>
+          </w:tcPr>
+          <w:p>
+            <w:r>
+              <w:t>0.9998</w:t>
+            </w:r>
+          </w:p>
+        </w:tc>
+      </w:tr>
+      <w:tr>
+        <w:tc>
+          <w:tcPr>
+            <w:tcW w:w="1513" w:type="dxa"/>
+          </w:tcPr>
+          <w:p>
+            <w:r>
+              <w:t>sigma</w:t>
+            </w:r>
+          </w:p>
+        </w:tc>
+        <w:tc>
+          <w:tcPr>
+            <w:tcW w:w="1312" w:type="dxa"/>
+          </w:tcPr>
+          <w:p>
+            <w:r>
+              <w:t>0.0120</w:t>
+            </w:r>
+          </w:p>
+        </w:tc>
+        <w:tc>
+          <w:tcPr>
+            <w:tcW w:w="1136" w:type="dxa"/>
+          </w:tcPr>
+          <w:p>
+            <w:r>
+              <w:t>0.0060</w:t>
+            </w:r>
+          </w:p>
+        </w:tc>
+        <w:tc>
+          <w:tcPr>
+            <w:tcW w:w="1333" w:type="dxa"/>
+          </w:tcPr>
+          <w:p>
+            <w:r>
+              <w:t>0.0034</w:t>
+            </w:r>
+          </w:p>
+        </w:tc>
+        <w:tc>
+          <w:tcPr>
+            <w:tcW w:w="1337" w:type="dxa"/>
+          </w:tcPr>
+          <w:p>
+            <w:r>
+              <w:t>0.0226</w:t>
+            </w:r>
+          </w:p>
+        </w:tc>
+        <w:tc>
+          <w:tcPr>
+            <w:tcW w:w="1229" w:type="dxa"/>
+          </w:tcPr>
+          <w:p>
+            <w:r>
+              <w:t>353</w:t>
+            </w:r>
+          </w:p>
+        </w:tc>
+        <w:tc>
+          <w:tcPr>
+            <w:tcW w:w="1156" w:type="dxa"/>
+          </w:tcPr>
+          <w:p>
+            <w:r>
+              <w:t>1.0063</w:t>
+            </w:r>
+          </w:p>
+        </w:tc>
+      </w:tr>
+    </w:tbl>
+    <w:p/>
+    <w:p>
+      <w:pPr>
+        <w:pStyle w:val="Heading3"/>
+      </w:pPr>
+      <w:r>
+        <w:t>KRA</w:t>
+      </w:r>
+    </w:p>
+    <w:p>
+      <w:pPr>
+        <w:pStyle w:val="ListParagraph"/>
+        <w:numPr>
+          <w:ilvl w:val="0"/>
+          <w:numId w:val="23"/>
+        </w:numPr>
+      </w:pPr>
+      <w:r>
+        <w:t>6000 iter, 3000 warmup.</w:t>
+      </w:r>
+    </w:p>
+    <w:p>
+      <w:pPr>
+        <w:pStyle w:val="ListParagraph"/>
+        <w:numPr>
+          <w:ilvl w:val="1"/>
+          <w:numId w:val="23"/>
+        </w:numPr>
+      </w:pPr>
+      <w:r>
+        <w:t>Adapt_delta = 0.90.</w:t>
+      </w:r>
+    </w:p>
+    <w:p>
+      <w:pPr>
+        <w:pStyle w:val="ListParagraph"/>
+        <w:numPr>
+          <w:ilvl w:val="0"/>
+          <w:numId w:val="23"/>
+        </w:numPr>
+      </w:pPr>
+      <w:r>
+        <w:t>Diagnostics:</w:t>
+      </w:r>
+    </w:p>
+    <w:p>
+      <w:pPr>
+        <w:pStyle w:val="ListParagraph"/>
+        <w:numPr>
+          <w:ilvl w:val="1"/>
+          <w:numId w:val="23"/>
+        </w:numPr>
+      </w:pPr>
+      <w:r>
+        <w:t>13 divergent iterations.</w:t>
+      </w:r>
+    </w:p>
+    <w:p>
+      <w:pPr>
+        <w:pStyle w:val="ListParagraph"/>
+        <w:numPr>
+          <w:ilvl w:val="1"/>
+          <w:numId w:val="23"/>
+        </w:numPr>
+      </w:pPr>
+      <w:r>
+        <w:t>E-BFMI and treedepth ok.</w:t>
+      </w:r>
+    </w:p>
+    <w:p>
+      <w:pPr>
+        <w:pStyle w:val="ListParagraph"/>
+        <w:numPr>
+          <w:ilvl w:val="1"/>
+          <w:numId w:val="23"/>
+        </w:numPr>
+      </w:pPr>
+      <w:r>
+        <w:t>Very strong autocorrelation between a and b_W(0.93).</w:t>
+      </w:r>
+    </w:p>
+    <w:tbl>
+      <w:tblPr>
+        <w:tblStyle w:val="TableGrid"/>
+        <w:tblW w:w="0" w:type="auto"/>
+        <w:tblLook w:val="04A0" w:firstRow="1" w:lastRow="0" w:firstColumn="1" w:lastColumn="0" w:noHBand="0" w:noVBand="1"/>
+      </w:tblPr>
+      <w:tblGrid>
+        <w:gridCol w:w="1513"/>
+        <w:gridCol w:w="1312"/>
+        <w:gridCol w:w="1136"/>
+        <w:gridCol w:w="1333"/>
+        <w:gridCol w:w="1337"/>
+        <w:gridCol w:w="1229"/>
+        <w:gridCol w:w="1156"/>
+      </w:tblGrid>
+      <w:tr>
+        <w:tc>
+          <w:tcPr>
+            <w:tcW w:w="1513" w:type="dxa"/>
+          </w:tcPr>
+          <w:p>
+            <w:pPr>
+              <w:rPr>
+                <w:b/>
+              </w:rPr>
+            </w:pPr>
+            <w:r>
+              <w:rPr>
+                <w:b/>
+              </w:rPr>
+              <w:t>Parameter</w:t>
+            </w:r>
+          </w:p>
+        </w:tc>
+        <w:tc>
+          <w:tcPr>
+            <w:tcW w:w="1312" w:type="dxa"/>
+          </w:tcPr>
+          <w:p>
+            <w:pPr>
+              <w:rPr>
+                <w:b/>
+              </w:rPr>
+            </w:pPr>
+            <w:r>
+              <w:rPr>
+                <w:b/>
+              </w:rPr>
+              <w:t>Mean</w:t>
+            </w:r>
+          </w:p>
+        </w:tc>
+        <w:tc>
+          <w:tcPr>
+            <w:tcW w:w="1136" w:type="dxa"/>
+          </w:tcPr>
+          <w:p>
+            <w:pPr>
+              <w:rPr>
+                <w:b/>
+              </w:rPr>
+            </w:pPr>
+            <w:r>
+              <w:rPr>
+                <w:b/>
+              </w:rPr>
+              <w:t>SD</w:t>
+            </w:r>
+          </w:p>
+        </w:tc>
+        <w:tc>
+          <w:tcPr>
+            <w:tcW w:w="1333" w:type="dxa"/>
+          </w:tcPr>
+          <w:p>
+            <w:pPr>
+              <w:rPr>
+                <w:b/>
+              </w:rPr>
+            </w:pPr>
+            <w:r>
+              <w:rPr>
+                <w:b/>
+              </w:rPr>
+              <w:t>Lower 95%</w:t>
+            </w:r>
+          </w:p>
+        </w:tc>
+        <w:tc>
+          <w:tcPr>
+            <w:tcW w:w="1337" w:type="dxa"/>
+          </w:tcPr>
+          <w:p>
+            <w:pPr>
+              <w:rPr>
+                <w:b/>
+              </w:rPr>
+            </w:pPr>
+            <w:r>
+              <w:rPr>
+                <w:b/>
+              </w:rPr>
+              <w:t>Upper 95%</w:t>
+            </w:r>
+          </w:p>
+        </w:tc>
+        <w:tc>
+          <w:tcPr>
+            <w:tcW w:w="1229" w:type="dxa"/>
+          </w:tcPr>
+          <w:p>
+            <w:pPr>
+              <w:rPr>
+                <w:b/>
+              </w:rPr>
+            </w:pPr>
+            <w:r>
+              <w:rPr>
+                <w:b/>
+              </w:rPr>
+              <w:t>N_eff</w:t>
+            </w:r>
+          </w:p>
+        </w:tc>
+        <w:tc>
+          <w:tcPr>
+            <w:tcW w:w="1156" w:type="dxa"/>
+          </w:tcPr>
+          <w:p>
+            <w:pPr>
+              <w:rPr>
+                <w:b/>
+              </w:rPr>
+            </w:pPr>
+            <w:r>
+              <w:rPr>
+                <w:b/>
+              </w:rPr>
+              <w:t>R_hat</w:t>
+            </w:r>
+          </w:p>
+        </w:tc>
+      </w:tr>
+      <w:tr>
+        <w:tc>
+          <w:tcPr>
+            <w:tcW w:w="1513" w:type="dxa"/>
+          </w:tcPr>
+          <w:p>
+            <w:r>
+              <w:t>a</w:t>
+            </w:r>
+          </w:p>
+        </w:tc>
+        <w:tc>
+          <w:tcPr>
+            <w:tcW w:w="1312" w:type="dxa"/>
+          </w:tcPr>
+          <w:p>
+            <w:r>
+              <w:t>0.1929</w:t>
+            </w:r>
+          </w:p>
+        </w:tc>
+        <w:tc>
+          <w:tcPr>
+            <w:tcW w:w="1136" w:type="dxa"/>
+          </w:tcPr>
+          <w:p>
+            <w:r>
+              <w:t>0.0096</w:t>
+            </w:r>
+          </w:p>
+        </w:tc>
+        <w:tc>
+          <w:tcPr>
+            <w:tcW w:w="1333" w:type="dxa"/>
+          </w:tcPr>
+          <w:p>
+            <w:r>
+              <w:t>0.1746</w:t>
+            </w:r>
+          </w:p>
+        </w:tc>
+        <w:tc>
+          <w:tcPr>
+            <w:tcW w:w="1337" w:type="dxa"/>
+          </w:tcPr>
+          <w:p>
+            <w:r>
+              <w:t>0.2120</w:t>
+            </w:r>
+          </w:p>
+        </w:tc>
+        <w:tc>
+          <w:tcPr>
+            <w:tcW w:w="1229" w:type="dxa"/>
+          </w:tcPr>
+          <w:p>
+            <w:r>
+              <w:t>1558</w:t>
+            </w:r>
+          </w:p>
+        </w:tc>
+        <w:tc>
+          <w:tcPr>
+            <w:tcW w:w="1156" w:type="dxa"/>
+          </w:tcPr>
+          <w:p>
+            <w:r>
+              <w:t>1.0002</w:t>
+            </w:r>
+          </w:p>
+        </w:tc>
+      </w:tr>
+      <w:tr>
+        <w:tc>
+          <w:tcPr>
+            <w:tcW w:w="1513" w:type="dxa"/>
+          </w:tcPr>
+          <w:p>
+            <w:r>
+              <w:t>b_W</w:t>
+            </w:r>
+          </w:p>
+        </w:tc>
+        <w:tc>
+          <w:tcPr>
+            <w:tcW w:w="1312" w:type="dxa"/>
+          </w:tcPr>
+          <w:p>
+            <w:r>
+              <w:t>0.0010</w:t>
+            </w:r>
+          </w:p>
+        </w:tc>
+        <w:tc>
+          <w:tcPr>
+            <w:tcW w:w="1136" w:type="dxa"/>
+          </w:tcPr>
+          <w:p>
+            <w:r>
+              <w:t>0.0083</w:t>
+            </w:r>
+          </w:p>
+        </w:tc>
+        <w:tc>
+          <w:tcPr>
+            <w:tcW w:w="1333" w:type="dxa"/>
+          </w:tcPr>
+          <w:p>
+            <w:r>
+              <w:t>-0.0146</w:t>
+            </w:r>
+          </w:p>
+        </w:tc>
+        <w:tc>
+          <w:tcPr>
+            <w:tcW w:w="1337" w:type="dxa"/>
+          </w:tcPr>
+          <w:p>
+            <w:r>
+              <w:t>0.0175</w:t>
+            </w:r>
+          </w:p>
+        </w:tc>
+        <w:tc>
+          <w:tcPr>
+            <w:tcW w:w="1229" w:type="dxa"/>
+          </w:tcPr>
+          <w:p>
+            <w:r>
+              <w:t>1547</w:t>
+            </w:r>
+          </w:p>
+        </w:tc>
+        <w:tc>
+          <w:tcPr>
+            <w:tcW w:w="1156" w:type="dxa"/>
+          </w:tcPr>
+          <w:p>
+            <w:r>
+              <w:t>1.0000</w:t>
+            </w:r>
+          </w:p>
+        </w:tc>
+      </w:tr>
+      <w:tr>
+        <w:tc>
+          <w:tcPr>
+            <w:tcW w:w="1513" w:type="dxa"/>
+          </w:tcPr>
+          <w:p>
+            <w:r>
+              <w:t>b_T</w:t>
+            </w:r>
+          </w:p>
+        </w:tc>
+        <w:tc>
+          <w:tcPr>
+            <w:tcW w:w="1312" w:type="dxa"/>
+          </w:tcPr>
+          <w:p>
+            <w:r>
+              <w:t>-0.0039</w:t>
+            </w:r>
+          </w:p>
+        </w:tc>
+        <w:tc>
+          <w:tcPr>
+            <w:tcW w:w="1136" w:type="dxa"/>
+          </w:tcPr>
+          <w:p>
+            <w:r>
+              <w:t>0.0034</w:t>
+            </w:r>
+          </w:p>
+        </w:tc>
+        <w:tc>
+          <w:tcPr>
+            <w:tcW w:w="1333" w:type="dxa"/>
+          </w:tcPr>
+          <w:p>
+            <w:r>
+              <w:t>-0.0107</w:t>
+            </w:r>
+          </w:p>
+        </w:tc>
+        <w:tc>
+          <w:tcPr>
+            <w:tcW w:w="1337" w:type="dxa"/>
+          </w:tcPr>
+          <w:p>
+            <w:r>
+              <w:t>0.0031</w:t>
+            </w:r>
+          </w:p>
+        </w:tc>
+        <w:tc>
+          <w:tcPr>
+            <w:tcW w:w="1229" w:type="dxa"/>
+          </w:tcPr>
+          <w:p>
+            <w:r>
+              <w:t>793</w:t>
+            </w:r>
+          </w:p>
+        </w:tc>
+        <w:tc>
+          <w:tcPr>
+            <w:tcW w:w="1156" w:type="dxa"/>
+          </w:tcPr>
+          <w:p>
+            <w:r>
+              <w:t>0.9998</w:t>
+            </w:r>
+          </w:p>
+        </w:tc>
+      </w:tr>
+      <w:tr>
+        <w:tc>
+          <w:tcPr>
+            <w:tcW w:w="1513" w:type="dxa"/>
+          </w:tcPr>
+          <w:p>
+            <w:r>
+              <w:t>sigma</w:t>
+            </w:r>
+          </w:p>
+        </w:tc>
+        <w:tc>
+          <w:tcPr>
+            <w:tcW w:w="1312" w:type="dxa"/>
+          </w:tcPr>
+          <w:p>
+            <w:r>
+              <w:t>0.0087</w:t>
+            </w:r>
+          </w:p>
+        </w:tc>
+        <w:tc>
+          <w:tcPr>
+            <w:tcW w:w="1136" w:type="dxa"/>
+          </w:tcPr>
+          <w:p>
+            <w:r>
+              <w:t>0.0041</w:t>
+            </w:r>
+          </w:p>
+        </w:tc>
+        <w:tc>
+          <w:tcPr>
+            <w:tcW w:w="1333" w:type="dxa"/>
+          </w:tcPr>
+          <w:p>
+            <w:r>
+              <w:t>0.0014</w:t>
+            </w:r>
+          </w:p>
+        </w:tc>
+        <w:tc>
+          <w:tcPr>
+            <w:tcW w:w="1337" w:type="dxa"/>
+          </w:tcPr>
+          <w:p>
+            <w:r>
+              <w:t>0.0161</w:t>
+            </w:r>
+          </w:p>
+        </w:tc>
+        <w:tc>
+          <w:tcPr>
+            <w:tcW w:w="1229" w:type="dxa"/>
+          </w:tcPr>
+          <w:p>
+            <w:r>
+              <w:t>232</w:t>
+            </w:r>
+          </w:p>
+        </w:tc>
+        <w:tc>
+          <w:tcPr>
+            <w:tcW w:w="1156" w:type="dxa"/>
+          </w:tcPr>
+          <w:p>
+            <w:r>
+              <w:t>0.9998</w:t>
+            </w:r>
+          </w:p>
+        </w:tc>
+      </w:tr>
+    </w:tbl>
+    <w:p/>
+    <w:p>
+      <w:pPr>
+        <w:pStyle w:val="Heading3"/>
+      </w:pPr>
+      <w:r>
+        <w:t>PRM</w:t>
+      </w:r>
+    </w:p>
+    <w:p>
+      <w:pPr>
+        <w:pStyle w:val="ListParagraph"/>
+        <w:numPr>
+          <w:ilvl w:val="0"/>
+          <w:numId w:val="24"/>
+        </w:numPr>
+      </w:pPr>
+      <w:r>
+        <w:t>6000 iter, 3000 warmup.</w:t>
+      </w:r>
+    </w:p>
+    <w:p>
+      <w:pPr>
+        <w:pStyle w:val="ListParagraph"/>
+        <w:numPr>
+          <w:ilvl w:val="1"/>
+          <w:numId w:val="24"/>
+        </w:numPr>
+      </w:pPr>
+      <w:r>
+        <w:t>Adapt_delta = 0.90.</w:t>
+      </w:r>
+    </w:p>
+    <w:p>
+      <w:pPr>
+        <w:pStyle w:val="ListParagraph"/>
+        <w:numPr>
+          <w:ilvl w:val="0"/>
+          <w:numId w:val="24"/>
+        </w:numPr>
+      </w:pPr>
+      <w:r>
+        <w:t>Diagnostics:</w:t>
+      </w:r>
+    </w:p>
+    <w:p>
+      <w:pPr>
+        <w:pStyle w:val="ListParagraph"/>
+        <w:numPr>
+          <w:ilvl w:val="1"/>
+          <w:numId w:val="24"/>
+        </w:numPr>
+      </w:pPr>
+      <w:r>
+        <w:t>27 divergent iterations.</w:t>
+      </w:r>
+    </w:p>
+    <w:p>
+      <w:pPr>
+        <w:pStyle w:val="ListParagraph"/>
+        <w:numPr>
+          <w:ilvl w:val="1"/>
+          <w:numId w:val="24"/>
+        </w:numPr>
+      </w:pPr>
+      <w:r>
+        <w:t>E-BFMI and treedepth ok.</w:t>
+      </w:r>
+    </w:p>
+    <w:p>
+      <w:pPr>
+        <w:pStyle w:val="ListParagraph"/>
+        <w:numPr>
+          <w:ilvl w:val="1"/>
+          <w:numId w:val="24"/>
+        </w:numPr>
+      </w:pPr>
+      <w:r>
+        <w:t>Very strong autocorrelation between a and b_W(0.93).</w:t>
+      </w:r>
+    </w:p>
+    <w:tbl>
+      <w:tblPr>
+        <w:tblStyle w:val="TableGrid"/>
+        <w:tblW w:w="0" w:type="auto"/>
+        <w:tblLook w:val="04A0" w:firstRow="1" w:lastRow="0" w:firstColumn="1" w:lastColumn="0" w:noHBand="0" w:noVBand="1"/>
+      </w:tblPr>
+      <w:tblGrid>
+        <w:gridCol w:w="1513"/>
+        <w:gridCol w:w="1312"/>
+        <w:gridCol w:w="1136"/>
+        <w:gridCol w:w="1333"/>
+        <w:gridCol w:w="1337"/>
+        <w:gridCol w:w="1229"/>
+        <w:gridCol w:w="1156"/>
+      </w:tblGrid>
+      <w:tr>
+        <w:tc>
+          <w:tcPr>
+            <w:tcW w:w="1513" w:type="dxa"/>
+          </w:tcPr>
+          <w:p>
+            <w:pPr>
+              <w:rPr>
+                <w:b/>
+              </w:rPr>
+            </w:pPr>
+            <w:r>
+              <w:rPr>
+                <w:b/>
+              </w:rPr>
+              <w:t>Parameter</w:t>
+            </w:r>
+          </w:p>
+        </w:tc>
+        <w:tc>
+          <w:tcPr>
+            <w:tcW w:w="1312" w:type="dxa"/>
+          </w:tcPr>
+          <w:p>
+            <w:pPr>
+              <w:rPr>
+                <w:b/>
+              </w:rPr>
+            </w:pPr>
+            <w:r>
+              <w:rPr>
+                <w:b/>
+              </w:rPr>
+              <w:t>Mean</w:t>
+            </w:r>
+          </w:p>
+        </w:tc>
+        <w:tc>
+          <w:tcPr>
+            <w:tcW w:w="1136" w:type="dxa"/>
+          </w:tcPr>
+          <w:p>
+            <w:pPr>
+              <w:rPr>
+                <w:b/>
+              </w:rPr>
+            </w:pPr>
+            <w:r>
+              <w:rPr>
+                <w:b/>
+              </w:rPr>
+              <w:t>SD</w:t>
+            </w:r>
+          </w:p>
+        </w:tc>
+        <w:tc>
+          <w:tcPr>
+            <w:tcW w:w="1333" w:type="dxa"/>
+          </w:tcPr>
+          <w:p>
+            <w:pPr>
+              <w:rPr>
+                <w:b/>
+              </w:rPr>
+            </w:pPr>
+            <w:r>
+              <w:rPr>
+                <w:b/>
+              </w:rPr>
+              <w:t>Lower 95%</w:t>
+            </w:r>
+          </w:p>
+        </w:tc>
+        <w:tc>
+          <w:tcPr>
+            <w:tcW w:w="1337" w:type="dxa"/>
+          </w:tcPr>
+          <w:p>
+            <w:pPr>
+              <w:rPr>
+                <w:b/>
+              </w:rPr>
+            </w:pPr>
+            <w:r>
+              <w:rPr>
+                <w:b/>
+              </w:rPr>
+              <w:t>Upper 95%</w:t>
+            </w:r>
+          </w:p>
+        </w:tc>
+        <w:tc>
+          <w:tcPr>
+            <w:tcW w:w="1229" w:type="dxa"/>
+          </w:tcPr>
+          <w:p>
+            <w:pPr>
+              <w:rPr>
+                <w:b/>
+              </w:rPr>
+            </w:pPr>
+            <w:r>
+              <w:rPr>
+                <w:b/>
+              </w:rPr>
+              <w:t>N_eff</w:t>
+            </w:r>
+          </w:p>
+        </w:tc>
+        <w:tc>
+          <w:tcPr>
+            <w:tcW w:w="1156" w:type="dxa"/>
+          </w:tcPr>
+          <w:p>
+            <w:pPr>
+              <w:rPr>
+                <w:b/>
+              </w:rPr>
+            </w:pPr>
+            <w:r>
+              <w:rPr>
+                <w:b/>
+              </w:rPr>
+              <w:t>R_hat</w:t>
+            </w:r>
+          </w:p>
+        </w:tc>
+      </w:tr>
+      <w:tr>
+        <w:tc>
+          <w:tcPr>
+            <w:tcW w:w="1513" w:type="dxa"/>
+          </w:tcPr>
+          <w:p>
+            <w:r>
+              <w:t>a</w:t>
+            </w:r>
+          </w:p>
+        </w:tc>
+        <w:tc>
+          <w:tcPr>
+            <w:tcW w:w="1312" w:type="dxa"/>
+          </w:tcPr>
+          <w:p>
+            <w:r>
+              <w:t>0.1967</w:t>
+            </w:r>
+          </w:p>
+        </w:tc>
+        <w:tc>
+          <w:tcPr>
+            <w:tcW w:w="1136" w:type="dxa"/>
+          </w:tcPr>
+          <w:p>
+            <w:r>
+              <w:t>0.0142</w:t>
+            </w:r>
+          </w:p>
+        </w:tc>
+        <w:tc>
+          <w:tcPr>
+            <w:tcW w:w="1333" w:type="dxa"/>
+          </w:tcPr>
+          <w:p>
+            <w:r>
+              <w:t>0.1703</w:t>
+            </w:r>
+          </w:p>
+        </w:tc>
+        <w:tc>
+          <w:tcPr>
+            <w:tcW w:w="1337" w:type="dxa"/>
+          </w:tcPr>
+          <w:p>
+            <w:r>
+              <w:t>0.2249</w:t>
+            </w:r>
+          </w:p>
+        </w:tc>
+        <w:tc>
+          <w:tcPr>
+            <w:tcW w:w="1229" w:type="dxa"/>
+          </w:tcPr>
+          <w:p>
+            <w:r>
+              <w:t>1619</w:t>
+            </w:r>
+          </w:p>
+        </w:tc>
+        <w:tc>
+          <w:tcPr>
+            <w:tcW w:w="1156" w:type="dxa"/>
+          </w:tcPr>
+          <w:p>
+            <w:r>
+              <w:t>1.0009</w:t>
+            </w:r>
+          </w:p>
+        </w:tc>
+      </w:tr>
+      <w:tr>
+        <w:tc>
+          <w:tcPr>
+            <w:tcW w:w="1513" w:type="dxa"/>
+          </w:tcPr>
+          <w:p>
+            <w:r>
+              <w:t>b_W</w:t>
+            </w:r>
+          </w:p>
+        </w:tc>
+        <w:tc>
+          <w:tcPr>
+            <w:tcW w:w="1312" w:type="dxa"/>
+          </w:tcPr>
+          <w:p>
+            <w:r>
+              <w:t>0.0265</w:t>
+            </w:r>
+          </w:p>
+        </w:tc>
+        <w:tc>
+          <w:tcPr>
+            <w:tcW w:w="1136" w:type="dxa"/>
+          </w:tcPr>
+          <w:p>
+            <w:r>
+              <w:t>0.0126</w:t>
+            </w:r>
+          </w:p>
+        </w:tc>
+        <w:tc>
+          <w:tcPr>
+            <w:tcW w:w="1333" w:type="dxa"/>
+          </w:tcPr>
+          <w:p>
+            <w:r>
+              <w:t>0.0011</w:t>
+            </w:r>
+          </w:p>
+        </w:tc>
+        <w:tc>
+          <w:tcPr>
+            <w:tcW w:w="1337" w:type="dxa"/>
+          </w:tcPr>
+          <w:p>
+            <w:r>
+              <w:t>0.0500</w:t>
+            </w:r>
+          </w:p>
+        </w:tc>
+        <w:tc>
+          <w:tcPr>
+            <w:tcW w:w="1229" w:type="dxa"/>
+          </w:tcPr>
+          <w:p>
+            <w:r>
+              <w:t>1536</w:t>
+            </w:r>
+          </w:p>
+        </w:tc>
+        <w:tc>
+          <w:tcPr>
+            <w:tcW w:w="1156" w:type="dxa"/>
+          </w:tcPr>
+          <w:p>
+            <w:r>
+              <w:t>1.0007</w:t>
+            </w:r>
+          </w:p>
+        </w:tc>
+      </w:tr>
+      <w:tr>
+        <w:tc>
+          <w:tcPr>
+            <w:tcW w:w="1513" w:type="dxa"/>
+          </w:tcPr>
+          <w:p>
+            <w:r>
+              <w:t>b_T</w:t>
+            </w:r>
+          </w:p>
+        </w:tc>
+        <w:tc>
+          <w:tcPr>
+            <w:tcW w:w="1312" w:type="dxa"/>
+          </w:tcPr>
+          <w:p>
+            <w:r>
+              <w:t>-0.0100</w:t>
+            </w:r>
+          </w:p>
+        </w:tc>
+        <w:tc>
+          <w:tcPr>
+            <w:tcW w:w="1136" w:type="dxa"/>
+          </w:tcPr>
+          <w:p>
+            <w:r>
+              <w:t>0.0082</w:t>
+            </w:r>
+          </w:p>
+        </w:tc>
+        <w:tc>
+          <w:tcPr>
+            <w:tcW w:w="1333" w:type="dxa"/>
+          </w:tcPr>
+          <w:p>
+            <w:r>
+              <w:t>-0.0257</w:t>
+            </w:r>
+          </w:p>
+        </w:tc>
+        <w:tc>
+          <w:tcPr>
+            <w:tcW w:w="1337" w:type="dxa"/>
+          </w:tcPr>
+          <w:p>
+            <w:r>
+              <w:t>0.0066</w:t>
+            </w:r>
+          </w:p>
+        </w:tc>
+        <w:tc>
+          <w:tcPr>
+            <w:tcW w:w="1229" w:type="dxa"/>
+          </w:tcPr>
+          <w:p>
+            <w:r>
+              <w:t>452</w:t>
+            </w:r>
+          </w:p>
+        </w:tc>
+        <w:tc>
+          <w:tcPr>
+            <w:tcW w:w="1156" w:type="dxa"/>
+          </w:tcPr>
+          <w:p>
+            <w:r>
+              <w:t>1.0043</w:t>
+            </w:r>
+          </w:p>
+        </w:tc>
+      </w:tr>
+      <w:tr>
+        <w:tc>
+          <w:tcPr>
+            <w:tcW w:w="1513" w:type="dxa"/>
+          </w:tcPr>
+          <w:p>
+            <w:r>
+              <w:t>sigma</w:t>
+            </w:r>
+          </w:p>
+        </w:tc>
+        <w:tc>
+          <w:tcPr>
+            <w:tcW w:w="1312" w:type="dxa"/>
+          </w:tcPr>
+          <w:p>
+            <w:r>
+              <w:t>0.0164</w:t>
+            </w:r>
+          </w:p>
+        </w:tc>
+        <w:tc>
+          <w:tcPr>
+            <w:tcW w:w="1136" w:type="dxa"/>
+          </w:tcPr>
+          <w:p>
+            <w:r>
+              <w:t>0.0055</w:t>
+            </w:r>
+          </w:p>
+        </w:tc>
+        <w:tc>
+          <w:tcPr>
+            <w:tcW w:w="1333" w:type="dxa"/>
+          </w:tcPr>
+          <w:p>
+            <w:r>
+              <w:t>0.0055</w:t>
+            </w:r>
+          </w:p>
+        </w:tc>
+        <w:tc>
+          <w:tcPr>
+            <w:tcW w:w="1337" w:type="dxa"/>
+          </w:tcPr>
+          <w:p>
+            <w:r>
+              <w:t>0.0260</w:t>
+            </w:r>
+          </w:p>
+        </w:tc>
+        <w:tc>
+          <w:tcPr>
+            <w:tcW w:w="1229" w:type="dxa"/>
+          </w:tcPr>
+          <w:p>
+            <w:r>
+              <w:t>475</w:t>
+            </w:r>
+          </w:p>
+        </w:tc>
+        <w:tc>
+          <w:tcPr>
+            <w:tcW w:w="1156" w:type="dxa"/>
+          </w:tcPr>
+          <w:p>
+            <w:r>
+              <w:t>1.0034</w:t>
+            </w:r>
+            <w:bookmarkStart w:id="0" w:name="_GoBack"/>
+            <w:bookmarkEnd w:id="0"/>
+          </w:p>
+        </w:tc>
+      </w:tr>
+    </w:tbl>
+    <w:p/>
     <w:sectPr>
       <w:headerReference w:type="default" r:id="rId9"/>
       <w:pgSz w:w="11906" w:h="16838"/>
@@ -6127,6 +9223,119 @@
 <file path=word/numbering.xml><?xml version="1.0" encoding="utf-8"?>
 <w:numbering xmlns:wpc="http://schemas.microsoft.com/office/word/2010/wordprocessingCanvas" xmlns:cx="http://schemas.microsoft.com/office/drawing/2014/chartex" xmlns:cx1="http://schemas.microsoft.com/office/drawing/2015/9/8/chartex" xmlns:mc="http://schemas.openxmlformats.org/markup-compatibility/2006" xmlns:o="urn:schemas-microsoft-com:office:office" xmlns:r="http://schemas.openxmlformats.org/officeDocument/2006/relationships" xmlns:m="http://schemas.openxmlformats.org/officeDocument/2006/math" xmlns:v="urn:schemas-microsoft-com:vml" xmlns:wp14="http://schemas.microsoft.com/office/word/2010/wordprocessingDrawing" xmlns:wp="http://schemas.openxmlformats.org/drawingml/2006/wordprocessingDrawing" xmlns:w10="urn:schemas-microsoft-com:office:word" xmlns:w="http://schemas.openxmlformats.org/wordprocessingml/2006/main" xmlns:w14="http://schemas.microsoft.com/office/word/2010/wordml" xmlns:w15="http://schemas.microsoft.com/office/word/2012/wordml" xmlns:w16se="http://schemas.microsoft.com/office/word/2015/wordml/symex" xmlns:wpg="http://schemas.microsoft.com/office/word/2010/wordprocessingGroup" xmlns:wpi="http://schemas.microsoft.com/office/word/2010/wordprocessingInk" xmlns:wne="http://schemas.microsoft.com/office/word/2006/wordml" xmlns:wps="http://schemas.microsoft.com/office/word/2010/wordprocessingShape" mc:Ignorable="w14 w15 w16se wp14">
   <w:abstractNum w:abstractNumId="0" w15:restartNumberingAfterBreak="0">
+    <w:nsid w:val="0B8D4F64"/>
+    <w:multiLevelType w:val="hybridMultilevel"/>
+    <w:tmpl w:val="CE6476EE"/>
+    <w:lvl w:ilvl="0" w:tplc="08090001">
+      <w:start w:val="1"/>
+      <w:numFmt w:val="bullet"/>
+      <w:lvlText w:val=""/>
+      <w:lvlJc w:val="left"/>
+      <w:pPr>
+        <w:ind w:left="720" w:hanging="360"/>
+      </w:pPr>
+      <w:rPr>
+        <w:rFonts w:ascii="Symbol" w:hAnsi="Symbol" w:hint="default"/>
+      </w:rPr>
+    </w:lvl>
+    <w:lvl w:ilvl="1" w:tplc="08090003">
+      <w:start w:val="1"/>
+      <w:numFmt w:val="bullet"/>
+      <w:lvlText w:val="o"/>
+      <w:lvlJc w:val="left"/>
+      <w:pPr>
+        <w:ind w:left="1440" w:hanging="360"/>
+      </w:pPr>
+      <w:rPr>
+        <w:rFonts w:ascii="Courier New" w:hAnsi="Courier New" w:cs="Courier New" w:hint="default"/>
+      </w:rPr>
+    </w:lvl>
+    <w:lvl w:ilvl="2" w:tplc="08090005" w:tentative="1">
+      <w:start w:val="1"/>
+      <w:numFmt w:val="bullet"/>
+      <w:lvlText w:val=""/>
+      <w:lvlJc w:val="left"/>
+      <w:pPr>
+        <w:ind w:left="2160" w:hanging="360"/>
+      </w:pPr>
+      <w:rPr>
+        <w:rFonts w:ascii="Wingdings" w:hAnsi="Wingdings" w:hint="default"/>
+      </w:rPr>
+    </w:lvl>
+    <w:lvl w:ilvl="3" w:tplc="08090001" w:tentative="1">
+      <w:start w:val="1"/>
+      <w:numFmt w:val="bullet"/>
+      <w:lvlText w:val=""/>
+      <w:lvlJc w:val="left"/>
+      <w:pPr>
+        <w:ind w:left="2880" w:hanging="360"/>
+      </w:pPr>
+      <w:rPr>
+        <w:rFonts w:ascii="Symbol" w:hAnsi="Symbol" w:hint="default"/>
+      </w:rPr>
+    </w:lvl>
+    <w:lvl w:ilvl="4" w:tplc="08090003" w:tentative="1">
+      <w:start w:val="1"/>
+      <w:numFmt w:val="bullet"/>
+      <w:lvlText w:val="o"/>
+      <w:lvlJc w:val="left"/>
+      <w:pPr>
+        <w:ind w:left="3600" w:hanging="360"/>
+      </w:pPr>
+      <w:rPr>
+        <w:rFonts w:ascii="Courier New" w:hAnsi="Courier New" w:cs="Courier New" w:hint="default"/>
+      </w:rPr>
+    </w:lvl>
+    <w:lvl w:ilvl="5" w:tplc="08090005" w:tentative="1">
+      <w:start w:val="1"/>
+      <w:numFmt w:val="bullet"/>
+      <w:lvlText w:val=""/>
+      <w:lvlJc w:val="left"/>
+      <w:pPr>
+        <w:ind w:left="4320" w:hanging="360"/>
+      </w:pPr>
+      <w:rPr>
+        <w:rFonts w:ascii="Wingdings" w:hAnsi="Wingdings" w:hint="default"/>
+      </w:rPr>
+    </w:lvl>
+    <w:lvl w:ilvl="6" w:tplc="08090001" w:tentative="1">
+      <w:start w:val="1"/>
+      <w:numFmt w:val="bullet"/>
+      <w:lvlText w:val=""/>
+      <w:lvlJc w:val="left"/>
+      <w:pPr>
+        <w:ind w:left="5040" w:hanging="360"/>
+      </w:pPr>
+      <w:rPr>
+        <w:rFonts w:ascii="Symbol" w:hAnsi="Symbol" w:hint="default"/>
+      </w:rPr>
+    </w:lvl>
+    <w:lvl w:ilvl="7" w:tplc="08090003" w:tentative="1">
+      <w:start w:val="1"/>
+      <w:numFmt w:val="bullet"/>
+      <w:lvlText w:val="o"/>
+      <w:lvlJc w:val="left"/>
+      <w:pPr>
+        <w:ind w:left="5760" w:hanging="360"/>
+      </w:pPr>
+      <w:rPr>
+        <w:rFonts w:ascii="Courier New" w:hAnsi="Courier New" w:cs="Courier New" w:hint="default"/>
+      </w:rPr>
+    </w:lvl>
+    <w:lvl w:ilvl="8" w:tplc="08090005" w:tentative="1">
+      <w:start w:val="1"/>
+      <w:numFmt w:val="bullet"/>
+      <w:lvlText w:val=""/>
+      <w:lvlJc w:val="left"/>
+      <w:pPr>
+        <w:ind w:left="6480" w:hanging="360"/>
+      </w:pPr>
+      <w:rPr>
+        <w:rFonts w:ascii="Wingdings" w:hAnsi="Wingdings" w:hint="default"/>
+      </w:rPr>
+    </w:lvl>
+  </w:abstractNum>
+  <w:abstractNum w:abstractNumId="1" w15:restartNumberingAfterBreak="0">
     <w:nsid w:val="1BD97B34"/>
     <w:multiLevelType w:val="hybridMultilevel"/>
     <w:tmpl w:val="B25E61E0"/>
@@ -6239,7 +9448,120 @@
       </w:rPr>
     </w:lvl>
   </w:abstractNum>
-  <w:abstractNum w:abstractNumId="1" w15:restartNumberingAfterBreak="0">
+  <w:abstractNum w:abstractNumId="2" w15:restartNumberingAfterBreak="0">
+    <w:nsid w:val="1CE6530D"/>
+    <w:multiLevelType w:val="hybridMultilevel"/>
+    <w:tmpl w:val="B5565AB8"/>
+    <w:lvl w:ilvl="0" w:tplc="08090001">
+      <w:start w:val="1"/>
+      <w:numFmt w:val="bullet"/>
+      <w:lvlText w:val=""/>
+      <w:lvlJc w:val="left"/>
+      <w:pPr>
+        <w:ind w:left="720" w:hanging="360"/>
+      </w:pPr>
+      <w:rPr>
+        <w:rFonts w:ascii="Symbol" w:hAnsi="Symbol" w:hint="default"/>
+      </w:rPr>
+    </w:lvl>
+    <w:lvl w:ilvl="1" w:tplc="08090003">
+      <w:start w:val="1"/>
+      <w:numFmt w:val="bullet"/>
+      <w:lvlText w:val="o"/>
+      <w:lvlJc w:val="left"/>
+      <w:pPr>
+        <w:ind w:left="1440" w:hanging="360"/>
+      </w:pPr>
+      <w:rPr>
+        <w:rFonts w:ascii="Courier New" w:hAnsi="Courier New" w:cs="Courier New" w:hint="default"/>
+      </w:rPr>
+    </w:lvl>
+    <w:lvl w:ilvl="2" w:tplc="08090005" w:tentative="1">
+      <w:start w:val="1"/>
+      <w:numFmt w:val="bullet"/>
+      <w:lvlText w:val=""/>
+      <w:lvlJc w:val="left"/>
+      <w:pPr>
+        <w:ind w:left="2160" w:hanging="360"/>
+      </w:pPr>
+      <w:rPr>
+        <w:rFonts w:ascii="Wingdings" w:hAnsi="Wingdings" w:hint="default"/>
+      </w:rPr>
+    </w:lvl>
+    <w:lvl w:ilvl="3" w:tplc="08090001" w:tentative="1">
+      <w:start w:val="1"/>
+      <w:numFmt w:val="bullet"/>
+      <w:lvlText w:val=""/>
+      <w:lvlJc w:val="left"/>
+      <w:pPr>
+        <w:ind w:left="2880" w:hanging="360"/>
+      </w:pPr>
+      <w:rPr>
+        <w:rFonts w:ascii="Symbol" w:hAnsi="Symbol" w:hint="default"/>
+      </w:rPr>
+    </w:lvl>
+    <w:lvl w:ilvl="4" w:tplc="08090003" w:tentative="1">
+      <w:start w:val="1"/>
+      <w:numFmt w:val="bullet"/>
+      <w:lvlText w:val="o"/>
+      <w:lvlJc w:val="left"/>
+      <w:pPr>
+        <w:ind w:left="3600" w:hanging="360"/>
+      </w:pPr>
+      <w:rPr>
+        <w:rFonts w:ascii="Courier New" w:hAnsi="Courier New" w:cs="Courier New" w:hint="default"/>
+      </w:rPr>
+    </w:lvl>
+    <w:lvl w:ilvl="5" w:tplc="08090005" w:tentative="1">
+      <w:start w:val="1"/>
+      <w:numFmt w:val="bullet"/>
+      <w:lvlText w:val=""/>
+      <w:lvlJc w:val="left"/>
+      <w:pPr>
+        <w:ind w:left="4320" w:hanging="360"/>
+      </w:pPr>
+      <w:rPr>
+        <w:rFonts w:ascii="Wingdings" w:hAnsi="Wingdings" w:hint="default"/>
+      </w:rPr>
+    </w:lvl>
+    <w:lvl w:ilvl="6" w:tplc="08090001" w:tentative="1">
+      <w:start w:val="1"/>
+      <w:numFmt w:val="bullet"/>
+      <w:lvlText w:val=""/>
+      <w:lvlJc w:val="left"/>
+      <w:pPr>
+        <w:ind w:left="5040" w:hanging="360"/>
+      </w:pPr>
+      <w:rPr>
+        <w:rFonts w:ascii="Symbol" w:hAnsi="Symbol" w:hint="default"/>
+      </w:rPr>
+    </w:lvl>
+    <w:lvl w:ilvl="7" w:tplc="08090003" w:tentative="1">
+      <w:start w:val="1"/>
+      <w:numFmt w:val="bullet"/>
+      <w:lvlText w:val="o"/>
+      <w:lvlJc w:val="left"/>
+      <w:pPr>
+        <w:ind w:left="5760" w:hanging="360"/>
+      </w:pPr>
+      <w:rPr>
+        <w:rFonts w:ascii="Courier New" w:hAnsi="Courier New" w:cs="Courier New" w:hint="default"/>
+      </w:rPr>
+    </w:lvl>
+    <w:lvl w:ilvl="8" w:tplc="08090005" w:tentative="1">
+      <w:start w:val="1"/>
+      <w:numFmt w:val="bullet"/>
+      <w:lvlText w:val=""/>
+      <w:lvlJc w:val="left"/>
+      <w:pPr>
+        <w:ind w:left="6480" w:hanging="360"/>
+      </w:pPr>
+      <w:rPr>
+        <w:rFonts w:ascii="Wingdings" w:hAnsi="Wingdings" w:hint="default"/>
+      </w:rPr>
+    </w:lvl>
+  </w:abstractNum>
+  <w:abstractNum w:abstractNumId="3" w15:restartNumberingAfterBreak="0">
     <w:nsid w:val="238718A5"/>
     <w:multiLevelType w:val="hybridMultilevel"/>
     <w:tmpl w:val="5D68B7A2"/>
@@ -6352,7 +9674,233 @@
       </w:rPr>
     </w:lvl>
   </w:abstractNum>
-  <w:abstractNum w:abstractNumId="2" w15:restartNumberingAfterBreak="0">
+  <w:abstractNum w:abstractNumId="4" w15:restartNumberingAfterBreak="0">
+    <w:nsid w:val="23B87981"/>
+    <w:multiLevelType w:val="hybridMultilevel"/>
+    <w:tmpl w:val="26EA3524"/>
+    <w:lvl w:ilvl="0" w:tplc="08090001">
+      <w:start w:val="1"/>
+      <w:numFmt w:val="bullet"/>
+      <w:lvlText w:val=""/>
+      <w:lvlJc w:val="left"/>
+      <w:pPr>
+        <w:ind w:left="720" w:hanging="360"/>
+      </w:pPr>
+      <w:rPr>
+        <w:rFonts w:ascii="Symbol" w:hAnsi="Symbol" w:hint="default"/>
+      </w:rPr>
+    </w:lvl>
+    <w:lvl w:ilvl="1" w:tplc="08090003">
+      <w:start w:val="1"/>
+      <w:numFmt w:val="bullet"/>
+      <w:lvlText w:val="o"/>
+      <w:lvlJc w:val="left"/>
+      <w:pPr>
+        <w:ind w:left="1440" w:hanging="360"/>
+      </w:pPr>
+      <w:rPr>
+        <w:rFonts w:ascii="Courier New" w:hAnsi="Courier New" w:cs="Courier New" w:hint="default"/>
+      </w:rPr>
+    </w:lvl>
+    <w:lvl w:ilvl="2" w:tplc="08090005" w:tentative="1">
+      <w:start w:val="1"/>
+      <w:numFmt w:val="bullet"/>
+      <w:lvlText w:val=""/>
+      <w:lvlJc w:val="left"/>
+      <w:pPr>
+        <w:ind w:left="2160" w:hanging="360"/>
+      </w:pPr>
+      <w:rPr>
+        <w:rFonts w:ascii="Wingdings" w:hAnsi="Wingdings" w:hint="default"/>
+      </w:rPr>
+    </w:lvl>
+    <w:lvl w:ilvl="3" w:tplc="08090001" w:tentative="1">
+      <w:start w:val="1"/>
+      <w:numFmt w:val="bullet"/>
+      <w:lvlText w:val=""/>
+      <w:lvlJc w:val="left"/>
+      <w:pPr>
+        <w:ind w:left="2880" w:hanging="360"/>
+      </w:pPr>
+      <w:rPr>
+        <w:rFonts w:ascii="Symbol" w:hAnsi="Symbol" w:hint="default"/>
+      </w:rPr>
+    </w:lvl>
+    <w:lvl w:ilvl="4" w:tplc="08090003" w:tentative="1">
+      <w:start w:val="1"/>
+      <w:numFmt w:val="bullet"/>
+      <w:lvlText w:val="o"/>
+      <w:lvlJc w:val="left"/>
+      <w:pPr>
+        <w:ind w:left="3600" w:hanging="360"/>
+      </w:pPr>
+      <w:rPr>
+        <w:rFonts w:ascii="Courier New" w:hAnsi="Courier New" w:cs="Courier New" w:hint="default"/>
+      </w:rPr>
+    </w:lvl>
+    <w:lvl w:ilvl="5" w:tplc="08090005" w:tentative="1">
+      <w:start w:val="1"/>
+      <w:numFmt w:val="bullet"/>
+      <w:lvlText w:val=""/>
+      <w:lvlJc w:val="left"/>
+      <w:pPr>
+        <w:ind w:left="4320" w:hanging="360"/>
+      </w:pPr>
+      <w:rPr>
+        <w:rFonts w:ascii="Wingdings" w:hAnsi="Wingdings" w:hint="default"/>
+      </w:rPr>
+    </w:lvl>
+    <w:lvl w:ilvl="6" w:tplc="08090001" w:tentative="1">
+      <w:start w:val="1"/>
+      <w:numFmt w:val="bullet"/>
+      <w:lvlText w:val=""/>
+      <w:lvlJc w:val="left"/>
+      <w:pPr>
+        <w:ind w:left="5040" w:hanging="360"/>
+      </w:pPr>
+      <w:rPr>
+        <w:rFonts w:ascii="Symbol" w:hAnsi="Symbol" w:hint="default"/>
+      </w:rPr>
+    </w:lvl>
+    <w:lvl w:ilvl="7" w:tplc="08090003" w:tentative="1">
+      <w:start w:val="1"/>
+      <w:numFmt w:val="bullet"/>
+      <w:lvlText w:val="o"/>
+      <w:lvlJc w:val="left"/>
+      <w:pPr>
+        <w:ind w:left="5760" w:hanging="360"/>
+      </w:pPr>
+      <w:rPr>
+        <w:rFonts w:ascii="Courier New" w:hAnsi="Courier New" w:cs="Courier New" w:hint="default"/>
+      </w:rPr>
+    </w:lvl>
+    <w:lvl w:ilvl="8" w:tplc="08090005" w:tentative="1">
+      <w:start w:val="1"/>
+      <w:numFmt w:val="bullet"/>
+      <w:lvlText w:val=""/>
+      <w:lvlJc w:val="left"/>
+      <w:pPr>
+        <w:ind w:left="6480" w:hanging="360"/>
+      </w:pPr>
+      <w:rPr>
+        <w:rFonts w:ascii="Wingdings" w:hAnsi="Wingdings" w:hint="default"/>
+      </w:rPr>
+    </w:lvl>
+  </w:abstractNum>
+  <w:abstractNum w:abstractNumId="5" w15:restartNumberingAfterBreak="0">
+    <w:nsid w:val="267043EB"/>
+    <w:multiLevelType w:val="hybridMultilevel"/>
+    <w:tmpl w:val="ADCC16F0"/>
+    <w:lvl w:ilvl="0" w:tplc="08090001">
+      <w:start w:val="1"/>
+      <w:numFmt w:val="bullet"/>
+      <w:lvlText w:val=""/>
+      <w:lvlJc w:val="left"/>
+      <w:pPr>
+        <w:ind w:left="720" w:hanging="360"/>
+      </w:pPr>
+      <w:rPr>
+        <w:rFonts w:ascii="Symbol" w:hAnsi="Symbol" w:hint="default"/>
+      </w:rPr>
+    </w:lvl>
+    <w:lvl w:ilvl="1" w:tplc="08090003">
+      <w:start w:val="1"/>
+      <w:numFmt w:val="bullet"/>
+      <w:lvlText w:val="o"/>
+      <w:lvlJc w:val="left"/>
+      <w:pPr>
+        <w:ind w:left="1440" w:hanging="360"/>
+      </w:pPr>
+      <w:rPr>
+        <w:rFonts w:ascii="Courier New" w:hAnsi="Courier New" w:cs="Courier New" w:hint="default"/>
+      </w:rPr>
+    </w:lvl>
+    <w:lvl w:ilvl="2" w:tplc="08090005" w:tentative="1">
+      <w:start w:val="1"/>
+      <w:numFmt w:val="bullet"/>
+      <w:lvlText w:val=""/>
+      <w:lvlJc w:val="left"/>
+      <w:pPr>
+        <w:ind w:left="2160" w:hanging="360"/>
+      </w:pPr>
+      <w:rPr>
+        <w:rFonts w:ascii="Wingdings" w:hAnsi="Wingdings" w:hint="default"/>
+      </w:rPr>
+    </w:lvl>
+    <w:lvl w:ilvl="3" w:tplc="08090001" w:tentative="1">
+      <w:start w:val="1"/>
+      <w:numFmt w:val="bullet"/>
+      <w:lvlText w:val=""/>
+      <w:lvlJc w:val="left"/>
+      <w:pPr>
+        <w:ind w:left="2880" w:hanging="360"/>
+      </w:pPr>
+      <w:rPr>
+        <w:rFonts w:ascii="Symbol" w:hAnsi="Symbol" w:hint="default"/>
+      </w:rPr>
+    </w:lvl>
+    <w:lvl w:ilvl="4" w:tplc="08090003" w:tentative="1">
+      <w:start w:val="1"/>
+      <w:numFmt w:val="bullet"/>
+      <w:lvlText w:val="o"/>
+      <w:lvlJc w:val="left"/>
+      <w:pPr>
+        <w:ind w:left="3600" w:hanging="360"/>
+      </w:pPr>
+      <w:rPr>
+        <w:rFonts w:ascii="Courier New" w:hAnsi="Courier New" w:cs="Courier New" w:hint="default"/>
+      </w:rPr>
+    </w:lvl>
+    <w:lvl w:ilvl="5" w:tplc="08090005" w:tentative="1">
+      <w:start w:val="1"/>
+      <w:numFmt w:val="bullet"/>
+      <w:lvlText w:val=""/>
+      <w:lvlJc w:val="left"/>
+      <w:pPr>
+        <w:ind w:left="4320" w:hanging="360"/>
+      </w:pPr>
+      <w:rPr>
+        <w:rFonts w:ascii="Wingdings" w:hAnsi="Wingdings" w:hint="default"/>
+      </w:rPr>
+    </w:lvl>
+    <w:lvl w:ilvl="6" w:tplc="08090001" w:tentative="1">
+      <w:start w:val="1"/>
+      <w:numFmt w:val="bullet"/>
+      <w:lvlText w:val=""/>
+      <w:lvlJc w:val="left"/>
+      <w:pPr>
+        <w:ind w:left="5040" w:hanging="360"/>
+      </w:pPr>
+      <w:rPr>
+        <w:rFonts w:ascii="Symbol" w:hAnsi="Symbol" w:hint="default"/>
+      </w:rPr>
+    </w:lvl>
+    <w:lvl w:ilvl="7" w:tplc="08090003" w:tentative="1">
+      <w:start w:val="1"/>
+      <w:numFmt w:val="bullet"/>
+      <w:lvlText w:val="o"/>
+      <w:lvlJc w:val="left"/>
+      <w:pPr>
+        <w:ind w:left="5760" w:hanging="360"/>
+      </w:pPr>
+      <w:rPr>
+        <w:rFonts w:ascii="Courier New" w:hAnsi="Courier New" w:cs="Courier New" w:hint="default"/>
+      </w:rPr>
+    </w:lvl>
+    <w:lvl w:ilvl="8" w:tplc="08090005" w:tentative="1">
+      <w:start w:val="1"/>
+      <w:numFmt w:val="bullet"/>
+      <w:lvlText w:val=""/>
+      <w:lvlJc w:val="left"/>
+      <w:pPr>
+        <w:ind w:left="6480" w:hanging="360"/>
+      </w:pPr>
+      <w:rPr>
+        <w:rFonts w:ascii="Wingdings" w:hAnsi="Wingdings" w:hint="default"/>
+      </w:rPr>
+    </w:lvl>
+  </w:abstractNum>
+  <w:abstractNum w:abstractNumId="6" w15:restartNumberingAfterBreak="0">
     <w:nsid w:val="2C9D4480"/>
     <w:multiLevelType w:val="hybridMultilevel"/>
     <w:tmpl w:val="69C2BCB6"/>
@@ -6465,7 +10013,7 @@
       </w:rPr>
     </w:lvl>
   </w:abstractNum>
-  <w:abstractNum w:abstractNumId="3" w15:restartNumberingAfterBreak="0">
+  <w:abstractNum w:abstractNumId="7" w15:restartNumberingAfterBreak="0">
     <w:nsid w:val="2DAD0429"/>
     <w:multiLevelType w:val="hybridMultilevel"/>
     <w:tmpl w:val="73529720"/>
@@ -6578,7 +10126,7 @@
       </w:rPr>
     </w:lvl>
   </w:abstractNum>
-  <w:abstractNum w:abstractNumId="4" w15:restartNumberingAfterBreak="0">
+  <w:abstractNum w:abstractNumId="8" w15:restartNumberingAfterBreak="0">
     <w:nsid w:val="2F3E0BDA"/>
     <w:multiLevelType w:val="hybridMultilevel"/>
     <w:tmpl w:val="71A41F0E"/>
@@ -6691,7 +10239,7 @@
       </w:rPr>
     </w:lvl>
   </w:abstractNum>
-  <w:abstractNum w:abstractNumId="5" w15:restartNumberingAfterBreak="0">
+  <w:abstractNum w:abstractNumId="9" w15:restartNumberingAfterBreak="0">
     <w:nsid w:val="314B3C17"/>
     <w:multiLevelType w:val="hybridMultilevel"/>
     <w:tmpl w:val="F42A9EF4"/>
@@ -6804,7 +10352,7 @@
       </w:rPr>
     </w:lvl>
   </w:abstractNum>
-  <w:abstractNum w:abstractNumId="6" w15:restartNumberingAfterBreak="0">
+  <w:abstractNum w:abstractNumId="10" w15:restartNumberingAfterBreak="0">
     <w:nsid w:val="32453A71"/>
     <w:multiLevelType w:val="hybridMultilevel"/>
     <w:tmpl w:val="767E5A5E"/>
@@ -6917,7 +10465,7 @@
       </w:rPr>
     </w:lvl>
   </w:abstractNum>
-  <w:abstractNum w:abstractNumId="7" w15:restartNumberingAfterBreak="0">
+  <w:abstractNum w:abstractNumId="11" w15:restartNumberingAfterBreak="0">
     <w:nsid w:val="340679A3"/>
     <w:multiLevelType w:val="hybridMultilevel"/>
     <w:tmpl w:val="C868B430"/>
@@ -7030,7 +10578,7 @@
       </w:rPr>
     </w:lvl>
   </w:abstractNum>
-  <w:abstractNum w:abstractNumId="8" w15:restartNumberingAfterBreak="0">
+  <w:abstractNum w:abstractNumId="12" w15:restartNumberingAfterBreak="0">
     <w:nsid w:val="3A6573DD"/>
     <w:multiLevelType w:val="hybridMultilevel"/>
     <w:tmpl w:val="ACFA9AC8"/>
@@ -7143,7 +10691,7 @@
       </w:rPr>
     </w:lvl>
   </w:abstractNum>
-  <w:abstractNum w:abstractNumId="9" w15:restartNumberingAfterBreak="0">
+  <w:abstractNum w:abstractNumId="13" w15:restartNumberingAfterBreak="0">
     <w:nsid w:val="4A4340A8"/>
     <w:multiLevelType w:val="hybridMultilevel"/>
     <w:tmpl w:val="8BE68960"/>
@@ -7256,7 +10804,120 @@
       </w:rPr>
     </w:lvl>
   </w:abstractNum>
-  <w:abstractNum w:abstractNumId="10" w15:restartNumberingAfterBreak="0">
+  <w:abstractNum w:abstractNumId="14" w15:restartNumberingAfterBreak="0">
+    <w:nsid w:val="4E2368BE"/>
+    <w:multiLevelType w:val="hybridMultilevel"/>
+    <w:tmpl w:val="2EF61226"/>
+    <w:lvl w:ilvl="0" w:tplc="08090001">
+      <w:start w:val="1"/>
+      <w:numFmt w:val="bullet"/>
+      <w:lvlText w:val=""/>
+      <w:lvlJc w:val="left"/>
+      <w:pPr>
+        <w:ind w:left="720" w:hanging="360"/>
+      </w:pPr>
+      <w:rPr>
+        <w:rFonts w:ascii="Symbol" w:hAnsi="Symbol" w:hint="default"/>
+      </w:rPr>
+    </w:lvl>
+    <w:lvl w:ilvl="1" w:tplc="08090003">
+      <w:start w:val="1"/>
+      <w:numFmt w:val="bullet"/>
+      <w:lvlText w:val="o"/>
+      <w:lvlJc w:val="left"/>
+      <w:pPr>
+        <w:ind w:left="1440" w:hanging="360"/>
+      </w:pPr>
+      <w:rPr>
+        <w:rFonts w:ascii="Courier New" w:hAnsi="Courier New" w:cs="Courier New" w:hint="default"/>
+      </w:rPr>
+    </w:lvl>
+    <w:lvl w:ilvl="2" w:tplc="08090005">
+      <w:start w:val="1"/>
+      <w:numFmt w:val="bullet"/>
+      <w:lvlText w:val=""/>
+      <w:lvlJc w:val="left"/>
+      <w:pPr>
+        <w:ind w:left="2160" w:hanging="360"/>
+      </w:pPr>
+      <w:rPr>
+        <w:rFonts w:ascii="Wingdings" w:hAnsi="Wingdings" w:hint="default"/>
+      </w:rPr>
+    </w:lvl>
+    <w:lvl w:ilvl="3" w:tplc="08090001" w:tentative="1">
+      <w:start w:val="1"/>
+      <w:numFmt w:val="bullet"/>
+      <w:lvlText w:val=""/>
+      <w:lvlJc w:val="left"/>
+      <w:pPr>
+        <w:ind w:left="2880" w:hanging="360"/>
+      </w:pPr>
+      <w:rPr>
+        <w:rFonts w:ascii="Symbol" w:hAnsi="Symbol" w:hint="default"/>
+      </w:rPr>
+    </w:lvl>
+    <w:lvl w:ilvl="4" w:tplc="08090003" w:tentative="1">
+      <w:start w:val="1"/>
+      <w:numFmt w:val="bullet"/>
+      <w:lvlText w:val="o"/>
+      <w:lvlJc w:val="left"/>
+      <w:pPr>
+        <w:ind w:left="3600" w:hanging="360"/>
+      </w:pPr>
+      <w:rPr>
+        <w:rFonts w:ascii="Courier New" w:hAnsi="Courier New" w:cs="Courier New" w:hint="default"/>
+      </w:rPr>
+    </w:lvl>
+    <w:lvl w:ilvl="5" w:tplc="08090005" w:tentative="1">
+      <w:start w:val="1"/>
+      <w:numFmt w:val="bullet"/>
+      <w:lvlText w:val=""/>
+      <w:lvlJc w:val="left"/>
+      <w:pPr>
+        <w:ind w:left="4320" w:hanging="360"/>
+      </w:pPr>
+      <w:rPr>
+        <w:rFonts w:ascii="Wingdings" w:hAnsi="Wingdings" w:hint="default"/>
+      </w:rPr>
+    </w:lvl>
+    <w:lvl w:ilvl="6" w:tplc="08090001" w:tentative="1">
+      <w:start w:val="1"/>
+      <w:numFmt w:val="bullet"/>
+      <w:lvlText w:val=""/>
+      <w:lvlJc w:val="left"/>
+      <w:pPr>
+        <w:ind w:left="5040" w:hanging="360"/>
+      </w:pPr>
+      <w:rPr>
+        <w:rFonts w:ascii="Symbol" w:hAnsi="Symbol" w:hint="default"/>
+      </w:rPr>
+    </w:lvl>
+    <w:lvl w:ilvl="7" w:tplc="08090003" w:tentative="1">
+      <w:start w:val="1"/>
+      <w:numFmt w:val="bullet"/>
+      <w:lvlText w:val="o"/>
+      <w:lvlJc w:val="left"/>
+      <w:pPr>
+        <w:ind w:left="5760" w:hanging="360"/>
+      </w:pPr>
+      <w:rPr>
+        <w:rFonts w:ascii="Courier New" w:hAnsi="Courier New" w:cs="Courier New" w:hint="default"/>
+      </w:rPr>
+    </w:lvl>
+    <w:lvl w:ilvl="8" w:tplc="08090005" w:tentative="1">
+      <w:start w:val="1"/>
+      <w:numFmt w:val="bullet"/>
+      <w:lvlText w:val=""/>
+      <w:lvlJc w:val="left"/>
+      <w:pPr>
+        <w:ind w:left="6480" w:hanging="360"/>
+      </w:pPr>
+      <w:rPr>
+        <w:rFonts w:ascii="Wingdings" w:hAnsi="Wingdings" w:hint="default"/>
+      </w:rPr>
+    </w:lvl>
+  </w:abstractNum>
+  <w:abstractNum w:abstractNumId="15" w15:restartNumberingAfterBreak="0">
     <w:nsid w:val="51503415"/>
     <w:multiLevelType w:val="hybridMultilevel"/>
     <w:tmpl w:val="6D04B0E4"/>
@@ -7369,7 +11030,7 @@
       </w:rPr>
     </w:lvl>
   </w:abstractNum>
-  <w:abstractNum w:abstractNumId="11" w15:restartNumberingAfterBreak="0">
+  <w:abstractNum w:abstractNumId="16" w15:restartNumberingAfterBreak="0">
     <w:nsid w:val="52D87EA6"/>
     <w:multiLevelType w:val="hybridMultilevel"/>
     <w:tmpl w:val="170A4172"/>
@@ -7482,7 +11143,7 @@
       </w:rPr>
     </w:lvl>
   </w:abstractNum>
-  <w:abstractNum w:abstractNumId="12" w15:restartNumberingAfterBreak="0">
+  <w:abstractNum w:abstractNumId="17" w15:restartNumberingAfterBreak="0">
     <w:nsid w:val="57273453"/>
     <w:multiLevelType w:val="hybridMultilevel"/>
     <w:tmpl w:val="2D6A84E0"/>
@@ -7595,7 +11256,7 @@
       </w:rPr>
     </w:lvl>
   </w:abstractNum>
-  <w:abstractNum w:abstractNumId="13" w15:restartNumberingAfterBreak="0">
+  <w:abstractNum w:abstractNumId="18" w15:restartNumberingAfterBreak="0">
     <w:nsid w:val="5C1E3847"/>
     <w:multiLevelType w:val="hybridMultilevel"/>
     <w:tmpl w:val="ACFA9AC8"/>
@@ -7708,7 +11369,7 @@
       </w:rPr>
     </w:lvl>
   </w:abstractNum>
-  <w:abstractNum w:abstractNumId="14" w15:restartNumberingAfterBreak="0">
+  <w:abstractNum w:abstractNumId="19" w15:restartNumberingAfterBreak="0">
     <w:nsid w:val="5EFE0B56"/>
     <w:multiLevelType w:val="hybridMultilevel"/>
     <w:tmpl w:val="0682E616"/>
@@ -7821,7 +11482,7 @@
       </w:rPr>
     </w:lvl>
   </w:abstractNum>
-  <w:abstractNum w:abstractNumId="15" w15:restartNumberingAfterBreak="0">
+  <w:abstractNum w:abstractNumId="20" w15:restartNumberingAfterBreak="0">
     <w:nsid w:val="6C373E91"/>
     <w:multiLevelType w:val="hybridMultilevel"/>
     <w:tmpl w:val="1F42AFD8"/>
@@ -7910,7 +11571,7 @@
       </w:pPr>
     </w:lvl>
   </w:abstractNum>
-  <w:abstractNum w:abstractNumId="16" w15:restartNumberingAfterBreak="0">
+  <w:abstractNum w:abstractNumId="21" w15:restartNumberingAfterBreak="0">
     <w:nsid w:val="722429ED"/>
     <w:multiLevelType w:val="hybridMultilevel"/>
     <w:tmpl w:val="2CCE2ABE"/>
@@ -8023,7 +11684,7 @@
       </w:rPr>
     </w:lvl>
   </w:abstractNum>
-  <w:abstractNum w:abstractNumId="17" w15:restartNumberingAfterBreak="0">
+  <w:abstractNum w:abstractNumId="22" w15:restartNumberingAfterBreak="0">
     <w:nsid w:val="76E206F3"/>
     <w:multiLevelType w:val="hybridMultilevel"/>
     <w:tmpl w:val="B3566246"/>
@@ -8136,59 +11797,190 @@
       </w:rPr>
     </w:lvl>
   </w:abstractNum>
+  <w:abstractNum w:abstractNumId="23" w15:restartNumberingAfterBreak="0">
+    <w:nsid w:val="7ECE67D9"/>
+    <w:multiLevelType w:val="hybridMultilevel"/>
+    <w:tmpl w:val="7DFCA2D2"/>
+    <w:lvl w:ilvl="0" w:tplc="08090001">
+      <w:start w:val="1"/>
+      <w:numFmt w:val="bullet"/>
+      <w:lvlText w:val=""/>
+      <w:lvlJc w:val="left"/>
+      <w:pPr>
+        <w:ind w:left="720" w:hanging="360"/>
+      </w:pPr>
+      <w:rPr>
+        <w:rFonts w:ascii="Symbol" w:hAnsi="Symbol" w:hint="default"/>
+      </w:rPr>
+    </w:lvl>
+    <w:lvl w:ilvl="1" w:tplc="08090003">
+      <w:start w:val="1"/>
+      <w:numFmt w:val="bullet"/>
+      <w:lvlText w:val="o"/>
+      <w:lvlJc w:val="left"/>
+      <w:pPr>
+        <w:ind w:left="1440" w:hanging="360"/>
+      </w:pPr>
+      <w:rPr>
+        <w:rFonts w:ascii="Courier New" w:hAnsi="Courier New" w:cs="Courier New" w:hint="default"/>
+      </w:rPr>
+    </w:lvl>
+    <w:lvl w:ilvl="2" w:tplc="08090005" w:tentative="1">
+      <w:start w:val="1"/>
+      <w:numFmt w:val="bullet"/>
+      <w:lvlText w:val=""/>
+      <w:lvlJc w:val="left"/>
+      <w:pPr>
+        <w:ind w:left="2160" w:hanging="360"/>
+      </w:pPr>
+      <w:rPr>
+        <w:rFonts w:ascii="Wingdings" w:hAnsi="Wingdings" w:hint="default"/>
+      </w:rPr>
+    </w:lvl>
+    <w:lvl w:ilvl="3" w:tplc="08090001" w:tentative="1">
+      <w:start w:val="1"/>
+      <w:numFmt w:val="bullet"/>
+      <w:lvlText w:val=""/>
+      <w:lvlJc w:val="left"/>
+      <w:pPr>
+        <w:ind w:left="2880" w:hanging="360"/>
+      </w:pPr>
+      <w:rPr>
+        <w:rFonts w:ascii="Symbol" w:hAnsi="Symbol" w:hint="default"/>
+      </w:rPr>
+    </w:lvl>
+    <w:lvl w:ilvl="4" w:tplc="08090003" w:tentative="1">
+      <w:start w:val="1"/>
+      <w:numFmt w:val="bullet"/>
+      <w:lvlText w:val="o"/>
+      <w:lvlJc w:val="left"/>
+      <w:pPr>
+        <w:ind w:left="3600" w:hanging="360"/>
+      </w:pPr>
+      <w:rPr>
+        <w:rFonts w:ascii="Courier New" w:hAnsi="Courier New" w:cs="Courier New" w:hint="default"/>
+      </w:rPr>
+    </w:lvl>
+    <w:lvl w:ilvl="5" w:tplc="08090005" w:tentative="1">
+      <w:start w:val="1"/>
+      <w:numFmt w:val="bullet"/>
+      <w:lvlText w:val=""/>
+      <w:lvlJc w:val="left"/>
+      <w:pPr>
+        <w:ind w:left="4320" w:hanging="360"/>
+      </w:pPr>
+      <w:rPr>
+        <w:rFonts w:ascii="Wingdings" w:hAnsi="Wingdings" w:hint="default"/>
+      </w:rPr>
+    </w:lvl>
+    <w:lvl w:ilvl="6" w:tplc="08090001" w:tentative="1">
+      <w:start w:val="1"/>
+      <w:numFmt w:val="bullet"/>
+      <w:lvlText w:val=""/>
+      <w:lvlJc w:val="left"/>
+      <w:pPr>
+        <w:ind w:left="5040" w:hanging="360"/>
+      </w:pPr>
+      <w:rPr>
+        <w:rFonts w:ascii="Symbol" w:hAnsi="Symbol" w:hint="default"/>
+      </w:rPr>
+    </w:lvl>
+    <w:lvl w:ilvl="7" w:tplc="08090003" w:tentative="1">
+      <w:start w:val="1"/>
+      <w:numFmt w:val="bullet"/>
+      <w:lvlText w:val="o"/>
+      <w:lvlJc w:val="left"/>
+      <w:pPr>
+        <w:ind w:left="5760" w:hanging="360"/>
+      </w:pPr>
+      <w:rPr>
+        <w:rFonts w:ascii="Courier New" w:hAnsi="Courier New" w:cs="Courier New" w:hint="default"/>
+      </w:rPr>
+    </w:lvl>
+    <w:lvl w:ilvl="8" w:tplc="08090005" w:tentative="1">
+      <w:start w:val="1"/>
+      <w:numFmt w:val="bullet"/>
+      <w:lvlText w:val=""/>
+      <w:lvlJc w:val="left"/>
+      <w:pPr>
+        <w:ind w:left="6480" w:hanging="360"/>
+      </w:pPr>
+      <w:rPr>
+        <w:rFonts w:ascii="Wingdings" w:hAnsi="Wingdings" w:hint="default"/>
+      </w:rPr>
+    </w:lvl>
+  </w:abstractNum>
   <w:num w:numId="1">
+    <w:abstractNumId w:val="1"/>
+  </w:num>
+  <w:num w:numId="2">
+    <w:abstractNumId w:val="20"/>
+  </w:num>
+  <w:num w:numId="3">
+    <w:abstractNumId w:val="15"/>
+  </w:num>
+  <w:num w:numId="4">
+    <w:abstractNumId w:val="19"/>
+  </w:num>
+  <w:num w:numId="5">
+    <w:abstractNumId w:val="18"/>
+  </w:num>
+  <w:num w:numId="6">
+    <w:abstractNumId w:val="12"/>
+  </w:num>
+  <w:num w:numId="7">
+    <w:abstractNumId w:val="7"/>
+  </w:num>
+  <w:num w:numId="8">
+    <w:abstractNumId w:val="17"/>
+  </w:num>
+  <w:num w:numId="9">
+    <w:abstractNumId w:val="22"/>
+  </w:num>
+  <w:num w:numId="10">
+    <w:abstractNumId w:val="10"/>
+  </w:num>
+  <w:num w:numId="11">
+    <w:abstractNumId w:val="16"/>
+  </w:num>
+  <w:num w:numId="12">
+    <w:abstractNumId w:val="11"/>
+  </w:num>
+  <w:num w:numId="13">
+    <w:abstractNumId w:val="13"/>
+  </w:num>
+  <w:num w:numId="14">
+    <w:abstractNumId w:val="9"/>
+  </w:num>
+  <w:num w:numId="15">
+    <w:abstractNumId w:val="6"/>
+  </w:num>
+  <w:num w:numId="16">
+    <w:abstractNumId w:val="3"/>
+  </w:num>
+  <w:num w:numId="17">
+    <w:abstractNumId w:val="8"/>
+  </w:num>
+  <w:num w:numId="18">
+    <w:abstractNumId w:val="21"/>
+  </w:num>
+  <w:num w:numId="19">
+    <w:abstractNumId w:val="23"/>
+  </w:num>
+  <w:num w:numId="20">
+    <w:abstractNumId w:val="4"/>
+  </w:num>
+  <w:num w:numId="21">
+    <w:abstractNumId w:val="14"/>
+  </w:num>
+  <w:num w:numId="22">
+    <w:abstractNumId w:val="5"/>
+  </w:num>
+  <w:num w:numId="23">
     <w:abstractNumId w:val="0"/>
   </w:num>
-  <w:num w:numId="2">
-    <w:abstractNumId w:val="15"/>
-  </w:num>
-  <w:num w:numId="3">
-    <w:abstractNumId w:val="10"/>
-  </w:num>
-  <w:num w:numId="4">
-    <w:abstractNumId w:val="14"/>
-  </w:num>
-  <w:num w:numId="5">
-    <w:abstractNumId w:val="13"/>
-  </w:num>
-  <w:num w:numId="6">
-    <w:abstractNumId w:val="8"/>
-  </w:num>
-  <w:num w:numId="7">
-    <w:abstractNumId w:val="3"/>
-  </w:num>
-  <w:num w:numId="8">
-    <w:abstractNumId w:val="12"/>
-  </w:num>
-  <w:num w:numId="9">
-    <w:abstractNumId w:val="17"/>
-  </w:num>
-  <w:num w:numId="10">
-    <w:abstractNumId w:val="6"/>
-  </w:num>
-  <w:num w:numId="11">
-    <w:abstractNumId w:val="11"/>
-  </w:num>
-  <w:num w:numId="12">
-    <w:abstractNumId w:val="7"/>
-  </w:num>
-  <w:num w:numId="13">
-    <w:abstractNumId w:val="9"/>
-  </w:num>
-  <w:num w:numId="14">
-    <w:abstractNumId w:val="5"/>
-  </w:num>
-  <w:num w:numId="15">
+  <w:num w:numId="24">
     <w:abstractNumId w:val="2"/>
-  </w:num>
-  <w:num w:numId="16">
-    <w:abstractNumId w:val="1"/>
-  </w:num>
-  <w:num w:numId="17">
-    <w:abstractNumId w:val="4"/>
-  </w:num>
-  <w:num w:numId="18">
-    <w:abstractNumId w:val="16"/>
   </w:num>
 </w:numbering>
 </file>
@@ -9181,7 +12973,7 @@
 </file>
 
 <file path=customXml/itemProps1.xml><?xml version="1.0" encoding="utf-8"?>
-<ds:datastoreItem xmlns:ds="http://schemas.openxmlformats.org/officeDocument/2006/customXml" ds:itemID="{D571B86B-46CA-4974-A8FF-CE395E7CCA5E}">
+<ds:datastoreItem xmlns:ds="http://schemas.openxmlformats.org/officeDocument/2006/customXml" ds:itemID="{C21744E7-24F3-4E94-B8CA-1893D1D40438}">
   <ds:schemaRefs>
     <ds:schemaRef ds:uri="http://schemas.openxmlformats.org/officeDocument/2006/bibliography"/>
   </ds:schemaRefs>

</xml_diff>

<commit_message>
Did M_T models within species
</commit_message>
<xml_diff>
--- a/Paper/Bayesian Myctophids.docx
+++ b/Paper/Bayesian Myctophids.docx
@@ -2896,14 +2896,12 @@
         </w:numPr>
         <w:rPr>
           <w:rFonts w:cstheme="minorHAnsi"/>
-          <w:color w:val="FF0000"/>
           <w:shd w:val="clear" w:color="auto" w:fill="FFFFFF"/>
         </w:rPr>
       </w:pPr>
       <w:r>
         <w:rPr>
           <w:rFonts w:cstheme="minorHAnsi"/>
-          <w:color w:val="FF0000"/>
           <w:shd w:val="clear" w:color="auto" w:fill="FFFFFF"/>
         </w:rPr>
         <w:t>Try with default iter and warmup – regular.</w:t>
@@ -3033,14 +3031,12 @@
         </w:numPr>
         <w:rPr>
           <w:rFonts w:cstheme="minorHAnsi"/>
-          <w:color w:val="FF0000"/>
           <w:shd w:val="clear" w:color="auto" w:fill="FFFFFF"/>
         </w:rPr>
       </w:pPr>
       <w:r>
         <w:rPr>
           <w:rFonts w:cstheme="minorHAnsi"/>
-          <w:color w:val="FF0000"/>
           <w:shd w:val="clear" w:color="auto" w:fill="FFFFFF"/>
         </w:rPr>
         <w:t>Email Andrew Jackson.</w:t>
@@ -3055,14 +3051,12 @@
         </w:numPr>
         <w:rPr>
           <w:rFonts w:cstheme="minorHAnsi"/>
-          <w:color w:val="FF0000"/>
           <w:shd w:val="clear" w:color="auto" w:fill="FFFFFF"/>
         </w:rPr>
       </w:pPr>
       <w:r>
         <w:rPr>
           <w:rFonts w:cstheme="minorHAnsi"/>
-          <w:color w:val="FF0000"/>
           <w:shd w:val="clear" w:color="auto" w:fill="FFFFFF"/>
         </w:rPr>
         <w:t>Give outline of the problem first rather than full on.</w:t>
@@ -9138,6 +9132,2686 @@
           <w:p>
             <w:r>
               <w:t>1.0034</w:t>
+            </w:r>
+          </w:p>
+        </w:tc>
+      </w:tr>
+    </w:tbl>
+    <w:p/>
+    <w:p>
+      <w:pPr>
+        <w:pStyle w:val="Heading2"/>
+      </w:pPr>
+      <w:r>
+        <w:t>Results – Temp Model – Within Species</w:t>
+      </w:r>
+    </w:p>
+    <w:p>
+      <w:pPr>
+        <w:pStyle w:val="Heading3"/>
+      </w:pPr>
+      <w:r>
+        <w:t>ELN</w:t>
+      </w:r>
+    </w:p>
+    <w:p>
+      <w:pPr>
+        <w:pStyle w:val="ListParagraph"/>
+        <w:numPr>
+          <w:ilvl w:val="0"/>
+          <w:numId w:val="25"/>
+        </w:numPr>
+      </w:pPr>
+      <w:r>
+        <w:t>3000 iter, 1500 warmup.</w:t>
+      </w:r>
+    </w:p>
+    <w:p>
+      <w:pPr>
+        <w:pStyle w:val="ListParagraph"/>
+        <w:numPr>
+          <w:ilvl w:val="1"/>
+          <w:numId w:val="25"/>
+        </w:numPr>
+      </w:pPr>
+      <w:r>
+        <w:t>Adapt_delta = 0.90.</w:t>
+      </w:r>
+    </w:p>
+    <w:p>
+      <w:pPr>
+        <w:pStyle w:val="ListParagraph"/>
+        <w:numPr>
+          <w:ilvl w:val="0"/>
+          <w:numId w:val="25"/>
+        </w:numPr>
+      </w:pPr>
+      <w:r>
+        <w:t>Diagnostics:</w:t>
+      </w:r>
+    </w:p>
+    <w:p>
+      <w:pPr>
+        <w:pStyle w:val="ListParagraph"/>
+        <w:numPr>
+          <w:ilvl w:val="1"/>
+          <w:numId w:val="25"/>
+        </w:numPr>
+      </w:pPr>
+      <w:r>
+        <w:t>0 divergent iterations.</w:t>
+      </w:r>
+    </w:p>
+    <w:p>
+      <w:pPr>
+        <w:pStyle w:val="ListParagraph"/>
+        <w:numPr>
+          <w:ilvl w:val="1"/>
+          <w:numId w:val="25"/>
+        </w:numPr>
+      </w:pPr>
+      <w:r>
+        <w:t>E-BFMI and treedepth ok.</w:t>
+      </w:r>
+    </w:p>
+    <w:p>
+      <w:pPr>
+        <w:pStyle w:val="ListParagraph"/>
+        <w:numPr>
+          <w:ilvl w:val="1"/>
+          <w:numId w:val="25"/>
+        </w:numPr>
+      </w:pPr>
+      <w:r>
+        <w:t>Some autocorrelation between a and b_T(0.63).</w:t>
+      </w:r>
+    </w:p>
+    <w:tbl>
+      <w:tblPr>
+        <w:tblStyle w:val="TableGrid"/>
+        <w:tblW w:w="0" w:type="auto"/>
+        <w:tblLook w:val="04A0" w:firstRow="1" w:lastRow="0" w:firstColumn="1" w:lastColumn="0" w:noHBand="0" w:noVBand="1"/>
+      </w:tblPr>
+      <w:tblGrid>
+        <w:gridCol w:w="1513"/>
+        <w:gridCol w:w="1312"/>
+        <w:gridCol w:w="1136"/>
+        <w:gridCol w:w="1333"/>
+        <w:gridCol w:w="1337"/>
+        <w:gridCol w:w="1229"/>
+        <w:gridCol w:w="1156"/>
+      </w:tblGrid>
+      <w:tr>
+        <w:tc>
+          <w:tcPr>
+            <w:tcW w:w="1513" w:type="dxa"/>
+          </w:tcPr>
+          <w:p>
+            <w:pPr>
+              <w:rPr>
+                <w:b/>
+              </w:rPr>
+            </w:pPr>
+            <w:r>
+              <w:rPr>
+                <w:b/>
+              </w:rPr>
+              <w:lastRenderedPageBreak/>
+              <w:t>Parameter</w:t>
+            </w:r>
+          </w:p>
+        </w:tc>
+        <w:tc>
+          <w:tcPr>
+            <w:tcW w:w="1312" w:type="dxa"/>
+          </w:tcPr>
+          <w:p>
+            <w:pPr>
+              <w:rPr>
+                <w:b/>
+              </w:rPr>
+            </w:pPr>
+            <w:r>
+              <w:rPr>
+                <w:b/>
+              </w:rPr>
+              <w:t>Mean</w:t>
+            </w:r>
+          </w:p>
+        </w:tc>
+        <w:tc>
+          <w:tcPr>
+            <w:tcW w:w="1136" w:type="dxa"/>
+          </w:tcPr>
+          <w:p>
+            <w:pPr>
+              <w:rPr>
+                <w:b/>
+              </w:rPr>
+            </w:pPr>
+            <w:r>
+              <w:rPr>
+                <w:b/>
+              </w:rPr>
+              <w:t>SD</w:t>
+            </w:r>
+          </w:p>
+        </w:tc>
+        <w:tc>
+          <w:tcPr>
+            <w:tcW w:w="1333" w:type="dxa"/>
+          </w:tcPr>
+          <w:p>
+            <w:pPr>
+              <w:rPr>
+                <w:b/>
+              </w:rPr>
+            </w:pPr>
+            <w:r>
+              <w:rPr>
+                <w:b/>
+              </w:rPr>
+              <w:t>Lower 95%</w:t>
+            </w:r>
+          </w:p>
+        </w:tc>
+        <w:tc>
+          <w:tcPr>
+            <w:tcW w:w="1337" w:type="dxa"/>
+          </w:tcPr>
+          <w:p>
+            <w:pPr>
+              <w:rPr>
+                <w:b/>
+              </w:rPr>
+            </w:pPr>
+            <w:r>
+              <w:rPr>
+                <w:b/>
+              </w:rPr>
+              <w:t>Upper 95%</w:t>
+            </w:r>
+          </w:p>
+        </w:tc>
+        <w:tc>
+          <w:tcPr>
+            <w:tcW w:w="1229" w:type="dxa"/>
+          </w:tcPr>
+          <w:p>
+            <w:pPr>
+              <w:rPr>
+                <w:b/>
+              </w:rPr>
+            </w:pPr>
+            <w:r>
+              <w:rPr>
+                <w:b/>
+              </w:rPr>
+              <w:t>N_eff</w:t>
+            </w:r>
+          </w:p>
+        </w:tc>
+        <w:tc>
+          <w:tcPr>
+            <w:tcW w:w="1156" w:type="dxa"/>
+          </w:tcPr>
+          <w:p>
+            <w:pPr>
+              <w:rPr>
+                <w:b/>
+              </w:rPr>
+            </w:pPr>
+            <w:r>
+              <w:rPr>
+                <w:b/>
+              </w:rPr>
+              <w:t>R_hat</w:t>
+            </w:r>
+          </w:p>
+        </w:tc>
+      </w:tr>
+      <w:tr>
+        <w:tc>
+          <w:tcPr>
+            <w:tcW w:w="1513" w:type="dxa"/>
+          </w:tcPr>
+          <w:p>
+            <w:r>
+              <w:t>a</w:t>
+            </w:r>
+          </w:p>
+        </w:tc>
+        <w:tc>
+          <w:tcPr>
+            <w:tcW w:w="1312" w:type="dxa"/>
+          </w:tcPr>
+          <w:p>
+            <w:r>
+              <w:t>0.2145</w:t>
+            </w:r>
+          </w:p>
+        </w:tc>
+        <w:tc>
+          <w:tcPr>
+            <w:tcW w:w="1136" w:type="dxa"/>
+          </w:tcPr>
+          <w:p>
+            <w:r>
+              <w:t>0.0060</w:t>
+            </w:r>
+          </w:p>
+        </w:tc>
+        <w:tc>
+          <w:tcPr>
+            <w:tcW w:w="1333" w:type="dxa"/>
+          </w:tcPr>
+          <w:p>
+            <w:r>
+              <w:t>0.2024</w:t>
+            </w:r>
+          </w:p>
+        </w:tc>
+        <w:tc>
+          <w:tcPr>
+            <w:tcW w:w="1337" w:type="dxa"/>
+          </w:tcPr>
+          <w:p>
+            <w:r>
+              <w:t>0.2257</w:t>
+            </w:r>
+          </w:p>
+        </w:tc>
+        <w:tc>
+          <w:tcPr>
+            <w:tcW w:w="1229" w:type="dxa"/>
+          </w:tcPr>
+          <w:p>
+            <w:r>
+              <w:t>587</w:t>
+            </w:r>
+          </w:p>
+        </w:tc>
+        <w:tc>
+          <w:tcPr>
+            <w:tcW w:w="1156" w:type="dxa"/>
+          </w:tcPr>
+          <w:p>
+            <w:r>
+              <w:t>0.9996</w:t>
+            </w:r>
+          </w:p>
+        </w:tc>
+      </w:tr>
+      <w:tr>
+        <w:tc>
+          <w:tcPr>
+            <w:tcW w:w="1513" w:type="dxa"/>
+          </w:tcPr>
+          <w:p>
+            <w:r>
+              <w:t>b_T</w:t>
+            </w:r>
+          </w:p>
+        </w:tc>
+        <w:tc>
+          <w:tcPr>
+            <w:tcW w:w="1312" w:type="dxa"/>
+          </w:tcPr>
+          <w:p>
+            <w:r>
+              <w:t>0.0002</w:t>
+            </w:r>
+          </w:p>
+        </w:tc>
+        <w:tc>
+          <w:tcPr>
+            <w:tcW w:w="1136" w:type="dxa"/>
+          </w:tcPr>
+          <w:p>
+            <w:r>
+              <w:t>0.0079</w:t>
+            </w:r>
+          </w:p>
+        </w:tc>
+        <w:tc>
+          <w:tcPr>
+            <w:tcW w:w="1333" w:type="dxa"/>
+          </w:tcPr>
+          <w:p>
+            <w:r>
+              <w:t>-0.0147</w:t>
+            </w:r>
+          </w:p>
+        </w:tc>
+        <w:tc>
+          <w:tcPr>
+            <w:tcW w:w="1337" w:type="dxa"/>
+          </w:tcPr>
+          <w:p>
+            <w:r>
+              <w:t>0.0158</w:t>
+            </w:r>
+          </w:p>
+        </w:tc>
+        <w:tc>
+          <w:tcPr>
+            <w:tcW w:w="1229" w:type="dxa"/>
+          </w:tcPr>
+          <w:p>
+            <w:r>
+              <w:t>318</w:t>
+            </w:r>
+          </w:p>
+        </w:tc>
+        <w:tc>
+          <w:tcPr>
+            <w:tcW w:w="1156" w:type="dxa"/>
+          </w:tcPr>
+          <w:p>
+            <w:r>
+              <w:t>1.0002</w:t>
+            </w:r>
+          </w:p>
+        </w:tc>
+      </w:tr>
+      <w:tr>
+        <w:tc>
+          <w:tcPr>
+            <w:tcW w:w="1513" w:type="dxa"/>
+          </w:tcPr>
+          <w:p>
+            <w:r>
+              <w:t>sigma</w:t>
+            </w:r>
+          </w:p>
+        </w:tc>
+        <w:tc>
+          <w:tcPr>
+            <w:tcW w:w="1312" w:type="dxa"/>
+          </w:tcPr>
+          <w:p>
+            <w:r>
+              <w:t>0.0167</w:t>
+            </w:r>
+          </w:p>
+        </w:tc>
+        <w:tc>
+          <w:tcPr>
+            <w:tcW w:w="1136" w:type="dxa"/>
+          </w:tcPr>
+          <w:p>
+            <w:r>
+              <w:t>0.0046</w:t>
+            </w:r>
+          </w:p>
+        </w:tc>
+        <w:tc>
+          <w:tcPr>
+            <w:tcW w:w="1333" w:type="dxa"/>
+          </w:tcPr>
+          <w:p>
+            <w:r>
+              <w:t>0.0074</w:t>
+            </w:r>
+          </w:p>
+        </w:tc>
+        <w:tc>
+          <w:tcPr>
+            <w:tcW w:w="1337" w:type="dxa"/>
+          </w:tcPr>
+          <w:p>
+            <w:r>
+              <w:t>0.0252</w:t>
+            </w:r>
+          </w:p>
+        </w:tc>
+        <w:tc>
+          <w:tcPr>
+            <w:tcW w:w="1229" w:type="dxa"/>
+          </w:tcPr>
+          <w:p>
+            <w:r>
+              <w:t>658</w:t>
+            </w:r>
+          </w:p>
+        </w:tc>
+        <w:tc>
+          <w:tcPr>
+            <w:tcW w:w="1156" w:type="dxa"/>
+          </w:tcPr>
+          <w:p>
+            <w:r>
+              <w:t>0.9996</w:t>
+            </w:r>
+          </w:p>
+        </w:tc>
+      </w:tr>
+    </w:tbl>
+    <w:p/>
+    <w:p>
+      <w:pPr>
+        <w:pStyle w:val="Heading3"/>
+      </w:pPr>
+      <w:r>
+        <w:t>ELC</w:t>
+      </w:r>
+    </w:p>
+    <w:p>
+      <w:pPr>
+        <w:pStyle w:val="ListParagraph"/>
+        <w:numPr>
+          <w:ilvl w:val="0"/>
+          <w:numId w:val="26"/>
+        </w:numPr>
+      </w:pPr>
+      <w:r>
+        <w:t>6000 iter, 30</w:t>
+      </w:r>
+      <w:r>
+        <w:t>0</w:t>
+      </w:r>
+      <w:r>
+        <w:t>0 warmup.</w:t>
+      </w:r>
+    </w:p>
+    <w:p>
+      <w:pPr>
+        <w:pStyle w:val="ListParagraph"/>
+        <w:numPr>
+          <w:ilvl w:val="1"/>
+          <w:numId w:val="26"/>
+        </w:numPr>
+      </w:pPr>
+      <w:r>
+        <w:t>Adapt_delta = 0.90.</w:t>
+      </w:r>
+    </w:p>
+    <w:p>
+      <w:pPr>
+        <w:pStyle w:val="ListParagraph"/>
+        <w:numPr>
+          <w:ilvl w:val="0"/>
+          <w:numId w:val="26"/>
+        </w:numPr>
+      </w:pPr>
+      <w:r>
+        <w:t>Diagnostics:</w:t>
+      </w:r>
+    </w:p>
+    <w:p>
+      <w:pPr>
+        <w:pStyle w:val="ListParagraph"/>
+        <w:numPr>
+          <w:ilvl w:val="1"/>
+          <w:numId w:val="26"/>
+        </w:numPr>
+      </w:pPr>
+      <w:r>
+        <w:t>25 divergent iterations.</w:t>
+      </w:r>
+    </w:p>
+    <w:p>
+      <w:pPr>
+        <w:pStyle w:val="ListParagraph"/>
+        <w:numPr>
+          <w:ilvl w:val="1"/>
+          <w:numId w:val="26"/>
+        </w:numPr>
+      </w:pPr>
+      <w:r>
+        <w:t>E-BFMI low (0.158).</w:t>
+      </w:r>
+    </w:p>
+    <w:p>
+      <w:pPr>
+        <w:pStyle w:val="ListParagraph"/>
+        <w:numPr>
+          <w:ilvl w:val="1"/>
+          <w:numId w:val="26"/>
+        </w:numPr>
+      </w:pPr>
+      <w:r>
+        <w:t>Treedepth ok.</w:t>
+      </w:r>
+    </w:p>
+    <w:p>
+      <w:pPr>
+        <w:pStyle w:val="ListParagraph"/>
+        <w:numPr>
+          <w:ilvl w:val="1"/>
+          <w:numId w:val="26"/>
+        </w:numPr>
+      </w:pPr>
+      <w:r>
+        <w:t>Very strong autocorrelation between a and b_T(-0.85).</w:t>
+      </w:r>
+    </w:p>
+    <w:tbl>
+      <w:tblPr>
+        <w:tblStyle w:val="TableGrid"/>
+        <w:tblW w:w="0" w:type="auto"/>
+        <w:tblLook w:val="04A0" w:firstRow="1" w:lastRow="0" w:firstColumn="1" w:lastColumn="0" w:noHBand="0" w:noVBand="1"/>
+      </w:tblPr>
+      <w:tblGrid>
+        <w:gridCol w:w="1513"/>
+        <w:gridCol w:w="1312"/>
+        <w:gridCol w:w="1136"/>
+        <w:gridCol w:w="1333"/>
+        <w:gridCol w:w="1337"/>
+        <w:gridCol w:w="1229"/>
+        <w:gridCol w:w="1156"/>
+      </w:tblGrid>
+      <w:tr>
+        <w:tc>
+          <w:tcPr>
+            <w:tcW w:w="1513" w:type="dxa"/>
+          </w:tcPr>
+          <w:p>
+            <w:pPr>
+              <w:rPr>
+                <w:b/>
+              </w:rPr>
+            </w:pPr>
+            <w:r>
+              <w:rPr>
+                <w:b/>
+              </w:rPr>
+              <w:t>Parameter</w:t>
+            </w:r>
+          </w:p>
+        </w:tc>
+        <w:tc>
+          <w:tcPr>
+            <w:tcW w:w="1312" w:type="dxa"/>
+          </w:tcPr>
+          <w:p>
+            <w:pPr>
+              <w:rPr>
+                <w:b/>
+              </w:rPr>
+            </w:pPr>
+            <w:r>
+              <w:rPr>
+                <w:b/>
+              </w:rPr>
+              <w:t>Mean</w:t>
+            </w:r>
+          </w:p>
+        </w:tc>
+        <w:tc>
+          <w:tcPr>
+            <w:tcW w:w="1136" w:type="dxa"/>
+          </w:tcPr>
+          <w:p>
+            <w:pPr>
+              <w:rPr>
+                <w:b/>
+              </w:rPr>
+            </w:pPr>
+            <w:r>
+              <w:rPr>
+                <w:b/>
+              </w:rPr>
+              <w:t>SD</w:t>
+            </w:r>
+          </w:p>
+        </w:tc>
+        <w:tc>
+          <w:tcPr>
+            <w:tcW w:w="1333" w:type="dxa"/>
+          </w:tcPr>
+          <w:p>
+            <w:pPr>
+              <w:rPr>
+                <w:b/>
+              </w:rPr>
+            </w:pPr>
+            <w:r>
+              <w:rPr>
+                <w:b/>
+              </w:rPr>
+              <w:t>Lower 95%</w:t>
+            </w:r>
+          </w:p>
+        </w:tc>
+        <w:tc>
+          <w:tcPr>
+            <w:tcW w:w="1337" w:type="dxa"/>
+          </w:tcPr>
+          <w:p>
+            <w:pPr>
+              <w:rPr>
+                <w:b/>
+              </w:rPr>
+            </w:pPr>
+            <w:r>
+              <w:rPr>
+                <w:b/>
+              </w:rPr>
+              <w:t>Upper 95%</w:t>
+            </w:r>
+          </w:p>
+        </w:tc>
+        <w:tc>
+          <w:tcPr>
+            <w:tcW w:w="1229" w:type="dxa"/>
+          </w:tcPr>
+          <w:p>
+            <w:pPr>
+              <w:rPr>
+                <w:b/>
+              </w:rPr>
+            </w:pPr>
+            <w:r>
+              <w:rPr>
+                <w:b/>
+              </w:rPr>
+              <w:t>N_eff</w:t>
+            </w:r>
+          </w:p>
+        </w:tc>
+        <w:tc>
+          <w:tcPr>
+            <w:tcW w:w="1156" w:type="dxa"/>
+          </w:tcPr>
+          <w:p>
+            <w:pPr>
+              <w:rPr>
+                <w:b/>
+              </w:rPr>
+            </w:pPr>
+            <w:r>
+              <w:rPr>
+                <w:b/>
+              </w:rPr>
+              <w:t>R_hat</w:t>
+            </w:r>
+          </w:p>
+        </w:tc>
+      </w:tr>
+      <w:tr>
+        <w:tc>
+          <w:tcPr>
+            <w:tcW w:w="1513" w:type="dxa"/>
+          </w:tcPr>
+          <w:p>
+            <w:r>
+              <w:t>a</w:t>
+            </w:r>
+          </w:p>
+        </w:tc>
+        <w:tc>
+          <w:tcPr>
+            <w:tcW w:w="1312" w:type="dxa"/>
+          </w:tcPr>
+          <w:p>
+            <w:r>
+              <w:t>0.1677</w:t>
+            </w:r>
+          </w:p>
+        </w:tc>
+        <w:tc>
+          <w:tcPr>
+            <w:tcW w:w="1136" w:type="dxa"/>
+          </w:tcPr>
+          <w:p>
+            <w:r>
+              <w:t>0.0062</w:t>
+            </w:r>
+          </w:p>
+        </w:tc>
+        <w:tc>
+          <w:tcPr>
+            <w:tcW w:w="1333" w:type="dxa"/>
+          </w:tcPr>
+          <w:p>
+            <w:r>
+              <w:t>0.1516</w:t>
+            </w:r>
+          </w:p>
+        </w:tc>
+        <w:tc>
+          <w:tcPr>
+            <w:tcW w:w="1337" w:type="dxa"/>
+          </w:tcPr>
+          <w:p>
+            <w:r>
+              <w:t>0.1801</w:t>
+            </w:r>
+          </w:p>
+        </w:tc>
+        <w:tc>
+          <w:tcPr>
+            <w:tcW w:w="1229" w:type="dxa"/>
+          </w:tcPr>
+          <w:p>
+            <w:r>
+              <w:t>477</w:t>
+            </w:r>
+          </w:p>
+        </w:tc>
+        <w:tc>
+          <w:tcPr>
+            <w:tcW w:w="1156" w:type="dxa"/>
+          </w:tcPr>
+          <w:p>
+            <w:r>
+              <w:t>0.9998</w:t>
+            </w:r>
+          </w:p>
+        </w:tc>
+      </w:tr>
+      <w:tr>
+        <w:tc>
+          <w:tcPr>
+            <w:tcW w:w="1513" w:type="dxa"/>
+          </w:tcPr>
+          <w:p>
+            <w:r>
+              <w:t>b_T</w:t>
+            </w:r>
+          </w:p>
+        </w:tc>
+        <w:tc>
+          <w:tcPr>
+            <w:tcW w:w="1312" w:type="dxa"/>
+          </w:tcPr>
+          <w:p>
+            <w:r>
+              <w:t>0.0013</w:t>
+            </w:r>
+          </w:p>
+        </w:tc>
+        <w:tc>
+          <w:tcPr>
+            <w:tcW w:w="1136" w:type="dxa"/>
+          </w:tcPr>
+          <w:p>
+            <w:r>
+              <w:t>0.0054</w:t>
+            </w:r>
+          </w:p>
+        </w:tc>
+        <w:tc>
+          <w:tcPr>
+            <w:tcW w:w="1333" w:type="dxa"/>
+          </w:tcPr>
+          <w:p>
+            <w:r>
+              <w:t>-0.0082</w:t>
+            </w:r>
+          </w:p>
+        </w:tc>
+        <w:tc>
+          <w:tcPr>
+            <w:tcW w:w="1337" w:type="dxa"/>
+          </w:tcPr>
+          <w:p>
+            <w:r>
+              <w:t>0.0128</w:t>
+            </w:r>
+          </w:p>
+        </w:tc>
+        <w:tc>
+          <w:tcPr>
+            <w:tcW w:w="1229" w:type="dxa"/>
+          </w:tcPr>
+          <w:p>
+            <w:r>
+              <w:t>362</w:t>
+            </w:r>
+          </w:p>
+        </w:tc>
+        <w:tc>
+          <w:tcPr>
+            <w:tcW w:w="1156" w:type="dxa"/>
+          </w:tcPr>
+          <w:p>
+            <w:r>
+              <w:t>1.0001</w:t>
+            </w:r>
+          </w:p>
+        </w:tc>
+      </w:tr>
+      <w:tr>
+        <w:tc>
+          <w:tcPr>
+            <w:tcW w:w="1513" w:type="dxa"/>
+          </w:tcPr>
+          <w:p>
+            <w:r>
+              <w:t>sigma</w:t>
+            </w:r>
+          </w:p>
+        </w:tc>
+        <w:tc>
+          <w:tcPr>
+            <w:tcW w:w="1312" w:type="dxa"/>
+          </w:tcPr>
+          <w:p>
+            <w:r>
+              <w:t>0.0057</w:t>
+            </w:r>
+          </w:p>
+        </w:tc>
+        <w:tc>
+          <w:tcPr>
+            <w:tcW w:w="1136" w:type="dxa"/>
+          </w:tcPr>
+          <w:p>
+            <w:r>
+              <w:t>0.0038</w:t>
+            </w:r>
+          </w:p>
+        </w:tc>
+        <w:tc>
+          <w:tcPr>
+            <w:tcW w:w="1333" w:type="dxa"/>
+          </w:tcPr>
+          <w:p>
+            <w:r>
+              <w:t>0.0002</w:t>
+            </w:r>
+          </w:p>
+        </w:tc>
+        <w:tc>
+          <w:tcPr>
+            <w:tcW w:w="1337" w:type="dxa"/>
+          </w:tcPr>
+          <w:p>
+            <w:r>
+              <w:t>0.0127</w:t>
+            </w:r>
+          </w:p>
+        </w:tc>
+        <w:tc>
+          <w:tcPr>
+            <w:tcW w:w="1229" w:type="dxa"/>
+          </w:tcPr>
+          <w:p>
+            <w:r>
+              <w:t>104</w:t>
+            </w:r>
+          </w:p>
+        </w:tc>
+        <w:tc>
+          <w:tcPr>
+            <w:tcW w:w="1156" w:type="dxa"/>
+          </w:tcPr>
+          <w:p>
+            <w:r>
+              <w:t>1.0111</w:t>
+            </w:r>
+          </w:p>
+        </w:tc>
+      </w:tr>
+    </w:tbl>
+    <w:p/>
+    <w:p>
+      <w:pPr>
+        <w:pStyle w:val="Heading3"/>
+      </w:pPr>
+      <w:r>
+        <w:t>GYR</w:t>
+      </w:r>
+    </w:p>
+    <w:p>
+      <w:pPr>
+        <w:pStyle w:val="ListParagraph"/>
+        <w:numPr>
+          <w:ilvl w:val="0"/>
+          <w:numId w:val="27"/>
+        </w:numPr>
+      </w:pPr>
+      <w:r>
+        <w:t>6000 iter, 30</w:t>
+      </w:r>
+      <w:r>
+        <w:t>00 warmup.</w:t>
+      </w:r>
+    </w:p>
+    <w:p>
+      <w:pPr>
+        <w:pStyle w:val="ListParagraph"/>
+        <w:numPr>
+          <w:ilvl w:val="1"/>
+          <w:numId w:val="27"/>
+        </w:numPr>
+      </w:pPr>
+      <w:r>
+        <w:t>Adapt_delta = 0.90.</w:t>
+      </w:r>
+    </w:p>
+    <w:p>
+      <w:pPr>
+        <w:pStyle w:val="ListParagraph"/>
+        <w:numPr>
+          <w:ilvl w:val="0"/>
+          <w:numId w:val="27"/>
+        </w:numPr>
+      </w:pPr>
+      <w:r>
+        <w:t>Diagnostics:</w:t>
+      </w:r>
+    </w:p>
+    <w:p>
+      <w:pPr>
+        <w:pStyle w:val="ListParagraph"/>
+        <w:numPr>
+          <w:ilvl w:val="1"/>
+          <w:numId w:val="27"/>
+        </w:numPr>
+      </w:pPr>
+      <w:r>
+        <w:t>63 divergent iterations.</w:t>
+      </w:r>
+    </w:p>
+    <w:p>
+      <w:pPr>
+        <w:pStyle w:val="ListParagraph"/>
+        <w:numPr>
+          <w:ilvl w:val="1"/>
+          <w:numId w:val="27"/>
+        </w:numPr>
+      </w:pPr>
+      <w:r>
+        <w:t>E-BFMI and treedepth OK.</w:t>
+      </w:r>
+    </w:p>
+    <w:p>
+      <w:pPr>
+        <w:pStyle w:val="ListParagraph"/>
+        <w:numPr>
+          <w:ilvl w:val="1"/>
+          <w:numId w:val="27"/>
+        </w:numPr>
+      </w:pPr>
+      <w:r>
+        <w:t>Very strong autocorrelation between a and b_T(0.88).</w:t>
+      </w:r>
+    </w:p>
+    <w:tbl>
+      <w:tblPr>
+        <w:tblStyle w:val="TableGrid"/>
+        <w:tblW w:w="0" w:type="auto"/>
+        <w:tblLook w:val="04A0" w:firstRow="1" w:lastRow="0" w:firstColumn="1" w:lastColumn="0" w:noHBand="0" w:noVBand="1"/>
+      </w:tblPr>
+      <w:tblGrid>
+        <w:gridCol w:w="1513"/>
+        <w:gridCol w:w="1312"/>
+        <w:gridCol w:w="1136"/>
+        <w:gridCol w:w="1333"/>
+        <w:gridCol w:w="1337"/>
+        <w:gridCol w:w="1229"/>
+        <w:gridCol w:w="1156"/>
+      </w:tblGrid>
+      <w:tr>
+        <w:tc>
+          <w:tcPr>
+            <w:tcW w:w="1513" w:type="dxa"/>
+          </w:tcPr>
+          <w:p>
+            <w:pPr>
+              <w:rPr>
+                <w:b/>
+              </w:rPr>
+            </w:pPr>
+            <w:r>
+              <w:rPr>
+                <w:b/>
+              </w:rPr>
+              <w:t>Parameter</w:t>
+            </w:r>
+          </w:p>
+        </w:tc>
+        <w:tc>
+          <w:tcPr>
+            <w:tcW w:w="1312" w:type="dxa"/>
+          </w:tcPr>
+          <w:p>
+            <w:pPr>
+              <w:rPr>
+                <w:b/>
+              </w:rPr>
+            </w:pPr>
+            <w:r>
+              <w:rPr>
+                <w:b/>
+              </w:rPr>
+              <w:t>Mean</w:t>
+            </w:r>
+          </w:p>
+        </w:tc>
+        <w:tc>
+          <w:tcPr>
+            <w:tcW w:w="1136" w:type="dxa"/>
+          </w:tcPr>
+          <w:p>
+            <w:pPr>
+              <w:rPr>
+                <w:b/>
+              </w:rPr>
+            </w:pPr>
+            <w:r>
+              <w:rPr>
+                <w:b/>
+              </w:rPr>
+              <w:t>SD</w:t>
+            </w:r>
+          </w:p>
+        </w:tc>
+        <w:tc>
+          <w:tcPr>
+            <w:tcW w:w="1333" w:type="dxa"/>
+          </w:tcPr>
+          <w:p>
+            <w:pPr>
+              <w:rPr>
+                <w:b/>
+              </w:rPr>
+            </w:pPr>
+            <w:r>
+              <w:rPr>
+                <w:b/>
+              </w:rPr>
+              <w:t>Lower 95%</w:t>
+            </w:r>
+          </w:p>
+        </w:tc>
+        <w:tc>
+          <w:tcPr>
+            <w:tcW w:w="1337" w:type="dxa"/>
+          </w:tcPr>
+          <w:p>
+            <w:pPr>
+              <w:rPr>
+                <w:b/>
+              </w:rPr>
+            </w:pPr>
+            <w:r>
+              <w:rPr>
+                <w:b/>
+              </w:rPr>
+              <w:t>Upper 95%</w:t>
+            </w:r>
+          </w:p>
+        </w:tc>
+        <w:tc>
+          <w:tcPr>
+            <w:tcW w:w="1229" w:type="dxa"/>
+          </w:tcPr>
+          <w:p>
+            <w:pPr>
+              <w:rPr>
+                <w:b/>
+              </w:rPr>
+            </w:pPr>
+            <w:r>
+              <w:rPr>
+                <w:b/>
+              </w:rPr>
+              <w:t>N_eff</w:t>
+            </w:r>
+          </w:p>
+        </w:tc>
+        <w:tc>
+          <w:tcPr>
+            <w:tcW w:w="1156" w:type="dxa"/>
+          </w:tcPr>
+          <w:p>
+            <w:pPr>
+              <w:rPr>
+                <w:b/>
+              </w:rPr>
+            </w:pPr>
+            <w:r>
+              <w:rPr>
+                <w:b/>
+              </w:rPr>
+              <w:t>R_hat</w:t>
+            </w:r>
+          </w:p>
+        </w:tc>
+      </w:tr>
+      <w:tr>
+        <w:tc>
+          <w:tcPr>
+            <w:tcW w:w="1513" w:type="dxa"/>
+          </w:tcPr>
+          <w:p>
+            <w:r>
+              <w:t>a</w:t>
+            </w:r>
+          </w:p>
+        </w:tc>
+        <w:tc>
+          <w:tcPr>
+            <w:tcW w:w="1312" w:type="dxa"/>
+          </w:tcPr>
+          <w:p>
+            <w:r>
+              <w:t>0.2090</w:t>
+            </w:r>
+          </w:p>
+        </w:tc>
+        <w:tc>
+          <w:tcPr>
+            <w:tcW w:w="1136" w:type="dxa"/>
+          </w:tcPr>
+          <w:p>
+            <w:r>
+              <w:t>0.0069</w:t>
+            </w:r>
+          </w:p>
+        </w:tc>
+        <w:tc>
+          <w:tcPr>
+            <w:tcW w:w="1333" w:type="dxa"/>
+          </w:tcPr>
+          <w:p>
+            <w:r>
+              <w:t>0.1950</w:t>
+            </w:r>
+          </w:p>
+        </w:tc>
+        <w:tc>
+          <w:tcPr>
+            <w:tcW w:w="1337" w:type="dxa"/>
+          </w:tcPr>
+          <w:p>
+            <w:r>
+              <w:t>0.2220</w:t>
+            </w:r>
+          </w:p>
+        </w:tc>
+        <w:tc>
+          <w:tcPr>
+            <w:tcW w:w="1229" w:type="dxa"/>
+          </w:tcPr>
+          <w:p>
+            <w:r>
+              <w:t>395</w:t>
+            </w:r>
+          </w:p>
+        </w:tc>
+        <w:tc>
+          <w:tcPr>
+            <w:tcW w:w="1156" w:type="dxa"/>
+          </w:tcPr>
+          <w:p>
+            <w:r>
+              <w:t>1.0003</w:t>
+            </w:r>
+          </w:p>
+        </w:tc>
+      </w:tr>
+      <w:tr>
+        <w:tc>
+          <w:tcPr>
+            <w:tcW w:w="1513" w:type="dxa"/>
+          </w:tcPr>
+          <w:p>
+            <w:r>
+              <w:t>b_T</w:t>
+            </w:r>
+          </w:p>
+        </w:tc>
+        <w:tc>
+          <w:tcPr>
+            <w:tcW w:w="1312" w:type="dxa"/>
+          </w:tcPr>
+          <w:p>
+            <w:r>
+              <w:t>0.0019</w:t>
+            </w:r>
+          </w:p>
+        </w:tc>
+        <w:tc>
+          <w:tcPr>
+            <w:tcW w:w="1136" w:type="dxa"/>
+          </w:tcPr>
+          <w:p>
+            <w:r>
+              <w:t>0.0046</w:t>
+            </w:r>
+          </w:p>
+        </w:tc>
+        <w:tc>
+          <w:tcPr>
+            <w:tcW w:w="1333" w:type="dxa"/>
+          </w:tcPr>
+          <w:p>
+            <w:r>
+              <w:t>-0.0070</w:t>
+            </w:r>
+          </w:p>
+        </w:tc>
+        <w:tc>
+          <w:tcPr>
+            <w:tcW w:w="1337" w:type="dxa"/>
+          </w:tcPr>
+          <w:p>
+            <w:r>
+              <w:t>0.0106</w:t>
+            </w:r>
+          </w:p>
+        </w:tc>
+        <w:tc>
+          <w:tcPr>
+            <w:tcW w:w="1229" w:type="dxa"/>
+          </w:tcPr>
+          <w:p>
+            <w:r>
+              <w:t>327</w:t>
+            </w:r>
+          </w:p>
+        </w:tc>
+        <w:tc>
+          <w:tcPr>
+            <w:tcW w:w="1156" w:type="dxa"/>
+          </w:tcPr>
+          <w:p>
+            <w:r>
+              <w:t>1.0004</w:t>
+            </w:r>
+          </w:p>
+        </w:tc>
+      </w:tr>
+      <w:tr>
+        <w:tc>
+          <w:tcPr>
+            <w:tcW w:w="1513" w:type="dxa"/>
+          </w:tcPr>
+          <w:p>
+            <w:r>
+              <w:t>sigma</w:t>
+            </w:r>
+          </w:p>
+        </w:tc>
+        <w:tc>
+          <w:tcPr>
+            <w:tcW w:w="1312" w:type="dxa"/>
+          </w:tcPr>
+          <w:p>
+            <w:r>
+              <w:t>0.0072</w:t>
+            </w:r>
+          </w:p>
+        </w:tc>
+        <w:tc>
+          <w:tcPr>
+            <w:tcW w:w="1136" w:type="dxa"/>
+          </w:tcPr>
+          <w:p>
+            <w:r>
+              <w:t>0.0037</w:t>
+            </w:r>
+          </w:p>
+        </w:tc>
+        <w:tc>
+          <w:tcPr>
+            <w:tcW w:w="1333" w:type="dxa"/>
+          </w:tcPr>
+          <w:p>
+            <w:r>
+              <w:t>0.0014</w:t>
+            </w:r>
+          </w:p>
+        </w:tc>
+        <w:tc>
+          <w:tcPr>
+            <w:tcW w:w="1337" w:type="dxa"/>
+          </w:tcPr>
+          <w:p>
+            <w:r>
+              <w:t>0.0014</w:t>
+            </w:r>
+          </w:p>
+        </w:tc>
+        <w:tc>
+          <w:tcPr>
+            <w:tcW w:w="1229" w:type="dxa"/>
+          </w:tcPr>
+          <w:p>
+            <w:r>
+              <w:t>265</w:t>
+            </w:r>
+          </w:p>
+        </w:tc>
+        <w:tc>
+          <w:tcPr>
+            <w:tcW w:w="1156" w:type="dxa"/>
+          </w:tcPr>
+          <w:p>
+            <w:r>
+              <w:t>1.0028</w:t>
+            </w:r>
+          </w:p>
+        </w:tc>
+      </w:tr>
+    </w:tbl>
+    <w:p/>
+    <w:p>
+      <w:pPr>
+        <w:pStyle w:val="Heading3"/>
+      </w:pPr>
+      <w:r>
+        <w:t>GYN</w:t>
+      </w:r>
+    </w:p>
+    <w:p>
+      <w:pPr>
+        <w:pStyle w:val="ListParagraph"/>
+        <w:numPr>
+          <w:ilvl w:val="0"/>
+          <w:numId w:val="28"/>
+        </w:numPr>
+      </w:pPr>
+      <w:r>
+        <w:t>6000 iter, 30</w:t>
+      </w:r>
+      <w:r>
+        <w:t>00 warmup.</w:t>
+      </w:r>
+    </w:p>
+    <w:p>
+      <w:pPr>
+        <w:pStyle w:val="ListParagraph"/>
+        <w:numPr>
+          <w:ilvl w:val="1"/>
+          <w:numId w:val="28"/>
+        </w:numPr>
+      </w:pPr>
+      <w:r>
+        <w:t>Adapt_delta = 0.90.</w:t>
+      </w:r>
+    </w:p>
+    <w:p>
+      <w:pPr>
+        <w:pStyle w:val="ListParagraph"/>
+        <w:numPr>
+          <w:ilvl w:val="0"/>
+          <w:numId w:val="28"/>
+        </w:numPr>
+      </w:pPr>
+      <w:r>
+        <w:t>Diagnostics:</w:t>
+      </w:r>
+    </w:p>
+    <w:p>
+      <w:pPr>
+        <w:pStyle w:val="ListParagraph"/>
+        <w:numPr>
+          <w:ilvl w:val="1"/>
+          <w:numId w:val="28"/>
+        </w:numPr>
+      </w:pPr>
+      <w:r>
+        <w:t>29 divergent iterations.</w:t>
+      </w:r>
+    </w:p>
+    <w:p>
+      <w:pPr>
+        <w:pStyle w:val="ListParagraph"/>
+        <w:numPr>
+          <w:ilvl w:val="1"/>
+          <w:numId w:val="28"/>
+        </w:numPr>
+      </w:pPr>
+      <w:r>
+        <w:t>E-BFMI and treedepth OK.</w:t>
+      </w:r>
+    </w:p>
+    <w:p>
+      <w:pPr>
+        <w:pStyle w:val="ListParagraph"/>
+        <w:numPr>
+          <w:ilvl w:val="1"/>
+          <w:numId w:val="28"/>
+        </w:numPr>
+      </w:pPr>
+      <w:r>
+        <w:t>Very strong autocorrelation between a and b_T(-0.89).</w:t>
+      </w:r>
+    </w:p>
+    <w:tbl>
+      <w:tblPr>
+        <w:tblStyle w:val="TableGrid"/>
+        <w:tblW w:w="0" w:type="auto"/>
+        <w:tblLook w:val="04A0" w:firstRow="1" w:lastRow="0" w:firstColumn="1" w:lastColumn="0" w:noHBand="0" w:noVBand="1"/>
+      </w:tblPr>
+      <w:tblGrid>
+        <w:gridCol w:w="1513"/>
+        <w:gridCol w:w="1312"/>
+        <w:gridCol w:w="1136"/>
+        <w:gridCol w:w="1333"/>
+        <w:gridCol w:w="1337"/>
+        <w:gridCol w:w="1229"/>
+        <w:gridCol w:w="1156"/>
+      </w:tblGrid>
+      <w:tr>
+        <w:tc>
+          <w:tcPr>
+            <w:tcW w:w="1513" w:type="dxa"/>
+          </w:tcPr>
+          <w:p>
+            <w:pPr>
+              <w:rPr>
+                <w:b/>
+              </w:rPr>
+            </w:pPr>
+            <w:r>
+              <w:rPr>
+                <w:b/>
+              </w:rPr>
+              <w:t>Parameter</w:t>
+            </w:r>
+          </w:p>
+        </w:tc>
+        <w:tc>
+          <w:tcPr>
+            <w:tcW w:w="1312" w:type="dxa"/>
+          </w:tcPr>
+          <w:p>
+            <w:pPr>
+              <w:rPr>
+                <w:b/>
+              </w:rPr>
+            </w:pPr>
+            <w:r>
+              <w:rPr>
+                <w:b/>
+              </w:rPr>
+              <w:t>Mean</w:t>
+            </w:r>
+          </w:p>
+        </w:tc>
+        <w:tc>
+          <w:tcPr>
+            <w:tcW w:w="1136" w:type="dxa"/>
+          </w:tcPr>
+          <w:p>
+            <w:pPr>
+              <w:rPr>
+                <w:b/>
+              </w:rPr>
+            </w:pPr>
+            <w:r>
+              <w:rPr>
+                <w:b/>
+              </w:rPr>
+              <w:t>SD</w:t>
+            </w:r>
+          </w:p>
+        </w:tc>
+        <w:tc>
+          <w:tcPr>
+            <w:tcW w:w="1333" w:type="dxa"/>
+          </w:tcPr>
+          <w:p>
+            <w:pPr>
+              <w:rPr>
+                <w:b/>
+              </w:rPr>
+            </w:pPr>
+            <w:r>
+              <w:rPr>
+                <w:b/>
+              </w:rPr>
+              <w:t>Lower 95%</w:t>
+            </w:r>
+          </w:p>
+        </w:tc>
+        <w:tc>
+          <w:tcPr>
+            <w:tcW w:w="1337" w:type="dxa"/>
+          </w:tcPr>
+          <w:p>
+            <w:pPr>
+              <w:rPr>
+                <w:b/>
+              </w:rPr>
+            </w:pPr>
+            <w:r>
+              <w:rPr>
+                <w:b/>
+              </w:rPr>
+              <w:t>Upper 95%</w:t>
+            </w:r>
+          </w:p>
+        </w:tc>
+        <w:tc>
+          <w:tcPr>
+            <w:tcW w:w="1229" w:type="dxa"/>
+          </w:tcPr>
+          <w:p>
+            <w:pPr>
+              <w:rPr>
+                <w:b/>
+              </w:rPr>
+            </w:pPr>
+            <w:r>
+              <w:rPr>
+                <w:b/>
+              </w:rPr>
+              <w:t>N_eff</w:t>
+            </w:r>
+          </w:p>
+        </w:tc>
+        <w:tc>
+          <w:tcPr>
+            <w:tcW w:w="1156" w:type="dxa"/>
+          </w:tcPr>
+          <w:p>
+            <w:pPr>
+              <w:rPr>
+                <w:b/>
+              </w:rPr>
+            </w:pPr>
+            <w:r>
+              <w:rPr>
+                <w:b/>
+              </w:rPr>
+              <w:t>R_hat</w:t>
+            </w:r>
+          </w:p>
+        </w:tc>
+      </w:tr>
+      <w:tr>
+        <w:tc>
+          <w:tcPr>
+            <w:tcW w:w="1513" w:type="dxa"/>
+          </w:tcPr>
+          <w:p>
+            <w:r>
+              <w:t>a</w:t>
+            </w:r>
+          </w:p>
+        </w:tc>
+        <w:tc>
+          <w:tcPr>
+            <w:tcW w:w="1312" w:type="dxa"/>
+          </w:tcPr>
+          <w:p>
+            <w:r>
+              <w:t>0.1467</w:t>
+            </w:r>
+          </w:p>
+        </w:tc>
+        <w:tc>
+          <w:tcPr>
+            <w:tcW w:w="1136" w:type="dxa"/>
+          </w:tcPr>
+          <w:p>
+            <w:r>
+              <w:t>0.0111</w:t>
+            </w:r>
+          </w:p>
+        </w:tc>
+        <w:tc>
+          <w:tcPr>
+            <w:tcW w:w="1333" w:type="dxa"/>
+          </w:tcPr>
+          <w:p>
+            <w:r>
+              <w:t>0.1267</w:t>
+            </w:r>
+          </w:p>
+        </w:tc>
+        <w:tc>
+          <w:tcPr>
+            <w:tcW w:w="1337" w:type="dxa"/>
+          </w:tcPr>
+          <w:p>
+            <w:r>
+              <w:t>0.1712</w:t>
+            </w:r>
+          </w:p>
+        </w:tc>
+        <w:tc>
+          <w:tcPr>
+            <w:tcW w:w="1229" w:type="dxa"/>
+          </w:tcPr>
+          <w:p>
+            <w:r>
+              <w:t>554</w:t>
+            </w:r>
+          </w:p>
+        </w:tc>
+        <w:tc>
+          <w:tcPr>
+            <w:tcW w:w="1156" w:type="dxa"/>
+          </w:tcPr>
+          <w:p>
+            <w:r>
+              <w:t>1.0009</w:t>
+            </w:r>
+          </w:p>
+        </w:tc>
+      </w:tr>
+      <w:tr>
+        <w:tc>
+          <w:tcPr>
+            <w:tcW w:w="1513" w:type="dxa"/>
+          </w:tcPr>
+          <w:p>
+            <w:r>
+              <w:t>b_T</w:t>
+            </w:r>
+          </w:p>
+        </w:tc>
+        <w:tc>
+          <w:tcPr>
+            <w:tcW w:w="1312" w:type="dxa"/>
+          </w:tcPr>
+          <w:p>
+            <w:r>
+              <w:t>-0.0031</w:t>
+            </w:r>
+          </w:p>
+        </w:tc>
+        <w:tc>
+          <w:tcPr>
+            <w:tcW w:w="1136" w:type="dxa"/>
+          </w:tcPr>
+          <w:p>
+            <w:r>
+              <w:t>0.0097</w:t>
+            </w:r>
+          </w:p>
+        </w:tc>
+        <w:tc>
+          <w:tcPr>
+            <w:tcW w:w="1333" w:type="dxa"/>
+          </w:tcPr>
+          <w:p>
+            <w:r>
+              <w:t>-0.0217</w:t>
+            </w:r>
+          </w:p>
+        </w:tc>
+        <w:tc>
+          <w:tcPr>
+            <w:tcW w:w="1337" w:type="dxa"/>
+          </w:tcPr>
+          <w:p>
+            <w:r>
+              <w:t>0.0168</w:t>
+            </w:r>
+          </w:p>
+        </w:tc>
+        <w:tc>
+          <w:tcPr>
+            <w:tcW w:w="1229" w:type="dxa"/>
+          </w:tcPr>
+          <w:p>
+            <w:r>
+              <w:t>488</w:t>
+            </w:r>
+          </w:p>
+        </w:tc>
+        <w:tc>
+          <w:tcPr>
+            <w:tcW w:w="1156" w:type="dxa"/>
+          </w:tcPr>
+          <w:p>
+            <w:r>
+              <w:t>1.0013</w:t>
+            </w:r>
+          </w:p>
+        </w:tc>
+      </w:tr>
+      <w:tr>
+        <w:tc>
+          <w:tcPr>
+            <w:tcW w:w="1513" w:type="dxa"/>
+          </w:tcPr>
+          <w:p>
+            <w:r>
+              <w:t>sigma</w:t>
+            </w:r>
+          </w:p>
+        </w:tc>
+        <w:tc>
+          <w:tcPr>
+            <w:tcW w:w="1312" w:type="dxa"/>
+          </w:tcPr>
+          <w:p>
+            <w:r>
+              <w:t>0.0110</w:t>
+            </w:r>
+          </w:p>
+        </w:tc>
+        <w:tc>
+          <w:tcPr>
+            <w:tcW w:w="1136" w:type="dxa"/>
+          </w:tcPr>
+          <w:p>
+            <w:r>
+              <w:t>0.0055</w:t>
+            </w:r>
+          </w:p>
+        </w:tc>
+        <w:tc>
+          <w:tcPr>
+            <w:tcW w:w="1333" w:type="dxa"/>
+          </w:tcPr>
+          <w:p>
+            <w:r>
+              <w:t>0.0021</w:t>
+            </w:r>
+          </w:p>
+        </w:tc>
+        <w:tc>
+          <w:tcPr>
+            <w:tcW w:w="1337" w:type="dxa"/>
+          </w:tcPr>
+          <w:p>
+            <w:r>
+              <w:t>0.0208</w:t>
+            </w:r>
+          </w:p>
+        </w:tc>
+        <w:tc>
+          <w:tcPr>
+            <w:tcW w:w="1229" w:type="dxa"/>
+          </w:tcPr>
+          <w:p>
+            <w:r>
+              <w:t>459</w:t>
+            </w:r>
+          </w:p>
+        </w:tc>
+        <w:tc>
+          <w:tcPr>
+            <w:tcW w:w="1156" w:type="dxa"/>
+          </w:tcPr>
+          <w:p>
+            <w:r>
+              <w:t>1.0010</w:t>
+            </w:r>
+          </w:p>
+        </w:tc>
+      </w:tr>
+    </w:tbl>
+    <w:p/>
+    <w:p>
+      <w:pPr>
+        <w:pStyle w:val="Heading3"/>
+      </w:pPr>
+      <w:r>
+        <w:t>KRA</w:t>
+      </w:r>
+    </w:p>
+    <w:p>
+      <w:pPr>
+        <w:pStyle w:val="ListParagraph"/>
+        <w:numPr>
+          <w:ilvl w:val="0"/>
+          <w:numId w:val="29"/>
+        </w:numPr>
+      </w:pPr>
+      <w:r>
+        <w:t>6000 iter, 3000 warmup.</w:t>
+      </w:r>
+    </w:p>
+    <w:p>
+      <w:pPr>
+        <w:pStyle w:val="ListParagraph"/>
+        <w:numPr>
+          <w:ilvl w:val="1"/>
+          <w:numId w:val="29"/>
+        </w:numPr>
+      </w:pPr>
+      <w:r>
+        <w:lastRenderedPageBreak/>
+        <w:t>Adapt_delta = 0.90.</w:t>
+      </w:r>
+    </w:p>
+    <w:p>
+      <w:pPr>
+        <w:pStyle w:val="ListParagraph"/>
+        <w:numPr>
+          <w:ilvl w:val="0"/>
+          <w:numId w:val="29"/>
+        </w:numPr>
+      </w:pPr>
+      <w:r>
+        <w:t>Diagnostics:</w:t>
+      </w:r>
+    </w:p>
+    <w:p>
+      <w:pPr>
+        <w:pStyle w:val="ListParagraph"/>
+        <w:numPr>
+          <w:ilvl w:val="1"/>
+          <w:numId w:val="29"/>
+        </w:numPr>
+      </w:pPr>
+      <w:r>
+        <w:t>90 divergent iterations.</w:t>
+      </w:r>
+    </w:p>
+    <w:p>
+      <w:pPr>
+        <w:pStyle w:val="ListParagraph"/>
+        <w:numPr>
+          <w:ilvl w:val="1"/>
+          <w:numId w:val="29"/>
+        </w:numPr>
+      </w:pPr>
+      <w:r>
+        <w:t>E-BFMI and treedepth OK.</w:t>
+      </w:r>
+    </w:p>
+    <w:p>
+      <w:pPr>
+        <w:pStyle w:val="ListParagraph"/>
+        <w:numPr>
+          <w:ilvl w:val="1"/>
+          <w:numId w:val="29"/>
+        </w:numPr>
+      </w:pPr>
+      <w:r>
+        <w:t>Low autocorrelatin.</w:t>
+      </w:r>
+    </w:p>
+    <w:tbl>
+      <w:tblPr>
+        <w:tblStyle w:val="TableGrid"/>
+        <w:tblW w:w="0" w:type="auto"/>
+        <w:tblLook w:val="04A0" w:firstRow="1" w:lastRow="0" w:firstColumn="1" w:lastColumn="0" w:noHBand="0" w:noVBand="1"/>
+      </w:tblPr>
+      <w:tblGrid>
+        <w:gridCol w:w="1513"/>
+        <w:gridCol w:w="1312"/>
+        <w:gridCol w:w="1136"/>
+        <w:gridCol w:w="1333"/>
+        <w:gridCol w:w="1337"/>
+        <w:gridCol w:w="1229"/>
+        <w:gridCol w:w="1156"/>
+      </w:tblGrid>
+      <w:tr>
+        <w:tc>
+          <w:tcPr>
+            <w:tcW w:w="1513" w:type="dxa"/>
+          </w:tcPr>
+          <w:p>
+            <w:pPr>
+              <w:rPr>
+                <w:b/>
+              </w:rPr>
+            </w:pPr>
+            <w:r>
+              <w:rPr>
+                <w:b/>
+              </w:rPr>
+              <w:t>Parameter</w:t>
+            </w:r>
+          </w:p>
+        </w:tc>
+        <w:tc>
+          <w:tcPr>
+            <w:tcW w:w="1312" w:type="dxa"/>
+          </w:tcPr>
+          <w:p>
+            <w:pPr>
+              <w:rPr>
+                <w:b/>
+              </w:rPr>
+            </w:pPr>
+            <w:r>
+              <w:rPr>
+                <w:b/>
+              </w:rPr>
+              <w:t>Mean</w:t>
+            </w:r>
+          </w:p>
+        </w:tc>
+        <w:tc>
+          <w:tcPr>
+            <w:tcW w:w="1136" w:type="dxa"/>
+          </w:tcPr>
+          <w:p>
+            <w:pPr>
+              <w:rPr>
+                <w:b/>
+              </w:rPr>
+            </w:pPr>
+            <w:r>
+              <w:rPr>
+                <w:b/>
+              </w:rPr>
+              <w:t>SD</w:t>
+            </w:r>
+          </w:p>
+        </w:tc>
+        <w:tc>
+          <w:tcPr>
+            <w:tcW w:w="1333" w:type="dxa"/>
+          </w:tcPr>
+          <w:p>
+            <w:pPr>
+              <w:rPr>
+                <w:b/>
+              </w:rPr>
+            </w:pPr>
+            <w:r>
+              <w:rPr>
+                <w:b/>
+              </w:rPr>
+              <w:t>Lower 95%</w:t>
+            </w:r>
+          </w:p>
+        </w:tc>
+        <w:tc>
+          <w:tcPr>
+            <w:tcW w:w="1337" w:type="dxa"/>
+          </w:tcPr>
+          <w:p>
+            <w:pPr>
+              <w:rPr>
+                <w:b/>
+              </w:rPr>
+            </w:pPr>
+            <w:r>
+              <w:rPr>
+                <w:b/>
+              </w:rPr>
+              <w:t>Upper 95%</w:t>
+            </w:r>
+          </w:p>
+        </w:tc>
+        <w:tc>
+          <w:tcPr>
+            <w:tcW w:w="1229" w:type="dxa"/>
+          </w:tcPr>
+          <w:p>
+            <w:pPr>
+              <w:rPr>
+                <w:b/>
+              </w:rPr>
+            </w:pPr>
+            <w:r>
+              <w:rPr>
+                <w:b/>
+              </w:rPr>
+              <w:t>N_eff</w:t>
+            </w:r>
+          </w:p>
+        </w:tc>
+        <w:tc>
+          <w:tcPr>
+            <w:tcW w:w="1156" w:type="dxa"/>
+          </w:tcPr>
+          <w:p>
+            <w:pPr>
+              <w:rPr>
+                <w:b/>
+              </w:rPr>
+            </w:pPr>
+            <w:r>
+              <w:rPr>
+                <w:b/>
+              </w:rPr>
+              <w:t>R_hat</w:t>
+            </w:r>
+          </w:p>
+        </w:tc>
+      </w:tr>
+      <w:tr>
+        <w:tc>
+          <w:tcPr>
+            <w:tcW w:w="1513" w:type="dxa"/>
+          </w:tcPr>
+          <w:p>
+            <w:r>
+              <w:t>a</w:t>
+            </w:r>
+          </w:p>
+        </w:tc>
+        <w:tc>
+          <w:tcPr>
+            <w:tcW w:w="1312" w:type="dxa"/>
+          </w:tcPr>
+          <w:p>
+            <w:r>
+              <w:t>0.1918</w:t>
+            </w:r>
+          </w:p>
+        </w:tc>
+        <w:tc>
+          <w:tcPr>
+            <w:tcW w:w="1136" w:type="dxa"/>
+          </w:tcPr>
+          <w:p>
+            <w:r>
+              <w:t>0.0033</w:t>
+            </w:r>
+          </w:p>
+        </w:tc>
+        <w:tc>
+          <w:tcPr>
+            <w:tcW w:w="1333" w:type="dxa"/>
+          </w:tcPr>
+          <w:p>
+            <w:r>
+              <w:t>0.1853</w:t>
+            </w:r>
+          </w:p>
+        </w:tc>
+        <w:tc>
+          <w:tcPr>
+            <w:tcW w:w="1337" w:type="dxa"/>
+          </w:tcPr>
+          <w:p>
+            <w:r>
+              <w:t>0.1985</w:t>
+            </w:r>
+          </w:p>
+        </w:tc>
+        <w:tc>
+          <w:tcPr>
+            <w:tcW w:w="1229" w:type="dxa"/>
+          </w:tcPr>
+          <w:p>
+            <w:r>
+              <w:t>1837</w:t>
+            </w:r>
+          </w:p>
+        </w:tc>
+        <w:tc>
+          <w:tcPr>
+            <w:tcW w:w="1156" w:type="dxa"/>
+          </w:tcPr>
+          <w:p>
+            <w:r>
+              <w:t>0.9998</w:t>
+            </w:r>
+          </w:p>
+        </w:tc>
+      </w:tr>
+      <w:tr>
+        <w:tc>
+          <w:tcPr>
+            <w:tcW w:w="1513" w:type="dxa"/>
+          </w:tcPr>
+          <w:p>
+            <w:r>
+              <w:t>b_T</w:t>
+            </w:r>
+          </w:p>
+        </w:tc>
+        <w:tc>
+          <w:tcPr>
+            <w:tcW w:w="1312" w:type="dxa"/>
+          </w:tcPr>
+          <w:p>
+            <w:r>
+              <w:t>-0.0040</w:t>
+            </w:r>
+          </w:p>
+        </w:tc>
+        <w:tc>
+          <w:tcPr>
+            <w:tcW w:w="1136" w:type="dxa"/>
+          </w:tcPr>
+          <w:p>
+            <w:r>
+              <w:t>0.0030</w:t>
+            </w:r>
+          </w:p>
+        </w:tc>
+        <w:tc>
+          <w:tcPr>
+            <w:tcW w:w="1333" w:type="dxa"/>
+          </w:tcPr>
+          <w:p>
+            <w:r>
+              <w:t>-0.0099</w:t>
+            </w:r>
+          </w:p>
+        </w:tc>
+        <w:tc>
+          <w:tcPr>
+            <w:tcW w:w="1337" w:type="dxa"/>
+          </w:tcPr>
+          <w:p>
+            <w:r>
+              <w:t>0.0024</w:t>
+            </w:r>
+          </w:p>
+        </w:tc>
+        <w:tc>
+          <w:tcPr>
+            <w:tcW w:w="1229" w:type="dxa"/>
+          </w:tcPr>
+          <w:p>
+            <w:r>
+              <w:t>792</w:t>
+            </w:r>
+          </w:p>
+        </w:tc>
+        <w:tc>
+          <w:tcPr>
+            <w:tcW w:w="1156" w:type="dxa"/>
+          </w:tcPr>
+          <w:p>
+            <w:r>
+              <w:t>0.9997</w:t>
+            </w:r>
+          </w:p>
+        </w:tc>
+      </w:tr>
+      <w:tr>
+        <w:tc>
+          <w:tcPr>
+            <w:tcW w:w="1513" w:type="dxa"/>
+          </w:tcPr>
+          <w:p>
+            <w:r>
+              <w:t>sigma</w:t>
+            </w:r>
+          </w:p>
+        </w:tc>
+        <w:tc>
+          <w:tcPr>
+            <w:tcW w:w="1312" w:type="dxa"/>
+          </w:tcPr>
+          <w:p>
+            <w:r>
+              <w:t>0.0078</w:t>
+            </w:r>
+          </w:p>
+        </w:tc>
+        <w:tc>
+          <w:tcPr>
+            <w:tcW w:w="1136" w:type="dxa"/>
+          </w:tcPr>
+          <w:p>
+            <w:r>
+              <w:t>0.0038</w:t>
+            </w:r>
+          </w:p>
+        </w:tc>
+        <w:tc>
+          <w:tcPr>
+            <w:tcW w:w="1333" w:type="dxa"/>
+          </w:tcPr>
+          <w:p>
+            <w:r>
+              <w:t>0.0018</w:t>
+            </w:r>
+          </w:p>
+        </w:tc>
+        <w:tc>
+          <w:tcPr>
+            <w:tcW w:w="1337" w:type="dxa"/>
+          </w:tcPr>
+          <w:p>
+            <w:r>
+              <w:t>0.0147</w:t>
+            </w:r>
+          </w:p>
+        </w:tc>
+        <w:tc>
+          <w:tcPr>
+            <w:tcW w:w="1229" w:type="dxa"/>
+          </w:tcPr>
+          <w:p>
+            <w:r>
+              <w:t>302</w:t>
+            </w:r>
+          </w:p>
+        </w:tc>
+        <w:tc>
+          <w:tcPr>
+            <w:tcW w:w="1156" w:type="dxa"/>
+          </w:tcPr>
+          <w:p>
+            <w:r>
+              <w:t>0.9997</w:t>
+            </w:r>
+          </w:p>
+        </w:tc>
+      </w:tr>
+    </w:tbl>
+    <w:p/>
+    <w:p>
+      <w:pPr>
+        <w:pStyle w:val="Heading3"/>
+      </w:pPr>
+      <w:r>
+        <w:t>PRM</w:t>
+      </w:r>
+    </w:p>
+    <w:p>
+      <w:pPr>
+        <w:pStyle w:val="ListParagraph"/>
+        <w:numPr>
+          <w:ilvl w:val="0"/>
+          <w:numId w:val="30"/>
+        </w:numPr>
+      </w:pPr>
+      <w:r>
+        <w:t>3000 iter, 1500 warmup.</w:t>
+      </w:r>
+    </w:p>
+    <w:p>
+      <w:pPr>
+        <w:pStyle w:val="ListParagraph"/>
+        <w:numPr>
+          <w:ilvl w:val="1"/>
+          <w:numId w:val="30"/>
+        </w:numPr>
+      </w:pPr>
+      <w:r>
+        <w:t>Adapt_delta = 0.90.</w:t>
+      </w:r>
+    </w:p>
+    <w:p>
+      <w:pPr>
+        <w:pStyle w:val="ListParagraph"/>
+        <w:numPr>
+          <w:ilvl w:val="0"/>
+          <w:numId w:val="30"/>
+        </w:numPr>
+      </w:pPr>
+      <w:r>
+        <w:t>Diagnostics:</w:t>
+      </w:r>
+    </w:p>
+    <w:p>
+      <w:pPr>
+        <w:pStyle w:val="ListParagraph"/>
+        <w:numPr>
+          <w:ilvl w:val="1"/>
+          <w:numId w:val="30"/>
+        </w:numPr>
+      </w:pPr>
+      <w:r>
+        <w:t>0 divergent iterations.</w:t>
+      </w:r>
+    </w:p>
+    <w:p>
+      <w:pPr>
+        <w:pStyle w:val="ListParagraph"/>
+        <w:numPr>
+          <w:ilvl w:val="1"/>
+          <w:numId w:val="30"/>
+        </w:numPr>
+      </w:pPr>
+      <w:r>
+        <w:t>E-BMFI and treedepth OK.</w:t>
+      </w:r>
+    </w:p>
+    <w:p>
+      <w:pPr>
+        <w:pStyle w:val="ListParagraph"/>
+        <w:numPr>
+          <w:ilvl w:val="1"/>
+          <w:numId w:val="30"/>
+        </w:numPr>
+      </w:pPr>
+      <w:r>
+        <w:t>Some autocorrelation between b_T and sigma (0.53).</w:t>
+      </w:r>
+    </w:p>
+    <w:tbl>
+      <w:tblPr>
+        <w:tblStyle w:val="TableGrid"/>
+        <w:tblW w:w="0" w:type="auto"/>
+        <w:tblLook w:val="04A0" w:firstRow="1" w:lastRow="0" w:firstColumn="1" w:lastColumn="0" w:noHBand="0" w:noVBand="1"/>
+      </w:tblPr>
+      <w:tblGrid>
+        <w:gridCol w:w="1513"/>
+        <w:gridCol w:w="1312"/>
+        <w:gridCol w:w="1136"/>
+        <w:gridCol w:w="1333"/>
+        <w:gridCol w:w="1337"/>
+        <w:gridCol w:w="1229"/>
+        <w:gridCol w:w="1156"/>
+      </w:tblGrid>
+      <w:tr>
+        <w:tc>
+          <w:tcPr>
+            <w:tcW w:w="1513" w:type="dxa"/>
+          </w:tcPr>
+          <w:p>
+            <w:pPr>
+              <w:rPr>
+                <w:b/>
+              </w:rPr>
+            </w:pPr>
+            <w:r>
+              <w:rPr>
+                <w:b/>
+              </w:rPr>
+              <w:t>Parameter</w:t>
+            </w:r>
+          </w:p>
+        </w:tc>
+        <w:tc>
+          <w:tcPr>
+            <w:tcW w:w="1312" w:type="dxa"/>
+          </w:tcPr>
+          <w:p>
+            <w:pPr>
+              <w:rPr>
+                <w:b/>
+              </w:rPr>
+            </w:pPr>
+            <w:r>
+              <w:rPr>
+                <w:b/>
+              </w:rPr>
+              <w:t>Mean</w:t>
+            </w:r>
+          </w:p>
+        </w:tc>
+        <w:tc>
+          <w:tcPr>
+            <w:tcW w:w="1136" w:type="dxa"/>
+          </w:tcPr>
+          <w:p>
+            <w:pPr>
+              <w:rPr>
+                <w:b/>
+              </w:rPr>
+            </w:pPr>
+            <w:r>
+              <w:rPr>
+                <w:b/>
+              </w:rPr>
+              <w:t>SD</w:t>
+            </w:r>
+          </w:p>
+        </w:tc>
+        <w:tc>
+          <w:tcPr>
+            <w:tcW w:w="1333" w:type="dxa"/>
+          </w:tcPr>
+          <w:p>
+            <w:pPr>
+              <w:rPr>
+                <w:b/>
+              </w:rPr>
+            </w:pPr>
+            <w:r>
+              <w:rPr>
+                <w:b/>
+              </w:rPr>
+              <w:t>Lower 95%</w:t>
+            </w:r>
+          </w:p>
+        </w:tc>
+        <w:tc>
+          <w:tcPr>
+            <w:tcW w:w="1337" w:type="dxa"/>
+          </w:tcPr>
+          <w:p>
+            <w:pPr>
+              <w:rPr>
+                <w:b/>
+              </w:rPr>
+            </w:pPr>
+            <w:r>
+              <w:rPr>
+                <w:b/>
+              </w:rPr>
+              <w:t>Upper 95%</w:t>
+            </w:r>
+          </w:p>
+        </w:tc>
+        <w:tc>
+          <w:tcPr>
+            <w:tcW w:w="1229" w:type="dxa"/>
+          </w:tcPr>
+          <w:p>
+            <w:pPr>
+              <w:rPr>
+                <w:b/>
+              </w:rPr>
+            </w:pPr>
+            <w:r>
+              <w:rPr>
+                <w:b/>
+              </w:rPr>
+              <w:t>N_eff</w:t>
+            </w:r>
+          </w:p>
+        </w:tc>
+        <w:tc>
+          <w:tcPr>
+            <w:tcW w:w="1156" w:type="dxa"/>
+          </w:tcPr>
+          <w:p>
+            <w:pPr>
+              <w:rPr>
+                <w:b/>
+              </w:rPr>
+            </w:pPr>
+            <w:r>
+              <w:rPr>
+                <w:b/>
+              </w:rPr>
+              <w:t>R_hat</w:t>
+            </w:r>
+          </w:p>
+        </w:tc>
+      </w:tr>
+      <w:tr>
+        <w:tc>
+          <w:tcPr>
+            <w:tcW w:w="1513" w:type="dxa"/>
+          </w:tcPr>
+          <w:p>
+            <w:r>
+              <w:t>a</w:t>
+            </w:r>
+          </w:p>
+        </w:tc>
+        <w:tc>
+          <w:tcPr>
+            <w:tcW w:w="1312" w:type="dxa"/>
+          </w:tcPr>
+          <w:p>
+            <w:r>
+              <w:t>0.1695</w:t>
+            </w:r>
+          </w:p>
+        </w:tc>
+        <w:tc>
+          <w:tcPr>
+            <w:tcW w:w="1136" w:type="dxa"/>
+          </w:tcPr>
+          <w:p>
+            <w:r>
+              <w:t>0.0058</w:t>
+            </w:r>
+          </w:p>
+        </w:tc>
+        <w:tc>
+          <w:tcPr>
+            <w:tcW w:w="1333" w:type="dxa"/>
+          </w:tcPr>
+          <w:p>
+            <w:r>
+              <w:t>0.1589</w:t>
+            </w:r>
+          </w:p>
+        </w:tc>
+        <w:tc>
+          <w:tcPr>
+            <w:tcW w:w="1337" w:type="dxa"/>
+          </w:tcPr>
+          <w:p>
+            <w:r>
+              <w:t>0.1815</w:t>
+            </w:r>
+          </w:p>
+        </w:tc>
+        <w:tc>
+          <w:tcPr>
+            <w:tcW w:w="1229" w:type="dxa"/>
+          </w:tcPr>
+          <w:p>
+            <w:r>
+              <w:t>15000</w:t>
+            </w:r>
+          </w:p>
+        </w:tc>
+        <w:tc>
+          <w:tcPr>
+            <w:tcW w:w="1156" w:type="dxa"/>
+          </w:tcPr>
+          <w:p>
+            <w:r>
+              <w:t>1.0000</w:t>
+            </w:r>
+          </w:p>
+        </w:tc>
+      </w:tr>
+      <w:tr>
+        <w:tc>
+          <w:tcPr>
+            <w:tcW w:w="1513" w:type="dxa"/>
+          </w:tcPr>
+          <w:p>
+            <w:r>
+              <w:t>b_T</w:t>
+            </w:r>
+          </w:p>
+        </w:tc>
+        <w:tc>
+          <w:tcPr>
+            <w:tcW w:w="1312" w:type="dxa"/>
+          </w:tcPr>
+          <w:p>
+            <w:r>
+              <w:t>-0.0140</w:t>
+            </w:r>
+          </w:p>
+        </w:tc>
+        <w:tc>
+          <w:tcPr>
+            <w:tcW w:w="1136" w:type="dxa"/>
+          </w:tcPr>
+          <w:p>
+            <w:r>
+              <w:t>0.0090</w:t>
+            </w:r>
+          </w:p>
+        </w:tc>
+        <w:tc>
+          <w:tcPr>
+            <w:tcW w:w="1333" w:type="dxa"/>
+          </w:tcPr>
+          <w:p>
+            <w:r>
+              <w:t>-0.0307</w:t>
+            </w:r>
+          </w:p>
+        </w:tc>
+        <w:tc>
+          <w:tcPr>
+            <w:tcW w:w="1337" w:type="dxa"/>
+          </w:tcPr>
+          <w:p>
+            <w:r>
+              <w:t>0.0047</w:t>
+            </w:r>
+          </w:p>
+        </w:tc>
+        <w:tc>
+          <w:tcPr>
+            <w:tcW w:w="1229" w:type="dxa"/>
+          </w:tcPr>
+          <w:p>
+            <w:r>
+              <w:t>291</w:t>
+            </w:r>
+          </w:p>
+        </w:tc>
+        <w:tc>
+          <w:tcPr>
+            <w:tcW w:w="1156" w:type="dxa"/>
+          </w:tcPr>
+          <w:p>
+            <w:r>
+              <w:t>1.0004</w:t>
+            </w:r>
+          </w:p>
+        </w:tc>
+      </w:tr>
+      <w:tr>
+        <w:tc>
+          <w:tcPr>
+            <w:tcW w:w="1513" w:type="dxa"/>
+          </w:tcPr>
+          <w:p>
+            <w:r>
+              <w:t>sigma</w:t>
+            </w:r>
+          </w:p>
+        </w:tc>
+        <w:tc>
+          <w:tcPr>
+            <w:tcW w:w="1312" w:type="dxa"/>
+          </w:tcPr>
+          <w:p>
+            <w:r>
+              <w:t>0.0174</w:t>
+            </w:r>
+          </w:p>
+        </w:tc>
+        <w:tc>
+          <w:tcPr>
+            <w:tcW w:w="1136" w:type="dxa"/>
+          </w:tcPr>
+          <w:p>
+            <w:r>
+              <w:t>0.0062</w:t>
+            </w:r>
+          </w:p>
+        </w:tc>
+        <w:tc>
+          <w:tcPr>
+            <w:tcW w:w="1333" w:type="dxa"/>
+          </w:tcPr>
+          <w:p>
+            <w:r>
+              <w:t>0.0051</w:t>
+            </w:r>
+          </w:p>
+        </w:tc>
+        <w:tc>
+          <w:tcPr>
+            <w:tcW w:w="1337" w:type="dxa"/>
+          </w:tcPr>
+          <w:p>
+            <w:r>
+              <w:t>0.0288</w:t>
+            </w:r>
+          </w:p>
+        </w:tc>
+        <w:tc>
+          <w:tcPr>
+            <w:tcW w:w="1229" w:type="dxa"/>
+          </w:tcPr>
+          <w:p>
+            <w:r>
+              <w:t>209</w:t>
+            </w:r>
+          </w:p>
+        </w:tc>
+        <w:tc>
+          <w:tcPr>
+            <w:tcW w:w="1156" w:type="dxa"/>
+          </w:tcPr>
+          <w:p>
+            <w:r>
+              <w:t>0.9996</w:t>
             </w:r>
             <w:bookmarkStart w:id="0" w:name="_GoBack"/>
             <w:bookmarkEnd w:id="0"/>
@@ -9223,6 +11897,119 @@
 <file path=word/numbering.xml><?xml version="1.0" encoding="utf-8"?>
 <w:numbering xmlns:wpc="http://schemas.microsoft.com/office/word/2010/wordprocessingCanvas" xmlns:cx="http://schemas.microsoft.com/office/drawing/2014/chartex" xmlns:cx1="http://schemas.microsoft.com/office/drawing/2015/9/8/chartex" xmlns:mc="http://schemas.openxmlformats.org/markup-compatibility/2006" xmlns:o="urn:schemas-microsoft-com:office:office" xmlns:r="http://schemas.openxmlformats.org/officeDocument/2006/relationships" xmlns:m="http://schemas.openxmlformats.org/officeDocument/2006/math" xmlns:v="urn:schemas-microsoft-com:vml" xmlns:wp14="http://schemas.microsoft.com/office/word/2010/wordprocessingDrawing" xmlns:wp="http://schemas.openxmlformats.org/drawingml/2006/wordprocessingDrawing" xmlns:w10="urn:schemas-microsoft-com:office:word" xmlns:w="http://schemas.openxmlformats.org/wordprocessingml/2006/main" xmlns:w14="http://schemas.microsoft.com/office/word/2010/wordml" xmlns:w15="http://schemas.microsoft.com/office/word/2012/wordml" xmlns:w16se="http://schemas.microsoft.com/office/word/2015/wordml/symex" xmlns:wpg="http://schemas.microsoft.com/office/word/2010/wordprocessingGroup" xmlns:wpi="http://schemas.microsoft.com/office/word/2010/wordprocessingInk" xmlns:wne="http://schemas.microsoft.com/office/word/2006/wordml" xmlns:wps="http://schemas.microsoft.com/office/word/2010/wordprocessingShape" mc:Ignorable="w14 w15 w16se wp14">
   <w:abstractNum w:abstractNumId="0" w15:restartNumberingAfterBreak="0">
+    <w:nsid w:val="05D31D98"/>
+    <w:multiLevelType w:val="hybridMultilevel"/>
+    <w:tmpl w:val="ED8827F8"/>
+    <w:lvl w:ilvl="0" w:tplc="08090001">
+      <w:start w:val="1"/>
+      <w:numFmt w:val="bullet"/>
+      <w:lvlText w:val=""/>
+      <w:lvlJc w:val="left"/>
+      <w:pPr>
+        <w:ind w:left="720" w:hanging="360"/>
+      </w:pPr>
+      <w:rPr>
+        <w:rFonts w:ascii="Symbol" w:hAnsi="Symbol" w:hint="default"/>
+      </w:rPr>
+    </w:lvl>
+    <w:lvl w:ilvl="1" w:tplc="08090003">
+      <w:start w:val="1"/>
+      <w:numFmt w:val="bullet"/>
+      <w:lvlText w:val="o"/>
+      <w:lvlJc w:val="left"/>
+      <w:pPr>
+        <w:ind w:left="1440" w:hanging="360"/>
+      </w:pPr>
+      <w:rPr>
+        <w:rFonts w:ascii="Courier New" w:hAnsi="Courier New" w:cs="Courier New" w:hint="default"/>
+      </w:rPr>
+    </w:lvl>
+    <w:lvl w:ilvl="2" w:tplc="08090005" w:tentative="1">
+      <w:start w:val="1"/>
+      <w:numFmt w:val="bullet"/>
+      <w:lvlText w:val=""/>
+      <w:lvlJc w:val="left"/>
+      <w:pPr>
+        <w:ind w:left="2160" w:hanging="360"/>
+      </w:pPr>
+      <w:rPr>
+        <w:rFonts w:ascii="Wingdings" w:hAnsi="Wingdings" w:hint="default"/>
+      </w:rPr>
+    </w:lvl>
+    <w:lvl w:ilvl="3" w:tplc="08090001" w:tentative="1">
+      <w:start w:val="1"/>
+      <w:numFmt w:val="bullet"/>
+      <w:lvlText w:val=""/>
+      <w:lvlJc w:val="left"/>
+      <w:pPr>
+        <w:ind w:left="2880" w:hanging="360"/>
+      </w:pPr>
+      <w:rPr>
+        <w:rFonts w:ascii="Symbol" w:hAnsi="Symbol" w:hint="default"/>
+      </w:rPr>
+    </w:lvl>
+    <w:lvl w:ilvl="4" w:tplc="08090003" w:tentative="1">
+      <w:start w:val="1"/>
+      <w:numFmt w:val="bullet"/>
+      <w:lvlText w:val="o"/>
+      <w:lvlJc w:val="left"/>
+      <w:pPr>
+        <w:ind w:left="3600" w:hanging="360"/>
+      </w:pPr>
+      <w:rPr>
+        <w:rFonts w:ascii="Courier New" w:hAnsi="Courier New" w:cs="Courier New" w:hint="default"/>
+      </w:rPr>
+    </w:lvl>
+    <w:lvl w:ilvl="5" w:tplc="08090005" w:tentative="1">
+      <w:start w:val="1"/>
+      <w:numFmt w:val="bullet"/>
+      <w:lvlText w:val=""/>
+      <w:lvlJc w:val="left"/>
+      <w:pPr>
+        <w:ind w:left="4320" w:hanging="360"/>
+      </w:pPr>
+      <w:rPr>
+        <w:rFonts w:ascii="Wingdings" w:hAnsi="Wingdings" w:hint="default"/>
+      </w:rPr>
+    </w:lvl>
+    <w:lvl w:ilvl="6" w:tplc="08090001" w:tentative="1">
+      <w:start w:val="1"/>
+      <w:numFmt w:val="bullet"/>
+      <w:lvlText w:val=""/>
+      <w:lvlJc w:val="left"/>
+      <w:pPr>
+        <w:ind w:left="5040" w:hanging="360"/>
+      </w:pPr>
+      <w:rPr>
+        <w:rFonts w:ascii="Symbol" w:hAnsi="Symbol" w:hint="default"/>
+      </w:rPr>
+    </w:lvl>
+    <w:lvl w:ilvl="7" w:tplc="08090003" w:tentative="1">
+      <w:start w:val="1"/>
+      <w:numFmt w:val="bullet"/>
+      <w:lvlText w:val="o"/>
+      <w:lvlJc w:val="left"/>
+      <w:pPr>
+        <w:ind w:left="5760" w:hanging="360"/>
+      </w:pPr>
+      <w:rPr>
+        <w:rFonts w:ascii="Courier New" w:hAnsi="Courier New" w:cs="Courier New" w:hint="default"/>
+      </w:rPr>
+    </w:lvl>
+    <w:lvl w:ilvl="8" w:tplc="08090005" w:tentative="1">
+      <w:start w:val="1"/>
+      <w:numFmt w:val="bullet"/>
+      <w:lvlText w:val=""/>
+      <w:lvlJc w:val="left"/>
+      <w:pPr>
+        <w:ind w:left="6480" w:hanging="360"/>
+      </w:pPr>
+      <w:rPr>
+        <w:rFonts w:ascii="Wingdings" w:hAnsi="Wingdings" w:hint="default"/>
+      </w:rPr>
+    </w:lvl>
+  </w:abstractNum>
+  <w:abstractNum w:abstractNumId="1" w15:restartNumberingAfterBreak="0">
     <w:nsid w:val="0B8D4F64"/>
     <w:multiLevelType w:val="hybridMultilevel"/>
     <w:tmpl w:val="CE6476EE"/>
@@ -9335,7 +12122,7 @@
       </w:rPr>
     </w:lvl>
   </w:abstractNum>
-  <w:abstractNum w:abstractNumId="1" w15:restartNumberingAfterBreak="0">
+  <w:abstractNum w:abstractNumId="2" w15:restartNumberingAfterBreak="0">
     <w:nsid w:val="1BD97B34"/>
     <w:multiLevelType w:val="hybridMultilevel"/>
     <w:tmpl w:val="B25E61E0"/>
@@ -9448,7 +12235,7 @@
       </w:rPr>
     </w:lvl>
   </w:abstractNum>
-  <w:abstractNum w:abstractNumId="2" w15:restartNumberingAfterBreak="0">
+  <w:abstractNum w:abstractNumId="3" w15:restartNumberingAfterBreak="0">
     <w:nsid w:val="1CE6530D"/>
     <w:multiLevelType w:val="hybridMultilevel"/>
     <w:tmpl w:val="B5565AB8"/>
@@ -9561,7 +12348,7 @@
       </w:rPr>
     </w:lvl>
   </w:abstractNum>
-  <w:abstractNum w:abstractNumId="3" w15:restartNumberingAfterBreak="0">
+  <w:abstractNum w:abstractNumId="4" w15:restartNumberingAfterBreak="0">
     <w:nsid w:val="238718A5"/>
     <w:multiLevelType w:val="hybridMultilevel"/>
     <w:tmpl w:val="5D68B7A2"/>
@@ -9674,7 +12461,7 @@
       </w:rPr>
     </w:lvl>
   </w:abstractNum>
-  <w:abstractNum w:abstractNumId="4" w15:restartNumberingAfterBreak="0">
+  <w:abstractNum w:abstractNumId="5" w15:restartNumberingAfterBreak="0">
     <w:nsid w:val="23B87981"/>
     <w:multiLevelType w:val="hybridMultilevel"/>
     <w:tmpl w:val="26EA3524"/>
@@ -9787,7 +12574,7 @@
       </w:rPr>
     </w:lvl>
   </w:abstractNum>
-  <w:abstractNum w:abstractNumId="5" w15:restartNumberingAfterBreak="0">
+  <w:abstractNum w:abstractNumId="6" w15:restartNumberingAfterBreak="0">
     <w:nsid w:val="267043EB"/>
     <w:multiLevelType w:val="hybridMultilevel"/>
     <w:tmpl w:val="ADCC16F0"/>
@@ -9900,7 +12687,7 @@
       </w:rPr>
     </w:lvl>
   </w:abstractNum>
-  <w:abstractNum w:abstractNumId="6" w15:restartNumberingAfterBreak="0">
+  <w:abstractNum w:abstractNumId="7" w15:restartNumberingAfterBreak="0">
     <w:nsid w:val="2C9D4480"/>
     <w:multiLevelType w:val="hybridMultilevel"/>
     <w:tmpl w:val="69C2BCB6"/>
@@ -10013,7 +12800,7 @@
       </w:rPr>
     </w:lvl>
   </w:abstractNum>
-  <w:abstractNum w:abstractNumId="7" w15:restartNumberingAfterBreak="0">
+  <w:abstractNum w:abstractNumId="8" w15:restartNumberingAfterBreak="0">
     <w:nsid w:val="2DAD0429"/>
     <w:multiLevelType w:val="hybridMultilevel"/>
     <w:tmpl w:val="73529720"/>
@@ -10126,7 +12913,120 @@
       </w:rPr>
     </w:lvl>
   </w:abstractNum>
-  <w:abstractNum w:abstractNumId="8" w15:restartNumberingAfterBreak="0">
+  <w:abstractNum w:abstractNumId="9" w15:restartNumberingAfterBreak="0">
+    <w:nsid w:val="2DEF6342"/>
+    <w:multiLevelType w:val="hybridMultilevel"/>
+    <w:tmpl w:val="6032FA90"/>
+    <w:lvl w:ilvl="0" w:tplc="08090001">
+      <w:start w:val="1"/>
+      <w:numFmt w:val="bullet"/>
+      <w:lvlText w:val=""/>
+      <w:lvlJc w:val="left"/>
+      <w:pPr>
+        <w:ind w:left="720" w:hanging="360"/>
+      </w:pPr>
+      <w:rPr>
+        <w:rFonts w:ascii="Symbol" w:hAnsi="Symbol" w:hint="default"/>
+      </w:rPr>
+    </w:lvl>
+    <w:lvl w:ilvl="1" w:tplc="08090003">
+      <w:start w:val="1"/>
+      <w:numFmt w:val="bullet"/>
+      <w:lvlText w:val="o"/>
+      <w:lvlJc w:val="left"/>
+      <w:pPr>
+        <w:ind w:left="1440" w:hanging="360"/>
+      </w:pPr>
+      <w:rPr>
+        <w:rFonts w:ascii="Courier New" w:hAnsi="Courier New" w:cs="Courier New" w:hint="default"/>
+      </w:rPr>
+    </w:lvl>
+    <w:lvl w:ilvl="2" w:tplc="08090005" w:tentative="1">
+      <w:start w:val="1"/>
+      <w:numFmt w:val="bullet"/>
+      <w:lvlText w:val=""/>
+      <w:lvlJc w:val="left"/>
+      <w:pPr>
+        <w:ind w:left="2160" w:hanging="360"/>
+      </w:pPr>
+      <w:rPr>
+        <w:rFonts w:ascii="Wingdings" w:hAnsi="Wingdings" w:hint="default"/>
+      </w:rPr>
+    </w:lvl>
+    <w:lvl w:ilvl="3" w:tplc="08090001" w:tentative="1">
+      <w:start w:val="1"/>
+      <w:numFmt w:val="bullet"/>
+      <w:lvlText w:val=""/>
+      <w:lvlJc w:val="left"/>
+      <w:pPr>
+        <w:ind w:left="2880" w:hanging="360"/>
+      </w:pPr>
+      <w:rPr>
+        <w:rFonts w:ascii="Symbol" w:hAnsi="Symbol" w:hint="default"/>
+      </w:rPr>
+    </w:lvl>
+    <w:lvl w:ilvl="4" w:tplc="08090003" w:tentative="1">
+      <w:start w:val="1"/>
+      <w:numFmt w:val="bullet"/>
+      <w:lvlText w:val="o"/>
+      <w:lvlJc w:val="left"/>
+      <w:pPr>
+        <w:ind w:left="3600" w:hanging="360"/>
+      </w:pPr>
+      <w:rPr>
+        <w:rFonts w:ascii="Courier New" w:hAnsi="Courier New" w:cs="Courier New" w:hint="default"/>
+      </w:rPr>
+    </w:lvl>
+    <w:lvl w:ilvl="5" w:tplc="08090005" w:tentative="1">
+      <w:start w:val="1"/>
+      <w:numFmt w:val="bullet"/>
+      <w:lvlText w:val=""/>
+      <w:lvlJc w:val="left"/>
+      <w:pPr>
+        <w:ind w:left="4320" w:hanging="360"/>
+      </w:pPr>
+      <w:rPr>
+        <w:rFonts w:ascii="Wingdings" w:hAnsi="Wingdings" w:hint="default"/>
+      </w:rPr>
+    </w:lvl>
+    <w:lvl w:ilvl="6" w:tplc="08090001" w:tentative="1">
+      <w:start w:val="1"/>
+      <w:numFmt w:val="bullet"/>
+      <w:lvlText w:val=""/>
+      <w:lvlJc w:val="left"/>
+      <w:pPr>
+        <w:ind w:left="5040" w:hanging="360"/>
+      </w:pPr>
+      <w:rPr>
+        <w:rFonts w:ascii="Symbol" w:hAnsi="Symbol" w:hint="default"/>
+      </w:rPr>
+    </w:lvl>
+    <w:lvl w:ilvl="7" w:tplc="08090003" w:tentative="1">
+      <w:start w:val="1"/>
+      <w:numFmt w:val="bullet"/>
+      <w:lvlText w:val="o"/>
+      <w:lvlJc w:val="left"/>
+      <w:pPr>
+        <w:ind w:left="5760" w:hanging="360"/>
+      </w:pPr>
+      <w:rPr>
+        <w:rFonts w:ascii="Courier New" w:hAnsi="Courier New" w:cs="Courier New" w:hint="default"/>
+      </w:rPr>
+    </w:lvl>
+    <w:lvl w:ilvl="8" w:tplc="08090005" w:tentative="1">
+      <w:start w:val="1"/>
+      <w:numFmt w:val="bullet"/>
+      <w:lvlText w:val=""/>
+      <w:lvlJc w:val="left"/>
+      <w:pPr>
+        <w:ind w:left="6480" w:hanging="360"/>
+      </w:pPr>
+      <w:rPr>
+        <w:rFonts w:ascii="Wingdings" w:hAnsi="Wingdings" w:hint="default"/>
+      </w:rPr>
+    </w:lvl>
+  </w:abstractNum>
+  <w:abstractNum w:abstractNumId="10" w15:restartNumberingAfterBreak="0">
     <w:nsid w:val="2F3E0BDA"/>
     <w:multiLevelType w:val="hybridMultilevel"/>
     <w:tmpl w:val="71A41F0E"/>
@@ -10239,7 +13139,7 @@
       </w:rPr>
     </w:lvl>
   </w:abstractNum>
-  <w:abstractNum w:abstractNumId="9" w15:restartNumberingAfterBreak="0">
+  <w:abstractNum w:abstractNumId="11" w15:restartNumberingAfterBreak="0">
     <w:nsid w:val="314B3C17"/>
     <w:multiLevelType w:val="hybridMultilevel"/>
     <w:tmpl w:val="F42A9EF4"/>
@@ -10352,7 +13252,7 @@
       </w:rPr>
     </w:lvl>
   </w:abstractNum>
-  <w:abstractNum w:abstractNumId="10" w15:restartNumberingAfterBreak="0">
+  <w:abstractNum w:abstractNumId="12" w15:restartNumberingAfterBreak="0">
     <w:nsid w:val="32453A71"/>
     <w:multiLevelType w:val="hybridMultilevel"/>
     <w:tmpl w:val="767E5A5E"/>
@@ -10465,7 +13365,7 @@
       </w:rPr>
     </w:lvl>
   </w:abstractNum>
-  <w:abstractNum w:abstractNumId="11" w15:restartNumberingAfterBreak="0">
+  <w:abstractNum w:abstractNumId="13" w15:restartNumberingAfterBreak="0">
     <w:nsid w:val="340679A3"/>
     <w:multiLevelType w:val="hybridMultilevel"/>
     <w:tmpl w:val="C868B430"/>
@@ -10578,7 +13478,120 @@
       </w:rPr>
     </w:lvl>
   </w:abstractNum>
-  <w:abstractNum w:abstractNumId="12" w15:restartNumberingAfterBreak="0">
+  <w:abstractNum w:abstractNumId="14" w15:restartNumberingAfterBreak="0">
+    <w:nsid w:val="3658149D"/>
+    <w:multiLevelType w:val="hybridMultilevel"/>
+    <w:tmpl w:val="FFE6ADFA"/>
+    <w:lvl w:ilvl="0" w:tplc="08090001">
+      <w:start w:val="1"/>
+      <w:numFmt w:val="bullet"/>
+      <w:lvlText w:val=""/>
+      <w:lvlJc w:val="left"/>
+      <w:pPr>
+        <w:ind w:left="720" w:hanging="360"/>
+      </w:pPr>
+      <w:rPr>
+        <w:rFonts w:ascii="Symbol" w:hAnsi="Symbol" w:hint="default"/>
+      </w:rPr>
+    </w:lvl>
+    <w:lvl w:ilvl="1" w:tplc="08090003">
+      <w:start w:val="1"/>
+      <w:numFmt w:val="bullet"/>
+      <w:lvlText w:val="o"/>
+      <w:lvlJc w:val="left"/>
+      <w:pPr>
+        <w:ind w:left="1440" w:hanging="360"/>
+      </w:pPr>
+      <w:rPr>
+        <w:rFonts w:ascii="Courier New" w:hAnsi="Courier New" w:cs="Courier New" w:hint="default"/>
+      </w:rPr>
+    </w:lvl>
+    <w:lvl w:ilvl="2" w:tplc="08090005" w:tentative="1">
+      <w:start w:val="1"/>
+      <w:numFmt w:val="bullet"/>
+      <w:lvlText w:val=""/>
+      <w:lvlJc w:val="left"/>
+      <w:pPr>
+        <w:ind w:left="2160" w:hanging="360"/>
+      </w:pPr>
+      <w:rPr>
+        <w:rFonts w:ascii="Wingdings" w:hAnsi="Wingdings" w:hint="default"/>
+      </w:rPr>
+    </w:lvl>
+    <w:lvl w:ilvl="3" w:tplc="08090001" w:tentative="1">
+      <w:start w:val="1"/>
+      <w:numFmt w:val="bullet"/>
+      <w:lvlText w:val=""/>
+      <w:lvlJc w:val="left"/>
+      <w:pPr>
+        <w:ind w:left="2880" w:hanging="360"/>
+      </w:pPr>
+      <w:rPr>
+        <w:rFonts w:ascii="Symbol" w:hAnsi="Symbol" w:hint="default"/>
+      </w:rPr>
+    </w:lvl>
+    <w:lvl w:ilvl="4" w:tplc="08090003" w:tentative="1">
+      <w:start w:val="1"/>
+      <w:numFmt w:val="bullet"/>
+      <w:lvlText w:val="o"/>
+      <w:lvlJc w:val="left"/>
+      <w:pPr>
+        <w:ind w:left="3600" w:hanging="360"/>
+      </w:pPr>
+      <w:rPr>
+        <w:rFonts w:ascii="Courier New" w:hAnsi="Courier New" w:cs="Courier New" w:hint="default"/>
+      </w:rPr>
+    </w:lvl>
+    <w:lvl w:ilvl="5" w:tplc="08090005" w:tentative="1">
+      <w:start w:val="1"/>
+      <w:numFmt w:val="bullet"/>
+      <w:lvlText w:val=""/>
+      <w:lvlJc w:val="left"/>
+      <w:pPr>
+        <w:ind w:left="4320" w:hanging="360"/>
+      </w:pPr>
+      <w:rPr>
+        <w:rFonts w:ascii="Wingdings" w:hAnsi="Wingdings" w:hint="default"/>
+      </w:rPr>
+    </w:lvl>
+    <w:lvl w:ilvl="6" w:tplc="08090001" w:tentative="1">
+      <w:start w:val="1"/>
+      <w:numFmt w:val="bullet"/>
+      <w:lvlText w:val=""/>
+      <w:lvlJc w:val="left"/>
+      <w:pPr>
+        <w:ind w:left="5040" w:hanging="360"/>
+      </w:pPr>
+      <w:rPr>
+        <w:rFonts w:ascii="Symbol" w:hAnsi="Symbol" w:hint="default"/>
+      </w:rPr>
+    </w:lvl>
+    <w:lvl w:ilvl="7" w:tplc="08090003" w:tentative="1">
+      <w:start w:val="1"/>
+      <w:numFmt w:val="bullet"/>
+      <w:lvlText w:val="o"/>
+      <w:lvlJc w:val="left"/>
+      <w:pPr>
+        <w:ind w:left="5760" w:hanging="360"/>
+      </w:pPr>
+      <w:rPr>
+        <w:rFonts w:ascii="Courier New" w:hAnsi="Courier New" w:cs="Courier New" w:hint="default"/>
+      </w:rPr>
+    </w:lvl>
+    <w:lvl w:ilvl="8" w:tplc="08090005" w:tentative="1">
+      <w:start w:val="1"/>
+      <w:numFmt w:val="bullet"/>
+      <w:lvlText w:val=""/>
+      <w:lvlJc w:val="left"/>
+      <w:pPr>
+        <w:ind w:left="6480" w:hanging="360"/>
+      </w:pPr>
+      <w:rPr>
+        <w:rFonts w:ascii="Wingdings" w:hAnsi="Wingdings" w:hint="default"/>
+      </w:rPr>
+    </w:lvl>
+  </w:abstractNum>
+  <w:abstractNum w:abstractNumId="15" w15:restartNumberingAfterBreak="0">
     <w:nsid w:val="3A6573DD"/>
     <w:multiLevelType w:val="hybridMultilevel"/>
     <w:tmpl w:val="ACFA9AC8"/>
@@ -10691,7 +13704,120 @@
       </w:rPr>
     </w:lvl>
   </w:abstractNum>
-  <w:abstractNum w:abstractNumId="13" w15:restartNumberingAfterBreak="0">
+  <w:abstractNum w:abstractNumId="16" w15:restartNumberingAfterBreak="0">
+    <w:nsid w:val="42A865B8"/>
+    <w:multiLevelType w:val="hybridMultilevel"/>
+    <w:tmpl w:val="FC283038"/>
+    <w:lvl w:ilvl="0" w:tplc="08090001">
+      <w:start w:val="1"/>
+      <w:numFmt w:val="bullet"/>
+      <w:lvlText w:val=""/>
+      <w:lvlJc w:val="left"/>
+      <w:pPr>
+        <w:ind w:left="720" w:hanging="360"/>
+      </w:pPr>
+      <w:rPr>
+        <w:rFonts w:ascii="Symbol" w:hAnsi="Symbol" w:hint="default"/>
+      </w:rPr>
+    </w:lvl>
+    <w:lvl w:ilvl="1" w:tplc="08090003">
+      <w:start w:val="1"/>
+      <w:numFmt w:val="bullet"/>
+      <w:lvlText w:val="o"/>
+      <w:lvlJc w:val="left"/>
+      <w:pPr>
+        <w:ind w:left="1440" w:hanging="360"/>
+      </w:pPr>
+      <w:rPr>
+        <w:rFonts w:ascii="Courier New" w:hAnsi="Courier New" w:cs="Courier New" w:hint="default"/>
+      </w:rPr>
+    </w:lvl>
+    <w:lvl w:ilvl="2" w:tplc="08090005" w:tentative="1">
+      <w:start w:val="1"/>
+      <w:numFmt w:val="bullet"/>
+      <w:lvlText w:val=""/>
+      <w:lvlJc w:val="left"/>
+      <w:pPr>
+        <w:ind w:left="2160" w:hanging="360"/>
+      </w:pPr>
+      <w:rPr>
+        <w:rFonts w:ascii="Wingdings" w:hAnsi="Wingdings" w:hint="default"/>
+      </w:rPr>
+    </w:lvl>
+    <w:lvl w:ilvl="3" w:tplc="08090001" w:tentative="1">
+      <w:start w:val="1"/>
+      <w:numFmt w:val="bullet"/>
+      <w:lvlText w:val=""/>
+      <w:lvlJc w:val="left"/>
+      <w:pPr>
+        <w:ind w:left="2880" w:hanging="360"/>
+      </w:pPr>
+      <w:rPr>
+        <w:rFonts w:ascii="Symbol" w:hAnsi="Symbol" w:hint="default"/>
+      </w:rPr>
+    </w:lvl>
+    <w:lvl w:ilvl="4" w:tplc="08090003" w:tentative="1">
+      <w:start w:val="1"/>
+      <w:numFmt w:val="bullet"/>
+      <w:lvlText w:val="o"/>
+      <w:lvlJc w:val="left"/>
+      <w:pPr>
+        <w:ind w:left="3600" w:hanging="360"/>
+      </w:pPr>
+      <w:rPr>
+        <w:rFonts w:ascii="Courier New" w:hAnsi="Courier New" w:cs="Courier New" w:hint="default"/>
+      </w:rPr>
+    </w:lvl>
+    <w:lvl w:ilvl="5" w:tplc="08090005" w:tentative="1">
+      <w:start w:val="1"/>
+      <w:numFmt w:val="bullet"/>
+      <w:lvlText w:val=""/>
+      <w:lvlJc w:val="left"/>
+      <w:pPr>
+        <w:ind w:left="4320" w:hanging="360"/>
+      </w:pPr>
+      <w:rPr>
+        <w:rFonts w:ascii="Wingdings" w:hAnsi="Wingdings" w:hint="default"/>
+      </w:rPr>
+    </w:lvl>
+    <w:lvl w:ilvl="6" w:tplc="08090001" w:tentative="1">
+      <w:start w:val="1"/>
+      <w:numFmt w:val="bullet"/>
+      <w:lvlText w:val=""/>
+      <w:lvlJc w:val="left"/>
+      <w:pPr>
+        <w:ind w:left="5040" w:hanging="360"/>
+      </w:pPr>
+      <w:rPr>
+        <w:rFonts w:ascii="Symbol" w:hAnsi="Symbol" w:hint="default"/>
+      </w:rPr>
+    </w:lvl>
+    <w:lvl w:ilvl="7" w:tplc="08090003" w:tentative="1">
+      <w:start w:val="1"/>
+      <w:numFmt w:val="bullet"/>
+      <w:lvlText w:val="o"/>
+      <w:lvlJc w:val="left"/>
+      <w:pPr>
+        <w:ind w:left="5760" w:hanging="360"/>
+      </w:pPr>
+      <w:rPr>
+        <w:rFonts w:ascii="Courier New" w:hAnsi="Courier New" w:cs="Courier New" w:hint="default"/>
+      </w:rPr>
+    </w:lvl>
+    <w:lvl w:ilvl="8" w:tplc="08090005" w:tentative="1">
+      <w:start w:val="1"/>
+      <w:numFmt w:val="bullet"/>
+      <w:lvlText w:val=""/>
+      <w:lvlJc w:val="left"/>
+      <w:pPr>
+        <w:ind w:left="6480" w:hanging="360"/>
+      </w:pPr>
+      <w:rPr>
+        <w:rFonts w:ascii="Wingdings" w:hAnsi="Wingdings" w:hint="default"/>
+      </w:rPr>
+    </w:lvl>
+  </w:abstractNum>
+  <w:abstractNum w:abstractNumId="17" w15:restartNumberingAfterBreak="0">
     <w:nsid w:val="4A4340A8"/>
     <w:multiLevelType w:val="hybridMultilevel"/>
     <w:tmpl w:val="8BE68960"/>
@@ -10804,7 +13930,7 @@
       </w:rPr>
     </w:lvl>
   </w:abstractNum>
-  <w:abstractNum w:abstractNumId="14" w15:restartNumberingAfterBreak="0">
+  <w:abstractNum w:abstractNumId="18" w15:restartNumberingAfterBreak="0">
     <w:nsid w:val="4E2368BE"/>
     <w:multiLevelType w:val="hybridMultilevel"/>
     <w:tmpl w:val="2EF61226"/>
@@ -10917,7 +14043,7 @@
       </w:rPr>
     </w:lvl>
   </w:abstractNum>
-  <w:abstractNum w:abstractNumId="15" w15:restartNumberingAfterBreak="0">
+  <w:abstractNum w:abstractNumId="19" w15:restartNumberingAfterBreak="0">
     <w:nsid w:val="51503415"/>
     <w:multiLevelType w:val="hybridMultilevel"/>
     <w:tmpl w:val="6D04B0E4"/>
@@ -11030,7 +14156,7 @@
       </w:rPr>
     </w:lvl>
   </w:abstractNum>
-  <w:abstractNum w:abstractNumId="16" w15:restartNumberingAfterBreak="0">
+  <w:abstractNum w:abstractNumId="20" w15:restartNumberingAfterBreak="0">
     <w:nsid w:val="52D87EA6"/>
     <w:multiLevelType w:val="hybridMultilevel"/>
     <w:tmpl w:val="170A4172"/>
@@ -11143,7 +14269,7 @@
       </w:rPr>
     </w:lvl>
   </w:abstractNum>
-  <w:abstractNum w:abstractNumId="17" w15:restartNumberingAfterBreak="0">
+  <w:abstractNum w:abstractNumId="21" w15:restartNumberingAfterBreak="0">
     <w:nsid w:val="57273453"/>
     <w:multiLevelType w:val="hybridMultilevel"/>
     <w:tmpl w:val="2D6A84E0"/>
@@ -11256,7 +14382,7 @@
       </w:rPr>
     </w:lvl>
   </w:abstractNum>
-  <w:abstractNum w:abstractNumId="18" w15:restartNumberingAfterBreak="0">
+  <w:abstractNum w:abstractNumId="22" w15:restartNumberingAfterBreak="0">
     <w:nsid w:val="5C1E3847"/>
     <w:multiLevelType w:val="hybridMultilevel"/>
     <w:tmpl w:val="ACFA9AC8"/>
@@ -11369,7 +14495,7 @@
       </w:rPr>
     </w:lvl>
   </w:abstractNum>
-  <w:abstractNum w:abstractNumId="19" w15:restartNumberingAfterBreak="0">
+  <w:abstractNum w:abstractNumId="23" w15:restartNumberingAfterBreak="0">
     <w:nsid w:val="5EFE0B56"/>
     <w:multiLevelType w:val="hybridMultilevel"/>
     <w:tmpl w:val="0682E616"/>
@@ -11482,7 +14608,120 @@
       </w:rPr>
     </w:lvl>
   </w:abstractNum>
-  <w:abstractNum w:abstractNumId="20" w15:restartNumberingAfterBreak="0">
+  <w:abstractNum w:abstractNumId="24" w15:restartNumberingAfterBreak="0">
+    <w:nsid w:val="614141DD"/>
+    <w:multiLevelType w:val="hybridMultilevel"/>
+    <w:tmpl w:val="08C2592E"/>
+    <w:lvl w:ilvl="0" w:tplc="08090001">
+      <w:start w:val="1"/>
+      <w:numFmt w:val="bullet"/>
+      <w:lvlText w:val=""/>
+      <w:lvlJc w:val="left"/>
+      <w:pPr>
+        <w:ind w:left="720" w:hanging="360"/>
+      </w:pPr>
+      <w:rPr>
+        <w:rFonts w:ascii="Symbol" w:hAnsi="Symbol" w:hint="default"/>
+      </w:rPr>
+    </w:lvl>
+    <w:lvl w:ilvl="1" w:tplc="08090003">
+      <w:start w:val="1"/>
+      <w:numFmt w:val="bullet"/>
+      <w:lvlText w:val="o"/>
+      <w:lvlJc w:val="left"/>
+      <w:pPr>
+        <w:ind w:left="1440" w:hanging="360"/>
+      </w:pPr>
+      <w:rPr>
+        <w:rFonts w:ascii="Courier New" w:hAnsi="Courier New" w:cs="Courier New" w:hint="default"/>
+      </w:rPr>
+    </w:lvl>
+    <w:lvl w:ilvl="2" w:tplc="08090005" w:tentative="1">
+      <w:start w:val="1"/>
+      <w:numFmt w:val="bullet"/>
+      <w:lvlText w:val=""/>
+      <w:lvlJc w:val="left"/>
+      <w:pPr>
+        <w:ind w:left="2160" w:hanging="360"/>
+      </w:pPr>
+      <w:rPr>
+        <w:rFonts w:ascii="Wingdings" w:hAnsi="Wingdings" w:hint="default"/>
+      </w:rPr>
+    </w:lvl>
+    <w:lvl w:ilvl="3" w:tplc="08090001" w:tentative="1">
+      <w:start w:val="1"/>
+      <w:numFmt w:val="bullet"/>
+      <w:lvlText w:val=""/>
+      <w:lvlJc w:val="left"/>
+      <w:pPr>
+        <w:ind w:left="2880" w:hanging="360"/>
+      </w:pPr>
+      <w:rPr>
+        <w:rFonts w:ascii="Symbol" w:hAnsi="Symbol" w:hint="default"/>
+      </w:rPr>
+    </w:lvl>
+    <w:lvl w:ilvl="4" w:tplc="08090003" w:tentative="1">
+      <w:start w:val="1"/>
+      <w:numFmt w:val="bullet"/>
+      <w:lvlText w:val="o"/>
+      <w:lvlJc w:val="left"/>
+      <w:pPr>
+        <w:ind w:left="3600" w:hanging="360"/>
+      </w:pPr>
+      <w:rPr>
+        <w:rFonts w:ascii="Courier New" w:hAnsi="Courier New" w:cs="Courier New" w:hint="default"/>
+      </w:rPr>
+    </w:lvl>
+    <w:lvl w:ilvl="5" w:tplc="08090005" w:tentative="1">
+      <w:start w:val="1"/>
+      <w:numFmt w:val="bullet"/>
+      <w:lvlText w:val=""/>
+      <w:lvlJc w:val="left"/>
+      <w:pPr>
+        <w:ind w:left="4320" w:hanging="360"/>
+      </w:pPr>
+      <w:rPr>
+        <w:rFonts w:ascii="Wingdings" w:hAnsi="Wingdings" w:hint="default"/>
+      </w:rPr>
+    </w:lvl>
+    <w:lvl w:ilvl="6" w:tplc="08090001" w:tentative="1">
+      <w:start w:val="1"/>
+      <w:numFmt w:val="bullet"/>
+      <w:lvlText w:val=""/>
+      <w:lvlJc w:val="left"/>
+      <w:pPr>
+        <w:ind w:left="5040" w:hanging="360"/>
+      </w:pPr>
+      <w:rPr>
+        <w:rFonts w:ascii="Symbol" w:hAnsi="Symbol" w:hint="default"/>
+      </w:rPr>
+    </w:lvl>
+    <w:lvl w:ilvl="7" w:tplc="08090003" w:tentative="1">
+      <w:start w:val="1"/>
+      <w:numFmt w:val="bullet"/>
+      <w:lvlText w:val="o"/>
+      <w:lvlJc w:val="left"/>
+      <w:pPr>
+        <w:ind w:left="5760" w:hanging="360"/>
+      </w:pPr>
+      <w:rPr>
+        <w:rFonts w:ascii="Courier New" w:hAnsi="Courier New" w:cs="Courier New" w:hint="default"/>
+      </w:rPr>
+    </w:lvl>
+    <w:lvl w:ilvl="8" w:tplc="08090005" w:tentative="1">
+      <w:start w:val="1"/>
+      <w:numFmt w:val="bullet"/>
+      <w:lvlText w:val=""/>
+      <w:lvlJc w:val="left"/>
+      <w:pPr>
+        <w:ind w:left="6480" w:hanging="360"/>
+      </w:pPr>
+      <w:rPr>
+        <w:rFonts w:ascii="Wingdings" w:hAnsi="Wingdings" w:hint="default"/>
+      </w:rPr>
+    </w:lvl>
+  </w:abstractNum>
+  <w:abstractNum w:abstractNumId="25" w15:restartNumberingAfterBreak="0">
     <w:nsid w:val="6C373E91"/>
     <w:multiLevelType w:val="hybridMultilevel"/>
     <w:tmpl w:val="1F42AFD8"/>
@@ -11571,7 +14810,7 @@
       </w:pPr>
     </w:lvl>
   </w:abstractNum>
-  <w:abstractNum w:abstractNumId="21" w15:restartNumberingAfterBreak="0">
+  <w:abstractNum w:abstractNumId="26" w15:restartNumberingAfterBreak="0">
     <w:nsid w:val="722429ED"/>
     <w:multiLevelType w:val="hybridMultilevel"/>
     <w:tmpl w:val="2CCE2ABE"/>
@@ -11684,7 +14923,120 @@
       </w:rPr>
     </w:lvl>
   </w:abstractNum>
-  <w:abstractNum w:abstractNumId="22" w15:restartNumberingAfterBreak="0">
+  <w:abstractNum w:abstractNumId="27" w15:restartNumberingAfterBreak="0">
+    <w:nsid w:val="73A71DCE"/>
+    <w:multiLevelType w:val="hybridMultilevel"/>
+    <w:tmpl w:val="52EED8AC"/>
+    <w:lvl w:ilvl="0" w:tplc="08090001">
+      <w:start w:val="1"/>
+      <w:numFmt w:val="bullet"/>
+      <w:lvlText w:val=""/>
+      <w:lvlJc w:val="left"/>
+      <w:pPr>
+        <w:ind w:left="720" w:hanging="360"/>
+      </w:pPr>
+      <w:rPr>
+        <w:rFonts w:ascii="Symbol" w:hAnsi="Symbol" w:hint="default"/>
+      </w:rPr>
+    </w:lvl>
+    <w:lvl w:ilvl="1" w:tplc="08090003">
+      <w:start w:val="1"/>
+      <w:numFmt w:val="bullet"/>
+      <w:lvlText w:val="o"/>
+      <w:lvlJc w:val="left"/>
+      <w:pPr>
+        <w:ind w:left="1440" w:hanging="360"/>
+      </w:pPr>
+      <w:rPr>
+        <w:rFonts w:ascii="Courier New" w:hAnsi="Courier New" w:cs="Courier New" w:hint="default"/>
+      </w:rPr>
+    </w:lvl>
+    <w:lvl w:ilvl="2" w:tplc="08090005" w:tentative="1">
+      <w:start w:val="1"/>
+      <w:numFmt w:val="bullet"/>
+      <w:lvlText w:val=""/>
+      <w:lvlJc w:val="left"/>
+      <w:pPr>
+        <w:ind w:left="2160" w:hanging="360"/>
+      </w:pPr>
+      <w:rPr>
+        <w:rFonts w:ascii="Wingdings" w:hAnsi="Wingdings" w:hint="default"/>
+      </w:rPr>
+    </w:lvl>
+    <w:lvl w:ilvl="3" w:tplc="08090001" w:tentative="1">
+      <w:start w:val="1"/>
+      <w:numFmt w:val="bullet"/>
+      <w:lvlText w:val=""/>
+      <w:lvlJc w:val="left"/>
+      <w:pPr>
+        <w:ind w:left="2880" w:hanging="360"/>
+      </w:pPr>
+      <w:rPr>
+        <w:rFonts w:ascii="Symbol" w:hAnsi="Symbol" w:hint="default"/>
+      </w:rPr>
+    </w:lvl>
+    <w:lvl w:ilvl="4" w:tplc="08090003" w:tentative="1">
+      <w:start w:val="1"/>
+      <w:numFmt w:val="bullet"/>
+      <w:lvlText w:val="o"/>
+      <w:lvlJc w:val="left"/>
+      <w:pPr>
+        <w:ind w:left="3600" w:hanging="360"/>
+      </w:pPr>
+      <w:rPr>
+        <w:rFonts w:ascii="Courier New" w:hAnsi="Courier New" w:cs="Courier New" w:hint="default"/>
+      </w:rPr>
+    </w:lvl>
+    <w:lvl w:ilvl="5" w:tplc="08090005" w:tentative="1">
+      <w:start w:val="1"/>
+      <w:numFmt w:val="bullet"/>
+      <w:lvlText w:val=""/>
+      <w:lvlJc w:val="left"/>
+      <w:pPr>
+        <w:ind w:left="4320" w:hanging="360"/>
+      </w:pPr>
+      <w:rPr>
+        <w:rFonts w:ascii="Wingdings" w:hAnsi="Wingdings" w:hint="default"/>
+      </w:rPr>
+    </w:lvl>
+    <w:lvl w:ilvl="6" w:tplc="08090001" w:tentative="1">
+      <w:start w:val="1"/>
+      <w:numFmt w:val="bullet"/>
+      <w:lvlText w:val=""/>
+      <w:lvlJc w:val="left"/>
+      <w:pPr>
+        <w:ind w:left="5040" w:hanging="360"/>
+      </w:pPr>
+      <w:rPr>
+        <w:rFonts w:ascii="Symbol" w:hAnsi="Symbol" w:hint="default"/>
+      </w:rPr>
+    </w:lvl>
+    <w:lvl w:ilvl="7" w:tplc="08090003" w:tentative="1">
+      <w:start w:val="1"/>
+      <w:numFmt w:val="bullet"/>
+      <w:lvlText w:val="o"/>
+      <w:lvlJc w:val="left"/>
+      <w:pPr>
+        <w:ind w:left="5760" w:hanging="360"/>
+      </w:pPr>
+      <w:rPr>
+        <w:rFonts w:ascii="Courier New" w:hAnsi="Courier New" w:cs="Courier New" w:hint="default"/>
+      </w:rPr>
+    </w:lvl>
+    <w:lvl w:ilvl="8" w:tplc="08090005" w:tentative="1">
+      <w:start w:val="1"/>
+      <w:numFmt w:val="bullet"/>
+      <w:lvlText w:val=""/>
+      <w:lvlJc w:val="left"/>
+      <w:pPr>
+        <w:ind w:left="6480" w:hanging="360"/>
+      </w:pPr>
+      <w:rPr>
+        <w:rFonts w:ascii="Wingdings" w:hAnsi="Wingdings" w:hint="default"/>
+      </w:rPr>
+    </w:lvl>
+  </w:abstractNum>
+  <w:abstractNum w:abstractNumId="28" w15:restartNumberingAfterBreak="0">
     <w:nsid w:val="76E206F3"/>
     <w:multiLevelType w:val="hybridMultilevel"/>
     <w:tmpl w:val="B3566246"/>
@@ -11797,7 +15149,7 @@
       </w:rPr>
     </w:lvl>
   </w:abstractNum>
-  <w:abstractNum w:abstractNumId="23" w15:restartNumberingAfterBreak="0">
+  <w:abstractNum w:abstractNumId="29" w15:restartNumberingAfterBreak="0">
     <w:nsid w:val="7ECE67D9"/>
     <w:multiLevelType w:val="hybridMultilevel"/>
     <w:tmpl w:val="7DFCA2D2"/>
@@ -11911,76 +15263,94 @@
     </w:lvl>
   </w:abstractNum>
   <w:num w:numId="1">
+    <w:abstractNumId w:val="2"/>
+  </w:num>
+  <w:num w:numId="2">
+    <w:abstractNumId w:val="25"/>
+  </w:num>
+  <w:num w:numId="3">
+    <w:abstractNumId w:val="19"/>
+  </w:num>
+  <w:num w:numId="4">
+    <w:abstractNumId w:val="23"/>
+  </w:num>
+  <w:num w:numId="5">
+    <w:abstractNumId w:val="22"/>
+  </w:num>
+  <w:num w:numId="6">
+    <w:abstractNumId w:val="15"/>
+  </w:num>
+  <w:num w:numId="7">
+    <w:abstractNumId w:val="8"/>
+  </w:num>
+  <w:num w:numId="8">
+    <w:abstractNumId w:val="21"/>
+  </w:num>
+  <w:num w:numId="9">
+    <w:abstractNumId w:val="28"/>
+  </w:num>
+  <w:num w:numId="10">
+    <w:abstractNumId w:val="12"/>
+  </w:num>
+  <w:num w:numId="11">
+    <w:abstractNumId w:val="20"/>
+  </w:num>
+  <w:num w:numId="12">
+    <w:abstractNumId w:val="13"/>
+  </w:num>
+  <w:num w:numId="13">
+    <w:abstractNumId w:val="17"/>
+  </w:num>
+  <w:num w:numId="14">
+    <w:abstractNumId w:val="11"/>
+  </w:num>
+  <w:num w:numId="15">
+    <w:abstractNumId w:val="7"/>
+  </w:num>
+  <w:num w:numId="16">
+    <w:abstractNumId w:val="4"/>
+  </w:num>
+  <w:num w:numId="17">
+    <w:abstractNumId w:val="10"/>
+  </w:num>
+  <w:num w:numId="18">
+    <w:abstractNumId w:val="26"/>
+  </w:num>
+  <w:num w:numId="19">
+    <w:abstractNumId w:val="29"/>
+  </w:num>
+  <w:num w:numId="20">
+    <w:abstractNumId w:val="5"/>
+  </w:num>
+  <w:num w:numId="21">
+    <w:abstractNumId w:val="18"/>
+  </w:num>
+  <w:num w:numId="22">
+    <w:abstractNumId w:val="6"/>
+  </w:num>
+  <w:num w:numId="23">
     <w:abstractNumId w:val="1"/>
   </w:num>
-  <w:num w:numId="2">
-    <w:abstractNumId w:val="20"/>
+  <w:num w:numId="24">
+    <w:abstractNumId w:val="3"/>
   </w:num>
-  <w:num w:numId="3">
-    <w:abstractNumId w:val="15"/>
+  <w:num w:numId="25">
+    <w:abstractNumId w:val="27"/>
   </w:num>
-  <w:num w:numId="4">
-    <w:abstractNumId w:val="19"/>
+  <w:num w:numId="26">
+    <w:abstractNumId w:val="14"/>
   </w:num>
-  <w:num w:numId="5">
-    <w:abstractNumId w:val="18"/>
+  <w:num w:numId="27">
+    <w:abstractNumId w:val="24"/>
   </w:num>
-  <w:num w:numId="6">
-    <w:abstractNumId w:val="12"/>
+  <w:num w:numId="28">
+    <w:abstractNumId w:val="0"/>
   </w:num>
-  <w:num w:numId="7">
-    <w:abstractNumId w:val="7"/>
-  </w:num>
-  <w:num w:numId="8">
-    <w:abstractNumId w:val="17"/>
-  </w:num>
-  <w:num w:numId="9">
-    <w:abstractNumId w:val="22"/>
-  </w:num>
-  <w:num w:numId="10">
-    <w:abstractNumId w:val="10"/>
-  </w:num>
-  <w:num w:numId="11">
-    <w:abstractNumId w:val="16"/>
-  </w:num>
-  <w:num w:numId="12">
-    <w:abstractNumId w:val="11"/>
-  </w:num>
-  <w:num w:numId="13">
-    <w:abstractNumId w:val="13"/>
-  </w:num>
-  <w:num w:numId="14">
+  <w:num w:numId="29">
     <w:abstractNumId w:val="9"/>
   </w:num>
-  <w:num w:numId="15">
-    <w:abstractNumId w:val="6"/>
-  </w:num>
-  <w:num w:numId="16">
-    <w:abstractNumId w:val="3"/>
-  </w:num>
-  <w:num w:numId="17">
-    <w:abstractNumId w:val="8"/>
-  </w:num>
-  <w:num w:numId="18">
-    <w:abstractNumId w:val="21"/>
-  </w:num>
-  <w:num w:numId="19">
-    <w:abstractNumId w:val="23"/>
-  </w:num>
-  <w:num w:numId="20">
-    <w:abstractNumId w:val="4"/>
-  </w:num>
-  <w:num w:numId="21">
-    <w:abstractNumId w:val="14"/>
-  </w:num>
-  <w:num w:numId="22">
-    <w:abstractNumId w:val="5"/>
-  </w:num>
-  <w:num w:numId="23">
-    <w:abstractNumId w:val="0"/>
-  </w:num>
-  <w:num w:numId="24">
-    <w:abstractNumId w:val="2"/>
+  <w:num w:numId="30">
+    <w:abstractNumId w:val="16"/>
   </w:num>
 </w:numbering>
 </file>
@@ -12973,7 +16343,7 @@
 </file>
 
 <file path=customXml/itemProps1.xml><?xml version="1.0" encoding="utf-8"?>
-<ds:datastoreItem xmlns:ds="http://schemas.openxmlformats.org/officeDocument/2006/customXml" ds:itemID="{C21744E7-24F3-4E94-B8CA-1893D1D40438}">
+<ds:datastoreItem xmlns:ds="http://schemas.openxmlformats.org/officeDocument/2006/customXml" ds:itemID="{A9B93B2A-3398-4ADD-97D4-555F7A75D1B3}">
   <ds:schemaRefs>
     <ds:schemaRef ds:uri="http://schemas.openxmlformats.org/officeDocument/2006/bibliography"/>
   </ds:schemaRefs>

</xml_diff>

<commit_message>
Saved M_T_W models for KRA and PRM
</commit_message>
<xml_diff>
--- a/Paper/Bayesian Myctophids.docx
+++ b/Paper/Bayesian Myctophids.docx
@@ -8165,7 +8165,7 @@
         </w:numPr>
       </w:pPr>
       <w:r>
-        <w:t>13 divergent iterations.</w:t>
+        <w:t>E-BFMI and treedepth OK.</w:t>
       </w:r>
     </w:p>
     <w:p>
@@ -8177,7 +8177,7 @@
         </w:numPr>
       </w:pPr>
       <w:r>
-        <w:t>E-BFMI and treedepth ok.</w:t>
+        <w:t>249 divergent iterations.</w:t>
       </w:r>
     </w:p>
     <w:p>
@@ -8189,7 +8189,7 @@
         </w:numPr>
       </w:pPr>
       <w:r>
-        <w:t>Very strong autocorrelation between a and b_W(0.93).</w:t>
+        <w:t>Strong autocorrelation between b_W and a (0.93).</w:t>
       </w:r>
     </w:p>
     <w:tbl>
@@ -8352,7 +8352,7 @@
           </w:tcPr>
           <w:p>
             <w:r>
-              <w:t>0.1929</w:t>
+              <w:t>0.1920</w:t>
             </w:r>
           </w:p>
         </w:tc>
@@ -8362,7 +8362,7 @@
           </w:tcPr>
           <w:p>
             <w:r>
-              <w:t>0.0096</w:t>
+              <w:t>0.0095</w:t>
             </w:r>
           </w:p>
         </w:tc>
@@ -8372,7 +8372,7 @@
           </w:tcPr>
           <w:p>
             <w:r>
-              <w:t>0.1746</w:t>
+              <w:t>0.1731</w:t>
             </w:r>
           </w:p>
         </w:tc>
@@ -8382,7 +8382,7 @@
           </w:tcPr>
           <w:p>
             <w:r>
-              <w:t>0.2120</w:t>
+              <w:t>0.2112</w:t>
             </w:r>
           </w:p>
         </w:tc>
@@ -8392,7 +8392,7 @@
           </w:tcPr>
           <w:p>
             <w:r>
-              <w:t>1558</w:t>
+              <w:t>803</w:t>
             </w:r>
           </w:p>
         </w:tc>
@@ -8402,7 +8402,7 @@
           </w:tcPr>
           <w:p>
             <w:r>
-              <w:t>1.0002</w:t>
+              <w:t>0.9997</w:t>
             </w:r>
           </w:p>
         </w:tc>
@@ -8424,7 +8424,7 @@
           </w:tcPr>
           <w:p>
             <w:r>
-              <w:t>0.0010</w:t>
+              <w:t>0.0003</w:t>
             </w:r>
           </w:p>
         </w:tc>
@@ -8434,7 +8434,7 @@
           </w:tcPr>
           <w:p>
             <w:r>
-              <w:t>0.0083</w:t>
+              <w:t>0.0082</w:t>
             </w:r>
           </w:p>
         </w:tc>
@@ -8444,7 +8444,7 @@
           </w:tcPr>
           <w:p>
             <w:r>
-              <w:t>-0.0146</w:t>
+              <w:t>-0.0155</w:t>
             </w:r>
           </w:p>
         </w:tc>
@@ -8454,7 +8454,7 @@
           </w:tcPr>
           <w:p>
             <w:r>
-              <w:t>0.0175</w:t>
+              <w:t>0.0163</w:t>
             </w:r>
           </w:p>
         </w:tc>
@@ -8464,7 +8464,7 @@
           </w:tcPr>
           <w:p>
             <w:r>
-              <w:t>1547</w:t>
+              <w:t>780</w:t>
             </w:r>
           </w:p>
         </w:tc>
@@ -8474,7 +8474,7 @@
           </w:tcPr>
           <w:p>
             <w:r>
-              <w:t>1.0000</w:t>
+              <w:t>0.9997</w:t>
             </w:r>
           </w:p>
         </w:tc>
@@ -8496,7 +8496,7 @@
           </w:tcPr>
           <w:p>
             <w:r>
-              <w:t>-0.0039</w:t>
+              <w:t>-0.0040</w:t>
             </w:r>
           </w:p>
         </w:tc>
@@ -8506,7 +8506,7 @@
           </w:tcPr>
           <w:p>
             <w:r>
-              <w:t>0.0034</w:t>
+              <w:t>0.0031</w:t>
             </w:r>
           </w:p>
         </w:tc>
@@ -8516,7 +8516,7 @@
           </w:tcPr>
           <w:p>
             <w:r>
-              <w:t>-0.0107</w:t>
+              <w:t>-0.0103</w:t>
             </w:r>
           </w:p>
         </w:tc>
@@ -8526,7 +8526,7 @@
           </w:tcPr>
           <w:p>
             <w:r>
-              <w:t>0.0031</w:t>
+              <w:t>0.0025</w:t>
             </w:r>
           </w:p>
         </w:tc>
@@ -8536,7 +8536,7 @@
           </w:tcPr>
           <w:p>
             <w:r>
-              <w:t>793</w:t>
+              <w:t>726</w:t>
             </w:r>
           </w:p>
         </w:tc>
@@ -8546,7 +8546,7 @@
           </w:tcPr>
           <w:p>
             <w:r>
-              <w:t>0.9998</w:t>
+              <w:t>1.0051</w:t>
             </w:r>
           </w:p>
         </w:tc>
@@ -8568,7 +8568,7 @@
           </w:tcPr>
           <w:p>
             <w:r>
-              <w:t>0.0087</w:t>
+              <w:t>0.0083</w:t>
             </w:r>
           </w:p>
         </w:tc>
@@ -8588,7 +8588,7 @@
           </w:tcPr>
           <w:p>
             <w:r>
-              <w:t>0.0014</w:t>
+              <w:t>0.0017</w:t>
             </w:r>
           </w:p>
         </w:tc>
@@ -8598,7 +8598,7 @@
           </w:tcPr>
           <w:p>
             <w:r>
-              <w:t>0.0161</w:t>
+              <w:t>0.0156</w:t>
             </w:r>
           </w:p>
         </w:tc>
@@ -8608,7 +8608,7 @@
           </w:tcPr>
           <w:p>
             <w:r>
-              <w:t>232</w:t>
+              <w:t>70</w:t>
             </w:r>
           </w:p>
         </w:tc>
@@ -8618,7 +8618,7 @@
           </w:tcPr>
           <w:p>
             <w:r>
-              <w:t>0.9998</w:t>
+              <w:t>0.9997</w:t>
             </w:r>
           </w:p>
         </w:tc>
@@ -8678,7 +8678,7 @@
         </w:numPr>
       </w:pPr>
       <w:r>
-        <w:t>27 divergent iterations.</w:t>
+        <w:t>E-BFMI and treedepth OK.</w:t>
       </w:r>
     </w:p>
     <w:p>
@@ -8690,19 +8690,7 @@
         </w:numPr>
       </w:pPr>
       <w:r>
-        <w:t>E-BFMI and treedepth ok.</w:t>
-      </w:r>
-    </w:p>
-    <w:p>
-      <w:pPr>
-        <w:pStyle w:val="ListParagraph"/>
-        <w:numPr>
-          <w:ilvl w:val="1"/>
-          <w:numId w:val="24"/>
-        </w:numPr>
-      </w:pPr>
-      <w:r>
-        <w:t>Very strong autocorrelation between a and b_W(0.93).</w:t>
+        <w:t>33 divergent iterations.</w:t>
       </w:r>
     </w:p>
     <w:tbl>
@@ -8865,7 +8853,7 @@
           </w:tcPr>
           <w:p>
             <w:r>
-              <w:t>0.1967</w:t>
+              <w:t>0.1963</w:t>
             </w:r>
           </w:p>
         </w:tc>
@@ -8875,7 +8863,7 @@
           </w:tcPr>
           <w:p>
             <w:r>
-              <w:t>0.0142</w:t>
+              <w:t>0.0139</w:t>
             </w:r>
           </w:p>
         </w:tc>
@@ -8885,7 +8873,7 @@
           </w:tcPr>
           <w:p>
             <w:r>
-              <w:t>0.1703</w:t>
+              <w:t>0.1710</w:t>
             </w:r>
           </w:p>
         </w:tc>
@@ -8895,7 +8883,7 @@
           </w:tcPr>
           <w:p>
             <w:r>
-              <w:t>0.2249</w:t>
+              <w:t>0.2257</w:t>
             </w:r>
           </w:p>
         </w:tc>
@@ -8905,7 +8893,7 @@
           </w:tcPr>
           <w:p>
             <w:r>
-              <w:t>1619</w:t>
+              <w:t>1417</w:t>
             </w:r>
           </w:p>
         </w:tc>
@@ -8915,7 +8903,7 @@
           </w:tcPr>
           <w:p>
             <w:r>
-              <w:t>1.0009</w:t>
+              <w:t>1.0000</w:t>
             </w:r>
           </w:p>
         </w:tc>
@@ -8937,7 +8925,7 @@
           </w:tcPr>
           <w:p>
             <w:r>
-              <w:t>0.0265</w:t>
+              <w:t>0.0262</w:t>
             </w:r>
           </w:p>
         </w:tc>
@@ -8947,7 +8935,7 @@
           </w:tcPr>
           <w:p>
             <w:r>
-              <w:t>0.0126</w:t>
+              <w:t>0.0124</w:t>
             </w:r>
           </w:p>
         </w:tc>
@@ -8957,7 +8945,7 @@
           </w:tcPr>
           <w:p>
             <w:r>
-              <w:t>0.0011</w:t>
+              <w:t>-0.0002</w:t>
             </w:r>
           </w:p>
         </w:tc>
@@ -8967,7 +8955,7 @@
           </w:tcPr>
           <w:p>
             <w:r>
-              <w:t>0.0500</w:t>
+              <w:t>0.0489</w:t>
             </w:r>
           </w:p>
         </w:tc>
@@ -8977,7 +8965,7 @@
           </w:tcPr>
           <w:p>
             <w:r>
-              <w:t>1536</w:t>
+              <w:t>1426</w:t>
             </w:r>
           </w:p>
         </w:tc>
@@ -8987,7 +8975,7 @@
           </w:tcPr>
           <w:p>
             <w:r>
-              <w:t>1.0007</w:t>
+              <w:t>0.9998</w:t>
             </w:r>
           </w:p>
         </w:tc>
@@ -9009,7 +8997,7 @@
           </w:tcPr>
           <w:p>
             <w:r>
-              <w:t>-0.0100</w:t>
+              <w:t>-0.0108</w:t>
             </w:r>
           </w:p>
         </w:tc>
@@ -9019,7 +9007,7 @@
           </w:tcPr>
           <w:p>
             <w:r>
-              <w:t>0.0082</w:t>
+              <w:t>0.0078</w:t>
             </w:r>
           </w:p>
         </w:tc>
@@ -9029,7 +9017,7 @@
           </w:tcPr>
           <w:p>
             <w:r>
-              <w:t>-0.0257</w:t>
+              <w:t>-0.0258</w:t>
             </w:r>
           </w:p>
         </w:tc>
@@ -9039,7 +9027,7 @@
           </w:tcPr>
           <w:p>
             <w:r>
-              <w:t>0.0066</w:t>
+              <w:t>0.0052</w:t>
             </w:r>
           </w:p>
         </w:tc>
@@ -9049,7 +9037,7 @@
           </w:tcPr>
           <w:p>
             <w:r>
-              <w:t>452</w:t>
+              <w:t>374</w:t>
             </w:r>
           </w:p>
         </w:tc>
@@ -9081,7 +9069,7 @@
           </w:tcPr>
           <w:p>
             <w:r>
-              <w:t>0.0164</w:t>
+              <w:t>0.0158</w:t>
             </w:r>
           </w:p>
         </w:tc>
@@ -9091,7 +9079,7 @@
           </w:tcPr>
           <w:p>
             <w:r>
-              <w:t>0.0055</w:t>
+              <w:t>0.0058</w:t>
             </w:r>
           </w:p>
         </w:tc>
@@ -9101,7 +9089,7 @@
           </w:tcPr>
           <w:p>
             <w:r>
-              <w:t>0.0055</w:t>
+              <w:t>0.0051</w:t>
             </w:r>
           </w:p>
         </w:tc>
@@ -9111,7 +9099,7 @@
           </w:tcPr>
           <w:p>
             <w:r>
-              <w:t>0.0260</w:t>
+              <w:t>0.0265</w:t>
             </w:r>
           </w:p>
         </w:tc>
@@ -9121,7 +9109,7 @@
           </w:tcPr>
           <w:p>
             <w:r>
-              <w:t>475</w:t>
+              <w:t>341</w:t>
             </w:r>
           </w:p>
         </w:tc>
@@ -9131,8 +9119,10 @@
           </w:tcPr>
           <w:p>
             <w:r>
-              <w:t>1.0034</w:t>
-            </w:r>
+              <w:t>1.0004</w:t>
+            </w:r>
+            <w:bookmarkStart w:id="0" w:name="_GoBack"/>
+            <w:bookmarkEnd w:id="0"/>
           </w:p>
         </w:tc>
       </w:tr>
@@ -11813,8 +11803,6 @@
             <w:r>
               <w:t>0.9996</w:t>
             </w:r>
-            <w:bookmarkStart w:id="0" w:name="_GoBack"/>
-            <w:bookmarkEnd w:id="0"/>
           </w:p>
         </w:tc>
       </w:tr>
@@ -16343,7 +16331,7 @@
 </file>
 
 <file path=customXml/itemProps1.xml><?xml version="1.0" encoding="utf-8"?>
-<ds:datastoreItem xmlns:ds="http://schemas.openxmlformats.org/officeDocument/2006/customXml" ds:itemID="{A9B93B2A-3398-4ADD-97D4-555F7A75D1B3}">
+<ds:datastoreItem xmlns:ds="http://schemas.openxmlformats.org/officeDocument/2006/customXml" ds:itemID="{E938BFE6-910D-4D8F-84A7-BD430D662B0A}">
   <ds:schemaRefs>
     <ds:schemaRef ds:uri="http://schemas.openxmlformats.org/officeDocument/2006/bibliography"/>
   </ds:schemaRefs>

</xml_diff>

<commit_message>
Did M and Belcher metabolic rate model
</commit_message>
<xml_diff>
--- a/Paper/Bayesian Myctophids.docx
+++ b/Paper/Bayesian Myctophids.docx
@@ -8693,6 +8693,18 @@
         <w:t>33 divergent iterations.</w:t>
       </w:r>
     </w:p>
+    <w:p>
+      <w:pPr>
+        <w:pStyle w:val="ListParagraph"/>
+        <w:numPr>
+          <w:ilvl w:val="1"/>
+          <w:numId w:val="24"/>
+        </w:numPr>
+      </w:pPr>
+      <w:r>
+        <w:t xml:space="preserve">Strong autocorrelation between a and b_W (0.93). </w:t>
+      </w:r>
+    </w:p>
     <w:tbl>
       <w:tblPr>
         <w:tblStyle w:val="TableGrid"/>
@@ -9121,8 +9133,6 @@
             <w:r>
               <w:t>1.0004</w:t>
             </w:r>
-            <w:bookmarkStart w:id="0" w:name="_GoBack"/>
-            <w:bookmarkEnd w:id="0"/>
           </w:p>
         </w:tc>
       </w:tr>
@@ -11803,6 +11813,437 @@
             <w:r>
               <w:t>0.9996</w:t>
             </w:r>
+          </w:p>
+        </w:tc>
+      </w:tr>
+    </w:tbl>
+    <w:p/>
+    <w:p>
+      <w:pPr>
+        <w:pStyle w:val="Heading2"/>
+      </w:pPr>
+      <w:r>
+        <w:t>Results - Belcher</w:t>
+      </w:r>
+    </w:p>
+    <w:p>
+      <w:pPr>
+        <w:pStyle w:val="ListParagraph"/>
+        <w:numPr>
+          <w:ilvl w:val="0"/>
+          <w:numId w:val="31"/>
+        </w:numPr>
+      </w:pPr>
+      <w:r>
+        <w:t>3000 iter, 1500 warmup.</w:t>
+      </w:r>
+    </w:p>
+    <w:p>
+      <w:pPr>
+        <w:pStyle w:val="ListParagraph"/>
+        <w:numPr>
+          <w:ilvl w:val="0"/>
+          <w:numId w:val="31"/>
+        </w:numPr>
+      </w:pPr>
+      <w:r>
+        <w:t>Diagnostics:</w:t>
+      </w:r>
+    </w:p>
+    <w:p>
+      <w:pPr>
+        <w:pStyle w:val="ListParagraph"/>
+        <w:numPr>
+          <w:ilvl w:val="1"/>
+          <w:numId w:val="31"/>
+        </w:numPr>
+      </w:pPr>
+      <w:r>
+        <w:t>E-BFMI and treedepth ok.</w:t>
+      </w:r>
+    </w:p>
+    <w:p>
+      <w:pPr>
+        <w:pStyle w:val="ListParagraph"/>
+        <w:numPr>
+          <w:ilvl w:val="1"/>
+          <w:numId w:val="31"/>
+        </w:numPr>
+      </w:pPr>
+      <w:r>
+        <w:t>0 divergent iterations.</w:t>
+      </w:r>
+    </w:p>
+    <w:p>
+      <w:pPr>
+        <w:pStyle w:val="ListParagraph"/>
+        <w:numPr>
+          <w:ilvl w:val="1"/>
+          <w:numId w:val="31"/>
+        </w:numPr>
+      </w:pPr>
+      <w:r>
+        <w:t>Autocorrelation OK.</w:t>
+      </w:r>
+    </w:p>
+    <w:tbl>
+      <w:tblPr>
+        <w:tblStyle w:val="TableGrid"/>
+        <w:tblW w:w="0" w:type="auto"/>
+        <w:tblLook w:val="04A0" w:firstRow="1" w:lastRow="0" w:firstColumn="1" w:lastColumn="0" w:noHBand="0" w:noVBand="1"/>
+      </w:tblPr>
+      <w:tblGrid>
+        <w:gridCol w:w="1513"/>
+        <w:gridCol w:w="1312"/>
+        <w:gridCol w:w="1136"/>
+        <w:gridCol w:w="1333"/>
+        <w:gridCol w:w="1337"/>
+        <w:gridCol w:w="1229"/>
+        <w:gridCol w:w="1156"/>
+      </w:tblGrid>
+      <w:tr>
+        <w:tc>
+          <w:tcPr>
+            <w:tcW w:w="1513" w:type="dxa"/>
+          </w:tcPr>
+          <w:p>
+            <w:pPr>
+              <w:rPr>
+                <w:b/>
+              </w:rPr>
+            </w:pPr>
+            <w:r>
+              <w:rPr>
+                <w:b/>
+              </w:rPr>
+              <w:t>Parameter</w:t>
+            </w:r>
+          </w:p>
+        </w:tc>
+        <w:tc>
+          <w:tcPr>
+            <w:tcW w:w="1312" w:type="dxa"/>
+          </w:tcPr>
+          <w:p>
+            <w:pPr>
+              <w:rPr>
+                <w:b/>
+              </w:rPr>
+            </w:pPr>
+            <w:r>
+              <w:rPr>
+                <w:b/>
+              </w:rPr>
+              <w:t>Mean</w:t>
+            </w:r>
+          </w:p>
+        </w:tc>
+        <w:tc>
+          <w:tcPr>
+            <w:tcW w:w="1136" w:type="dxa"/>
+          </w:tcPr>
+          <w:p>
+            <w:pPr>
+              <w:rPr>
+                <w:b/>
+              </w:rPr>
+            </w:pPr>
+            <w:r>
+              <w:rPr>
+                <w:b/>
+              </w:rPr>
+              <w:t>SD</w:t>
+            </w:r>
+          </w:p>
+        </w:tc>
+        <w:tc>
+          <w:tcPr>
+            <w:tcW w:w="1333" w:type="dxa"/>
+          </w:tcPr>
+          <w:p>
+            <w:pPr>
+              <w:rPr>
+                <w:b/>
+              </w:rPr>
+            </w:pPr>
+            <w:r>
+              <w:rPr>
+                <w:b/>
+              </w:rPr>
+              <w:t>Lower 95%</w:t>
+            </w:r>
+          </w:p>
+        </w:tc>
+        <w:tc>
+          <w:tcPr>
+            <w:tcW w:w="1337" w:type="dxa"/>
+          </w:tcPr>
+          <w:p>
+            <w:pPr>
+              <w:rPr>
+                <w:b/>
+              </w:rPr>
+            </w:pPr>
+            <w:r>
+              <w:rPr>
+                <w:b/>
+              </w:rPr>
+              <w:t>Upper 95%</w:t>
+            </w:r>
+          </w:p>
+        </w:tc>
+        <w:tc>
+          <w:tcPr>
+            <w:tcW w:w="1229" w:type="dxa"/>
+          </w:tcPr>
+          <w:p>
+            <w:pPr>
+              <w:rPr>
+                <w:b/>
+              </w:rPr>
+            </w:pPr>
+            <w:r>
+              <w:rPr>
+                <w:b/>
+              </w:rPr>
+              <w:t>N_eff</w:t>
+            </w:r>
+          </w:p>
+        </w:tc>
+        <w:tc>
+          <w:tcPr>
+            <w:tcW w:w="1156" w:type="dxa"/>
+          </w:tcPr>
+          <w:p>
+            <w:pPr>
+              <w:rPr>
+                <w:b/>
+              </w:rPr>
+            </w:pPr>
+            <w:r>
+              <w:rPr>
+                <w:b/>
+              </w:rPr>
+              <w:t>R_hat</w:t>
+            </w:r>
+          </w:p>
+        </w:tc>
+      </w:tr>
+      <w:tr>
+        <w:tc>
+          <w:tcPr>
+            <w:tcW w:w="1513" w:type="dxa"/>
+          </w:tcPr>
+          <w:p>
+            <w:r>
+              <w:t>a</w:t>
+            </w:r>
+          </w:p>
+        </w:tc>
+        <w:tc>
+          <w:tcPr>
+            <w:tcW w:w="1312" w:type="dxa"/>
+          </w:tcPr>
+          <w:p>
+            <w:r>
+              <w:t>0.1859</w:t>
+            </w:r>
+          </w:p>
+        </w:tc>
+        <w:tc>
+          <w:tcPr>
+            <w:tcW w:w="1136" w:type="dxa"/>
+          </w:tcPr>
+          <w:p>
+            <w:r>
+              <w:t>0.0030</w:t>
+            </w:r>
+          </w:p>
+        </w:tc>
+        <w:tc>
+          <w:tcPr>
+            <w:tcW w:w="1333" w:type="dxa"/>
+          </w:tcPr>
+          <w:p>
+            <w:r>
+              <w:t>0.1804</w:t>
+            </w:r>
+          </w:p>
+        </w:tc>
+        <w:tc>
+          <w:tcPr>
+            <w:tcW w:w="1337" w:type="dxa"/>
+          </w:tcPr>
+          <w:p>
+            <w:r>
+              <w:t>0.1919</w:t>
+            </w:r>
+          </w:p>
+        </w:tc>
+        <w:tc>
+          <w:tcPr>
+            <w:tcW w:w="1229" w:type="dxa"/>
+          </w:tcPr>
+          <w:p>
+            <w:r>
+              <w:t>1500</w:t>
+            </w:r>
+          </w:p>
+        </w:tc>
+        <w:tc>
+          <w:tcPr>
+            <w:tcW w:w="1156" w:type="dxa"/>
+          </w:tcPr>
+          <w:p>
+            <w:r>
+              <w:t>1.0002</w:t>
+            </w:r>
+          </w:p>
+        </w:tc>
+      </w:tr>
+      <w:tr>
+        <w:tc>
+          <w:tcPr>
+            <w:tcW w:w="1513" w:type="dxa"/>
+          </w:tcPr>
+          <w:p>
+            <w:r>
+              <w:t>b_T</w:t>
+            </w:r>
+          </w:p>
+        </w:tc>
+        <w:tc>
+          <w:tcPr>
+            <w:tcW w:w="1312" w:type="dxa"/>
+          </w:tcPr>
+          <w:p>
+            <w:r>
+              <w:t>-0.0047</w:t>
+            </w:r>
+          </w:p>
+        </w:tc>
+        <w:tc>
+          <w:tcPr>
+            <w:tcW w:w="1136" w:type="dxa"/>
+          </w:tcPr>
+          <w:p>
+            <w:r>
+              <w:t>0.0030</w:t>
+            </w:r>
+          </w:p>
+        </w:tc>
+        <w:tc>
+          <w:tcPr>
+            <w:tcW w:w="1333" w:type="dxa"/>
+          </w:tcPr>
+          <w:p>
+            <w:r>
+              <w:t>-0.0103</w:t>
+            </w:r>
+          </w:p>
+        </w:tc>
+        <w:tc>
+          <w:tcPr>
+            <w:tcW w:w="1337" w:type="dxa"/>
+          </w:tcPr>
+          <w:p>
+            <w:r>
+              <w:t>0.0011</w:t>
+            </w:r>
+          </w:p>
+        </w:tc>
+        <w:tc>
+          <w:tcPr>
+            <w:tcW w:w="1229" w:type="dxa"/>
+          </w:tcPr>
+          <w:p>
+            <w:r>
+              <w:t>1148</w:t>
+            </w:r>
+          </w:p>
+        </w:tc>
+        <w:tc>
+          <w:tcPr>
+            <w:tcW w:w="1156" w:type="dxa"/>
+          </w:tcPr>
+          <w:p>
+            <w:r>
+              <w:t>1.0008</w:t>
+            </w:r>
+          </w:p>
+        </w:tc>
+      </w:tr>
+      <w:tr>
+        <w:tc>
+          <w:tcPr>
+            <w:tcW w:w="1513" w:type="dxa"/>
+          </w:tcPr>
+          <w:p>
+            <w:r>
+              <w:t>sigma</w:t>
+            </w:r>
+          </w:p>
+        </w:tc>
+        <w:tc>
+          <w:tcPr>
+            <w:tcW w:w="1312" w:type="dxa"/>
+          </w:tcPr>
+          <w:p>
+            <w:r>
+              <w:t>0.0269</w:t>
+            </w:r>
+          </w:p>
+        </w:tc>
+        <w:tc>
+          <w:tcPr>
+            <w:tcW w:w="1136" w:type="dxa"/>
+          </w:tcPr>
+          <w:p>
+            <w:r>
+              <w:t>0.0023</w:t>
+            </w:r>
+          </w:p>
+        </w:tc>
+        <w:tc>
+          <w:tcPr>
+            <w:tcW w:w="1333" w:type="dxa"/>
+          </w:tcPr>
+          <w:p>
+            <w:r>
+              <w:t>0.0225</w:t>
+            </w:r>
+          </w:p>
+        </w:tc>
+        <w:tc>
+          <w:tcPr>
+            <w:tcW w:w="1337" w:type="dxa"/>
+          </w:tcPr>
+          <w:p>
+            <w:r>
+              <w:t>0.0314</w:t>
+            </w:r>
+          </w:p>
+        </w:tc>
+        <w:tc>
+          <w:tcPr>
+            <w:tcW w:w="1229" w:type="dxa"/>
+          </w:tcPr>
+          <w:p>
+            <w:r>
+              <w:t>1500</w:t>
+            </w:r>
+          </w:p>
+        </w:tc>
+        <w:tc>
+          <w:tcPr>
+            <w:tcW w:w="1156" w:type="dxa"/>
+          </w:tcPr>
+          <w:p>
+            <w:r>
+              <w:t>0.9993</w:t>
+            </w:r>
+            <w:bookmarkStart w:id="0" w:name="_GoBack"/>
+            <w:bookmarkEnd w:id="0"/>
           </w:p>
         </w:tc>
       </w:tr>
@@ -12111,6 +12552,119 @@
     </w:lvl>
   </w:abstractNum>
   <w:abstractNum w:abstractNumId="2" w15:restartNumberingAfterBreak="0">
+    <w:nsid w:val="100B2997"/>
+    <w:multiLevelType w:val="hybridMultilevel"/>
+    <w:tmpl w:val="850240F6"/>
+    <w:lvl w:ilvl="0" w:tplc="08090001">
+      <w:start w:val="1"/>
+      <w:numFmt w:val="bullet"/>
+      <w:lvlText w:val=""/>
+      <w:lvlJc w:val="left"/>
+      <w:pPr>
+        <w:ind w:left="720" w:hanging="360"/>
+      </w:pPr>
+      <w:rPr>
+        <w:rFonts w:ascii="Symbol" w:hAnsi="Symbol" w:hint="default"/>
+      </w:rPr>
+    </w:lvl>
+    <w:lvl w:ilvl="1" w:tplc="08090003">
+      <w:start w:val="1"/>
+      <w:numFmt w:val="bullet"/>
+      <w:lvlText w:val="o"/>
+      <w:lvlJc w:val="left"/>
+      <w:pPr>
+        <w:ind w:left="1440" w:hanging="360"/>
+      </w:pPr>
+      <w:rPr>
+        <w:rFonts w:ascii="Courier New" w:hAnsi="Courier New" w:cs="Courier New" w:hint="default"/>
+      </w:rPr>
+    </w:lvl>
+    <w:lvl w:ilvl="2" w:tplc="08090005" w:tentative="1">
+      <w:start w:val="1"/>
+      <w:numFmt w:val="bullet"/>
+      <w:lvlText w:val=""/>
+      <w:lvlJc w:val="left"/>
+      <w:pPr>
+        <w:ind w:left="2160" w:hanging="360"/>
+      </w:pPr>
+      <w:rPr>
+        <w:rFonts w:ascii="Wingdings" w:hAnsi="Wingdings" w:hint="default"/>
+      </w:rPr>
+    </w:lvl>
+    <w:lvl w:ilvl="3" w:tplc="08090001" w:tentative="1">
+      <w:start w:val="1"/>
+      <w:numFmt w:val="bullet"/>
+      <w:lvlText w:val=""/>
+      <w:lvlJc w:val="left"/>
+      <w:pPr>
+        <w:ind w:left="2880" w:hanging="360"/>
+      </w:pPr>
+      <w:rPr>
+        <w:rFonts w:ascii="Symbol" w:hAnsi="Symbol" w:hint="default"/>
+      </w:rPr>
+    </w:lvl>
+    <w:lvl w:ilvl="4" w:tplc="08090003" w:tentative="1">
+      <w:start w:val="1"/>
+      <w:numFmt w:val="bullet"/>
+      <w:lvlText w:val="o"/>
+      <w:lvlJc w:val="left"/>
+      <w:pPr>
+        <w:ind w:left="3600" w:hanging="360"/>
+      </w:pPr>
+      <w:rPr>
+        <w:rFonts w:ascii="Courier New" w:hAnsi="Courier New" w:cs="Courier New" w:hint="default"/>
+      </w:rPr>
+    </w:lvl>
+    <w:lvl w:ilvl="5" w:tplc="08090005" w:tentative="1">
+      <w:start w:val="1"/>
+      <w:numFmt w:val="bullet"/>
+      <w:lvlText w:val=""/>
+      <w:lvlJc w:val="left"/>
+      <w:pPr>
+        <w:ind w:left="4320" w:hanging="360"/>
+      </w:pPr>
+      <w:rPr>
+        <w:rFonts w:ascii="Wingdings" w:hAnsi="Wingdings" w:hint="default"/>
+      </w:rPr>
+    </w:lvl>
+    <w:lvl w:ilvl="6" w:tplc="08090001" w:tentative="1">
+      <w:start w:val="1"/>
+      <w:numFmt w:val="bullet"/>
+      <w:lvlText w:val=""/>
+      <w:lvlJc w:val="left"/>
+      <w:pPr>
+        <w:ind w:left="5040" w:hanging="360"/>
+      </w:pPr>
+      <w:rPr>
+        <w:rFonts w:ascii="Symbol" w:hAnsi="Symbol" w:hint="default"/>
+      </w:rPr>
+    </w:lvl>
+    <w:lvl w:ilvl="7" w:tplc="08090003" w:tentative="1">
+      <w:start w:val="1"/>
+      <w:numFmt w:val="bullet"/>
+      <w:lvlText w:val="o"/>
+      <w:lvlJc w:val="left"/>
+      <w:pPr>
+        <w:ind w:left="5760" w:hanging="360"/>
+      </w:pPr>
+      <w:rPr>
+        <w:rFonts w:ascii="Courier New" w:hAnsi="Courier New" w:cs="Courier New" w:hint="default"/>
+      </w:rPr>
+    </w:lvl>
+    <w:lvl w:ilvl="8" w:tplc="08090005" w:tentative="1">
+      <w:start w:val="1"/>
+      <w:numFmt w:val="bullet"/>
+      <w:lvlText w:val=""/>
+      <w:lvlJc w:val="left"/>
+      <w:pPr>
+        <w:ind w:left="6480" w:hanging="360"/>
+      </w:pPr>
+      <w:rPr>
+        <w:rFonts w:ascii="Wingdings" w:hAnsi="Wingdings" w:hint="default"/>
+      </w:rPr>
+    </w:lvl>
+  </w:abstractNum>
+  <w:abstractNum w:abstractNumId="3" w15:restartNumberingAfterBreak="0">
     <w:nsid w:val="1BD97B34"/>
     <w:multiLevelType w:val="hybridMultilevel"/>
     <w:tmpl w:val="B25E61E0"/>
@@ -12223,7 +12777,7 @@
       </w:rPr>
     </w:lvl>
   </w:abstractNum>
-  <w:abstractNum w:abstractNumId="3" w15:restartNumberingAfterBreak="0">
+  <w:abstractNum w:abstractNumId="4" w15:restartNumberingAfterBreak="0">
     <w:nsid w:val="1CE6530D"/>
     <w:multiLevelType w:val="hybridMultilevel"/>
     <w:tmpl w:val="B5565AB8"/>
@@ -12336,7 +12890,7 @@
       </w:rPr>
     </w:lvl>
   </w:abstractNum>
-  <w:abstractNum w:abstractNumId="4" w15:restartNumberingAfterBreak="0">
+  <w:abstractNum w:abstractNumId="5" w15:restartNumberingAfterBreak="0">
     <w:nsid w:val="238718A5"/>
     <w:multiLevelType w:val="hybridMultilevel"/>
     <w:tmpl w:val="5D68B7A2"/>
@@ -12449,7 +13003,7 @@
       </w:rPr>
     </w:lvl>
   </w:abstractNum>
-  <w:abstractNum w:abstractNumId="5" w15:restartNumberingAfterBreak="0">
+  <w:abstractNum w:abstractNumId="6" w15:restartNumberingAfterBreak="0">
     <w:nsid w:val="23B87981"/>
     <w:multiLevelType w:val="hybridMultilevel"/>
     <w:tmpl w:val="26EA3524"/>
@@ -12562,7 +13116,7 @@
       </w:rPr>
     </w:lvl>
   </w:abstractNum>
-  <w:abstractNum w:abstractNumId="6" w15:restartNumberingAfterBreak="0">
+  <w:abstractNum w:abstractNumId="7" w15:restartNumberingAfterBreak="0">
     <w:nsid w:val="267043EB"/>
     <w:multiLevelType w:val="hybridMultilevel"/>
     <w:tmpl w:val="ADCC16F0"/>
@@ -12675,7 +13229,7 @@
       </w:rPr>
     </w:lvl>
   </w:abstractNum>
-  <w:abstractNum w:abstractNumId="7" w15:restartNumberingAfterBreak="0">
+  <w:abstractNum w:abstractNumId="8" w15:restartNumberingAfterBreak="0">
     <w:nsid w:val="2C9D4480"/>
     <w:multiLevelType w:val="hybridMultilevel"/>
     <w:tmpl w:val="69C2BCB6"/>
@@ -12788,7 +13342,7 @@
       </w:rPr>
     </w:lvl>
   </w:abstractNum>
-  <w:abstractNum w:abstractNumId="8" w15:restartNumberingAfterBreak="0">
+  <w:abstractNum w:abstractNumId="9" w15:restartNumberingAfterBreak="0">
     <w:nsid w:val="2DAD0429"/>
     <w:multiLevelType w:val="hybridMultilevel"/>
     <w:tmpl w:val="73529720"/>
@@ -12901,7 +13455,7 @@
       </w:rPr>
     </w:lvl>
   </w:abstractNum>
-  <w:abstractNum w:abstractNumId="9" w15:restartNumberingAfterBreak="0">
+  <w:abstractNum w:abstractNumId="10" w15:restartNumberingAfterBreak="0">
     <w:nsid w:val="2DEF6342"/>
     <w:multiLevelType w:val="hybridMultilevel"/>
     <w:tmpl w:val="6032FA90"/>
@@ -13014,7 +13568,7 @@
       </w:rPr>
     </w:lvl>
   </w:abstractNum>
-  <w:abstractNum w:abstractNumId="10" w15:restartNumberingAfterBreak="0">
+  <w:abstractNum w:abstractNumId="11" w15:restartNumberingAfterBreak="0">
     <w:nsid w:val="2F3E0BDA"/>
     <w:multiLevelType w:val="hybridMultilevel"/>
     <w:tmpl w:val="71A41F0E"/>
@@ -13127,7 +13681,7 @@
       </w:rPr>
     </w:lvl>
   </w:abstractNum>
-  <w:abstractNum w:abstractNumId="11" w15:restartNumberingAfterBreak="0">
+  <w:abstractNum w:abstractNumId="12" w15:restartNumberingAfterBreak="0">
     <w:nsid w:val="314B3C17"/>
     <w:multiLevelType w:val="hybridMultilevel"/>
     <w:tmpl w:val="F42A9EF4"/>
@@ -13240,7 +13794,7 @@
       </w:rPr>
     </w:lvl>
   </w:abstractNum>
-  <w:abstractNum w:abstractNumId="12" w15:restartNumberingAfterBreak="0">
+  <w:abstractNum w:abstractNumId="13" w15:restartNumberingAfterBreak="0">
     <w:nsid w:val="32453A71"/>
     <w:multiLevelType w:val="hybridMultilevel"/>
     <w:tmpl w:val="767E5A5E"/>
@@ -13353,7 +13907,7 @@
       </w:rPr>
     </w:lvl>
   </w:abstractNum>
-  <w:abstractNum w:abstractNumId="13" w15:restartNumberingAfterBreak="0">
+  <w:abstractNum w:abstractNumId="14" w15:restartNumberingAfterBreak="0">
     <w:nsid w:val="340679A3"/>
     <w:multiLevelType w:val="hybridMultilevel"/>
     <w:tmpl w:val="C868B430"/>
@@ -13466,7 +14020,7 @@
       </w:rPr>
     </w:lvl>
   </w:abstractNum>
-  <w:abstractNum w:abstractNumId="14" w15:restartNumberingAfterBreak="0">
+  <w:abstractNum w:abstractNumId="15" w15:restartNumberingAfterBreak="0">
     <w:nsid w:val="3658149D"/>
     <w:multiLevelType w:val="hybridMultilevel"/>
     <w:tmpl w:val="FFE6ADFA"/>
@@ -13579,7 +14133,7 @@
       </w:rPr>
     </w:lvl>
   </w:abstractNum>
-  <w:abstractNum w:abstractNumId="15" w15:restartNumberingAfterBreak="0">
+  <w:abstractNum w:abstractNumId="16" w15:restartNumberingAfterBreak="0">
     <w:nsid w:val="3A6573DD"/>
     <w:multiLevelType w:val="hybridMultilevel"/>
     <w:tmpl w:val="ACFA9AC8"/>
@@ -13692,7 +14246,7 @@
       </w:rPr>
     </w:lvl>
   </w:abstractNum>
-  <w:abstractNum w:abstractNumId="16" w15:restartNumberingAfterBreak="0">
+  <w:abstractNum w:abstractNumId="17" w15:restartNumberingAfterBreak="0">
     <w:nsid w:val="42A865B8"/>
     <w:multiLevelType w:val="hybridMultilevel"/>
     <w:tmpl w:val="FC283038"/>
@@ -13805,7 +14359,7 @@
       </w:rPr>
     </w:lvl>
   </w:abstractNum>
-  <w:abstractNum w:abstractNumId="17" w15:restartNumberingAfterBreak="0">
+  <w:abstractNum w:abstractNumId="18" w15:restartNumberingAfterBreak="0">
     <w:nsid w:val="4A4340A8"/>
     <w:multiLevelType w:val="hybridMultilevel"/>
     <w:tmpl w:val="8BE68960"/>
@@ -13918,7 +14472,7 @@
       </w:rPr>
     </w:lvl>
   </w:abstractNum>
-  <w:abstractNum w:abstractNumId="18" w15:restartNumberingAfterBreak="0">
+  <w:abstractNum w:abstractNumId="19" w15:restartNumberingAfterBreak="0">
     <w:nsid w:val="4E2368BE"/>
     <w:multiLevelType w:val="hybridMultilevel"/>
     <w:tmpl w:val="2EF61226"/>
@@ -14031,7 +14585,7 @@
       </w:rPr>
     </w:lvl>
   </w:abstractNum>
-  <w:abstractNum w:abstractNumId="19" w15:restartNumberingAfterBreak="0">
+  <w:abstractNum w:abstractNumId="20" w15:restartNumberingAfterBreak="0">
     <w:nsid w:val="51503415"/>
     <w:multiLevelType w:val="hybridMultilevel"/>
     <w:tmpl w:val="6D04B0E4"/>
@@ -14144,7 +14698,7 @@
       </w:rPr>
     </w:lvl>
   </w:abstractNum>
-  <w:abstractNum w:abstractNumId="20" w15:restartNumberingAfterBreak="0">
+  <w:abstractNum w:abstractNumId="21" w15:restartNumberingAfterBreak="0">
     <w:nsid w:val="52D87EA6"/>
     <w:multiLevelType w:val="hybridMultilevel"/>
     <w:tmpl w:val="170A4172"/>
@@ -14257,7 +14811,7 @@
       </w:rPr>
     </w:lvl>
   </w:abstractNum>
-  <w:abstractNum w:abstractNumId="21" w15:restartNumberingAfterBreak="0">
+  <w:abstractNum w:abstractNumId="22" w15:restartNumberingAfterBreak="0">
     <w:nsid w:val="57273453"/>
     <w:multiLevelType w:val="hybridMultilevel"/>
     <w:tmpl w:val="2D6A84E0"/>
@@ -14370,7 +14924,7 @@
       </w:rPr>
     </w:lvl>
   </w:abstractNum>
-  <w:abstractNum w:abstractNumId="22" w15:restartNumberingAfterBreak="0">
+  <w:abstractNum w:abstractNumId="23" w15:restartNumberingAfterBreak="0">
     <w:nsid w:val="5C1E3847"/>
     <w:multiLevelType w:val="hybridMultilevel"/>
     <w:tmpl w:val="ACFA9AC8"/>
@@ -14483,7 +15037,7 @@
       </w:rPr>
     </w:lvl>
   </w:abstractNum>
-  <w:abstractNum w:abstractNumId="23" w15:restartNumberingAfterBreak="0">
+  <w:abstractNum w:abstractNumId="24" w15:restartNumberingAfterBreak="0">
     <w:nsid w:val="5EFE0B56"/>
     <w:multiLevelType w:val="hybridMultilevel"/>
     <w:tmpl w:val="0682E616"/>
@@ -14596,7 +15150,7 @@
       </w:rPr>
     </w:lvl>
   </w:abstractNum>
-  <w:abstractNum w:abstractNumId="24" w15:restartNumberingAfterBreak="0">
+  <w:abstractNum w:abstractNumId="25" w15:restartNumberingAfterBreak="0">
     <w:nsid w:val="614141DD"/>
     <w:multiLevelType w:val="hybridMultilevel"/>
     <w:tmpl w:val="08C2592E"/>
@@ -14709,7 +15263,7 @@
       </w:rPr>
     </w:lvl>
   </w:abstractNum>
-  <w:abstractNum w:abstractNumId="25" w15:restartNumberingAfterBreak="0">
+  <w:abstractNum w:abstractNumId="26" w15:restartNumberingAfterBreak="0">
     <w:nsid w:val="6C373E91"/>
     <w:multiLevelType w:val="hybridMultilevel"/>
     <w:tmpl w:val="1F42AFD8"/>
@@ -14798,7 +15352,7 @@
       </w:pPr>
     </w:lvl>
   </w:abstractNum>
-  <w:abstractNum w:abstractNumId="26" w15:restartNumberingAfterBreak="0">
+  <w:abstractNum w:abstractNumId="27" w15:restartNumberingAfterBreak="0">
     <w:nsid w:val="722429ED"/>
     <w:multiLevelType w:val="hybridMultilevel"/>
     <w:tmpl w:val="2CCE2ABE"/>
@@ -14911,7 +15465,7 @@
       </w:rPr>
     </w:lvl>
   </w:abstractNum>
-  <w:abstractNum w:abstractNumId="27" w15:restartNumberingAfterBreak="0">
+  <w:abstractNum w:abstractNumId="28" w15:restartNumberingAfterBreak="0">
     <w:nsid w:val="73A71DCE"/>
     <w:multiLevelType w:val="hybridMultilevel"/>
     <w:tmpl w:val="52EED8AC"/>
@@ -15024,7 +15578,7 @@
       </w:rPr>
     </w:lvl>
   </w:abstractNum>
-  <w:abstractNum w:abstractNumId="28" w15:restartNumberingAfterBreak="0">
+  <w:abstractNum w:abstractNumId="29" w15:restartNumberingAfterBreak="0">
     <w:nsid w:val="76E206F3"/>
     <w:multiLevelType w:val="hybridMultilevel"/>
     <w:tmpl w:val="B3566246"/>
@@ -15137,7 +15691,7 @@
       </w:rPr>
     </w:lvl>
   </w:abstractNum>
-  <w:abstractNum w:abstractNumId="29" w15:restartNumberingAfterBreak="0">
+  <w:abstractNum w:abstractNumId="30" w15:restartNumberingAfterBreak="0">
     <w:nsid w:val="7ECE67D9"/>
     <w:multiLevelType w:val="hybridMultilevel"/>
     <w:tmpl w:val="7DFCA2D2"/>
@@ -15251,94 +15805,97 @@
     </w:lvl>
   </w:abstractNum>
   <w:num w:numId="1">
-    <w:abstractNumId w:val="2"/>
+    <w:abstractNumId w:val="3"/>
   </w:num>
   <w:num w:numId="2">
-    <w:abstractNumId w:val="25"/>
+    <w:abstractNumId w:val="26"/>
   </w:num>
   <w:num w:numId="3">
+    <w:abstractNumId w:val="20"/>
+  </w:num>
+  <w:num w:numId="4">
+    <w:abstractNumId w:val="24"/>
+  </w:num>
+  <w:num w:numId="5">
+    <w:abstractNumId w:val="23"/>
+  </w:num>
+  <w:num w:numId="6">
+    <w:abstractNumId w:val="16"/>
+  </w:num>
+  <w:num w:numId="7">
+    <w:abstractNumId w:val="9"/>
+  </w:num>
+  <w:num w:numId="8">
+    <w:abstractNumId w:val="22"/>
+  </w:num>
+  <w:num w:numId="9">
+    <w:abstractNumId w:val="29"/>
+  </w:num>
+  <w:num w:numId="10">
+    <w:abstractNumId w:val="13"/>
+  </w:num>
+  <w:num w:numId="11">
+    <w:abstractNumId w:val="21"/>
+  </w:num>
+  <w:num w:numId="12">
+    <w:abstractNumId w:val="14"/>
+  </w:num>
+  <w:num w:numId="13">
+    <w:abstractNumId w:val="18"/>
+  </w:num>
+  <w:num w:numId="14">
+    <w:abstractNumId w:val="12"/>
+  </w:num>
+  <w:num w:numId="15">
+    <w:abstractNumId w:val="8"/>
+  </w:num>
+  <w:num w:numId="16">
+    <w:abstractNumId w:val="5"/>
+  </w:num>
+  <w:num w:numId="17">
+    <w:abstractNumId w:val="11"/>
+  </w:num>
+  <w:num w:numId="18">
+    <w:abstractNumId w:val="27"/>
+  </w:num>
+  <w:num w:numId="19">
+    <w:abstractNumId w:val="30"/>
+  </w:num>
+  <w:num w:numId="20">
+    <w:abstractNumId w:val="6"/>
+  </w:num>
+  <w:num w:numId="21">
     <w:abstractNumId w:val="19"/>
   </w:num>
-  <w:num w:numId="4">
-    <w:abstractNumId w:val="23"/>
-  </w:num>
-  <w:num w:numId="5">
-    <w:abstractNumId w:val="22"/>
-  </w:num>
-  <w:num w:numId="6">
-    <w:abstractNumId w:val="15"/>
-  </w:num>
-  <w:num w:numId="7">
-    <w:abstractNumId w:val="8"/>
-  </w:num>
-  <w:num w:numId="8">
-    <w:abstractNumId w:val="21"/>
-  </w:num>
-  <w:num w:numId="9">
-    <w:abstractNumId w:val="28"/>
-  </w:num>
-  <w:num w:numId="10">
-    <w:abstractNumId w:val="12"/>
-  </w:num>
-  <w:num w:numId="11">
-    <w:abstractNumId w:val="20"/>
-  </w:num>
-  <w:num w:numId="12">
-    <w:abstractNumId w:val="13"/>
-  </w:num>
-  <w:num w:numId="13">
-    <w:abstractNumId w:val="17"/>
-  </w:num>
-  <w:num w:numId="14">
-    <w:abstractNumId w:val="11"/>
-  </w:num>
-  <w:num w:numId="15">
+  <w:num w:numId="22">
     <w:abstractNumId w:val="7"/>
-  </w:num>
-  <w:num w:numId="16">
-    <w:abstractNumId w:val="4"/>
-  </w:num>
-  <w:num w:numId="17">
-    <w:abstractNumId w:val="10"/>
-  </w:num>
-  <w:num w:numId="18">
-    <w:abstractNumId w:val="26"/>
-  </w:num>
-  <w:num w:numId="19">
-    <w:abstractNumId w:val="29"/>
-  </w:num>
-  <w:num w:numId="20">
-    <w:abstractNumId w:val="5"/>
-  </w:num>
-  <w:num w:numId="21">
-    <w:abstractNumId w:val="18"/>
-  </w:num>
-  <w:num w:numId="22">
-    <w:abstractNumId w:val="6"/>
   </w:num>
   <w:num w:numId="23">
     <w:abstractNumId w:val="1"/>
   </w:num>
   <w:num w:numId="24">
-    <w:abstractNumId w:val="3"/>
+    <w:abstractNumId w:val="4"/>
   </w:num>
   <w:num w:numId="25">
-    <w:abstractNumId w:val="27"/>
+    <w:abstractNumId w:val="28"/>
   </w:num>
   <w:num w:numId="26">
-    <w:abstractNumId w:val="14"/>
+    <w:abstractNumId w:val="15"/>
   </w:num>
   <w:num w:numId="27">
-    <w:abstractNumId w:val="24"/>
+    <w:abstractNumId w:val="25"/>
   </w:num>
   <w:num w:numId="28">
     <w:abstractNumId w:val="0"/>
   </w:num>
   <w:num w:numId="29">
-    <w:abstractNumId w:val="9"/>
+    <w:abstractNumId w:val="10"/>
   </w:num>
   <w:num w:numId="30">
-    <w:abstractNumId w:val="16"/>
+    <w:abstractNumId w:val="17"/>
+  </w:num>
+  <w:num w:numId="31">
+    <w:abstractNumId w:val="2"/>
   </w:num>
 </w:numbering>
 </file>
@@ -16331,7 +16888,7 @@
 </file>
 
 <file path=customXml/itemProps1.xml><?xml version="1.0" encoding="utf-8"?>
-<ds:datastoreItem xmlns:ds="http://schemas.openxmlformats.org/officeDocument/2006/customXml" ds:itemID="{E938BFE6-910D-4D8F-84A7-BD430D662B0A}">
+<ds:datastoreItem xmlns:ds="http://schemas.openxmlformats.org/officeDocument/2006/customXml" ds:itemID="{3FCFBD1D-A555-414A-B11D-72614EC93B16}">
   <ds:schemaRefs>
     <ds:schemaRef ds:uri="http://schemas.openxmlformats.org/officeDocument/2006/bibliography"/>
   </ds:schemaRefs>

</xml_diff>

<commit_message>
Got within species Belcher graphs
</commit_message>
<xml_diff>
--- a/Paper/Bayesian Myctophids.docx
+++ b/Paper/Bayesian Myctophids.docx
@@ -12108,7 +12108,7 @@
           </w:tcPr>
           <w:p>
             <w:r>
-              <w:t>b_T</w:t>
+              <w:t>b</w:t>
             </w:r>
           </w:p>
         </w:tc>
@@ -12241,6 +12241,2653 @@
           <w:p>
             <w:r>
               <w:t>0.9993</w:t>
+            </w:r>
+          </w:p>
+        </w:tc>
+      </w:tr>
+    </w:tbl>
+    <w:p/>
+    <w:p>
+      <w:pPr>
+        <w:pStyle w:val="Heading3"/>
+      </w:pPr>
+      <w:r>
+        <w:t>ELN</w:t>
+      </w:r>
+    </w:p>
+    <w:p>
+      <w:pPr>
+        <w:pStyle w:val="ListParagraph"/>
+        <w:numPr>
+          <w:ilvl w:val="0"/>
+          <w:numId w:val="32"/>
+        </w:numPr>
+      </w:pPr>
+      <w:r>
+        <w:t>6000 iter, 3000 warmup.</w:t>
+      </w:r>
+    </w:p>
+    <w:p>
+      <w:pPr>
+        <w:pStyle w:val="ListParagraph"/>
+        <w:numPr>
+          <w:ilvl w:val="1"/>
+          <w:numId w:val="32"/>
+        </w:numPr>
+      </w:pPr>
+      <w:r>
+        <w:t>Adapt_delta = 0.90.</w:t>
+      </w:r>
+    </w:p>
+    <w:p>
+      <w:pPr>
+        <w:pStyle w:val="ListParagraph"/>
+        <w:numPr>
+          <w:ilvl w:val="0"/>
+          <w:numId w:val="32"/>
+        </w:numPr>
+      </w:pPr>
+      <w:r>
+        <w:t>Diagnostics.</w:t>
+      </w:r>
+    </w:p>
+    <w:p>
+      <w:pPr>
+        <w:pStyle w:val="ListParagraph"/>
+        <w:numPr>
+          <w:ilvl w:val="1"/>
+          <w:numId w:val="32"/>
+        </w:numPr>
+      </w:pPr>
+      <w:r>
+        <w:t>E-BFMI and treedepth OK.</w:t>
+      </w:r>
+    </w:p>
+    <w:p>
+      <w:pPr>
+        <w:pStyle w:val="ListParagraph"/>
+        <w:numPr>
+          <w:ilvl w:val="1"/>
+          <w:numId w:val="32"/>
+        </w:numPr>
+      </w:pPr>
+      <w:r>
+        <w:t xml:space="preserve">9 divergent transitions. </w:t>
+      </w:r>
+    </w:p>
+    <w:p>
+      <w:pPr>
+        <w:pStyle w:val="ListParagraph"/>
+        <w:numPr>
+          <w:ilvl w:val="1"/>
+          <w:numId w:val="32"/>
+        </w:numPr>
+      </w:pPr>
+      <w:r>
+        <w:t>Autocorrelation between a and b (0.60).</w:t>
+      </w:r>
+    </w:p>
+    <w:tbl>
+      <w:tblPr>
+        <w:tblStyle w:val="TableGrid"/>
+        <w:tblW w:w="0" w:type="auto"/>
+        <w:tblLook w:val="04A0" w:firstRow="1" w:lastRow="0" w:firstColumn="1" w:lastColumn="0" w:noHBand="0" w:noVBand="1"/>
+      </w:tblPr>
+      <w:tblGrid>
+        <w:gridCol w:w="1513"/>
+        <w:gridCol w:w="1312"/>
+        <w:gridCol w:w="1136"/>
+        <w:gridCol w:w="1333"/>
+        <w:gridCol w:w="1337"/>
+        <w:gridCol w:w="1229"/>
+        <w:gridCol w:w="1156"/>
+      </w:tblGrid>
+      <w:tr>
+        <w:tc>
+          <w:tcPr>
+            <w:tcW w:w="1513" w:type="dxa"/>
+          </w:tcPr>
+          <w:p>
+            <w:pPr>
+              <w:rPr>
+                <w:b/>
+              </w:rPr>
+            </w:pPr>
+            <w:r>
+              <w:rPr>
+                <w:b/>
+              </w:rPr>
+              <w:t>Parameter</w:t>
+            </w:r>
+          </w:p>
+        </w:tc>
+        <w:tc>
+          <w:tcPr>
+            <w:tcW w:w="1312" w:type="dxa"/>
+          </w:tcPr>
+          <w:p>
+            <w:pPr>
+              <w:rPr>
+                <w:b/>
+              </w:rPr>
+            </w:pPr>
+            <w:r>
+              <w:rPr>
+                <w:b/>
+              </w:rPr>
+              <w:t>Mean</w:t>
+            </w:r>
+          </w:p>
+        </w:tc>
+        <w:tc>
+          <w:tcPr>
+            <w:tcW w:w="1136" w:type="dxa"/>
+          </w:tcPr>
+          <w:p>
+            <w:pPr>
+              <w:rPr>
+                <w:b/>
+              </w:rPr>
+            </w:pPr>
+            <w:r>
+              <w:rPr>
+                <w:b/>
+              </w:rPr>
+              <w:t>SD</w:t>
+            </w:r>
+          </w:p>
+        </w:tc>
+        <w:tc>
+          <w:tcPr>
+            <w:tcW w:w="1333" w:type="dxa"/>
+          </w:tcPr>
+          <w:p>
+            <w:pPr>
+              <w:rPr>
+                <w:b/>
+              </w:rPr>
+            </w:pPr>
+            <w:r>
+              <w:rPr>
+                <w:b/>
+              </w:rPr>
+              <w:t>Lower 95%</w:t>
+            </w:r>
+          </w:p>
+        </w:tc>
+        <w:tc>
+          <w:tcPr>
+            <w:tcW w:w="1337" w:type="dxa"/>
+          </w:tcPr>
+          <w:p>
+            <w:pPr>
+              <w:rPr>
+                <w:b/>
+              </w:rPr>
+            </w:pPr>
+            <w:r>
+              <w:rPr>
+                <w:b/>
+              </w:rPr>
+              <w:t>Upper 95%</w:t>
+            </w:r>
+          </w:p>
+        </w:tc>
+        <w:tc>
+          <w:tcPr>
+            <w:tcW w:w="1229" w:type="dxa"/>
+          </w:tcPr>
+          <w:p>
+            <w:pPr>
+              <w:rPr>
+                <w:b/>
+              </w:rPr>
+            </w:pPr>
+            <w:r>
+              <w:rPr>
+                <w:b/>
+              </w:rPr>
+              <w:t>N_eff</w:t>
+            </w:r>
+          </w:p>
+        </w:tc>
+        <w:tc>
+          <w:tcPr>
+            <w:tcW w:w="1156" w:type="dxa"/>
+          </w:tcPr>
+          <w:p>
+            <w:pPr>
+              <w:rPr>
+                <w:b/>
+              </w:rPr>
+            </w:pPr>
+            <w:r>
+              <w:rPr>
+                <w:b/>
+              </w:rPr>
+              <w:t>R_hat</w:t>
+            </w:r>
+          </w:p>
+        </w:tc>
+      </w:tr>
+      <w:tr>
+        <w:tc>
+          <w:tcPr>
+            <w:tcW w:w="1513" w:type="dxa"/>
+          </w:tcPr>
+          <w:p>
+            <w:r>
+              <w:t>a</w:t>
+            </w:r>
+          </w:p>
+        </w:tc>
+        <w:tc>
+          <w:tcPr>
+            <w:tcW w:w="1312" w:type="dxa"/>
+          </w:tcPr>
+          <w:p>
+            <w:r>
+              <w:t>0.2138</w:t>
+            </w:r>
+          </w:p>
+        </w:tc>
+        <w:tc>
+          <w:tcPr>
+            <w:tcW w:w="1136" w:type="dxa"/>
+          </w:tcPr>
+          <w:p>
+            <w:r>
+              <w:t>0.0063</w:t>
+            </w:r>
+          </w:p>
+        </w:tc>
+        <w:tc>
+          <w:tcPr>
+            <w:tcW w:w="1333" w:type="dxa"/>
+          </w:tcPr>
+          <w:p>
+            <w:r>
+              <w:t>0.2014</w:t>
+            </w:r>
+          </w:p>
+        </w:tc>
+        <w:tc>
+          <w:tcPr>
+            <w:tcW w:w="1337" w:type="dxa"/>
+          </w:tcPr>
+          <w:p>
+            <w:r>
+              <w:t>0.2263</w:t>
+            </w:r>
+          </w:p>
+        </w:tc>
+        <w:tc>
+          <w:tcPr>
+            <w:tcW w:w="1229" w:type="dxa"/>
+          </w:tcPr>
+          <w:p>
+            <w:r>
+              <w:t>1376</w:t>
+            </w:r>
+          </w:p>
+        </w:tc>
+        <w:tc>
+          <w:tcPr>
+            <w:tcW w:w="1156" w:type="dxa"/>
+          </w:tcPr>
+          <w:p>
+            <w:r>
+              <w:t>0.9997</w:t>
+            </w:r>
+          </w:p>
+        </w:tc>
+      </w:tr>
+      <w:tr>
+        <w:tc>
+          <w:tcPr>
+            <w:tcW w:w="1513" w:type="dxa"/>
+          </w:tcPr>
+          <w:p>
+            <w:r>
+              <w:t>b</w:t>
+            </w:r>
+          </w:p>
+        </w:tc>
+        <w:tc>
+          <w:tcPr>
+            <w:tcW w:w="1312" w:type="dxa"/>
+          </w:tcPr>
+          <w:p>
+            <w:r>
+              <w:t>-0.0052</w:t>
+            </w:r>
+          </w:p>
+        </w:tc>
+        <w:tc>
+          <w:tcPr>
+            <w:tcW w:w="1136" w:type="dxa"/>
+          </w:tcPr>
+          <w:p>
+            <w:r>
+              <w:t>0.0107</w:t>
+            </w:r>
+          </w:p>
+        </w:tc>
+        <w:tc>
+          <w:tcPr>
+            <w:tcW w:w="1333" w:type="dxa"/>
+          </w:tcPr>
+          <w:p>
+            <w:r>
+              <w:t>-0.0273</w:t>
+            </w:r>
+          </w:p>
+        </w:tc>
+        <w:tc>
+          <w:tcPr>
+            <w:tcW w:w="1337" w:type="dxa"/>
+          </w:tcPr>
+          <w:p>
+            <w:r>
+              <w:t>0.0150</w:t>
+            </w:r>
+          </w:p>
+        </w:tc>
+        <w:tc>
+          <w:tcPr>
+            <w:tcW w:w="1229" w:type="dxa"/>
+          </w:tcPr>
+          <w:p>
+            <w:r>
+              <w:t>836</w:t>
+            </w:r>
+          </w:p>
+        </w:tc>
+        <w:tc>
+          <w:tcPr>
+            <w:tcW w:w="1156" w:type="dxa"/>
+          </w:tcPr>
+          <w:p>
+            <w:r>
+              <w:t>0.9999</w:t>
+            </w:r>
+          </w:p>
+        </w:tc>
+      </w:tr>
+      <w:tr>
+        <w:tc>
+          <w:tcPr>
+            <w:tcW w:w="1513" w:type="dxa"/>
+          </w:tcPr>
+          <w:p>
+            <w:r>
+              <w:t>sigma</w:t>
+            </w:r>
+          </w:p>
+        </w:tc>
+        <w:tc>
+          <w:tcPr>
+            <w:tcW w:w="1312" w:type="dxa"/>
+          </w:tcPr>
+          <w:p>
+            <w:r>
+              <w:t>0.0166</w:t>
+            </w:r>
+          </w:p>
+        </w:tc>
+        <w:tc>
+          <w:tcPr>
+            <w:tcW w:w="1136" w:type="dxa"/>
+          </w:tcPr>
+          <w:p>
+            <w:r>
+              <w:t>0.0052</w:t>
+            </w:r>
+          </w:p>
+        </w:tc>
+        <w:tc>
+          <w:tcPr>
+            <w:tcW w:w="1333" w:type="dxa"/>
+          </w:tcPr>
+          <w:p>
+            <w:r>
+              <w:t>0.0051</w:t>
+            </w:r>
+          </w:p>
+        </w:tc>
+        <w:tc>
+          <w:tcPr>
+            <w:tcW w:w="1337" w:type="dxa"/>
+          </w:tcPr>
+          <w:p>
+            <w:r>
+              <w:t>0.0258</w:t>
+            </w:r>
+          </w:p>
+        </w:tc>
+        <w:tc>
+          <w:tcPr>
+            <w:tcW w:w="1229" w:type="dxa"/>
+          </w:tcPr>
+          <w:p>
+            <w:r>
+              <w:t>862</w:t>
+            </w:r>
+          </w:p>
+        </w:tc>
+        <w:tc>
+          <w:tcPr>
+            <w:tcW w:w="1156" w:type="dxa"/>
+          </w:tcPr>
+          <w:p>
+            <w:r>
+              <w:t>0.9998</w:t>
+            </w:r>
+          </w:p>
+        </w:tc>
+      </w:tr>
+    </w:tbl>
+    <w:p>
+      <w:pPr>
+        <w:pStyle w:val="Heading3"/>
+      </w:pPr>
+      <w:r>
+        <w:lastRenderedPageBreak/>
+        <w:t>ELC</w:t>
+      </w:r>
+    </w:p>
+    <w:p>
+      <w:pPr>
+        <w:pStyle w:val="ListParagraph"/>
+        <w:numPr>
+          <w:ilvl w:val="0"/>
+          <w:numId w:val="33"/>
+        </w:numPr>
+      </w:pPr>
+      <w:r>
+        <w:t>6000 iter, 3000 warmup.</w:t>
+      </w:r>
+    </w:p>
+    <w:p>
+      <w:pPr>
+        <w:pStyle w:val="ListParagraph"/>
+        <w:numPr>
+          <w:ilvl w:val="1"/>
+          <w:numId w:val="33"/>
+        </w:numPr>
+      </w:pPr>
+      <w:r>
+        <w:t>Adapt_delta = 0.90.</w:t>
+      </w:r>
+    </w:p>
+    <w:p>
+      <w:pPr>
+        <w:pStyle w:val="ListParagraph"/>
+        <w:numPr>
+          <w:ilvl w:val="0"/>
+          <w:numId w:val="33"/>
+        </w:numPr>
+      </w:pPr>
+      <w:r>
+        <w:t>Diagnostics.</w:t>
+      </w:r>
+    </w:p>
+    <w:p>
+      <w:pPr>
+        <w:pStyle w:val="ListParagraph"/>
+        <w:numPr>
+          <w:ilvl w:val="1"/>
+          <w:numId w:val="33"/>
+        </w:numPr>
+      </w:pPr>
+      <w:r>
+        <w:t>E-BFMI and treedepth OK.</w:t>
+      </w:r>
+    </w:p>
+    <w:p>
+      <w:pPr>
+        <w:pStyle w:val="ListParagraph"/>
+        <w:numPr>
+          <w:ilvl w:val="1"/>
+          <w:numId w:val="33"/>
+        </w:numPr>
+      </w:pPr>
+      <w:r>
+        <w:t>125 divergent iterations.</w:t>
+      </w:r>
+    </w:p>
+    <w:p>
+      <w:pPr>
+        <w:pStyle w:val="ListParagraph"/>
+        <w:numPr>
+          <w:ilvl w:val="1"/>
+          <w:numId w:val="33"/>
+        </w:numPr>
+      </w:pPr>
+      <w:r>
+        <w:t>Autocorrelation between a and b (0.38).</w:t>
+      </w:r>
+    </w:p>
+    <w:tbl>
+      <w:tblPr>
+        <w:tblStyle w:val="TableGrid"/>
+        <w:tblW w:w="0" w:type="auto"/>
+        <w:tblLook w:val="04A0" w:firstRow="1" w:lastRow="0" w:firstColumn="1" w:lastColumn="0" w:noHBand="0" w:noVBand="1"/>
+      </w:tblPr>
+      <w:tblGrid>
+        <w:gridCol w:w="1513"/>
+        <w:gridCol w:w="1312"/>
+        <w:gridCol w:w="1136"/>
+        <w:gridCol w:w="1333"/>
+        <w:gridCol w:w="1337"/>
+        <w:gridCol w:w="1229"/>
+        <w:gridCol w:w="1156"/>
+      </w:tblGrid>
+      <w:tr>
+        <w:tc>
+          <w:tcPr>
+            <w:tcW w:w="1513" w:type="dxa"/>
+          </w:tcPr>
+          <w:p>
+            <w:pPr>
+              <w:rPr>
+                <w:b/>
+              </w:rPr>
+            </w:pPr>
+            <w:r>
+              <w:rPr>
+                <w:b/>
+              </w:rPr>
+              <w:t>Parameter</w:t>
+            </w:r>
+          </w:p>
+        </w:tc>
+        <w:tc>
+          <w:tcPr>
+            <w:tcW w:w="1312" w:type="dxa"/>
+          </w:tcPr>
+          <w:p>
+            <w:pPr>
+              <w:rPr>
+                <w:b/>
+              </w:rPr>
+            </w:pPr>
+            <w:r>
+              <w:rPr>
+                <w:b/>
+              </w:rPr>
+              <w:t>Mean</w:t>
+            </w:r>
+          </w:p>
+        </w:tc>
+        <w:tc>
+          <w:tcPr>
+            <w:tcW w:w="1136" w:type="dxa"/>
+          </w:tcPr>
+          <w:p>
+            <w:pPr>
+              <w:rPr>
+                <w:b/>
+              </w:rPr>
+            </w:pPr>
+            <w:r>
+              <w:rPr>
+                <w:b/>
+              </w:rPr>
+              <w:t>SD</w:t>
+            </w:r>
+          </w:p>
+        </w:tc>
+        <w:tc>
+          <w:tcPr>
+            <w:tcW w:w="1333" w:type="dxa"/>
+          </w:tcPr>
+          <w:p>
+            <w:pPr>
+              <w:rPr>
+                <w:b/>
+              </w:rPr>
+            </w:pPr>
+            <w:r>
+              <w:rPr>
+                <w:b/>
+              </w:rPr>
+              <w:t>Lower 95%</w:t>
+            </w:r>
+          </w:p>
+        </w:tc>
+        <w:tc>
+          <w:tcPr>
+            <w:tcW w:w="1337" w:type="dxa"/>
+          </w:tcPr>
+          <w:p>
+            <w:pPr>
+              <w:rPr>
+                <w:b/>
+              </w:rPr>
+            </w:pPr>
+            <w:r>
+              <w:rPr>
+                <w:b/>
+              </w:rPr>
+              <w:t>Upper 95%</w:t>
+            </w:r>
+          </w:p>
+        </w:tc>
+        <w:tc>
+          <w:tcPr>
+            <w:tcW w:w="1229" w:type="dxa"/>
+          </w:tcPr>
+          <w:p>
+            <w:pPr>
+              <w:rPr>
+                <w:b/>
+              </w:rPr>
+            </w:pPr>
+            <w:r>
+              <w:rPr>
+                <w:b/>
+              </w:rPr>
+              <w:t>N_eff</w:t>
+            </w:r>
+          </w:p>
+        </w:tc>
+        <w:tc>
+          <w:tcPr>
+            <w:tcW w:w="1156" w:type="dxa"/>
+          </w:tcPr>
+          <w:p>
+            <w:pPr>
+              <w:rPr>
+                <w:b/>
+              </w:rPr>
+            </w:pPr>
+            <w:r>
+              <w:rPr>
+                <w:b/>
+              </w:rPr>
+              <w:t>R_hat</w:t>
+            </w:r>
+          </w:p>
+        </w:tc>
+      </w:tr>
+      <w:tr>
+        <w:tc>
+          <w:tcPr>
+            <w:tcW w:w="1513" w:type="dxa"/>
+          </w:tcPr>
+          <w:p>
+            <w:r>
+              <w:t>a</w:t>
+            </w:r>
+          </w:p>
+        </w:tc>
+        <w:tc>
+          <w:tcPr>
+            <w:tcW w:w="1312" w:type="dxa"/>
+          </w:tcPr>
+          <w:p>
+            <w:r>
+              <w:t>0.1662</w:t>
+            </w:r>
+          </w:p>
+        </w:tc>
+        <w:tc>
+          <w:tcPr>
+            <w:tcW w:w="1136" w:type="dxa"/>
+          </w:tcPr>
+          <w:p>
+            <w:r>
+              <w:t>0.0046</w:t>
+            </w:r>
+          </w:p>
+        </w:tc>
+        <w:tc>
+          <w:tcPr>
+            <w:tcW w:w="1333" w:type="dxa"/>
+          </w:tcPr>
+          <w:p>
+            <w:r>
+              <w:t>0.1573</w:t>
+            </w:r>
+          </w:p>
+        </w:tc>
+        <w:tc>
+          <w:tcPr>
+            <w:tcW w:w="1337" w:type="dxa"/>
+          </w:tcPr>
+          <w:p>
+            <w:r>
+              <w:t>0.1751</w:t>
+            </w:r>
+          </w:p>
+        </w:tc>
+        <w:tc>
+          <w:tcPr>
+            <w:tcW w:w="1229" w:type="dxa"/>
+          </w:tcPr>
+          <w:p>
+            <w:r>
+              <w:t>699</w:t>
+            </w:r>
+          </w:p>
+        </w:tc>
+        <w:tc>
+          <w:tcPr>
+            <w:tcW w:w="1156" w:type="dxa"/>
+          </w:tcPr>
+          <w:p>
+            <w:r>
+              <w:t>1.0019</w:t>
+            </w:r>
+          </w:p>
+        </w:tc>
+      </w:tr>
+      <w:tr>
+        <w:tc>
+          <w:tcPr>
+            <w:tcW w:w="1513" w:type="dxa"/>
+          </w:tcPr>
+          <w:p>
+            <w:r>
+              <w:t>b</w:t>
+            </w:r>
+          </w:p>
+        </w:tc>
+        <w:tc>
+          <w:tcPr>
+            <w:tcW w:w="1312" w:type="dxa"/>
+          </w:tcPr>
+          <w:p>
+            <w:r>
+              <w:t>0.0051</w:t>
+            </w:r>
+          </w:p>
+        </w:tc>
+        <w:tc>
+          <w:tcPr>
+            <w:tcW w:w="1136" w:type="dxa"/>
+          </w:tcPr>
+          <w:p>
+            <w:r>
+              <w:t>0.0164</w:t>
+            </w:r>
+          </w:p>
+        </w:tc>
+        <w:tc>
+          <w:tcPr>
+            <w:tcW w:w="1333" w:type="dxa"/>
+          </w:tcPr>
+          <w:p>
+            <w:r>
+              <w:t>-0.0301</w:t>
+            </w:r>
+          </w:p>
+        </w:tc>
+        <w:tc>
+          <w:tcPr>
+            <w:tcW w:w="1337" w:type="dxa"/>
+          </w:tcPr>
+          <w:p>
+            <w:r>
+              <w:t>0.0398</w:t>
+            </w:r>
+          </w:p>
+        </w:tc>
+        <w:tc>
+          <w:tcPr>
+            <w:tcW w:w="1229" w:type="dxa"/>
+          </w:tcPr>
+          <w:p>
+            <w:r>
+              <w:t>487</w:t>
+            </w:r>
+          </w:p>
+        </w:tc>
+        <w:tc>
+          <w:tcPr>
+            <w:tcW w:w="1156" w:type="dxa"/>
+          </w:tcPr>
+          <w:p>
+            <w:r>
+              <w:t>1.0029</w:t>
+            </w:r>
+          </w:p>
+        </w:tc>
+      </w:tr>
+      <w:tr>
+        <w:tc>
+          <w:tcPr>
+            <w:tcW w:w="1513" w:type="dxa"/>
+          </w:tcPr>
+          <w:p>
+            <w:r>
+              <w:t>sigma</w:t>
+            </w:r>
+          </w:p>
+        </w:tc>
+        <w:tc>
+          <w:tcPr>
+            <w:tcW w:w="1312" w:type="dxa"/>
+          </w:tcPr>
+          <w:p>
+            <w:r>
+              <w:t>0.0062</w:t>
+            </w:r>
+          </w:p>
+        </w:tc>
+        <w:tc>
+          <w:tcPr>
+            <w:tcW w:w="1136" w:type="dxa"/>
+          </w:tcPr>
+          <w:p>
+            <w:r>
+              <w:t>0.0041</w:t>
+            </w:r>
+          </w:p>
+        </w:tc>
+        <w:tc>
+          <w:tcPr>
+            <w:tcW w:w="1333" w:type="dxa"/>
+          </w:tcPr>
+          <w:p>
+            <w:r>
+              <w:t>0.0008</w:t>
+            </w:r>
+          </w:p>
+        </w:tc>
+        <w:tc>
+          <w:tcPr>
+            <w:tcW w:w="1337" w:type="dxa"/>
+          </w:tcPr>
+          <w:p>
+            <w:r>
+              <w:t>0.0139</w:t>
+            </w:r>
+          </w:p>
+        </w:tc>
+        <w:tc>
+          <w:tcPr>
+            <w:tcW w:w="1229" w:type="dxa"/>
+          </w:tcPr>
+          <w:p>
+            <w:r>
+              <w:t>444</w:t>
+            </w:r>
+          </w:p>
+        </w:tc>
+        <w:tc>
+          <w:tcPr>
+            <w:tcW w:w="1156" w:type="dxa"/>
+          </w:tcPr>
+          <w:p>
+            <w:r>
+              <w:t>1.0029</w:t>
+            </w:r>
+          </w:p>
+        </w:tc>
+      </w:tr>
+    </w:tbl>
+    <w:p/>
+    <w:p>
+      <w:pPr>
+        <w:pStyle w:val="Heading3"/>
+      </w:pPr>
+      <w:r>
+        <w:t>GYR</w:t>
+      </w:r>
+    </w:p>
+    <w:p>
+      <w:pPr>
+        <w:pStyle w:val="ListParagraph"/>
+        <w:numPr>
+          <w:ilvl w:val="0"/>
+          <w:numId w:val="34"/>
+        </w:numPr>
+      </w:pPr>
+      <w:r>
+        <w:t>6000 iter, 3000 warmup.</w:t>
+      </w:r>
+    </w:p>
+    <w:p>
+      <w:pPr>
+        <w:pStyle w:val="ListParagraph"/>
+        <w:numPr>
+          <w:ilvl w:val="1"/>
+          <w:numId w:val="34"/>
+        </w:numPr>
+      </w:pPr>
+      <w:r>
+        <w:t>Adapt_delta = 0.90.</w:t>
+      </w:r>
+    </w:p>
+    <w:p>
+      <w:pPr>
+        <w:pStyle w:val="ListParagraph"/>
+        <w:numPr>
+          <w:ilvl w:val="0"/>
+          <w:numId w:val="34"/>
+        </w:numPr>
+      </w:pPr>
+      <w:r>
+        <w:t>Diagnostics.</w:t>
+      </w:r>
+    </w:p>
+    <w:p>
+      <w:pPr>
+        <w:pStyle w:val="ListParagraph"/>
+        <w:numPr>
+          <w:ilvl w:val="1"/>
+          <w:numId w:val="34"/>
+        </w:numPr>
+      </w:pPr>
+      <w:r>
+        <w:t>E-BFMI and treedepth OK.</w:t>
+      </w:r>
+    </w:p>
+    <w:p>
+      <w:pPr>
+        <w:pStyle w:val="ListParagraph"/>
+        <w:numPr>
+          <w:ilvl w:val="1"/>
+          <w:numId w:val="34"/>
+        </w:numPr>
+      </w:pPr>
+      <w:r>
+        <w:t>208 divergent iterations.</w:t>
+      </w:r>
+    </w:p>
+    <w:p>
+      <w:pPr>
+        <w:pStyle w:val="ListParagraph"/>
+        <w:numPr>
+          <w:ilvl w:val="1"/>
+          <w:numId w:val="34"/>
+        </w:numPr>
+      </w:pPr>
+      <w:r>
+        <w:t>Autocorrelation between a and b (0.84).</w:t>
+      </w:r>
+    </w:p>
+    <w:tbl>
+      <w:tblPr>
+        <w:tblStyle w:val="TableGrid"/>
+        <w:tblW w:w="0" w:type="auto"/>
+        <w:tblLook w:val="04A0" w:firstRow="1" w:lastRow="0" w:firstColumn="1" w:lastColumn="0" w:noHBand="0" w:noVBand="1"/>
+      </w:tblPr>
+      <w:tblGrid>
+        <w:gridCol w:w="1513"/>
+        <w:gridCol w:w="1312"/>
+        <w:gridCol w:w="1136"/>
+        <w:gridCol w:w="1333"/>
+        <w:gridCol w:w="1337"/>
+        <w:gridCol w:w="1229"/>
+        <w:gridCol w:w="1156"/>
+      </w:tblGrid>
+      <w:tr>
+        <w:tc>
+          <w:tcPr>
+            <w:tcW w:w="1513" w:type="dxa"/>
+          </w:tcPr>
+          <w:p>
+            <w:pPr>
+              <w:rPr>
+                <w:b/>
+              </w:rPr>
+            </w:pPr>
+            <w:r>
+              <w:rPr>
+                <w:b/>
+              </w:rPr>
+              <w:t>Parameter</w:t>
+            </w:r>
+          </w:p>
+        </w:tc>
+        <w:tc>
+          <w:tcPr>
+            <w:tcW w:w="1312" w:type="dxa"/>
+          </w:tcPr>
+          <w:p>
+            <w:pPr>
+              <w:rPr>
+                <w:b/>
+              </w:rPr>
+            </w:pPr>
+            <w:r>
+              <w:rPr>
+                <w:b/>
+              </w:rPr>
+              <w:t>Mean</w:t>
+            </w:r>
+          </w:p>
+        </w:tc>
+        <w:tc>
+          <w:tcPr>
+            <w:tcW w:w="1136" w:type="dxa"/>
+          </w:tcPr>
+          <w:p>
+            <w:pPr>
+              <w:rPr>
+                <w:b/>
+              </w:rPr>
+            </w:pPr>
+            <w:r>
+              <w:rPr>
+                <w:b/>
+              </w:rPr>
+              <w:t>SD</w:t>
+            </w:r>
+          </w:p>
+        </w:tc>
+        <w:tc>
+          <w:tcPr>
+            <w:tcW w:w="1333" w:type="dxa"/>
+          </w:tcPr>
+          <w:p>
+            <w:pPr>
+              <w:rPr>
+                <w:b/>
+              </w:rPr>
+            </w:pPr>
+            <w:r>
+              <w:rPr>
+                <w:b/>
+              </w:rPr>
+              <w:t>Lower 95%</w:t>
+            </w:r>
+          </w:p>
+        </w:tc>
+        <w:tc>
+          <w:tcPr>
+            <w:tcW w:w="1337" w:type="dxa"/>
+          </w:tcPr>
+          <w:p>
+            <w:pPr>
+              <w:rPr>
+                <w:b/>
+              </w:rPr>
+            </w:pPr>
+            <w:r>
+              <w:rPr>
+                <w:b/>
+              </w:rPr>
+              <w:t>Upper 95%</w:t>
+            </w:r>
+          </w:p>
+        </w:tc>
+        <w:tc>
+          <w:tcPr>
+            <w:tcW w:w="1229" w:type="dxa"/>
+          </w:tcPr>
+          <w:p>
+            <w:pPr>
+              <w:rPr>
+                <w:b/>
+              </w:rPr>
+            </w:pPr>
+            <w:r>
+              <w:rPr>
+                <w:b/>
+              </w:rPr>
+              <w:t>N_eff</w:t>
+            </w:r>
+          </w:p>
+        </w:tc>
+        <w:tc>
+          <w:tcPr>
+            <w:tcW w:w="1156" w:type="dxa"/>
+          </w:tcPr>
+          <w:p>
+            <w:pPr>
+              <w:rPr>
+                <w:b/>
+              </w:rPr>
+            </w:pPr>
+            <w:r>
+              <w:rPr>
+                <w:b/>
+              </w:rPr>
+              <w:t>R_hat</w:t>
+            </w:r>
+          </w:p>
+        </w:tc>
+      </w:tr>
+      <w:tr>
+        <w:tc>
+          <w:tcPr>
+            <w:tcW w:w="1513" w:type="dxa"/>
+          </w:tcPr>
+          <w:p>
+            <w:r>
+              <w:t>a</w:t>
+            </w:r>
+          </w:p>
+        </w:tc>
+        <w:tc>
+          <w:tcPr>
+            <w:tcW w:w="1312" w:type="dxa"/>
+          </w:tcPr>
+          <w:p>
+            <w:r>
+              <w:t>0.2121</w:t>
+            </w:r>
+          </w:p>
+        </w:tc>
+        <w:tc>
+          <w:tcPr>
+            <w:tcW w:w="1136" w:type="dxa"/>
+          </w:tcPr>
+          <w:p>
+            <w:r>
+              <w:t>0.0061</w:t>
+            </w:r>
+          </w:p>
+        </w:tc>
+        <w:tc>
+          <w:tcPr>
+            <w:tcW w:w="1333" w:type="dxa"/>
+          </w:tcPr>
+          <w:p>
+            <w:r>
+              <w:t>0.2003</w:t>
+            </w:r>
+          </w:p>
+        </w:tc>
+        <w:tc>
+          <w:tcPr>
+            <w:tcW w:w="1337" w:type="dxa"/>
+          </w:tcPr>
+          <w:p>
+            <w:r>
+              <w:t>0.2237</w:t>
+            </w:r>
+          </w:p>
+        </w:tc>
+        <w:tc>
+          <w:tcPr>
+            <w:tcW w:w="1229" w:type="dxa"/>
+          </w:tcPr>
+          <w:p>
+            <w:r>
+              <w:t>276</w:t>
+            </w:r>
+          </w:p>
+        </w:tc>
+        <w:tc>
+          <w:tcPr>
+            <w:tcW w:w="1156" w:type="dxa"/>
+          </w:tcPr>
+          <w:p>
+            <w:r>
+              <w:t>1.0054</w:t>
+            </w:r>
+          </w:p>
+        </w:tc>
+      </w:tr>
+      <w:tr>
+        <w:tc>
+          <w:tcPr>
+            <w:tcW w:w="1513" w:type="dxa"/>
+          </w:tcPr>
+          <w:p>
+            <w:r>
+              <w:t>b</w:t>
+            </w:r>
+          </w:p>
+        </w:tc>
+        <w:tc>
+          <w:tcPr>
+            <w:tcW w:w="1312" w:type="dxa"/>
+          </w:tcPr>
+          <w:p>
+            <w:r>
+              <w:t>0.0051</w:t>
+            </w:r>
+          </w:p>
+        </w:tc>
+        <w:tc>
+          <w:tcPr>
+            <w:tcW w:w="1136" w:type="dxa"/>
+          </w:tcPr>
+          <w:p>
+            <w:r>
+              <w:t>0.0052</w:t>
+            </w:r>
+          </w:p>
+        </w:tc>
+        <w:tc>
+          <w:tcPr>
+            <w:tcW w:w="1333" w:type="dxa"/>
+          </w:tcPr>
+          <w:p>
+            <w:r>
+              <w:t>-0.0058</w:t>
+            </w:r>
+          </w:p>
+        </w:tc>
+        <w:tc>
+          <w:tcPr>
+            <w:tcW w:w="1337" w:type="dxa"/>
+          </w:tcPr>
+          <w:p>
+            <w:r>
+              <w:t>0.0144</w:t>
+            </w:r>
+          </w:p>
+        </w:tc>
+        <w:tc>
+          <w:tcPr>
+            <w:tcW w:w="1229" w:type="dxa"/>
+          </w:tcPr>
+          <w:p>
+            <w:r>
+              <w:t>295</w:t>
+            </w:r>
+          </w:p>
+        </w:tc>
+        <w:tc>
+          <w:tcPr>
+            <w:tcW w:w="1156" w:type="dxa"/>
+          </w:tcPr>
+          <w:p>
+            <w:r>
+              <w:t>1.0096</w:t>
+            </w:r>
+          </w:p>
+        </w:tc>
+      </w:tr>
+      <w:tr>
+        <w:tc>
+          <w:tcPr>
+            <w:tcW w:w="1513" w:type="dxa"/>
+          </w:tcPr>
+          <w:p>
+            <w:r>
+              <w:t>sigma</w:t>
+            </w:r>
+          </w:p>
+        </w:tc>
+        <w:tc>
+          <w:tcPr>
+            <w:tcW w:w="1312" w:type="dxa"/>
+          </w:tcPr>
+          <w:p>
+            <w:r>
+              <w:t>0.0064</w:t>
+            </w:r>
+          </w:p>
+        </w:tc>
+        <w:tc>
+          <w:tcPr>
+            <w:tcW w:w="1136" w:type="dxa"/>
+          </w:tcPr>
+          <w:p>
+            <w:r>
+              <w:t>0.0036</w:t>
+            </w:r>
+          </w:p>
+        </w:tc>
+        <w:tc>
+          <w:tcPr>
+            <w:tcW w:w="1333" w:type="dxa"/>
+          </w:tcPr>
+          <w:p>
+            <w:r>
+              <w:t>0.0011</w:t>
+            </w:r>
+          </w:p>
+        </w:tc>
+        <w:tc>
+          <w:tcPr>
+            <w:tcW w:w="1337" w:type="dxa"/>
+          </w:tcPr>
+          <w:p>
+            <w:r>
+              <w:t>0.0132</w:t>
+            </w:r>
+          </w:p>
+        </w:tc>
+        <w:tc>
+          <w:tcPr>
+            <w:tcW w:w="1229" w:type="dxa"/>
+          </w:tcPr>
+          <w:p>
+            <w:r>
+              <w:t>98</w:t>
+            </w:r>
+          </w:p>
+        </w:tc>
+        <w:tc>
+          <w:tcPr>
+            <w:tcW w:w="1156" w:type="dxa"/>
+          </w:tcPr>
+          <w:p>
+            <w:r>
+              <w:t>1.0132</w:t>
+            </w:r>
+          </w:p>
+        </w:tc>
+      </w:tr>
+    </w:tbl>
+    <w:p/>
+    <w:p>
+      <w:pPr>
+        <w:pStyle w:val="Heading3"/>
+      </w:pPr>
+      <w:r>
+        <w:t>GYN</w:t>
+      </w:r>
+    </w:p>
+    <w:p>
+      <w:pPr>
+        <w:pStyle w:val="ListParagraph"/>
+        <w:numPr>
+          <w:ilvl w:val="0"/>
+          <w:numId w:val="35"/>
+        </w:numPr>
+      </w:pPr>
+      <w:r>
+        <w:t>6000 iter, 3000 warmup.</w:t>
+      </w:r>
+    </w:p>
+    <w:p>
+      <w:pPr>
+        <w:pStyle w:val="ListParagraph"/>
+        <w:numPr>
+          <w:ilvl w:val="1"/>
+          <w:numId w:val="35"/>
+        </w:numPr>
+      </w:pPr>
+      <w:r>
+        <w:t>Adapt_delta = 0.90.</w:t>
+      </w:r>
+    </w:p>
+    <w:p>
+      <w:pPr>
+        <w:pStyle w:val="ListParagraph"/>
+        <w:numPr>
+          <w:ilvl w:val="0"/>
+          <w:numId w:val="35"/>
+        </w:numPr>
+      </w:pPr>
+      <w:r>
+        <w:t>Diagnostics.</w:t>
+      </w:r>
+    </w:p>
+    <w:p>
+      <w:pPr>
+        <w:pStyle w:val="ListParagraph"/>
+        <w:numPr>
+          <w:ilvl w:val="1"/>
+          <w:numId w:val="35"/>
+        </w:numPr>
+      </w:pPr>
+      <w:r>
+        <w:t>E-BFMI and treedepth OK.</w:t>
+      </w:r>
+    </w:p>
+    <w:p>
+      <w:pPr>
+        <w:pStyle w:val="ListParagraph"/>
+        <w:numPr>
+          <w:ilvl w:val="1"/>
+          <w:numId w:val="35"/>
+        </w:numPr>
+      </w:pPr>
+      <w:r>
+        <w:t>822 divergent iterations.</w:t>
+      </w:r>
+    </w:p>
+    <w:p>
+      <w:pPr>
+        <w:pStyle w:val="ListParagraph"/>
+        <w:numPr>
+          <w:ilvl w:val="1"/>
+          <w:numId w:val="35"/>
+        </w:numPr>
+      </w:pPr>
+      <w:r>
+        <w:t>Autocorrelation between a and b (0.90).</w:t>
+      </w:r>
+    </w:p>
+    <w:tbl>
+      <w:tblPr>
+        <w:tblStyle w:val="TableGrid"/>
+        <w:tblW w:w="0" w:type="auto"/>
+        <w:tblLook w:val="04A0" w:firstRow="1" w:lastRow="0" w:firstColumn="1" w:lastColumn="0" w:noHBand="0" w:noVBand="1"/>
+      </w:tblPr>
+      <w:tblGrid>
+        <w:gridCol w:w="1513"/>
+        <w:gridCol w:w="1312"/>
+        <w:gridCol w:w="1136"/>
+        <w:gridCol w:w="1333"/>
+        <w:gridCol w:w="1337"/>
+        <w:gridCol w:w="1229"/>
+        <w:gridCol w:w="1156"/>
+      </w:tblGrid>
+      <w:tr>
+        <w:tc>
+          <w:tcPr>
+            <w:tcW w:w="1513" w:type="dxa"/>
+          </w:tcPr>
+          <w:p>
+            <w:pPr>
+              <w:rPr>
+                <w:b/>
+              </w:rPr>
+            </w:pPr>
+            <w:r>
+              <w:rPr>
+                <w:b/>
+              </w:rPr>
+              <w:t>Parameter</w:t>
+            </w:r>
+          </w:p>
+        </w:tc>
+        <w:tc>
+          <w:tcPr>
+            <w:tcW w:w="1312" w:type="dxa"/>
+          </w:tcPr>
+          <w:p>
+            <w:pPr>
+              <w:rPr>
+                <w:b/>
+              </w:rPr>
+            </w:pPr>
+            <w:r>
+              <w:rPr>
+                <w:b/>
+              </w:rPr>
+              <w:t>Mean</w:t>
+            </w:r>
+          </w:p>
+        </w:tc>
+        <w:tc>
+          <w:tcPr>
+            <w:tcW w:w="1136" w:type="dxa"/>
+          </w:tcPr>
+          <w:p>
+            <w:pPr>
+              <w:rPr>
+                <w:b/>
+              </w:rPr>
+            </w:pPr>
+            <w:r>
+              <w:rPr>
+                <w:b/>
+              </w:rPr>
+              <w:t>SD</w:t>
+            </w:r>
+          </w:p>
+        </w:tc>
+        <w:tc>
+          <w:tcPr>
+            <w:tcW w:w="1333" w:type="dxa"/>
+          </w:tcPr>
+          <w:p>
+            <w:pPr>
+              <w:rPr>
+                <w:b/>
+              </w:rPr>
+            </w:pPr>
+            <w:r>
+              <w:rPr>
+                <w:b/>
+              </w:rPr>
+              <w:t>Lower 95%</w:t>
+            </w:r>
+          </w:p>
+        </w:tc>
+        <w:tc>
+          <w:tcPr>
+            <w:tcW w:w="1337" w:type="dxa"/>
+          </w:tcPr>
+          <w:p>
+            <w:pPr>
+              <w:rPr>
+                <w:b/>
+              </w:rPr>
+            </w:pPr>
+            <w:r>
+              <w:rPr>
+                <w:b/>
+              </w:rPr>
+              <w:t>Upper 95%</w:t>
+            </w:r>
+          </w:p>
+        </w:tc>
+        <w:tc>
+          <w:tcPr>
+            <w:tcW w:w="1229" w:type="dxa"/>
+          </w:tcPr>
+          <w:p>
+            <w:pPr>
+              <w:rPr>
+                <w:b/>
+              </w:rPr>
+            </w:pPr>
+            <w:r>
+              <w:rPr>
+                <w:b/>
+              </w:rPr>
+              <w:t>N_eff</w:t>
+            </w:r>
+          </w:p>
+        </w:tc>
+        <w:tc>
+          <w:tcPr>
+            <w:tcW w:w="1156" w:type="dxa"/>
+          </w:tcPr>
+          <w:p>
+            <w:pPr>
+              <w:rPr>
+                <w:b/>
+              </w:rPr>
+            </w:pPr>
+            <w:r>
+              <w:rPr>
+                <w:b/>
+              </w:rPr>
+              <w:t>R_hat</w:t>
+            </w:r>
+          </w:p>
+        </w:tc>
+      </w:tr>
+      <w:tr>
+        <w:tc>
+          <w:tcPr>
+            <w:tcW w:w="1513" w:type="dxa"/>
+          </w:tcPr>
+          <w:p>
+            <w:r>
+              <w:t>a</w:t>
+            </w:r>
+          </w:p>
+        </w:tc>
+        <w:tc>
+          <w:tcPr>
+            <w:tcW w:w="1312" w:type="dxa"/>
+          </w:tcPr>
+          <w:p>
+            <w:r>
+              <w:t>0.1428</w:t>
+            </w:r>
+          </w:p>
+        </w:tc>
+        <w:tc>
+          <w:tcPr>
+            <w:tcW w:w="1136" w:type="dxa"/>
+          </w:tcPr>
+          <w:p>
+            <w:r>
+              <w:t>0.0108</w:t>
+            </w:r>
+          </w:p>
+        </w:tc>
+        <w:tc>
+          <w:tcPr>
+            <w:tcW w:w="1333" w:type="dxa"/>
+          </w:tcPr>
+          <w:p>
+            <w:r>
+              <w:t>0.1239</w:t>
+            </w:r>
+          </w:p>
+        </w:tc>
+        <w:tc>
+          <w:tcPr>
+            <w:tcW w:w="1337" w:type="dxa"/>
+          </w:tcPr>
+          <w:p>
+            <w:r>
+              <w:t>0.1644</w:t>
+            </w:r>
+          </w:p>
+        </w:tc>
+        <w:tc>
+          <w:tcPr>
+            <w:tcW w:w="1229" w:type="dxa"/>
+          </w:tcPr>
+          <w:p>
+            <w:r>
+              <w:t>49</w:t>
+            </w:r>
+          </w:p>
+        </w:tc>
+        <w:tc>
+          <w:tcPr>
+            <w:tcW w:w="1156" w:type="dxa"/>
+          </w:tcPr>
+          <w:p>
+            <w:r>
+              <w:t>1.0178</w:t>
+            </w:r>
+          </w:p>
+        </w:tc>
+      </w:tr>
+      <w:tr>
+        <w:tc>
+          <w:tcPr>
+            <w:tcW w:w="1513" w:type="dxa"/>
+          </w:tcPr>
+          <w:p>
+            <w:r>
+              <w:t>b</w:t>
+            </w:r>
+          </w:p>
+        </w:tc>
+        <w:tc>
+          <w:tcPr>
+            <w:tcW w:w="1312" w:type="dxa"/>
+          </w:tcPr>
+          <w:p>
+            <w:r>
+              <w:t>-0.0004</w:t>
+            </w:r>
+          </w:p>
+        </w:tc>
+        <w:tc>
+          <w:tcPr>
+            <w:tcW w:w="1136" w:type="dxa"/>
+          </w:tcPr>
+          <w:p>
+            <w:r>
+              <w:t>0.0093</w:t>
+            </w:r>
+          </w:p>
+        </w:tc>
+        <w:tc>
+          <w:tcPr>
+            <w:tcW w:w="1333" w:type="dxa"/>
+          </w:tcPr>
+          <w:p>
+            <w:r>
+              <w:t>-0.0140</w:t>
+            </w:r>
+          </w:p>
+        </w:tc>
+        <w:tc>
+          <w:tcPr>
+            <w:tcW w:w="1337" w:type="dxa"/>
+          </w:tcPr>
+          <w:p>
+            <w:r>
+              <w:t>0.0186</w:t>
+            </w:r>
+          </w:p>
+        </w:tc>
+        <w:tc>
+          <w:tcPr>
+            <w:tcW w:w="1229" w:type="dxa"/>
+          </w:tcPr>
+          <w:p>
+            <w:r>
+              <w:t>36</w:t>
+            </w:r>
+          </w:p>
+        </w:tc>
+        <w:tc>
+          <w:tcPr>
+            <w:tcW w:w="1156" w:type="dxa"/>
+          </w:tcPr>
+          <w:p>
+            <w:r>
+              <w:t>1.0102</w:t>
+            </w:r>
+          </w:p>
+        </w:tc>
+      </w:tr>
+      <w:tr>
+        <w:tc>
+          <w:tcPr>
+            <w:tcW w:w="1513" w:type="dxa"/>
+          </w:tcPr>
+          <w:p>
+            <w:r>
+              <w:t>sigma</w:t>
+            </w:r>
+          </w:p>
+        </w:tc>
+        <w:tc>
+          <w:tcPr>
+            <w:tcW w:w="1312" w:type="dxa"/>
+          </w:tcPr>
+          <w:p>
+            <w:r>
+              <w:t>0.0085</w:t>
+            </w:r>
+          </w:p>
+        </w:tc>
+        <w:tc>
+          <w:tcPr>
+            <w:tcW w:w="1136" w:type="dxa"/>
+          </w:tcPr>
+          <w:p>
+            <w:r>
+              <w:t>0.0056</w:t>
+            </w:r>
+          </w:p>
+        </w:tc>
+        <w:tc>
+          <w:tcPr>
+            <w:tcW w:w="1333" w:type="dxa"/>
+          </w:tcPr>
+          <w:p>
+            <w:r>
+              <w:t>0.0020</w:t>
+            </w:r>
+          </w:p>
+        </w:tc>
+        <w:tc>
+          <w:tcPr>
+            <w:tcW w:w="1337" w:type="dxa"/>
+          </w:tcPr>
+          <w:p>
+            <w:r>
+              <w:t>0.0190</w:t>
+            </w:r>
+          </w:p>
+        </w:tc>
+        <w:tc>
+          <w:tcPr>
+            <w:tcW w:w="1229" w:type="dxa"/>
+          </w:tcPr>
+          <w:p>
+            <w:r>
+              <w:t>25</w:t>
+            </w:r>
+          </w:p>
+        </w:tc>
+        <w:tc>
+          <w:tcPr>
+            <w:tcW w:w="1156" w:type="dxa"/>
+          </w:tcPr>
+          <w:p>
+            <w:r>
+              <w:t>1.0035</w:t>
+            </w:r>
+          </w:p>
+        </w:tc>
+      </w:tr>
+    </w:tbl>
+    <w:p/>
+    <w:p>
+      <w:pPr>
+        <w:pStyle w:val="Heading3"/>
+      </w:pPr>
+      <w:r>
+        <w:t>PRM</w:t>
+      </w:r>
+    </w:p>
+    <w:p>
+      <w:pPr>
+        <w:pStyle w:val="ListParagraph"/>
+        <w:numPr>
+          <w:ilvl w:val="0"/>
+          <w:numId w:val="36"/>
+        </w:numPr>
+      </w:pPr>
+      <w:r>
+        <w:t>6000 iter, 3000 warmup.</w:t>
+      </w:r>
+    </w:p>
+    <w:p>
+      <w:pPr>
+        <w:pStyle w:val="ListParagraph"/>
+        <w:numPr>
+          <w:ilvl w:val="1"/>
+          <w:numId w:val="36"/>
+        </w:numPr>
+      </w:pPr>
+      <w:r>
+        <w:t>Adapt_delta = 0.90.</w:t>
+      </w:r>
+    </w:p>
+    <w:p>
+      <w:pPr>
+        <w:pStyle w:val="ListParagraph"/>
+        <w:numPr>
+          <w:ilvl w:val="0"/>
+          <w:numId w:val="36"/>
+        </w:numPr>
+      </w:pPr>
+      <w:r>
+        <w:t>Diagnostics.</w:t>
+      </w:r>
+    </w:p>
+    <w:p>
+      <w:pPr>
+        <w:pStyle w:val="ListParagraph"/>
+        <w:numPr>
+          <w:ilvl w:val="1"/>
+          <w:numId w:val="36"/>
+        </w:numPr>
+      </w:pPr>
+      <w:r>
+        <w:t>E-BFMI and treedepth OK.</w:t>
+      </w:r>
+    </w:p>
+    <w:p>
+      <w:pPr>
+        <w:pStyle w:val="ListParagraph"/>
+        <w:numPr>
+          <w:ilvl w:val="1"/>
+          <w:numId w:val="36"/>
+        </w:numPr>
+      </w:pPr>
+      <w:r>
+        <w:t>83 divergent iterations.</w:t>
+      </w:r>
+    </w:p>
+    <w:p>
+      <w:pPr>
+        <w:pStyle w:val="ListParagraph"/>
+        <w:numPr>
+          <w:ilvl w:val="1"/>
+          <w:numId w:val="36"/>
+        </w:numPr>
+      </w:pPr>
+      <w:r>
+        <w:t>Autocorrelation between a and b (-0.78).</w:t>
+      </w:r>
+    </w:p>
+    <w:tbl>
+      <w:tblPr>
+        <w:tblStyle w:val="TableGrid"/>
+        <w:tblW w:w="0" w:type="auto"/>
+        <w:tblLook w:val="04A0" w:firstRow="1" w:lastRow="0" w:firstColumn="1" w:lastColumn="0" w:noHBand="0" w:noVBand="1"/>
+      </w:tblPr>
+      <w:tblGrid>
+        <w:gridCol w:w="1513"/>
+        <w:gridCol w:w="1312"/>
+        <w:gridCol w:w="1136"/>
+        <w:gridCol w:w="1333"/>
+        <w:gridCol w:w="1337"/>
+        <w:gridCol w:w="1229"/>
+        <w:gridCol w:w="1156"/>
+      </w:tblGrid>
+      <w:tr>
+        <w:tc>
+          <w:tcPr>
+            <w:tcW w:w="1513" w:type="dxa"/>
+          </w:tcPr>
+          <w:p>
+            <w:pPr>
+              <w:rPr>
+                <w:b/>
+              </w:rPr>
+            </w:pPr>
+            <w:r>
+              <w:rPr>
+                <w:b/>
+              </w:rPr>
+              <w:lastRenderedPageBreak/>
+              <w:t>Parameter</w:t>
+            </w:r>
+          </w:p>
+        </w:tc>
+        <w:tc>
+          <w:tcPr>
+            <w:tcW w:w="1312" w:type="dxa"/>
+          </w:tcPr>
+          <w:p>
+            <w:pPr>
+              <w:rPr>
+                <w:b/>
+              </w:rPr>
+            </w:pPr>
+            <w:r>
+              <w:rPr>
+                <w:b/>
+              </w:rPr>
+              <w:t>Mean</w:t>
+            </w:r>
+          </w:p>
+        </w:tc>
+        <w:tc>
+          <w:tcPr>
+            <w:tcW w:w="1136" w:type="dxa"/>
+          </w:tcPr>
+          <w:p>
+            <w:pPr>
+              <w:rPr>
+                <w:b/>
+              </w:rPr>
+            </w:pPr>
+            <w:r>
+              <w:rPr>
+                <w:b/>
+              </w:rPr>
+              <w:t>SD</w:t>
+            </w:r>
+          </w:p>
+        </w:tc>
+        <w:tc>
+          <w:tcPr>
+            <w:tcW w:w="1333" w:type="dxa"/>
+          </w:tcPr>
+          <w:p>
+            <w:pPr>
+              <w:rPr>
+                <w:b/>
+              </w:rPr>
+            </w:pPr>
+            <w:r>
+              <w:rPr>
+                <w:b/>
+              </w:rPr>
+              <w:t>Lower 95%</w:t>
+            </w:r>
+          </w:p>
+        </w:tc>
+        <w:tc>
+          <w:tcPr>
+            <w:tcW w:w="1337" w:type="dxa"/>
+          </w:tcPr>
+          <w:p>
+            <w:pPr>
+              <w:rPr>
+                <w:b/>
+              </w:rPr>
+            </w:pPr>
+            <w:r>
+              <w:rPr>
+                <w:b/>
+              </w:rPr>
+              <w:t>Upper 95%</w:t>
+            </w:r>
+          </w:p>
+        </w:tc>
+        <w:tc>
+          <w:tcPr>
+            <w:tcW w:w="1229" w:type="dxa"/>
+          </w:tcPr>
+          <w:p>
+            <w:pPr>
+              <w:rPr>
+                <w:b/>
+              </w:rPr>
+            </w:pPr>
+            <w:r>
+              <w:rPr>
+                <w:b/>
+              </w:rPr>
+              <w:t>N_eff</w:t>
+            </w:r>
+          </w:p>
+        </w:tc>
+        <w:tc>
+          <w:tcPr>
+            <w:tcW w:w="1156" w:type="dxa"/>
+          </w:tcPr>
+          <w:p>
+            <w:pPr>
+              <w:rPr>
+                <w:b/>
+              </w:rPr>
+            </w:pPr>
+            <w:r>
+              <w:rPr>
+                <w:b/>
+              </w:rPr>
+              <w:t>R_hat</w:t>
+            </w:r>
+          </w:p>
+        </w:tc>
+      </w:tr>
+      <w:tr>
+        <w:tc>
+          <w:tcPr>
+            <w:tcW w:w="1513" w:type="dxa"/>
+          </w:tcPr>
+          <w:p>
+            <w:r>
+              <w:t>a</w:t>
+            </w:r>
+          </w:p>
+        </w:tc>
+        <w:tc>
+          <w:tcPr>
+            <w:tcW w:w="1312" w:type="dxa"/>
+          </w:tcPr>
+          <w:p>
+            <w:r>
+              <w:t>0.1854</w:t>
+            </w:r>
+          </w:p>
+        </w:tc>
+        <w:tc>
+          <w:tcPr>
+            <w:tcW w:w="1136" w:type="dxa"/>
+          </w:tcPr>
+          <w:p>
+            <w:r>
+              <w:t>0.0077</w:t>
+            </w:r>
+          </w:p>
+        </w:tc>
+        <w:tc>
+          <w:tcPr>
+            <w:tcW w:w="1333" w:type="dxa"/>
+          </w:tcPr>
+          <w:p>
+            <w:r>
+              <w:t>0.1702</w:t>
+            </w:r>
+          </w:p>
+        </w:tc>
+        <w:tc>
+          <w:tcPr>
+            <w:tcW w:w="1337" w:type="dxa"/>
+          </w:tcPr>
+          <w:p>
+            <w:r>
+              <w:t>0.2005</w:t>
+            </w:r>
+          </w:p>
+        </w:tc>
+        <w:tc>
+          <w:tcPr>
+            <w:tcW w:w="1229" w:type="dxa"/>
+          </w:tcPr>
+          <w:p>
+            <w:r>
+              <w:t>386</w:t>
+            </w:r>
+          </w:p>
+        </w:tc>
+        <w:tc>
+          <w:tcPr>
+            <w:tcW w:w="1156" w:type="dxa"/>
+          </w:tcPr>
+          <w:p>
+            <w:r>
+              <w:t>1.0008</w:t>
+            </w:r>
+          </w:p>
+        </w:tc>
+      </w:tr>
+      <w:tr>
+        <w:tc>
+          <w:tcPr>
+            <w:tcW w:w="1513" w:type="dxa"/>
+          </w:tcPr>
+          <w:p>
+            <w:r>
+              <w:t>b</w:t>
+            </w:r>
+          </w:p>
+        </w:tc>
+        <w:tc>
+          <w:tcPr>
+            <w:tcW w:w="1312" w:type="dxa"/>
+          </w:tcPr>
+          <w:p>
+            <w:r>
+              <w:t>-0.0161</w:t>
+            </w:r>
+          </w:p>
+        </w:tc>
+        <w:tc>
+          <w:tcPr>
+            <w:tcW w:w="1136" w:type="dxa"/>
+          </w:tcPr>
+          <w:p>
+            <w:r>
+              <w:t>0.0064</w:t>
+            </w:r>
+          </w:p>
+        </w:tc>
+        <w:tc>
+          <w:tcPr>
+            <w:tcW w:w="1333" w:type="dxa"/>
+          </w:tcPr>
+          <w:p>
+            <w:r>
+              <w:t>-0.0289</w:t>
+            </w:r>
+          </w:p>
+        </w:tc>
+        <w:tc>
+          <w:tcPr>
+            <w:tcW w:w="1337" w:type="dxa"/>
+          </w:tcPr>
+          <w:p>
+            <w:r>
+              <w:t>-0.0035</w:t>
+            </w:r>
+          </w:p>
+        </w:tc>
+        <w:tc>
+          <w:tcPr>
+            <w:tcW w:w="1229" w:type="dxa"/>
+          </w:tcPr>
+          <w:p>
+            <w:r>
+              <w:t>306</w:t>
+            </w:r>
+          </w:p>
+        </w:tc>
+        <w:tc>
+          <w:tcPr>
+            <w:tcW w:w="1156" w:type="dxa"/>
+          </w:tcPr>
+          <w:p>
+            <w:r>
+              <w:t>1.0006</w:t>
+            </w:r>
+          </w:p>
+        </w:tc>
+      </w:tr>
+      <w:tr>
+        <w:tc>
+          <w:tcPr>
+            <w:tcW w:w="1513" w:type="dxa"/>
+          </w:tcPr>
+          <w:p>
+            <w:r>
+              <w:t>sigma</w:t>
+            </w:r>
+          </w:p>
+        </w:tc>
+        <w:tc>
+          <w:tcPr>
+            <w:tcW w:w="1312" w:type="dxa"/>
+          </w:tcPr>
+          <w:p>
+            <w:r>
+              <w:t>0.0123</w:t>
+            </w:r>
+          </w:p>
+        </w:tc>
+        <w:tc>
+          <w:tcPr>
+            <w:tcW w:w="1136" w:type="dxa"/>
+          </w:tcPr>
+          <w:p>
+            <w:r>
+              <w:t>0.0063</w:t>
+            </w:r>
+          </w:p>
+        </w:tc>
+        <w:tc>
+          <w:tcPr>
+            <w:tcW w:w="1333" w:type="dxa"/>
+          </w:tcPr>
+          <w:p>
+            <w:r>
+              <w:t>0.0022</w:t>
+            </w:r>
+          </w:p>
+        </w:tc>
+        <w:tc>
+          <w:tcPr>
+            <w:tcW w:w="1337" w:type="dxa"/>
+          </w:tcPr>
+          <w:p>
+            <w:r>
+              <w:t>0.0239</w:t>
+            </w:r>
+          </w:p>
+        </w:tc>
+        <w:tc>
+          <w:tcPr>
+            <w:tcW w:w="1229" w:type="dxa"/>
+          </w:tcPr>
+          <w:p>
+            <w:r>
+              <w:t>137</w:t>
+            </w:r>
+          </w:p>
+        </w:tc>
+        <w:tc>
+          <w:tcPr>
+            <w:tcW w:w="1156" w:type="dxa"/>
+          </w:tcPr>
+          <w:p>
+            <w:r>
+              <w:t>1.0001S</w:t>
+            </w:r>
+          </w:p>
+        </w:tc>
+      </w:tr>
+    </w:tbl>
+    <w:p/>
+    <w:p>
+      <w:pPr>
+        <w:pStyle w:val="Heading3"/>
+      </w:pPr>
+      <w:r>
+        <w:t>KRA</w:t>
+      </w:r>
+    </w:p>
+    <w:p>
+      <w:pPr>
+        <w:pStyle w:val="ListParagraph"/>
+        <w:numPr>
+          <w:ilvl w:val="0"/>
+          <w:numId w:val="37"/>
+        </w:numPr>
+      </w:pPr>
+      <w:r>
+        <w:t>Iter = 6000, warmup = 3000.</w:t>
+      </w:r>
+    </w:p>
+    <w:p>
+      <w:pPr>
+        <w:pStyle w:val="ListParagraph"/>
+        <w:numPr>
+          <w:ilvl w:val="1"/>
+          <w:numId w:val="37"/>
+        </w:numPr>
+      </w:pPr>
+      <w:r>
+        <w:t>Adapt_delta = 0.90.</w:t>
+      </w:r>
+    </w:p>
+    <w:p>
+      <w:pPr>
+        <w:pStyle w:val="ListParagraph"/>
+        <w:numPr>
+          <w:ilvl w:val="0"/>
+          <w:numId w:val="37"/>
+        </w:numPr>
+      </w:pPr>
+      <w:r>
+        <w:t>Diagnostics:</w:t>
+      </w:r>
+    </w:p>
+    <w:p>
+      <w:pPr>
+        <w:pStyle w:val="ListParagraph"/>
+        <w:numPr>
+          <w:ilvl w:val="1"/>
+          <w:numId w:val="37"/>
+        </w:numPr>
+      </w:pPr>
+      <w:r>
+        <w:t>E-BFMI and treedepth OK.</w:t>
+      </w:r>
+    </w:p>
+    <w:p>
+      <w:pPr>
+        <w:pStyle w:val="ListParagraph"/>
+        <w:numPr>
+          <w:ilvl w:val="1"/>
+          <w:numId w:val="37"/>
+        </w:numPr>
+      </w:pPr>
+      <w:r>
+        <w:t>102 divergent iterations.</w:t>
+      </w:r>
+    </w:p>
+    <w:p>
+      <w:pPr>
+        <w:pStyle w:val="ListParagraph"/>
+        <w:numPr>
+          <w:ilvl w:val="1"/>
+          <w:numId w:val="37"/>
+        </w:numPr>
+      </w:pPr>
+      <w:r>
+        <w:t>Autocorrelation between a and b (-0.77).</w:t>
+      </w:r>
+    </w:p>
+    <w:tbl>
+      <w:tblPr>
+        <w:tblStyle w:val="TableGrid"/>
+        <w:tblW w:w="0" w:type="auto"/>
+        <w:tblLook w:val="04A0" w:firstRow="1" w:lastRow="0" w:firstColumn="1" w:lastColumn="0" w:noHBand="0" w:noVBand="1"/>
+      </w:tblPr>
+      <w:tblGrid>
+        <w:gridCol w:w="1513"/>
+        <w:gridCol w:w="1312"/>
+        <w:gridCol w:w="1136"/>
+        <w:gridCol w:w="1333"/>
+        <w:gridCol w:w="1337"/>
+        <w:gridCol w:w="1229"/>
+        <w:gridCol w:w="1156"/>
+      </w:tblGrid>
+      <w:tr>
+        <w:tc>
+          <w:tcPr>
+            <w:tcW w:w="1513" w:type="dxa"/>
+          </w:tcPr>
+          <w:p>
+            <w:pPr>
+              <w:rPr>
+                <w:b/>
+              </w:rPr>
+            </w:pPr>
+            <w:r>
+              <w:rPr>
+                <w:b/>
+              </w:rPr>
+              <w:t>Parameter</w:t>
+            </w:r>
+          </w:p>
+        </w:tc>
+        <w:tc>
+          <w:tcPr>
+            <w:tcW w:w="1312" w:type="dxa"/>
+          </w:tcPr>
+          <w:p>
+            <w:pPr>
+              <w:rPr>
+                <w:b/>
+              </w:rPr>
+            </w:pPr>
+            <w:r>
+              <w:rPr>
+                <w:b/>
+              </w:rPr>
+              <w:t>Mean</w:t>
+            </w:r>
+          </w:p>
+        </w:tc>
+        <w:tc>
+          <w:tcPr>
+            <w:tcW w:w="1136" w:type="dxa"/>
+          </w:tcPr>
+          <w:p>
+            <w:pPr>
+              <w:rPr>
+                <w:b/>
+              </w:rPr>
+            </w:pPr>
+            <w:r>
+              <w:rPr>
+                <w:b/>
+              </w:rPr>
+              <w:t>SD</w:t>
+            </w:r>
+          </w:p>
+        </w:tc>
+        <w:tc>
+          <w:tcPr>
+            <w:tcW w:w="1333" w:type="dxa"/>
+          </w:tcPr>
+          <w:p>
+            <w:pPr>
+              <w:rPr>
+                <w:b/>
+              </w:rPr>
+            </w:pPr>
+            <w:r>
+              <w:rPr>
+                <w:b/>
+              </w:rPr>
+              <w:t>Lower 95%</w:t>
+            </w:r>
+          </w:p>
+        </w:tc>
+        <w:tc>
+          <w:tcPr>
+            <w:tcW w:w="1337" w:type="dxa"/>
+          </w:tcPr>
+          <w:p>
+            <w:pPr>
+              <w:rPr>
+                <w:b/>
+              </w:rPr>
+            </w:pPr>
+            <w:r>
+              <w:rPr>
+                <w:b/>
+              </w:rPr>
+              <w:t>Upper 95%</w:t>
+            </w:r>
+          </w:p>
+        </w:tc>
+        <w:tc>
+          <w:tcPr>
+            <w:tcW w:w="1229" w:type="dxa"/>
+          </w:tcPr>
+          <w:p>
+            <w:pPr>
+              <w:rPr>
+                <w:b/>
+              </w:rPr>
+            </w:pPr>
+            <w:r>
+              <w:rPr>
+                <w:b/>
+              </w:rPr>
+              <w:t>N_eff</w:t>
+            </w:r>
+          </w:p>
+        </w:tc>
+        <w:tc>
+          <w:tcPr>
+            <w:tcW w:w="1156" w:type="dxa"/>
+          </w:tcPr>
+          <w:p>
+            <w:pPr>
+              <w:rPr>
+                <w:b/>
+              </w:rPr>
+            </w:pPr>
+            <w:r>
+              <w:rPr>
+                <w:b/>
+              </w:rPr>
+              <w:t>R_hat</w:t>
+            </w:r>
+          </w:p>
+        </w:tc>
+      </w:tr>
+      <w:tr>
+        <w:tc>
+          <w:tcPr>
+            <w:tcW w:w="1513" w:type="dxa"/>
+          </w:tcPr>
+          <w:p>
+            <w:r>
+              <w:t>a</w:t>
+            </w:r>
+          </w:p>
+        </w:tc>
+        <w:tc>
+          <w:tcPr>
+            <w:tcW w:w="1312" w:type="dxa"/>
+          </w:tcPr>
+          <w:p>
+            <w:r>
+              <w:t>0.1941</w:t>
+            </w:r>
+          </w:p>
+        </w:tc>
+        <w:tc>
+          <w:tcPr>
+            <w:tcW w:w="1136" w:type="dxa"/>
+          </w:tcPr>
+          <w:p>
+            <w:r>
+              <w:t>0.0056</w:t>
+            </w:r>
+          </w:p>
+        </w:tc>
+        <w:tc>
+          <w:tcPr>
+            <w:tcW w:w="1333" w:type="dxa"/>
+          </w:tcPr>
+          <w:p>
+            <w:r>
+              <w:t>0.1822</w:t>
+            </w:r>
+          </w:p>
+        </w:tc>
+        <w:tc>
+          <w:tcPr>
+            <w:tcW w:w="1337" w:type="dxa"/>
+          </w:tcPr>
+          <w:p>
+            <w:r>
+              <w:t>0.2038</w:t>
+            </w:r>
+          </w:p>
+        </w:tc>
+        <w:tc>
+          <w:tcPr>
+            <w:tcW w:w="1229" w:type="dxa"/>
+          </w:tcPr>
+          <w:p>
+            <w:r>
+              <w:t>262</w:t>
+            </w:r>
+          </w:p>
+        </w:tc>
+        <w:tc>
+          <w:tcPr>
+            <w:tcW w:w="1156" w:type="dxa"/>
+          </w:tcPr>
+          <w:p>
+            <w:r>
+              <w:t>0.9999</w:t>
+            </w:r>
+          </w:p>
+        </w:tc>
+      </w:tr>
+      <w:tr>
+        <w:tc>
+          <w:tcPr>
+            <w:tcW w:w="1513" w:type="dxa"/>
+          </w:tcPr>
+          <w:p>
+            <w:r>
+              <w:t>b</w:t>
+            </w:r>
+          </w:p>
+        </w:tc>
+        <w:tc>
+          <w:tcPr>
+            <w:tcW w:w="1312" w:type="dxa"/>
+          </w:tcPr>
+          <w:p>
+            <w:r>
+              <w:t>-0.0035</w:t>
+            </w:r>
+          </w:p>
+        </w:tc>
+        <w:tc>
+          <w:tcPr>
+            <w:tcW w:w="1136" w:type="dxa"/>
+          </w:tcPr>
+          <w:p>
+            <w:r>
+              <w:t>0.0049</w:t>
+            </w:r>
+          </w:p>
+        </w:tc>
+        <w:tc>
+          <w:tcPr>
+            <w:tcW w:w="1333" w:type="dxa"/>
+          </w:tcPr>
+          <w:p>
+            <w:r>
+              <w:t>-0.0140</w:t>
+            </w:r>
+          </w:p>
+        </w:tc>
+        <w:tc>
+          <w:tcPr>
+            <w:tcW w:w="1337" w:type="dxa"/>
+          </w:tcPr>
+          <w:p>
+            <w:r>
+              <w:t>0.0055</w:t>
+            </w:r>
+          </w:p>
+        </w:tc>
+        <w:tc>
+          <w:tcPr>
+            <w:tcW w:w="1229" w:type="dxa"/>
+          </w:tcPr>
+          <w:p>
+            <w:r>
+              <w:t>172</w:t>
+            </w:r>
+          </w:p>
+        </w:tc>
+        <w:tc>
+          <w:tcPr>
+            <w:tcW w:w="1156" w:type="dxa"/>
+          </w:tcPr>
+          <w:p>
+            <w:r>
+              <w:t>1.0028</w:t>
+            </w:r>
+          </w:p>
+        </w:tc>
+      </w:tr>
+      <w:tr>
+        <w:tc>
+          <w:tcPr>
+            <w:tcW w:w="1513" w:type="dxa"/>
+          </w:tcPr>
+          <w:p>
+            <w:r>
+              <w:t>sigma</w:t>
+            </w:r>
+          </w:p>
+        </w:tc>
+        <w:tc>
+          <w:tcPr>
+            <w:tcW w:w="1312" w:type="dxa"/>
+          </w:tcPr>
+          <w:p>
+            <w:r>
+              <w:t>0.0082</w:t>
+            </w:r>
+          </w:p>
+        </w:tc>
+        <w:tc>
+          <w:tcPr>
+            <w:tcW w:w="1136" w:type="dxa"/>
+          </w:tcPr>
+          <w:p>
+            <w:r>
+              <w:t>0.0040</w:t>
+            </w:r>
+          </w:p>
+        </w:tc>
+        <w:tc>
+          <w:tcPr>
+            <w:tcW w:w="1333" w:type="dxa"/>
+          </w:tcPr>
+          <w:p>
+            <w:r>
+              <w:t>0.0016</w:t>
+            </w:r>
+          </w:p>
+        </w:tc>
+        <w:tc>
+          <w:tcPr>
+            <w:tcW w:w="1337" w:type="dxa"/>
+          </w:tcPr>
+          <w:p>
+            <w:r>
+              <w:t>0.0152</w:t>
+            </w:r>
+          </w:p>
+        </w:tc>
+        <w:tc>
+          <w:tcPr>
+            <w:tcW w:w="1229" w:type="dxa"/>
+          </w:tcPr>
+          <w:p>
+            <w:r>
+              <w:t>243</w:t>
+            </w:r>
+          </w:p>
+        </w:tc>
+        <w:tc>
+          <w:tcPr>
+            <w:tcW w:w="1156" w:type="dxa"/>
+          </w:tcPr>
+          <w:p>
+            <w:r>
+              <w:t>1.0032</w:t>
             </w:r>
             <w:bookmarkStart w:id="0" w:name="_GoBack"/>
             <w:bookmarkEnd w:id="0"/>
@@ -12891,6 +15538,119 @@
     </w:lvl>
   </w:abstractNum>
   <w:abstractNum w:abstractNumId="5" w15:restartNumberingAfterBreak="0">
+    <w:nsid w:val="2122560A"/>
+    <w:multiLevelType w:val="hybridMultilevel"/>
+    <w:tmpl w:val="31481B8A"/>
+    <w:lvl w:ilvl="0" w:tplc="08090001">
+      <w:start w:val="1"/>
+      <w:numFmt w:val="bullet"/>
+      <w:lvlText w:val=""/>
+      <w:lvlJc w:val="left"/>
+      <w:pPr>
+        <w:ind w:left="720" w:hanging="360"/>
+      </w:pPr>
+      <w:rPr>
+        <w:rFonts w:ascii="Symbol" w:hAnsi="Symbol" w:hint="default"/>
+      </w:rPr>
+    </w:lvl>
+    <w:lvl w:ilvl="1" w:tplc="08090003">
+      <w:start w:val="1"/>
+      <w:numFmt w:val="bullet"/>
+      <w:lvlText w:val="o"/>
+      <w:lvlJc w:val="left"/>
+      <w:pPr>
+        <w:ind w:left="1440" w:hanging="360"/>
+      </w:pPr>
+      <w:rPr>
+        <w:rFonts w:ascii="Courier New" w:hAnsi="Courier New" w:cs="Courier New" w:hint="default"/>
+      </w:rPr>
+    </w:lvl>
+    <w:lvl w:ilvl="2" w:tplc="08090005" w:tentative="1">
+      <w:start w:val="1"/>
+      <w:numFmt w:val="bullet"/>
+      <w:lvlText w:val=""/>
+      <w:lvlJc w:val="left"/>
+      <w:pPr>
+        <w:ind w:left="2160" w:hanging="360"/>
+      </w:pPr>
+      <w:rPr>
+        <w:rFonts w:ascii="Wingdings" w:hAnsi="Wingdings" w:hint="default"/>
+      </w:rPr>
+    </w:lvl>
+    <w:lvl w:ilvl="3" w:tplc="08090001" w:tentative="1">
+      <w:start w:val="1"/>
+      <w:numFmt w:val="bullet"/>
+      <w:lvlText w:val=""/>
+      <w:lvlJc w:val="left"/>
+      <w:pPr>
+        <w:ind w:left="2880" w:hanging="360"/>
+      </w:pPr>
+      <w:rPr>
+        <w:rFonts w:ascii="Symbol" w:hAnsi="Symbol" w:hint="default"/>
+      </w:rPr>
+    </w:lvl>
+    <w:lvl w:ilvl="4" w:tplc="08090003" w:tentative="1">
+      <w:start w:val="1"/>
+      <w:numFmt w:val="bullet"/>
+      <w:lvlText w:val="o"/>
+      <w:lvlJc w:val="left"/>
+      <w:pPr>
+        <w:ind w:left="3600" w:hanging="360"/>
+      </w:pPr>
+      <w:rPr>
+        <w:rFonts w:ascii="Courier New" w:hAnsi="Courier New" w:cs="Courier New" w:hint="default"/>
+      </w:rPr>
+    </w:lvl>
+    <w:lvl w:ilvl="5" w:tplc="08090005" w:tentative="1">
+      <w:start w:val="1"/>
+      <w:numFmt w:val="bullet"/>
+      <w:lvlText w:val=""/>
+      <w:lvlJc w:val="left"/>
+      <w:pPr>
+        <w:ind w:left="4320" w:hanging="360"/>
+      </w:pPr>
+      <w:rPr>
+        <w:rFonts w:ascii="Wingdings" w:hAnsi="Wingdings" w:hint="default"/>
+      </w:rPr>
+    </w:lvl>
+    <w:lvl w:ilvl="6" w:tplc="08090001" w:tentative="1">
+      <w:start w:val="1"/>
+      <w:numFmt w:val="bullet"/>
+      <w:lvlText w:val=""/>
+      <w:lvlJc w:val="left"/>
+      <w:pPr>
+        <w:ind w:left="5040" w:hanging="360"/>
+      </w:pPr>
+      <w:rPr>
+        <w:rFonts w:ascii="Symbol" w:hAnsi="Symbol" w:hint="default"/>
+      </w:rPr>
+    </w:lvl>
+    <w:lvl w:ilvl="7" w:tplc="08090003" w:tentative="1">
+      <w:start w:val="1"/>
+      <w:numFmt w:val="bullet"/>
+      <w:lvlText w:val="o"/>
+      <w:lvlJc w:val="left"/>
+      <w:pPr>
+        <w:ind w:left="5760" w:hanging="360"/>
+      </w:pPr>
+      <w:rPr>
+        <w:rFonts w:ascii="Courier New" w:hAnsi="Courier New" w:cs="Courier New" w:hint="default"/>
+      </w:rPr>
+    </w:lvl>
+    <w:lvl w:ilvl="8" w:tplc="08090005" w:tentative="1">
+      <w:start w:val="1"/>
+      <w:numFmt w:val="bullet"/>
+      <w:lvlText w:val=""/>
+      <w:lvlJc w:val="left"/>
+      <w:pPr>
+        <w:ind w:left="6480" w:hanging="360"/>
+      </w:pPr>
+      <w:rPr>
+        <w:rFonts w:ascii="Wingdings" w:hAnsi="Wingdings" w:hint="default"/>
+      </w:rPr>
+    </w:lvl>
+  </w:abstractNum>
+  <w:abstractNum w:abstractNumId="6" w15:restartNumberingAfterBreak="0">
     <w:nsid w:val="238718A5"/>
     <w:multiLevelType w:val="hybridMultilevel"/>
     <w:tmpl w:val="5D68B7A2"/>
@@ -13003,7 +15763,7 @@
       </w:rPr>
     </w:lvl>
   </w:abstractNum>
-  <w:abstractNum w:abstractNumId="6" w15:restartNumberingAfterBreak="0">
+  <w:abstractNum w:abstractNumId="7" w15:restartNumberingAfterBreak="0">
     <w:nsid w:val="23B87981"/>
     <w:multiLevelType w:val="hybridMultilevel"/>
     <w:tmpl w:val="26EA3524"/>
@@ -13116,7 +15876,7 @@
       </w:rPr>
     </w:lvl>
   </w:abstractNum>
-  <w:abstractNum w:abstractNumId="7" w15:restartNumberingAfterBreak="0">
+  <w:abstractNum w:abstractNumId="8" w15:restartNumberingAfterBreak="0">
     <w:nsid w:val="267043EB"/>
     <w:multiLevelType w:val="hybridMultilevel"/>
     <w:tmpl w:val="ADCC16F0"/>
@@ -13229,7 +15989,7 @@
       </w:rPr>
     </w:lvl>
   </w:abstractNum>
-  <w:abstractNum w:abstractNumId="8" w15:restartNumberingAfterBreak="0">
+  <w:abstractNum w:abstractNumId="9" w15:restartNumberingAfterBreak="0">
     <w:nsid w:val="2C9D4480"/>
     <w:multiLevelType w:val="hybridMultilevel"/>
     <w:tmpl w:val="69C2BCB6"/>
@@ -13342,7 +16102,7 @@
       </w:rPr>
     </w:lvl>
   </w:abstractNum>
-  <w:abstractNum w:abstractNumId="9" w15:restartNumberingAfterBreak="0">
+  <w:abstractNum w:abstractNumId="10" w15:restartNumberingAfterBreak="0">
     <w:nsid w:val="2DAD0429"/>
     <w:multiLevelType w:val="hybridMultilevel"/>
     <w:tmpl w:val="73529720"/>
@@ -13455,7 +16215,7 @@
       </w:rPr>
     </w:lvl>
   </w:abstractNum>
-  <w:abstractNum w:abstractNumId="10" w15:restartNumberingAfterBreak="0">
+  <w:abstractNum w:abstractNumId="11" w15:restartNumberingAfterBreak="0">
     <w:nsid w:val="2DEF6342"/>
     <w:multiLevelType w:val="hybridMultilevel"/>
     <w:tmpl w:val="6032FA90"/>
@@ -13568,7 +16328,7 @@
       </w:rPr>
     </w:lvl>
   </w:abstractNum>
-  <w:abstractNum w:abstractNumId="11" w15:restartNumberingAfterBreak="0">
+  <w:abstractNum w:abstractNumId="12" w15:restartNumberingAfterBreak="0">
     <w:nsid w:val="2F3E0BDA"/>
     <w:multiLevelType w:val="hybridMultilevel"/>
     <w:tmpl w:val="71A41F0E"/>
@@ -13681,7 +16441,7 @@
       </w:rPr>
     </w:lvl>
   </w:abstractNum>
-  <w:abstractNum w:abstractNumId="12" w15:restartNumberingAfterBreak="0">
+  <w:abstractNum w:abstractNumId="13" w15:restartNumberingAfterBreak="0">
     <w:nsid w:val="314B3C17"/>
     <w:multiLevelType w:val="hybridMultilevel"/>
     <w:tmpl w:val="F42A9EF4"/>
@@ -13794,7 +16554,7 @@
       </w:rPr>
     </w:lvl>
   </w:abstractNum>
-  <w:abstractNum w:abstractNumId="13" w15:restartNumberingAfterBreak="0">
+  <w:abstractNum w:abstractNumId="14" w15:restartNumberingAfterBreak="0">
     <w:nsid w:val="32453A71"/>
     <w:multiLevelType w:val="hybridMultilevel"/>
     <w:tmpl w:val="767E5A5E"/>
@@ -13907,7 +16667,7 @@
       </w:rPr>
     </w:lvl>
   </w:abstractNum>
-  <w:abstractNum w:abstractNumId="14" w15:restartNumberingAfterBreak="0">
+  <w:abstractNum w:abstractNumId="15" w15:restartNumberingAfterBreak="0">
     <w:nsid w:val="340679A3"/>
     <w:multiLevelType w:val="hybridMultilevel"/>
     <w:tmpl w:val="C868B430"/>
@@ -14020,7 +16780,7 @@
       </w:rPr>
     </w:lvl>
   </w:abstractNum>
-  <w:abstractNum w:abstractNumId="15" w15:restartNumberingAfterBreak="0">
+  <w:abstractNum w:abstractNumId="16" w15:restartNumberingAfterBreak="0">
     <w:nsid w:val="3658149D"/>
     <w:multiLevelType w:val="hybridMultilevel"/>
     <w:tmpl w:val="FFE6ADFA"/>
@@ -14133,7 +16893,7 @@
       </w:rPr>
     </w:lvl>
   </w:abstractNum>
-  <w:abstractNum w:abstractNumId="16" w15:restartNumberingAfterBreak="0">
+  <w:abstractNum w:abstractNumId="17" w15:restartNumberingAfterBreak="0">
     <w:nsid w:val="3A6573DD"/>
     <w:multiLevelType w:val="hybridMultilevel"/>
     <w:tmpl w:val="ACFA9AC8"/>
@@ -14246,7 +17006,7 @@
       </w:rPr>
     </w:lvl>
   </w:abstractNum>
-  <w:abstractNum w:abstractNumId="17" w15:restartNumberingAfterBreak="0">
+  <w:abstractNum w:abstractNumId="18" w15:restartNumberingAfterBreak="0">
     <w:nsid w:val="42A865B8"/>
     <w:multiLevelType w:val="hybridMultilevel"/>
     <w:tmpl w:val="FC283038"/>
@@ -14359,7 +17119,120 @@
       </w:rPr>
     </w:lvl>
   </w:abstractNum>
-  <w:abstractNum w:abstractNumId="18" w15:restartNumberingAfterBreak="0">
+  <w:abstractNum w:abstractNumId="19" w15:restartNumberingAfterBreak="0">
+    <w:nsid w:val="489423D5"/>
+    <w:multiLevelType w:val="hybridMultilevel"/>
+    <w:tmpl w:val="B086A6B2"/>
+    <w:lvl w:ilvl="0" w:tplc="08090001">
+      <w:start w:val="1"/>
+      <w:numFmt w:val="bullet"/>
+      <w:lvlText w:val=""/>
+      <w:lvlJc w:val="left"/>
+      <w:pPr>
+        <w:ind w:left="720" w:hanging="360"/>
+      </w:pPr>
+      <w:rPr>
+        <w:rFonts w:ascii="Symbol" w:hAnsi="Symbol" w:hint="default"/>
+      </w:rPr>
+    </w:lvl>
+    <w:lvl w:ilvl="1" w:tplc="08090003">
+      <w:start w:val="1"/>
+      <w:numFmt w:val="bullet"/>
+      <w:lvlText w:val="o"/>
+      <w:lvlJc w:val="left"/>
+      <w:pPr>
+        <w:ind w:left="1440" w:hanging="360"/>
+      </w:pPr>
+      <w:rPr>
+        <w:rFonts w:ascii="Courier New" w:hAnsi="Courier New" w:cs="Courier New" w:hint="default"/>
+      </w:rPr>
+    </w:lvl>
+    <w:lvl w:ilvl="2" w:tplc="08090005" w:tentative="1">
+      <w:start w:val="1"/>
+      <w:numFmt w:val="bullet"/>
+      <w:lvlText w:val=""/>
+      <w:lvlJc w:val="left"/>
+      <w:pPr>
+        <w:ind w:left="2160" w:hanging="360"/>
+      </w:pPr>
+      <w:rPr>
+        <w:rFonts w:ascii="Wingdings" w:hAnsi="Wingdings" w:hint="default"/>
+      </w:rPr>
+    </w:lvl>
+    <w:lvl w:ilvl="3" w:tplc="08090001" w:tentative="1">
+      <w:start w:val="1"/>
+      <w:numFmt w:val="bullet"/>
+      <w:lvlText w:val=""/>
+      <w:lvlJc w:val="left"/>
+      <w:pPr>
+        <w:ind w:left="2880" w:hanging="360"/>
+      </w:pPr>
+      <w:rPr>
+        <w:rFonts w:ascii="Symbol" w:hAnsi="Symbol" w:hint="default"/>
+      </w:rPr>
+    </w:lvl>
+    <w:lvl w:ilvl="4" w:tplc="08090003" w:tentative="1">
+      <w:start w:val="1"/>
+      <w:numFmt w:val="bullet"/>
+      <w:lvlText w:val="o"/>
+      <w:lvlJc w:val="left"/>
+      <w:pPr>
+        <w:ind w:left="3600" w:hanging="360"/>
+      </w:pPr>
+      <w:rPr>
+        <w:rFonts w:ascii="Courier New" w:hAnsi="Courier New" w:cs="Courier New" w:hint="default"/>
+      </w:rPr>
+    </w:lvl>
+    <w:lvl w:ilvl="5" w:tplc="08090005" w:tentative="1">
+      <w:start w:val="1"/>
+      <w:numFmt w:val="bullet"/>
+      <w:lvlText w:val=""/>
+      <w:lvlJc w:val="left"/>
+      <w:pPr>
+        <w:ind w:left="4320" w:hanging="360"/>
+      </w:pPr>
+      <w:rPr>
+        <w:rFonts w:ascii="Wingdings" w:hAnsi="Wingdings" w:hint="default"/>
+      </w:rPr>
+    </w:lvl>
+    <w:lvl w:ilvl="6" w:tplc="08090001" w:tentative="1">
+      <w:start w:val="1"/>
+      <w:numFmt w:val="bullet"/>
+      <w:lvlText w:val=""/>
+      <w:lvlJc w:val="left"/>
+      <w:pPr>
+        <w:ind w:left="5040" w:hanging="360"/>
+      </w:pPr>
+      <w:rPr>
+        <w:rFonts w:ascii="Symbol" w:hAnsi="Symbol" w:hint="default"/>
+      </w:rPr>
+    </w:lvl>
+    <w:lvl w:ilvl="7" w:tplc="08090003" w:tentative="1">
+      <w:start w:val="1"/>
+      <w:numFmt w:val="bullet"/>
+      <w:lvlText w:val="o"/>
+      <w:lvlJc w:val="left"/>
+      <w:pPr>
+        <w:ind w:left="5760" w:hanging="360"/>
+      </w:pPr>
+      <w:rPr>
+        <w:rFonts w:ascii="Courier New" w:hAnsi="Courier New" w:cs="Courier New" w:hint="default"/>
+      </w:rPr>
+    </w:lvl>
+    <w:lvl w:ilvl="8" w:tplc="08090005" w:tentative="1">
+      <w:start w:val="1"/>
+      <w:numFmt w:val="bullet"/>
+      <w:lvlText w:val=""/>
+      <w:lvlJc w:val="left"/>
+      <w:pPr>
+        <w:ind w:left="6480" w:hanging="360"/>
+      </w:pPr>
+      <w:rPr>
+        <w:rFonts w:ascii="Wingdings" w:hAnsi="Wingdings" w:hint="default"/>
+      </w:rPr>
+    </w:lvl>
+  </w:abstractNum>
+  <w:abstractNum w:abstractNumId="20" w15:restartNumberingAfterBreak="0">
     <w:nsid w:val="4A4340A8"/>
     <w:multiLevelType w:val="hybridMultilevel"/>
     <w:tmpl w:val="8BE68960"/>
@@ -14472,7 +17345,7 @@
       </w:rPr>
     </w:lvl>
   </w:abstractNum>
-  <w:abstractNum w:abstractNumId="19" w15:restartNumberingAfterBreak="0">
+  <w:abstractNum w:abstractNumId="21" w15:restartNumberingAfterBreak="0">
     <w:nsid w:val="4E2368BE"/>
     <w:multiLevelType w:val="hybridMultilevel"/>
     <w:tmpl w:val="2EF61226"/>
@@ -14585,7 +17458,7 @@
       </w:rPr>
     </w:lvl>
   </w:abstractNum>
-  <w:abstractNum w:abstractNumId="20" w15:restartNumberingAfterBreak="0">
+  <w:abstractNum w:abstractNumId="22" w15:restartNumberingAfterBreak="0">
     <w:nsid w:val="51503415"/>
     <w:multiLevelType w:val="hybridMultilevel"/>
     <w:tmpl w:val="6D04B0E4"/>
@@ -14698,7 +17571,7 @@
       </w:rPr>
     </w:lvl>
   </w:abstractNum>
-  <w:abstractNum w:abstractNumId="21" w15:restartNumberingAfterBreak="0">
+  <w:abstractNum w:abstractNumId="23" w15:restartNumberingAfterBreak="0">
     <w:nsid w:val="52D87EA6"/>
     <w:multiLevelType w:val="hybridMultilevel"/>
     <w:tmpl w:val="170A4172"/>
@@ -14811,7 +17684,7 @@
       </w:rPr>
     </w:lvl>
   </w:abstractNum>
-  <w:abstractNum w:abstractNumId="22" w15:restartNumberingAfterBreak="0">
+  <w:abstractNum w:abstractNumId="24" w15:restartNumberingAfterBreak="0">
     <w:nsid w:val="57273453"/>
     <w:multiLevelType w:val="hybridMultilevel"/>
     <w:tmpl w:val="2D6A84E0"/>
@@ -14924,7 +17797,7 @@
       </w:rPr>
     </w:lvl>
   </w:abstractNum>
-  <w:abstractNum w:abstractNumId="23" w15:restartNumberingAfterBreak="0">
+  <w:abstractNum w:abstractNumId="25" w15:restartNumberingAfterBreak="0">
     <w:nsid w:val="5C1E3847"/>
     <w:multiLevelType w:val="hybridMultilevel"/>
     <w:tmpl w:val="ACFA9AC8"/>
@@ -15037,7 +17910,7 @@
       </w:rPr>
     </w:lvl>
   </w:abstractNum>
-  <w:abstractNum w:abstractNumId="24" w15:restartNumberingAfterBreak="0">
+  <w:abstractNum w:abstractNumId="26" w15:restartNumberingAfterBreak="0">
     <w:nsid w:val="5EFE0B56"/>
     <w:multiLevelType w:val="hybridMultilevel"/>
     <w:tmpl w:val="0682E616"/>
@@ -15150,7 +18023,7 @@
       </w:rPr>
     </w:lvl>
   </w:abstractNum>
-  <w:abstractNum w:abstractNumId="25" w15:restartNumberingAfterBreak="0">
+  <w:abstractNum w:abstractNumId="27" w15:restartNumberingAfterBreak="0">
     <w:nsid w:val="614141DD"/>
     <w:multiLevelType w:val="hybridMultilevel"/>
     <w:tmpl w:val="08C2592E"/>
@@ -15263,7 +18136,120 @@
       </w:rPr>
     </w:lvl>
   </w:abstractNum>
-  <w:abstractNum w:abstractNumId="26" w15:restartNumberingAfterBreak="0">
+  <w:abstractNum w:abstractNumId="28" w15:restartNumberingAfterBreak="0">
+    <w:nsid w:val="644B579B"/>
+    <w:multiLevelType w:val="hybridMultilevel"/>
+    <w:tmpl w:val="2C5C4C2A"/>
+    <w:lvl w:ilvl="0" w:tplc="08090001">
+      <w:start w:val="1"/>
+      <w:numFmt w:val="bullet"/>
+      <w:lvlText w:val=""/>
+      <w:lvlJc w:val="left"/>
+      <w:pPr>
+        <w:ind w:left="720" w:hanging="360"/>
+      </w:pPr>
+      <w:rPr>
+        <w:rFonts w:ascii="Symbol" w:hAnsi="Symbol" w:hint="default"/>
+      </w:rPr>
+    </w:lvl>
+    <w:lvl w:ilvl="1" w:tplc="08090003">
+      <w:start w:val="1"/>
+      <w:numFmt w:val="bullet"/>
+      <w:lvlText w:val="o"/>
+      <w:lvlJc w:val="left"/>
+      <w:pPr>
+        <w:ind w:left="1440" w:hanging="360"/>
+      </w:pPr>
+      <w:rPr>
+        <w:rFonts w:ascii="Courier New" w:hAnsi="Courier New" w:cs="Courier New" w:hint="default"/>
+      </w:rPr>
+    </w:lvl>
+    <w:lvl w:ilvl="2" w:tplc="08090005" w:tentative="1">
+      <w:start w:val="1"/>
+      <w:numFmt w:val="bullet"/>
+      <w:lvlText w:val=""/>
+      <w:lvlJc w:val="left"/>
+      <w:pPr>
+        <w:ind w:left="2160" w:hanging="360"/>
+      </w:pPr>
+      <w:rPr>
+        <w:rFonts w:ascii="Wingdings" w:hAnsi="Wingdings" w:hint="default"/>
+      </w:rPr>
+    </w:lvl>
+    <w:lvl w:ilvl="3" w:tplc="08090001" w:tentative="1">
+      <w:start w:val="1"/>
+      <w:numFmt w:val="bullet"/>
+      <w:lvlText w:val=""/>
+      <w:lvlJc w:val="left"/>
+      <w:pPr>
+        <w:ind w:left="2880" w:hanging="360"/>
+      </w:pPr>
+      <w:rPr>
+        <w:rFonts w:ascii="Symbol" w:hAnsi="Symbol" w:hint="default"/>
+      </w:rPr>
+    </w:lvl>
+    <w:lvl w:ilvl="4" w:tplc="08090003" w:tentative="1">
+      <w:start w:val="1"/>
+      <w:numFmt w:val="bullet"/>
+      <w:lvlText w:val="o"/>
+      <w:lvlJc w:val="left"/>
+      <w:pPr>
+        <w:ind w:left="3600" w:hanging="360"/>
+      </w:pPr>
+      <w:rPr>
+        <w:rFonts w:ascii="Courier New" w:hAnsi="Courier New" w:cs="Courier New" w:hint="default"/>
+      </w:rPr>
+    </w:lvl>
+    <w:lvl w:ilvl="5" w:tplc="08090005" w:tentative="1">
+      <w:start w:val="1"/>
+      <w:numFmt w:val="bullet"/>
+      <w:lvlText w:val=""/>
+      <w:lvlJc w:val="left"/>
+      <w:pPr>
+        <w:ind w:left="4320" w:hanging="360"/>
+      </w:pPr>
+      <w:rPr>
+        <w:rFonts w:ascii="Wingdings" w:hAnsi="Wingdings" w:hint="default"/>
+      </w:rPr>
+    </w:lvl>
+    <w:lvl w:ilvl="6" w:tplc="08090001" w:tentative="1">
+      <w:start w:val="1"/>
+      <w:numFmt w:val="bullet"/>
+      <w:lvlText w:val=""/>
+      <w:lvlJc w:val="left"/>
+      <w:pPr>
+        <w:ind w:left="5040" w:hanging="360"/>
+      </w:pPr>
+      <w:rPr>
+        <w:rFonts w:ascii="Symbol" w:hAnsi="Symbol" w:hint="default"/>
+      </w:rPr>
+    </w:lvl>
+    <w:lvl w:ilvl="7" w:tplc="08090003" w:tentative="1">
+      <w:start w:val="1"/>
+      <w:numFmt w:val="bullet"/>
+      <w:lvlText w:val="o"/>
+      <w:lvlJc w:val="left"/>
+      <w:pPr>
+        <w:ind w:left="5760" w:hanging="360"/>
+      </w:pPr>
+      <w:rPr>
+        <w:rFonts w:ascii="Courier New" w:hAnsi="Courier New" w:cs="Courier New" w:hint="default"/>
+      </w:rPr>
+    </w:lvl>
+    <w:lvl w:ilvl="8" w:tplc="08090005" w:tentative="1">
+      <w:start w:val="1"/>
+      <w:numFmt w:val="bullet"/>
+      <w:lvlText w:val=""/>
+      <w:lvlJc w:val="left"/>
+      <w:pPr>
+        <w:ind w:left="6480" w:hanging="360"/>
+      </w:pPr>
+      <w:rPr>
+        <w:rFonts w:ascii="Wingdings" w:hAnsi="Wingdings" w:hint="default"/>
+      </w:rPr>
+    </w:lvl>
+  </w:abstractNum>
+  <w:abstractNum w:abstractNumId="29" w15:restartNumberingAfterBreak="0">
     <w:nsid w:val="6C373E91"/>
     <w:multiLevelType w:val="hybridMultilevel"/>
     <w:tmpl w:val="1F42AFD8"/>
@@ -15352,7 +18338,7 @@
       </w:pPr>
     </w:lvl>
   </w:abstractNum>
-  <w:abstractNum w:abstractNumId="27" w15:restartNumberingAfterBreak="0">
+  <w:abstractNum w:abstractNumId="30" w15:restartNumberingAfterBreak="0">
     <w:nsid w:val="722429ED"/>
     <w:multiLevelType w:val="hybridMultilevel"/>
     <w:tmpl w:val="2CCE2ABE"/>
@@ -15465,7 +18451,120 @@
       </w:rPr>
     </w:lvl>
   </w:abstractNum>
-  <w:abstractNum w:abstractNumId="28" w15:restartNumberingAfterBreak="0">
+  <w:abstractNum w:abstractNumId="31" w15:restartNumberingAfterBreak="0">
+    <w:nsid w:val="73207138"/>
+    <w:multiLevelType w:val="hybridMultilevel"/>
+    <w:tmpl w:val="6DCEFBD8"/>
+    <w:lvl w:ilvl="0" w:tplc="08090001">
+      <w:start w:val="1"/>
+      <w:numFmt w:val="bullet"/>
+      <w:lvlText w:val=""/>
+      <w:lvlJc w:val="left"/>
+      <w:pPr>
+        <w:ind w:left="720" w:hanging="360"/>
+      </w:pPr>
+      <w:rPr>
+        <w:rFonts w:ascii="Symbol" w:hAnsi="Symbol" w:hint="default"/>
+      </w:rPr>
+    </w:lvl>
+    <w:lvl w:ilvl="1" w:tplc="08090003">
+      <w:start w:val="1"/>
+      <w:numFmt w:val="bullet"/>
+      <w:lvlText w:val="o"/>
+      <w:lvlJc w:val="left"/>
+      <w:pPr>
+        <w:ind w:left="1440" w:hanging="360"/>
+      </w:pPr>
+      <w:rPr>
+        <w:rFonts w:ascii="Courier New" w:hAnsi="Courier New" w:cs="Courier New" w:hint="default"/>
+      </w:rPr>
+    </w:lvl>
+    <w:lvl w:ilvl="2" w:tplc="08090005" w:tentative="1">
+      <w:start w:val="1"/>
+      <w:numFmt w:val="bullet"/>
+      <w:lvlText w:val=""/>
+      <w:lvlJc w:val="left"/>
+      <w:pPr>
+        <w:ind w:left="2160" w:hanging="360"/>
+      </w:pPr>
+      <w:rPr>
+        <w:rFonts w:ascii="Wingdings" w:hAnsi="Wingdings" w:hint="default"/>
+      </w:rPr>
+    </w:lvl>
+    <w:lvl w:ilvl="3" w:tplc="08090001" w:tentative="1">
+      <w:start w:val="1"/>
+      <w:numFmt w:val="bullet"/>
+      <w:lvlText w:val=""/>
+      <w:lvlJc w:val="left"/>
+      <w:pPr>
+        <w:ind w:left="2880" w:hanging="360"/>
+      </w:pPr>
+      <w:rPr>
+        <w:rFonts w:ascii="Symbol" w:hAnsi="Symbol" w:hint="default"/>
+      </w:rPr>
+    </w:lvl>
+    <w:lvl w:ilvl="4" w:tplc="08090003" w:tentative="1">
+      <w:start w:val="1"/>
+      <w:numFmt w:val="bullet"/>
+      <w:lvlText w:val="o"/>
+      <w:lvlJc w:val="left"/>
+      <w:pPr>
+        <w:ind w:left="3600" w:hanging="360"/>
+      </w:pPr>
+      <w:rPr>
+        <w:rFonts w:ascii="Courier New" w:hAnsi="Courier New" w:cs="Courier New" w:hint="default"/>
+      </w:rPr>
+    </w:lvl>
+    <w:lvl w:ilvl="5" w:tplc="08090005" w:tentative="1">
+      <w:start w:val="1"/>
+      <w:numFmt w:val="bullet"/>
+      <w:lvlText w:val=""/>
+      <w:lvlJc w:val="left"/>
+      <w:pPr>
+        <w:ind w:left="4320" w:hanging="360"/>
+      </w:pPr>
+      <w:rPr>
+        <w:rFonts w:ascii="Wingdings" w:hAnsi="Wingdings" w:hint="default"/>
+      </w:rPr>
+    </w:lvl>
+    <w:lvl w:ilvl="6" w:tplc="08090001" w:tentative="1">
+      <w:start w:val="1"/>
+      <w:numFmt w:val="bullet"/>
+      <w:lvlText w:val=""/>
+      <w:lvlJc w:val="left"/>
+      <w:pPr>
+        <w:ind w:left="5040" w:hanging="360"/>
+      </w:pPr>
+      <w:rPr>
+        <w:rFonts w:ascii="Symbol" w:hAnsi="Symbol" w:hint="default"/>
+      </w:rPr>
+    </w:lvl>
+    <w:lvl w:ilvl="7" w:tplc="08090003" w:tentative="1">
+      <w:start w:val="1"/>
+      <w:numFmt w:val="bullet"/>
+      <w:lvlText w:val="o"/>
+      <w:lvlJc w:val="left"/>
+      <w:pPr>
+        <w:ind w:left="5760" w:hanging="360"/>
+      </w:pPr>
+      <w:rPr>
+        <w:rFonts w:ascii="Courier New" w:hAnsi="Courier New" w:cs="Courier New" w:hint="default"/>
+      </w:rPr>
+    </w:lvl>
+    <w:lvl w:ilvl="8" w:tplc="08090005" w:tentative="1">
+      <w:start w:val="1"/>
+      <w:numFmt w:val="bullet"/>
+      <w:lvlText w:val=""/>
+      <w:lvlJc w:val="left"/>
+      <w:pPr>
+        <w:ind w:left="6480" w:hanging="360"/>
+      </w:pPr>
+      <w:rPr>
+        <w:rFonts w:ascii="Wingdings" w:hAnsi="Wingdings" w:hint="default"/>
+      </w:rPr>
+    </w:lvl>
+  </w:abstractNum>
+  <w:abstractNum w:abstractNumId="32" w15:restartNumberingAfterBreak="0">
     <w:nsid w:val="73A71DCE"/>
     <w:multiLevelType w:val="hybridMultilevel"/>
     <w:tmpl w:val="52EED8AC"/>
@@ -15578,7 +18677,120 @@
       </w:rPr>
     </w:lvl>
   </w:abstractNum>
-  <w:abstractNum w:abstractNumId="29" w15:restartNumberingAfterBreak="0">
+  <w:abstractNum w:abstractNumId="33" w15:restartNumberingAfterBreak="0">
+    <w:nsid w:val="75D417D1"/>
+    <w:multiLevelType w:val="hybridMultilevel"/>
+    <w:tmpl w:val="E86E4C56"/>
+    <w:lvl w:ilvl="0" w:tplc="08090001">
+      <w:start w:val="1"/>
+      <w:numFmt w:val="bullet"/>
+      <w:lvlText w:val=""/>
+      <w:lvlJc w:val="left"/>
+      <w:pPr>
+        <w:ind w:left="720" w:hanging="360"/>
+      </w:pPr>
+      <w:rPr>
+        <w:rFonts w:ascii="Symbol" w:hAnsi="Symbol" w:hint="default"/>
+      </w:rPr>
+    </w:lvl>
+    <w:lvl w:ilvl="1" w:tplc="08090003">
+      <w:start w:val="1"/>
+      <w:numFmt w:val="bullet"/>
+      <w:lvlText w:val="o"/>
+      <w:lvlJc w:val="left"/>
+      <w:pPr>
+        <w:ind w:left="1440" w:hanging="360"/>
+      </w:pPr>
+      <w:rPr>
+        <w:rFonts w:ascii="Courier New" w:hAnsi="Courier New" w:cs="Courier New" w:hint="default"/>
+      </w:rPr>
+    </w:lvl>
+    <w:lvl w:ilvl="2" w:tplc="08090005" w:tentative="1">
+      <w:start w:val="1"/>
+      <w:numFmt w:val="bullet"/>
+      <w:lvlText w:val=""/>
+      <w:lvlJc w:val="left"/>
+      <w:pPr>
+        <w:ind w:left="2160" w:hanging="360"/>
+      </w:pPr>
+      <w:rPr>
+        <w:rFonts w:ascii="Wingdings" w:hAnsi="Wingdings" w:hint="default"/>
+      </w:rPr>
+    </w:lvl>
+    <w:lvl w:ilvl="3" w:tplc="08090001" w:tentative="1">
+      <w:start w:val="1"/>
+      <w:numFmt w:val="bullet"/>
+      <w:lvlText w:val=""/>
+      <w:lvlJc w:val="left"/>
+      <w:pPr>
+        <w:ind w:left="2880" w:hanging="360"/>
+      </w:pPr>
+      <w:rPr>
+        <w:rFonts w:ascii="Symbol" w:hAnsi="Symbol" w:hint="default"/>
+      </w:rPr>
+    </w:lvl>
+    <w:lvl w:ilvl="4" w:tplc="08090003" w:tentative="1">
+      <w:start w:val="1"/>
+      <w:numFmt w:val="bullet"/>
+      <w:lvlText w:val="o"/>
+      <w:lvlJc w:val="left"/>
+      <w:pPr>
+        <w:ind w:left="3600" w:hanging="360"/>
+      </w:pPr>
+      <w:rPr>
+        <w:rFonts w:ascii="Courier New" w:hAnsi="Courier New" w:cs="Courier New" w:hint="default"/>
+      </w:rPr>
+    </w:lvl>
+    <w:lvl w:ilvl="5" w:tplc="08090005" w:tentative="1">
+      <w:start w:val="1"/>
+      <w:numFmt w:val="bullet"/>
+      <w:lvlText w:val=""/>
+      <w:lvlJc w:val="left"/>
+      <w:pPr>
+        <w:ind w:left="4320" w:hanging="360"/>
+      </w:pPr>
+      <w:rPr>
+        <w:rFonts w:ascii="Wingdings" w:hAnsi="Wingdings" w:hint="default"/>
+      </w:rPr>
+    </w:lvl>
+    <w:lvl w:ilvl="6" w:tplc="08090001" w:tentative="1">
+      <w:start w:val="1"/>
+      <w:numFmt w:val="bullet"/>
+      <w:lvlText w:val=""/>
+      <w:lvlJc w:val="left"/>
+      <w:pPr>
+        <w:ind w:left="5040" w:hanging="360"/>
+      </w:pPr>
+      <w:rPr>
+        <w:rFonts w:ascii="Symbol" w:hAnsi="Symbol" w:hint="default"/>
+      </w:rPr>
+    </w:lvl>
+    <w:lvl w:ilvl="7" w:tplc="08090003" w:tentative="1">
+      <w:start w:val="1"/>
+      <w:numFmt w:val="bullet"/>
+      <w:lvlText w:val="o"/>
+      <w:lvlJc w:val="left"/>
+      <w:pPr>
+        <w:ind w:left="5760" w:hanging="360"/>
+      </w:pPr>
+      <w:rPr>
+        <w:rFonts w:ascii="Courier New" w:hAnsi="Courier New" w:cs="Courier New" w:hint="default"/>
+      </w:rPr>
+    </w:lvl>
+    <w:lvl w:ilvl="8" w:tplc="08090005" w:tentative="1">
+      <w:start w:val="1"/>
+      <w:numFmt w:val="bullet"/>
+      <w:lvlText w:val=""/>
+      <w:lvlJc w:val="left"/>
+      <w:pPr>
+        <w:ind w:left="6480" w:hanging="360"/>
+      </w:pPr>
+      <w:rPr>
+        <w:rFonts w:ascii="Wingdings" w:hAnsi="Wingdings" w:hint="default"/>
+      </w:rPr>
+    </w:lvl>
+  </w:abstractNum>
+  <w:abstractNum w:abstractNumId="34" w15:restartNumberingAfterBreak="0">
     <w:nsid w:val="76E206F3"/>
     <w:multiLevelType w:val="hybridMultilevel"/>
     <w:tmpl w:val="B3566246"/>
@@ -15691,7 +18903,120 @@
       </w:rPr>
     </w:lvl>
   </w:abstractNum>
-  <w:abstractNum w:abstractNumId="30" w15:restartNumberingAfterBreak="0">
+  <w:abstractNum w:abstractNumId="35" w15:restartNumberingAfterBreak="0">
+    <w:nsid w:val="7A916414"/>
+    <w:multiLevelType w:val="hybridMultilevel"/>
+    <w:tmpl w:val="21C84CBE"/>
+    <w:lvl w:ilvl="0" w:tplc="08090001">
+      <w:start w:val="1"/>
+      <w:numFmt w:val="bullet"/>
+      <w:lvlText w:val=""/>
+      <w:lvlJc w:val="left"/>
+      <w:pPr>
+        <w:ind w:left="720" w:hanging="360"/>
+      </w:pPr>
+      <w:rPr>
+        <w:rFonts w:ascii="Symbol" w:hAnsi="Symbol" w:hint="default"/>
+      </w:rPr>
+    </w:lvl>
+    <w:lvl w:ilvl="1" w:tplc="08090003">
+      <w:start w:val="1"/>
+      <w:numFmt w:val="bullet"/>
+      <w:lvlText w:val="o"/>
+      <w:lvlJc w:val="left"/>
+      <w:pPr>
+        <w:ind w:left="1440" w:hanging="360"/>
+      </w:pPr>
+      <w:rPr>
+        <w:rFonts w:ascii="Courier New" w:hAnsi="Courier New" w:cs="Courier New" w:hint="default"/>
+      </w:rPr>
+    </w:lvl>
+    <w:lvl w:ilvl="2" w:tplc="08090005" w:tentative="1">
+      <w:start w:val="1"/>
+      <w:numFmt w:val="bullet"/>
+      <w:lvlText w:val=""/>
+      <w:lvlJc w:val="left"/>
+      <w:pPr>
+        <w:ind w:left="2160" w:hanging="360"/>
+      </w:pPr>
+      <w:rPr>
+        <w:rFonts w:ascii="Wingdings" w:hAnsi="Wingdings" w:hint="default"/>
+      </w:rPr>
+    </w:lvl>
+    <w:lvl w:ilvl="3" w:tplc="08090001" w:tentative="1">
+      <w:start w:val="1"/>
+      <w:numFmt w:val="bullet"/>
+      <w:lvlText w:val=""/>
+      <w:lvlJc w:val="left"/>
+      <w:pPr>
+        <w:ind w:left="2880" w:hanging="360"/>
+      </w:pPr>
+      <w:rPr>
+        <w:rFonts w:ascii="Symbol" w:hAnsi="Symbol" w:hint="default"/>
+      </w:rPr>
+    </w:lvl>
+    <w:lvl w:ilvl="4" w:tplc="08090003" w:tentative="1">
+      <w:start w:val="1"/>
+      <w:numFmt w:val="bullet"/>
+      <w:lvlText w:val="o"/>
+      <w:lvlJc w:val="left"/>
+      <w:pPr>
+        <w:ind w:left="3600" w:hanging="360"/>
+      </w:pPr>
+      <w:rPr>
+        <w:rFonts w:ascii="Courier New" w:hAnsi="Courier New" w:cs="Courier New" w:hint="default"/>
+      </w:rPr>
+    </w:lvl>
+    <w:lvl w:ilvl="5" w:tplc="08090005" w:tentative="1">
+      <w:start w:val="1"/>
+      <w:numFmt w:val="bullet"/>
+      <w:lvlText w:val=""/>
+      <w:lvlJc w:val="left"/>
+      <w:pPr>
+        <w:ind w:left="4320" w:hanging="360"/>
+      </w:pPr>
+      <w:rPr>
+        <w:rFonts w:ascii="Wingdings" w:hAnsi="Wingdings" w:hint="default"/>
+      </w:rPr>
+    </w:lvl>
+    <w:lvl w:ilvl="6" w:tplc="08090001" w:tentative="1">
+      <w:start w:val="1"/>
+      <w:numFmt w:val="bullet"/>
+      <w:lvlText w:val=""/>
+      <w:lvlJc w:val="left"/>
+      <w:pPr>
+        <w:ind w:left="5040" w:hanging="360"/>
+      </w:pPr>
+      <w:rPr>
+        <w:rFonts w:ascii="Symbol" w:hAnsi="Symbol" w:hint="default"/>
+      </w:rPr>
+    </w:lvl>
+    <w:lvl w:ilvl="7" w:tplc="08090003" w:tentative="1">
+      <w:start w:val="1"/>
+      <w:numFmt w:val="bullet"/>
+      <w:lvlText w:val="o"/>
+      <w:lvlJc w:val="left"/>
+      <w:pPr>
+        <w:ind w:left="5760" w:hanging="360"/>
+      </w:pPr>
+      <w:rPr>
+        <w:rFonts w:ascii="Courier New" w:hAnsi="Courier New" w:cs="Courier New" w:hint="default"/>
+      </w:rPr>
+    </w:lvl>
+    <w:lvl w:ilvl="8" w:tplc="08090005" w:tentative="1">
+      <w:start w:val="1"/>
+      <w:numFmt w:val="bullet"/>
+      <w:lvlText w:val=""/>
+      <w:lvlJc w:val="left"/>
+      <w:pPr>
+        <w:ind w:left="6480" w:hanging="360"/>
+      </w:pPr>
+      <w:rPr>
+        <w:rFonts w:ascii="Wingdings" w:hAnsi="Wingdings" w:hint="default"/>
+      </w:rPr>
+    </w:lvl>
+  </w:abstractNum>
+  <w:abstractNum w:abstractNumId="36" w15:restartNumberingAfterBreak="0">
     <w:nsid w:val="7ECE67D9"/>
     <w:multiLevelType w:val="hybridMultilevel"/>
     <w:tmpl w:val="7DFCA2D2"/>
@@ -15808,67 +19133,67 @@
     <w:abstractNumId w:val="3"/>
   </w:num>
   <w:num w:numId="2">
+    <w:abstractNumId w:val="29"/>
+  </w:num>
+  <w:num w:numId="3">
+    <w:abstractNumId w:val="22"/>
+  </w:num>
+  <w:num w:numId="4">
     <w:abstractNumId w:val="26"/>
   </w:num>
-  <w:num w:numId="3">
+  <w:num w:numId="5">
+    <w:abstractNumId w:val="25"/>
+  </w:num>
+  <w:num w:numId="6">
+    <w:abstractNumId w:val="17"/>
+  </w:num>
+  <w:num w:numId="7">
+    <w:abstractNumId w:val="10"/>
+  </w:num>
+  <w:num w:numId="8">
+    <w:abstractNumId w:val="24"/>
+  </w:num>
+  <w:num w:numId="9">
+    <w:abstractNumId w:val="34"/>
+  </w:num>
+  <w:num w:numId="10">
+    <w:abstractNumId w:val="14"/>
+  </w:num>
+  <w:num w:numId="11">
+    <w:abstractNumId w:val="23"/>
+  </w:num>
+  <w:num w:numId="12">
+    <w:abstractNumId w:val="15"/>
+  </w:num>
+  <w:num w:numId="13">
     <w:abstractNumId w:val="20"/>
   </w:num>
-  <w:num w:numId="4">
-    <w:abstractNumId w:val="24"/>
+  <w:num w:numId="14">
+    <w:abstractNumId w:val="13"/>
   </w:num>
-  <w:num w:numId="5">
-    <w:abstractNumId w:val="23"/>
-  </w:num>
-  <w:num w:numId="6">
-    <w:abstractNumId w:val="16"/>
-  </w:num>
-  <w:num w:numId="7">
+  <w:num w:numId="15">
     <w:abstractNumId w:val="9"/>
   </w:num>
-  <w:num w:numId="8">
-    <w:abstractNumId w:val="22"/>
+  <w:num w:numId="16">
+    <w:abstractNumId w:val="6"/>
   </w:num>
-  <w:num w:numId="9">
-    <w:abstractNumId w:val="29"/>
+  <w:num w:numId="17">
+    <w:abstractNumId w:val="12"/>
   </w:num>
-  <w:num w:numId="10">
-    <w:abstractNumId w:val="13"/>
+  <w:num w:numId="18">
+    <w:abstractNumId w:val="30"/>
   </w:num>
-  <w:num w:numId="11">
+  <w:num w:numId="19">
+    <w:abstractNumId w:val="36"/>
+  </w:num>
+  <w:num w:numId="20">
+    <w:abstractNumId w:val="7"/>
+  </w:num>
+  <w:num w:numId="21">
     <w:abstractNumId w:val="21"/>
   </w:num>
-  <w:num w:numId="12">
-    <w:abstractNumId w:val="14"/>
-  </w:num>
-  <w:num w:numId="13">
-    <w:abstractNumId w:val="18"/>
-  </w:num>
-  <w:num w:numId="14">
-    <w:abstractNumId w:val="12"/>
-  </w:num>
-  <w:num w:numId="15">
+  <w:num w:numId="22">
     <w:abstractNumId w:val="8"/>
-  </w:num>
-  <w:num w:numId="16">
-    <w:abstractNumId w:val="5"/>
-  </w:num>
-  <w:num w:numId="17">
-    <w:abstractNumId w:val="11"/>
-  </w:num>
-  <w:num w:numId="18">
-    <w:abstractNumId w:val="27"/>
-  </w:num>
-  <w:num w:numId="19">
-    <w:abstractNumId w:val="30"/>
-  </w:num>
-  <w:num w:numId="20">
-    <w:abstractNumId w:val="6"/>
-  </w:num>
-  <w:num w:numId="21">
-    <w:abstractNumId w:val="19"/>
-  </w:num>
-  <w:num w:numId="22">
-    <w:abstractNumId w:val="7"/>
   </w:num>
   <w:num w:numId="23">
     <w:abstractNumId w:val="1"/>
@@ -15877,25 +19202,43 @@
     <w:abstractNumId w:val="4"/>
   </w:num>
   <w:num w:numId="25">
-    <w:abstractNumId w:val="28"/>
+    <w:abstractNumId w:val="32"/>
   </w:num>
   <w:num w:numId="26">
-    <w:abstractNumId w:val="15"/>
+    <w:abstractNumId w:val="16"/>
   </w:num>
   <w:num w:numId="27">
-    <w:abstractNumId w:val="25"/>
+    <w:abstractNumId w:val="27"/>
   </w:num>
   <w:num w:numId="28">
     <w:abstractNumId w:val="0"/>
   </w:num>
   <w:num w:numId="29">
-    <w:abstractNumId w:val="10"/>
+    <w:abstractNumId w:val="11"/>
   </w:num>
   <w:num w:numId="30">
-    <w:abstractNumId w:val="17"/>
+    <w:abstractNumId w:val="18"/>
   </w:num>
   <w:num w:numId="31">
     <w:abstractNumId w:val="2"/>
+  </w:num>
+  <w:num w:numId="32">
+    <w:abstractNumId w:val="28"/>
+  </w:num>
+  <w:num w:numId="33">
+    <w:abstractNumId w:val="33"/>
+  </w:num>
+  <w:num w:numId="34">
+    <w:abstractNumId w:val="31"/>
+  </w:num>
+  <w:num w:numId="35">
+    <w:abstractNumId w:val="19"/>
+  </w:num>
+  <w:num w:numId="36">
+    <w:abstractNumId w:val="5"/>
+  </w:num>
+  <w:num w:numId="37">
+    <w:abstractNumId w:val="35"/>
   </w:num>
 </w:numbering>
 </file>
@@ -16888,7 +20231,7 @@
 </file>
 
 <file path=customXml/itemProps1.xml><?xml version="1.0" encoding="utf-8"?>
-<ds:datastoreItem xmlns:ds="http://schemas.openxmlformats.org/officeDocument/2006/customXml" ds:itemID="{3FCFBD1D-A555-414A-B11D-72614EC93B16}">
+<ds:datastoreItem xmlns:ds="http://schemas.openxmlformats.org/officeDocument/2006/customXml" ds:itemID="{C833EC63-D738-4C80-B2FE-1D5702D8DFD9}">
   <ds:schemaRefs>
     <ds:schemaRef ds:uri="http://schemas.openxmlformats.org/officeDocument/2006/bibliography"/>
   </ds:schemaRefs>

</xml_diff>

<commit_message>
Updated M_T_W model to use SE rather than SD
</commit_message>
<xml_diff>
--- a/Paper/Bayesian Myctophids.docx
+++ b/Paper/Bayesian Myctophids.docx
@@ -3340,7 +3340,7 @@
           </w:tcPr>
           <w:p>
             <w:r>
-              <w:t>0.1835</w:t>
+              <w:t>0.1829</w:t>
             </w:r>
           </w:p>
         </w:tc>
@@ -3350,7 +3350,7 @@
           </w:tcPr>
           <w:p>
             <w:r>
-              <w:t>0.0175</w:t>
+              <w:t>0.0167</w:t>
             </w:r>
           </w:p>
         </w:tc>
@@ -3360,7 +3360,7 @@
           </w:tcPr>
           <w:p>
             <w:r>
-              <w:t>0.1501</w:t>
+              <w:t>0.1476</w:t>
             </w:r>
           </w:p>
         </w:tc>
@@ -3370,7 +3370,7 @@
           </w:tcPr>
           <w:p>
             <w:r>
-              <w:t>0.2185</w:t>
+              <w:t>0.2172</w:t>
             </w:r>
           </w:p>
         </w:tc>
@@ -3380,7 +3380,7 @@
           </w:tcPr>
           <w:p>
             <w:r>
-              <w:t>170</w:t>
+              <w:t>294</w:t>
             </w:r>
           </w:p>
         </w:tc>
@@ -3390,7 +3390,7 @@
           </w:tcPr>
           <w:p>
             <w:r>
-              <w:t>0.9993</w:t>
+              <w:t>1.0028</w:t>
             </w:r>
           </w:p>
         </w:tc>
@@ -3412,7 +3412,7 @@
           </w:tcPr>
           <w:p>
             <w:r>
-              <w:t>0.0020</w:t>
+              <w:t>0.0019</w:t>
             </w:r>
           </w:p>
         </w:tc>
@@ -3422,7 +3422,7 @@
           </w:tcPr>
           <w:p>
             <w:r>
-              <w:t>0.0045</w:t>
+              <w:t>0.0041</w:t>
             </w:r>
           </w:p>
         </w:tc>
@@ -3432,7 +3432,7 @@
           </w:tcPr>
           <w:p>
             <w:r>
-              <w:t>-0.0070</w:t>
+              <w:t>-0.0058</w:t>
             </w:r>
           </w:p>
         </w:tc>
@@ -3442,7 +3442,7 @@
           </w:tcPr>
           <w:p>
             <w:r>
-              <w:t>0.0106</w:t>
+              <w:t>0.0103</w:t>
             </w:r>
           </w:p>
         </w:tc>
@@ -3462,7 +3462,7 @@
           </w:tcPr>
           <w:p>
             <w:r>
-              <w:t>1.0000</w:t>
+              <w:t>0.9997</w:t>
             </w:r>
           </w:p>
         </w:tc>
@@ -3484,7 +3484,7 @@
           </w:tcPr>
           <w:p>
             <w:r>
-              <w:t>-0.0038</w:t>
+              <w:t>-0.0035</w:t>
             </w:r>
           </w:p>
         </w:tc>
@@ -3504,7 +3504,7 @@
           </w:tcPr>
           <w:p>
             <w:r>
-              <w:t>-0.0088</w:t>
+              <w:t>-0.0078</w:t>
             </w:r>
           </w:p>
         </w:tc>
@@ -3514,7 +3514,7 @@
           </w:tcPr>
           <w:p>
             <w:r>
-              <w:t>0.0011</w:t>
+              <w:t>0.0022</w:t>
             </w:r>
           </w:p>
         </w:tc>
@@ -3524,7 +3524,7 @@
           </w:tcPr>
           <w:p>
             <w:r>
-              <w:t>289</w:t>
+              <w:t>771</w:t>
             </w:r>
           </w:p>
         </w:tc>
@@ -3556,7 +3556,7 @@
           </w:tcPr>
           <w:p>
             <w:r>
-              <w:t>0.0280</w:t>
+              <w:t>0.0294</w:t>
             </w:r>
           </w:p>
         </w:tc>
@@ -3566,7 +3566,7 @@
           </w:tcPr>
           <w:p>
             <w:r>
-              <w:t>0.0177</w:t>
+              <w:t>0.0171</w:t>
             </w:r>
           </w:p>
         </w:tc>
@@ -3576,7 +3576,7 @@
           </w:tcPr>
           <w:p>
             <w:r>
-              <w:t>-0.0055</w:t>
+              <w:t>-0.0047</w:t>
             </w:r>
           </w:p>
         </w:tc>
@@ -3586,7 +3586,7 @@
           </w:tcPr>
           <w:p>
             <w:r>
-              <w:t>0.0643</w:t>
+              <w:t>0.0658</w:t>
             </w:r>
           </w:p>
         </w:tc>
@@ -3596,7 +3596,7 @@
           </w:tcPr>
           <w:p>
             <w:r>
-              <w:t>175</w:t>
+              <w:t>309</w:t>
             </w:r>
           </w:p>
         </w:tc>
@@ -3606,7 +3606,7 @@
           </w:tcPr>
           <w:p>
             <w:r>
-              <w:t>0.9995</w:t>
+              <w:t>1.0018</w:t>
             </w:r>
           </w:p>
         </w:tc>
@@ -3629,7 +3629,7 @@
           </w:tcPr>
           <w:p>
             <w:r>
-              <w:t>-0.0110</w:t>
+              <w:t>-0.0103</w:t>
             </w:r>
           </w:p>
         </w:tc>
@@ -3639,7 +3639,7 @@
           </w:tcPr>
           <w:p>
             <w:r>
-              <w:t>0.0182</w:t>
+              <w:t>0.0170</w:t>
             </w:r>
           </w:p>
         </w:tc>
@@ -3649,7 +3649,7 @@
           </w:tcPr>
           <w:p>
             <w:r>
-              <w:t>-0.0462</w:t>
+              <w:t>-0.0469</w:t>
             </w:r>
           </w:p>
         </w:tc>
@@ -3659,7 +3659,7 @@
           </w:tcPr>
           <w:p>
             <w:r>
-              <w:t>0.0228</w:t>
+              <w:t>0.0237</w:t>
             </w:r>
           </w:p>
         </w:tc>
@@ -3669,7 +3669,7 @@
           </w:tcPr>
           <w:p>
             <w:r>
-              <w:t>174</w:t>
+              <w:t>305</w:t>
             </w:r>
           </w:p>
         </w:tc>
@@ -3679,7 +3679,7 @@
           </w:tcPr>
           <w:p>
             <w:r>
-              <w:t>0.9993</w:t>
+              <w:t>1.0021</w:t>
             </w:r>
           </w:p>
         </w:tc>
@@ -3701,7 +3701,7 @@
           </w:tcPr>
           <w:p>
             <w:r>
-              <w:t>0.0164</w:t>
+              <w:t>0.0180</w:t>
             </w:r>
           </w:p>
         </w:tc>
@@ -3711,7 +3711,7 @@
           </w:tcPr>
           <w:p>
             <w:r>
-              <w:t>0.0181</w:t>
+              <w:t>0.0174</w:t>
             </w:r>
           </w:p>
         </w:tc>
@@ -3721,7 +3721,7 @@
           </w:tcPr>
           <w:p>
             <w:r>
-              <w:t>-0.0165</w:t>
+              <w:t>-0.0194</w:t>
             </w:r>
           </w:p>
         </w:tc>
@@ -3731,7 +3731,7 @@
           </w:tcPr>
           <w:p>
             <w:r>
-              <w:t>0.0544</w:t>
+              <w:t>0.0524</w:t>
             </w:r>
           </w:p>
         </w:tc>
@@ -3741,7 +3741,7 @@
           </w:tcPr>
           <w:p>
             <w:r>
-              <w:t>174</w:t>
+              <w:t>318</w:t>
             </w:r>
           </w:p>
         </w:tc>
@@ -3751,7 +3751,7 @@
           </w:tcPr>
           <w:p>
             <w:r>
-              <w:t>0.9994</w:t>
+              <w:t>1.0011</w:t>
             </w:r>
           </w:p>
         </w:tc>
@@ -3773,7 +3773,7 @@
           </w:tcPr>
           <w:p>
             <w:r>
-              <w:t>-0.0391</w:t>
+              <w:t>-0.0383</w:t>
             </w:r>
           </w:p>
         </w:tc>
@@ -3783,7 +3783,7 @@
           </w:tcPr>
           <w:p>
             <w:r>
-              <w:t>0.0201</w:t>
+              <w:t>0.0185</w:t>
             </w:r>
           </w:p>
         </w:tc>
@@ -3803,7 +3803,7 @@
           </w:tcPr>
           <w:p>
             <w:r>
-              <w:t>0.0004</w:t>
+              <w:t>-0.0015</w:t>
             </w:r>
           </w:p>
         </w:tc>
@@ -3813,7 +3813,7 @@
           </w:tcPr>
           <w:p>
             <w:r>
-              <w:t>205</w:t>
+              <w:t>348</w:t>
             </w:r>
           </w:p>
         </w:tc>
@@ -3823,7 +3823,7 @@
           </w:tcPr>
           <w:p>
             <w:r>
-              <w:t>0.9996</w:t>
+              <w:t>1.0010</w:t>
             </w:r>
           </w:p>
         </w:tc>
@@ -3845,7 +3845,7 @@
           </w:tcPr>
           <w:p>
             <w:r>
-              <w:t>0.0103</w:t>
+              <w:t>0.0108</w:t>
             </w:r>
           </w:p>
         </w:tc>
@@ -3855,7 +3855,7 @@
           </w:tcPr>
           <w:p>
             <w:r>
-              <w:t>0.0183</w:t>
+              <w:t>0.0177</w:t>
             </w:r>
           </w:p>
         </w:tc>
@@ -3865,7 +3865,7 @@
           </w:tcPr>
           <w:p>
             <w:r>
-              <w:t>-0.0225</w:t>
+              <w:t>-0.0246</w:t>
             </w:r>
           </w:p>
         </w:tc>
@@ -3875,7 +3875,7 @@
           </w:tcPr>
           <w:p>
             <w:r>
-              <w:t>0.0486</w:t>
+              <w:t>0.0478</w:t>
             </w:r>
           </w:p>
         </w:tc>
@@ -3885,7 +3885,7 @@
           </w:tcPr>
           <w:p>
             <w:r>
-              <w:t>198</w:t>
+              <w:t>350</w:t>
             </w:r>
           </w:p>
         </w:tc>
@@ -3895,7 +3895,7 @@
           </w:tcPr>
           <w:p>
             <w:r>
-              <w:t>0.9993</w:t>
+              <w:t>1.0021</w:t>
             </w:r>
           </w:p>
         </w:tc>
@@ -3917,7 +3917,7 @@
           </w:tcPr>
           <w:p>
             <w:r>
-              <w:t>-0.0130</w:t>
+              <w:t>-0.0119</w:t>
             </w:r>
           </w:p>
         </w:tc>
@@ -3927,7 +3927,7 @@
           </w:tcPr>
           <w:p>
             <w:r>
-              <w:t>0.0183</w:t>
+              <w:t>0.0178</w:t>
             </w:r>
           </w:p>
         </w:tc>
@@ -3937,7 +3937,7 @@
           </w:tcPr>
           <w:p>
             <w:r>
-              <w:t>-0.0440</w:t>
+              <w:t>-0.0466</w:t>
             </w:r>
           </w:p>
         </w:tc>
@@ -3947,7 +3947,7 @@
           </w:tcPr>
           <w:p>
             <w:r>
-              <w:t>0.0269</w:t>
+              <w:t>0.0245</w:t>
             </w:r>
           </w:p>
         </w:tc>
@@ -3957,7 +3957,7 @@
           </w:tcPr>
           <w:p>
             <w:r>
-              <w:t>193</w:t>
+              <w:t>325</w:t>
             </w:r>
           </w:p>
         </w:tc>
@@ -3967,7 +3967,7 @@
           </w:tcPr>
           <w:p>
             <w:r>
-              <w:t>0.9993</w:t>
+              <w:t>1.0043</w:t>
             </w:r>
           </w:p>
         </w:tc>
@@ -3989,7 +3989,7 @@
           </w:tcPr>
           <w:p>
             <w:r>
-              <w:t>0.0354</w:t>
+              <w:t>0.0356</w:t>
             </w:r>
           </w:p>
         </w:tc>
@@ -3999,7 +3999,7 @@
           </w:tcPr>
           <w:p>
             <w:r>
-              <w:t>0.0186</w:t>
+              <w:t>0.0181</w:t>
             </w:r>
           </w:p>
         </w:tc>
@@ -4009,7 +4009,7 @@
           </w:tcPr>
           <w:p>
             <w:r>
-              <w:t>0.0118</w:t>
+              <w:t>0.0128</w:t>
             </w:r>
           </w:p>
         </w:tc>
@@ -4019,7 +4019,7 @@
           </w:tcPr>
           <w:p>
             <w:r>
-              <w:t>0.0715</w:t>
+              <w:t>0.0683</w:t>
             </w:r>
           </w:p>
         </w:tc>
@@ -4029,7 +4029,7 @@
           </w:tcPr>
           <w:p>
             <w:r>
-              <w:t>330</w:t>
+              <w:t>779</w:t>
             </w:r>
           </w:p>
         </w:tc>
@@ -4039,7 +4039,7 @@
           </w:tcPr>
           <w:p>
             <w:r>
-              <w:t>1.0027</w:t>
+              <w:t>0.9996</w:t>
             </w:r>
           </w:p>
         </w:tc>
@@ -4061,7 +4061,7 @@
           </w:tcPr>
           <w:p>
             <w:r>
-              <w:t>0.0125</w:t>
+              <w:t>0.0165</w:t>
             </w:r>
           </w:p>
         </w:tc>
@@ -4071,7 +4071,7 @@
           </w:tcPr>
           <w:p>
             <w:r>
-              <w:t>0.0016</w:t>
+              <w:t>0.0013</w:t>
             </w:r>
           </w:p>
         </w:tc>
@@ -4081,7 +4081,7 @@
           </w:tcPr>
           <w:p>
             <w:r>
-              <w:t>0.0090</w:t>
+              <w:t>0.0141</w:t>
             </w:r>
           </w:p>
         </w:tc>
@@ -4091,7 +4091,7 @@
           </w:tcPr>
           <w:p>
             <w:r>
-              <w:t>0.0154</w:t>
+              <w:t>0.0192</w:t>
             </w:r>
           </w:p>
         </w:tc>
@@ -4101,7 +4101,7 @@
           </w:tcPr>
           <w:p>
             <w:r>
-              <w:t>402</w:t>
+              <w:t>1500</w:t>
             </w:r>
           </w:p>
         </w:tc>
@@ -4113,6 +4113,8 @@
             <w:r>
               <w:t>0.9994</w:t>
             </w:r>
+            <w:bookmarkStart w:id="0" w:name="_GoBack"/>
+            <w:bookmarkEnd w:id="0"/>
           </w:p>
         </w:tc>
       </w:tr>
@@ -14889,8 +14891,6 @@
             <w:r>
               <w:t>1.0032</w:t>
             </w:r>
-            <w:bookmarkStart w:id="0" w:name="_GoBack"/>
-            <w:bookmarkEnd w:id="0"/>
           </w:p>
         </w:tc>
       </w:tr>
@@ -20231,7 +20231,7 @@
 </file>
 
 <file path=customXml/itemProps1.xml><?xml version="1.0" encoding="utf-8"?>
-<ds:datastoreItem xmlns:ds="http://schemas.openxmlformats.org/officeDocument/2006/customXml" ds:itemID="{C833EC63-D738-4C80-B2FE-1D5702D8DFD9}">
+<ds:datastoreItem xmlns:ds="http://schemas.openxmlformats.org/officeDocument/2006/customXml" ds:itemID="{31F1FC16-45CC-4E04-A068-4ED75E31BABB}">
   <ds:schemaRefs>
     <ds:schemaRef ds:uri="http://schemas.openxmlformats.org/officeDocument/2006/bibliography"/>
   </ds:schemaRefs>

</xml_diff>

<commit_message>
Model with correct use of SE
</commit_message>
<xml_diff>
--- a/Paper/Bayesian Myctophids.docx
+++ b/Paper/Bayesian Myctophids.docx
@@ -3340,7 +3340,7 @@
           </w:tcPr>
           <w:p>
             <w:r>
-              <w:t>0.1829</w:t>
+              <w:t>0.1825</w:t>
             </w:r>
           </w:p>
         </w:tc>
@@ -3350,7 +3350,7 @@
           </w:tcPr>
           <w:p>
             <w:r>
-              <w:t>0.0167</w:t>
+              <w:t>0.0161</w:t>
             </w:r>
           </w:p>
         </w:tc>
@@ -3360,7 +3360,7 @@
           </w:tcPr>
           <w:p>
             <w:r>
-              <w:t>0.1476</w:t>
+              <w:t>0.1528</w:t>
             </w:r>
           </w:p>
         </w:tc>
@@ -3370,7 +3370,7 @@
           </w:tcPr>
           <w:p>
             <w:r>
-              <w:t>0.2172</w:t>
+              <w:t>0.2168</w:t>
             </w:r>
           </w:p>
         </w:tc>
@@ -3380,7 +3380,7 @@
           </w:tcPr>
           <w:p>
             <w:r>
-              <w:t>294</w:t>
+              <w:t>1213</w:t>
             </w:r>
           </w:p>
         </w:tc>
@@ -3390,7 +3390,7 @@
           </w:tcPr>
           <w:p>
             <w:r>
-              <w:t>1.0028</w:t>
+              <w:t>0.9998</w:t>
             </w:r>
           </w:p>
         </w:tc>
@@ -3422,7 +3422,7 @@
           </w:tcPr>
           <w:p>
             <w:r>
-              <w:t>0.0041</w:t>
+              <w:t>0.0045</w:t>
             </w:r>
           </w:p>
         </w:tc>
@@ -3432,7 +3432,7 @@
           </w:tcPr>
           <w:p>
             <w:r>
-              <w:t>-0.0058</w:t>
+              <w:t>-0.0069</w:t>
             </w:r>
           </w:p>
         </w:tc>
@@ -3442,7 +3442,7 @@
           </w:tcPr>
           <w:p>
             <w:r>
-              <w:t>0.0103</w:t>
+              <w:t>0.0109</w:t>
             </w:r>
           </w:p>
         </w:tc>
@@ -3452,7 +3452,7 @@
           </w:tcPr>
           <w:p>
             <w:r>
-              <w:t>1500</w:t>
+              <w:t>5000</w:t>
             </w:r>
           </w:p>
         </w:tc>
@@ -3462,7 +3462,7 @@
           </w:tcPr>
           <w:p>
             <w:r>
-              <w:t>0.9997</w:t>
+              <w:t>0.9998</w:t>
             </w:r>
           </w:p>
         </w:tc>
@@ -3484,7 +3484,7 @@
           </w:tcPr>
           <w:p>
             <w:r>
-              <w:t>-0.0035</w:t>
+              <w:t>-0.0036</w:t>
             </w:r>
           </w:p>
         </w:tc>
@@ -3494,7 +3494,7 @@
           </w:tcPr>
           <w:p>
             <w:r>
-              <w:t>0.0025</w:t>
+              <w:t>0.0028</w:t>
             </w:r>
           </w:p>
         </w:tc>
@@ -3504,7 +3504,7 @@
           </w:tcPr>
           <w:p>
             <w:r>
-              <w:t>-0.0078</w:t>
+              <w:t>-0.0089</w:t>
             </w:r>
           </w:p>
         </w:tc>
@@ -3514,7 +3514,7 @@
           </w:tcPr>
           <w:p>
             <w:r>
-              <w:t>0.0022</w:t>
+              <w:t>0.0019</w:t>
             </w:r>
           </w:p>
         </w:tc>
@@ -3524,7 +3524,7 @@
           </w:tcPr>
           <w:p>
             <w:r>
-              <w:t>771</w:t>
+              <w:t>5000</w:t>
             </w:r>
           </w:p>
         </w:tc>
@@ -3534,7 +3534,7 @@
           </w:tcPr>
           <w:p>
             <w:r>
-              <w:t>0.9994</w:t>
+              <w:t>0.9999</w:t>
             </w:r>
           </w:p>
         </w:tc>
@@ -3556,7 +3556,7 @@
           </w:tcPr>
           <w:p>
             <w:r>
-              <w:t>0.0294</w:t>
+              <w:t>0.0299</w:t>
             </w:r>
           </w:p>
         </w:tc>
@@ -3566,7 +3566,7 @@
           </w:tcPr>
           <w:p>
             <w:r>
-              <w:t>0.0171</w:t>
+              <w:t>0.0165</w:t>
             </w:r>
           </w:p>
         </w:tc>
@@ -3576,7 +3576,7 @@
           </w:tcPr>
           <w:p>
             <w:r>
-              <w:t>-0.0047</w:t>
+              <w:t>-0.0044</w:t>
             </w:r>
           </w:p>
         </w:tc>
@@ -3586,7 +3586,7 @@
           </w:tcPr>
           <w:p>
             <w:r>
-              <w:t>0.0658</w:t>
+              <w:t>0.0615</w:t>
             </w:r>
           </w:p>
         </w:tc>
@@ -3596,7 +3596,7 @@
           </w:tcPr>
           <w:p>
             <w:r>
-              <w:t>309</w:t>
+              <w:t>1225</w:t>
             </w:r>
           </w:p>
         </w:tc>
@@ -3606,7 +3606,7 @@
           </w:tcPr>
           <w:p>
             <w:r>
-              <w:t>1.0018</w:t>
+              <w:t>0.9999</w:t>
             </w:r>
           </w:p>
         </w:tc>
@@ -3629,7 +3629,7 @@
           </w:tcPr>
           <w:p>
             <w:r>
-              <w:t>-0.0103</w:t>
+              <w:t>-0.0097</w:t>
             </w:r>
           </w:p>
         </w:tc>
@@ -3639,7 +3639,7 @@
           </w:tcPr>
           <w:p>
             <w:r>
-              <w:t>0.0170</w:t>
+              <w:t>0.0167</w:t>
             </w:r>
           </w:p>
         </w:tc>
@@ -3649,7 +3649,7 @@
           </w:tcPr>
           <w:p>
             <w:r>
-              <w:t>-0.0469</w:t>
+              <w:t>-0.0420</w:t>
             </w:r>
           </w:p>
         </w:tc>
@@ -3659,7 +3659,7 @@
           </w:tcPr>
           <w:p>
             <w:r>
-              <w:t>0.0237</w:t>
+              <w:t>0.0236</w:t>
             </w:r>
           </w:p>
         </w:tc>
@@ -3669,7 +3669,7 @@
           </w:tcPr>
           <w:p>
             <w:r>
-              <w:t>305</w:t>
+              <w:t>1263</w:t>
             </w:r>
           </w:p>
         </w:tc>
@@ -3679,7 +3679,7 @@
           </w:tcPr>
           <w:p>
             <w:r>
-              <w:t>1.0021</w:t>
+              <w:t>0.9998</w:t>
             </w:r>
           </w:p>
         </w:tc>
@@ -3701,7 +3701,7 @@
           </w:tcPr>
           <w:p>
             <w:r>
-              <w:t>0.0180</w:t>
+              <w:t>0.0185</w:t>
             </w:r>
           </w:p>
         </w:tc>
@@ -3711,7 +3711,7 @@
           </w:tcPr>
           <w:p>
             <w:r>
-              <w:t>0.0174</w:t>
+              <w:t>0.0169</w:t>
             </w:r>
           </w:p>
         </w:tc>
@@ -3721,7 +3721,7 @@
           </w:tcPr>
           <w:p>
             <w:r>
-              <w:t>-0.0194</w:t>
+              <w:t>-0.0133</w:t>
             </w:r>
           </w:p>
         </w:tc>
@@ -3731,7 +3731,7 @@
           </w:tcPr>
           <w:p>
             <w:r>
-              <w:t>0.0524</w:t>
+              <w:t>0.0526</w:t>
             </w:r>
           </w:p>
         </w:tc>
@@ -3741,7 +3741,7 @@
           </w:tcPr>
           <w:p>
             <w:r>
-              <w:t>318</w:t>
+              <w:t>1291</w:t>
             </w:r>
           </w:p>
         </w:tc>
@@ -3751,7 +3751,7 @@
           </w:tcPr>
           <w:p>
             <w:r>
-              <w:t>1.0011</w:t>
+              <w:t>0.9998</w:t>
             </w:r>
           </w:p>
         </w:tc>
@@ -3773,7 +3773,7 @@
           </w:tcPr>
           <w:p>
             <w:r>
-              <w:t>-0.0383</w:t>
+              <w:t>-0.0381</w:t>
             </w:r>
           </w:p>
         </w:tc>
@@ -3783,7 +3783,7 @@
           </w:tcPr>
           <w:p>
             <w:r>
-              <w:t>0.0185</w:t>
+              <w:t>0.0186</w:t>
             </w:r>
           </w:p>
         </w:tc>
@@ -3793,7 +3793,7 @@
           </w:tcPr>
           <w:p>
             <w:r>
-              <w:t>-0.0772</w:t>
+              <w:t>-0.0780</w:t>
             </w:r>
           </w:p>
         </w:tc>
@@ -3803,7 +3803,7 @@
           </w:tcPr>
           <w:p>
             <w:r>
-              <w:t>-0.0015</w:t>
+              <w:t>-0.0048</w:t>
             </w:r>
           </w:p>
         </w:tc>
@@ -3813,7 +3813,7 @@
           </w:tcPr>
           <w:p>
             <w:r>
-              <w:t>348</w:t>
+              <w:t>1472</w:t>
             </w:r>
           </w:p>
         </w:tc>
@@ -3823,7 +3823,7 @@
           </w:tcPr>
           <w:p>
             <w:r>
-              <w:t>1.0010</w:t>
+              <w:t>0.9998</w:t>
             </w:r>
           </w:p>
         </w:tc>
@@ -3855,7 +3855,7 @@
           </w:tcPr>
           <w:p>
             <w:r>
-              <w:t>0.0177</w:t>
+              <w:t>0.0174</w:t>
             </w:r>
           </w:p>
         </w:tc>
@@ -3865,7 +3865,7 @@
           </w:tcPr>
           <w:p>
             <w:r>
-              <w:t>-0.0246</w:t>
+              <w:t>-0.0223</w:t>
             </w:r>
           </w:p>
         </w:tc>
@@ -3875,7 +3875,7 @@
           </w:tcPr>
           <w:p>
             <w:r>
-              <w:t>0.0478</w:t>
+              <w:t>0.0455</w:t>
             </w:r>
           </w:p>
         </w:tc>
@@ -3885,7 +3885,7 @@
           </w:tcPr>
           <w:p>
             <w:r>
-              <w:t>350</w:t>
+              <w:t>1377</w:t>
             </w:r>
           </w:p>
         </w:tc>
@@ -3895,7 +3895,7 @@
           </w:tcPr>
           <w:p>
             <w:r>
-              <w:t>1.0021</w:t>
+              <w:t>0.9999</w:t>
             </w:r>
           </w:p>
         </w:tc>
@@ -3917,7 +3917,7 @@
           </w:tcPr>
           <w:p>
             <w:r>
-              <w:t>-0.0119</w:t>
+              <w:t>-0.0113</w:t>
             </w:r>
           </w:p>
         </w:tc>
@@ -3927,7 +3927,7 @@
           </w:tcPr>
           <w:p>
             <w:r>
-              <w:t>0.0178</w:t>
+              <w:t>0.0171</w:t>
             </w:r>
           </w:p>
         </w:tc>
@@ -3937,7 +3937,7 @@
           </w:tcPr>
           <w:p>
             <w:r>
-              <w:t>-0.0466</w:t>
+              <w:t>-0.0440</w:t>
             </w:r>
           </w:p>
         </w:tc>
@@ -3947,7 +3947,7 @@
           </w:tcPr>
           <w:p>
             <w:r>
-              <w:t>0.0245</w:t>
+              <w:t>0.0236</w:t>
             </w:r>
           </w:p>
         </w:tc>
@@ -3957,7 +3957,7 @@
           </w:tcPr>
           <w:p>
             <w:r>
-              <w:t>325</w:t>
+              <w:t>1418</w:t>
             </w:r>
           </w:p>
         </w:tc>
@@ -3967,7 +3967,7 @@
           </w:tcPr>
           <w:p>
             <w:r>
-              <w:t>1.0043</w:t>
+              <w:t>0.9998</w:t>
             </w:r>
           </w:p>
         </w:tc>
@@ -3989,7 +3989,7 @@
           </w:tcPr>
           <w:p>
             <w:r>
-              <w:t>0.0356</w:t>
+              <w:t>0.0352</w:t>
             </w:r>
           </w:p>
         </w:tc>
@@ -3999,7 +3999,7 @@
           </w:tcPr>
           <w:p>
             <w:r>
-              <w:t>0.0181</w:t>
+              <w:t>0.0174</w:t>
             </w:r>
           </w:p>
         </w:tc>
@@ -4009,7 +4009,7 @@
           </w:tcPr>
           <w:p>
             <w:r>
-              <w:t>0.0128</w:t>
+              <w:t>0.0124</w:t>
             </w:r>
           </w:p>
         </w:tc>
@@ -4019,7 +4019,7 @@
           </w:tcPr>
           <w:p>
             <w:r>
-              <w:t>0.0683</w:t>
+              <w:t>0.0691</w:t>
             </w:r>
           </w:p>
         </w:tc>
@@ -4029,7 +4029,7 @@
           </w:tcPr>
           <w:p>
             <w:r>
-              <w:t>779</w:t>
+              <w:t>1901</w:t>
             </w:r>
           </w:p>
         </w:tc>
@@ -4039,7 +4039,7 @@
           </w:tcPr>
           <w:p>
             <w:r>
-              <w:t>0.9996</w:t>
+              <w:t>0.9998</w:t>
             </w:r>
           </w:p>
         </w:tc>
@@ -4061,7 +4061,7 @@
           </w:tcPr>
           <w:p>
             <w:r>
-              <w:t>0.0165</w:t>
+              <w:t>0.0170</w:t>
             </w:r>
           </w:p>
         </w:tc>
@@ -4071,7 +4071,7 @@
           </w:tcPr>
           <w:p>
             <w:r>
-              <w:t>0.0013</w:t>
+              <w:t>0.0012</w:t>
             </w:r>
           </w:p>
         </w:tc>
@@ -4081,7 +4081,7 @@
           </w:tcPr>
           <w:p>
             <w:r>
-              <w:t>0.0141</w:t>
+              <w:t>0.0147</w:t>
             </w:r>
           </w:p>
         </w:tc>
@@ -4091,7 +4091,7 @@
           </w:tcPr>
           <w:p>
             <w:r>
-              <w:t>0.0192</w:t>
+              <w:t>0.0193</w:t>
             </w:r>
           </w:p>
         </w:tc>
@@ -4101,7 +4101,7 @@
           </w:tcPr>
           <w:p>
             <w:r>
-              <w:t>1500</w:t>
+              <w:t>5000</w:t>
             </w:r>
           </w:p>
         </w:tc>
@@ -4111,7 +4111,7 @@
           </w:tcPr>
           <w:p>
             <w:r>
-              <w:t>0.9994</w:t>
+              <w:t>0.9998</w:t>
             </w:r>
             <w:bookmarkStart w:id="0" w:name="_GoBack"/>
             <w:bookmarkEnd w:id="0"/>
@@ -20231,7 +20231,7 @@
 </file>
 
 <file path=customXml/itemProps1.xml><?xml version="1.0" encoding="utf-8"?>
-<ds:datastoreItem xmlns:ds="http://schemas.openxmlformats.org/officeDocument/2006/customXml" ds:itemID="{31F1FC16-45CC-4E04-A068-4ED75E31BABB}">
+<ds:datastoreItem xmlns:ds="http://schemas.openxmlformats.org/officeDocument/2006/customXml" ds:itemID="{A31CAB3D-188F-442B-A867-FFA467911852}">
   <ds:schemaRefs>
     <ds:schemaRef ds:uri="http://schemas.openxmlformats.org/officeDocument/2006/bibliography"/>
   </ds:schemaRefs>

</xml_diff>

<commit_message>
Completed body mass and temp graphs
</commit_message>
<xml_diff>
--- a/Paper/Bayesian Myctophids.docx
+++ b/Paper/Bayesian Myctophids.docx
@@ -3117,8 +3117,31 @@
         </w:numPr>
       </w:pPr>
       <w:r>
-        <w:t>3000 iter, 1500 warmup.</w:t>
-      </w:r>
+        <w:t>10000</w:t>
+      </w:r>
+      <w:r>
+        <w:t xml:space="preserve"> iter, </w:t>
+      </w:r>
+      <w:r>
+        <w:t>5000</w:t>
+      </w:r>
+      <w:r>
+        <w:t xml:space="preserve"> warmup.</w:t>
+      </w:r>
+    </w:p>
+    <w:p>
+      <w:pPr>
+        <w:pStyle w:val="ListParagraph"/>
+        <w:numPr>
+          <w:ilvl w:val="1"/>
+          <w:numId w:val="17"/>
+        </w:numPr>
+      </w:pPr>
+      <w:r>
+        <w:t>Adapt_delta = 0.90</w:t>
+      </w:r>
+      <w:bookmarkStart w:id="0" w:name="_GoBack"/>
+      <w:bookmarkEnd w:id="0"/>
     </w:p>
     <w:p>
       <w:pPr>
@@ -3546,6 +3569,7 @@
           </w:tcPr>
           <w:p>
             <w:r>
+              <w:lastRenderedPageBreak/>
               <w:t>a_Var_ELN</w:t>
             </w:r>
           </w:p>
@@ -3618,7 +3642,6 @@
           </w:tcPr>
           <w:p>
             <w:r>
-              <w:lastRenderedPageBreak/>
               <w:t>a_Var_ELC</w:t>
             </w:r>
           </w:p>
@@ -4113,8 +4136,6 @@
             <w:r>
               <w:t>0.9998</w:t>
             </w:r>
-            <w:bookmarkStart w:id="0" w:name="_GoBack"/>
-            <w:bookmarkEnd w:id="0"/>
           </w:p>
         </w:tc>
       </w:tr>
@@ -6024,7 +6045,6 @@
         <w:pStyle w:val="Heading2"/>
       </w:pPr>
       <w:r>
-        <w:lastRenderedPageBreak/>
         <w:t>Results – Body Mass Temp Model – Within Species</w:t>
       </w:r>
     </w:p>
@@ -7605,6 +7625,7 @@
         <w:pStyle w:val="Heading3"/>
       </w:pPr>
       <w:r>
+        <w:lastRenderedPageBreak/>
         <w:t>GYN</w:t>
       </w:r>
     </w:p>
@@ -7641,7 +7662,6 @@
         </w:numPr>
       </w:pPr>
       <w:r>
-        <w:lastRenderedPageBreak/>
         <w:t>Diagnostics:</w:t>
       </w:r>
     </w:p>
@@ -9201,6 +9221,7 @@
         </w:numPr>
       </w:pPr>
       <w:r>
+        <w:lastRenderedPageBreak/>
         <w:t>0 divergent iterations.</w:t>
       </w:r>
     </w:p>
@@ -9258,7 +9279,6 @@
               <w:rPr>
                 <w:b/>
               </w:rPr>
-              <w:lastRenderedPageBreak/>
               <w:t>Parameter</w:t>
             </w:r>
           </w:p>
@@ -10966,7 +10986,6 @@
         </w:numPr>
       </w:pPr>
       <w:r>
-        <w:lastRenderedPageBreak/>
         <w:t>Adapt_delta = 0.90.</w:t>
       </w:r>
     </w:p>
@@ -12359,6 +12378,7 @@
               <w:rPr>
                 <w:b/>
               </w:rPr>
+              <w:lastRenderedPageBreak/>
               <w:t>Parameter</w:t>
             </w:r>
           </w:p>
@@ -12694,7 +12714,6 @@
         <w:pStyle w:val="Heading3"/>
       </w:pPr>
       <w:r>
-        <w:lastRenderedPageBreak/>
         <w:t>ELC</w:t>
       </w:r>
     </w:p>
@@ -14066,6 +14085,7 @@
         </w:numPr>
       </w:pPr>
       <w:r>
+        <w:lastRenderedPageBreak/>
         <w:t>E-BFMI and treedepth OK.</w:t>
       </w:r>
     </w:p>
@@ -14123,7 +14143,6 @@
               <w:rPr>
                 <w:b/>
               </w:rPr>
-              <w:lastRenderedPageBreak/>
               <w:t>Parameter</w:t>
             </w:r>
           </w:p>
@@ -20231,7 +20250,7 @@
 </file>
 
 <file path=customXml/itemProps1.xml><?xml version="1.0" encoding="utf-8"?>
-<ds:datastoreItem xmlns:ds="http://schemas.openxmlformats.org/officeDocument/2006/customXml" ds:itemID="{A31CAB3D-188F-442B-A867-FFA467911852}">
+<ds:datastoreItem xmlns:ds="http://schemas.openxmlformats.org/officeDocument/2006/customXml" ds:itemID="{9280E958-1F68-4FAA-BC13-0EA0A82FE0E0}">
   <ds:schemaRefs>
     <ds:schemaRef ds:uri="http://schemas.openxmlformats.org/officeDocument/2006/bibliography"/>
   </ds:schemaRefs>

</xml_diff>

<commit_message>
General update/I can't remmber what I was working on here
</commit_message>
<xml_diff>
--- a/Paper/Bayesian Myctophids.docx
+++ b/Paper/Bayesian Myctophids.docx
@@ -6,6 +6,8 @@
       <w:pPr>
         <w:pStyle w:val="Heading2"/>
       </w:pPr>
+      <w:bookmarkStart w:id="0" w:name="_GoBack"/>
+      <w:bookmarkEnd w:id="0"/>
       <w:r>
         <w:t>Bayesian Overview</w:t>
       </w:r>
@@ -160,11 +162,19 @@
         </w:rPr>
         <w:t xml:space="preserve"> – </w:t>
       </w:r>
+      <w:proofErr w:type="gramStart"/>
       <w:r>
         <w:rPr>
           <w:rFonts w:eastAsiaTheme="minorEastAsia"/>
         </w:rPr>
-        <w:t>P(B)</w:t>
+        <w:t>P(</w:t>
+      </w:r>
+      <w:proofErr w:type="gramEnd"/>
+      <w:r>
+        <w:rPr>
+          <w:rFonts w:eastAsiaTheme="minorEastAsia"/>
+        </w:rPr>
+        <w:t>B)</w:t>
       </w:r>
       <w:r>
         <w:rPr>
@@ -195,7 +205,21 @@
         <w:rPr>
           <w:rFonts w:eastAsiaTheme="minorEastAsia"/>
         </w:rPr>
-        <w:t xml:space="preserve"> P(A) probability distribution </w:t>
+        <w:t xml:space="preserve"> </w:t>
+      </w:r>
+      <w:proofErr w:type="gramStart"/>
+      <w:r>
+        <w:rPr>
+          <w:rFonts w:eastAsiaTheme="minorEastAsia"/>
+        </w:rPr>
+        <w:t>P(</w:t>
+      </w:r>
+      <w:proofErr w:type="gramEnd"/>
+      <w:r>
+        <w:rPr>
+          <w:rFonts w:eastAsiaTheme="minorEastAsia"/>
+        </w:rPr>
+        <w:t xml:space="preserve">A) probability distribution </w:t>
       </w:r>
       <w:r>
         <w:rPr>
@@ -256,7 +280,21 @@
         <w:rPr>
           <w:rFonts w:eastAsiaTheme="minorEastAsia"/>
         </w:rPr>
-        <w:t xml:space="preserve"> P(B|A) </w:t>
+        <w:t xml:space="preserve"> </w:t>
+      </w:r>
+      <w:proofErr w:type="gramStart"/>
+      <w:r>
+        <w:rPr>
+          <w:rFonts w:eastAsiaTheme="minorEastAsia"/>
+        </w:rPr>
+        <w:t>P(</w:t>
+      </w:r>
+      <w:proofErr w:type="gramEnd"/>
+      <w:r>
+        <w:rPr>
+          <w:rFonts w:eastAsiaTheme="minorEastAsia"/>
+        </w:rPr>
+        <w:t xml:space="preserve">B|A) </w:t>
       </w:r>
       <w:r>
         <w:rPr>
@@ -287,7 +325,21 @@
         <w:rPr>
           <w:rFonts w:eastAsiaTheme="minorEastAsia"/>
         </w:rPr>
-        <w:t xml:space="preserve"> P(A|B) probability distribution of the parameter, given the prior and the data.</w:t>
+        <w:t xml:space="preserve"> </w:t>
+      </w:r>
+      <w:proofErr w:type="gramStart"/>
+      <w:r>
+        <w:rPr>
+          <w:rFonts w:eastAsiaTheme="minorEastAsia"/>
+        </w:rPr>
+        <w:t>P(</w:t>
+      </w:r>
+      <w:proofErr w:type="gramEnd"/>
+      <w:r>
+        <w:rPr>
+          <w:rFonts w:eastAsiaTheme="minorEastAsia"/>
+        </w:rPr>
+        <w:t>A|B) probability distribution of the parameter, given the prior and the data.</w:t>
       </w:r>
     </w:p>
     <w:p>
@@ -540,7 +592,15 @@
         <w:t xml:space="preserve">Markov Chains </w:t>
       </w:r>
       <w:r>
-        <w:t>– sequence of event, where the next event is predicted by the current event.</w:t>
+        <w:t xml:space="preserve">– sequence of event, where the next event </w:t>
+      </w:r>
+      <w:proofErr w:type="gramStart"/>
+      <w:r>
+        <w:t>is predicted</w:t>
+      </w:r>
+      <w:proofErr w:type="gramEnd"/>
+      <w:r>
+        <w:t xml:space="preserve"> by the current event.</w:t>
       </w:r>
     </w:p>
     <w:p>
@@ -588,7 +648,15 @@
         </w:numPr>
       </w:pPr>
       <w:r>
-        <w:t>The parameter then informs the next parameter to be picked.</w:t>
+        <w:t xml:space="preserve">The parameter then informs the next parameter to </w:t>
+      </w:r>
+      <w:proofErr w:type="gramStart"/>
+      <w:r>
+        <w:t>be picked</w:t>
+      </w:r>
+      <w:proofErr w:type="gramEnd"/>
+      <w:r>
+        <w:t>.</w:t>
       </w:r>
     </w:p>
     <w:p>
@@ -612,7 +680,15 @@
         </w:numPr>
       </w:pPr>
       <w:r>
-        <w:t>I.E. doesn’t assume normality.</w:t>
+        <w:t xml:space="preserve">I.E. </w:t>
+      </w:r>
+      <w:proofErr w:type="gramStart"/>
+      <w:r>
+        <w:t>doesn’t</w:t>
+      </w:r>
+      <w:proofErr w:type="gramEnd"/>
+      <w:r>
+        <w:t xml:space="preserve"> assume normality.</w:t>
       </w:r>
     </w:p>
     <w:p>
@@ -642,7 +718,15 @@
         </w:numPr>
       </w:pPr>
       <w:r>
-        <w:t>Used in BUGS and JAGS (and therefore MixSIAR).</w:t>
+        <w:t xml:space="preserve">Used in BUGS and JAGS (and therefore </w:t>
+      </w:r>
+      <w:proofErr w:type="spellStart"/>
+      <w:r>
+        <w:t>MixSIAR</w:t>
+      </w:r>
+      <w:proofErr w:type="spellEnd"/>
+      <w:r>
+        <w:t>).</w:t>
       </w:r>
     </w:p>
     <w:p>
@@ -705,8 +789,13 @@
           <w:numId w:val="8"/>
         </w:numPr>
       </w:pPr>
-      <w:r>
-        <w:t>Doesn’t require conjugate priors.</w:t>
+      <w:proofErr w:type="gramStart"/>
+      <w:r>
+        <w:t>Doesn’t</w:t>
+      </w:r>
+      <w:proofErr w:type="gramEnd"/>
+      <w:r>
+        <w:t xml:space="preserve"> require conjugate priors.</w:t>
       </w:r>
     </w:p>
     <w:p>
@@ -725,9 +814,11 @@
       <w:pPr>
         <w:pStyle w:val="Heading2"/>
       </w:pPr>
+      <w:proofErr w:type="spellStart"/>
       <w:r>
         <w:t>MixSIAR</w:t>
       </w:r>
+      <w:proofErr w:type="spellEnd"/>
     </w:p>
     <w:p>
       <w:pPr>
@@ -773,8 +864,13 @@
           <w:numId w:val="9"/>
         </w:numPr>
       </w:pPr>
-      <w:r>
-        <w:t>Takes uncertainty into account for source values and discrimination.</w:t>
+      <w:proofErr w:type="gramStart"/>
+      <w:r>
+        <w:t>Takes uncertainty into account</w:t>
+      </w:r>
+      <w:proofErr w:type="gramEnd"/>
+      <w:r>
+        <w:t xml:space="preserve"> for source values and discrimination.</w:t>
       </w:r>
     </w:p>
     <w:p>
@@ -982,44 +1078,22 @@
           <w:numId w:val="12"/>
         </w:numPr>
       </w:pPr>
+      <w:proofErr w:type="spellStart"/>
       <w:r>
         <w:rPr>
           <w:b/>
         </w:rPr>
-        <w:t>Gelman-Rubin diagnostic</w:t>
-      </w:r>
-      <w:r>
-        <w:t xml:space="preserve"> is the same as R-hat.</w:t>
-      </w:r>
-    </w:p>
-    <w:p>
-      <w:pPr>
-        <w:pStyle w:val="ListParagraph"/>
-        <w:numPr>
-          <w:ilvl w:val="1"/>
-          <w:numId w:val="12"/>
-        </w:numPr>
-      </w:pPr>
-      <w:r>
-        <w:t>Needs to be a close to 1 to ensure convergence.</w:t>
-      </w:r>
-    </w:p>
-    <w:p>
-      <w:pPr>
-        <w:pStyle w:val="ListParagraph"/>
-        <w:numPr>
-          <w:ilvl w:val="0"/>
-          <w:numId w:val="12"/>
-        </w:numPr>
-      </w:pPr>
+        <w:t>Gelman</w:t>
+      </w:r>
+      <w:proofErr w:type="spellEnd"/>
       <w:r>
         <w:rPr>
           <w:b/>
         </w:rPr>
-        <w:t xml:space="preserve">Geweke diagnostic </w:t>
-      </w:r>
-      <w:r>
-        <w:t>is a z-score.</w:t>
+        <w:t>-Rubin diagnostic</w:t>
+      </w:r>
+      <w:r>
+        <w:t xml:space="preserve"> is the same as R-hat.</w:t>
       </w:r>
     </w:p>
     <w:p>
@@ -1031,7 +1105,15 @@
         </w:numPr>
       </w:pPr>
       <w:r>
-        <w:t>MixSIAR tells you how many variables were outside +/- 1.96 in each chain.</w:t>
+        <w:t xml:space="preserve">Needs to be a close to </w:t>
+      </w:r>
+      <w:proofErr w:type="gramStart"/>
+      <w:r>
+        <w:t>1</w:t>
+      </w:r>
+      <w:proofErr w:type="gramEnd"/>
+      <w:r>
+        <w:t xml:space="preserve"> to ensure convergence.</w:t>
       </w:r>
     </w:p>
     <w:p>
@@ -1042,8 +1124,30 @@
           <w:numId w:val="12"/>
         </w:numPr>
       </w:pPr>
-      <w:r>
-        <w:t>From PDF:</w:t>
+      <w:proofErr w:type="spellStart"/>
+      <w:r>
+        <w:rPr>
+          <w:b/>
+        </w:rPr>
+        <w:t>Geweke</w:t>
+      </w:r>
+      <w:proofErr w:type="spellEnd"/>
+      <w:r>
+        <w:rPr>
+          <w:b/>
+        </w:rPr>
+        <w:t xml:space="preserve"> diagnostic </w:t>
+      </w:r>
+      <w:r>
+        <w:t xml:space="preserve">is a </w:t>
+      </w:r>
+      <w:proofErr w:type="gramStart"/>
+      <w:r>
+        <w:t>z-score</w:t>
+      </w:r>
+      <w:proofErr w:type="gramEnd"/>
+      <w:r>
+        <w:t>.</w:t>
       </w:r>
     </w:p>
     <w:p>
@@ -1054,6 +1158,35 @@
           <w:numId w:val="12"/>
         </w:numPr>
       </w:pPr>
+      <w:proofErr w:type="spellStart"/>
+      <w:r>
+        <w:t>MixSIAR</w:t>
+      </w:r>
+      <w:proofErr w:type="spellEnd"/>
+      <w:r>
+        <w:t xml:space="preserve"> tells you how many variables were outside +/- 1.96 in each chain.</w:t>
+      </w:r>
+    </w:p>
+    <w:p>
+      <w:pPr>
+        <w:pStyle w:val="ListParagraph"/>
+        <w:numPr>
+          <w:ilvl w:val="0"/>
+          <w:numId w:val="12"/>
+        </w:numPr>
+      </w:pPr>
+      <w:r>
+        <w:t>From PDF:</w:t>
+      </w:r>
+    </w:p>
+    <w:p>
+      <w:pPr>
+        <w:pStyle w:val="ListParagraph"/>
+        <w:numPr>
+          <w:ilvl w:val="1"/>
+          <w:numId w:val="12"/>
+        </w:numPr>
+      </w:pPr>
       <w:r>
         <w:t>Deviance – Deviance information criterion.</w:t>
       </w:r>
@@ -1102,8 +1235,13 @@
           <w:numId w:val="12"/>
         </w:numPr>
       </w:pPr>
-      <w:r>
-        <w:t>Loglik – log likelihood</w:t>
+      <w:proofErr w:type="spellStart"/>
+      <w:r>
+        <w:t>Loglik</w:t>
+      </w:r>
+      <w:proofErr w:type="spellEnd"/>
+      <w:r>
+        <w:t xml:space="preserve"> – log likelihood</w:t>
       </w:r>
       <w:r>
         <w:t>.</w:t>
@@ -1129,8 +1267,23 @@
           <w:numId w:val="12"/>
         </w:numPr>
       </w:pPr>
-      <w:r>
-        <w:t>p.fac and p.global – probability densities of each source.</w:t>
+      <w:proofErr w:type="spellStart"/>
+      <w:proofErr w:type="gramStart"/>
+      <w:r>
+        <w:t>p.fac</w:t>
+      </w:r>
+      <w:proofErr w:type="spellEnd"/>
+      <w:proofErr w:type="gramEnd"/>
+      <w:r>
+        <w:t xml:space="preserve"> and </w:t>
+      </w:r>
+      <w:proofErr w:type="spellStart"/>
+      <w:r>
+        <w:t>p.global</w:t>
+      </w:r>
+      <w:proofErr w:type="spellEnd"/>
+      <w:r>
+        <w:t xml:space="preserve"> – probability densities of each source.</w:t>
       </w:r>
     </w:p>
     <w:p>
@@ -1142,8 +1295,13 @@
         </w:numPr>
       </w:pPr>
       <w:r>
-        <w:t>Are the same for M because we are only looking at one individual at a time.</w:t>
-      </w:r>
+        <w:t xml:space="preserve">Are the same for M because we are only looking at one individual at a </w:t>
+      </w:r>
+      <w:proofErr w:type="gramStart"/>
+      <w:r>
+        <w:t>time.</w:t>
+      </w:r>
+      <w:proofErr w:type="gramEnd"/>
     </w:p>
     <w:p>
       <w:pPr>
@@ -1154,7 +1312,15 @@
         </w:numPr>
       </w:pPr>
       <w:r>
-        <w:t>[1,1] is DIC and [1,2] is diet.</w:t>
+        <w:t>[1</w:t>
+      </w:r>
+      <w:proofErr w:type="gramStart"/>
+      <w:r>
+        <w:t>,1</w:t>
+      </w:r>
+      <w:proofErr w:type="gramEnd"/>
+      <w:r>
+        <w:t>] is DIC and [1,2] is diet.</w:t>
       </w:r>
     </w:p>
     <w:p>
@@ -1207,8 +1373,37 @@
         </w:numPr>
       </w:pPr>
       <w:r>
-        <w:t>M ~ a + a_Var[Species] + b_W*Weight + b_T*Temp_est</w:t>
-      </w:r>
+        <w:t xml:space="preserve">M ~ a + </w:t>
+      </w:r>
+      <w:proofErr w:type="spellStart"/>
+      <w:r>
+        <w:t>a_Var</w:t>
+      </w:r>
+      <w:proofErr w:type="spellEnd"/>
+      <w:r>
+        <w:t xml:space="preserve">[Species] + </w:t>
+      </w:r>
+      <w:proofErr w:type="spellStart"/>
+      <w:r>
+        <w:t>b_W</w:t>
+      </w:r>
+      <w:proofErr w:type="spellEnd"/>
+      <w:r>
+        <w:t xml:space="preserve">*Weight + </w:t>
+      </w:r>
+      <w:proofErr w:type="spellStart"/>
+      <w:r>
+        <w:t>b_T</w:t>
+      </w:r>
+      <w:proofErr w:type="spellEnd"/>
+      <w:r>
+        <w:t>*</w:t>
+      </w:r>
+      <w:proofErr w:type="spellStart"/>
+      <w:r>
+        <w:t>Temp_est</w:t>
+      </w:r>
+      <w:proofErr w:type="spellEnd"/>
     </w:p>
     <w:p>
       <w:pPr>
@@ -1231,7 +1426,31 @@
         </w:numPr>
       </w:pPr>
       <w:r>
-        <w:t>A, b_W &amp; b_T ~ dnorm(0, 1)</w:t>
+        <w:t xml:space="preserve">A, </w:t>
+      </w:r>
+      <w:proofErr w:type="spellStart"/>
+      <w:r>
+        <w:t>b_W</w:t>
+      </w:r>
+      <w:proofErr w:type="spellEnd"/>
+      <w:r>
+        <w:t xml:space="preserve"> &amp; </w:t>
+      </w:r>
+      <w:proofErr w:type="spellStart"/>
+      <w:r>
+        <w:t>b_T</w:t>
+      </w:r>
+      <w:proofErr w:type="spellEnd"/>
+      <w:r>
+        <w:t xml:space="preserve"> ~ </w:t>
+      </w:r>
+      <w:proofErr w:type="spellStart"/>
+      <w:r>
+        <w:t>dnorm</w:t>
+      </w:r>
+      <w:proofErr w:type="spellEnd"/>
+      <w:r>
+        <w:t>(0, 1)</w:t>
       </w:r>
     </w:p>
     <w:p>
@@ -1243,7 +1462,23 @@
         </w:numPr>
       </w:pPr>
       <w:r>
-        <w:t>Sigma &amp; sigma_Species ~ dexp(1)</w:t>
+        <w:t xml:space="preserve">Sigma &amp; </w:t>
+      </w:r>
+      <w:proofErr w:type="spellStart"/>
+      <w:r>
+        <w:t>sigma_Species</w:t>
+      </w:r>
+      <w:proofErr w:type="spellEnd"/>
+      <w:r>
+        <w:t xml:space="preserve"> ~ </w:t>
+      </w:r>
+      <w:proofErr w:type="spellStart"/>
+      <w:r>
+        <w:t>dexp</w:t>
+      </w:r>
+      <w:proofErr w:type="spellEnd"/>
+      <w:r>
+        <w:t>(1)</w:t>
       </w:r>
     </w:p>
     <w:p>
@@ -1261,7 +1496,17 @@
         <w:sym w:font="Wingdings" w:char="F0E0"/>
       </w:r>
       <w:r>
-        <w:t xml:space="preserve"> size of steps that stan takes when sampling.</w:t>
+        <w:t xml:space="preserve"> size of steps that </w:t>
+      </w:r>
+      <w:proofErr w:type="spellStart"/>
+      <w:proofErr w:type="gramStart"/>
+      <w:r>
+        <w:t>stan</w:t>
+      </w:r>
+      <w:proofErr w:type="spellEnd"/>
+      <w:proofErr w:type="gramEnd"/>
+      <w:r>
+        <w:t xml:space="preserve"> takes when sampling.</w:t>
       </w:r>
     </w:p>
     <w:p>
@@ -1273,7 +1518,15 @@
         </w:numPr>
       </w:pPr>
       <w:r>
-        <w:t>0.999 to avoid divergent iterations.</w:t>
+        <w:t xml:space="preserve">0.999 </w:t>
+      </w:r>
+      <w:proofErr w:type="gramStart"/>
+      <w:r>
+        <w:t>to</w:t>
+      </w:r>
+      <w:proofErr w:type="gramEnd"/>
+      <w:r>
+        <w:t xml:space="preserve"> avoid divergent iterations.</w:t>
       </w:r>
     </w:p>
     <w:p>
@@ -1293,7 +1546,15 @@
         </w:numPr>
       </w:pPr>
       <w:r>
-        <w:t>3 chains, 1000 iter, 500 warmup.</w:t>
+        <w:t xml:space="preserve">3 chains, 1000 </w:t>
+      </w:r>
+      <w:proofErr w:type="spellStart"/>
+      <w:r>
+        <w:t>iter</w:t>
+      </w:r>
+      <w:proofErr w:type="spellEnd"/>
+      <w:r>
+        <w:t>, 500 warmup.</w:t>
       </w:r>
     </w:p>
     <w:p>
@@ -1316,8 +1577,21 @@
           <w:numId w:val="13"/>
         </w:numPr>
       </w:pPr>
-      <w:r>
-        <w:t>4 transitions after warmup that exceeded maximum treedepth.</w:t>
+      <w:proofErr w:type="gramStart"/>
+      <w:r>
+        <w:t>4</w:t>
+      </w:r>
+      <w:proofErr w:type="gramEnd"/>
+      <w:r>
+        <w:t xml:space="preserve"> transitions after warmup that exceeded maximum </w:t>
+      </w:r>
+      <w:proofErr w:type="spellStart"/>
+      <w:r>
+        <w:t>treedepth</w:t>
+      </w:r>
+      <w:proofErr w:type="spellEnd"/>
+      <w:r>
+        <w:t>.</w:t>
       </w:r>
     </w:p>
     <w:p>
@@ -1328,8 +1602,13 @@
           <w:numId w:val="13"/>
         </w:numPr>
       </w:pPr>
-      <w:r>
-        <w:t>2 chains where the estimated Bayesian Fraction of Missing information was low.</w:t>
+      <w:proofErr w:type="gramStart"/>
+      <w:r>
+        <w:t>2</w:t>
+      </w:r>
+      <w:proofErr w:type="gramEnd"/>
+      <w:r>
+        <w:t xml:space="preserve"> chains where the estimated Bayesian Fraction of Missing information was low.</w:t>
       </w:r>
     </w:p>
     <w:p>
@@ -1352,8 +1631,21 @@
           <w:numId w:val="13"/>
         </w:numPr>
       </w:pPr>
-      <w:r>
-        <w:t>809 transitions after warmup that exceeded maximum treedepth.</w:t>
+      <w:proofErr w:type="gramStart"/>
+      <w:r>
+        <w:t>809</w:t>
+      </w:r>
+      <w:proofErr w:type="gramEnd"/>
+      <w:r>
+        <w:t xml:space="preserve"> transitions after warmup that exceeded maximum </w:t>
+      </w:r>
+      <w:proofErr w:type="spellStart"/>
+      <w:r>
+        <w:t>treedepth</w:t>
+      </w:r>
+      <w:proofErr w:type="spellEnd"/>
+      <w:r>
+        <w:t>.</w:t>
       </w:r>
     </w:p>
     <w:p>
@@ -1364,8 +1656,13 @@
           <w:numId w:val="13"/>
         </w:numPr>
       </w:pPr>
-      <w:r>
-        <w:t>2 chains where estimated Bayesian Fraction of missing information was low.</w:t>
+      <w:proofErr w:type="gramStart"/>
+      <w:r>
+        <w:t>2</w:t>
+      </w:r>
+      <w:proofErr w:type="gramEnd"/>
+      <w:r>
+        <w:t xml:space="preserve"> chains where estimated Bayesian Fraction of missing information was low.</w:t>
       </w:r>
     </w:p>
     <w:p>
@@ -1379,11 +1676,19 @@
           <w:rFonts w:cstheme="minorHAnsi"/>
         </w:rPr>
       </w:pPr>
+      <w:proofErr w:type="spellStart"/>
       <w:r>
         <w:rPr>
           <w:rFonts w:cstheme="minorHAnsi"/>
         </w:rPr>
-        <w:t>Treedepth.</w:t>
+        <w:t>Treedepth</w:t>
+      </w:r>
+      <w:proofErr w:type="spellEnd"/>
+      <w:r>
+        <w:rPr>
+          <w:rFonts w:cstheme="minorHAnsi"/>
+        </w:rPr>
+        <w:t>.</w:t>
       </w:r>
     </w:p>
     <w:p>
@@ -1457,27 +1762,23 @@
           <w:rFonts w:cstheme="minorHAnsi"/>
           <w:shd w:val="clear" w:color="auto" w:fill="FFFFFF"/>
         </w:rPr>
-        <w:t>Try increasing max_treedepth to 15.</w:t>
-      </w:r>
-    </w:p>
-    <w:p>
-      <w:pPr>
-        <w:pStyle w:val="ListParagraph"/>
-        <w:numPr>
-          <w:ilvl w:val="2"/>
-          <w:numId w:val="13"/>
-        </w:numPr>
+        <w:t xml:space="preserve">Try increasing </w:t>
+      </w:r>
+      <w:proofErr w:type="spellStart"/>
+      <w:r>
         <w:rPr>
           <w:rFonts w:cstheme="minorHAnsi"/>
           <w:shd w:val="clear" w:color="auto" w:fill="FFFFFF"/>
         </w:rPr>
-      </w:pPr>
+        <w:t>max_treedepth</w:t>
+      </w:r>
+      <w:proofErr w:type="spellEnd"/>
       <w:r>
         <w:rPr>
           <w:rFonts w:cstheme="minorHAnsi"/>
           <w:shd w:val="clear" w:color="auto" w:fill="FFFFFF"/>
         </w:rPr>
-        <w:t>Test 1 – worked!</w:t>
+        <w:t xml:space="preserve"> to 15.</w:t>
       </w:r>
     </w:p>
     <w:p>
@@ -1497,7 +1798,59 @@
           <w:rFonts w:cstheme="minorHAnsi"/>
           <w:shd w:val="clear" w:color="auto" w:fill="FFFFFF"/>
         </w:rPr>
-        <w:t>Test 2 – worked!</w:t>
+        <w:t xml:space="preserve">Test </w:t>
+      </w:r>
+      <w:proofErr w:type="gramStart"/>
+      <w:r>
+        <w:rPr>
+          <w:rFonts w:cstheme="minorHAnsi"/>
+          <w:shd w:val="clear" w:color="auto" w:fill="FFFFFF"/>
+        </w:rPr>
+        <w:t>1</w:t>
+      </w:r>
+      <w:proofErr w:type="gramEnd"/>
+      <w:r>
+        <w:rPr>
+          <w:rFonts w:cstheme="minorHAnsi"/>
+          <w:shd w:val="clear" w:color="auto" w:fill="FFFFFF"/>
+        </w:rPr>
+        <w:t xml:space="preserve"> – worked!</w:t>
+      </w:r>
+    </w:p>
+    <w:p>
+      <w:pPr>
+        <w:pStyle w:val="ListParagraph"/>
+        <w:numPr>
+          <w:ilvl w:val="2"/>
+          <w:numId w:val="13"/>
+        </w:numPr>
+        <w:rPr>
+          <w:rFonts w:cstheme="minorHAnsi"/>
+          <w:shd w:val="clear" w:color="auto" w:fill="FFFFFF"/>
+        </w:rPr>
+      </w:pPr>
+      <w:r>
+        <w:rPr>
+          <w:rFonts w:cstheme="minorHAnsi"/>
+          <w:shd w:val="clear" w:color="auto" w:fill="FFFFFF"/>
+        </w:rPr>
+        <w:t xml:space="preserve">Test </w:t>
+      </w:r>
+      <w:proofErr w:type="gramStart"/>
+      <w:r>
+        <w:rPr>
+          <w:rFonts w:cstheme="minorHAnsi"/>
+          <w:shd w:val="clear" w:color="auto" w:fill="FFFFFF"/>
+        </w:rPr>
+        <w:t>2</w:t>
+      </w:r>
+      <w:proofErr w:type="gramEnd"/>
+      <w:r>
+        <w:rPr>
+          <w:rFonts w:cstheme="minorHAnsi"/>
+          <w:shd w:val="clear" w:color="auto" w:fill="FFFFFF"/>
+        </w:rPr>
+        <w:t xml:space="preserve"> – worked!</w:t>
       </w:r>
     </w:p>
     <w:p>
@@ -1571,27 +1924,59 @@
           <w:rFonts w:cstheme="minorHAnsi"/>
           <w:shd w:val="clear" w:color="auto" w:fill="FFFFFF"/>
         </w:rPr>
-        <w:t>Try with longer chain (2000, 1000 iter).</w:t>
-      </w:r>
-    </w:p>
-    <w:p>
-      <w:pPr>
-        <w:pStyle w:val="ListParagraph"/>
-        <w:numPr>
-          <w:ilvl w:val="2"/>
-          <w:numId w:val="13"/>
-        </w:numPr>
+        <w:t xml:space="preserve">Try with longer chain (2000, 1000 </w:t>
+      </w:r>
+      <w:proofErr w:type="spellStart"/>
+      <w:r>
         <w:rPr>
           <w:rFonts w:cstheme="minorHAnsi"/>
           <w:shd w:val="clear" w:color="auto" w:fill="FFFFFF"/>
         </w:rPr>
-      </w:pPr>
+        <w:t>iter</w:t>
+      </w:r>
+      <w:proofErr w:type="spellEnd"/>
       <w:r>
         <w:rPr>
           <w:rFonts w:cstheme="minorHAnsi"/>
           <w:shd w:val="clear" w:color="auto" w:fill="FFFFFF"/>
         </w:rPr>
-        <w:t>Test 1 – 1 chain where BFMI was low.</w:t>
+        <w:t>).</w:t>
+      </w:r>
+    </w:p>
+    <w:p>
+      <w:pPr>
+        <w:pStyle w:val="ListParagraph"/>
+        <w:numPr>
+          <w:ilvl w:val="2"/>
+          <w:numId w:val="13"/>
+        </w:numPr>
+        <w:rPr>
+          <w:rFonts w:cstheme="minorHAnsi"/>
+          <w:shd w:val="clear" w:color="auto" w:fill="FFFFFF"/>
+        </w:rPr>
+      </w:pPr>
+      <w:r>
+        <w:rPr>
+          <w:rFonts w:cstheme="minorHAnsi"/>
+          <w:shd w:val="clear" w:color="auto" w:fill="FFFFFF"/>
+        </w:rPr>
+        <w:t xml:space="preserve">Test </w:t>
+      </w:r>
+      <w:proofErr w:type="gramStart"/>
+      <w:r>
+        <w:rPr>
+          <w:rFonts w:cstheme="minorHAnsi"/>
+          <w:shd w:val="clear" w:color="auto" w:fill="FFFFFF"/>
+        </w:rPr>
+        <w:t>1</w:t>
+      </w:r>
+      <w:proofErr w:type="gramEnd"/>
+      <w:r>
+        <w:rPr>
+          <w:rFonts w:cstheme="minorHAnsi"/>
+          <w:shd w:val="clear" w:color="auto" w:fill="FFFFFF"/>
+        </w:rPr>
+        <w:t xml:space="preserve"> – 1 chain where BFMI was low.</w:t>
       </w:r>
     </w:p>
     <w:p>
@@ -1706,6 +2091,7 @@
           <w:shd w:val="clear" w:color="auto" w:fill="FFFFFF"/>
         </w:rPr>
       </w:pPr>
+      <w:proofErr w:type="gramStart"/>
       <w:r>
         <w:rPr>
           <w:rFonts w:cstheme="minorHAnsi"/>
@@ -1713,6 +2099,7 @@
         </w:rPr>
         <w:t>Seems to have helped?</w:t>
       </w:r>
+      <w:proofErr w:type="gramEnd"/>
     </w:p>
     <w:p>
       <w:pPr>
@@ -1746,32 +2133,57 @@
           <w:shd w:val="clear" w:color="auto" w:fill="FFFFFF"/>
         </w:rPr>
       </w:pPr>
+      <w:proofErr w:type="spellStart"/>
       <w:r>
         <w:rPr>
           <w:rFonts w:cstheme="minorHAnsi"/>
           <w:shd w:val="clear" w:color="auto" w:fill="FFFFFF"/>
         </w:rPr>
-        <w:t>Treedepth and iterations good.</w:t>
-      </w:r>
-    </w:p>
-    <w:p>
-      <w:pPr>
-        <w:pStyle w:val="ListParagraph"/>
-        <w:numPr>
-          <w:ilvl w:val="2"/>
-          <w:numId w:val="13"/>
-        </w:numPr>
+        <w:t>Treedepth</w:t>
+      </w:r>
+      <w:proofErr w:type="spellEnd"/>
+      <w:r>
         <w:rPr>
           <w:rFonts w:cstheme="minorHAnsi"/>
           <w:shd w:val="clear" w:color="auto" w:fill="FFFFFF"/>
         </w:rPr>
-      </w:pPr>
-      <w:r>
+        <w:t xml:space="preserve"> and iterations good.</w:t>
+      </w:r>
+    </w:p>
+    <w:p>
+      <w:pPr>
+        <w:pStyle w:val="ListParagraph"/>
+        <w:numPr>
+          <w:ilvl w:val="2"/>
+          <w:numId w:val="13"/>
+        </w:numPr>
         <w:rPr>
           <w:rFonts w:cstheme="minorHAnsi"/>
           <w:shd w:val="clear" w:color="auto" w:fill="FFFFFF"/>
         </w:rPr>
-        <w:t>Still some “banana” shape between b_T and sigma</w:t>
+      </w:pPr>
+      <w:r>
+        <w:rPr>
+          <w:rFonts w:cstheme="minorHAnsi"/>
+          <w:shd w:val="clear" w:color="auto" w:fill="FFFFFF"/>
+        </w:rPr>
+        <w:t xml:space="preserve">Still some “banana” shape between </w:t>
+      </w:r>
+      <w:proofErr w:type="spellStart"/>
+      <w:r>
+        <w:rPr>
+          <w:rFonts w:cstheme="minorHAnsi"/>
+          <w:shd w:val="clear" w:color="auto" w:fill="FFFFFF"/>
+        </w:rPr>
+        <w:t>b_T</w:t>
+      </w:r>
+      <w:proofErr w:type="spellEnd"/>
+      <w:r>
+        <w:rPr>
+          <w:rFonts w:cstheme="minorHAnsi"/>
+          <w:shd w:val="clear" w:color="auto" w:fill="FFFFFF"/>
+        </w:rPr>
+        <w:t xml:space="preserve"> and sigma</w:t>
       </w:r>
       <w:r>
         <w:rPr>
@@ -1813,12 +2225,21 @@
           <w:shd w:val="clear" w:color="auto" w:fill="FFFFFF"/>
         </w:rPr>
       </w:pPr>
+      <w:proofErr w:type="gramStart"/>
       <w:r>
         <w:rPr>
           <w:rFonts w:cstheme="minorHAnsi"/>
           <w:shd w:val="clear" w:color="auto" w:fill="FFFFFF"/>
         </w:rPr>
-        <w:t>4000 + divergent iterations.</w:t>
+        <w:t>4000</w:t>
+      </w:r>
+      <w:proofErr w:type="gramEnd"/>
+      <w:r>
+        <w:rPr>
+          <w:rFonts w:cstheme="minorHAnsi"/>
+          <w:shd w:val="clear" w:color="auto" w:fill="FFFFFF"/>
+        </w:rPr>
+        <w:t xml:space="preserve"> + divergent iterations.</w:t>
       </w:r>
     </w:p>
     <w:p>
@@ -1927,32 +2348,66 @@
           <w:shd w:val="clear" w:color="auto" w:fill="FFFFFF"/>
         </w:rPr>
       </w:pPr>
+      <w:proofErr w:type="gramStart"/>
       <w:r>
         <w:rPr>
           <w:rFonts w:cstheme="minorHAnsi"/>
           <w:shd w:val="clear" w:color="auto" w:fill="FFFFFF"/>
         </w:rPr>
-        <w:t>100,000 iter 50,000 warmup.</w:t>
-      </w:r>
-    </w:p>
-    <w:p>
-      <w:pPr>
-        <w:pStyle w:val="ListParagraph"/>
-        <w:numPr>
-          <w:ilvl w:val="1"/>
-          <w:numId w:val="13"/>
-        </w:numPr>
+        <w:t>100,000</w:t>
+      </w:r>
+      <w:proofErr w:type="gramEnd"/>
+      <w:r>
         <w:rPr>
           <w:rFonts w:cstheme="minorHAnsi"/>
           <w:shd w:val="clear" w:color="auto" w:fill="FFFFFF"/>
         </w:rPr>
-      </w:pPr>
+        <w:t xml:space="preserve"> </w:t>
+      </w:r>
+      <w:proofErr w:type="spellStart"/>
       <w:r>
         <w:rPr>
           <w:rFonts w:cstheme="minorHAnsi"/>
           <w:shd w:val="clear" w:color="auto" w:fill="FFFFFF"/>
         </w:rPr>
-        <w:t>N_eff good.</w:t>
+        <w:t>iter</w:t>
+      </w:r>
+      <w:proofErr w:type="spellEnd"/>
+      <w:r>
+        <w:rPr>
+          <w:rFonts w:cstheme="minorHAnsi"/>
+          <w:shd w:val="clear" w:color="auto" w:fill="FFFFFF"/>
+        </w:rPr>
+        <w:t xml:space="preserve"> 50,000 warmup.</w:t>
+      </w:r>
+    </w:p>
+    <w:p>
+      <w:pPr>
+        <w:pStyle w:val="ListParagraph"/>
+        <w:numPr>
+          <w:ilvl w:val="1"/>
+          <w:numId w:val="13"/>
+        </w:numPr>
+        <w:rPr>
+          <w:rFonts w:cstheme="minorHAnsi"/>
+          <w:shd w:val="clear" w:color="auto" w:fill="FFFFFF"/>
+        </w:rPr>
+      </w:pPr>
+      <w:proofErr w:type="spellStart"/>
+      <w:r>
+        <w:rPr>
+          <w:rFonts w:cstheme="minorHAnsi"/>
+          <w:shd w:val="clear" w:color="auto" w:fill="FFFFFF"/>
+        </w:rPr>
+        <w:t>N_eff</w:t>
+      </w:r>
+      <w:proofErr w:type="spellEnd"/>
+      <w:r>
+        <w:rPr>
+          <w:rFonts w:cstheme="minorHAnsi"/>
+          <w:shd w:val="clear" w:color="auto" w:fill="FFFFFF"/>
+        </w:rPr>
+        <w:t xml:space="preserve"> good.</w:t>
       </w:r>
     </w:p>
     <w:p>
@@ -1987,53 +2442,96 @@
           <w:shd w:val="clear" w:color="auto" w:fill="FFFFFF"/>
         </w:rPr>
       </w:pPr>
+      <w:proofErr w:type="gramStart"/>
       <w:r>
         <w:rPr>
           <w:rFonts w:cstheme="minorHAnsi"/>
           <w:shd w:val="clear" w:color="auto" w:fill="FFFFFF"/>
         </w:rPr>
-        <w:t>60 divergent iterations.</w:t>
-      </w:r>
-    </w:p>
-    <w:p>
-      <w:pPr>
-        <w:pStyle w:val="ListParagraph"/>
-        <w:numPr>
-          <w:ilvl w:val="1"/>
-          <w:numId w:val="13"/>
-        </w:numPr>
+        <w:t>60</w:t>
+      </w:r>
+      <w:proofErr w:type="gramEnd"/>
+      <w:r>
         <w:rPr>
           <w:rFonts w:cstheme="minorHAnsi"/>
           <w:shd w:val="clear" w:color="auto" w:fill="FFFFFF"/>
         </w:rPr>
-      </w:pPr>
+        <w:t xml:space="preserve"> divergent iterations.</w:t>
+      </w:r>
+    </w:p>
+    <w:p>
+      <w:pPr>
+        <w:pStyle w:val="ListParagraph"/>
+        <w:numPr>
+          <w:ilvl w:val="1"/>
+          <w:numId w:val="13"/>
+        </w:numPr>
+        <w:rPr>
+          <w:rFonts w:cstheme="minorHAnsi"/>
+          <w:shd w:val="clear" w:color="auto" w:fill="FFFFFF"/>
+        </w:rPr>
+      </w:pPr>
+      <w:proofErr w:type="gramStart"/>
       <w:r>
         <w:rPr>
           <w:rFonts w:cstheme="minorHAnsi"/>
           <w:shd w:val="clear" w:color="auto" w:fill="FFFFFF"/>
         </w:rPr>
         <w:lastRenderedPageBreak/>
-        <w:t>19 iterations exceeded max treedepth.</w:t>
-      </w:r>
-    </w:p>
-    <w:p>
-      <w:pPr>
-        <w:pStyle w:val="ListParagraph"/>
-        <w:numPr>
-          <w:ilvl w:val="0"/>
-          <w:numId w:val="13"/>
-        </w:numPr>
+        <w:t>19</w:t>
+      </w:r>
+      <w:proofErr w:type="gramEnd"/>
+      <w:r>
         <w:rPr>
           <w:rFonts w:cstheme="minorHAnsi"/>
           <w:shd w:val="clear" w:color="auto" w:fill="FFFFFF"/>
         </w:rPr>
-      </w:pPr>
+        <w:t xml:space="preserve"> iterations exceeded max </w:t>
+      </w:r>
+      <w:proofErr w:type="spellStart"/>
       <w:r>
         <w:rPr>
           <w:rFonts w:cstheme="minorHAnsi"/>
           <w:shd w:val="clear" w:color="auto" w:fill="FFFFFF"/>
         </w:rPr>
-        <w:t>Reparameterise model</w:t>
+        <w:t>treedepth</w:t>
+      </w:r>
+      <w:proofErr w:type="spellEnd"/>
+      <w:r>
+        <w:rPr>
+          <w:rFonts w:cstheme="minorHAnsi"/>
+          <w:shd w:val="clear" w:color="auto" w:fill="FFFFFF"/>
+        </w:rPr>
+        <w:t>.</w:t>
+      </w:r>
+    </w:p>
+    <w:p>
+      <w:pPr>
+        <w:pStyle w:val="ListParagraph"/>
+        <w:numPr>
+          <w:ilvl w:val="0"/>
+          <w:numId w:val="13"/>
+        </w:numPr>
+        <w:rPr>
+          <w:rFonts w:cstheme="minorHAnsi"/>
+          <w:shd w:val="clear" w:color="auto" w:fill="FFFFFF"/>
+        </w:rPr>
+      </w:pPr>
+      <w:proofErr w:type="spellStart"/>
+      <w:r>
+        <w:rPr>
+          <w:rFonts w:cstheme="minorHAnsi"/>
+          <w:shd w:val="clear" w:color="auto" w:fill="FFFFFF"/>
+        </w:rPr>
+        <w:t>Reparameterise</w:t>
+      </w:r>
+      <w:proofErr w:type="spellEnd"/>
+      <w:r>
+        <w:rPr>
+          <w:rFonts w:cstheme="minorHAnsi"/>
+          <w:shd w:val="clear" w:color="auto" w:fill="FFFFFF"/>
+        </w:rPr>
+        <w:t xml:space="preserve"> model</w:t>
       </w:r>
       <w:r>
         <w:rPr>
@@ -2078,7 +2576,23 @@
         </w:rPr>
       </w:pPr>
       <w:r>
-        <w:t>Test with 3 chains. Iter = 1000, warmup = 500.</w:t>
+        <w:t xml:space="preserve">Test with </w:t>
+      </w:r>
+      <w:proofErr w:type="gramStart"/>
+      <w:r>
+        <w:t>3</w:t>
+      </w:r>
+      <w:proofErr w:type="gramEnd"/>
+      <w:r>
+        <w:t xml:space="preserve"> chains. </w:t>
+      </w:r>
+      <w:proofErr w:type="spellStart"/>
+      <w:r>
+        <w:t>Iter</w:t>
+      </w:r>
+      <w:proofErr w:type="spellEnd"/>
+      <w:r>
+        <w:t xml:space="preserve"> = 1000, warmup = 500.</w:t>
       </w:r>
     </w:p>
     <w:tbl>
@@ -2149,6 +2663,7 @@
                 <w:shd w:val="clear" w:color="auto" w:fill="FFFFFF"/>
               </w:rPr>
             </w:pPr>
+            <w:proofErr w:type="spellStart"/>
             <w:r>
               <w:rPr>
                 <w:rFonts w:cstheme="minorHAnsi"/>
@@ -2157,6 +2672,7 @@
               </w:rPr>
               <w:t>Reparameterized</w:t>
             </w:r>
+            <w:proofErr w:type="spellEnd"/>
             <w:r>
               <w:rPr>
                 <w:rFonts w:cstheme="minorHAnsi"/>
@@ -2232,13 +2748,54 @@
                 <w:rFonts w:cstheme="minorHAnsi"/>
                 <w:shd w:val="clear" w:color="auto" w:fill="FFFFFF"/>
               </w:rPr>
-              <w:t>Stan model 'M_est ~ dnorm(mu, sigma)' does not contain samples.</w:t>
-            </w:r>
+              <w:t>Stan model '</w:t>
+            </w:r>
+            <w:proofErr w:type="spellStart"/>
             <w:r>
               <w:rPr>
                 <w:rFonts w:cstheme="minorHAnsi"/>
                 <w:shd w:val="clear" w:color="auto" w:fill="FFFFFF"/>
               </w:rPr>
+              <w:t>M_est</w:t>
+            </w:r>
+            <w:proofErr w:type="spellEnd"/>
+            <w:r>
+              <w:rPr>
+                <w:rFonts w:cstheme="minorHAnsi"/>
+                <w:shd w:val="clear" w:color="auto" w:fill="FFFFFF"/>
+              </w:rPr>
+              <w:t xml:space="preserve"> ~ </w:t>
+            </w:r>
+            <w:proofErr w:type="spellStart"/>
+            <w:proofErr w:type="gramStart"/>
+            <w:r>
+              <w:rPr>
+                <w:rFonts w:cstheme="minorHAnsi"/>
+                <w:shd w:val="clear" w:color="auto" w:fill="FFFFFF"/>
+              </w:rPr>
+              <w:t>dnorm</w:t>
+            </w:r>
+            <w:proofErr w:type="spellEnd"/>
+            <w:r>
+              <w:rPr>
+                <w:rFonts w:cstheme="minorHAnsi"/>
+                <w:shd w:val="clear" w:color="auto" w:fill="FFFFFF"/>
+              </w:rPr>
+              <w:t>(</w:t>
+            </w:r>
+            <w:proofErr w:type="gramEnd"/>
+            <w:r>
+              <w:rPr>
+                <w:rFonts w:cstheme="minorHAnsi"/>
+                <w:shd w:val="clear" w:color="auto" w:fill="FFFFFF"/>
+              </w:rPr>
+              <w:t>mu, sigma)' does not contain samples.</w:t>
+            </w:r>
+            <w:r>
+              <w:rPr>
+                <w:rFonts w:cstheme="minorHAnsi"/>
+                <w:shd w:val="clear" w:color="auto" w:fill="FFFFFF"/>
+              </w:rPr>
               <w:t>”</w:t>
             </w:r>
           </w:p>
@@ -2256,6 +2813,7 @@
                 <w:shd w:val="clear" w:color="auto" w:fill="FFFFFF"/>
               </w:rPr>
             </w:pPr>
+            <w:proofErr w:type="spellStart"/>
             <w:r>
               <w:rPr>
                 <w:rFonts w:cstheme="minorHAnsi"/>
@@ -2263,6 +2821,7 @@
               </w:rPr>
               <w:t>N_eff</w:t>
             </w:r>
+            <w:proofErr w:type="spellEnd"/>
           </w:p>
         </w:tc>
         <w:tc>
@@ -2281,27 +2840,75 @@
                 <w:rFonts w:cstheme="minorHAnsi"/>
                 <w:shd w:val="clear" w:color="auto" w:fill="FFFFFF"/>
               </w:rPr>
-              <w:t>Small for b_T (71) and sigma(31).</w:t>
-            </w:r>
-          </w:p>
-        </w:tc>
-        <w:tc>
-          <w:tcPr>
-            <w:tcW w:w="3343" w:type="dxa"/>
-          </w:tcPr>
-          <w:p>
-            <w:pPr>
+              <w:t xml:space="preserve">Small for </w:t>
+            </w:r>
+            <w:proofErr w:type="spellStart"/>
+            <w:r>
               <w:rPr>
                 <w:rFonts w:cstheme="minorHAnsi"/>
                 <w:shd w:val="clear" w:color="auto" w:fill="FFFFFF"/>
               </w:rPr>
-            </w:pPr>
+              <w:t>b_T</w:t>
+            </w:r>
+            <w:proofErr w:type="spellEnd"/>
             <w:r>
               <w:rPr>
                 <w:rFonts w:cstheme="minorHAnsi"/>
                 <w:shd w:val="clear" w:color="auto" w:fill="FFFFFF"/>
               </w:rPr>
-              <w:t>Small for b_T (52) and sigma (40).</w:t>
+              <w:t xml:space="preserve"> (71) and </w:t>
+            </w:r>
+            <w:proofErr w:type="gramStart"/>
+            <w:r>
+              <w:rPr>
+                <w:rFonts w:cstheme="minorHAnsi"/>
+                <w:shd w:val="clear" w:color="auto" w:fill="FFFFFF"/>
+              </w:rPr>
+              <w:t>sigma(</w:t>
+            </w:r>
+            <w:proofErr w:type="gramEnd"/>
+            <w:r>
+              <w:rPr>
+                <w:rFonts w:cstheme="minorHAnsi"/>
+                <w:shd w:val="clear" w:color="auto" w:fill="FFFFFF"/>
+              </w:rPr>
+              <w:t>31).</w:t>
+            </w:r>
+          </w:p>
+        </w:tc>
+        <w:tc>
+          <w:tcPr>
+            <w:tcW w:w="3343" w:type="dxa"/>
+          </w:tcPr>
+          <w:p>
+            <w:pPr>
+              <w:rPr>
+                <w:rFonts w:cstheme="minorHAnsi"/>
+                <w:shd w:val="clear" w:color="auto" w:fill="FFFFFF"/>
+              </w:rPr>
+            </w:pPr>
+            <w:r>
+              <w:rPr>
+                <w:rFonts w:cstheme="minorHAnsi"/>
+                <w:shd w:val="clear" w:color="auto" w:fill="FFFFFF"/>
+              </w:rPr>
+              <w:t xml:space="preserve">Small for </w:t>
+            </w:r>
+            <w:proofErr w:type="spellStart"/>
+            <w:r>
+              <w:rPr>
+                <w:rFonts w:cstheme="minorHAnsi"/>
+                <w:shd w:val="clear" w:color="auto" w:fill="FFFFFF"/>
+              </w:rPr>
+              <w:t>b_T</w:t>
+            </w:r>
+            <w:proofErr w:type="spellEnd"/>
+            <w:r>
+              <w:rPr>
+                <w:rFonts w:cstheme="minorHAnsi"/>
+                <w:shd w:val="clear" w:color="auto" w:fill="FFFFFF"/>
+              </w:rPr>
+              <w:t xml:space="preserve"> (52) and sigma (40).</w:t>
             </w:r>
           </w:p>
         </w:tc>
@@ -2318,6 +2925,7 @@
                 <w:shd w:val="clear" w:color="auto" w:fill="FFFFFF"/>
               </w:rPr>
             </w:pPr>
+            <w:proofErr w:type="spellStart"/>
             <w:r>
               <w:rPr>
                 <w:rFonts w:cstheme="minorHAnsi"/>
@@ -2325,6 +2933,7 @@
               </w:rPr>
               <w:t>R_hat</w:t>
             </w:r>
+            <w:proofErr w:type="spellEnd"/>
           </w:p>
         </w:tc>
         <w:tc>
@@ -2442,6 +3051,7 @@
                 <w:shd w:val="clear" w:color="auto" w:fill="FFFFFF"/>
               </w:rPr>
             </w:pPr>
+            <w:proofErr w:type="spellStart"/>
             <w:r>
               <w:rPr>
                 <w:rFonts w:cstheme="minorHAnsi"/>
@@ -2449,6 +3059,7 @@
               </w:rPr>
               <w:t>Treedepth</w:t>
             </w:r>
+            <w:proofErr w:type="spellEnd"/>
           </w:p>
         </w:tc>
         <w:tc>
@@ -2606,29 +3217,30 @@
                 <w:rFonts w:cstheme="minorHAnsi"/>
                 <w:shd w:val="clear" w:color="auto" w:fill="FFFFFF"/>
               </w:rPr>
-              <w:t>Correlation between b_T and sigma.</w:t>
-            </w:r>
-          </w:p>
-        </w:tc>
-        <w:tc>
-          <w:tcPr>
-            <w:tcW w:w="3343" w:type="dxa"/>
-          </w:tcPr>
-          <w:p>
-            <w:pPr>
+              <w:t xml:space="preserve">Correlation between </w:t>
+            </w:r>
+            <w:proofErr w:type="spellStart"/>
+            <w:r>
               <w:rPr>
                 <w:rFonts w:cstheme="minorHAnsi"/>
                 <w:shd w:val="clear" w:color="auto" w:fill="FFFFFF"/>
               </w:rPr>
-            </w:pPr>
+              <w:t>b_T</w:t>
+            </w:r>
+            <w:proofErr w:type="spellEnd"/>
             <w:r>
               <w:rPr>
                 <w:rFonts w:cstheme="minorHAnsi"/>
                 <w:shd w:val="clear" w:color="auto" w:fill="FFFFFF"/>
               </w:rPr>
-              <w:t>All parameters fairly unimodal.</w:t>
-            </w:r>
-          </w:p>
+              <w:t xml:space="preserve"> and sigma.</w:t>
+            </w:r>
+          </w:p>
+        </w:tc>
+        <w:tc>
+          <w:tcPr>
+            <w:tcW w:w="3343" w:type="dxa"/>
+          </w:tcPr>
           <w:p>
             <w:pPr>
               <w:rPr>
@@ -2641,7 +3253,38 @@
                 <w:rFonts w:cstheme="minorHAnsi"/>
                 <w:shd w:val="clear" w:color="auto" w:fill="FFFFFF"/>
               </w:rPr>
-              <w:t>Correlation between b_T and sigma.</w:t>
+              <w:t>All parameters fairly unimodal.</w:t>
+            </w:r>
+          </w:p>
+          <w:p>
+            <w:pPr>
+              <w:rPr>
+                <w:rFonts w:cstheme="minorHAnsi"/>
+                <w:shd w:val="clear" w:color="auto" w:fill="FFFFFF"/>
+              </w:rPr>
+            </w:pPr>
+            <w:r>
+              <w:rPr>
+                <w:rFonts w:cstheme="minorHAnsi"/>
+                <w:shd w:val="clear" w:color="auto" w:fill="FFFFFF"/>
+              </w:rPr>
+              <w:t xml:space="preserve">Correlation between </w:t>
+            </w:r>
+            <w:proofErr w:type="spellStart"/>
+            <w:r>
+              <w:rPr>
+                <w:rFonts w:cstheme="minorHAnsi"/>
+                <w:shd w:val="clear" w:color="auto" w:fill="FFFFFF"/>
+              </w:rPr>
+              <w:t>b_T</w:t>
+            </w:r>
+            <w:proofErr w:type="spellEnd"/>
+            <w:r>
+              <w:rPr>
+                <w:rFonts w:cstheme="minorHAnsi"/>
+                <w:shd w:val="clear" w:color="auto" w:fill="FFFFFF"/>
+              </w:rPr>
+              <w:t xml:space="preserve"> and sigma.</w:t>
             </w:r>
           </w:p>
         </w:tc>
@@ -2743,12 +3386,21 @@
                 <w:shd w:val="clear" w:color="auto" w:fill="FFFFFF"/>
               </w:rPr>
             </w:pPr>
+            <w:proofErr w:type="spellStart"/>
             <w:r>
               <w:rPr>
                 <w:rFonts w:cstheme="minorHAnsi"/>
                 <w:shd w:val="clear" w:color="auto" w:fill="FFFFFF"/>
               </w:rPr>
-              <w:t>Sigma_species = 0.338</w:t>
+              <w:t>Sigma_species</w:t>
+            </w:r>
+            <w:proofErr w:type="spellEnd"/>
+            <w:r>
+              <w:rPr>
+                <w:rFonts w:cstheme="minorHAnsi"/>
+                <w:shd w:val="clear" w:color="auto" w:fill="FFFFFF"/>
+              </w:rPr>
+              <w:t xml:space="preserve"> = 0.338</w:t>
             </w:r>
           </w:p>
           <w:p>
@@ -2848,12 +3500,21 @@
                 <w:shd w:val="clear" w:color="auto" w:fill="FFFFFF"/>
               </w:rPr>
             </w:pPr>
+            <w:proofErr w:type="spellStart"/>
             <w:r>
               <w:rPr>
                 <w:rFonts w:cstheme="minorHAnsi"/>
                 <w:shd w:val="clear" w:color="auto" w:fill="FFFFFF"/>
               </w:rPr>
-              <w:t>Sigma_species  = 0.0341</w:t>
+              <w:t>Sigma_species</w:t>
+            </w:r>
+            <w:proofErr w:type="spellEnd"/>
+            <w:r>
+              <w:rPr>
+                <w:rFonts w:cstheme="minorHAnsi"/>
+                <w:shd w:val="clear" w:color="auto" w:fill="FFFFFF"/>
+              </w:rPr>
+              <w:t xml:space="preserve">  = 0.0341</w:t>
             </w:r>
           </w:p>
           <w:p>
@@ -2904,7 +3565,23 @@
           <w:rFonts w:cstheme="minorHAnsi"/>
           <w:shd w:val="clear" w:color="auto" w:fill="FFFFFF"/>
         </w:rPr>
-        <w:t>Try with default iter and warmup – regular.</w:t>
+        <w:t xml:space="preserve">Try with default </w:t>
+      </w:r>
+      <w:proofErr w:type="spellStart"/>
+      <w:r>
+        <w:rPr>
+          <w:rFonts w:cstheme="minorHAnsi"/>
+          <w:shd w:val="clear" w:color="auto" w:fill="FFFFFF"/>
+        </w:rPr>
+        <w:t>iter</w:t>
+      </w:r>
+      <w:proofErr w:type="spellEnd"/>
+      <w:r>
+        <w:rPr>
+          <w:rFonts w:cstheme="minorHAnsi"/>
+          <w:shd w:val="clear" w:color="auto" w:fill="FFFFFF"/>
+        </w:rPr>
+        <w:t xml:space="preserve"> and warmup – regular.</w:t>
       </w:r>
     </w:p>
     <w:p>
@@ -2944,7 +3621,23 @@
           <w:rFonts w:cstheme="minorHAnsi"/>
           <w:shd w:val="clear" w:color="auto" w:fill="FFFFFF"/>
         </w:rPr>
-        <w:t>Still low n_eff for sigma (</w:t>
+        <w:t xml:space="preserve">Still low </w:t>
+      </w:r>
+      <w:proofErr w:type="spellStart"/>
+      <w:r>
+        <w:rPr>
+          <w:rFonts w:cstheme="minorHAnsi"/>
+          <w:shd w:val="clear" w:color="auto" w:fill="FFFFFF"/>
+        </w:rPr>
+        <w:t>n_eff</w:t>
+      </w:r>
+      <w:proofErr w:type="spellEnd"/>
+      <w:r>
+        <w:rPr>
+          <w:rFonts w:cstheme="minorHAnsi"/>
+          <w:shd w:val="clear" w:color="auto" w:fill="FFFFFF"/>
+        </w:rPr>
+        <w:t xml:space="preserve"> for sigma (</w:t>
       </w:r>
       <w:r>
         <w:rPr>
@@ -2958,7 +3651,23 @@
           <w:rFonts w:cstheme="minorHAnsi"/>
           <w:shd w:val="clear" w:color="auto" w:fill="FFFFFF"/>
         </w:rPr>
-        <w:t>) and b_T (</w:t>
+        <w:t xml:space="preserve">) and </w:t>
+      </w:r>
+      <w:proofErr w:type="spellStart"/>
+      <w:r>
+        <w:rPr>
+          <w:rFonts w:cstheme="minorHAnsi"/>
+          <w:shd w:val="clear" w:color="auto" w:fill="FFFFFF"/>
+        </w:rPr>
+        <w:t>b_T</w:t>
+      </w:r>
+      <w:proofErr w:type="spellEnd"/>
+      <w:r>
+        <w:rPr>
+          <w:rFonts w:cstheme="minorHAnsi"/>
+          <w:shd w:val="clear" w:color="auto" w:fill="FFFFFF"/>
+        </w:rPr>
+        <w:t xml:space="preserve"> (</w:t>
       </w:r>
       <w:r>
         <w:rPr>
@@ -2992,7 +3701,23 @@
           <w:rFonts w:cstheme="minorHAnsi"/>
           <w:shd w:val="clear" w:color="auto" w:fill="FFFFFF"/>
         </w:rPr>
-        <w:t>Correspondingly high Rhat (1.16 and 1.13</w:t>
+        <w:t xml:space="preserve">Correspondingly high </w:t>
+      </w:r>
+      <w:proofErr w:type="spellStart"/>
+      <w:r>
+        <w:rPr>
+          <w:rFonts w:cstheme="minorHAnsi"/>
+          <w:shd w:val="clear" w:color="auto" w:fill="FFFFFF"/>
+        </w:rPr>
+        <w:t>Rhat</w:t>
+      </w:r>
+      <w:proofErr w:type="spellEnd"/>
+      <w:r>
+        <w:rPr>
+          <w:rFonts w:cstheme="minorHAnsi"/>
+          <w:shd w:val="clear" w:color="auto" w:fill="FFFFFF"/>
+        </w:rPr>
+        <w:t xml:space="preserve"> (1.16 and 1.13</w:t>
       </w:r>
       <w:r>
         <w:rPr>
@@ -3116,11 +3841,21 @@
           <w:numId w:val="17"/>
         </w:numPr>
       </w:pPr>
+      <w:proofErr w:type="gramStart"/>
       <w:r>
         <w:t>10000</w:t>
       </w:r>
-      <w:r>
-        <w:t xml:space="preserve"> iter, </w:t>
+      <w:proofErr w:type="gramEnd"/>
+      <w:r>
+        <w:t xml:space="preserve"> </w:t>
+      </w:r>
+      <w:proofErr w:type="spellStart"/>
+      <w:r>
+        <w:t>iter</w:t>
+      </w:r>
+      <w:proofErr w:type="spellEnd"/>
+      <w:r>
+        <w:t xml:space="preserve">, </w:t>
       </w:r>
       <w:r>
         <w:t>5000</w:t>
@@ -3137,11 +3872,14 @@
           <w:numId w:val="17"/>
         </w:numPr>
       </w:pPr>
-      <w:r>
-        <w:t>Adapt_delta = 0.90</w:t>
-      </w:r>
-      <w:bookmarkStart w:id="0" w:name="_GoBack"/>
-      <w:bookmarkEnd w:id="0"/>
+      <w:proofErr w:type="spellStart"/>
+      <w:r>
+        <w:t>Adapt_delta</w:t>
+      </w:r>
+      <w:proofErr w:type="spellEnd"/>
+      <w:r>
+        <w:t xml:space="preserve"> = 0.90</w:t>
+      </w:r>
     </w:p>
     <w:p>
       <w:pPr>
@@ -3187,8 +3925,13 @@
           <w:numId w:val="17"/>
         </w:numPr>
       </w:pPr>
-      <w:r>
-        <w:t>Treedepth all ok.</w:t>
+      <w:proofErr w:type="spellStart"/>
+      <w:r>
+        <w:t>Treedepth</w:t>
+      </w:r>
+      <w:proofErr w:type="spellEnd"/>
+      <w:r>
+        <w:t xml:space="preserve"> all ok.</w:t>
       </w:r>
     </w:p>
     <w:p>
@@ -3319,12 +4062,14 @@
                 <w:b/>
               </w:rPr>
             </w:pPr>
+            <w:proofErr w:type="spellStart"/>
             <w:r>
               <w:rPr>
                 <w:b/>
               </w:rPr>
               <w:t>N_eff</w:t>
             </w:r>
+            <w:proofErr w:type="spellEnd"/>
           </w:p>
         </w:tc>
         <w:tc>
@@ -3337,12 +4082,14 @@
                 <w:b/>
               </w:rPr>
             </w:pPr>
+            <w:proofErr w:type="spellStart"/>
             <w:r>
               <w:rPr>
                 <w:b/>
               </w:rPr>
               <w:t>R_hat</w:t>
             </w:r>
+            <w:proofErr w:type="spellEnd"/>
           </w:p>
         </w:tc>
       </w:tr>
@@ -3424,9 +4171,11 @@
             <w:tcW w:w="1230" w:type="dxa"/>
           </w:tcPr>
           <w:p>
+            <w:proofErr w:type="spellStart"/>
             <w:r>
               <w:t>b_W</w:t>
             </w:r>
+            <w:proofErr w:type="spellEnd"/>
           </w:p>
         </w:tc>
         <w:tc>
@@ -3496,9 +4245,11 @@
             <w:tcW w:w="1230" w:type="dxa"/>
           </w:tcPr>
           <w:p>
+            <w:proofErr w:type="spellStart"/>
             <w:r>
               <w:t>b_T</w:t>
             </w:r>
+            <w:proofErr w:type="spellEnd"/>
           </w:p>
         </w:tc>
         <w:tc>
@@ -3568,10 +4319,12 @@
             <w:tcW w:w="1230" w:type="dxa"/>
           </w:tcPr>
           <w:p>
+            <w:proofErr w:type="spellStart"/>
             <w:r>
               <w:lastRenderedPageBreak/>
               <w:t>a_Var_ELN</w:t>
             </w:r>
+            <w:proofErr w:type="spellEnd"/>
           </w:p>
         </w:tc>
         <w:tc>
@@ -3641,9 +4394,11 @@
             <w:tcW w:w="1230" w:type="dxa"/>
           </w:tcPr>
           <w:p>
+            <w:proofErr w:type="spellStart"/>
             <w:r>
               <w:t>a_Var_ELC</w:t>
             </w:r>
+            <w:proofErr w:type="spellEnd"/>
           </w:p>
         </w:tc>
         <w:tc>
@@ -3713,9 +4468,11 @@
             <w:tcW w:w="1230" w:type="dxa"/>
           </w:tcPr>
           <w:p>
+            <w:proofErr w:type="spellStart"/>
             <w:r>
               <w:t>a_Var_GYR</w:t>
             </w:r>
+            <w:proofErr w:type="spellEnd"/>
           </w:p>
         </w:tc>
         <w:tc>
@@ -3785,9 +4542,11 @@
             <w:tcW w:w="1230" w:type="dxa"/>
           </w:tcPr>
           <w:p>
+            <w:proofErr w:type="spellStart"/>
             <w:r>
               <w:t>a_Var_GYN</w:t>
             </w:r>
+            <w:proofErr w:type="spellEnd"/>
           </w:p>
         </w:tc>
         <w:tc>
@@ -3857,9 +4616,11 @@
             <w:tcW w:w="1230" w:type="dxa"/>
           </w:tcPr>
           <w:p>
+            <w:proofErr w:type="spellStart"/>
             <w:r>
               <w:t>a_Var_KRA</w:t>
             </w:r>
+            <w:proofErr w:type="spellEnd"/>
           </w:p>
         </w:tc>
         <w:tc>
@@ -3929,9 +4690,11 @@
             <w:tcW w:w="1230" w:type="dxa"/>
           </w:tcPr>
           <w:p>
+            <w:proofErr w:type="spellStart"/>
             <w:r>
               <w:t>a_Var_PRM</w:t>
             </w:r>
+            <w:proofErr w:type="spellEnd"/>
           </w:p>
         </w:tc>
         <w:tc>
@@ -4001,9 +4764,11 @@
             <w:tcW w:w="1230" w:type="dxa"/>
           </w:tcPr>
           <w:p>
+            <w:proofErr w:type="spellStart"/>
             <w:r>
               <w:t>sigma_Species</w:t>
             </w:r>
+            <w:proofErr w:type="spellEnd"/>
           </w:p>
         </w:tc>
         <w:tc>
@@ -4158,7 +4923,15 @@
         </w:numPr>
       </w:pPr>
       <w:r>
-        <w:t>3000 iter, 1500 warmup.</w:t>
+        <w:t xml:space="preserve">3000 </w:t>
+      </w:r>
+      <w:proofErr w:type="spellStart"/>
+      <w:r>
+        <w:t>iter</w:t>
+      </w:r>
+      <w:proofErr w:type="spellEnd"/>
+      <w:r>
+        <w:t>, 1500 warmup.</w:t>
       </w:r>
     </w:p>
     <w:p>
@@ -4205,8 +4978,13 @@
           <w:numId w:val="17"/>
         </w:numPr>
       </w:pPr>
-      <w:r>
-        <w:t>Treedepth all ok.</w:t>
+      <w:proofErr w:type="spellStart"/>
+      <w:r>
+        <w:t>Treedepth</w:t>
+      </w:r>
+      <w:proofErr w:type="spellEnd"/>
+      <w:r>
+        <w:t xml:space="preserve"> all ok.</w:t>
       </w:r>
     </w:p>
     <w:p>
@@ -4337,12 +5115,14 @@
                 <w:b/>
               </w:rPr>
             </w:pPr>
+            <w:proofErr w:type="spellStart"/>
             <w:r>
               <w:rPr>
                 <w:b/>
               </w:rPr>
               <w:t>N_eff</w:t>
             </w:r>
+            <w:proofErr w:type="spellEnd"/>
           </w:p>
         </w:tc>
         <w:tc>
@@ -4355,12 +5135,14 @@
                 <w:b/>
               </w:rPr>
             </w:pPr>
+            <w:proofErr w:type="spellStart"/>
             <w:r>
               <w:rPr>
                 <w:b/>
               </w:rPr>
               <w:t>R_hat</w:t>
             </w:r>
+            <w:proofErr w:type="spellEnd"/>
           </w:p>
         </w:tc>
       </w:tr>
@@ -4445,9 +5227,11 @@
             <w:tcW w:w="1513" w:type="dxa"/>
           </w:tcPr>
           <w:p>
+            <w:proofErr w:type="spellStart"/>
             <w:r>
               <w:t>b_T</w:t>
             </w:r>
+            <w:proofErr w:type="spellEnd"/>
           </w:p>
         </w:tc>
         <w:tc>
@@ -4517,9 +5301,11 @@
             <w:tcW w:w="1513" w:type="dxa"/>
           </w:tcPr>
           <w:p>
+            <w:proofErr w:type="spellStart"/>
             <w:r>
               <w:t>a_Var_ELN</w:t>
             </w:r>
+            <w:proofErr w:type="spellEnd"/>
           </w:p>
         </w:tc>
         <w:tc>
@@ -4589,9 +5375,11 @@
             <w:tcW w:w="1513" w:type="dxa"/>
           </w:tcPr>
           <w:p>
+            <w:proofErr w:type="spellStart"/>
             <w:r>
               <w:t>a_Var_ELC</w:t>
             </w:r>
+            <w:proofErr w:type="spellEnd"/>
           </w:p>
         </w:tc>
         <w:tc>
@@ -4661,9 +5449,11 @@
             <w:tcW w:w="1513" w:type="dxa"/>
           </w:tcPr>
           <w:p>
+            <w:proofErr w:type="spellStart"/>
             <w:r>
               <w:t>a_Var_GYR</w:t>
             </w:r>
+            <w:proofErr w:type="spellEnd"/>
           </w:p>
         </w:tc>
         <w:tc>
@@ -4733,9 +5523,11 @@
             <w:tcW w:w="1513" w:type="dxa"/>
           </w:tcPr>
           <w:p>
+            <w:proofErr w:type="spellStart"/>
             <w:r>
               <w:t>a_Var_GYN</w:t>
             </w:r>
+            <w:proofErr w:type="spellEnd"/>
           </w:p>
         </w:tc>
         <w:tc>
@@ -4805,9 +5597,11 @@
             <w:tcW w:w="1513" w:type="dxa"/>
           </w:tcPr>
           <w:p>
+            <w:proofErr w:type="spellStart"/>
             <w:r>
               <w:t>a_Var_KRA</w:t>
             </w:r>
+            <w:proofErr w:type="spellEnd"/>
           </w:p>
         </w:tc>
         <w:tc>
@@ -4877,9 +5671,11 @@
             <w:tcW w:w="1513" w:type="dxa"/>
           </w:tcPr>
           <w:p>
+            <w:proofErr w:type="spellStart"/>
             <w:r>
               <w:t>a_Var_PRM</w:t>
             </w:r>
+            <w:proofErr w:type="spellEnd"/>
           </w:p>
         </w:tc>
         <w:tc>
@@ -4949,9 +5745,11 @@
             <w:tcW w:w="1513" w:type="dxa"/>
           </w:tcPr>
           <w:p>
+            <w:proofErr w:type="spellStart"/>
             <w:r>
               <w:t>sigma_Species</w:t>
             </w:r>
+            <w:proofErr w:type="spellEnd"/>
           </w:p>
         </w:tc>
         <w:tc>
@@ -5112,7 +5910,15 @@
         </w:numPr>
       </w:pPr>
       <w:r>
-        <w:t>3000 iter, 1500 warmup.</w:t>
+        <w:t xml:space="preserve">3000 </w:t>
+      </w:r>
+      <w:proofErr w:type="spellStart"/>
+      <w:r>
+        <w:t>iter</w:t>
+      </w:r>
+      <w:proofErr w:type="spellEnd"/>
+      <w:r>
+        <w:t>, 1500 warmup.</w:t>
       </w:r>
     </w:p>
     <w:p>
@@ -5159,8 +5965,13 @@
           <w:numId w:val="17"/>
         </w:numPr>
       </w:pPr>
-      <w:r>
-        <w:t>Treedepth all ok.</w:t>
+      <w:proofErr w:type="spellStart"/>
+      <w:r>
+        <w:t>Treedepth</w:t>
+      </w:r>
+      <w:proofErr w:type="spellEnd"/>
+      <w:r>
+        <w:t xml:space="preserve"> all ok.</w:t>
       </w:r>
     </w:p>
     <w:p>
@@ -5291,12 +6102,14 @@
                 <w:b/>
               </w:rPr>
             </w:pPr>
+            <w:proofErr w:type="spellStart"/>
             <w:r>
               <w:rPr>
                 <w:b/>
               </w:rPr>
               <w:t>N_eff</w:t>
             </w:r>
+            <w:proofErr w:type="spellEnd"/>
           </w:p>
         </w:tc>
         <w:tc>
@@ -5309,12 +6122,14 @@
                 <w:b/>
               </w:rPr>
             </w:pPr>
+            <w:proofErr w:type="spellStart"/>
             <w:r>
               <w:rPr>
                 <w:b/>
               </w:rPr>
               <w:t>R_hat</w:t>
             </w:r>
+            <w:proofErr w:type="spellEnd"/>
           </w:p>
         </w:tc>
       </w:tr>
@@ -5396,9 +6211,11 @@
             <w:tcW w:w="1513" w:type="dxa"/>
           </w:tcPr>
           <w:p>
+            <w:proofErr w:type="spellStart"/>
             <w:r>
               <w:t>b_W</w:t>
             </w:r>
+            <w:proofErr w:type="spellEnd"/>
           </w:p>
         </w:tc>
         <w:tc>
@@ -5468,9 +6285,11 @@
             <w:tcW w:w="1513" w:type="dxa"/>
           </w:tcPr>
           <w:p>
+            <w:proofErr w:type="spellStart"/>
             <w:r>
               <w:t>a_Var_ELN</w:t>
             </w:r>
+            <w:proofErr w:type="spellEnd"/>
           </w:p>
         </w:tc>
         <w:tc>
@@ -5540,9 +6359,11 @@
             <w:tcW w:w="1513" w:type="dxa"/>
           </w:tcPr>
           <w:p>
+            <w:proofErr w:type="spellStart"/>
             <w:r>
               <w:t>a_Var_ELC</w:t>
             </w:r>
+            <w:proofErr w:type="spellEnd"/>
           </w:p>
         </w:tc>
         <w:tc>
@@ -5612,9 +6433,11 @@
             <w:tcW w:w="1513" w:type="dxa"/>
           </w:tcPr>
           <w:p>
+            <w:proofErr w:type="spellStart"/>
             <w:r>
               <w:t>a_Var_GYR</w:t>
             </w:r>
+            <w:proofErr w:type="spellEnd"/>
           </w:p>
         </w:tc>
         <w:tc>
@@ -5684,9 +6507,11 @@
             <w:tcW w:w="1513" w:type="dxa"/>
           </w:tcPr>
           <w:p>
+            <w:proofErr w:type="spellStart"/>
             <w:r>
               <w:t>a_Var_GYN</w:t>
             </w:r>
+            <w:proofErr w:type="spellEnd"/>
           </w:p>
         </w:tc>
         <w:tc>
@@ -5756,9 +6581,11 @@
             <w:tcW w:w="1513" w:type="dxa"/>
           </w:tcPr>
           <w:p>
+            <w:proofErr w:type="spellStart"/>
             <w:r>
               <w:t>a_Var_KRA</w:t>
             </w:r>
+            <w:proofErr w:type="spellEnd"/>
           </w:p>
         </w:tc>
         <w:tc>
@@ -5828,9 +6655,11 @@
             <w:tcW w:w="1513" w:type="dxa"/>
           </w:tcPr>
           <w:p>
+            <w:proofErr w:type="spellStart"/>
             <w:r>
               <w:t>a_Var_PRM</w:t>
             </w:r>
+            <w:proofErr w:type="spellEnd"/>
           </w:p>
         </w:tc>
         <w:tc>
@@ -5900,9 +6729,11 @@
             <w:tcW w:w="1513" w:type="dxa"/>
           </w:tcPr>
           <w:p>
+            <w:proofErr w:type="spellStart"/>
             <w:r>
               <w:t>sigma_Species</w:t>
             </w:r>
+            <w:proofErr w:type="spellEnd"/>
           </w:p>
         </w:tc>
         <w:tc>
@@ -6065,7 +6896,15 @@
         </w:numPr>
       </w:pPr>
       <w:r>
-        <w:t>3000 iter, 1500 warmup.</w:t>
+        <w:t xml:space="preserve">3000 </w:t>
+      </w:r>
+      <w:proofErr w:type="spellStart"/>
+      <w:r>
+        <w:t>iter</w:t>
+      </w:r>
+      <w:proofErr w:type="spellEnd"/>
+      <w:r>
+        <w:t>, 1500 warmup.</w:t>
       </w:r>
     </w:p>
     <w:p>
@@ -6088,8 +6927,21 @@
           <w:numId w:val="17"/>
         </w:numPr>
       </w:pPr>
-      <w:r>
-        <w:t>Fairly strong autocorrelation between a and b_T (0.57).</w:t>
+      <w:proofErr w:type="gramStart"/>
+      <w:r>
+        <w:t>Fairly strong</w:t>
+      </w:r>
+      <w:proofErr w:type="gramEnd"/>
+      <w:r>
+        <w:t xml:space="preserve"> autocorrelation between a and </w:t>
+      </w:r>
+      <w:proofErr w:type="spellStart"/>
+      <w:r>
+        <w:t>b_T</w:t>
+      </w:r>
+      <w:proofErr w:type="spellEnd"/>
+      <w:r>
+        <w:t xml:space="preserve"> (0.57).</w:t>
       </w:r>
     </w:p>
     <w:p>
@@ -6112,8 +6964,13 @@
           <w:numId w:val="17"/>
         </w:numPr>
       </w:pPr>
-      <w:r>
-        <w:t>Treedepth all ok.</w:t>
+      <w:proofErr w:type="spellStart"/>
+      <w:r>
+        <w:t>Treedepth</w:t>
+      </w:r>
+      <w:proofErr w:type="spellEnd"/>
+      <w:r>
+        <w:t xml:space="preserve"> all ok.</w:t>
       </w:r>
     </w:p>
     <w:p>
@@ -6244,12 +7101,14 @@
                 <w:b/>
               </w:rPr>
             </w:pPr>
+            <w:proofErr w:type="spellStart"/>
             <w:r>
               <w:rPr>
                 <w:b/>
               </w:rPr>
               <w:t>N_eff</w:t>
             </w:r>
+            <w:proofErr w:type="spellEnd"/>
           </w:p>
         </w:tc>
         <w:tc>
@@ -6262,12 +7121,14 @@
                 <w:b/>
               </w:rPr>
             </w:pPr>
+            <w:proofErr w:type="spellStart"/>
             <w:r>
               <w:rPr>
                 <w:b/>
               </w:rPr>
               <w:t>R_hat</w:t>
             </w:r>
+            <w:proofErr w:type="spellEnd"/>
           </w:p>
         </w:tc>
       </w:tr>
@@ -6349,9 +7210,11 @@
             <w:tcW w:w="1513" w:type="dxa"/>
           </w:tcPr>
           <w:p>
+            <w:proofErr w:type="spellStart"/>
             <w:r>
               <w:t>b_W</w:t>
             </w:r>
+            <w:proofErr w:type="spellEnd"/>
           </w:p>
         </w:tc>
         <w:tc>
@@ -6421,9 +7284,11 @@
             <w:tcW w:w="1513" w:type="dxa"/>
           </w:tcPr>
           <w:p>
+            <w:proofErr w:type="spellStart"/>
             <w:r>
               <w:t>b_T</w:t>
             </w:r>
+            <w:proofErr w:type="spellEnd"/>
           </w:p>
         </w:tc>
         <w:tc>
@@ -6581,7 +7446,15 @@
         <w:t>6000</w:t>
       </w:r>
       <w:r>
-        <w:t xml:space="preserve"> iter, </w:t>
+        <w:t xml:space="preserve"> </w:t>
+      </w:r>
+      <w:proofErr w:type="spellStart"/>
+      <w:r>
+        <w:t>iter</w:t>
+      </w:r>
+      <w:proofErr w:type="spellEnd"/>
+      <w:r>
+        <w:t xml:space="preserve">, </w:t>
       </w:r>
       <w:r>
         <w:t>3000</w:t>
@@ -6598,8 +7471,13 @@
           <w:numId w:val="17"/>
         </w:numPr>
       </w:pPr>
-      <w:r>
-        <w:t>Adapt_delta = 0.90.</w:t>
+      <w:proofErr w:type="spellStart"/>
+      <w:r>
+        <w:t>Adapt_delta</w:t>
+      </w:r>
+      <w:proofErr w:type="spellEnd"/>
+      <w:r>
+        <w:t xml:space="preserve"> = 0.90.</w:t>
       </w:r>
     </w:p>
     <w:p>
@@ -6622,9 +7500,11 @@
           <w:numId w:val="17"/>
         </w:numPr>
       </w:pPr>
+      <w:proofErr w:type="gramStart"/>
       <w:r>
         <w:t>422</w:t>
       </w:r>
+      <w:proofErr w:type="gramEnd"/>
       <w:r>
         <w:t xml:space="preserve"> divergent iterations.</w:t>
       </w:r>
@@ -6638,7 +7518,15 @@
         </w:numPr>
       </w:pPr>
       <w:r>
-        <w:t>E-BFMI and treedepth ok.</w:t>
+        <w:t xml:space="preserve">E-BFMI and </w:t>
+      </w:r>
+      <w:proofErr w:type="spellStart"/>
+      <w:r>
+        <w:t>treedepth</w:t>
+      </w:r>
+      <w:proofErr w:type="spellEnd"/>
+      <w:r>
+        <w:t xml:space="preserve"> ok.</w:t>
       </w:r>
     </w:p>
     <w:p>
@@ -6652,11 +7540,21 @@
       <w:r>
         <w:t xml:space="preserve">Strong autocorrelation between </w:t>
       </w:r>
-      <w:r>
-        <w:t xml:space="preserve">a and </w:t>
-      </w:r>
-      <w:r>
-        <w:t xml:space="preserve">b_W </w:t>
+      <w:proofErr w:type="gramStart"/>
+      <w:r>
+        <w:t>a and</w:t>
+      </w:r>
+      <w:proofErr w:type="gramEnd"/>
+      <w:r>
+        <w:t xml:space="preserve"> </w:t>
+      </w:r>
+      <w:proofErr w:type="spellStart"/>
+      <w:r>
+        <w:t>b_W</w:t>
+      </w:r>
+      <w:proofErr w:type="spellEnd"/>
+      <w:r>
+        <w:t xml:space="preserve"> </w:t>
       </w:r>
       <w:r>
         <w:t xml:space="preserve">(-0.88) </w:t>
@@ -6664,9 +7562,11 @@
       <w:r>
         <w:t xml:space="preserve">and </w:t>
       </w:r>
+      <w:proofErr w:type="spellStart"/>
       <w:r>
         <w:t>b_T</w:t>
       </w:r>
+      <w:proofErr w:type="spellEnd"/>
       <w:r>
         <w:t xml:space="preserve"> (-0.52)</w:t>
       </w:r>
@@ -6790,12 +7690,14 @@
                 <w:b/>
               </w:rPr>
             </w:pPr>
+            <w:proofErr w:type="spellStart"/>
             <w:r>
               <w:rPr>
                 <w:b/>
               </w:rPr>
               <w:t>N_eff</w:t>
             </w:r>
+            <w:proofErr w:type="spellEnd"/>
           </w:p>
         </w:tc>
         <w:tc>
@@ -6808,12 +7710,14 @@
                 <w:b/>
               </w:rPr>
             </w:pPr>
+            <w:proofErr w:type="spellStart"/>
             <w:r>
               <w:rPr>
                 <w:b/>
               </w:rPr>
               <w:t>R_hat</w:t>
             </w:r>
+            <w:proofErr w:type="spellEnd"/>
           </w:p>
         </w:tc>
       </w:tr>
@@ -6895,9 +7799,11 @@
             <w:tcW w:w="1513" w:type="dxa"/>
           </w:tcPr>
           <w:p>
+            <w:proofErr w:type="spellStart"/>
             <w:r>
               <w:t>b_W</w:t>
             </w:r>
+            <w:proofErr w:type="spellEnd"/>
           </w:p>
         </w:tc>
         <w:tc>
@@ -6967,9 +7873,11 @@
             <w:tcW w:w="1513" w:type="dxa"/>
           </w:tcPr>
           <w:p>
+            <w:proofErr w:type="spellStart"/>
             <w:r>
               <w:t>b_T</w:t>
             </w:r>
+            <w:proofErr w:type="spellEnd"/>
           </w:p>
         </w:tc>
         <w:tc>
@@ -7124,7 +8032,15 @@
         </w:numPr>
       </w:pPr>
       <w:r>
-        <w:t>6000 iter, 3000 warmup.</w:t>
+        <w:t xml:space="preserve">6000 </w:t>
+      </w:r>
+      <w:proofErr w:type="spellStart"/>
+      <w:r>
+        <w:t>iter</w:t>
+      </w:r>
+      <w:proofErr w:type="spellEnd"/>
+      <w:r>
+        <w:t>, 3000 warmup.</w:t>
       </w:r>
     </w:p>
     <w:p>
@@ -7135,8 +8051,13 @@
           <w:numId w:val="21"/>
         </w:numPr>
       </w:pPr>
-      <w:r>
-        <w:t>Adapt_delta = 0.90.</w:t>
+      <w:proofErr w:type="spellStart"/>
+      <w:r>
+        <w:t>Adapt_delta</w:t>
+      </w:r>
+      <w:proofErr w:type="spellEnd"/>
+      <w:r>
+        <w:t xml:space="preserve"> = 0.90.</w:t>
       </w:r>
     </w:p>
     <w:p>
@@ -7159,8 +8080,13 @@
           <w:numId w:val="21"/>
         </w:numPr>
       </w:pPr>
-      <w:r>
-        <w:t>262 divergent iterations.</w:t>
+      <w:proofErr w:type="gramStart"/>
+      <w:r>
+        <w:t>262</w:t>
+      </w:r>
+      <w:proofErr w:type="gramEnd"/>
+      <w:r>
+        <w:t xml:space="preserve"> divergent iterations.</w:t>
       </w:r>
     </w:p>
     <w:p>
@@ -7172,7 +8098,15 @@
         </w:numPr>
       </w:pPr>
       <w:r>
-        <w:t>E-BFMI and treedepth ok.</w:t>
+        <w:t xml:space="preserve">E-BFMI and </w:t>
+      </w:r>
+      <w:proofErr w:type="spellStart"/>
+      <w:r>
+        <w:t>treedepth</w:t>
+      </w:r>
+      <w:proofErr w:type="spellEnd"/>
+      <w:r>
+        <w:t xml:space="preserve"> ok.</w:t>
       </w:r>
     </w:p>
     <w:p>
@@ -7184,7 +8118,47 @@
         </w:numPr>
       </w:pPr>
       <w:r>
-        <w:t>Some autocorrelation between a and b_W(-0.5) and b_T(0.45), and b_W and b_T(0.44).</w:t>
+        <w:t xml:space="preserve">Some autocorrelation between a and </w:t>
+      </w:r>
+      <w:proofErr w:type="spellStart"/>
+      <w:r>
+        <w:t>b_</w:t>
+      </w:r>
+      <w:proofErr w:type="gramStart"/>
+      <w:r>
+        <w:t>W</w:t>
+      </w:r>
+      <w:proofErr w:type="spellEnd"/>
+      <w:r>
+        <w:t>(</w:t>
+      </w:r>
+      <w:proofErr w:type="gramEnd"/>
+      <w:r>
+        <w:t xml:space="preserve">-0.5) and </w:t>
+      </w:r>
+      <w:proofErr w:type="spellStart"/>
+      <w:r>
+        <w:t>b_T</w:t>
+      </w:r>
+      <w:proofErr w:type="spellEnd"/>
+      <w:r>
+        <w:t xml:space="preserve">(0.45), and </w:t>
+      </w:r>
+      <w:proofErr w:type="spellStart"/>
+      <w:r>
+        <w:t>b_W</w:t>
+      </w:r>
+      <w:proofErr w:type="spellEnd"/>
+      <w:r>
+        <w:t xml:space="preserve"> and </w:t>
+      </w:r>
+      <w:proofErr w:type="spellStart"/>
+      <w:r>
+        <w:t>b_T</w:t>
+      </w:r>
+      <w:proofErr w:type="spellEnd"/>
+      <w:r>
+        <w:t>(0.44).</w:t>
       </w:r>
     </w:p>
     <w:tbl>
@@ -7303,12 +8277,14 @@
                 <w:b/>
               </w:rPr>
             </w:pPr>
+            <w:proofErr w:type="spellStart"/>
             <w:r>
               <w:rPr>
                 <w:b/>
               </w:rPr>
               <w:t>N_eff</w:t>
             </w:r>
+            <w:proofErr w:type="spellEnd"/>
           </w:p>
         </w:tc>
         <w:tc>
@@ -7321,12 +8297,14 @@
                 <w:b/>
               </w:rPr>
             </w:pPr>
+            <w:proofErr w:type="spellStart"/>
             <w:r>
               <w:rPr>
                 <w:b/>
               </w:rPr>
               <w:t>R_hat</w:t>
             </w:r>
+            <w:proofErr w:type="spellEnd"/>
           </w:p>
         </w:tc>
       </w:tr>
@@ -7408,9 +8386,11 @@
             <w:tcW w:w="1513" w:type="dxa"/>
           </w:tcPr>
           <w:p>
+            <w:proofErr w:type="spellStart"/>
             <w:r>
               <w:t>b_W</w:t>
             </w:r>
+            <w:proofErr w:type="spellEnd"/>
           </w:p>
         </w:tc>
         <w:tc>
@@ -7480,9 +8460,11 @@
             <w:tcW w:w="1513" w:type="dxa"/>
           </w:tcPr>
           <w:p>
+            <w:proofErr w:type="spellStart"/>
             <w:r>
               <w:t>b_T</w:t>
             </w:r>
+            <w:proofErr w:type="spellEnd"/>
           </w:p>
         </w:tc>
         <w:tc>
@@ -7638,7 +8620,15 @@
         </w:numPr>
       </w:pPr>
       <w:r>
-        <w:t>6000 iter, 3000 warmup.</w:t>
+        <w:t xml:space="preserve">6000 </w:t>
+      </w:r>
+      <w:proofErr w:type="spellStart"/>
+      <w:r>
+        <w:t>iter</w:t>
+      </w:r>
+      <w:proofErr w:type="spellEnd"/>
+      <w:r>
+        <w:t>, 3000 warmup.</w:t>
       </w:r>
     </w:p>
     <w:p>
@@ -7649,8 +8639,13 @@
           <w:numId w:val="22"/>
         </w:numPr>
       </w:pPr>
-      <w:r>
-        <w:t>Adapt_delta = 0.90.</w:t>
+      <w:proofErr w:type="spellStart"/>
+      <w:r>
+        <w:t>Adapt_delta</w:t>
+      </w:r>
+      <w:proofErr w:type="spellEnd"/>
+      <w:r>
+        <w:t xml:space="preserve"> = 0.90.</w:t>
       </w:r>
     </w:p>
     <w:p>
@@ -7673,8 +8668,13 @@
           <w:numId w:val="22"/>
         </w:numPr>
       </w:pPr>
-      <w:r>
-        <w:t>183 divergent iterations.</w:t>
+      <w:proofErr w:type="gramStart"/>
+      <w:r>
+        <w:t>183</w:t>
+      </w:r>
+      <w:proofErr w:type="gramEnd"/>
+      <w:r>
+        <w:t xml:space="preserve"> divergent iterations.</w:t>
       </w:r>
     </w:p>
     <w:p>
@@ -7686,7 +8686,15 @@
         </w:numPr>
       </w:pPr>
       <w:r>
-        <w:t>E-BFMI and treedepth ok.</w:t>
+        <w:t xml:space="preserve">E-BFMI and </w:t>
+      </w:r>
+      <w:proofErr w:type="spellStart"/>
+      <w:r>
+        <w:t>treedepth</w:t>
+      </w:r>
+      <w:proofErr w:type="spellEnd"/>
+      <w:r>
+        <w:t xml:space="preserve"> ok.</w:t>
       </w:r>
     </w:p>
     <w:p>
@@ -7698,7 +8706,23 @@
         </w:numPr>
       </w:pPr>
       <w:r>
-        <w:t>Very strong autocorrelation between a and b_W (0.98).</w:t>
+        <w:t xml:space="preserve">Very strong autocorrelation between </w:t>
+      </w:r>
+      <w:proofErr w:type="gramStart"/>
+      <w:r>
+        <w:t>a and</w:t>
+      </w:r>
+      <w:proofErr w:type="gramEnd"/>
+      <w:r>
+        <w:t xml:space="preserve"> </w:t>
+      </w:r>
+      <w:proofErr w:type="spellStart"/>
+      <w:r>
+        <w:t>b_W</w:t>
+      </w:r>
+      <w:proofErr w:type="spellEnd"/>
+      <w:r>
+        <w:t xml:space="preserve"> (0.98).</w:t>
       </w:r>
     </w:p>
     <w:tbl>
@@ -7817,12 +8841,14 @@
                 <w:b/>
               </w:rPr>
             </w:pPr>
+            <w:proofErr w:type="spellStart"/>
             <w:r>
               <w:rPr>
                 <w:b/>
               </w:rPr>
               <w:t>N_eff</w:t>
             </w:r>
+            <w:proofErr w:type="spellEnd"/>
           </w:p>
         </w:tc>
         <w:tc>
@@ -7835,12 +8861,14 @@
                 <w:b/>
               </w:rPr>
             </w:pPr>
+            <w:proofErr w:type="spellStart"/>
             <w:r>
               <w:rPr>
                 <w:b/>
               </w:rPr>
               <w:t>R_hat</w:t>
             </w:r>
+            <w:proofErr w:type="spellEnd"/>
           </w:p>
         </w:tc>
       </w:tr>
@@ -7922,9 +8950,11 @@
             <w:tcW w:w="1513" w:type="dxa"/>
           </w:tcPr>
           <w:p>
+            <w:proofErr w:type="spellStart"/>
             <w:r>
               <w:t>b_W</w:t>
             </w:r>
+            <w:proofErr w:type="spellEnd"/>
           </w:p>
         </w:tc>
         <w:tc>
@@ -7994,9 +9024,11 @@
             <w:tcW w:w="1513" w:type="dxa"/>
           </w:tcPr>
           <w:p>
+            <w:proofErr w:type="spellStart"/>
             <w:r>
               <w:t>b_T</w:t>
             </w:r>
+            <w:proofErr w:type="spellEnd"/>
           </w:p>
         </w:tc>
         <w:tc>
@@ -8151,7 +9183,15 @@
         </w:numPr>
       </w:pPr>
       <w:r>
-        <w:t>6000 iter, 3000 warmup.</w:t>
+        <w:t xml:space="preserve">6000 </w:t>
+      </w:r>
+      <w:proofErr w:type="spellStart"/>
+      <w:r>
+        <w:t>iter</w:t>
+      </w:r>
+      <w:proofErr w:type="spellEnd"/>
+      <w:r>
+        <w:t>, 3000 warmup.</w:t>
       </w:r>
     </w:p>
     <w:p>
@@ -8162,8 +9202,13 @@
           <w:numId w:val="23"/>
         </w:numPr>
       </w:pPr>
-      <w:r>
-        <w:t>Adapt_delta = 0.90.</w:t>
+      <w:proofErr w:type="spellStart"/>
+      <w:r>
+        <w:t>Adapt_delta</w:t>
+      </w:r>
+      <w:proofErr w:type="spellEnd"/>
+      <w:r>
+        <w:t xml:space="preserve"> = 0.90.</w:t>
       </w:r>
     </w:p>
     <w:p>
@@ -8187,7 +9232,15 @@
         </w:numPr>
       </w:pPr>
       <w:r>
-        <w:t>E-BFMI and treedepth OK.</w:t>
+        <w:t xml:space="preserve">E-BFMI and </w:t>
+      </w:r>
+      <w:proofErr w:type="spellStart"/>
+      <w:r>
+        <w:t>treedepth</w:t>
+      </w:r>
+      <w:proofErr w:type="spellEnd"/>
+      <w:r>
+        <w:t xml:space="preserve"> OK.</w:t>
       </w:r>
     </w:p>
     <w:p>
@@ -8198,8 +9251,13 @@
           <w:numId w:val="23"/>
         </w:numPr>
       </w:pPr>
-      <w:r>
-        <w:t>249 divergent iterations.</w:t>
+      <w:proofErr w:type="gramStart"/>
+      <w:r>
+        <w:t>249</w:t>
+      </w:r>
+      <w:proofErr w:type="gramEnd"/>
+      <w:r>
+        <w:t xml:space="preserve"> divergent iterations.</w:t>
       </w:r>
     </w:p>
     <w:p>
@@ -8211,7 +9269,15 @@
         </w:numPr>
       </w:pPr>
       <w:r>
-        <w:t>Strong autocorrelation between b_W and a (0.93).</w:t>
+        <w:t xml:space="preserve">Strong autocorrelation between </w:t>
+      </w:r>
+      <w:proofErr w:type="spellStart"/>
+      <w:r>
+        <w:t>b_W</w:t>
+      </w:r>
+      <w:proofErr w:type="spellEnd"/>
+      <w:r>
+        <w:t xml:space="preserve"> and a (0.93).</w:t>
       </w:r>
     </w:p>
     <w:tbl>
@@ -8330,12 +9396,14 @@
                 <w:b/>
               </w:rPr>
             </w:pPr>
+            <w:proofErr w:type="spellStart"/>
             <w:r>
               <w:rPr>
                 <w:b/>
               </w:rPr>
               <w:t>N_eff</w:t>
             </w:r>
+            <w:proofErr w:type="spellEnd"/>
           </w:p>
         </w:tc>
         <w:tc>
@@ -8348,12 +9416,14 @@
                 <w:b/>
               </w:rPr>
             </w:pPr>
+            <w:proofErr w:type="spellStart"/>
             <w:r>
               <w:rPr>
                 <w:b/>
               </w:rPr>
               <w:t>R_hat</w:t>
             </w:r>
+            <w:proofErr w:type="spellEnd"/>
           </w:p>
         </w:tc>
       </w:tr>
@@ -8435,9 +9505,11 @@
             <w:tcW w:w="1513" w:type="dxa"/>
           </w:tcPr>
           <w:p>
+            <w:proofErr w:type="spellStart"/>
             <w:r>
               <w:t>b_W</w:t>
             </w:r>
+            <w:proofErr w:type="spellEnd"/>
           </w:p>
         </w:tc>
         <w:tc>
@@ -8507,9 +9579,11 @@
             <w:tcW w:w="1513" w:type="dxa"/>
           </w:tcPr>
           <w:p>
+            <w:proofErr w:type="spellStart"/>
             <w:r>
               <w:t>b_T</w:t>
             </w:r>
+            <w:proofErr w:type="spellEnd"/>
           </w:p>
         </w:tc>
         <w:tc>
@@ -8664,7 +9738,15 @@
         </w:numPr>
       </w:pPr>
       <w:r>
-        <w:t>6000 iter, 3000 warmup.</w:t>
+        <w:t xml:space="preserve">6000 </w:t>
+      </w:r>
+      <w:proofErr w:type="spellStart"/>
+      <w:r>
+        <w:t>iter</w:t>
+      </w:r>
+      <w:proofErr w:type="spellEnd"/>
+      <w:r>
+        <w:t>, 3000 warmup.</w:t>
       </w:r>
     </w:p>
     <w:p>
@@ -8675,8 +9757,13 @@
           <w:numId w:val="24"/>
         </w:numPr>
       </w:pPr>
-      <w:r>
-        <w:t>Adapt_delta = 0.90.</w:t>
+      <w:proofErr w:type="spellStart"/>
+      <w:r>
+        <w:t>Adapt_delta</w:t>
+      </w:r>
+      <w:proofErr w:type="spellEnd"/>
+      <w:r>
+        <w:t xml:space="preserve"> = 0.90.</w:t>
       </w:r>
     </w:p>
     <w:p>
@@ -8700,7 +9787,15 @@
         </w:numPr>
       </w:pPr>
       <w:r>
-        <w:t>E-BFMI and treedepth OK.</w:t>
+        <w:t xml:space="preserve">E-BFMI and </w:t>
+      </w:r>
+      <w:proofErr w:type="spellStart"/>
+      <w:r>
+        <w:t>treedepth</w:t>
+      </w:r>
+      <w:proofErr w:type="spellEnd"/>
+      <w:r>
+        <w:t xml:space="preserve"> OK.</w:t>
       </w:r>
     </w:p>
     <w:p>
@@ -8711,8 +9806,13 @@
           <w:numId w:val="24"/>
         </w:numPr>
       </w:pPr>
-      <w:r>
-        <w:t>33 divergent iterations.</w:t>
+      <w:proofErr w:type="gramStart"/>
+      <w:r>
+        <w:t>33</w:t>
+      </w:r>
+      <w:proofErr w:type="gramEnd"/>
+      <w:r>
+        <w:t xml:space="preserve"> divergent iterations.</w:t>
       </w:r>
     </w:p>
     <w:p>
@@ -8724,7 +9824,23 @@
         </w:numPr>
       </w:pPr>
       <w:r>
-        <w:t xml:space="preserve">Strong autocorrelation between a and b_W (0.93). </w:t>
+        <w:t xml:space="preserve">Strong autocorrelation between </w:t>
+      </w:r>
+      <w:proofErr w:type="gramStart"/>
+      <w:r>
+        <w:t>a and</w:t>
+      </w:r>
+      <w:proofErr w:type="gramEnd"/>
+      <w:r>
+        <w:t xml:space="preserve"> </w:t>
+      </w:r>
+      <w:proofErr w:type="spellStart"/>
+      <w:r>
+        <w:t>b_W</w:t>
+      </w:r>
+      <w:proofErr w:type="spellEnd"/>
+      <w:r>
+        <w:t xml:space="preserve"> (0.93). </w:t>
       </w:r>
     </w:p>
     <w:tbl>
@@ -8843,12 +9959,14 @@
                 <w:b/>
               </w:rPr>
             </w:pPr>
+            <w:proofErr w:type="spellStart"/>
             <w:r>
               <w:rPr>
                 <w:b/>
               </w:rPr>
               <w:t>N_eff</w:t>
             </w:r>
+            <w:proofErr w:type="spellEnd"/>
           </w:p>
         </w:tc>
         <w:tc>
@@ -8861,12 +9979,14 @@
                 <w:b/>
               </w:rPr>
             </w:pPr>
+            <w:proofErr w:type="spellStart"/>
             <w:r>
               <w:rPr>
                 <w:b/>
               </w:rPr>
               <w:t>R_hat</w:t>
             </w:r>
+            <w:proofErr w:type="spellEnd"/>
           </w:p>
         </w:tc>
       </w:tr>
@@ -8948,9 +10068,11 @@
             <w:tcW w:w="1513" w:type="dxa"/>
           </w:tcPr>
           <w:p>
+            <w:proofErr w:type="spellStart"/>
             <w:r>
               <w:t>b_W</w:t>
             </w:r>
+            <w:proofErr w:type="spellEnd"/>
           </w:p>
         </w:tc>
         <w:tc>
@@ -9020,9 +10142,11 @@
             <w:tcW w:w="1513" w:type="dxa"/>
           </w:tcPr>
           <w:p>
+            <w:proofErr w:type="spellStart"/>
             <w:r>
               <w:t>b_T</w:t>
             </w:r>
+            <w:proofErr w:type="spellEnd"/>
           </w:p>
         </w:tc>
         <w:tc>
@@ -9185,7 +10309,15 @@
         </w:numPr>
       </w:pPr>
       <w:r>
-        <w:t>3000 iter, 1500 warmup.</w:t>
+        <w:t xml:space="preserve">3000 </w:t>
+      </w:r>
+      <w:proofErr w:type="spellStart"/>
+      <w:r>
+        <w:t>iter</w:t>
+      </w:r>
+      <w:proofErr w:type="spellEnd"/>
+      <w:r>
+        <w:t>, 1500 warmup.</w:t>
       </w:r>
     </w:p>
     <w:p>
@@ -9196,8 +10328,13 @@
           <w:numId w:val="25"/>
         </w:numPr>
       </w:pPr>
-      <w:r>
-        <w:t>Adapt_delta = 0.90.</w:t>
+      <w:proofErr w:type="spellStart"/>
+      <w:r>
+        <w:t>Adapt_delta</w:t>
+      </w:r>
+      <w:proofErr w:type="spellEnd"/>
+      <w:r>
+        <w:t xml:space="preserve"> = 0.90.</w:t>
       </w:r>
     </w:p>
     <w:p>
@@ -9220,9 +10357,14 @@
           <w:numId w:val="25"/>
         </w:numPr>
       </w:pPr>
+      <w:proofErr w:type="gramStart"/>
       <w:r>
         <w:lastRenderedPageBreak/>
-        <w:t>0 divergent iterations.</w:t>
+        <w:t>0</w:t>
+      </w:r>
+      <w:proofErr w:type="gramEnd"/>
+      <w:r>
+        <w:t xml:space="preserve"> divergent iterations.</w:t>
       </w:r>
     </w:p>
     <w:p>
@@ -9234,7 +10376,15 @@
         </w:numPr>
       </w:pPr>
       <w:r>
-        <w:t>E-BFMI and treedepth ok.</w:t>
+        <w:t xml:space="preserve">E-BFMI and </w:t>
+      </w:r>
+      <w:proofErr w:type="spellStart"/>
+      <w:r>
+        <w:t>treedepth</w:t>
+      </w:r>
+      <w:proofErr w:type="spellEnd"/>
+      <w:r>
+        <w:t xml:space="preserve"> ok.</w:t>
       </w:r>
     </w:p>
     <w:p>
@@ -9246,7 +10396,23 @@
         </w:numPr>
       </w:pPr>
       <w:r>
-        <w:t>Some autocorrelation between a and b_T(0.63).</w:t>
+        <w:t xml:space="preserve">Some autocorrelation between a and </w:t>
+      </w:r>
+      <w:proofErr w:type="spellStart"/>
+      <w:r>
+        <w:t>b_</w:t>
+      </w:r>
+      <w:proofErr w:type="gramStart"/>
+      <w:r>
+        <w:t>T</w:t>
+      </w:r>
+      <w:proofErr w:type="spellEnd"/>
+      <w:r>
+        <w:t>(</w:t>
+      </w:r>
+      <w:proofErr w:type="gramEnd"/>
+      <w:r>
+        <w:t>0.63).</w:t>
       </w:r>
     </w:p>
     <w:tbl>
@@ -9365,12 +10531,14 @@
                 <w:b/>
               </w:rPr>
             </w:pPr>
+            <w:proofErr w:type="spellStart"/>
             <w:r>
               <w:rPr>
                 <w:b/>
               </w:rPr>
               <w:t>N_eff</w:t>
             </w:r>
+            <w:proofErr w:type="spellEnd"/>
           </w:p>
         </w:tc>
         <w:tc>
@@ -9383,12 +10551,14 @@
                 <w:b/>
               </w:rPr>
             </w:pPr>
+            <w:proofErr w:type="spellStart"/>
             <w:r>
               <w:rPr>
                 <w:b/>
               </w:rPr>
               <w:t>R_hat</w:t>
             </w:r>
+            <w:proofErr w:type="spellEnd"/>
           </w:p>
         </w:tc>
       </w:tr>
@@ -9470,9 +10640,11 @@
             <w:tcW w:w="1513" w:type="dxa"/>
           </w:tcPr>
           <w:p>
+            <w:proofErr w:type="spellStart"/>
             <w:r>
               <w:t>b_T</w:t>
             </w:r>
+            <w:proofErr w:type="spellEnd"/>
           </w:p>
         </w:tc>
         <w:tc>
@@ -9627,7 +10799,15 @@
         </w:numPr>
       </w:pPr>
       <w:r>
-        <w:t>6000 iter, 30</w:t>
+        <w:t xml:space="preserve">6000 </w:t>
+      </w:r>
+      <w:proofErr w:type="spellStart"/>
+      <w:r>
+        <w:t>iter</w:t>
+      </w:r>
+      <w:proofErr w:type="spellEnd"/>
+      <w:r>
+        <w:t>, 30</w:t>
       </w:r>
       <w:r>
         <w:t>0</w:t>
@@ -9644,8 +10824,13 @@
           <w:numId w:val="26"/>
         </w:numPr>
       </w:pPr>
-      <w:r>
-        <w:t>Adapt_delta = 0.90.</w:t>
+      <w:proofErr w:type="spellStart"/>
+      <w:r>
+        <w:t>Adapt_delta</w:t>
+      </w:r>
+      <w:proofErr w:type="spellEnd"/>
+      <w:r>
+        <w:t xml:space="preserve"> = 0.90.</w:t>
       </w:r>
     </w:p>
     <w:p>
@@ -9668,8 +10853,13 @@
           <w:numId w:val="26"/>
         </w:numPr>
       </w:pPr>
-      <w:r>
-        <w:t>25 divergent iterations.</w:t>
+      <w:proofErr w:type="gramStart"/>
+      <w:r>
+        <w:t>25</w:t>
+      </w:r>
+      <w:proofErr w:type="gramEnd"/>
+      <w:r>
+        <w:t xml:space="preserve"> divergent iterations.</w:t>
       </w:r>
     </w:p>
     <w:p>
@@ -9692,8 +10882,13 @@
           <w:numId w:val="26"/>
         </w:numPr>
       </w:pPr>
-      <w:r>
-        <w:t>Treedepth ok.</w:t>
+      <w:proofErr w:type="spellStart"/>
+      <w:r>
+        <w:t>Treedepth</w:t>
+      </w:r>
+      <w:proofErr w:type="spellEnd"/>
+      <w:r>
+        <w:t xml:space="preserve"> ok.</w:t>
       </w:r>
     </w:p>
     <w:p>
@@ -9705,7 +10900,23 @@
         </w:numPr>
       </w:pPr>
       <w:r>
-        <w:t>Very strong autocorrelation between a and b_T(-0.85).</w:t>
+        <w:t xml:space="preserve">Very strong autocorrelation between a and </w:t>
+      </w:r>
+      <w:proofErr w:type="spellStart"/>
+      <w:r>
+        <w:t>b_</w:t>
+      </w:r>
+      <w:proofErr w:type="gramStart"/>
+      <w:r>
+        <w:t>T</w:t>
+      </w:r>
+      <w:proofErr w:type="spellEnd"/>
+      <w:r>
+        <w:t>(</w:t>
+      </w:r>
+      <w:proofErr w:type="gramEnd"/>
+      <w:r>
+        <w:t>-0.85).</w:t>
       </w:r>
     </w:p>
     <w:tbl>
@@ -9824,12 +11035,14 @@
                 <w:b/>
               </w:rPr>
             </w:pPr>
+            <w:proofErr w:type="spellStart"/>
             <w:r>
               <w:rPr>
                 <w:b/>
               </w:rPr>
               <w:t>N_eff</w:t>
             </w:r>
+            <w:proofErr w:type="spellEnd"/>
           </w:p>
         </w:tc>
         <w:tc>
@@ -9842,12 +11055,14 @@
                 <w:b/>
               </w:rPr>
             </w:pPr>
+            <w:proofErr w:type="spellStart"/>
             <w:r>
               <w:rPr>
                 <w:b/>
               </w:rPr>
               <w:t>R_hat</w:t>
             </w:r>
+            <w:proofErr w:type="spellEnd"/>
           </w:p>
         </w:tc>
       </w:tr>
@@ -9929,9 +11144,11 @@
             <w:tcW w:w="1513" w:type="dxa"/>
           </w:tcPr>
           <w:p>
+            <w:proofErr w:type="spellStart"/>
             <w:r>
               <w:t>b_T</w:t>
             </w:r>
+            <w:proofErr w:type="spellEnd"/>
           </w:p>
         </w:tc>
         <w:tc>
@@ -10086,7 +11303,15 @@
         </w:numPr>
       </w:pPr>
       <w:r>
-        <w:t>6000 iter, 30</w:t>
+        <w:t xml:space="preserve">6000 </w:t>
+      </w:r>
+      <w:proofErr w:type="spellStart"/>
+      <w:r>
+        <w:t>iter</w:t>
+      </w:r>
+      <w:proofErr w:type="spellEnd"/>
+      <w:r>
+        <w:t>, 30</w:t>
       </w:r>
       <w:r>
         <w:t>00 warmup.</w:t>
@@ -10100,8 +11325,13 @@
           <w:numId w:val="27"/>
         </w:numPr>
       </w:pPr>
-      <w:r>
-        <w:t>Adapt_delta = 0.90.</w:t>
+      <w:proofErr w:type="spellStart"/>
+      <w:r>
+        <w:t>Adapt_delta</w:t>
+      </w:r>
+      <w:proofErr w:type="spellEnd"/>
+      <w:r>
+        <w:t xml:space="preserve"> = 0.90.</w:t>
       </w:r>
     </w:p>
     <w:p>
@@ -10124,8 +11354,13 @@
           <w:numId w:val="27"/>
         </w:numPr>
       </w:pPr>
-      <w:r>
-        <w:t>63 divergent iterations.</w:t>
+      <w:proofErr w:type="gramStart"/>
+      <w:r>
+        <w:t>63</w:t>
+      </w:r>
+      <w:proofErr w:type="gramEnd"/>
+      <w:r>
+        <w:t xml:space="preserve"> divergent iterations.</w:t>
       </w:r>
     </w:p>
     <w:p>
@@ -10137,7 +11372,15 @@
         </w:numPr>
       </w:pPr>
       <w:r>
-        <w:t>E-BFMI and treedepth OK.</w:t>
+        <w:t xml:space="preserve">E-BFMI and </w:t>
+      </w:r>
+      <w:proofErr w:type="spellStart"/>
+      <w:r>
+        <w:t>treedepth</w:t>
+      </w:r>
+      <w:proofErr w:type="spellEnd"/>
+      <w:r>
+        <w:t xml:space="preserve"> OK.</w:t>
       </w:r>
     </w:p>
     <w:p>
@@ -10149,7 +11392,23 @@
         </w:numPr>
       </w:pPr>
       <w:r>
-        <w:t>Very strong autocorrelation between a and b_T(0.88).</w:t>
+        <w:t xml:space="preserve">Very strong autocorrelation between a and </w:t>
+      </w:r>
+      <w:proofErr w:type="spellStart"/>
+      <w:r>
+        <w:t>b_</w:t>
+      </w:r>
+      <w:proofErr w:type="gramStart"/>
+      <w:r>
+        <w:t>T</w:t>
+      </w:r>
+      <w:proofErr w:type="spellEnd"/>
+      <w:r>
+        <w:t>(</w:t>
+      </w:r>
+      <w:proofErr w:type="gramEnd"/>
+      <w:r>
+        <w:t>0.88).</w:t>
       </w:r>
     </w:p>
     <w:tbl>
@@ -10268,12 +11527,14 @@
                 <w:b/>
               </w:rPr>
             </w:pPr>
+            <w:proofErr w:type="spellStart"/>
             <w:r>
               <w:rPr>
                 <w:b/>
               </w:rPr>
               <w:t>N_eff</w:t>
             </w:r>
+            <w:proofErr w:type="spellEnd"/>
           </w:p>
         </w:tc>
         <w:tc>
@@ -10286,12 +11547,14 @@
                 <w:b/>
               </w:rPr>
             </w:pPr>
+            <w:proofErr w:type="spellStart"/>
             <w:r>
               <w:rPr>
                 <w:b/>
               </w:rPr>
               <w:t>R_hat</w:t>
             </w:r>
+            <w:proofErr w:type="spellEnd"/>
           </w:p>
         </w:tc>
       </w:tr>
@@ -10373,9 +11636,11 @@
             <w:tcW w:w="1513" w:type="dxa"/>
           </w:tcPr>
           <w:p>
+            <w:proofErr w:type="spellStart"/>
             <w:r>
               <w:t>b_T</w:t>
             </w:r>
+            <w:proofErr w:type="spellEnd"/>
           </w:p>
         </w:tc>
         <w:tc>
@@ -10530,7 +11795,15 @@
         </w:numPr>
       </w:pPr>
       <w:r>
-        <w:t>6000 iter, 30</w:t>
+        <w:t xml:space="preserve">6000 </w:t>
+      </w:r>
+      <w:proofErr w:type="spellStart"/>
+      <w:r>
+        <w:t>iter</w:t>
+      </w:r>
+      <w:proofErr w:type="spellEnd"/>
+      <w:r>
+        <w:t>, 30</w:t>
       </w:r>
       <w:r>
         <w:t>00 warmup.</w:t>
@@ -10544,8 +11817,13 @@
           <w:numId w:val="28"/>
         </w:numPr>
       </w:pPr>
-      <w:r>
-        <w:t>Adapt_delta = 0.90.</w:t>
+      <w:proofErr w:type="spellStart"/>
+      <w:r>
+        <w:t>Adapt_delta</w:t>
+      </w:r>
+      <w:proofErr w:type="spellEnd"/>
+      <w:r>
+        <w:t xml:space="preserve"> = 0.90.</w:t>
       </w:r>
     </w:p>
     <w:p>
@@ -10568,8 +11846,13 @@
           <w:numId w:val="28"/>
         </w:numPr>
       </w:pPr>
-      <w:r>
-        <w:t>29 divergent iterations.</w:t>
+      <w:proofErr w:type="gramStart"/>
+      <w:r>
+        <w:t>29</w:t>
+      </w:r>
+      <w:proofErr w:type="gramEnd"/>
+      <w:r>
+        <w:t xml:space="preserve"> divergent iterations.</w:t>
       </w:r>
     </w:p>
     <w:p>
@@ -10581,7 +11864,15 @@
         </w:numPr>
       </w:pPr>
       <w:r>
-        <w:t>E-BFMI and treedepth OK.</w:t>
+        <w:t xml:space="preserve">E-BFMI and </w:t>
+      </w:r>
+      <w:proofErr w:type="spellStart"/>
+      <w:r>
+        <w:t>treedepth</w:t>
+      </w:r>
+      <w:proofErr w:type="spellEnd"/>
+      <w:r>
+        <w:t xml:space="preserve"> OK.</w:t>
       </w:r>
     </w:p>
     <w:p>
@@ -10593,7 +11884,23 @@
         </w:numPr>
       </w:pPr>
       <w:r>
-        <w:t>Very strong autocorrelation between a and b_T(-0.89).</w:t>
+        <w:t xml:space="preserve">Very strong autocorrelation between a and </w:t>
+      </w:r>
+      <w:proofErr w:type="spellStart"/>
+      <w:r>
+        <w:t>b_</w:t>
+      </w:r>
+      <w:proofErr w:type="gramStart"/>
+      <w:r>
+        <w:t>T</w:t>
+      </w:r>
+      <w:proofErr w:type="spellEnd"/>
+      <w:r>
+        <w:t>(</w:t>
+      </w:r>
+      <w:proofErr w:type="gramEnd"/>
+      <w:r>
+        <w:t>-0.89).</w:t>
       </w:r>
     </w:p>
     <w:tbl>
@@ -10712,12 +12019,14 @@
                 <w:b/>
               </w:rPr>
             </w:pPr>
+            <w:proofErr w:type="spellStart"/>
             <w:r>
               <w:rPr>
                 <w:b/>
               </w:rPr>
               <w:t>N_eff</w:t>
             </w:r>
+            <w:proofErr w:type="spellEnd"/>
           </w:p>
         </w:tc>
         <w:tc>
@@ -10730,12 +12039,14 @@
                 <w:b/>
               </w:rPr>
             </w:pPr>
+            <w:proofErr w:type="spellStart"/>
             <w:r>
               <w:rPr>
                 <w:b/>
               </w:rPr>
               <w:t>R_hat</w:t>
             </w:r>
+            <w:proofErr w:type="spellEnd"/>
           </w:p>
         </w:tc>
       </w:tr>
@@ -10817,9 +12128,11 @@
             <w:tcW w:w="1513" w:type="dxa"/>
           </w:tcPr>
           <w:p>
+            <w:proofErr w:type="spellStart"/>
             <w:r>
               <w:t>b_T</w:t>
             </w:r>
+            <w:proofErr w:type="spellEnd"/>
           </w:p>
         </w:tc>
         <w:tc>
@@ -10974,7 +12287,15 @@
         </w:numPr>
       </w:pPr>
       <w:r>
-        <w:t>6000 iter, 3000 warmup.</w:t>
+        <w:t xml:space="preserve">6000 </w:t>
+      </w:r>
+      <w:proofErr w:type="spellStart"/>
+      <w:r>
+        <w:t>iter</w:t>
+      </w:r>
+      <w:proofErr w:type="spellEnd"/>
+      <w:r>
+        <w:t>, 3000 warmup.</w:t>
       </w:r>
     </w:p>
     <w:p>
@@ -10985,8 +12306,13 @@
           <w:numId w:val="29"/>
         </w:numPr>
       </w:pPr>
-      <w:r>
-        <w:t>Adapt_delta = 0.90.</w:t>
+      <w:proofErr w:type="spellStart"/>
+      <w:r>
+        <w:t>Adapt_delta</w:t>
+      </w:r>
+      <w:proofErr w:type="spellEnd"/>
+      <w:r>
+        <w:t xml:space="preserve"> = 0.90.</w:t>
       </w:r>
     </w:p>
     <w:p>
@@ -11009,8 +12335,13 @@
           <w:numId w:val="29"/>
         </w:numPr>
       </w:pPr>
-      <w:r>
-        <w:t>90 divergent iterations.</w:t>
+      <w:proofErr w:type="gramStart"/>
+      <w:r>
+        <w:t>90</w:t>
+      </w:r>
+      <w:proofErr w:type="gramEnd"/>
+      <w:r>
+        <w:t xml:space="preserve"> divergent iterations.</w:t>
       </w:r>
     </w:p>
     <w:p>
@@ -11022,7 +12353,15 @@
         </w:numPr>
       </w:pPr>
       <w:r>
-        <w:t>E-BFMI and treedepth OK.</w:t>
+        <w:t xml:space="preserve">E-BFMI and </w:t>
+      </w:r>
+      <w:proofErr w:type="spellStart"/>
+      <w:r>
+        <w:t>treedepth</w:t>
+      </w:r>
+      <w:proofErr w:type="spellEnd"/>
+      <w:r>
+        <w:t xml:space="preserve"> OK.</w:t>
       </w:r>
     </w:p>
     <w:p>
@@ -11034,7 +12373,15 @@
         </w:numPr>
       </w:pPr>
       <w:r>
-        <w:t>Low autocorrelatin.</w:t>
+        <w:t xml:space="preserve">Low </w:t>
+      </w:r>
+      <w:proofErr w:type="spellStart"/>
+      <w:r>
+        <w:t>autocorrelatin</w:t>
+      </w:r>
+      <w:proofErr w:type="spellEnd"/>
+      <w:r>
+        <w:t>.</w:t>
       </w:r>
     </w:p>
     <w:tbl>
@@ -11153,12 +12500,14 @@
                 <w:b/>
               </w:rPr>
             </w:pPr>
+            <w:proofErr w:type="spellStart"/>
             <w:r>
               <w:rPr>
                 <w:b/>
               </w:rPr>
               <w:t>N_eff</w:t>
             </w:r>
+            <w:proofErr w:type="spellEnd"/>
           </w:p>
         </w:tc>
         <w:tc>
@@ -11171,12 +12520,14 @@
                 <w:b/>
               </w:rPr>
             </w:pPr>
+            <w:proofErr w:type="spellStart"/>
             <w:r>
               <w:rPr>
                 <w:b/>
               </w:rPr>
               <w:t>R_hat</w:t>
             </w:r>
+            <w:proofErr w:type="spellEnd"/>
           </w:p>
         </w:tc>
       </w:tr>
@@ -11258,9 +12609,11 @@
             <w:tcW w:w="1513" w:type="dxa"/>
           </w:tcPr>
           <w:p>
+            <w:proofErr w:type="spellStart"/>
             <w:r>
               <w:t>b_T</w:t>
             </w:r>
+            <w:proofErr w:type="spellEnd"/>
           </w:p>
         </w:tc>
         <w:tc>
@@ -11415,7 +12768,15 @@
         </w:numPr>
       </w:pPr>
       <w:r>
-        <w:t>3000 iter, 1500 warmup.</w:t>
+        <w:t xml:space="preserve">3000 </w:t>
+      </w:r>
+      <w:proofErr w:type="spellStart"/>
+      <w:r>
+        <w:t>iter</w:t>
+      </w:r>
+      <w:proofErr w:type="spellEnd"/>
+      <w:r>
+        <w:t>, 1500 warmup.</w:t>
       </w:r>
     </w:p>
     <w:p>
@@ -11426,8 +12787,13 @@
           <w:numId w:val="30"/>
         </w:numPr>
       </w:pPr>
-      <w:r>
-        <w:t>Adapt_delta = 0.90.</w:t>
+      <w:proofErr w:type="spellStart"/>
+      <w:r>
+        <w:t>Adapt_delta</w:t>
+      </w:r>
+      <w:proofErr w:type="spellEnd"/>
+      <w:r>
+        <w:t xml:space="preserve"> = 0.90.</w:t>
       </w:r>
     </w:p>
     <w:p>
@@ -11450,8 +12816,13 @@
           <w:numId w:val="30"/>
         </w:numPr>
       </w:pPr>
-      <w:r>
-        <w:t>0 divergent iterations.</w:t>
+      <w:proofErr w:type="gramStart"/>
+      <w:r>
+        <w:t>0</w:t>
+      </w:r>
+      <w:proofErr w:type="gramEnd"/>
+      <w:r>
+        <w:t xml:space="preserve"> divergent iterations.</w:t>
       </w:r>
     </w:p>
     <w:p>
@@ -11463,7 +12834,15 @@
         </w:numPr>
       </w:pPr>
       <w:r>
-        <w:t>E-BMFI and treedepth OK.</w:t>
+        <w:t xml:space="preserve">E-BMFI and </w:t>
+      </w:r>
+      <w:proofErr w:type="spellStart"/>
+      <w:r>
+        <w:t>treedepth</w:t>
+      </w:r>
+      <w:proofErr w:type="spellEnd"/>
+      <w:r>
+        <w:t xml:space="preserve"> OK.</w:t>
       </w:r>
     </w:p>
     <w:p>
@@ -11475,7 +12854,15 @@
         </w:numPr>
       </w:pPr>
       <w:r>
-        <w:t>Some autocorrelation between b_T and sigma (0.53).</w:t>
+        <w:t xml:space="preserve">Some autocorrelation between </w:t>
+      </w:r>
+      <w:proofErr w:type="spellStart"/>
+      <w:r>
+        <w:t>b_T</w:t>
+      </w:r>
+      <w:proofErr w:type="spellEnd"/>
+      <w:r>
+        <w:t xml:space="preserve"> and sigma (0.53).</w:t>
       </w:r>
     </w:p>
     <w:tbl>
@@ -11594,12 +12981,14 @@
                 <w:b/>
               </w:rPr>
             </w:pPr>
+            <w:proofErr w:type="spellStart"/>
             <w:r>
               <w:rPr>
                 <w:b/>
               </w:rPr>
               <w:t>N_eff</w:t>
             </w:r>
+            <w:proofErr w:type="spellEnd"/>
           </w:p>
         </w:tc>
         <w:tc>
@@ -11612,12 +13001,14 @@
                 <w:b/>
               </w:rPr>
             </w:pPr>
+            <w:proofErr w:type="spellStart"/>
             <w:r>
               <w:rPr>
                 <w:b/>
               </w:rPr>
               <w:t>R_hat</w:t>
             </w:r>
+            <w:proofErr w:type="spellEnd"/>
           </w:p>
         </w:tc>
       </w:tr>
@@ -11699,9 +13090,11 @@
             <w:tcW w:w="1513" w:type="dxa"/>
           </w:tcPr>
           <w:p>
+            <w:proofErr w:type="spellStart"/>
             <w:r>
               <w:t>b_T</w:t>
             </w:r>
+            <w:proofErr w:type="spellEnd"/>
           </w:p>
         </w:tc>
         <w:tc>
@@ -11855,8 +13248,27 @@
           <w:numId w:val="31"/>
         </w:numPr>
       </w:pPr>
-      <w:r>
-        <w:t>3000 iter, 1500 warmup.</w:t>
+      <w:proofErr w:type="gramStart"/>
+      <w:r>
+        <w:t>10000</w:t>
+      </w:r>
+      <w:proofErr w:type="gramEnd"/>
+      <w:r>
+        <w:t xml:space="preserve"> </w:t>
+      </w:r>
+      <w:proofErr w:type="spellStart"/>
+      <w:r>
+        <w:t>iter</w:t>
+      </w:r>
+      <w:proofErr w:type="spellEnd"/>
+      <w:r>
+        <w:t xml:space="preserve">, </w:t>
+      </w:r>
+      <w:r>
+        <w:t>5000</w:t>
+      </w:r>
+      <w:r>
+        <w:t xml:space="preserve"> warmup.</w:t>
       </w:r>
     </w:p>
     <w:p>
@@ -11880,7 +13292,15 @@
         </w:numPr>
       </w:pPr>
       <w:r>
-        <w:t>E-BFMI and treedepth ok.</w:t>
+        <w:t xml:space="preserve">E-BFMI and </w:t>
+      </w:r>
+      <w:proofErr w:type="spellStart"/>
+      <w:r>
+        <w:t>treedepth</w:t>
+      </w:r>
+      <w:proofErr w:type="spellEnd"/>
+      <w:r>
+        <w:t xml:space="preserve"> ok.</w:t>
       </w:r>
     </w:p>
     <w:p>
@@ -11891,8 +13311,13 @@
           <w:numId w:val="31"/>
         </w:numPr>
       </w:pPr>
-      <w:r>
-        <w:t>0 divergent iterations.</w:t>
+      <w:proofErr w:type="gramStart"/>
+      <w:r>
+        <w:t>0</w:t>
+      </w:r>
+      <w:proofErr w:type="gramEnd"/>
+      <w:r>
+        <w:t xml:space="preserve"> divergent iterations.</w:t>
       </w:r>
     </w:p>
     <w:p>
@@ -12023,12 +13448,14 @@
                 <w:b/>
               </w:rPr>
             </w:pPr>
+            <w:proofErr w:type="spellStart"/>
             <w:r>
               <w:rPr>
                 <w:b/>
               </w:rPr>
               <w:t>N_eff</w:t>
             </w:r>
+            <w:proofErr w:type="spellEnd"/>
           </w:p>
         </w:tc>
         <w:tc>
@@ -12041,12 +13468,14 @@
                 <w:b/>
               </w:rPr>
             </w:pPr>
+            <w:proofErr w:type="spellStart"/>
             <w:r>
               <w:rPr>
                 <w:b/>
               </w:rPr>
               <w:t>R_hat</w:t>
             </w:r>
+            <w:proofErr w:type="spellEnd"/>
           </w:p>
         </w:tc>
       </w:tr>
@@ -12067,7 +13496,7 @@
           </w:tcPr>
           <w:p>
             <w:r>
-              <w:t>0.1859</w:t>
+              <w:t>0.1861</w:t>
             </w:r>
           </w:p>
         </w:tc>
@@ -12087,7 +13516,7 @@
           </w:tcPr>
           <w:p>
             <w:r>
-              <w:t>0.1804</w:t>
+              <w:t>0.1801</w:t>
             </w:r>
           </w:p>
         </w:tc>
@@ -12107,7 +13536,7 @@
           </w:tcPr>
           <w:p>
             <w:r>
-              <w:t>1500</w:t>
+              <w:t>5000</w:t>
             </w:r>
           </w:p>
         </w:tc>
@@ -12117,7 +13546,7 @@
           </w:tcPr>
           <w:p>
             <w:r>
-              <w:t>1.0002</w:t>
+              <w:t>0.9998</w:t>
             </w:r>
           </w:p>
         </w:tc>
@@ -12149,7 +13578,7 @@
           </w:tcPr>
           <w:p>
             <w:r>
-              <w:t>0.0030</w:t>
+              <w:t>0.0029</w:t>
             </w:r>
           </w:p>
         </w:tc>
@@ -12159,7 +13588,7 @@
           </w:tcPr>
           <w:p>
             <w:r>
-              <w:t>-0.0103</w:t>
+              <w:t>-0.0106</w:t>
             </w:r>
           </w:p>
         </w:tc>
@@ -12169,7 +13598,7 @@
           </w:tcPr>
           <w:p>
             <w:r>
-              <w:t>0.0011</w:t>
+              <w:t>0.0010</w:t>
             </w:r>
           </w:p>
         </w:tc>
@@ -12179,7 +13608,7 @@
           </w:tcPr>
           <w:p>
             <w:r>
-              <w:t>1148</w:t>
+              <w:t>5000</w:t>
             </w:r>
           </w:p>
         </w:tc>
@@ -12189,7 +13618,7 @@
           </w:tcPr>
           <w:p>
             <w:r>
-              <w:t>1.0008</w:t>
+              <w:t>0.9999</w:t>
             </w:r>
           </w:p>
         </w:tc>
@@ -12211,7 +13640,7 @@
           </w:tcPr>
           <w:p>
             <w:r>
-              <w:t>0.0269</w:t>
+              <w:t>0.0295</w:t>
             </w:r>
           </w:p>
         </w:tc>
@@ -12221,7 +13650,7 @@
           </w:tcPr>
           <w:p>
             <w:r>
-              <w:t>0.0023</w:t>
+              <w:t>0.0022</w:t>
             </w:r>
           </w:p>
         </w:tc>
@@ -12231,7 +13660,7 @@
           </w:tcPr>
           <w:p>
             <w:r>
-              <w:t>0.0225</w:t>
+              <w:t>0.0251</w:t>
             </w:r>
           </w:p>
         </w:tc>
@@ -12241,7 +13670,7 @@
           </w:tcPr>
           <w:p>
             <w:r>
-              <w:t>0.0314</w:t>
+              <w:t>0.0336</w:t>
             </w:r>
           </w:p>
         </w:tc>
@@ -12251,7 +13680,7 @@
           </w:tcPr>
           <w:p>
             <w:r>
-              <w:t>1500</w:t>
+              <w:t>5000</w:t>
             </w:r>
           </w:p>
         </w:tc>
@@ -12261,7 +13690,7 @@
           </w:tcPr>
           <w:p>
             <w:r>
-              <w:t>0.9993</w:t>
+              <w:t>1.0007</w:t>
             </w:r>
           </w:p>
         </w:tc>
@@ -12285,7 +13714,15 @@
         </w:numPr>
       </w:pPr>
       <w:r>
-        <w:t>6000 iter, 3000 warmup.</w:t>
+        <w:t xml:space="preserve">6000 </w:t>
+      </w:r>
+      <w:proofErr w:type="spellStart"/>
+      <w:r>
+        <w:t>iter</w:t>
+      </w:r>
+      <w:proofErr w:type="spellEnd"/>
+      <w:r>
+        <w:t>, 3000 warmup.</w:t>
       </w:r>
     </w:p>
     <w:p>
@@ -12296,8 +13733,13 @@
           <w:numId w:val="32"/>
         </w:numPr>
       </w:pPr>
-      <w:r>
-        <w:t>Adapt_delta = 0.90.</w:t>
+      <w:proofErr w:type="spellStart"/>
+      <w:r>
+        <w:t>Adapt_delta</w:t>
+      </w:r>
+      <w:proofErr w:type="spellEnd"/>
+      <w:r>
+        <w:t xml:space="preserve"> = 0.90.</w:t>
       </w:r>
     </w:p>
     <w:p>
@@ -12321,7 +13763,15 @@
         </w:numPr>
       </w:pPr>
       <w:r>
-        <w:t>E-BFMI and treedepth OK.</w:t>
+        <w:t xml:space="preserve">E-BFMI and </w:t>
+      </w:r>
+      <w:proofErr w:type="spellStart"/>
+      <w:r>
+        <w:t>treedepth</w:t>
+      </w:r>
+      <w:proofErr w:type="spellEnd"/>
+      <w:r>
+        <w:t xml:space="preserve"> OK.</w:t>
       </w:r>
     </w:p>
     <w:p>
@@ -12332,8 +13782,13 @@
           <w:numId w:val="32"/>
         </w:numPr>
       </w:pPr>
-      <w:r>
-        <w:t xml:space="preserve">9 divergent transitions. </w:t>
+      <w:proofErr w:type="gramStart"/>
+      <w:r>
+        <w:t>9</w:t>
+      </w:r>
+      <w:proofErr w:type="gramEnd"/>
+      <w:r>
+        <w:t xml:space="preserve"> divergent transitions. </w:t>
       </w:r>
     </w:p>
     <w:p>
@@ -12345,7 +13800,15 @@
         </w:numPr>
       </w:pPr>
       <w:r>
-        <w:t>Autocorrelation between a and b (0.60).</w:t>
+        <w:t xml:space="preserve">Autocorrelation between </w:t>
+      </w:r>
+      <w:proofErr w:type="gramStart"/>
+      <w:r>
+        <w:t>a and</w:t>
+      </w:r>
+      <w:proofErr w:type="gramEnd"/>
+      <w:r>
+        <w:t xml:space="preserve"> b (0.60).</w:t>
       </w:r>
     </w:p>
     <w:tbl>
@@ -12465,12 +13928,14 @@
                 <w:b/>
               </w:rPr>
             </w:pPr>
+            <w:proofErr w:type="spellStart"/>
             <w:r>
               <w:rPr>
                 <w:b/>
               </w:rPr>
               <w:t>N_eff</w:t>
             </w:r>
+            <w:proofErr w:type="spellEnd"/>
           </w:p>
         </w:tc>
         <w:tc>
@@ -12483,12 +13948,14 @@
                 <w:b/>
               </w:rPr>
             </w:pPr>
+            <w:proofErr w:type="spellStart"/>
             <w:r>
               <w:rPr>
                 <w:b/>
               </w:rPr>
               <w:t>R_hat</w:t>
             </w:r>
+            <w:proofErr w:type="spellEnd"/>
           </w:p>
         </w:tc>
       </w:tr>
@@ -12726,7 +14193,15 @@
         </w:numPr>
       </w:pPr>
       <w:r>
-        <w:t>6000 iter, 3000 warmup.</w:t>
+        <w:t xml:space="preserve">6000 </w:t>
+      </w:r>
+      <w:proofErr w:type="spellStart"/>
+      <w:r>
+        <w:t>iter</w:t>
+      </w:r>
+      <w:proofErr w:type="spellEnd"/>
+      <w:r>
+        <w:t>, 3000 warmup.</w:t>
       </w:r>
     </w:p>
     <w:p>
@@ -12737,8 +14212,13 @@
           <w:numId w:val="33"/>
         </w:numPr>
       </w:pPr>
-      <w:r>
-        <w:t>Adapt_delta = 0.90.</w:t>
+      <w:proofErr w:type="spellStart"/>
+      <w:r>
+        <w:t>Adapt_delta</w:t>
+      </w:r>
+      <w:proofErr w:type="spellEnd"/>
+      <w:r>
+        <w:t xml:space="preserve"> = 0.90.</w:t>
       </w:r>
     </w:p>
     <w:p>
@@ -12762,7 +14242,15 @@
         </w:numPr>
       </w:pPr>
       <w:r>
-        <w:t>E-BFMI and treedepth OK.</w:t>
+        <w:t xml:space="preserve">E-BFMI and </w:t>
+      </w:r>
+      <w:proofErr w:type="spellStart"/>
+      <w:r>
+        <w:t>treedepth</w:t>
+      </w:r>
+      <w:proofErr w:type="spellEnd"/>
+      <w:r>
+        <w:t xml:space="preserve"> OK.</w:t>
       </w:r>
     </w:p>
     <w:p>
@@ -12773,8 +14261,13 @@
           <w:numId w:val="33"/>
         </w:numPr>
       </w:pPr>
-      <w:r>
-        <w:t>125 divergent iterations.</w:t>
+      <w:proofErr w:type="gramStart"/>
+      <w:r>
+        <w:t>125</w:t>
+      </w:r>
+      <w:proofErr w:type="gramEnd"/>
+      <w:r>
+        <w:t xml:space="preserve"> divergent iterations.</w:t>
       </w:r>
     </w:p>
     <w:p>
@@ -12786,7 +14279,15 @@
         </w:numPr>
       </w:pPr>
       <w:r>
-        <w:t>Autocorrelation between a and b (0.38).</w:t>
+        <w:t xml:space="preserve">Autocorrelation between </w:t>
+      </w:r>
+      <w:proofErr w:type="gramStart"/>
+      <w:r>
+        <w:t>a and</w:t>
+      </w:r>
+      <w:proofErr w:type="gramEnd"/>
+      <w:r>
+        <w:t xml:space="preserve"> b (0.38).</w:t>
       </w:r>
     </w:p>
     <w:tbl>
@@ -12905,12 +14406,14 @@
                 <w:b/>
               </w:rPr>
             </w:pPr>
+            <w:proofErr w:type="spellStart"/>
             <w:r>
               <w:rPr>
                 <w:b/>
               </w:rPr>
               <w:t>N_eff</w:t>
             </w:r>
+            <w:proofErr w:type="spellEnd"/>
           </w:p>
         </w:tc>
         <w:tc>
@@ -12923,12 +14426,14 @@
                 <w:b/>
               </w:rPr>
             </w:pPr>
+            <w:proofErr w:type="spellStart"/>
             <w:r>
               <w:rPr>
                 <w:b/>
               </w:rPr>
               <w:t>R_hat</w:t>
             </w:r>
+            <w:proofErr w:type="spellEnd"/>
           </w:p>
         </w:tc>
       </w:tr>
@@ -13167,7 +14672,15 @@
         </w:numPr>
       </w:pPr>
       <w:r>
-        <w:t>6000 iter, 3000 warmup.</w:t>
+        <w:t xml:space="preserve">6000 </w:t>
+      </w:r>
+      <w:proofErr w:type="spellStart"/>
+      <w:r>
+        <w:t>iter</w:t>
+      </w:r>
+      <w:proofErr w:type="spellEnd"/>
+      <w:r>
+        <w:t>, 3000 warmup.</w:t>
       </w:r>
     </w:p>
     <w:p>
@@ -13178,8 +14691,13 @@
           <w:numId w:val="34"/>
         </w:numPr>
       </w:pPr>
-      <w:r>
-        <w:t>Adapt_delta = 0.90.</w:t>
+      <w:proofErr w:type="spellStart"/>
+      <w:r>
+        <w:t>Adapt_delta</w:t>
+      </w:r>
+      <w:proofErr w:type="spellEnd"/>
+      <w:r>
+        <w:t xml:space="preserve"> = 0.90.</w:t>
       </w:r>
     </w:p>
     <w:p>
@@ -13203,7 +14721,15 @@
         </w:numPr>
       </w:pPr>
       <w:r>
-        <w:t>E-BFMI and treedepth OK.</w:t>
+        <w:t xml:space="preserve">E-BFMI and </w:t>
+      </w:r>
+      <w:proofErr w:type="spellStart"/>
+      <w:r>
+        <w:t>treedepth</w:t>
+      </w:r>
+      <w:proofErr w:type="spellEnd"/>
+      <w:r>
+        <w:t xml:space="preserve"> OK.</w:t>
       </w:r>
     </w:p>
     <w:p>
@@ -13214,8 +14740,13 @@
           <w:numId w:val="34"/>
         </w:numPr>
       </w:pPr>
-      <w:r>
-        <w:t>208 divergent iterations.</w:t>
+      <w:proofErr w:type="gramStart"/>
+      <w:r>
+        <w:t>208</w:t>
+      </w:r>
+      <w:proofErr w:type="gramEnd"/>
+      <w:r>
+        <w:t xml:space="preserve"> divergent iterations.</w:t>
       </w:r>
     </w:p>
     <w:p>
@@ -13227,7 +14758,15 @@
         </w:numPr>
       </w:pPr>
       <w:r>
-        <w:t>Autocorrelation between a and b (0.84).</w:t>
+        <w:t xml:space="preserve">Autocorrelation between </w:t>
+      </w:r>
+      <w:proofErr w:type="gramStart"/>
+      <w:r>
+        <w:t>a and</w:t>
+      </w:r>
+      <w:proofErr w:type="gramEnd"/>
+      <w:r>
+        <w:t xml:space="preserve"> b (0.84).</w:t>
       </w:r>
     </w:p>
     <w:tbl>
@@ -13346,12 +14885,14 @@
                 <w:b/>
               </w:rPr>
             </w:pPr>
+            <w:proofErr w:type="spellStart"/>
             <w:r>
               <w:rPr>
                 <w:b/>
               </w:rPr>
               <w:t>N_eff</w:t>
             </w:r>
+            <w:proofErr w:type="spellEnd"/>
           </w:p>
         </w:tc>
         <w:tc>
@@ -13364,12 +14905,14 @@
                 <w:b/>
               </w:rPr>
             </w:pPr>
+            <w:proofErr w:type="spellStart"/>
             <w:r>
               <w:rPr>
                 <w:b/>
               </w:rPr>
               <w:t>R_hat</w:t>
             </w:r>
+            <w:proofErr w:type="spellEnd"/>
           </w:p>
         </w:tc>
       </w:tr>
@@ -13608,7 +15151,15 @@
         </w:numPr>
       </w:pPr>
       <w:r>
-        <w:t>6000 iter, 3000 warmup.</w:t>
+        <w:t xml:space="preserve">6000 </w:t>
+      </w:r>
+      <w:proofErr w:type="spellStart"/>
+      <w:r>
+        <w:t>iter</w:t>
+      </w:r>
+      <w:proofErr w:type="spellEnd"/>
+      <w:r>
+        <w:t>, 3000 warmup.</w:t>
       </w:r>
     </w:p>
     <w:p>
@@ -13619,8 +15170,13 @@
           <w:numId w:val="35"/>
         </w:numPr>
       </w:pPr>
-      <w:r>
-        <w:t>Adapt_delta = 0.90.</w:t>
+      <w:proofErr w:type="spellStart"/>
+      <w:r>
+        <w:t>Adapt_delta</w:t>
+      </w:r>
+      <w:proofErr w:type="spellEnd"/>
+      <w:r>
+        <w:t xml:space="preserve"> = 0.90.</w:t>
       </w:r>
     </w:p>
     <w:p>
@@ -13644,7 +15200,15 @@
         </w:numPr>
       </w:pPr>
       <w:r>
-        <w:t>E-BFMI and treedepth OK.</w:t>
+        <w:t xml:space="preserve">E-BFMI and </w:t>
+      </w:r>
+      <w:proofErr w:type="spellStart"/>
+      <w:r>
+        <w:t>treedepth</w:t>
+      </w:r>
+      <w:proofErr w:type="spellEnd"/>
+      <w:r>
+        <w:t xml:space="preserve"> OK.</w:t>
       </w:r>
     </w:p>
     <w:p>
@@ -13655,8 +15219,13 @@
           <w:numId w:val="35"/>
         </w:numPr>
       </w:pPr>
-      <w:r>
-        <w:t>822 divergent iterations.</w:t>
+      <w:proofErr w:type="gramStart"/>
+      <w:r>
+        <w:t>822</w:t>
+      </w:r>
+      <w:proofErr w:type="gramEnd"/>
+      <w:r>
+        <w:t xml:space="preserve"> divergent iterations.</w:t>
       </w:r>
     </w:p>
     <w:p>
@@ -13668,7 +15237,15 @@
         </w:numPr>
       </w:pPr>
       <w:r>
-        <w:t>Autocorrelation between a and b (0.90).</w:t>
+        <w:t xml:space="preserve">Autocorrelation between </w:t>
+      </w:r>
+      <w:proofErr w:type="gramStart"/>
+      <w:r>
+        <w:t>a and</w:t>
+      </w:r>
+      <w:proofErr w:type="gramEnd"/>
+      <w:r>
+        <w:t xml:space="preserve"> b (0.90).</w:t>
       </w:r>
     </w:p>
     <w:tbl>
@@ -13787,12 +15364,14 @@
                 <w:b/>
               </w:rPr>
             </w:pPr>
+            <w:proofErr w:type="spellStart"/>
             <w:r>
               <w:rPr>
                 <w:b/>
               </w:rPr>
               <w:t>N_eff</w:t>
             </w:r>
+            <w:proofErr w:type="spellEnd"/>
           </w:p>
         </w:tc>
         <w:tc>
@@ -13805,12 +15384,14 @@
                 <w:b/>
               </w:rPr>
             </w:pPr>
+            <w:proofErr w:type="spellStart"/>
             <w:r>
               <w:rPr>
                 <w:b/>
               </w:rPr>
               <w:t>R_hat</w:t>
             </w:r>
+            <w:proofErr w:type="spellEnd"/>
           </w:p>
         </w:tc>
       </w:tr>
@@ -14049,7 +15630,15 @@
         </w:numPr>
       </w:pPr>
       <w:r>
-        <w:t>6000 iter, 3000 warmup.</w:t>
+        <w:t xml:space="preserve">6000 </w:t>
+      </w:r>
+      <w:proofErr w:type="spellStart"/>
+      <w:r>
+        <w:t>iter</w:t>
+      </w:r>
+      <w:proofErr w:type="spellEnd"/>
+      <w:r>
+        <w:t>, 3000 warmup.</w:t>
       </w:r>
     </w:p>
     <w:p>
@@ -14060,8 +15649,13 @@
           <w:numId w:val="36"/>
         </w:numPr>
       </w:pPr>
-      <w:r>
-        <w:t>Adapt_delta = 0.90.</w:t>
+      <w:proofErr w:type="spellStart"/>
+      <w:r>
+        <w:t>Adapt_delta</w:t>
+      </w:r>
+      <w:proofErr w:type="spellEnd"/>
+      <w:r>
+        <w:t xml:space="preserve"> = 0.90.</w:t>
       </w:r>
     </w:p>
     <w:p>
@@ -14086,7 +15680,15 @@
       </w:pPr>
       <w:r>
         <w:lastRenderedPageBreak/>
-        <w:t>E-BFMI and treedepth OK.</w:t>
+        <w:t xml:space="preserve">E-BFMI and </w:t>
+      </w:r>
+      <w:proofErr w:type="spellStart"/>
+      <w:r>
+        <w:t>treedepth</w:t>
+      </w:r>
+      <w:proofErr w:type="spellEnd"/>
+      <w:r>
+        <w:t xml:space="preserve"> OK.</w:t>
       </w:r>
     </w:p>
     <w:p>
@@ -14097,8 +15699,13 @@
           <w:numId w:val="36"/>
         </w:numPr>
       </w:pPr>
-      <w:r>
-        <w:t>83 divergent iterations.</w:t>
+      <w:proofErr w:type="gramStart"/>
+      <w:r>
+        <w:t>83</w:t>
+      </w:r>
+      <w:proofErr w:type="gramEnd"/>
+      <w:r>
+        <w:t xml:space="preserve"> divergent iterations.</w:t>
       </w:r>
     </w:p>
     <w:p>
@@ -14110,7 +15717,15 @@
         </w:numPr>
       </w:pPr>
       <w:r>
-        <w:t>Autocorrelation between a and b (-0.78).</w:t>
+        <w:t xml:space="preserve">Autocorrelation between </w:t>
+      </w:r>
+      <w:proofErr w:type="gramStart"/>
+      <w:r>
+        <w:t>a and</w:t>
+      </w:r>
+      <w:proofErr w:type="gramEnd"/>
+      <w:r>
+        <w:t xml:space="preserve"> b (-0.78).</w:t>
       </w:r>
     </w:p>
     <w:tbl>
@@ -14229,12 +15844,14 @@
                 <w:b/>
               </w:rPr>
             </w:pPr>
+            <w:proofErr w:type="spellStart"/>
             <w:r>
               <w:rPr>
                 <w:b/>
               </w:rPr>
               <w:t>N_eff</w:t>
             </w:r>
+            <w:proofErr w:type="spellEnd"/>
           </w:p>
         </w:tc>
         <w:tc>
@@ -14247,12 +15864,14 @@
                 <w:b/>
               </w:rPr>
             </w:pPr>
+            <w:proofErr w:type="spellStart"/>
             <w:r>
               <w:rPr>
                 <w:b/>
               </w:rPr>
               <w:t>R_hat</w:t>
             </w:r>
+            <w:proofErr w:type="spellEnd"/>
           </w:p>
         </w:tc>
       </w:tr>
@@ -14490,8 +16109,13 @@
           <w:numId w:val="37"/>
         </w:numPr>
       </w:pPr>
-      <w:r>
-        <w:t>Iter = 6000, warmup = 3000.</w:t>
+      <w:proofErr w:type="spellStart"/>
+      <w:r>
+        <w:t>Iter</w:t>
+      </w:r>
+      <w:proofErr w:type="spellEnd"/>
+      <w:r>
+        <w:t xml:space="preserve"> = 6000, warmup = 3000.</w:t>
       </w:r>
     </w:p>
     <w:p>
@@ -14502,8 +16126,13 @@
           <w:numId w:val="37"/>
         </w:numPr>
       </w:pPr>
-      <w:r>
-        <w:t>Adapt_delta = 0.90.</w:t>
+      <w:proofErr w:type="spellStart"/>
+      <w:r>
+        <w:t>Adapt_delta</w:t>
+      </w:r>
+      <w:proofErr w:type="spellEnd"/>
+      <w:r>
+        <w:t xml:space="preserve"> = 0.90.</w:t>
       </w:r>
     </w:p>
     <w:p>
@@ -14527,7 +16156,15 @@
         </w:numPr>
       </w:pPr>
       <w:r>
-        <w:t>E-BFMI and treedepth OK.</w:t>
+        <w:t xml:space="preserve">E-BFMI and </w:t>
+      </w:r>
+      <w:proofErr w:type="spellStart"/>
+      <w:r>
+        <w:t>treedepth</w:t>
+      </w:r>
+      <w:proofErr w:type="spellEnd"/>
+      <w:r>
+        <w:t xml:space="preserve"> OK.</w:t>
       </w:r>
     </w:p>
     <w:p>
@@ -14538,8 +16175,13 @@
           <w:numId w:val="37"/>
         </w:numPr>
       </w:pPr>
-      <w:r>
-        <w:t>102 divergent iterations.</w:t>
+      <w:proofErr w:type="gramStart"/>
+      <w:r>
+        <w:t>102</w:t>
+      </w:r>
+      <w:proofErr w:type="gramEnd"/>
+      <w:r>
+        <w:t xml:space="preserve"> divergent iterations.</w:t>
       </w:r>
     </w:p>
     <w:p>
@@ -14551,7 +16193,15 @@
         </w:numPr>
       </w:pPr>
       <w:r>
-        <w:t>Autocorrelation between a and b (-0.77).</w:t>
+        <w:t xml:space="preserve">Autocorrelation between </w:t>
+      </w:r>
+      <w:proofErr w:type="gramStart"/>
+      <w:r>
+        <w:t>a and</w:t>
+      </w:r>
+      <w:proofErr w:type="gramEnd"/>
+      <w:r>
+        <w:t xml:space="preserve"> b (-0.77).</w:t>
       </w:r>
     </w:p>
     <w:tbl>
@@ -14670,12 +16320,14 @@
                 <w:b/>
               </w:rPr>
             </w:pPr>
+            <w:proofErr w:type="spellStart"/>
             <w:r>
               <w:rPr>
                 <w:b/>
               </w:rPr>
               <w:t>N_eff</w:t>
             </w:r>
+            <w:proofErr w:type="spellEnd"/>
           </w:p>
         </w:tc>
         <w:tc>
@@ -14688,12 +16340,14 @@
                 <w:b/>
               </w:rPr>
             </w:pPr>
+            <w:proofErr w:type="spellStart"/>
             <w:r>
               <w:rPr>
                 <w:b/>
               </w:rPr>
               <w:t>R_hat</w:t>
             </w:r>
+            <w:proofErr w:type="spellEnd"/>
           </w:p>
         </w:tc>
       </w:tr>
@@ -20250,7 +21904,7 @@
 </file>
 
 <file path=customXml/itemProps1.xml><?xml version="1.0" encoding="utf-8"?>
-<ds:datastoreItem xmlns:ds="http://schemas.openxmlformats.org/officeDocument/2006/customXml" ds:itemID="{9280E958-1F68-4FAA-BC13-0EA0A82FE0E0}">
+<ds:datastoreItem xmlns:ds="http://schemas.openxmlformats.org/officeDocument/2006/customXml" ds:itemID="{C4E76C61-5D01-4D69-A4FB-63B3564C3DD8}">
   <ds:schemaRefs>
     <ds:schemaRef ds:uri="http://schemas.openxmlformats.org/officeDocument/2006/bibliography"/>
   </ds:schemaRefs>

</xml_diff>

<commit_message>
Fixed within species models with proper z-scores
</commit_message>
<xml_diff>
--- a/Paper/Bayesian Myctophids.docx
+++ b/Paper/Bayesian Myctophids.docx
@@ -3102,6 +3102,14 @@
     </w:p>
     <w:p>
       <w:pPr>
+        <w:pStyle w:val="Heading1"/>
+      </w:pPr>
+      <w:r>
+        <w:t>Among Species</w:t>
+      </w:r>
+    </w:p>
+    <w:p>
+      <w:pPr>
         <w:pStyle w:val="Heading2"/>
       </w:pPr>
       <w:r>
@@ -3423,6 +3431,7 @@
           </w:tcPr>
           <w:p>
             <w:r>
+              <w:lastRenderedPageBreak/>
               <w:t>b_W</w:t>
             </w:r>
           </w:p>
@@ -3567,7 +3576,6 @@
           </w:tcPr>
           <w:p>
             <w:r>
-              <w:lastRenderedPageBreak/>
               <w:t>a_Var_ELN</w:t>
             </w:r>
           </w:p>
@@ -5899,6 +5907,7 @@
           </w:tcPr>
           <w:p>
             <w:r>
+              <w:lastRenderedPageBreak/>
               <w:t>sigma_Species</w:t>
             </w:r>
           </w:p>
@@ -6040,6 +6049,14 @@
     <w:p/>
     <w:p>
       <w:pPr>
+        <w:pStyle w:val="Heading1"/>
+      </w:pPr>
+      <w:r>
+        <w:t>Within Species</w:t>
+      </w:r>
+    </w:p>
+    <w:p>
+      <w:pPr>
         <w:pStyle w:val="Heading2"/>
       </w:pPr>
       <w:r>
@@ -6063,7 +6080,16 @@
         </w:numPr>
       </w:pPr>
       <w:r>
-        <w:t>3000 iter, 1500 warmup.</w:t>
+        <w:t>6000</w:t>
+      </w:r>
+      <w:r>
+        <w:t xml:space="preserve"> iter, </w:t>
+      </w:r>
+      <w:r>
+        <w:t>3000</w:t>
+      </w:r>
+      <w:r>
+        <w:t xml:space="preserve"> warmup.</w:t>
       </w:r>
     </w:p>
     <w:p>
@@ -6087,7 +6113,10 @@
         </w:numPr>
       </w:pPr>
       <w:r>
-        <w:t>Fairly strong autocorrelation between a and b_T (0.57).</w:t>
+        <w:t xml:space="preserve">Fairly strong autocorrelation between </w:t>
+      </w:r>
+      <w:r>
+        <w:t>b_W and b_T (0.32) and b_T and sigma (-0.22).</w:t>
       </w:r>
     </w:p>
     <w:p>
@@ -6123,7 +6152,10 @@
         </w:numPr>
       </w:pPr>
       <w:r>
-        <w:t>No divergent iterations.</w:t>
+        <w:t>28</w:t>
+      </w:r>
+      <w:r>
+        <w:t xml:space="preserve"> divergent iterations.</w:t>
       </w:r>
     </w:p>
     <w:tbl>
@@ -6286,7 +6318,7 @@
           </w:tcPr>
           <w:p>
             <w:r>
-              <w:t>0.2139</w:t>
+              <w:t>0.2147</w:t>
             </w:r>
           </w:p>
         </w:tc>
@@ -6296,7 +6328,7 @@
           </w:tcPr>
           <w:p>
             <w:r>
-              <w:t>0.0067</w:t>
+              <w:t>0.0051</w:t>
             </w:r>
           </w:p>
         </w:tc>
@@ -6306,7 +6338,7 @@
           </w:tcPr>
           <w:p>
             <w:r>
-              <w:t>0.1998</w:t>
+              <w:t>0.2047</w:t>
             </w:r>
           </w:p>
         </w:tc>
@@ -6316,7 +6348,7 @@
           </w:tcPr>
           <w:p>
             <w:r>
-              <w:t>0.2261</w:t>
+              <w:t>0.2245</w:t>
             </w:r>
           </w:p>
         </w:tc>
@@ -6326,7 +6358,7 @@
           </w:tcPr>
           <w:p>
             <w:r>
-              <w:t>848</w:t>
+              <w:t>2692</w:t>
             </w:r>
           </w:p>
         </w:tc>
@@ -6336,7 +6368,7 @@
           </w:tcPr>
           <w:p>
             <w:r>
-              <w:t>0.9995</w:t>
+              <w:t>0.9997</w:t>
             </w:r>
           </w:p>
         </w:tc>
@@ -6358,7 +6390,7 @@
           </w:tcPr>
           <w:p>
             <w:r>
-              <w:t>0.0068</w:t>
+              <w:t>0.0017</w:t>
             </w:r>
           </w:p>
         </w:tc>
@@ -6368,7 +6400,7 @@
           </w:tcPr>
           <w:p>
             <w:r>
-              <w:t>0.0120</w:t>
+              <w:t>0.0055</w:t>
             </w:r>
           </w:p>
         </w:tc>
@@ -6378,7 +6410,7 @@
           </w:tcPr>
           <w:p>
             <w:r>
-              <w:t>-0.0197</w:t>
+              <w:t>-0.0085</w:t>
             </w:r>
           </w:p>
         </w:tc>
@@ -6388,7 +6420,7 @@
           </w:tcPr>
           <w:p>
             <w:r>
-              <w:t>0.0282</w:t>
+              <w:t>0.0131</w:t>
             </w:r>
           </w:p>
         </w:tc>
@@ -6398,7 +6430,7 @@
           </w:tcPr>
           <w:p>
             <w:r>
-              <w:t>1500</w:t>
+              <w:t>1562</w:t>
             </w:r>
           </w:p>
         </w:tc>
@@ -6408,7 +6440,7 @@
           </w:tcPr>
           <w:p>
             <w:r>
-              <w:t>1.0004</w:t>
+              <w:t>1.0001</w:t>
             </w:r>
           </w:p>
         </w:tc>
@@ -6430,7 +6462,7 @@
           </w:tcPr>
           <w:p>
             <w:r>
-              <w:t>0.0018</w:t>
+              <w:t>0.0021</w:t>
             </w:r>
           </w:p>
         </w:tc>
@@ -6440,7 +6472,7 @@
           </w:tcPr>
           <w:p>
             <w:r>
-              <w:t>0.0085</w:t>
+              <w:t>0.0052</w:t>
             </w:r>
           </w:p>
         </w:tc>
@@ -6450,7 +6482,7 @@
           </w:tcPr>
           <w:p>
             <w:r>
-              <w:t>-0.0154</w:t>
+              <w:t>-0.0081</w:t>
             </w:r>
           </w:p>
         </w:tc>
@@ -6460,7 +6492,7 @@
           </w:tcPr>
           <w:p>
             <w:r>
-              <w:t>0.0171</w:t>
+              <w:t>0.0019</w:t>
             </w:r>
           </w:p>
         </w:tc>
@@ -6470,7 +6502,7 @@
           </w:tcPr>
           <w:p>
             <w:r>
-              <w:t>466</w:t>
+              <w:t>332</w:t>
             </w:r>
           </w:p>
         </w:tc>
@@ -6480,7 +6512,7 @@
           </w:tcPr>
           <w:p>
             <w:r>
-              <w:t>1.0012</w:t>
+              <w:t>1.0020</w:t>
             </w:r>
           </w:p>
         </w:tc>
@@ -6502,7 +6534,7 @@
           </w:tcPr>
           <w:p>
             <w:r>
-              <w:t>0.0171</w:t>
+              <w:t>0.0156</w:t>
             </w:r>
           </w:p>
         </w:tc>
@@ -6512,7 +6544,7 @@
           </w:tcPr>
           <w:p>
             <w:r>
-              <w:t>0.0051</w:t>
+              <w:t>0.0055</w:t>
             </w:r>
           </w:p>
         </w:tc>
@@ -6522,7 +6554,7 @@
           </w:tcPr>
           <w:p>
             <w:r>
-              <w:t>0.0079</w:t>
+              <w:t>0.0037</w:t>
             </w:r>
           </w:p>
         </w:tc>
@@ -6532,7 +6564,7 @@
           </w:tcPr>
           <w:p>
             <w:r>
-              <w:t>0.0271</w:t>
+              <w:t>0.0249</w:t>
             </w:r>
           </w:p>
         </w:tc>
@@ -6542,7 +6574,7 @@
           </w:tcPr>
           <w:p>
             <w:r>
-              <w:t>850</w:t>
+              <w:t>498</w:t>
             </w:r>
           </w:p>
         </w:tc>
@@ -6552,7 +6584,7 @@
           </w:tcPr>
           <w:p>
             <w:r>
-              <w:t>0.9993</w:t>
+              <w:t>1.0003</w:t>
             </w:r>
           </w:p>
         </w:tc>
@@ -6621,7 +6653,7 @@
         </w:numPr>
       </w:pPr>
       <w:r>
-        <w:t>422</w:t>
+        <w:t>41</w:t>
       </w:r>
       <w:r>
         <w:t xml:space="preserve"> divergent iterations.</w:t>
@@ -6648,28 +6680,7 @@
         </w:numPr>
       </w:pPr>
       <w:r>
-        <w:t xml:space="preserve">Strong autocorrelation between </w:t>
-      </w:r>
-      <w:r>
-        <w:t xml:space="preserve">a and </w:t>
-      </w:r>
-      <w:r>
-        <w:t xml:space="preserve">b_W </w:t>
-      </w:r>
-      <w:r>
-        <w:t xml:space="preserve">(-0.88) </w:t>
-      </w:r>
-      <w:r>
-        <w:t xml:space="preserve">and </w:t>
-      </w:r>
-      <w:r>
-        <w:t>b_T</w:t>
-      </w:r>
-      <w:r>
-        <w:t xml:space="preserve"> (-0.52)</w:t>
-      </w:r>
-      <w:r>
-        <w:t>.</w:t>
+        <w:t>Some autocorrelation between b_T and b_W (0.14).</w:t>
       </w:r>
     </w:p>
     <w:tbl>
@@ -6832,7 +6843,7 @@
           </w:tcPr>
           <w:p>
             <w:r>
-              <w:t>0.1759</w:t>
+              <w:t>0.1689</w:t>
             </w:r>
           </w:p>
         </w:tc>
@@ -6842,7 +6853,7 @@
           </w:tcPr>
           <w:p>
             <w:r>
-              <w:t>0.0124</w:t>
+              <w:t>0.0032</w:t>
             </w:r>
           </w:p>
         </w:tc>
@@ -6852,7 +6863,7 @@
           </w:tcPr>
           <w:p>
             <w:r>
-              <w:t>0.1536</w:t>
+              <w:t>0.1627</w:t>
             </w:r>
           </w:p>
         </w:tc>
@@ -6862,7 +6873,7 @@
           </w:tcPr>
           <w:p>
             <w:r>
-              <w:t>0.2014</w:t>
+              <w:t>0.1752</w:t>
             </w:r>
           </w:p>
         </w:tc>
@@ -6872,7 +6883,7 @@
           </w:tcPr>
           <w:p>
             <w:r>
-              <w:t>89</w:t>
+              <w:t>2441</w:t>
             </w:r>
           </w:p>
         </w:tc>
@@ -6882,7 +6893,7 @@
           </w:tcPr>
           <w:p>
             <w:r>
-              <w:t>1.0292</w:t>
+              <w:t>1.0014</w:t>
             </w:r>
           </w:p>
         </w:tc>
@@ -6904,7 +6915,7 @@
           </w:tcPr>
           <w:p>
             <w:r>
-              <w:t>-0.0278</w:t>
+              <w:t>-0.0032</w:t>
             </w:r>
           </w:p>
         </w:tc>
@@ -6914,7 +6925,7 @@
           </w:tcPr>
           <w:p>
             <w:r>
-              <w:t>0.0333</w:t>
+              <w:t>0.0035</w:t>
             </w:r>
           </w:p>
         </w:tc>
@@ -6924,7 +6935,7 @@
           </w:tcPr>
           <w:p>
             <w:r>
-              <w:t>-0.0988</w:t>
+              <w:t>-0.0102</w:t>
             </w:r>
           </w:p>
         </w:tc>
@@ -6934,7 +6945,7 @@
           </w:tcPr>
           <w:p>
             <w:r>
-              <w:t>0.0294</w:t>
+              <w:t>0.0034</w:t>
             </w:r>
           </w:p>
         </w:tc>
@@ -6944,7 +6955,7 @@
           </w:tcPr>
           <w:p>
             <w:r>
-              <w:t>112</w:t>
+              <w:t>2387</w:t>
             </w:r>
           </w:p>
         </w:tc>
@@ -6954,7 +6965,7 @@
           </w:tcPr>
           <w:p>
             <w:r>
-              <w:t>1.0143</w:t>
+              <w:t>0.9997</w:t>
             </w:r>
           </w:p>
         </w:tc>
@@ -6976,7 +6987,7 @@
           </w:tcPr>
           <w:p>
             <w:r>
-              <w:t>0.0010</w:t>
+              <w:t>0.0001</w:t>
             </w:r>
           </w:p>
         </w:tc>
@@ -6986,7 +6997,7 @@
           </w:tcPr>
           <w:p>
             <w:r>
-              <w:t>0.0051</w:t>
+              <w:t>0.0027</w:t>
             </w:r>
           </w:p>
         </w:tc>
@@ -6996,7 +7007,7 @@
           </w:tcPr>
           <w:p>
             <w:r>
-              <w:t>-0.0091</w:t>
+              <w:t>-0.0054</w:t>
             </w:r>
           </w:p>
         </w:tc>
@@ -7006,7 +7017,7 @@
           </w:tcPr>
           <w:p>
             <w:r>
-              <w:t>0.0118</w:t>
+              <w:t>0.0052</w:t>
             </w:r>
           </w:p>
         </w:tc>
@@ -7016,7 +7027,7 @@
           </w:tcPr>
           <w:p>
             <w:r>
-              <w:t>255</w:t>
+              <w:t>483</w:t>
             </w:r>
           </w:p>
         </w:tc>
@@ -7026,7 +7037,7 @@
           </w:tcPr>
           <w:p>
             <w:r>
-              <w:t>1.0157</w:t>
+              <w:t>1.0022</w:t>
             </w:r>
           </w:p>
         </w:tc>
@@ -7058,7 +7069,7 @@
           </w:tcPr>
           <w:p>
             <w:r>
-              <w:t>0.0035</w:t>
+              <w:t>0.0037</w:t>
             </w:r>
           </w:p>
         </w:tc>
@@ -7068,7 +7079,7 @@
           </w:tcPr>
           <w:p>
             <w:r>
-              <w:t>0.0020</w:t>
+              <w:t>0.0009</w:t>
             </w:r>
           </w:p>
         </w:tc>
@@ -7078,7 +7089,7 @@
           </w:tcPr>
           <w:p>
             <w:r>
-              <w:t>0.0127</w:t>
+              <w:t>0.0131</w:t>
             </w:r>
           </w:p>
         </w:tc>
@@ -7088,7 +7099,7 @@
           </w:tcPr>
           <w:p>
             <w:r>
-              <w:t>87</w:t>
+              <w:t>146</w:t>
             </w:r>
           </w:p>
         </w:tc>
@@ -7098,7 +7109,7 @@
           </w:tcPr>
           <w:p>
             <w:r>
-              <w:t>1.0304</w:t>
+              <w:t>1.0020</w:t>
             </w:r>
           </w:p>
         </w:tc>
@@ -7158,7 +7169,10 @@
         </w:numPr>
       </w:pPr>
       <w:r>
-        <w:t>262 divergent iterations.</w:t>
+        <w:t>84</w:t>
+      </w:r>
+      <w:r>
+        <w:t xml:space="preserve"> divergent iterations.</w:t>
       </w:r>
     </w:p>
     <w:p>
@@ -7182,7 +7196,10 @@
         </w:numPr>
       </w:pPr>
       <w:r>
-        <w:t>Some autocorrelation between a and b_W(-0.5) and b_T(0.45), and b_W and b_T(0.44).</w:t>
+        <w:t xml:space="preserve">Some autocorrelation between </w:t>
+      </w:r>
+      <w:r>
+        <w:t>b_W and b_T (0.58)</w:t>
       </w:r>
     </w:p>
     <w:tbl>
@@ -7345,7 +7362,7 @@
           </w:tcPr>
           <w:p>
             <w:r>
-              <w:t>0.2162</w:t>
+              <w:t>0.2071</w:t>
             </w:r>
           </w:p>
         </w:tc>
@@ -7355,7 +7372,7 @@
           </w:tcPr>
           <w:p>
             <w:r>
-              <w:t>0.0075</w:t>
+              <w:t>0.0033</w:t>
             </w:r>
           </w:p>
         </w:tc>
@@ -7365,7 +7382,7 @@
           </w:tcPr>
           <w:p>
             <w:r>
-              <w:t>0.2014</w:t>
+              <w:t>0.2012</w:t>
             </w:r>
           </w:p>
         </w:tc>
@@ -7375,7 +7392,7 @@
           </w:tcPr>
           <w:p>
             <w:r>
-              <w:t>0.2311</w:t>
+              <w:t>0.2139</w:t>
             </w:r>
           </w:p>
         </w:tc>
@@ -7385,7 +7402,7 @@
           </w:tcPr>
           <w:p>
             <w:r>
-              <w:t>468</w:t>
+              <w:t>1302</w:t>
             </w:r>
           </w:p>
         </w:tc>
@@ -7395,7 +7412,7 @@
           </w:tcPr>
           <w:p>
             <w:r>
-              <w:t>1.0004</w:t>
+              <w:t>1.0000</w:t>
             </w:r>
           </w:p>
         </w:tc>
@@ -7417,7 +7434,7 @@
           </w:tcPr>
           <w:p>
             <w:r>
-              <w:t>-0.0159</w:t>
+              <w:t>-0.0049</w:t>
             </w:r>
           </w:p>
         </w:tc>
@@ -7427,7 +7444,7 @@
           </w:tcPr>
           <w:p>
             <w:r>
-              <w:t>0.0089</w:t>
+              <w:t>0.0041</w:t>
             </w:r>
           </w:p>
         </w:tc>
@@ -7437,7 +7454,7 @@
           </w:tcPr>
           <w:p>
             <w:r>
-              <w:t>-0.0333</w:t>
+              <w:t>-0.0127</w:t>
             </w:r>
           </w:p>
         </w:tc>
@@ -7447,7 +7464,7 @@
           </w:tcPr>
           <w:p>
             <w:r>
-              <w:t>0.0010</w:t>
+              <w:t>0.0030</w:t>
             </w:r>
           </w:p>
         </w:tc>
@@ -7457,7 +7474,7 @@
           </w:tcPr>
           <w:p>
             <w:r>
-              <w:t>393</w:t>
+              <w:t>312</w:t>
             </w:r>
           </w:p>
         </w:tc>
@@ -7467,7 +7484,7 @@
           </w:tcPr>
           <w:p>
             <w:r>
-              <w:t>0.9998</w:t>
+              <w:t>1.0025</w:t>
             </w:r>
           </w:p>
         </w:tc>
@@ -7489,7 +7506,7 @@
           </w:tcPr>
           <w:p>
             <w:r>
-              <w:t>-0.0017</w:t>
+              <w:t>-0.0006</w:t>
             </w:r>
           </w:p>
         </w:tc>
@@ -7499,7 +7516,7 @@
           </w:tcPr>
           <w:p>
             <w:r>
-              <w:t>0.0045</w:t>
+              <w:t>0.0035</w:t>
             </w:r>
           </w:p>
         </w:tc>
@@ -7509,7 +7526,7 @@
           </w:tcPr>
           <w:p>
             <w:r>
-              <w:t>-0.0104</w:t>
+              <w:t>-0.0081</w:t>
             </w:r>
           </w:p>
         </w:tc>
@@ -7519,7 +7536,7 @@
           </w:tcPr>
           <w:p>
             <w:r>
-              <w:t>0.0069</w:t>
+              <w:t>0.0057</w:t>
             </w:r>
           </w:p>
         </w:tc>
@@ -7529,7 +7546,7 @@
           </w:tcPr>
           <w:p>
             <w:r>
-              <w:t>100</w:t>
+              <w:t>163</w:t>
             </w:r>
           </w:p>
         </w:tc>
@@ -7539,7 +7556,7 @@
           </w:tcPr>
           <w:p>
             <w:r>
-              <w:t>1.0011</w:t>
+              <w:t>1.0051</w:t>
             </w:r>
           </w:p>
         </w:tc>
@@ -7551,6 +7568,7 @@
           </w:tcPr>
           <w:p>
             <w:r>
+              <w:lastRenderedPageBreak/>
               <w:t>sigma</w:t>
             </w:r>
           </w:p>
@@ -7561,7 +7579,7 @@
           </w:tcPr>
           <w:p>
             <w:r>
-              <w:t>0.0067</w:t>
+              <w:t>0.0066</w:t>
             </w:r>
           </w:p>
         </w:tc>
@@ -7571,7 +7589,7 @@
           </w:tcPr>
           <w:p>
             <w:r>
-              <w:t>0.0035</w:t>
+              <w:t>0.0038</w:t>
             </w:r>
           </w:p>
         </w:tc>
@@ -7581,7 +7599,7 @@
           </w:tcPr>
           <w:p>
             <w:r>
-              <w:t>0.0016</w:t>
+              <w:t>0.0011</w:t>
             </w:r>
           </w:p>
         </w:tc>
@@ -7591,7 +7609,7 @@
           </w:tcPr>
           <w:p>
             <w:r>
-              <w:t>0.0132</w:t>
+              <w:t>0.0138</w:t>
             </w:r>
           </w:p>
         </w:tc>
@@ -7601,7 +7619,7 @@
           </w:tcPr>
           <w:p>
             <w:r>
-              <w:t>183</w:t>
+              <w:t>114</w:t>
             </w:r>
           </w:p>
         </w:tc>
@@ -7611,7 +7629,7 @@
           </w:tcPr>
           <w:p>
             <w:r>
-              <w:t>1.0086</w:t>
+              <w:t>1.0012</w:t>
             </w:r>
           </w:p>
         </w:tc>
@@ -7623,7 +7641,6 @@
         <w:pStyle w:val="Heading3"/>
       </w:pPr>
       <w:r>
-        <w:lastRenderedPageBreak/>
         <w:t>GYN</w:t>
       </w:r>
     </w:p>
@@ -7672,7 +7689,10 @@
         </w:numPr>
       </w:pPr>
       <w:r>
-        <w:t>183 divergent iterations.</w:t>
+        <w:t>79</w:t>
+      </w:r>
+      <w:r>
+        <w:t xml:space="preserve"> divergent iterations.</w:t>
       </w:r>
     </w:p>
     <w:p>
@@ -7859,7 +7879,7 @@
           </w:tcPr>
           <w:p>
             <w:r>
-              <w:t>0.1732</w:t>
+              <w:t>0.1413</w:t>
             </w:r>
           </w:p>
         </w:tc>
@@ -7869,7 +7889,7 @@
           </w:tcPr>
           <w:p>
             <w:r>
-              <w:t>0.0545</w:t>
+              <w:t>0.0053</w:t>
             </w:r>
           </w:p>
         </w:tc>
@@ -7879,7 +7899,7 @@
           </w:tcPr>
           <w:p>
             <w:r>
-              <w:t>0.0696</w:t>
+              <w:t>0.1332</w:t>
             </w:r>
           </w:p>
         </w:tc>
@@ -7889,7 +7909,7 @@
           </w:tcPr>
           <w:p>
             <w:r>
-              <w:t>0.2894</w:t>
+              <w:t>0.1535</w:t>
             </w:r>
           </w:p>
         </w:tc>
@@ -7899,7 +7919,7 @@
           </w:tcPr>
           <w:p>
             <w:r>
-              <w:t>1051</w:t>
+              <w:t>762</w:t>
             </w:r>
           </w:p>
         </w:tc>
@@ -7909,7 +7929,7 @@
           </w:tcPr>
           <w:p>
             <w:r>
-              <w:t>1.0000</w:t>
+              <w:t>1.0002</w:t>
             </w:r>
           </w:p>
         </w:tc>
@@ -7931,7 +7951,7 @@
           </w:tcPr>
           <w:p>
             <w:r>
-              <w:t>-0.0161</w:t>
+              <w:t>-0.0030</w:t>
             </w:r>
           </w:p>
         </w:tc>
@@ -7941,7 +7961,7 @@
           </w:tcPr>
           <w:p>
             <w:r>
-              <w:t>0.0314</w:t>
+              <w:t>0.0056</w:t>
             </w:r>
           </w:p>
         </w:tc>
@@ -7951,7 +7971,7 @@
           </w:tcPr>
           <w:p>
             <w:r>
-              <w:t>-0.0770</w:t>
+              <w:t>-0.0148</w:t>
             </w:r>
           </w:p>
         </w:tc>
@@ -7961,7 +7981,7 @@
           </w:tcPr>
           <w:p>
             <w:r>
-              <w:t>0.0495</w:t>
+              <w:t>0.0070</w:t>
             </w:r>
           </w:p>
         </w:tc>
@@ -7971,7 +7991,7 @@
           </w:tcPr>
           <w:p>
             <w:r>
-              <w:t>1071</w:t>
+              <w:t>1377</w:t>
             </w:r>
           </w:p>
         </w:tc>
@@ -7981,7 +8001,7 @@
           </w:tcPr>
           <w:p>
             <w:r>
-              <w:t>1.0002</w:t>
+              <w:t>1.0004</w:t>
             </w:r>
           </w:p>
         </w:tc>
@@ -8003,7 +8023,7 @@
           </w:tcPr>
           <w:p>
             <w:r>
-              <w:t>-0.0026</w:t>
+              <w:t>-0.0007</w:t>
             </w:r>
           </w:p>
         </w:tc>
@@ -8013,7 +8033,7 @@
           </w:tcPr>
           <w:p>
             <w:r>
-              <w:t>0.0099</w:t>
+              <w:t>0.0050</w:t>
             </w:r>
           </w:p>
         </w:tc>
@@ -8023,7 +8043,7 @@
           </w:tcPr>
           <w:p>
             <w:r>
-              <w:t>-0.0231</w:t>
+              <w:t>-0.0101</w:t>
             </w:r>
           </w:p>
         </w:tc>
@@ -8033,7 +8053,7 @@
           </w:tcPr>
           <w:p>
             <w:r>
-              <w:t>0.0152</w:t>
+              <w:t>0.0090</w:t>
             </w:r>
           </w:p>
         </w:tc>
@@ -8043,7 +8063,7 @@
           </w:tcPr>
           <w:p>
             <w:r>
-              <w:t>614</w:t>
+              <w:t>276</w:t>
             </w:r>
           </w:p>
         </w:tc>
@@ -8053,7 +8073,7 @@
           </w:tcPr>
           <w:p>
             <w:r>
-              <w:t>0.9998</w:t>
+              <w:t>1.0021</w:t>
             </w:r>
           </w:p>
         </w:tc>
@@ -8075,7 +8095,7 @@
           </w:tcPr>
           <w:p>
             <w:r>
-              <w:t>0.0120</w:t>
+              <w:t>0.0110</w:t>
             </w:r>
           </w:p>
         </w:tc>
@@ -8085,7 +8105,7 @@
           </w:tcPr>
           <w:p>
             <w:r>
-              <w:t>0.0060</w:t>
+              <w:t>0.0063</w:t>
             </w:r>
           </w:p>
         </w:tc>
@@ -8095,7 +8115,7 @@
           </w:tcPr>
           <w:p>
             <w:r>
-              <w:t>0.0034</w:t>
+              <w:t>0.0019</w:t>
             </w:r>
           </w:p>
         </w:tc>
@@ -8105,7 +8125,7 @@
           </w:tcPr>
           <w:p>
             <w:r>
-              <w:t>0.0226</w:t>
+              <w:t>0.0221</w:t>
             </w:r>
           </w:p>
         </w:tc>
@@ -8115,7 +8135,7 @@
           </w:tcPr>
           <w:p>
             <w:r>
-              <w:t>353</w:t>
+              <w:t>465</w:t>
             </w:r>
           </w:p>
         </w:tc>
@@ -8125,7 +8145,7 @@
           </w:tcPr>
           <w:p>
             <w:r>
-              <w:t>1.0063</w:t>
+              <w:t>1.0002</w:t>
             </w:r>
           </w:p>
         </w:tc>
@@ -8197,7 +8217,10 @@
         </w:numPr>
       </w:pPr>
       <w:r>
-        <w:t>249 divergent iterations.</w:t>
+        <w:t>128</w:t>
+      </w:r>
+      <w:r>
+        <w:t xml:space="preserve"> divergent iterations.</w:t>
       </w:r>
     </w:p>
     <w:p>
@@ -8372,7 +8395,7 @@
           </w:tcPr>
           <w:p>
             <w:r>
-              <w:t>0.1920</w:t>
+              <w:t>0.1910</w:t>
             </w:r>
           </w:p>
         </w:tc>
@@ -8382,7 +8405,7 @@
           </w:tcPr>
           <w:p>
             <w:r>
-              <w:t>0.0095</w:t>
+              <w:t>0.0036</w:t>
             </w:r>
           </w:p>
         </w:tc>
@@ -8392,7 +8415,7 @@
           </w:tcPr>
           <w:p>
             <w:r>
-              <w:t>0.1731</w:t>
+              <w:t>0.1841</w:t>
             </w:r>
           </w:p>
         </w:tc>
@@ -8402,7 +8425,7 @@
           </w:tcPr>
           <w:p>
             <w:r>
-              <w:t>0.2112</w:t>
+              <w:t>0.1976</w:t>
             </w:r>
           </w:p>
         </w:tc>
@@ -8412,7 +8435,7 @@
           </w:tcPr>
           <w:p>
             <w:r>
-              <w:t>803</w:t>
+              <w:t>594</w:t>
             </w:r>
           </w:p>
         </w:tc>
@@ -8422,7 +8445,7 @@
           </w:tcPr>
           <w:p>
             <w:r>
-              <w:t>0.9997</w:t>
+              <w:t>1.0031</w:t>
             </w:r>
           </w:p>
         </w:tc>
@@ -8444,7 +8467,7 @@
           </w:tcPr>
           <w:p>
             <w:r>
-              <w:t>0.0003</w:t>
+              <w:t>0.0013</w:t>
             </w:r>
           </w:p>
         </w:tc>
@@ -8454,37 +8477,37 @@
           </w:tcPr>
           <w:p>
             <w:r>
+              <w:t>0.0035</w:t>
+            </w:r>
+          </w:p>
+        </w:tc>
+        <w:tc>
+          <w:tcPr>
+            <w:tcW w:w="1333" w:type="dxa"/>
+          </w:tcPr>
+          <w:p>
+            <w:r>
+              <w:t>-0.0055</w:t>
+            </w:r>
+          </w:p>
+        </w:tc>
+        <w:tc>
+          <w:tcPr>
+            <w:tcW w:w="1337" w:type="dxa"/>
+          </w:tcPr>
+          <w:p>
+            <w:r>
               <w:t>0.0082</w:t>
             </w:r>
           </w:p>
         </w:tc>
         <w:tc>
           <w:tcPr>
-            <w:tcW w:w="1333" w:type="dxa"/>
-          </w:tcPr>
-          <w:p>
-            <w:r>
-              <w:t>-0.0155</w:t>
-            </w:r>
-          </w:p>
-        </w:tc>
-        <w:tc>
-          <w:tcPr>
-            <w:tcW w:w="1337" w:type="dxa"/>
-          </w:tcPr>
-          <w:p>
-            <w:r>
-              <w:t>0.0163</w:t>
-            </w:r>
-          </w:p>
-        </w:tc>
-        <w:tc>
-          <w:tcPr>
             <w:tcW w:w="1229" w:type="dxa"/>
           </w:tcPr>
           <w:p>
             <w:r>
-              <w:t>780</w:t>
+              <w:t>1376</w:t>
             </w:r>
           </w:p>
         </w:tc>
@@ -8494,7 +8517,7 @@
           </w:tcPr>
           <w:p>
             <w:r>
-              <w:t>0.9997</w:t>
+              <w:t>1.0000</w:t>
             </w:r>
           </w:p>
         </w:tc>
@@ -8516,7 +8539,7 @@
           </w:tcPr>
           <w:p>
             <w:r>
-              <w:t>-0.0040</w:t>
+              <w:t>-0.0031</w:t>
             </w:r>
           </w:p>
         </w:tc>
@@ -8526,7 +8549,7 @@
           </w:tcPr>
           <w:p>
             <w:r>
-              <w:t>0.0031</w:t>
+              <w:t>0.0028</w:t>
             </w:r>
           </w:p>
         </w:tc>
@@ -8536,7 +8559,7 @@
           </w:tcPr>
           <w:p>
             <w:r>
-              <w:t>-0.0103</w:t>
+              <w:t>-0.0087</w:t>
             </w:r>
           </w:p>
         </w:tc>
@@ -8546,7 +8569,7 @@
           </w:tcPr>
           <w:p>
             <w:r>
-              <w:t>0.0025</w:t>
+              <w:t>0.0022</w:t>
             </w:r>
           </w:p>
         </w:tc>
@@ -8556,7 +8579,7 @@
           </w:tcPr>
           <w:p>
             <w:r>
-              <w:t>726</w:t>
+              <w:t>239</w:t>
             </w:r>
           </w:p>
         </w:tc>
@@ -8566,7 +8589,7 @@
           </w:tcPr>
           <w:p>
             <w:r>
-              <w:t>1.0051</w:t>
+              <w:t>1.0008</w:t>
             </w:r>
           </w:p>
         </w:tc>
@@ -8588,7 +8611,7 @@
           </w:tcPr>
           <w:p>
             <w:r>
-              <w:t>0.0083</w:t>
+              <w:t>0.0076</w:t>
             </w:r>
           </w:p>
         </w:tc>
@@ -8598,7 +8621,7 @@
           </w:tcPr>
           <w:p>
             <w:r>
-              <w:t>0.0041</w:t>
+              <w:t>0.0044</w:t>
             </w:r>
           </w:p>
         </w:tc>
@@ -8608,7 +8631,7 @@
           </w:tcPr>
           <w:p>
             <w:r>
-              <w:t>0.0017</w:t>
+              <w:t>0.0010</w:t>
             </w:r>
           </w:p>
         </w:tc>
@@ -8618,7 +8641,7 @@
           </w:tcPr>
           <w:p>
             <w:r>
-              <w:t>0.0156</w:t>
+              <w:t>0.0155</w:t>
             </w:r>
           </w:p>
         </w:tc>
@@ -8628,7 +8651,7 @@
           </w:tcPr>
           <w:p>
             <w:r>
-              <w:t>70</w:t>
+              <w:t>81</w:t>
             </w:r>
           </w:p>
         </w:tc>
@@ -8638,7 +8661,7 @@
           </w:tcPr>
           <w:p>
             <w:r>
-              <w:t>0.9997</w:t>
+              <w:t>1.0011</w:t>
             </w:r>
           </w:p>
         </w:tc>
@@ -8710,7 +8733,10 @@
         </w:numPr>
       </w:pPr>
       <w:r>
-        <w:t>33 divergent iterations.</w:t>
+        <w:t>89</w:t>
+      </w:r>
+      <w:r>
+        <w:t xml:space="preserve"> divergent iterations.</w:t>
       </w:r>
     </w:p>
     <w:p>
@@ -8722,7 +8748,13 @@
         </w:numPr>
       </w:pPr>
       <w:r>
-        <w:t xml:space="preserve">Strong autocorrelation between a and b_W (0.93). </w:t>
+        <w:t xml:space="preserve">Strong autocorrelation between </w:t>
+      </w:r>
+      <w:r>
+        <w:t>b_T and sigma</w:t>
+      </w:r>
+      <w:r>
+        <w:t xml:space="preserve">. </w:t>
       </w:r>
     </w:p>
     <w:tbl>
@@ -8885,7 +8917,7 @@
           </w:tcPr>
           <w:p>
             <w:r>
-              <w:t>0.1963</w:t>
+              <w:t>0.1676</w:t>
             </w:r>
           </w:p>
         </w:tc>
@@ -8895,7 +8927,7 @@
           </w:tcPr>
           <w:p>
             <w:r>
-              <w:t>0.0139</w:t>
+              <w:t>0.0050</w:t>
             </w:r>
           </w:p>
         </w:tc>
@@ -8905,7 +8937,7 @@
           </w:tcPr>
           <w:p>
             <w:r>
-              <w:t>0.1710</w:t>
+              <w:t>0.1572</w:t>
             </w:r>
           </w:p>
         </w:tc>
@@ -8915,7 +8947,7 @@
           </w:tcPr>
           <w:p>
             <w:r>
-              <w:t>0.2257</w:t>
+              <w:t>0.1770</w:t>
             </w:r>
           </w:p>
         </w:tc>
@@ -8925,7 +8957,7 @@
           </w:tcPr>
           <w:p>
             <w:r>
-              <w:t>1417</w:t>
+              <w:t>2420</w:t>
             </w:r>
           </w:p>
         </w:tc>
@@ -8935,7 +8967,7 @@
           </w:tcPr>
           <w:p>
             <w:r>
-              <w:t>1.0000</w:t>
+              <w:t>1.0001</w:t>
             </w:r>
           </w:p>
         </w:tc>
@@ -8957,7 +8989,7 @@
           </w:tcPr>
           <w:p>
             <w:r>
-              <w:t>0.0262</w:t>
+              <w:t>0.0114</w:t>
             </w:r>
           </w:p>
         </w:tc>
@@ -8967,7 +8999,7 @@
           </w:tcPr>
           <w:p>
             <w:r>
-              <w:t>0.0124</w:t>
+              <w:t>0.0052</w:t>
             </w:r>
           </w:p>
         </w:tc>
@@ -8977,7 +9009,7 @@
           </w:tcPr>
           <w:p>
             <w:r>
-              <w:t>-0.0002</w:t>
+              <w:t>0.0011</w:t>
             </w:r>
           </w:p>
         </w:tc>
@@ -8987,7 +9019,7 @@
           </w:tcPr>
           <w:p>
             <w:r>
-              <w:t>0.0489</w:t>
+              <w:t>0.0213</w:t>
             </w:r>
           </w:p>
         </w:tc>
@@ -8997,7 +9029,7 @@
           </w:tcPr>
           <w:p>
             <w:r>
-              <w:t>1426</w:t>
+              <w:t>2176</w:t>
             </w:r>
           </w:p>
         </w:tc>
@@ -9007,7 +9039,7 @@
           </w:tcPr>
           <w:p>
             <w:r>
-              <w:t>0.9998</w:t>
+              <w:t>0.9999</w:t>
             </w:r>
           </w:p>
         </w:tc>
@@ -9029,7 +9061,7 @@
           </w:tcPr>
           <w:p>
             <w:r>
-              <w:t>-0.0108</w:t>
+              <w:t>-0.0069</w:t>
             </w:r>
           </w:p>
         </w:tc>
@@ -9039,7 +9071,7 @@
           </w:tcPr>
           <w:p>
             <w:r>
-              <w:t>0.0078</w:t>
+              <w:t>0.0040</w:t>
             </w:r>
           </w:p>
         </w:tc>
@@ -9049,7 +9081,7 @@
           </w:tcPr>
           <w:p>
             <w:r>
-              <w:t>-0.0258</w:t>
+              <w:t>-0.0147</w:t>
             </w:r>
           </w:p>
         </w:tc>
@@ -9059,7 +9091,7 @@
           </w:tcPr>
           <w:p>
             <w:r>
-              <w:t>0.0052</w:t>
+              <w:t>0.0011</w:t>
             </w:r>
           </w:p>
         </w:tc>
@@ -9069,7 +9101,7 @@
           </w:tcPr>
           <w:p>
             <w:r>
-              <w:t>374</w:t>
+              <w:t>398</w:t>
             </w:r>
           </w:p>
         </w:tc>
@@ -9079,7 +9111,7 @@
           </w:tcPr>
           <w:p>
             <w:r>
-              <w:t>1.0043</w:t>
+              <w:t>1.0035</w:t>
             </w:r>
           </w:p>
         </w:tc>
@@ -9101,7 +9133,7 @@
           </w:tcPr>
           <w:p>
             <w:r>
-              <w:t>0.0158</w:t>
+              <w:t>0.0126</w:t>
             </w:r>
           </w:p>
         </w:tc>
@@ -9111,7 +9143,7 @@
           </w:tcPr>
           <w:p>
             <w:r>
-              <w:t>0.0058</w:t>
+              <w:t>0.0065</w:t>
             </w:r>
           </w:p>
         </w:tc>
@@ -9121,7 +9153,7 @@
           </w:tcPr>
           <w:p>
             <w:r>
-              <w:t>0.0051</w:t>
+              <w:t>0.0020</w:t>
             </w:r>
           </w:p>
         </w:tc>
@@ -9131,7 +9163,7 @@
           </w:tcPr>
           <w:p>
             <w:r>
-              <w:t>0.0265</w:t>
+              <w:t>0.0236</w:t>
             </w:r>
           </w:p>
         </w:tc>
@@ -9141,7 +9173,7 @@
           </w:tcPr>
           <w:p>
             <w:r>
-              <w:t>341</w:t>
+              <w:t>108</w:t>
             </w:r>
           </w:p>
         </w:tc>
@@ -9151,7 +9183,7 @@
           </w:tcPr>
           <w:p>
             <w:r>
-              <w:t>1.0004</w:t>
+              <w:t>1.0003</w:t>
             </w:r>
           </w:p>
         </w:tc>
@@ -9163,6 +9195,7 @@
         <w:pStyle w:val="Heading2"/>
       </w:pPr>
       <w:r>
+        <w:lastRenderedPageBreak/>
         <w:t>Results – Weight Model – Within Species</w:t>
       </w:r>
     </w:p>
@@ -9219,7 +9252,6 @@
         </w:numPr>
       </w:pPr>
       <w:r>
-        <w:lastRenderedPageBreak/>
         <w:t>0 divergent transitions.</w:t>
       </w:r>
     </w:p>
@@ -10831,6 +10863,7 @@
           </w:tcPr>
           <w:p>
             <w:r>
+              <w:lastRenderedPageBreak/>
               <w:t>sigma</w:t>
             </w:r>
           </w:p>
@@ -10915,16 +10948,7 @@
         </w:numPr>
       </w:pPr>
       <w:r>
-        <w:t>3000</w:t>
-      </w:r>
-      <w:r>
-        <w:t xml:space="preserve"> iter, </w:t>
-      </w:r>
-      <w:r>
-        <w:t>1500</w:t>
-      </w:r>
-      <w:r>
-        <w:t xml:space="preserve"> warmup.</w:t>
+        <w:t>3000 iter, 1500 warmup.</w:t>
       </w:r>
     </w:p>
     <w:p>
@@ -10948,7 +10972,6 @@
         </w:numPr>
       </w:pPr>
       <w:r>
-        <w:lastRenderedPageBreak/>
         <w:t>Diagnostics:</w:t>
       </w:r>
     </w:p>
@@ -11372,13 +11395,7 @@
         </w:numPr>
       </w:pPr>
       <w:r>
-        <w:t>Adapt_d</w:t>
-      </w:r>
-      <w:r>
-        <w:t>elta = 0.8</w:t>
-      </w:r>
-      <w:r>
-        <w:t>0.</w:t>
+        <w:t>Adapt_delta = 0.80.</w:t>
       </w:r>
     </w:p>
     <w:p>
@@ -11773,8 +11790,6 @@
             <w:r>
               <w:t>0.9994</w:t>
             </w:r>
-            <w:bookmarkStart w:id="0" w:name="_GoBack"/>
-            <w:bookmarkEnd w:id="0"/>
           </w:p>
         </w:tc>
       </w:tr>
@@ -11841,7 +11856,10 @@
         </w:numPr>
       </w:pPr>
       <w:r>
-        <w:t>0 divergent iterations.</w:t>
+        <w:t xml:space="preserve">30 </w:t>
+      </w:r>
+      <w:r>
+        <w:t>divergent iterations.</w:t>
       </w:r>
     </w:p>
     <w:p>
@@ -11865,7 +11883,7 @@
         </w:numPr>
       </w:pPr>
       <w:r>
-        <w:t>Some autocorrelation between a and b_T(0.63).</w:t>
+        <w:t>Some autocorrelation between b_T and sigma (-0.15).</w:t>
       </w:r>
     </w:p>
     <w:tbl>
@@ -12028,7 +12046,10 @@
           </w:tcPr>
           <w:p>
             <w:r>
-              <w:t>0.2145</w:t>
+              <w:t>0.</w:t>
+            </w:r>
+            <w:r>
+              <w:t>2147</w:t>
             </w:r>
           </w:p>
         </w:tc>
@@ -12038,7 +12059,7 @@
           </w:tcPr>
           <w:p>
             <w:r>
-              <w:t>0.0060</w:t>
+              <w:t>0.0048</w:t>
             </w:r>
           </w:p>
         </w:tc>
@@ -12048,7 +12069,7 @@
           </w:tcPr>
           <w:p>
             <w:r>
-              <w:t>0.2024</w:t>
+              <w:t>0.2053</w:t>
             </w:r>
           </w:p>
         </w:tc>
@@ -12058,7 +12079,7 @@
           </w:tcPr>
           <w:p>
             <w:r>
-              <w:t>0.2257</w:t>
+              <w:t>0.2243</w:t>
             </w:r>
           </w:p>
         </w:tc>
@@ -12068,7 +12089,7 @@
           </w:tcPr>
           <w:p>
             <w:r>
-              <w:t>587</w:t>
+              <w:t>2183</w:t>
             </w:r>
           </w:p>
         </w:tc>
@@ -12078,7 +12099,7 @@
           </w:tcPr>
           <w:p>
             <w:r>
-              <w:t>0.9996</w:t>
+              <w:t>1.0002</w:t>
             </w:r>
           </w:p>
         </w:tc>
@@ -12100,7 +12121,7 @@
           </w:tcPr>
           <w:p>
             <w:r>
-              <w:t>0.0002</w:t>
+              <w:t>0.0011</w:t>
             </w:r>
           </w:p>
         </w:tc>
@@ -12110,7 +12131,7 @@
           </w:tcPr>
           <w:p>
             <w:r>
-              <w:t>0.0079</w:t>
+              <w:t>0.0051</w:t>
             </w:r>
           </w:p>
         </w:tc>
@@ -12120,7 +12141,7 @@
           </w:tcPr>
           <w:p>
             <w:r>
-              <w:t>-0.0147</w:t>
+              <w:t>-0.0090</w:t>
             </w:r>
           </w:p>
         </w:tc>
@@ -12130,7 +12151,7 @@
           </w:tcPr>
           <w:p>
             <w:r>
-              <w:t>0.0158</w:t>
+              <w:t>0.0102</w:t>
             </w:r>
           </w:p>
         </w:tc>
@@ -12140,7 +12161,7 @@
           </w:tcPr>
           <w:p>
             <w:r>
-              <w:t>318</w:t>
+              <w:t>289</w:t>
             </w:r>
           </w:p>
         </w:tc>
@@ -12150,7 +12171,7 @@
           </w:tcPr>
           <w:p>
             <w:r>
-              <w:t>1.0002</w:t>
+              <w:t>1.0055</w:t>
             </w:r>
           </w:p>
         </w:tc>
@@ -12172,7 +12193,7 @@
           </w:tcPr>
           <w:p>
             <w:r>
-              <w:t>0.0167</w:t>
+              <w:t>0.0152</w:t>
             </w:r>
           </w:p>
         </w:tc>
@@ -12182,7 +12203,7 @@
           </w:tcPr>
           <w:p>
             <w:r>
-              <w:t>0.0046</w:t>
+              <w:t>0.0039</w:t>
             </w:r>
           </w:p>
         </w:tc>
@@ -12192,7 +12213,7 @@
           </w:tcPr>
           <w:p>
             <w:r>
-              <w:t>0.0074</w:t>
+              <w:t>0.0039</w:t>
             </w:r>
           </w:p>
         </w:tc>
@@ -12202,7 +12223,7 @@
           </w:tcPr>
           <w:p>
             <w:r>
-              <w:t>0.0252</w:t>
+              <w:t>0.0239</w:t>
             </w:r>
           </w:p>
         </w:tc>
@@ -12212,7 +12233,7 @@
           </w:tcPr>
           <w:p>
             <w:r>
-              <w:t>658</w:t>
+              <w:t>355</w:t>
             </w:r>
           </w:p>
         </w:tc>
@@ -12222,7 +12243,7 @@
           </w:tcPr>
           <w:p>
             <w:r>
-              <w:t>0.9996</w:t>
+              <w:t>1.0098</w:t>
             </w:r>
           </w:p>
         </w:tc>
@@ -12288,7 +12309,10 @@
         </w:numPr>
       </w:pPr>
       <w:r>
-        <w:t>25 divergent iterations.</w:t>
+        <w:t>219</w:t>
+      </w:r>
+      <w:r>
+        <w:t xml:space="preserve"> divergent iterations.</w:t>
       </w:r>
     </w:p>
     <w:p>
@@ -12300,31 +12324,10 @@
         </w:numPr>
       </w:pPr>
       <w:r>
-        <w:t>E-BFMI low (0.158).</w:t>
-      </w:r>
-    </w:p>
-    <w:p>
-      <w:pPr>
-        <w:pStyle w:val="ListParagraph"/>
-        <w:numPr>
-          <w:ilvl w:val="1"/>
-          <w:numId w:val="26"/>
-        </w:numPr>
-      </w:pPr>
-      <w:r>
-        <w:t>Treedepth ok.</w:t>
-      </w:r>
-    </w:p>
-    <w:p>
-      <w:pPr>
-        <w:pStyle w:val="ListParagraph"/>
-        <w:numPr>
-          <w:ilvl w:val="1"/>
-          <w:numId w:val="26"/>
-        </w:numPr>
-      </w:pPr>
-      <w:r>
-        <w:t>Very strong autocorrelation between a and b_T(-0.85).</w:t>
+        <w:t xml:space="preserve">E-BFMI </w:t>
+      </w:r>
+      <w:r>
+        <w:t>and treedepth OK.</w:t>
       </w:r>
     </w:p>
     <w:tbl>
@@ -12357,6 +12360,7 @@
               <w:rPr>
                 <w:b/>
               </w:rPr>
+              <w:lastRenderedPageBreak/>
               <w:t>Parameter</w:t>
             </w:r>
           </w:p>
@@ -12487,7 +12491,7 @@
           </w:tcPr>
           <w:p>
             <w:r>
-              <w:t>0.1677</w:t>
+              <w:t>0.1689</w:t>
             </w:r>
           </w:p>
         </w:tc>
@@ -12497,7 +12501,7 @@
           </w:tcPr>
           <w:p>
             <w:r>
-              <w:t>0.0062</w:t>
+              <w:t>0.0030</w:t>
             </w:r>
           </w:p>
         </w:tc>
@@ -12507,7 +12511,7 @@
           </w:tcPr>
           <w:p>
             <w:r>
-              <w:t>0.1516</w:t>
+              <w:t>0.1630</w:t>
             </w:r>
           </w:p>
         </w:tc>
@@ -12517,7 +12521,7 @@
           </w:tcPr>
           <w:p>
             <w:r>
-              <w:t>0.1801</w:t>
+              <w:t>0.1753</w:t>
             </w:r>
           </w:p>
         </w:tc>
@@ -12527,7 +12531,7 @@
           </w:tcPr>
           <w:p>
             <w:r>
-              <w:t>477</w:t>
+              <w:t>1334</w:t>
             </w:r>
           </w:p>
         </w:tc>
@@ -12537,7 +12541,7 @@
           </w:tcPr>
           <w:p>
             <w:r>
-              <w:t>0.9998</w:t>
+              <w:t>1.000</w:t>
             </w:r>
           </w:p>
         </w:tc>
@@ -12559,7 +12563,7 @@
           </w:tcPr>
           <w:p>
             <w:r>
-              <w:t>0.0013</w:t>
+              <w:t>0.0005</w:t>
             </w:r>
           </w:p>
         </w:tc>
@@ -12569,7 +12573,7 @@
           </w:tcPr>
           <w:p>
             <w:r>
-              <w:t>0.0054</w:t>
+              <w:t>0.0029</w:t>
             </w:r>
           </w:p>
         </w:tc>
@@ -12579,7 +12583,7 @@
           </w:tcPr>
           <w:p>
             <w:r>
-              <w:t>-0.0082</w:t>
+              <w:t>-0.0043</w:t>
             </w:r>
           </w:p>
         </w:tc>
@@ -12589,7 +12593,7 @@
           </w:tcPr>
           <w:p>
             <w:r>
-              <w:t>0.0128</w:t>
+              <w:t>0.0068</w:t>
             </w:r>
           </w:p>
         </w:tc>
@@ -12599,7 +12603,7 @@
           </w:tcPr>
           <w:p>
             <w:r>
-              <w:t>362</w:t>
+              <w:t>74</w:t>
             </w:r>
           </w:p>
         </w:tc>
@@ -12609,7 +12613,7 @@
           </w:tcPr>
           <w:p>
             <w:r>
-              <w:t>1.0001</w:t>
+              <w:t>0.9997</w:t>
             </w:r>
           </w:p>
         </w:tc>
@@ -12621,7 +12625,6 @@
           </w:tcPr>
           <w:p>
             <w:r>
-              <w:lastRenderedPageBreak/>
               <w:t>sigma</w:t>
             </w:r>
           </w:p>
@@ -12632,7 +12635,7 @@
           </w:tcPr>
           <w:p>
             <w:r>
-              <w:t>0.0057</w:t>
+              <w:t>0.0049</w:t>
             </w:r>
           </w:p>
         </w:tc>
@@ -12642,7 +12645,7 @@
           </w:tcPr>
           <w:p>
             <w:r>
-              <w:t>0.0038</w:t>
+              <w:t>0.0034</w:t>
             </w:r>
           </w:p>
         </w:tc>
@@ -12652,7 +12655,7 @@
           </w:tcPr>
           <w:p>
             <w:r>
-              <w:t>0.0002</w:t>
+              <w:t>0.0006</w:t>
             </w:r>
           </w:p>
         </w:tc>
@@ -12662,7 +12665,7 @@
           </w:tcPr>
           <w:p>
             <w:r>
-              <w:t>0.0127</w:t>
+              <w:t>0.0114</w:t>
             </w:r>
           </w:p>
         </w:tc>
@@ -12672,7 +12675,7 @@
           </w:tcPr>
           <w:p>
             <w:r>
-              <w:t>104</w:t>
+              <w:t>107</w:t>
             </w:r>
           </w:p>
         </w:tc>
@@ -12682,7 +12685,7 @@
           </w:tcPr>
           <w:p>
             <w:r>
-              <w:t>1.0111</w:t>
+              <w:t>1.0355</w:t>
             </w:r>
           </w:p>
         </w:tc>
@@ -12745,7 +12748,10 @@
         </w:numPr>
       </w:pPr>
       <w:r>
-        <w:t>63 divergent iterations.</w:t>
+        <w:t>86</w:t>
+      </w:r>
+      <w:r>
+        <w:t xml:space="preserve"> divergent iterations.</w:t>
       </w:r>
     </w:p>
     <w:p>
@@ -12758,18 +12764,6 @@
       </w:pPr>
       <w:r>
         <w:t>E-BFMI and treedepth OK.</w:t>
-      </w:r>
-    </w:p>
-    <w:p>
-      <w:pPr>
-        <w:pStyle w:val="ListParagraph"/>
-        <w:numPr>
-          <w:ilvl w:val="1"/>
-          <w:numId w:val="27"/>
-        </w:numPr>
-      </w:pPr>
-      <w:r>
-        <w:t>Very strong autocorrelation between a and b_T(0.88).</w:t>
       </w:r>
     </w:p>
     <w:tbl>
@@ -12932,7 +12926,7 @@
           </w:tcPr>
           <w:p>
             <w:r>
-              <w:t>0.2090</w:t>
+              <w:t>0.2068</w:t>
             </w:r>
           </w:p>
         </w:tc>
@@ -12942,7 +12936,7 @@
           </w:tcPr>
           <w:p>
             <w:r>
-              <w:t>0.0069</w:t>
+              <w:t>0.0033</w:t>
             </w:r>
           </w:p>
         </w:tc>
@@ -12952,7 +12946,7 @@
           </w:tcPr>
           <w:p>
             <w:r>
-              <w:t>0.1950</w:t>
+              <w:t>0.1998</w:t>
             </w:r>
           </w:p>
         </w:tc>
@@ -12962,7 +12956,7 @@
           </w:tcPr>
           <w:p>
             <w:r>
-              <w:t>0.2220</w:t>
+              <w:t>0.2128</w:t>
             </w:r>
           </w:p>
         </w:tc>
@@ -12972,7 +12966,7 @@
           </w:tcPr>
           <w:p>
             <w:r>
-              <w:t>395</w:t>
+              <w:t>1990</w:t>
             </w:r>
           </w:p>
         </w:tc>
@@ -12982,7 +12976,7 @@
           </w:tcPr>
           <w:p>
             <w:r>
-              <w:t>1.0003</w:t>
+              <w:t>1.0000</w:t>
             </w:r>
           </w:p>
         </w:tc>
@@ -13004,7 +12998,7 @@
           </w:tcPr>
           <w:p>
             <w:r>
-              <w:t>0.0019</w:t>
+              <w:t>0.0016</w:t>
             </w:r>
           </w:p>
         </w:tc>
@@ -13014,7 +13008,7 @@
           </w:tcPr>
           <w:p>
             <w:r>
-              <w:t>0.0046</w:t>
+              <w:t>0.0029</w:t>
             </w:r>
           </w:p>
         </w:tc>
@@ -13024,7 +13018,7 @@
           </w:tcPr>
           <w:p>
             <w:r>
-              <w:t>-0.0070</w:t>
+              <w:t>-0.0043</w:t>
             </w:r>
           </w:p>
         </w:tc>
@@ -13034,7 +13028,7 @@
           </w:tcPr>
           <w:p>
             <w:r>
-              <w:t>0.0106</w:t>
+              <w:t>0.0070</w:t>
             </w:r>
           </w:p>
         </w:tc>
@@ -13044,7 +13038,7 @@
           </w:tcPr>
           <w:p>
             <w:r>
-              <w:t>327</w:t>
+              <w:t>188</w:t>
             </w:r>
           </w:p>
         </w:tc>
@@ -13054,7 +13048,7 @@
           </w:tcPr>
           <w:p>
             <w:r>
-              <w:t>1.0004</w:t>
+              <w:t>1.0054</w:t>
             </w:r>
           </w:p>
         </w:tc>
@@ -13076,7 +13070,7 @@
           </w:tcPr>
           <w:p>
             <w:r>
-              <w:t>0.0072</w:t>
+              <w:t>0.0074</w:t>
             </w:r>
           </w:p>
         </w:tc>
@@ -13086,7 +13080,7 @@
           </w:tcPr>
           <w:p>
             <w:r>
-              <w:t>0.0037</w:t>
+              <w:t>0.0036</w:t>
             </w:r>
           </w:p>
         </w:tc>
@@ -13096,7 +13090,7 @@
           </w:tcPr>
           <w:p>
             <w:r>
-              <w:t>0.0014</w:t>
+              <w:t>0.0019</w:t>
             </w:r>
           </w:p>
         </w:tc>
@@ -13106,7 +13100,7 @@
           </w:tcPr>
           <w:p>
             <w:r>
-              <w:t>0.0014</w:t>
+              <w:t>0.0140</w:t>
             </w:r>
           </w:p>
         </w:tc>
@@ -13116,7 +13110,7 @@
           </w:tcPr>
           <w:p>
             <w:r>
-              <w:t>265</w:t>
+              <w:t>301</w:t>
             </w:r>
           </w:p>
         </w:tc>
@@ -13126,7 +13120,7 @@
           </w:tcPr>
           <w:p>
             <w:r>
-              <w:t>1.0028</w:t>
+              <w:t>1.0045</w:t>
             </w:r>
           </w:p>
         </w:tc>
@@ -13189,7 +13183,10 @@
         </w:numPr>
       </w:pPr>
       <w:r>
-        <w:t>29 divergent iterations.</w:t>
+        <w:t>78</w:t>
+      </w:r>
+      <w:r>
+        <w:t xml:space="preserve"> divergent iterations.</w:t>
       </w:r>
     </w:p>
     <w:p>
@@ -13202,18 +13199,6 @@
       </w:pPr>
       <w:r>
         <w:t>E-BFMI and treedepth OK.</w:t>
-      </w:r>
-    </w:p>
-    <w:p>
-      <w:pPr>
-        <w:pStyle w:val="ListParagraph"/>
-        <w:numPr>
-          <w:ilvl w:val="1"/>
-          <w:numId w:val="28"/>
-        </w:numPr>
-      </w:pPr>
-      <w:r>
-        <w:t>Very strong autocorrelation between a and b_T(-0.89).</w:t>
       </w:r>
     </w:p>
     <w:tbl>
@@ -13376,7 +13361,7 @@
           </w:tcPr>
           <w:p>
             <w:r>
-              <w:t>0.1467</w:t>
+              <w:t>0.1427</w:t>
             </w:r>
           </w:p>
         </w:tc>
@@ -13386,7 +13371,7 @@
           </w:tcPr>
           <w:p>
             <w:r>
-              <w:t>0.0111</w:t>
+              <w:t>0.0052</w:t>
             </w:r>
           </w:p>
         </w:tc>
@@ -13396,7 +13381,7 @@
           </w:tcPr>
           <w:p>
             <w:r>
-              <w:t>0.1267</w:t>
+              <w:t>0.1317</w:t>
             </w:r>
           </w:p>
         </w:tc>
@@ -13406,7 +13391,7 @@
           </w:tcPr>
           <w:p>
             <w:r>
-              <w:t>0.1712</w:t>
+              <w:t>0.1521</w:t>
             </w:r>
           </w:p>
         </w:tc>
@@ -13416,7 +13401,7 @@
           </w:tcPr>
           <w:p>
             <w:r>
-              <w:t>554</w:t>
+              <w:t>1614</w:t>
             </w:r>
           </w:p>
         </w:tc>
@@ -13426,7 +13411,7 @@
           </w:tcPr>
           <w:p>
             <w:r>
-              <w:t>1.0009</w:t>
+              <w:t>0.9988</w:t>
             </w:r>
           </w:p>
         </w:tc>
@@ -13448,7 +13433,7 @@
           </w:tcPr>
           <w:p>
             <w:r>
-              <w:t>-0.0031</w:t>
+              <w:t>-0.0005</w:t>
             </w:r>
           </w:p>
         </w:tc>
@@ -13458,7 +13443,7 @@
           </w:tcPr>
           <w:p>
             <w:r>
-              <w:t>0.0097</w:t>
+              <w:t>0.0045</w:t>
             </w:r>
           </w:p>
         </w:tc>
@@ -13468,7 +13453,7 @@
           </w:tcPr>
           <w:p>
             <w:r>
-              <w:t>-0.0217</w:t>
+              <w:t>-0.0096</w:t>
             </w:r>
           </w:p>
         </w:tc>
@@ -13478,7 +13463,7 @@
           </w:tcPr>
           <w:p>
             <w:r>
-              <w:t>0.0168</w:t>
+              <w:t>0.0084</w:t>
             </w:r>
           </w:p>
         </w:tc>
@@ -13488,7 +13473,7 @@
           </w:tcPr>
           <w:p>
             <w:r>
-              <w:t>488</w:t>
+              <w:t>385</w:t>
             </w:r>
           </w:p>
         </w:tc>
@@ -13498,7 +13483,7 @@
           </w:tcPr>
           <w:p>
             <w:r>
-              <w:t>1.0013</w:t>
+              <w:t>1.0077</w:t>
             </w:r>
           </w:p>
         </w:tc>
@@ -13520,7 +13505,7 @@
           </w:tcPr>
           <w:p>
             <w:r>
-              <w:t>0.0110</w:t>
+              <w:t>0.0105</w:t>
             </w:r>
           </w:p>
         </w:tc>
@@ -13530,7 +13515,7 @@
           </w:tcPr>
           <w:p>
             <w:r>
-              <w:t>0.0055</w:t>
+              <w:t>0.0053</w:t>
             </w:r>
           </w:p>
         </w:tc>
@@ -13540,7 +13525,7 @@
           </w:tcPr>
           <w:p>
             <w:r>
-              <w:t>0.0021</w:t>
+              <w:t>0.0020</w:t>
             </w:r>
           </w:p>
         </w:tc>
@@ -13550,7 +13535,7 @@
           </w:tcPr>
           <w:p>
             <w:r>
-              <w:t>0.0208</w:t>
+              <w:t>0.0206</w:t>
             </w:r>
           </w:p>
         </w:tc>
@@ -13560,7 +13545,7 @@
           </w:tcPr>
           <w:p>
             <w:r>
-              <w:t>459</w:t>
+              <w:t>418</w:t>
             </w:r>
           </w:p>
         </w:tc>
@@ -13630,7 +13615,10 @@
         </w:numPr>
       </w:pPr>
       <w:r>
-        <w:t>90 divergent iterations.</w:t>
+        <w:t>91</w:t>
+      </w:r>
+      <w:r>
+        <w:t xml:space="preserve"> divergent iterations.</w:t>
       </w:r>
     </w:p>
     <w:p>
@@ -13654,7 +13642,13 @@
         </w:numPr>
       </w:pPr>
       <w:r>
-        <w:t>Low autocorrelatin.</w:t>
+        <w:t xml:space="preserve">Some autocorrelation </w:t>
+      </w:r>
+      <w:r>
+        <w:t xml:space="preserve">between b_T and sigma </w:t>
+      </w:r>
+      <w:r>
+        <w:t>(0.23).</w:t>
       </w:r>
     </w:p>
     <w:tbl>
@@ -13817,7 +13811,7 @@
           </w:tcPr>
           <w:p>
             <w:r>
-              <w:t>0.1918</w:t>
+              <w:t>0.1907</w:t>
             </w:r>
           </w:p>
         </w:tc>
@@ -13827,7 +13821,7 @@
           </w:tcPr>
           <w:p>
             <w:r>
-              <w:t>0.0033</w:t>
+              <w:t>0.0032</w:t>
             </w:r>
           </w:p>
         </w:tc>
@@ -13837,7 +13831,7 @@
           </w:tcPr>
           <w:p>
             <w:r>
-              <w:t>0.1853</w:t>
+              <w:t>0.1847</w:t>
             </w:r>
           </w:p>
         </w:tc>
@@ -13847,7 +13841,7 @@
           </w:tcPr>
           <w:p>
             <w:r>
-              <w:t>0.1985</w:t>
+              <w:t>0.1969</w:t>
             </w:r>
           </w:p>
         </w:tc>
@@ -13857,7 +13851,7 @@
           </w:tcPr>
           <w:p>
             <w:r>
-              <w:t>1837</w:t>
+              <w:t>1642</w:t>
             </w:r>
           </w:p>
         </w:tc>
@@ -13867,7 +13861,7 @@
           </w:tcPr>
           <w:p>
             <w:r>
-              <w:t>0.9998</w:t>
+              <w:t>1.0011</w:t>
             </w:r>
           </w:p>
         </w:tc>
@@ -13889,7 +13883,7 @@
           </w:tcPr>
           <w:p>
             <w:r>
-              <w:t>-0.0040</w:t>
+              <w:t>-0.0029</w:t>
             </w:r>
           </w:p>
         </w:tc>
@@ -13899,7 +13893,7 @@
           </w:tcPr>
           <w:p>
             <w:r>
-              <w:t>0.0030</w:t>
+              <w:t>0.0029</w:t>
             </w:r>
           </w:p>
         </w:tc>
@@ -13909,7 +13903,7 @@
           </w:tcPr>
           <w:p>
             <w:r>
-              <w:t>-0.0099</w:t>
+              <w:t>-0.0080</w:t>
             </w:r>
           </w:p>
         </w:tc>
@@ -13919,7 +13913,7 @@
           </w:tcPr>
           <w:p>
             <w:r>
-              <w:t>0.0024</w:t>
+              <w:t>0.0035</w:t>
             </w:r>
           </w:p>
         </w:tc>
@@ -13929,7 +13923,7 @@
           </w:tcPr>
           <w:p>
             <w:r>
-              <w:t>792</w:t>
+              <w:t>277</w:t>
             </w:r>
           </w:p>
         </w:tc>
@@ -13939,7 +13933,7 @@
           </w:tcPr>
           <w:p>
             <w:r>
-              <w:t>0.9997</w:t>
+              <w:t>1.0023</w:t>
             </w:r>
           </w:p>
         </w:tc>
@@ -13961,7 +13955,7 @@
           </w:tcPr>
           <w:p>
             <w:r>
-              <w:t>0.0078</w:t>
+              <w:t>0.0075</w:t>
             </w:r>
           </w:p>
         </w:tc>
@@ -13971,7 +13965,7 @@
           </w:tcPr>
           <w:p>
             <w:r>
-              <w:t>0.0038</w:t>
+              <w:t>0.0037</w:t>
             </w:r>
           </w:p>
         </w:tc>
@@ -13981,7 +13975,7 @@
           </w:tcPr>
           <w:p>
             <w:r>
-              <w:t>0.0018</w:t>
+              <w:t>0.0021</w:t>
             </w:r>
           </w:p>
         </w:tc>
@@ -13991,7 +13985,7 @@
           </w:tcPr>
           <w:p>
             <w:r>
-              <w:t>0.0147</w:t>
+              <w:t>0.0142</w:t>
             </w:r>
           </w:p>
         </w:tc>
@@ -14001,7 +13995,7 @@
           </w:tcPr>
           <w:p>
             <w:r>
-              <w:t>302</w:t>
+              <w:t>255</w:t>
             </w:r>
           </w:p>
         </w:tc>
@@ -14011,7 +14005,7 @@
           </w:tcPr>
           <w:p>
             <w:r>
-              <w:t>0.9997</w:t>
+              <w:t>1.0006</w:t>
             </w:r>
           </w:p>
         </w:tc>
@@ -14035,7 +14029,16 @@
         </w:numPr>
       </w:pPr>
       <w:r>
-        <w:t>3000 iter, 1500 warmup.</w:t>
+        <w:t>6000</w:t>
+      </w:r>
+      <w:r>
+        <w:t xml:space="preserve"> iter, </w:t>
+      </w:r>
+      <w:r>
+        <w:t>3000</w:t>
+      </w:r>
+      <w:r>
+        <w:t xml:space="preserve"> warmup.</w:t>
       </w:r>
     </w:p>
     <w:p>
@@ -14071,7 +14074,10 @@
         </w:numPr>
       </w:pPr>
       <w:r>
-        <w:t>0 divergent iterations.</w:t>
+        <w:t>41</w:t>
+      </w:r>
+      <w:r>
+        <w:t xml:space="preserve"> divergent iterations.</w:t>
       </w:r>
     </w:p>
     <w:p>
@@ -14083,6 +14089,7 @@
         </w:numPr>
       </w:pPr>
       <w:r>
+        <w:lastRenderedPageBreak/>
         <w:t>E-BMFI and treedepth OK.</w:t>
       </w:r>
     </w:p>
@@ -14095,7 +14102,6 @@
         </w:numPr>
       </w:pPr>
       <w:r>
-        <w:lastRenderedPageBreak/>
         <w:t>Some autocorrelation between b_T and sigma (0.53).</w:t>
       </w:r>
     </w:p>
@@ -14259,7 +14265,7 @@
           </w:tcPr>
           <w:p>
             <w:r>
-              <w:t>0.1695</w:t>
+              <w:t>0.1678</w:t>
             </w:r>
           </w:p>
         </w:tc>
@@ -14269,7 +14275,7 @@
           </w:tcPr>
           <w:p>
             <w:r>
-              <w:t>0.0058</w:t>
+              <w:t>0.0055</w:t>
             </w:r>
           </w:p>
         </w:tc>
@@ -14279,7 +14285,7 @@
           </w:tcPr>
           <w:p>
             <w:r>
-              <w:t>0.1589</w:t>
+              <w:t>0.1580</w:t>
             </w:r>
           </w:p>
         </w:tc>
@@ -14289,7 +14295,7 @@
           </w:tcPr>
           <w:p>
             <w:r>
-              <w:t>0.1815</w:t>
+              <w:t>0.1796</w:t>
             </w:r>
           </w:p>
         </w:tc>
@@ -14299,7 +14305,7 @@
           </w:tcPr>
           <w:p>
             <w:r>
-              <w:t>15000</w:t>
+              <w:t>3000</w:t>
             </w:r>
           </w:p>
         </w:tc>
@@ -14309,7 +14315,7 @@
           </w:tcPr>
           <w:p>
             <w:r>
-              <w:t>1.0000</w:t>
+              <w:t>1.0001</w:t>
             </w:r>
           </w:p>
         </w:tc>
@@ -14331,7 +14337,7 @@
           </w:tcPr>
           <w:p>
             <w:r>
-              <w:t>-0.0140</w:t>
+              <w:t>-0.0084</w:t>
             </w:r>
           </w:p>
         </w:tc>
@@ -14341,7 +14347,7 @@
           </w:tcPr>
           <w:p>
             <w:r>
-              <w:t>0.0090</w:t>
+              <w:t>0.0045</w:t>
             </w:r>
           </w:p>
         </w:tc>
@@ -14351,7 +14357,7 @@
           </w:tcPr>
           <w:p>
             <w:r>
-              <w:t>-0.0307</w:t>
+              <w:t>-0.0163</w:t>
             </w:r>
           </w:p>
         </w:tc>
@@ -14361,7 +14367,7 @@
           </w:tcPr>
           <w:p>
             <w:r>
-              <w:t>0.0047</w:t>
+              <w:t>0.0013</w:t>
             </w:r>
           </w:p>
         </w:tc>
@@ -14371,7 +14377,7 @@
           </w:tcPr>
           <w:p>
             <w:r>
-              <w:t>291</w:t>
+              <w:t>204</w:t>
             </w:r>
           </w:p>
         </w:tc>
@@ -14381,7 +14387,7 @@
           </w:tcPr>
           <w:p>
             <w:r>
-              <w:t>1.0004</w:t>
+              <w:t>1.0073</w:t>
             </w:r>
           </w:p>
         </w:tc>
@@ -14403,7 +14409,7 @@
           </w:tcPr>
           <w:p>
             <w:r>
-              <w:t>0.0174</w:t>
+              <w:t>0.0141</w:t>
             </w:r>
           </w:p>
         </w:tc>
@@ -14413,7 +14419,7 @@
           </w:tcPr>
           <w:p>
             <w:r>
-              <w:t>0.0062</w:t>
+              <w:t>0.0075</w:t>
             </w:r>
           </w:p>
         </w:tc>
@@ -14423,7 +14429,7 @@
           </w:tcPr>
           <w:p>
             <w:r>
-              <w:t>0.0051</w:t>
+              <w:t>0.0014</w:t>
             </w:r>
           </w:p>
         </w:tc>
@@ -14433,7 +14439,7 @@
           </w:tcPr>
           <w:p>
             <w:r>
-              <w:t>0.0288</w:t>
+              <w:t>0.0266</w:t>
             </w:r>
           </w:p>
         </w:tc>
@@ -14443,7 +14449,7 @@
           </w:tcPr>
           <w:p>
             <w:r>
-              <w:t>209</w:t>
+              <w:t>133</w:t>
             </w:r>
           </w:p>
         </w:tc>
@@ -14453,7 +14459,7 @@
           </w:tcPr>
           <w:p>
             <w:r>
-              <w:t>0.9996</w:t>
+              <w:t>1.0066</w:t>
             </w:r>
           </w:p>
         </w:tc>
@@ -14963,19 +14969,10 @@
         </w:numPr>
       </w:pPr>
       <w:r>
-        <w:t xml:space="preserve">9 divergent transitions. </w:t>
-      </w:r>
-    </w:p>
-    <w:p>
-      <w:pPr>
-        <w:pStyle w:val="ListParagraph"/>
-        <w:numPr>
-          <w:ilvl w:val="1"/>
-          <w:numId w:val="32"/>
-        </w:numPr>
-      </w:pPr>
-      <w:r>
-        <w:t>Autocorrelation between a and b (0.60).</w:t>
+        <w:t xml:space="preserve">0 </w:t>
+      </w:r>
+      <w:r>
+        <w:t xml:space="preserve">divergent transitions. </w:t>
       </w:r>
     </w:p>
     <w:tbl>
@@ -15138,7 +15135,7 @@
           </w:tcPr>
           <w:p>
             <w:r>
-              <w:t>0.2138</w:t>
+              <w:t>0.2156</w:t>
             </w:r>
           </w:p>
         </w:tc>
@@ -15148,7 +15145,7 @@
           </w:tcPr>
           <w:p>
             <w:r>
-              <w:t>0.0063</w:t>
+              <w:t>0.0049</w:t>
             </w:r>
           </w:p>
         </w:tc>
@@ -15158,7 +15155,7 @@
           </w:tcPr>
           <w:p>
             <w:r>
-              <w:t>0.2014</w:t>
+              <w:t>0.2063</w:t>
             </w:r>
           </w:p>
         </w:tc>
@@ -15168,7 +15165,7 @@
           </w:tcPr>
           <w:p>
             <w:r>
-              <w:t>0.2263</w:t>
+              <w:t>0.2255</w:t>
             </w:r>
           </w:p>
         </w:tc>
@@ -15178,7 +15175,7 @@
           </w:tcPr>
           <w:p>
             <w:r>
-              <w:t>1376</w:t>
+              <w:t>3000</w:t>
             </w:r>
           </w:p>
         </w:tc>
@@ -15188,7 +15185,7 @@
           </w:tcPr>
           <w:p>
             <w:r>
-              <w:t>0.9997</w:t>
+              <w:t>0.9998</w:t>
             </w:r>
           </w:p>
         </w:tc>
@@ -15210,7 +15207,7 @@
           </w:tcPr>
           <w:p>
             <w:r>
-              <w:t>-0.0052</w:t>
+              <w:t>-0.0030</w:t>
             </w:r>
           </w:p>
         </w:tc>
@@ -15220,7 +15217,7 @@
           </w:tcPr>
           <w:p>
             <w:r>
-              <w:t>0.0107</w:t>
+              <w:t>0.0054</w:t>
             </w:r>
           </w:p>
         </w:tc>
@@ -15230,7 +15227,7 @@
           </w:tcPr>
           <w:p>
             <w:r>
-              <w:t>-0.0273</w:t>
+              <w:t>-0.0129</w:t>
             </w:r>
           </w:p>
         </w:tc>
@@ -15240,7 +15237,7 @@
           </w:tcPr>
           <w:p>
             <w:r>
-              <w:t>0.0150</w:t>
+              <w:t>0.0083</w:t>
             </w:r>
           </w:p>
         </w:tc>
@@ -15250,7 +15247,7 @@
           </w:tcPr>
           <w:p>
             <w:r>
-              <w:t>836</w:t>
+              <w:t>2493</w:t>
             </w:r>
           </w:p>
         </w:tc>
@@ -15260,7 +15257,7 @@
           </w:tcPr>
           <w:p>
             <w:r>
-              <w:t>0.9999</w:t>
+              <w:t>0.9997</w:t>
             </w:r>
           </w:p>
         </w:tc>
@@ -15282,7 +15279,7 @@
           </w:tcPr>
           <w:p>
             <w:r>
-              <w:t>0.0166</w:t>
+              <w:t>0.0169</w:t>
             </w:r>
           </w:p>
         </w:tc>
@@ -15292,7 +15289,7 @@
           </w:tcPr>
           <w:p>
             <w:r>
-              <w:t>0.0052</w:t>
+              <w:t>0.0050</w:t>
             </w:r>
           </w:p>
         </w:tc>
@@ -15302,7 +15299,7 @@
           </w:tcPr>
           <w:p>
             <w:r>
-              <w:t>0.0051</w:t>
+              <w:t>0.0077</w:t>
             </w:r>
           </w:p>
         </w:tc>
@@ -15312,7 +15309,7 @@
           </w:tcPr>
           <w:p>
             <w:r>
-              <w:t>0.0258</w:t>
+              <w:t>0.0269</w:t>
             </w:r>
           </w:p>
         </w:tc>
@@ -15322,7 +15319,7 @@
           </w:tcPr>
           <w:p>
             <w:r>
-              <w:t>862</w:t>
+              <w:t>1622</w:t>
             </w:r>
           </w:p>
         </w:tc>
@@ -15403,7 +15400,10 @@
         </w:numPr>
       </w:pPr>
       <w:r>
-        <w:t>125 divergent iterations.</w:t>
+        <w:t>121</w:t>
+      </w:r>
+      <w:r>
+        <w:t xml:space="preserve"> divergent iterations.</w:t>
       </w:r>
     </w:p>
     <w:p>
@@ -15415,7 +15415,7 @@
         </w:numPr>
       </w:pPr>
       <w:r>
-        <w:t>Autocorrelation between a and b (0.38).</w:t>
+        <w:t>Some autocorrelation between b_M and sigma.</w:t>
       </w:r>
     </w:p>
     <w:tbl>
@@ -15578,7 +15578,7 @@
           </w:tcPr>
           <w:p>
             <w:r>
-              <w:t>0.1662</w:t>
+              <w:t>0.1664</w:t>
             </w:r>
           </w:p>
         </w:tc>
@@ -15588,7 +15588,7 @@
           </w:tcPr>
           <w:p>
             <w:r>
-              <w:t>0.0046</w:t>
+              <w:t>0.0040</w:t>
             </w:r>
           </w:p>
         </w:tc>
@@ -15598,7 +15598,7 @@
           </w:tcPr>
           <w:p>
             <w:r>
-              <w:t>0.1573</w:t>
+              <w:t>0.1584</w:t>
             </w:r>
           </w:p>
         </w:tc>
@@ -15608,7 +15608,7 @@
           </w:tcPr>
           <w:p>
             <w:r>
-              <w:t>0.1751</w:t>
+              <w:t>0.1742</w:t>
             </w:r>
           </w:p>
         </w:tc>
@@ -15618,7 +15618,7 @@
           </w:tcPr>
           <w:p>
             <w:r>
-              <w:t>699</w:t>
+              <w:t>1743</w:t>
             </w:r>
           </w:p>
         </w:tc>
@@ -15628,7 +15628,7 @@
           </w:tcPr>
           <w:p>
             <w:r>
-              <w:t>1.0019</w:t>
+              <w:t>0.9997</w:t>
             </w:r>
           </w:p>
         </w:tc>
@@ -15650,7 +15650,7 @@
           </w:tcPr>
           <w:p>
             <w:r>
-              <w:t>0.0051</w:t>
+              <w:t>0.0033</w:t>
             </w:r>
           </w:p>
         </w:tc>
@@ -15660,7 +15660,7 @@
           </w:tcPr>
           <w:p>
             <w:r>
-              <w:t>0.0164</w:t>
+              <w:t>0.0042</w:t>
             </w:r>
           </w:p>
         </w:tc>
@@ -15670,7 +15670,7 @@
           </w:tcPr>
           <w:p>
             <w:r>
-              <w:t>-0.0301</w:t>
+              <w:t>-0.0053</w:t>
             </w:r>
           </w:p>
         </w:tc>
@@ -15680,7 +15680,7 @@
           </w:tcPr>
           <w:p>
             <w:r>
-              <w:t>0.0398</w:t>
+              <w:t>0.0120</w:t>
             </w:r>
           </w:p>
         </w:tc>
@@ -15690,7 +15690,7 @@
           </w:tcPr>
           <w:p>
             <w:r>
-              <w:t>487</w:t>
+              <w:t>1265</w:t>
             </w:r>
           </w:p>
         </w:tc>
@@ -15700,7 +15700,7 @@
           </w:tcPr>
           <w:p>
             <w:r>
-              <w:t>1.0029</w:t>
+              <w:t>0.9998</w:t>
             </w:r>
           </w:p>
         </w:tc>
@@ -15722,7 +15722,7 @@
           </w:tcPr>
           <w:p>
             <w:r>
-              <w:t>0.0062</w:t>
+              <w:t>0.0063</w:t>
             </w:r>
           </w:p>
         </w:tc>
@@ -15732,7 +15732,7 @@
           </w:tcPr>
           <w:p>
             <w:r>
-              <w:t>0.0041</w:t>
+              <w:t>0.0044</w:t>
             </w:r>
           </w:p>
         </w:tc>
@@ -15752,7 +15752,7 @@
           </w:tcPr>
           <w:p>
             <w:r>
-              <w:t>0.0139</w:t>
+              <w:t>0.0148</w:t>
             </w:r>
           </w:p>
         </w:tc>
@@ -15762,7 +15762,7 @@
           </w:tcPr>
           <w:p>
             <w:r>
-              <w:t>444</w:t>
+              <w:t>112</w:t>
             </w:r>
           </w:p>
         </w:tc>
@@ -15772,7 +15772,7 @@
           </w:tcPr>
           <w:p>
             <w:r>
-              <w:t>1.0029</w:t>
+              <w:t>1.0073</w:t>
             </w:r>
           </w:p>
         </w:tc>
@@ -15845,19 +15845,10 @@
         </w:numPr>
       </w:pPr>
       <w:r>
-        <w:t>208 divergent iterations.</w:t>
-      </w:r>
-    </w:p>
-    <w:p>
-      <w:pPr>
-        <w:pStyle w:val="ListParagraph"/>
-        <w:numPr>
-          <w:ilvl w:val="1"/>
-          <w:numId w:val="34"/>
-        </w:numPr>
-      </w:pPr>
-      <w:r>
-        <w:t>Autocorrelation between a and b (0.84).</w:t>
+        <w:t>23</w:t>
+      </w:r>
+      <w:r>
+        <w:t xml:space="preserve"> divergent iterations.</w:t>
       </w:r>
     </w:p>
     <w:tbl>
@@ -16020,7 +16011,7 @@
           </w:tcPr>
           <w:p>
             <w:r>
-              <w:t>0.2121</w:t>
+              <w:t>0.2069</w:t>
             </w:r>
           </w:p>
         </w:tc>
@@ -16030,7 +16021,7 @@
           </w:tcPr>
           <w:p>
             <w:r>
-              <w:t>0.0061</w:t>
+              <w:t>0.0030</w:t>
             </w:r>
           </w:p>
         </w:tc>
@@ -16040,7 +16031,7 @@
           </w:tcPr>
           <w:p>
             <w:r>
-              <w:t>0.2003</w:t>
+              <w:t>0.2006</w:t>
             </w:r>
           </w:p>
         </w:tc>
@@ -16050,7 +16041,7 @@
           </w:tcPr>
           <w:p>
             <w:r>
-              <w:t>0.2237</w:t>
+              <w:t>0.2123</w:t>
             </w:r>
           </w:p>
         </w:tc>
@@ -16060,7 +16051,7 @@
           </w:tcPr>
           <w:p>
             <w:r>
-              <w:t>276</w:t>
+              <w:t>1615</w:t>
             </w:r>
           </w:p>
         </w:tc>
@@ -16070,7 +16061,7 @@
           </w:tcPr>
           <w:p>
             <w:r>
-              <w:t>1.0054</w:t>
+              <w:t>1.0019</w:t>
             </w:r>
           </w:p>
         </w:tc>
@@ -16102,7 +16093,7 @@
           </w:tcPr>
           <w:p>
             <w:r>
-              <w:t>0.0052</w:t>
+              <w:t>0.0030</w:t>
             </w:r>
           </w:p>
         </w:tc>
@@ -16112,7 +16103,7 @@
           </w:tcPr>
           <w:p>
             <w:r>
-              <w:t>-0.0058</w:t>
+              <w:t>-0.0008</w:t>
             </w:r>
           </w:p>
         </w:tc>
@@ -16122,7 +16113,7 @@
           </w:tcPr>
           <w:p>
             <w:r>
-              <w:t>0.0144</w:t>
+              <w:t>0.0114</w:t>
             </w:r>
           </w:p>
         </w:tc>
@@ -16132,7 +16123,7 @@
           </w:tcPr>
           <w:p>
             <w:r>
-              <w:t>295</w:t>
+              <w:t>1076</w:t>
             </w:r>
           </w:p>
         </w:tc>
@@ -16142,7 +16133,7 @@
           </w:tcPr>
           <w:p>
             <w:r>
-              <w:t>1.0096</w:t>
+              <w:t>1.0000</w:t>
             </w:r>
           </w:p>
         </w:tc>
@@ -16164,7 +16155,7 @@
           </w:tcPr>
           <w:p>
             <w:r>
-              <w:t>0.0064</w:t>
+              <w:t>0.0068</w:t>
             </w:r>
           </w:p>
         </w:tc>
@@ -16184,7 +16175,7 @@
           </w:tcPr>
           <w:p>
             <w:r>
-              <w:t>0.0011</w:t>
+              <w:t>0.0009</w:t>
             </w:r>
           </w:p>
         </w:tc>
@@ -16194,7 +16185,7 @@
           </w:tcPr>
           <w:p>
             <w:r>
-              <w:t>0.0132</w:t>
+              <w:t>0.0134</w:t>
             </w:r>
           </w:p>
         </w:tc>
@@ -16204,7 +16195,7 @@
           </w:tcPr>
           <w:p>
             <w:r>
-              <w:t>98</w:t>
+              <w:t>190</w:t>
             </w:r>
           </w:p>
         </w:tc>
@@ -16214,7 +16205,7 @@
           </w:tcPr>
           <w:p>
             <w:r>
-              <w:t>1.0132</w:t>
+              <w:t>1.0042</w:t>
             </w:r>
           </w:p>
         </w:tc>
@@ -16286,7 +16277,10 @@
         </w:numPr>
       </w:pPr>
       <w:r>
-        <w:t>822 divergent iterations.</w:t>
+        <w:t>47</w:t>
+      </w:r>
+      <w:r>
+        <w:t xml:space="preserve"> divergent iterations.</w:t>
       </w:r>
     </w:p>
     <w:p>
@@ -16461,7 +16455,7 @@
           </w:tcPr>
           <w:p>
             <w:r>
-              <w:t>0.1428</w:t>
+              <w:t>0.1427</w:t>
             </w:r>
           </w:p>
         </w:tc>
@@ -16471,7 +16465,7 @@
           </w:tcPr>
           <w:p>
             <w:r>
-              <w:t>0.0108</w:t>
+              <w:t>0.0051</w:t>
             </w:r>
           </w:p>
         </w:tc>
@@ -16481,7 +16475,7 @@
           </w:tcPr>
           <w:p>
             <w:r>
-              <w:t>0.1239</w:t>
+              <w:t>0.1327</w:t>
             </w:r>
           </w:p>
         </w:tc>
@@ -16491,7 +16485,7 @@
           </w:tcPr>
           <w:p>
             <w:r>
-              <w:t>0.1644</w:t>
+              <w:t>0.1527</w:t>
             </w:r>
           </w:p>
         </w:tc>
@@ -16501,7 +16495,7 @@
           </w:tcPr>
           <w:p>
             <w:r>
-              <w:t>49</w:t>
+              <w:t>1709</w:t>
             </w:r>
           </w:p>
         </w:tc>
@@ -16511,7 +16505,7 @@
           </w:tcPr>
           <w:p>
             <w:r>
-              <w:t>1.0178</w:t>
+              <w:t>0.9998</w:t>
             </w:r>
           </w:p>
         </w:tc>
@@ -16533,7 +16527,7 @@
           </w:tcPr>
           <w:p>
             <w:r>
-              <w:t>-0.0004</w:t>
+              <w:t>0.0016</w:t>
             </w:r>
           </w:p>
         </w:tc>
@@ -16543,7 +16537,7 @@
           </w:tcPr>
           <w:p>
             <w:r>
-              <w:t>0.0093</w:t>
+              <w:t>0.0052</w:t>
             </w:r>
           </w:p>
         </w:tc>
@@ -16553,7 +16547,7 @@
           </w:tcPr>
           <w:p>
             <w:r>
-              <w:t>-0.0140</w:t>
+              <w:t>-0.0089</w:t>
             </w:r>
           </w:p>
         </w:tc>
@@ -16563,7 +16557,7 @@
           </w:tcPr>
           <w:p>
             <w:r>
-              <w:t>0.0186</w:t>
+              <w:t>0.0119</w:t>
             </w:r>
           </w:p>
         </w:tc>
@@ -16573,7 +16567,7 @@
           </w:tcPr>
           <w:p>
             <w:r>
-              <w:t>36</w:t>
+              <w:t>1128</w:t>
             </w:r>
           </w:p>
         </w:tc>
@@ -16583,7 +16577,7 @@
           </w:tcPr>
           <w:p>
             <w:r>
-              <w:t>1.0102</w:t>
+              <w:t>0.9997</w:t>
             </w:r>
           </w:p>
         </w:tc>
@@ -16605,7 +16599,7 @@
           </w:tcPr>
           <w:p>
             <w:r>
-              <w:t>0.0085</w:t>
+              <w:t>0.0121</w:t>
             </w:r>
           </w:p>
         </w:tc>
@@ -16615,7 +16609,7 @@
           </w:tcPr>
           <w:p>
             <w:r>
-              <w:t>0.0056</w:t>
+              <w:t>0.0059</w:t>
             </w:r>
           </w:p>
         </w:tc>
@@ -16625,7 +16619,7 @@
           </w:tcPr>
           <w:p>
             <w:r>
-              <w:t>0.0020</w:t>
+              <w:t>0.0014</w:t>
             </w:r>
           </w:p>
         </w:tc>
@@ -16635,7 +16629,7 @@
           </w:tcPr>
           <w:p>
             <w:r>
-              <w:t>0.0190</w:t>
+              <w:t>0.0225</w:t>
             </w:r>
           </w:p>
         </w:tc>
@@ -16645,7 +16639,7 @@
           </w:tcPr>
           <w:p>
             <w:r>
-              <w:t>25</w:t>
+              <w:t>359</w:t>
             </w:r>
           </w:p>
         </w:tc>
@@ -16655,7 +16649,7 @@
           </w:tcPr>
           <w:p>
             <w:r>
-              <w:t>1.0035</w:t>
+              <w:t>0.9999</w:t>
             </w:r>
           </w:p>
         </w:tc>
@@ -16727,7 +16721,10 @@
         </w:numPr>
       </w:pPr>
       <w:r>
-        <w:t>83 divergent iterations.</w:t>
+        <w:t>10</w:t>
+      </w:r>
+      <w:r>
+        <w:t xml:space="preserve"> divergent iterations.</w:t>
       </w:r>
     </w:p>
     <w:p>
@@ -16739,8 +16736,10 @@
         </w:numPr>
       </w:pPr>
       <w:r>
-        <w:t>Autocorrelation between a and b (-0.78).</w:t>
-      </w:r>
+        <w:t>Autocorrelation between b_M and sigma (0.43).</w:t>
+      </w:r>
+      <w:bookmarkStart w:id="0" w:name="_GoBack"/>
+      <w:bookmarkEnd w:id="0"/>
     </w:p>
     <w:tbl>
       <w:tblPr>
@@ -16902,7 +16901,7 @@
           </w:tcPr>
           <w:p>
             <w:r>
-              <w:t>0.1854</w:t>
+              <w:t>0.1678</w:t>
             </w:r>
           </w:p>
         </w:tc>
@@ -16912,7 +16911,7 @@
           </w:tcPr>
           <w:p>
             <w:r>
-              <w:t>0.0077</w:t>
+              <w:t>0.0046</w:t>
             </w:r>
           </w:p>
         </w:tc>
@@ -16922,7 +16921,7 @@
           </w:tcPr>
           <w:p>
             <w:r>
-              <w:t>0.1702</w:t>
+              <w:t>0.1587</w:t>
             </w:r>
           </w:p>
         </w:tc>
@@ -16932,7 +16931,7 @@
           </w:tcPr>
           <w:p>
             <w:r>
-              <w:t>0.2005</w:t>
+              <w:t>0.1768</w:t>
             </w:r>
           </w:p>
         </w:tc>
@@ -16942,7 +16941,7 @@
           </w:tcPr>
           <w:p>
             <w:r>
-              <w:t>386</w:t>
+              <w:t>3000</w:t>
             </w:r>
           </w:p>
         </w:tc>
@@ -16952,7 +16951,7 @@
           </w:tcPr>
           <w:p>
             <w:r>
-              <w:t>1.0008</w:t>
+              <w:t>0.9997</w:t>
             </w:r>
           </w:p>
         </w:tc>
@@ -16974,7 +16973,7 @@
           </w:tcPr>
           <w:p>
             <w:r>
-              <w:t>-0.0161</w:t>
+              <w:t>-0.0145</w:t>
             </w:r>
           </w:p>
         </w:tc>
@@ -16984,7 +16983,7 @@
           </w:tcPr>
           <w:p>
             <w:r>
-              <w:t>0.0064</w:t>
+              <w:t>0.0047</w:t>
             </w:r>
           </w:p>
         </w:tc>
@@ -16994,7 +16993,7 @@
           </w:tcPr>
           <w:p>
             <w:r>
-              <w:t>-0.0289</w:t>
+              <w:t>-0.0239</w:t>
             </w:r>
           </w:p>
         </w:tc>
@@ -17004,7 +17003,7 @@
           </w:tcPr>
           <w:p>
             <w:r>
-              <w:t>-0.0035</w:t>
+              <w:t>-0.0055</w:t>
             </w:r>
           </w:p>
         </w:tc>
@@ -17014,7 +17013,7 @@
           </w:tcPr>
           <w:p>
             <w:r>
-              <w:t>306</w:t>
+              <w:t>715</w:t>
             </w:r>
           </w:p>
         </w:tc>
@@ -17056,7 +17055,7 @@
           </w:tcPr>
           <w:p>
             <w:r>
-              <w:t>0.0063</w:t>
+              <w:t>0.0058</w:t>
             </w:r>
           </w:p>
         </w:tc>
@@ -17066,7 +17065,7 @@
           </w:tcPr>
           <w:p>
             <w:r>
-              <w:t>0.0022</w:t>
+              <w:t>0.0024</w:t>
             </w:r>
           </w:p>
         </w:tc>
@@ -17076,7 +17075,7 @@
           </w:tcPr>
           <w:p>
             <w:r>
-              <w:t>0.0239</w:t>
+              <w:t>0.0227</w:t>
             </w:r>
           </w:p>
         </w:tc>
@@ -17086,7 +17085,7 @@
           </w:tcPr>
           <w:p>
             <w:r>
-              <w:t>137</w:t>
+              <w:t>283</w:t>
             </w:r>
           </w:p>
         </w:tc>
@@ -17096,7 +17095,7 @@
           </w:tcPr>
           <w:p>
             <w:r>
-              <w:t>1.0001S</w:t>
+              <w:t>1.0010</w:t>
             </w:r>
           </w:p>
         </w:tc>
@@ -17168,19 +17167,10 @@
         </w:numPr>
       </w:pPr>
       <w:r>
-        <w:t>102 divergent iterations.</w:t>
-      </w:r>
-    </w:p>
-    <w:p>
-      <w:pPr>
-        <w:pStyle w:val="ListParagraph"/>
-        <w:numPr>
-          <w:ilvl w:val="1"/>
-          <w:numId w:val="37"/>
-        </w:numPr>
-      </w:pPr>
-      <w:r>
-        <w:t>Autocorrelation between a and b (-0.77).</w:t>
+        <w:t>41</w:t>
+      </w:r>
+      <w:r>
+        <w:t xml:space="preserve"> divergent iterations.</w:t>
       </w:r>
     </w:p>
     <w:tbl>
@@ -17343,7 +17333,7 @@
           </w:tcPr>
           <w:p>
             <w:r>
-              <w:t>0.1941</w:t>
+              <w:t>0.1906</w:t>
             </w:r>
           </w:p>
         </w:tc>
@@ -17353,7 +17343,7 @@
           </w:tcPr>
           <w:p>
             <w:r>
-              <w:t>0.0056</w:t>
+              <w:t>0.0033</w:t>
             </w:r>
           </w:p>
         </w:tc>
@@ -17363,7 +17353,7 @@
           </w:tcPr>
           <w:p>
             <w:r>
-              <w:t>0.1822</w:t>
+              <w:t>0.1845</w:t>
             </w:r>
           </w:p>
         </w:tc>
@@ -17373,7 +17363,7 @@
           </w:tcPr>
           <w:p>
             <w:r>
-              <w:t>0.2038</w:t>
+              <w:t>0.1973</w:t>
             </w:r>
           </w:p>
         </w:tc>
@@ -17383,7 +17373,7 @@
           </w:tcPr>
           <w:p>
             <w:r>
-              <w:t>262</w:t>
+              <w:t>2024</w:t>
             </w:r>
           </w:p>
         </w:tc>
@@ -17393,7 +17383,7 @@
           </w:tcPr>
           <w:p>
             <w:r>
-              <w:t>0.9999</w:t>
+              <w:t>1.0008</w:t>
             </w:r>
           </w:p>
         </w:tc>
@@ -17415,7 +17405,7 @@
           </w:tcPr>
           <w:p>
             <w:r>
-              <w:t>-0.0035</w:t>
+              <w:t>-0.0028</w:t>
             </w:r>
           </w:p>
         </w:tc>
@@ -17425,7 +17415,7 @@
           </w:tcPr>
           <w:p>
             <w:r>
-              <w:t>0.0049</w:t>
+              <w:t>0.0037</w:t>
             </w:r>
           </w:p>
         </w:tc>
@@ -17435,7 +17425,7 @@
           </w:tcPr>
           <w:p>
             <w:r>
-              <w:t>-0.0140</w:t>
+              <w:t>-0.0105</w:t>
             </w:r>
           </w:p>
         </w:tc>
@@ -17445,7 +17435,7 @@
           </w:tcPr>
           <w:p>
             <w:r>
-              <w:t>0.0055</w:t>
+              <w:t>0.0041</w:t>
             </w:r>
           </w:p>
         </w:tc>
@@ -17455,7 +17445,7 @@
           </w:tcPr>
           <w:p>
             <w:r>
-              <w:t>172</w:t>
+              <w:t>416</w:t>
             </w:r>
           </w:p>
         </w:tc>
@@ -17465,7 +17455,7 @@
           </w:tcPr>
           <w:p>
             <w:r>
-              <w:t>1.0028</w:t>
+              <w:t>0.9997</w:t>
             </w:r>
           </w:p>
         </w:tc>
@@ -17487,7 +17477,7 @@
           </w:tcPr>
           <w:p>
             <w:r>
-              <w:t>0.0082</w:t>
+              <w:t>0.0090</w:t>
             </w:r>
           </w:p>
         </w:tc>
@@ -17497,7 +17487,7 @@
           </w:tcPr>
           <w:p>
             <w:r>
-              <w:t>0.0040</w:t>
+              <w:t>0.0042</w:t>
             </w:r>
           </w:p>
         </w:tc>
@@ -17507,7 +17497,7 @@
           </w:tcPr>
           <w:p>
             <w:r>
-              <w:t>0.0016</w:t>
+              <w:t>0.0015</w:t>
             </w:r>
           </w:p>
         </w:tc>
@@ -17517,7 +17507,7 @@
           </w:tcPr>
           <w:p>
             <w:r>
-              <w:t>0.0152</w:t>
+              <w:t>0.0161</w:t>
             </w:r>
           </w:p>
         </w:tc>
@@ -17527,7 +17517,7 @@
           </w:tcPr>
           <w:p>
             <w:r>
-              <w:t>243</w:t>
+              <w:t>132</w:t>
             </w:r>
           </w:p>
         </w:tc>
@@ -17537,7 +17527,7 @@
           </w:tcPr>
           <w:p>
             <w:r>
-              <w:t>1.0032</w:t>
+              <w:t>1.0082</w:t>
             </w:r>
           </w:p>
         </w:tc>
@@ -19117,7 +19107,7 @@
         <w:rFonts w:ascii="Courier New" w:hAnsi="Courier New" w:cs="Courier New" w:hint="default"/>
       </w:rPr>
     </w:lvl>
-    <w:lvl w:ilvl="2" w:tplc="08090005" w:tentative="1">
+    <w:lvl w:ilvl="2" w:tplc="08090005">
       <w:start w:val="1"/>
       <w:numFmt w:val="bullet"/>
       <w:lvlText w:val=""/>
@@ -22995,7 +22985,7 @@
 </file>
 
 <file path=customXml/itemProps1.xml><?xml version="1.0" encoding="utf-8"?>
-<ds:datastoreItem xmlns:ds="http://schemas.openxmlformats.org/officeDocument/2006/customXml" ds:itemID="{F948BE7D-6430-4B67-83F8-3D84C8DED9C1}">
+<ds:datastoreItem xmlns:ds="http://schemas.openxmlformats.org/officeDocument/2006/customXml" ds:itemID="{AE022DB5-D7F1-454C-AF26-FEBE7E622919}">
   <ds:schemaRefs>
     <ds:schemaRef ds:uri="http://schemas.openxmlformats.org/officeDocument/2006/bibliography"/>
   </ds:schemaRefs>

</xml_diff>

<commit_message>
Within species models with longer chains
</commit_message>
<xml_diff>
--- a/Paper/Bayesian Myctophids.docx
+++ b/Paper/Bayesian Myctophids.docx
@@ -6080,16 +6080,31 @@
         </w:numPr>
       </w:pPr>
       <w:r>
-        <w:t>6000</w:t>
+        <w:t>10000</w:t>
       </w:r>
       <w:r>
         <w:t xml:space="preserve"> iter, </w:t>
       </w:r>
       <w:r>
-        <w:t>3000</w:t>
+        <w:t>5</w:t>
+      </w:r>
+      <w:r>
+        <w:t>000</w:t>
       </w:r>
       <w:r>
         <w:t xml:space="preserve"> warmup.</w:t>
+      </w:r>
+    </w:p>
+    <w:p>
+      <w:pPr>
+        <w:pStyle w:val="ListParagraph"/>
+        <w:numPr>
+          <w:ilvl w:val="1"/>
+          <w:numId w:val="17"/>
+        </w:numPr>
+      </w:pPr>
+      <w:r>
+        <w:t>Adapt_delta = 0.90</w:t>
       </w:r>
     </w:p>
     <w:p>
@@ -6113,10 +6128,19 @@
         </w:numPr>
       </w:pPr>
       <w:r>
-        <w:t xml:space="preserve">Fairly strong autocorrelation between </w:t>
-      </w:r>
-      <w:r>
-        <w:t>b_W and b_T (0.32) and b_T and sigma (-0.22).</w:t>
+        <w:t xml:space="preserve">Fairly strong </w:t>
+      </w:r>
+      <w:r>
+        <w:t>multicollinearity</w:t>
+      </w:r>
+      <w:r>
+        <w:t xml:space="preserve"> between </w:t>
+      </w:r>
+      <w:r>
+        <w:t>b_W and b_T (0.29) and b_T and sigma (-0.18</w:t>
+      </w:r>
+      <w:r>
+        <w:t>).</w:t>
       </w:r>
     </w:p>
     <w:p>
@@ -6152,7 +6176,7 @@
         </w:numPr>
       </w:pPr>
       <w:r>
-        <w:t>28</w:t>
+        <w:t>37</w:t>
       </w:r>
       <w:r>
         <w:t xml:space="preserve"> divergent iterations.</w:t>
@@ -6318,7 +6342,7 @@
           </w:tcPr>
           <w:p>
             <w:r>
-              <w:t>0.2147</w:t>
+              <w:t>0.2146</w:t>
             </w:r>
           </w:p>
         </w:tc>
@@ -6338,7 +6362,7 @@
           </w:tcPr>
           <w:p>
             <w:r>
-              <w:t>0.2047</w:t>
+              <w:t>0.2046</w:t>
             </w:r>
           </w:p>
         </w:tc>
@@ -6348,7 +6372,7 @@
           </w:tcPr>
           <w:p>
             <w:r>
-              <w:t>0.2245</w:t>
+              <w:t>0.2248</w:t>
             </w:r>
           </w:p>
         </w:tc>
@@ -6358,7 +6382,7 @@
           </w:tcPr>
           <w:p>
             <w:r>
-              <w:t>2692</w:t>
+              <w:t>5800</w:t>
             </w:r>
           </w:p>
         </w:tc>
@@ -6368,7 +6392,7 @@
           </w:tcPr>
           <w:p>
             <w:r>
-              <w:t>0.9997</w:t>
+              <w:t>0.9999</w:t>
             </w:r>
           </w:p>
         </w:tc>
@@ -6390,7 +6414,7 @@
           </w:tcPr>
           <w:p>
             <w:r>
-              <w:t>0.0017</w:t>
+              <w:t>0.0015</w:t>
             </w:r>
           </w:p>
         </w:tc>
@@ -6400,7 +6424,7 @@
           </w:tcPr>
           <w:p>
             <w:r>
-              <w:t>0.0055</w:t>
+              <w:t>0.0054</w:t>
             </w:r>
           </w:p>
         </w:tc>
@@ -6410,7 +6434,10 @@
           </w:tcPr>
           <w:p>
             <w:r>
-              <w:t>-0.0085</w:t>
+              <w:t>-0.009</w:t>
+            </w:r>
+            <w:r>
+              <w:t>5</w:t>
             </w:r>
           </w:p>
         </w:tc>
@@ -6420,7 +6447,7 @@
           </w:tcPr>
           <w:p>
             <w:r>
-              <w:t>0.0131</w:t>
+              <w:t>0.0125</w:t>
             </w:r>
           </w:p>
         </w:tc>
@@ -6430,7 +6457,7 @@
           </w:tcPr>
           <w:p>
             <w:r>
-              <w:t>1562</w:t>
+              <w:t>2666</w:t>
             </w:r>
           </w:p>
         </w:tc>
@@ -6440,7 +6467,7 @@
           </w:tcPr>
           <w:p>
             <w:r>
-              <w:t>1.0001</w:t>
+              <w:t>1.0013</w:t>
             </w:r>
           </w:p>
         </w:tc>
@@ -6462,7 +6489,7 @@
           </w:tcPr>
           <w:p>
             <w:r>
-              <w:t>0.0021</w:t>
+              <w:t>0.0016</w:t>
             </w:r>
           </w:p>
         </w:tc>
@@ -6472,7 +6499,7 @@
           </w:tcPr>
           <w:p>
             <w:r>
-              <w:t>0.0052</w:t>
+              <w:t>0.0056</w:t>
             </w:r>
           </w:p>
         </w:tc>
@@ -6482,7 +6509,7 @@
           </w:tcPr>
           <w:p>
             <w:r>
-              <w:t>-0.0081</w:t>
+              <w:t>-0.0097</w:t>
             </w:r>
           </w:p>
         </w:tc>
@@ -6492,7 +6519,7 @@
           </w:tcPr>
           <w:p>
             <w:r>
-              <w:t>0.0019</w:t>
+              <w:t>0.0120</w:t>
             </w:r>
           </w:p>
         </w:tc>
@@ -6502,7 +6529,7 @@
           </w:tcPr>
           <w:p>
             <w:r>
-              <w:t>332</w:t>
+              <w:t>396</w:t>
             </w:r>
           </w:p>
         </w:tc>
@@ -6512,7 +6539,7 @@
           </w:tcPr>
           <w:p>
             <w:r>
-              <w:t>1.0020</w:t>
+              <w:t>1.0011</w:t>
             </w:r>
           </w:p>
         </w:tc>
@@ -6534,7 +6561,7 @@
           </w:tcPr>
           <w:p>
             <w:r>
-              <w:t>0.0156</w:t>
+              <w:t>0.0155</w:t>
             </w:r>
           </w:p>
         </w:tc>
@@ -6544,7 +6571,7 @@
           </w:tcPr>
           <w:p>
             <w:r>
-              <w:t>0.0055</w:t>
+              <w:t>0.0058</w:t>
             </w:r>
           </w:p>
         </w:tc>
@@ -6554,7 +6581,7 @@
           </w:tcPr>
           <w:p>
             <w:r>
-              <w:t>0.0037</w:t>
+              <w:t>0.0042</w:t>
             </w:r>
           </w:p>
         </w:tc>
@@ -6564,7 +6591,7 @@
           </w:tcPr>
           <w:p>
             <w:r>
-              <w:t>0.0249</w:t>
+              <w:t>0.0279</w:t>
             </w:r>
           </w:p>
         </w:tc>
@@ -6574,7 +6601,7 @@
           </w:tcPr>
           <w:p>
             <w:r>
-              <w:t>498</w:t>
+              <w:t>441</w:t>
             </w:r>
           </w:p>
         </w:tc>
@@ -6584,7 +6611,7 @@
           </w:tcPr>
           <w:p>
             <w:r>
-              <w:t>1.0003</w:t>
+              <w:t>0.9998</w:t>
             </w:r>
           </w:p>
         </w:tc>
@@ -6608,13 +6635,16 @@
         </w:numPr>
       </w:pPr>
       <w:r>
-        <w:t>6000</w:t>
+        <w:t>10000</w:t>
       </w:r>
       <w:r>
         <w:t xml:space="preserve"> iter, </w:t>
       </w:r>
       <w:r>
-        <w:t>3000</w:t>
+        <w:t>5</w:t>
+      </w:r>
+      <w:r>
+        <w:t>000</w:t>
       </w:r>
       <w:r>
         <w:t xml:space="preserve"> warmup.</w:t>
@@ -6653,7 +6683,7 @@
         </w:numPr>
       </w:pPr>
       <w:r>
-        <w:t>41</w:t>
+        <w:t>68</w:t>
       </w:r>
       <w:r>
         <w:t xml:space="preserve"> divergent iterations.</w:t>
@@ -6843,7 +6873,7 @@
           </w:tcPr>
           <w:p>
             <w:r>
-              <w:t>0.1689</w:t>
+              <w:t>0.1687</w:t>
             </w:r>
           </w:p>
         </w:tc>
@@ -6863,7 +6893,7 @@
           </w:tcPr>
           <w:p>
             <w:r>
-              <w:t>0.1627</w:t>
+              <w:t>0.1626</w:t>
             </w:r>
           </w:p>
         </w:tc>
@@ -6873,7 +6903,7 @@
           </w:tcPr>
           <w:p>
             <w:r>
-              <w:t>0.1752</w:t>
+              <w:t>0.1751</w:t>
             </w:r>
           </w:p>
         </w:tc>
@@ -6883,7 +6913,7 @@
           </w:tcPr>
           <w:p>
             <w:r>
-              <w:t>2441</w:t>
+              <w:t>3377</w:t>
             </w:r>
           </w:p>
         </w:tc>
@@ -6893,7 +6923,7 @@
           </w:tcPr>
           <w:p>
             <w:r>
-              <w:t>1.0014</w:t>
+              <w:t>0.9998</w:t>
             </w:r>
           </w:p>
         </w:tc>
@@ -6915,7 +6945,7 @@
           </w:tcPr>
           <w:p>
             <w:r>
-              <w:t>-0.0032</w:t>
+              <w:t>-0.0034</w:t>
             </w:r>
           </w:p>
         </w:tc>
@@ -6925,7 +6955,7 @@
           </w:tcPr>
           <w:p>
             <w:r>
-              <w:t>0.0035</w:t>
+              <w:t>0.0034</w:t>
             </w:r>
           </w:p>
         </w:tc>
@@ -6935,7 +6965,7 @@
           </w:tcPr>
           <w:p>
             <w:r>
-              <w:t>-0.0102</w:t>
+              <w:t>-0.0103</w:t>
             </w:r>
           </w:p>
         </w:tc>
@@ -6945,7 +6975,7 @@
           </w:tcPr>
           <w:p>
             <w:r>
-              <w:t>0.0034</w:t>
+              <w:t>0.0031</w:t>
             </w:r>
           </w:p>
         </w:tc>
@@ -6955,7 +6985,7 @@
           </w:tcPr>
           <w:p>
             <w:r>
-              <w:t>2387</w:t>
+              <w:t>2211</w:t>
             </w:r>
           </w:p>
         </w:tc>
@@ -6965,7 +6995,7 @@
           </w:tcPr>
           <w:p>
             <w:r>
-              <w:t>0.9997</w:t>
+              <w:t>0.9999</w:t>
             </w:r>
           </w:p>
         </w:tc>
@@ -7007,7 +7037,7 @@
           </w:tcPr>
           <w:p>
             <w:r>
-              <w:t>-0.0054</w:t>
+              <w:t>-0.0053</w:t>
             </w:r>
           </w:p>
         </w:tc>
@@ -7017,7 +7047,7 @@
           </w:tcPr>
           <w:p>
             <w:r>
-              <w:t>0.0052</w:t>
+              <w:t>0.0056</w:t>
             </w:r>
           </w:p>
         </w:tc>
@@ -7027,7 +7057,7 @@
           </w:tcPr>
           <w:p>
             <w:r>
-              <w:t>483</w:t>
+              <w:t>834</w:t>
             </w:r>
           </w:p>
         </w:tc>
@@ -7037,7 +7067,7 @@
           </w:tcPr>
           <w:p>
             <w:r>
-              <w:t>1.0022</w:t>
+              <w:t>1.0001</w:t>
             </w:r>
           </w:p>
         </w:tc>
@@ -7059,7 +7089,7 @@
           </w:tcPr>
           <w:p>
             <w:r>
-              <w:t>0.0063</w:t>
+              <w:t>0.0055</w:t>
             </w:r>
           </w:p>
         </w:tc>
@@ -7079,7 +7109,7 @@
           </w:tcPr>
           <w:p>
             <w:r>
-              <w:t>0.0009</w:t>
+              <w:t>0.0007</w:t>
             </w:r>
           </w:p>
         </w:tc>
@@ -7089,7 +7119,7 @@
           </w:tcPr>
           <w:p>
             <w:r>
-              <w:t>0.0131</w:t>
+              <w:t>0.0142</w:t>
             </w:r>
           </w:p>
         </w:tc>
@@ -7099,7 +7129,7 @@
           </w:tcPr>
           <w:p>
             <w:r>
-              <w:t>146</w:t>
+              <w:t>269</w:t>
             </w:r>
           </w:p>
         </w:tc>
@@ -7109,7 +7139,7 @@
           </w:tcPr>
           <w:p>
             <w:r>
-              <w:t>1.0020</w:t>
+              <w:t>1.0061</w:t>
             </w:r>
           </w:p>
         </w:tc>
@@ -7133,7 +7163,10 @@
         </w:numPr>
       </w:pPr>
       <w:r>
-        <w:t>6000 iter, 3000 warmup.</w:t>
+        <w:t>10000 iter, 5</w:t>
+      </w:r>
+      <w:r>
+        <w:t>000 warmup.</w:t>
       </w:r>
     </w:p>
     <w:p>
@@ -7169,7 +7202,7 @@
         </w:numPr>
       </w:pPr>
       <w:r>
-        <w:t>84</w:t>
+        <w:t>294</w:t>
       </w:r>
       <w:r>
         <w:t xml:space="preserve"> divergent iterations.</w:t>
@@ -7196,10 +7229,19 @@
         </w:numPr>
       </w:pPr>
       <w:r>
-        <w:t xml:space="preserve">Some autocorrelation between </w:t>
-      </w:r>
-      <w:r>
-        <w:t>b_W and b_T (0.58)</w:t>
+        <w:t xml:space="preserve">Some </w:t>
+      </w:r>
+      <w:r>
+        <w:t>multicolliniarity</w:t>
+      </w:r>
+      <w:r>
+        <w:t xml:space="preserve"> between </w:t>
+      </w:r>
+      <w:r>
+        <w:t>b_W and b_T (0.55</w:t>
+      </w:r>
+      <w:r>
+        <w:t>)</w:t>
       </w:r>
     </w:p>
     <w:tbl>
@@ -7362,7 +7404,7 @@
           </w:tcPr>
           <w:p>
             <w:r>
-              <w:t>0.2071</w:t>
+              <w:t>0.2073</w:t>
             </w:r>
           </w:p>
         </w:tc>
@@ -7372,7 +7414,7 @@
           </w:tcPr>
           <w:p>
             <w:r>
-              <w:t>0.0033</w:t>
+              <w:t>0.0032</w:t>
             </w:r>
           </w:p>
         </w:tc>
@@ -7392,7 +7434,7 @@
           </w:tcPr>
           <w:p>
             <w:r>
-              <w:t>0.2139</w:t>
+              <w:t>0.2136</w:t>
             </w:r>
           </w:p>
         </w:tc>
@@ -7402,7 +7444,7 @@
           </w:tcPr>
           <w:p>
             <w:r>
-              <w:t>1302</w:t>
+              <w:t>1912</w:t>
             </w:r>
           </w:p>
         </w:tc>
@@ -7434,7 +7476,7 @@
           </w:tcPr>
           <w:p>
             <w:r>
-              <w:t>-0.0049</w:t>
+              <w:t>-0.0051</w:t>
             </w:r>
           </w:p>
         </w:tc>
@@ -7444,7 +7486,7 @@
           </w:tcPr>
           <w:p>
             <w:r>
-              <w:t>0.0041</w:t>
+              <w:t>0.0039</w:t>
             </w:r>
           </w:p>
         </w:tc>
@@ -7454,7 +7496,7 @@
           </w:tcPr>
           <w:p>
             <w:r>
-              <w:t>-0.0127</w:t>
+              <w:t>-0.0129</w:t>
             </w:r>
           </w:p>
         </w:tc>
@@ -7464,7 +7506,7 @@
           </w:tcPr>
           <w:p>
             <w:r>
-              <w:t>0.0030</w:t>
+              <w:t>0.0027</w:t>
             </w:r>
           </w:p>
         </w:tc>
@@ -7474,7 +7516,7 @@
           </w:tcPr>
           <w:p>
             <w:r>
-              <w:t>312</w:t>
+              <w:t>791</w:t>
             </w:r>
           </w:p>
         </w:tc>
@@ -7484,7 +7526,7 @@
           </w:tcPr>
           <w:p>
             <w:r>
-              <w:t>1.0025</w:t>
+              <w:t>0.9998</w:t>
             </w:r>
           </w:p>
         </w:tc>
@@ -7496,6 +7538,7 @@
           </w:tcPr>
           <w:p>
             <w:r>
+              <w:lastRenderedPageBreak/>
               <w:t>b_T</w:t>
             </w:r>
           </w:p>
@@ -7506,7 +7549,7 @@
           </w:tcPr>
           <w:p>
             <w:r>
-              <w:t>-0.0006</w:t>
+              <w:t>-0.0007</w:t>
             </w:r>
           </w:p>
         </w:tc>
@@ -7516,7 +7559,7 @@
           </w:tcPr>
           <w:p>
             <w:r>
-              <w:t>0.0035</w:t>
+              <w:t>0.0032</w:t>
             </w:r>
           </w:p>
         </w:tc>
@@ -7526,7 +7569,7 @@
           </w:tcPr>
           <w:p>
             <w:r>
-              <w:t>-0.0081</w:t>
+              <w:t>-0.0072</w:t>
             </w:r>
           </w:p>
         </w:tc>
@@ -7536,7 +7579,7 @@
           </w:tcPr>
           <w:p>
             <w:r>
-              <w:t>0.0057</w:t>
+              <w:t>0.0055</w:t>
             </w:r>
           </w:p>
         </w:tc>
@@ -7546,7 +7589,7 @@
           </w:tcPr>
           <w:p>
             <w:r>
-              <w:t>163</w:t>
+              <w:t>314</w:t>
             </w:r>
           </w:p>
         </w:tc>
@@ -7556,7 +7599,7 @@
           </w:tcPr>
           <w:p>
             <w:r>
-              <w:t>1.0051</w:t>
+              <w:t>1.0001</w:t>
             </w:r>
           </w:p>
         </w:tc>
@@ -7568,7 +7611,6 @@
           </w:tcPr>
           <w:p>
             <w:r>
-              <w:lastRenderedPageBreak/>
               <w:t>sigma</w:t>
             </w:r>
           </w:p>
@@ -7589,7 +7631,7 @@
           </w:tcPr>
           <w:p>
             <w:r>
-              <w:t>0.0038</w:t>
+              <w:t>0.0037</w:t>
             </w:r>
           </w:p>
         </w:tc>
@@ -7599,7 +7641,7 @@
           </w:tcPr>
           <w:p>
             <w:r>
-              <w:t>0.0011</w:t>
+              <w:t>0.0015</w:t>
             </w:r>
           </w:p>
         </w:tc>
@@ -7609,7 +7651,7 @@
           </w:tcPr>
           <w:p>
             <w:r>
-              <w:t>0.0138</w:t>
+              <w:t>0.0152</w:t>
             </w:r>
           </w:p>
         </w:tc>
@@ -7619,7 +7661,7 @@
           </w:tcPr>
           <w:p>
             <w:r>
-              <w:t>114</w:t>
+              <w:t>223</w:t>
             </w:r>
           </w:p>
         </w:tc>
@@ -7629,7 +7671,7 @@
           </w:tcPr>
           <w:p>
             <w:r>
-              <w:t>1.0012</w:t>
+              <w:t>1.0030</w:t>
             </w:r>
           </w:p>
         </w:tc>
@@ -7639,9 +7681,27 @@
     <w:p>
       <w:pPr>
         <w:pStyle w:val="Heading3"/>
-      </w:pPr>
-      <w:r>
+        <w:rPr>
+          <w:b/>
+          <w:color w:val="FF0000"/>
+        </w:rPr>
+      </w:pPr>
+      <w:commentRangeStart w:id="0"/>
+      <w:r>
+        <w:rPr>
+          <w:b/>
+          <w:color w:val="FF0000"/>
+        </w:rPr>
         <w:t>GYN</w:t>
+      </w:r>
+      <w:commentRangeEnd w:id="0"/>
+      <w:r>
+        <w:rPr>
+          <w:rStyle w:val="CommentReference"/>
+          <w:rFonts w:asciiTheme="minorHAnsi" w:eastAsiaTheme="minorHAnsi" w:hAnsiTheme="minorHAnsi" w:cstheme="minorBidi"/>
+          <w:color w:val="auto"/>
+        </w:rPr>
+        <w:commentReference w:id="0"/>
       </w:r>
     </w:p>
     <w:p>
@@ -7653,7 +7713,10 @@
         </w:numPr>
       </w:pPr>
       <w:r>
-        <w:t>6000 iter, 3000 warmup.</w:t>
+        <w:t>10000 iter, 5</w:t>
+      </w:r>
+      <w:r>
+        <w:t>000 warmup.</w:t>
       </w:r>
     </w:p>
     <w:p>
@@ -7689,7 +7752,7 @@
         </w:numPr>
       </w:pPr>
       <w:r>
-        <w:t>79</w:t>
+        <w:t>145</w:t>
       </w:r>
       <w:r>
         <w:t xml:space="preserve"> divergent iterations.</w:t>
@@ -7705,18 +7768,6 @@
       </w:pPr>
       <w:r>
         <w:t>E-BFMI and treedepth ok.</w:t>
-      </w:r>
-    </w:p>
-    <w:p>
-      <w:pPr>
-        <w:pStyle w:val="ListParagraph"/>
-        <w:numPr>
-          <w:ilvl w:val="1"/>
-          <w:numId w:val="22"/>
-        </w:numPr>
-      </w:pPr>
-      <w:r>
-        <w:t>Very strong autocorrelation between a and b_W (0.98).</w:t>
       </w:r>
     </w:p>
     <w:tbl>
@@ -7879,7 +7930,7 @@
           </w:tcPr>
           <w:p>
             <w:r>
-              <w:t>0.1413</w:t>
+              <w:t>0.1429</w:t>
             </w:r>
           </w:p>
         </w:tc>
@@ -7889,7 +7940,7 @@
           </w:tcPr>
           <w:p>
             <w:r>
-              <w:t>0.0053</w:t>
+              <w:t>0.0051</w:t>
             </w:r>
           </w:p>
         </w:tc>
@@ -7899,7 +7950,7 @@
           </w:tcPr>
           <w:p>
             <w:r>
-              <w:t>0.1332</w:t>
+              <w:t>0.1327</w:t>
             </w:r>
           </w:p>
         </w:tc>
@@ -7909,7 +7960,7 @@
           </w:tcPr>
           <w:p>
             <w:r>
-              <w:t>0.1535</w:t>
+              <w:t>0.1533</w:t>
             </w:r>
           </w:p>
         </w:tc>
@@ -7919,7 +7970,7 @@
           </w:tcPr>
           <w:p>
             <w:r>
-              <w:t>762</w:t>
+              <w:t>3366</w:t>
             </w:r>
           </w:p>
         </w:tc>
@@ -7929,7 +7980,7 @@
           </w:tcPr>
           <w:p>
             <w:r>
-              <w:t>1.0002</w:t>
+              <w:t>0.9998</w:t>
             </w:r>
           </w:p>
         </w:tc>
@@ -7951,7 +8002,7 @@
           </w:tcPr>
           <w:p>
             <w:r>
-              <w:t>-0.0030</w:t>
+              <w:t>-0.0029</w:t>
             </w:r>
           </w:p>
         </w:tc>
@@ -7961,7 +8012,7 @@
           </w:tcPr>
           <w:p>
             <w:r>
-              <w:t>0.0056</w:t>
+              <w:t>0.0054</w:t>
             </w:r>
           </w:p>
         </w:tc>
@@ -7971,7 +8022,7 @@
           </w:tcPr>
           <w:p>
             <w:r>
-              <w:t>-0.0148</w:t>
+              <w:t>-0.0133</w:t>
             </w:r>
           </w:p>
         </w:tc>
@@ -7981,7 +8032,7 @@
           </w:tcPr>
           <w:p>
             <w:r>
-              <w:t>0.0070</w:t>
+              <w:t>0.0081</w:t>
             </w:r>
           </w:p>
         </w:tc>
@@ -7991,7 +8042,7 @@
           </w:tcPr>
           <w:p>
             <w:r>
-              <w:t>1377</w:t>
+              <w:t>3049</w:t>
             </w:r>
           </w:p>
         </w:tc>
@@ -8001,7 +8052,7 @@
           </w:tcPr>
           <w:p>
             <w:r>
-              <w:t>1.0004</w:t>
+              <w:t>1.0005</w:t>
             </w:r>
           </w:p>
         </w:tc>
@@ -8023,7 +8074,7 @@
           </w:tcPr>
           <w:p>
             <w:r>
-              <w:t>-0.0007</w:t>
+              <w:t>-0.0005</w:t>
             </w:r>
           </w:p>
         </w:tc>
@@ -8033,7 +8084,7 @@
           </w:tcPr>
           <w:p>
             <w:r>
-              <w:t>0.0050</w:t>
+              <w:t>0.0049</w:t>
             </w:r>
           </w:p>
         </w:tc>
@@ -8043,7 +8094,7 @@
           </w:tcPr>
           <w:p>
             <w:r>
-              <w:t>-0.0101</w:t>
+              <w:t>-0.0099</w:t>
             </w:r>
           </w:p>
         </w:tc>
@@ -8053,7 +8104,7 @@
           </w:tcPr>
           <w:p>
             <w:r>
-              <w:t>0.0090</w:t>
+              <w:t>0.0091</w:t>
             </w:r>
           </w:p>
         </w:tc>
@@ -8063,7 +8114,7 @@
           </w:tcPr>
           <w:p>
             <w:r>
-              <w:t>276</w:t>
+              <w:t>599</w:t>
             </w:r>
           </w:p>
         </w:tc>
@@ -8073,7 +8124,7 @@
           </w:tcPr>
           <w:p>
             <w:r>
-              <w:t>1.0021</w:t>
+              <w:t>0.9999</w:t>
             </w:r>
           </w:p>
         </w:tc>
@@ -8095,7 +8146,7 @@
           </w:tcPr>
           <w:p>
             <w:r>
-              <w:t>0.0110</w:t>
+              <w:t>0.0105</w:t>
             </w:r>
           </w:p>
         </w:tc>
@@ -8105,7 +8156,7 @@
           </w:tcPr>
           <w:p>
             <w:r>
-              <w:t>0.0063</w:t>
+              <w:t>0.0061</w:t>
             </w:r>
           </w:p>
         </w:tc>
@@ -8115,7 +8166,7 @@
           </w:tcPr>
           <w:p>
             <w:r>
-              <w:t>0.0019</w:t>
+              <w:t>0.0017</w:t>
             </w:r>
           </w:p>
         </w:tc>
@@ -8125,7 +8176,7 @@
           </w:tcPr>
           <w:p>
             <w:r>
-              <w:t>0.0221</w:t>
+              <w:t>0.0246</w:t>
             </w:r>
           </w:p>
         </w:tc>
@@ -8145,7 +8196,10 @@
           </w:tcPr>
           <w:p>
             <w:r>
-              <w:t>1.0002</w:t>
+              <w:t>1.0</w:t>
+            </w:r>
+            <w:r>
+              <w:t>042</w:t>
             </w:r>
           </w:p>
         </w:tc>
@@ -8169,7 +8223,10 @@
         </w:numPr>
       </w:pPr>
       <w:r>
-        <w:t>6000 iter, 3000 warmup.</w:t>
+        <w:t>10000 iter, 5</w:t>
+      </w:r>
+      <w:r>
+        <w:t>000 warmup.</w:t>
       </w:r>
     </w:p>
     <w:p>
@@ -8217,22 +8274,10 @@
         </w:numPr>
       </w:pPr>
       <w:r>
-        <w:t>128</w:t>
+        <w:t>86</w:t>
       </w:r>
       <w:r>
         <w:t xml:space="preserve"> divergent iterations.</w:t>
-      </w:r>
-    </w:p>
-    <w:p>
-      <w:pPr>
-        <w:pStyle w:val="ListParagraph"/>
-        <w:numPr>
-          <w:ilvl w:val="1"/>
-          <w:numId w:val="23"/>
-        </w:numPr>
-      </w:pPr>
-      <w:r>
-        <w:t>Strong autocorrelation between b_W and a (0.93).</w:t>
       </w:r>
     </w:p>
     <w:tbl>
@@ -8395,7 +8440,7 @@
           </w:tcPr>
           <w:p>
             <w:r>
-              <w:t>0.1910</w:t>
+              <w:t>0.1908</w:t>
             </w:r>
           </w:p>
         </w:tc>
@@ -8405,7 +8450,7 @@
           </w:tcPr>
           <w:p>
             <w:r>
-              <w:t>0.0036</w:t>
+              <w:t>0.0035</w:t>
             </w:r>
           </w:p>
         </w:tc>
@@ -8415,7 +8460,7 @@
           </w:tcPr>
           <w:p>
             <w:r>
-              <w:t>0.1841</w:t>
+              <w:t>0.1839</w:t>
             </w:r>
           </w:p>
         </w:tc>
@@ -8425,7 +8470,7 @@
           </w:tcPr>
           <w:p>
             <w:r>
-              <w:t>0.1976</w:t>
+              <w:t>0.1977</w:t>
             </w:r>
           </w:p>
         </w:tc>
@@ -8435,7 +8480,7 @@
           </w:tcPr>
           <w:p>
             <w:r>
-              <w:t>594</w:t>
+              <w:t>2922</w:t>
             </w:r>
           </w:p>
         </w:tc>
@@ -8445,7 +8490,7 @@
           </w:tcPr>
           <w:p>
             <w:r>
-              <w:t>1.0031</w:t>
+              <w:t>0.9998</w:t>
             </w:r>
           </w:p>
         </w:tc>
@@ -8467,7 +8512,7 @@
           </w:tcPr>
           <w:p>
             <w:r>
-              <w:t>0.0013</w:t>
+              <w:t>0.0015</w:t>
             </w:r>
           </w:p>
         </w:tc>
@@ -8477,7 +8522,7 @@
           </w:tcPr>
           <w:p>
             <w:r>
-              <w:t>0.0035</w:t>
+              <w:t>0.0037</w:t>
             </w:r>
           </w:p>
         </w:tc>
@@ -8487,7 +8532,7 @@
           </w:tcPr>
           <w:p>
             <w:r>
-              <w:t>-0.0055</w:t>
+              <w:t>-0.0059</w:t>
             </w:r>
           </w:p>
         </w:tc>
@@ -8497,7 +8542,7 @@
           </w:tcPr>
           <w:p>
             <w:r>
-              <w:t>0.0082</w:t>
+              <w:t>0.0090</w:t>
             </w:r>
           </w:p>
         </w:tc>
@@ -8507,7 +8552,7 @@
           </w:tcPr>
           <w:p>
             <w:r>
-              <w:t>1376</w:t>
+              <w:t>1963</w:t>
             </w:r>
           </w:p>
         </w:tc>
@@ -8539,7 +8584,7 @@
           </w:tcPr>
           <w:p>
             <w:r>
-              <w:t>-0.0031</w:t>
+              <w:t>-0.0032</w:t>
             </w:r>
           </w:p>
         </w:tc>
@@ -8549,7 +8594,7 @@
           </w:tcPr>
           <w:p>
             <w:r>
-              <w:t>0.0028</w:t>
+              <w:t>0.0031</w:t>
             </w:r>
           </w:p>
         </w:tc>
@@ -8559,7 +8604,7 @@
           </w:tcPr>
           <w:p>
             <w:r>
-              <w:t>-0.0087</w:t>
+              <w:t>-0.0090</w:t>
             </w:r>
           </w:p>
         </w:tc>
@@ -8569,7 +8614,7 @@
           </w:tcPr>
           <w:p>
             <w:r>
-              <w:t>0.0022</w:t>
+              <w:t>0.0035</w:t>
             </w:r>
           </w:p>
         </w:tc>
@@ -8579,7 +8624,7 @@
           </w:tcPr>
           <w:p>
             <w:r>
-              <w:t>239</w:t>
+              <w:t>401</w:t>
             </w:r>
           </w:p>
         </w:tc>
@@ -8589,7 +8634,7 @@
           </w:tcPr>
           <w:p>
             <w:r>
-              <w:t>1.0008</w:t>
+              <w:t>1.0042</w:t>
             </w:r>
           </w:p>
         </w:tc>
@@ -8611,7 +8656,7 @@
           </w:tcPr>
           <w:p>
             <w:r>
-              <w:t>0.0076</w:t>
+              <w:t>0.0078</w:t>
             </w:r>
           </w:p>
         </w:tc>
@@ -8621,7 +8666,7 @@
           </w:tcPr>
           <w:p>
             <w:r>
-              <w:t>0.0044</w:t>
+              <w:t>0.0041</w:t>
             </w:r>
           </w:p>
         </w:tc>
@@ -8631,7 +8676,7 @@
           </w:tcPr>
           <w:p>
             <w:r>
-              <w:t>0.0010</w:t>
+              <w:t>0.0018</w:t>
             </w:r>
           </w:p>
         </w:tc>
@@ -8641,7 +8686,7 @@
           </w:tcPr>
           <w:p>
             <w:r>
-              <w:t>0.0155</w:t>
+              <w:t>0.0171</w:t>
             </w:r>
           </w:p>
         </w:tc>
@@ -8651,7 +8696,7 @@
           </w:tcPr>
           <w:p>
             <w:r>
-              <w:t>81</w:t>
+              <w:t>318</w:t>
             </w:r>
           </w:p>
         </w:tc>
@@ -8661,7 +8706,7 @@
           </w:tcPr>
           <w:p>
             <w:r>
-              <w:t>1.0011</w:t>
+              <w:t>1.0022</w:t>
             </w:r>
           </w:p>
         </w:tc>
@@ -8685,7 +8730,10 @@
         </w:numPr>
       </w:pPr>
       <w:r>
-        <w:t>6000 iter, 3000 warmup.</w:t>
+        <w:t>10000 iter, 5</w:t>
+      </w:r>
+      <w:r>
+        <w:t>000 warmup.</w:t>
       </w:r>
     </w:p>
     <w:p>
@@ -8733,7 +8781,7 @@
         </w:numPr>
       </w:pPr>
       <w:r>
-        <w:t>89</w:t>
+        <w:t>46</w:t>
       </w:r>
       <w:r>
         <w:t xml:space="preserve"> divergent iterations.</w:t>
@@ -8917,7 +8965,7 @@
           </w:tcPr>
           <w:p>
             <w:r>
-              <w:t>0.1676</w:t>
+              <w:t>0.1678</w:t>
             </w:r>
           </w:p>
         </w:tc>
@@ -8927,7 +8975,7 @@
           </w:tcPr>
           <w:p>
             <w:r>
-              <w:t>0.0050</w:t>
+              <w:t>0.0051</w:t>
             </w:r>
           </w:p>
         </w:tc>
@@ -8937,7 +8985,7 @@
           </w:tcPr>
           <w:p>
             <w:r>
-              <w:t>0.1572</w:t>
+              <w:t>0.1577</w:t>
             </w:r>
           </w:p>
         </w:tc>
@@ -8947,7 +8995,7 @@
           </w:tcPr>
           <w:p>
             <w:r>
-              <w:t>0.1770</w:t>
+              <w:t>0.1779</w:t>
             </w:r>
           </w:p>
         </w:tc>
@@ -8957,7 +9005,7 @@
           </w:tcPr>
           <w:p>
             <w:r>
-              <w:t>2420</w:t>
+              <w:t>4096</w:t>
             </w:r>
           </w:p>
         </w:tc>
@@ -8967,7 +9015,7 @@
           </w:tcPr>
           <w:p>
             <w:r>
-              <w:t>1.0001</w:t>
+              <w:t>1.0007</w:t>
             </w:r>
           </w:p>
         </w:tc>
@@ -8989,7 +9037,7 @@
           </w:tcPr>
           <w:p>
             <w:r>
-              <w:t>0.0114</w:t>
+              <w:t>0.0115</w:t>
             </w:r>
           </w:p>
         </w:tc>
@@ -9009,7 +9057,7 @@
           </w:tcPr>
           <w:p>
             <w:r>
-              <w:t>0.0011</w:t>
+              <w:t>0.0012</w:t>
             </w:r>
           </w:p>
         </w:tc>
@@ -9019,7 +9067,7 @@
           </w:tcPr>
           <w:p>
             <w:r>
-              <w:t>0.0213</w:t>
+              <w:t>0.0216</w:t>
             </w:r>
           </w:p>
         </w:tc>
@@ -9029,7 +9077,7 @@
           </w:tcPr>
           <w:p>
             <w:r>
-              <w:t>2176</w:t>
+              <w:t>4816</w:t>
             </w:r>
           </w:p>
         </w:tc>
@@ -9061,7 +9109,7 @@
           </w:tcPr>
           <w:p>
             <w:r>
-              <w:t>-0.0069</w:t>
+              <w:t>-0.0064</w:t>
             </w:r>
           </w:p>
         </w:tc>
@@ -9071,7 +9119,7 @@
           </w:tcPr>
           <w:p>
             <w:r>
-              <w:t>0.0040</w:t>
+              <w:t>0.0041</w:t>
             </w:r>
           </w:p>
         </w:tc>
@@ -9081,7 +9129,7 @@
           </w:tcPr>
           <w:p>
             <w:r>
-              <w:t>-0.0147</w:t>
+              <w:t>-0.0137</w:t>
             </w:r>
           </w:p>
         </w:tc>
@@ -9091,7 +9139,7 @@
           </w:tcPr>
           <w:p>
             <w:r>
-              <w:t>0.0011</w:t>
+              <w:t>0.0027</w:t>
             </w:r>
           </w:p>
         </w:tc>
@@ -9101,7 +9149,7 @@
           </w:tcPr>
           <w:p>
             <w:r>
-              <w:t>398</w:t>
+              <w:t>618</w:t>
             </w:r>
           </w:p>
         </w:tc>
@@ -9111,7 +9159,7 @@
           </w:tcPr>
           <w:p>
             <w:r>
-              <w:t>1.0035</w:t>
+              <w:t>1.0040</w:t>
             </w:r>
           </w:p>
         </w:tc>
@@ -9133,7 +9181,7 @@
           </w:tcPr>
           <w:p>
             <w:r>
-              <w:t>0.0126</w:t>
+              <w:t>0.0140</w:t>
             </w:r>
           </w:p>
         </w:tc>
@@ -9143,7 +9191,7 @@
           </w:tcPr>
           <w:p>
             <w:r>
-              <w:t>0.0065</w:t>
+              <w:t>0.0063</w:t>
             </w:r>
           </w:p>
         </w:tc>
@@ -9153,7 +9201,7 @@
           </w:tcPr>
           <w:p>
             <w:r>
-              <w:t>0.0020</w:t>
+              <w:t>0.0038</w:t>
             </w:r>
           </w:p>
         </w:tc>
@@ -9163,7 +9211,7 @@
           </w:tcPr>
           <w:p>
             <w:r>
-              <w:t>0.0236</w:t>
+              <w:t>0.0270</w:t>
             </w:r>
           </w:p>
         </w:tc>
@@ -9173,7 +9221,7 @@
           </w:tcPr>
           <w:p>
             <w:r>
-              <w:t>108</w:t>
+              <w:t>397</w:t>
             </w:r>
           </w:p>
         </w:tc>
@@ -9185,6 +9233,8 @@
             <w:r>
               <w:t>1.0003</w:t>
             </w:r>
+            <w:bookmarkStart w:id="1" w:name="_GoBack"/>
+            <w:bookmarkEnd w:id="1"/>
           </w:p>
         </w:tc>
       </w:tr>
@@ -9195,7 +9245,6 @@
         <w:pStyle w:val="Heading2"/>
       </w:pPr>
       <w:r>
-        <w:lastRenderedPageBreak/>
         <w:t>Results – Weight Model – Within Species</w:t>
       </w:r>
     </w:p>
@@ -9228,6 +9277,7 @@
         </w:numPr>
       </w:pPr>
       <w:r>
+        <w:lastRenderedPageBreak/>
         <w:t>Adapt_delta = 0.90.</w:t>
       </w:r>
     </w:p>
@@ -10863,7 +10913,6 @@
           </w:tcPr>
           <w:p>
             <w:r>
-              <w:lastRenderedPageBreak/>
               <w:t>sigma</w:t>
             </w:r>
           </w:p>
@@ -10936,6 +10985,7 @@
         <w:pStyle w:val="Heading3"/>
       </w:pPr>
       <w:r>
+        <w:lastRenderedPageBreak/>
         <w:t>KRA</w:t>
       </w:r>
     </w:p>
@@ -11594,7 +11644,7 @@
           </w:tcPr>
           <w:p>
             <w:r>
-              <w:t>0.1677</w:t>
+              <w:t>0.1678</w:t>
             </w:r>
           </w:p>
         </w:tc>
@@ -12360,7 +12410,6 @@
               <w:rPr>
                 <w:b/>
               </w:rPr>
-              <w:lastRenderedPageBreak/>
               <w:t>Parameter</w:t>
             </w:r>
           </w:p>
@@ -12553,6 +12602,7 @@
           </w:tcPr>
           <w:p>
             <w:r>
+              <w:lastRenderedPageBreak/>
               <w:t>b_T</w:t>
             </w:r>
           </w:p>
@@ -14089,7 +14139,6 @@
         </w:numPr>
       </w:pPr>
       <w:r>
-        <w:lastRenderedPageBreak/>
         <w:t>E-BMFI and treedepth OK.</w:t>
       </w:r>
     </w:p>
@@ -14135,6 +14184,7 @@
               <w:rPr>
                 <w:b/>
               </w:rPr>
+              <w:lastRenderedPageBreak/>
               <w:t>Parameter</w:t>
             </w:r>
           </w:p>
@@ -15820,7 +15870,6 @@
         </w:numPr>
       </w:pPr>
       <w:r>
-        <w:lastRenderedPageBreak/>
         <w:t>Diagnostics.</w:t>
       </w:r>
     </w:p>
@@ -15881,6 +15930,7 @@
               <w:rPr>
                 <w:b/>
               </w:rPr>
+              <w:lastRenderedPageBreak/>
               <w:t>Parameter</w:t>
             </w:r>
           </w:p>
@@ -16738,8 +16788,6 @@
       <w:r>
         <w:t>Autocorrelation between b_M and sigma (0.43).</w:t>
       </w:r>
-      <w:bookmarkStart w:id="0" w:name="_GoBack"/>
-      <w:bookmarkEnd w:id="0"/>
     </w:p>
     <w:tbl>
       <w:tblPr>
@@ -17535,7 +17583,7 @@
     </w:tbl>
     <w:p/>
     <w:sectPr>
-      <w:headerReference w:type="default" r:id="rId9"/>
+      <w:headerReference w:type="default" r:id="rId11"/>
       <w:pgSz w:w="11906" w:h="16838"/>
       <w:pgMar w:top="1440" w:right="1440" w:bottom="1440" w:left="1440" w:header="708" w:footer="708" w:gutter="0"/>
       <w:cols w:space="708"/>
@@ -17543,6 +17591,33 @@
     </w:sectPr>
   </w:body>
 </w:document>
+</file>
+
+<file path=word/comments.xml><?xml version="1.0" encoding="utf-8"?>
+<w:comments xmlns:wpc="http://schemas.microsoft.com/office/word/2010/wordprocessingCanvas" xmlns:cx="http://schemas.microsoft.com/office/drawing/2014/chartex" xmlns:cx1="http://schemas.microsoft.com/office/drawing/2015/9/8/chartex" xmlns:mc="http://schemas.openxmlformats.org/markup-compatibility/2006" xmlns:o="urn:schemas-microsoft-com:office:office" xmlns:r="http://schemas.openxmlformats.org/officeDocument/2006/relationships" xmlns:m="http://schemas.openxmlformats.org/officeDocument/2006/math" xmlns:v="urn:schemas-microsoft-com:vml" xmlns:wp14="http://schemas.microsoft.com/office/word/2010/wordprocessingDrawing" xmlns:wp="http://schemas.openxmlformats.org/drawingml/2006/wordprocessingDrawing" xmlns:w10="urn:schemas-microsoft-com:office:word" xmlns:w="http://schemas.openxmlformats.org/wordprocessingml/2006/main" xmlns:w14="http://schemas.microsoft.com/office/word/2010/wordml" xmlns:w15="http://schemas.microsoft.com/office/word/2012/wordml" xmlns:w16se="http://schemas.microsoft.com/office/word/2015/wordml/symex" xmlns:wpg="http://schemas.microsoft.com/office/word/2010/wordprocessingGroup" xmlns:wpi="http://schemas.microsoft.com/office/word/2010/wordprocessingInk" xmlns:wne="http://schemas.microsoft.com/office/word/2006/wordml" xmlns:wps="http://schemas.microsoft.com/office/word/2010/wordprocessingShape" mc:Ignorable="w14 w15 w16se wp14">
+  <w:comment w:id="0" w:author="Sarah Alewijnse" w:date="2020-05-19T14:32:00Z" w:initials="SA">
+    <w:p>
+      <w:pPr>
+        <w:pStyle w:val="CommentText"/>
+      </w:pPr>
+      <w:r>
+        <w:rPr>
+          <w:rStyle w:val="CommentReference"/>
+        </w:rPr>
+        <w:annotationRef/>
+      </w:r>
+      <w:r>
+        <w:t>Start here</w:t>
+      </w:r>
+    </w:p>
+  </w:comment>
+</w:comments>
+</file>
+
+<file path=word/commentsExtended.xml><?xml version="1.0" encoding="utf-8"?>
+<w15:commentsEx xmlns:wpc="http://schemas.microsoft.com/office/word/2010/wordprocessingCanvas" xmlns:cx="http://schemas.microsoft.com/office/drawing/2014/chartex" xmlns:cx1="http://schemas.microsoft.com/office/drawing/2015/9/8/chartex" xmlns:mc="http://schemas.openxmlformats.org/markup-compatibility/2006" xmlns:o="urn:schemas-microsoft-com:office:office" xmlns:r="http://schemas.openxmlformats.org/officeDocument/2006/relationships" xmlns:m="http://schemas.openxmlformats.org/officeDocument/2006/math" xmlns:v="urn:schemas-microsoft-com:vml" xmlns:wp14="http://schemas.microsoft.com/office/word/2010/wordprocessingDrawing" xmlns:wp="http://schemas.openxmlformats.org/drawingml/2006/wordprocessingDrawing" xmlns:w10="urn:schemas-microsoft-com:office:word" xmlns:w="http://schemas.openxmlformats.org/wordprocessingml/2006/main" xmlns:w14="http://schemas.microsoft.com/office/word/2010/wordml" xmlns:w15="http://schemas.microsoft.com/office/word/2012/wordml" xmlns:w16se="http://schemas.microsoft.com/office/word/2015/wordml/symex" xmlns:wpg="http://schemas.microsoft.com/office/word/2010/wordprocessingGroup" xmlns:wpi="http://schemas.microsoft.com/office/word/2010/wordprocessingInk" xmlns:wne="http://schemas.microsoft.com/office/word/2006/wordml" xmlns:wps="http://schemas.microsoft.com/office/word/2010/wordprocessingShape" mc:Ignorable="w14 w15 w16se wp14">
+  <w15:commentEx w15:paraId="626C27AB" w15:done="0"/>
+</w15:commentsEx>
 </file>
 
 <file path=word/endnotes.xml><?xml version="1.0" encoding="utf-8"?>
@@ -21995,6 +22070,14 @@
     <w:abstractNumId w:val="3"/>
   </w:num>
 </w:numbering>
+</file>
+
+<file path=word/people.xml><?xml version="1.0" encoding="utf-8"?>
+<w15:people xmlns:wpc="http://schemas.microsoft.com/office/word/2010/wordprocessingCanvas" xmlns:cx="http://schemas.microsoft.com/office/drawing/2014/chartex" xmlns:cx1="http://schemas.microsoft.com/office/drawing/2015/9/8/chartex" xmlns:mc="http://schemas.openxmlformats.org/markup-compatibility/2006" xmlns:o="urn:schemas-microsoft-com:office:office" xmlns:r="http://schemas.openxmlformats.org/officeDocument/2006/relationships" xmlns:m="http://schemas.openxmlformats.org/officeDocument/2006/math" xmlns:v="urn:schemas-microsoft-com:vml" xmlns:wp14="http://schemas.microsoft.com/office/word/2010/wordprocessingDrawing" xmlns:wp="http://schemas.openxmlformats.org/drawingml/2006/wordprocessingDrawing" xmlns:w10="urn:schemas-microsoft-com:office:word" xmlns:w="http://schemas.openxmlformats.org/wordprocessingml/2006/main" xmlns:w14="http://schemas.microsoft.com/office/word/2010/wordml" xmlns:w15="http://schemas.microsoft.com/office/word/2012/wordml" xmlns:w16se="http://schemas.microsoft.com/office/word/2015/wordml/symex" xmlns:wpg="http://schemas.microsoft.com/office/word/2010/wordprocessingGroup" xmlns:wpi="http://schemas.microsoft.com/office/word/2010/wordprocessingInk" xmlns:wne="http://schemas.microsoft.com/office/word/2006/wordml" xmlns:wps="http://schemas.microsoft.com/office/word/2010/wordprocessingShape" mc:Ignorable="w14 w15 w16se wp14">
+  <w15:person w15:author="Sarah Alewijnse">
+    <w15:presenceInfo w15:providerId="Windows Live" w15:userId="fc85b1e42368dd9c"/>
+  </w15:person>
+</w15:people>
 </file>
 
 <file path=word/styles.xml><?xml version="1.0" encoding="utf-8"?>
@@ -22985,7 +23068,7 @@
 </file>
 
 <file path=customXml/itemProps1.xml><?xml version="1.0" encoding="utf-8"?>
-<ds:datastoreItem xmlns:ds="http://schemas.openxmlformats.org/officeDocument/2006/customXml" ds:itemID="{AE022DB5-D7F1-454C-AF26-FEBE7E622919}">
+<ds:datastoreItem xmlns:ds="http://schemas.openxmlformats.org/officeDocument/2006/customXml" ds:itemID="{781798B0-17E4-44E9-A4E9-2FBBBAF1799B}">
   <ds:schemaRefs>
     <ds:schemaRef ds:uri="http://schemas.openxmlformats.org/officeDocument/2006/bibliography"/>
   </ds:schemaRefs>

</xml_diff>